<commit_message>
#36 - libcore: std feature
</commit_message>
<xml_diff>
--- a/doc/refcards/core-ref.docx
+++ b/doc/refcards/core-ref.docx
@@ -66,7 +66,7 @@
           <w:tab w:val="left" w:pos="4110" w:leader="none"/>
         </w:tabs>
         <w:suppressAutoHyphens w:val="true"/>
-        <w:overflowPunct w:val="false"/>
+        <w:overflowPunct w:val="true"/>
         <w:bidi w:val="0"/>
         <w:spacing w:before="0" w:after="0"/>
         <w:ind w:hanging="0" w:start="0" w:end="0"/>
@@ -252,24 +252,12 @@
           <w:rFonts w:ascii="Georgia" w:hAnsi="Georgia"/>
           <w:b/>
           <w:bCs/>
-          <w:i w:val="false"/>
-          <w:iCs w:val="false"/>
-          <w:sz w:val="16"/>
-          <w:szCs w:val="16"/>
-        </w:rPr>
-        <w:t>li</w:t>
-      </w:r>
-      <w:r>
-        <w:rPr>
-          <w:rFonts w:ascii="Georgia" w:hAnsi="Georgia"/>
-          <w:b/>
-          <w:bCs/>
-          <w:i w:val="false"/>
-          <w:iCs w:val="false"/>
-          <w:sz w:val="16"/>
-          <w:szCs w:val="16"/>
-        </w:rPr>
-        <w:t>bcore</w:t>
+          <w:i/>
+          <w:iCs/>
+          <w:sz w:val="16"/>
+          <w:szCs w:val="16"/>
+        </w:rPr>
+        <w:t>libcore</w:t>
       </w:r>
       <w:r>
         <w:rPr>
@@ -293,19 +281,7 @@
           <w:sz w:val="16"/>
           <w:szCs w:val="16"/>
         </w:rPr>
-        <w:t>0.0.3</w:t>
-      </w:r>
-      <w:r>
-        <w:rPr>
-          <w:rFonts w:ascii="Georgia" w:hAnsi="Georgia"/>
-          <w:b/>
-          <w:bCs/>
-          <w:i/>
-          <w:iCs/>
-          <w:sz w:val="16"/>
-          <w:szCs w:val="16"/>
-        </w:rPr>
-        <w:t>9</w:t>
+        <w:t>0.0.39</w:t>
       </w:r>
     </w:p>
     <w:p>
@@ -4743,33 +4719,7 @@
           <w:szCs w:val="20"/>
           <w:shd w:fill="333333" w:val="clear"/>
         </w:rPr>
-        <w:t>Form</w:t>
-      </w:r>
-      <w:r>
-        <w:rPr>
-          <w:rFonts w:ascii="Georgia" w:hAnsi="Georgia"/>
-          <w:b/>
-          <w:bCs/>
-          <w:i/>
-          <w:iCs/>
-          <w:sz w:val="20"/>
-          <w:szCs w:val="20"/>
-          <w:shd w:fill="333333" w:val="clear"/>
-        </w:rPr>
-        <w:t>s</w:t>
-      </w:r>
-      <w:r>
-        <w:rPr>
-          <w:rFonts w:ascii="Georgia" w:hAnsi="Georgia"/>
-          <w:b/>
-          <w:bCs/>
-          <w:i/>
-          <w:iCs/>
-          <w:sz w:val="20"/>
-          <w:szCs w:val="20"/>
-          <w:shd w:fill="333333" w:val="clear"/>
-        </w:rPr>
-        <w:t xml:space="preserve">                     </w:t>
+        <w:t xml:space="preserve">Forms                     </w:t>
       </w:r>
       <w:r>
         <w:rPr>
@@ -4831,19 +4781,7 @@
           <w:sz w:val="18"/>
           <w:szCs w:val="18"/>
         </w:rPr>
-        <w:t>*</w:t>
-      </w:r>
-      <w:r>
-        <w:rPr>
-          <w:rFonts w:ascii="Georgia" w:hAnsi="Georgia"/>
-          <w:b/>
-          <w:bCs/>
-          <w:i w:val="false"/>
-          <w:iCs w:val="false"/>
-          <w:sz w:val="18"/>
-          <w:szCs w:val="18"/>
-        </w:rPr>
-        <w:t>:async</w:t>
+        <w:t>*:async</w:t>
       </w:r>
       <w:r>
         <w:rPr>
@@ -10282,7 +10220,7 @@
           <w:u w:val="none"/>
           <w:shd w:fill="333333" w:val="clear"/>
         </w:rPr>
-        <w:t xml:space="preserve">                             </w:t>
+        <w:t xml:space="preserve">                           </w:t>
       </w:r>
       <w:r>
         <w:rPr>
@@ -10296,7 +10234,7 @@
           <w:u w:val="none"/>
           <w:shd w:fill="333333" w:val="clear"/>
         </w:rPr>
-        <w:t xml:space="preserve">Vector                                         </w:t>
+        <w:t xml:space="preserve">Vector                                           </w:t>
       </w:r>
       <w:r>
         <w:rPr>
@@ -10935,7 +10873,7 @@
           <w:tab w:val="left" w:pos="4110" w:leader="none"/>
         </w:tabs>
         <w:suppressAutoHyphens w:val="true"/>
-        <w:overflowPunct w:val="false"/>
+        <w:overflowPunct w:val="true"/>
         <w:bidi w:val="0"/>
         <w:spacing w:before="0" w:after="0"/>
         <w:ind w:hanging="0" w:start="0" w:end="0"/>
@@ -13271,8 +13209,8 @@
           <w:rFonts w:ascii="Andale Mono" w:hAnsi="Andale Mono"/>
           <w:b w:val="false"/>
           <w:bCs w:val="false"/>
-          <w:i w:val="false"/>
-          <w:iCs w:val="false"/>
+          <w:i/>
+          <w:iCs/>
           <w:sz w:val="16"/>
           <w:szCs w:val="16"/>
         </w:rPr>
@@ -13295,8 +13233,8 @@
           <w:rFonts w:ascii="Andale Mono" w:hAnsi="Andale Mono"/>
           <w:b w:val="false"/>
           <w:bCs w:val="false"/>
-          <w:i w:val="false"/>
-          <w:iCs w:val="false"/>
+          <w:i/>
+          <w:iCs/>
           <w:sz w:val="16"/>
           <w:szCs w:val="16"/>
         </w:rPr>
@@ -13398,8 +13336,8 @@
       <w:r>
         <w:rPr>
           <w:rFonts w:ascii="Andale Mono" w:hAnsi="Andale Mono"/>
-          <w:i w:val="false"/>
-          <w:iCs w:val="false"/>
+          <w:i/>
+          <w:iCs/>
           <w:sz w:val="16"/>
           <w:szCs w:val="16"/>
         </w:rPr>
@@ -13466,8 +13404,8 @@
           <w:rFonts w:ascii="Andale Mono" w:hAnsi="Andale Mono"/>
           <w:b w:val="false"/>
           <w:bCs w:val="false"/>
-          <w:i w:val="false"/>
-          <w:iCs w:val="false"/>
+          <w:i/>
+          <w:iCs/>
           <w:sz w:val="16"/>
           <w:szCs w:val="16"/>
         </w:rPr>
@@ -16750,31 +16688,7 @@
           <w:sz w:val="12"/>
           <w:szCs w:val="12"/>
         </w:rPr>
-        <w:t>use lib</w:t>
-      </w:r>
-      <w:r>
-        <w:rPr>
-          <w:rFonts w:ascii="Andale Mono" w:hAnsi="Andale Mono"/>
-          <w:b w:val="false"/>
-          <w:bCs w:val="false"/>
-          <w:i w:val="false"/>
-          <w:iCs w:val="false"/>
-          <w:sz w:val="12"/>
-          <w:szCs w:val="12"/>
-        </w:rPr>
-        <w:t>core</w:t>
-      </w:r>
-      <w:r>
-        <w:rPr>
-          <w:rFonts w:ascii="Andale Mono" w:hAnsi="Andale Mono"/>
-          <w:b w:val="false"/>
-          <w:bCs w:val="false"/>
-          <w:i w:val="false"/>
-          <w:iCs w:val="false"/>
-          <w:sz w:val="12"/>
-          <w:szCs w:val="12"/>
-        </w:rPr>
-        <w:t>::{Condition, Config, Exception, Mu, Result, Tag}</w:t>
+        <w:t>use libcore::{Condition, Config, Exception, Mu, Result, Tag}</w:t>
       </w:r>
     </w:p>
     <w:p>
@@ -20689,7 +20603,7 @@
     <w:pPr>
       <w:widowControl/>
       <w:suppressAutoHyphens w:val="true"/>
-      <w:overflowPunct w:val="false"/>
+      <w:overflowPunct w:val="true"/>
       <w:bidi w:val="0"/>
       <w:spacing w:before="0" w:after="0"/>
       <w:jc w:val="start"/>

</xml_diff>

<commit_message>
#36 - libcore: std feature (#41)
* #36 - libcore: std feature

* #36 - libcore: std feature
</commit_message>
<xml_diff>
--- a/doc/refcards/core-ref.docx
+++ b/doc/refcards/core-ref.docx
@@ -66,7 +66,7 @@
           <w:tab w:val="left" w:pos="4110" w:leader="none"/>
         </w:tabs>
         <w:suppressAutoHyphens w:val="true"/>
-        <w:overflowPunct w:val="false"/>
+        <w:overflowPunct w:val="true"/>
         <w:bidi w:val="0"/>
         <w:spacing w:before="0" w:after="0"/>
         <w:ind w:hanging="0" w:start="0" w:end="0"/>
@@ -252,24 +252,12 @@
           <w:rFonts w:ascii="Georgia" w:hAnsi="Georgia"/>
           <w:b/>
           <w:bCs/>
-          <w:i w:val="false"/>
-          <w:iCs w:val="false"/>
-          <w:sz w:val="16"/>
-          <w:szCs w:val="16"/>
-        </w:rPr>
-        <w:t>li</w:t>
-      </w:r>
-      <w:r>
-        <w:rPr>
-          <w:rFonts w:ascii="Georgia" w:hAnsi="Georgia"/>
-          <w:b/>
-          <w:bCs/>
-          <w:i w:val="false"/>
-          <w:iCs w:val="false"/>
-          <w:sz w:val="16"/>
-          <w:szCs w:val="16"/>
-        </w:rPr>
-        <w:t>bcore</w:t>
+          <w:i/>
+          <w:iCs/>
+          <w:sz w:val="16"/>
+          <w:szCs w:val="16"/>
+        </w:rPr>
+        <w:t>libcore</w:t>
       </w:r>
       <w:r>
         <w:rPr>
@@ -293,19 +281,7 @@
           <w:sz w:val="16"/>
           <w:szCs w:val="16"/>
         </w:rPr>
-        <w:t>0.0.3</w:t>
-      </w:r>
-      <w:r>
-        <w:rPr>
-          <w:rFonts w:ascii="Georgia" w:hAnsi="Georgia"/>
-          <w:b/>
-          <w:bCs/>
-          <w:i/>
-          <w:iCs/>
-          <w:sz w:val="16"/>
-          <w:szCs w:val="16"/>
-        </w:rPr>
-        <w:t>9</w:t>
+        <w:t>0.0.39</w:t>
       </w:r>
     </w:p>
     <w:p>
@@ -4743,33 +4719,7 @@
           <w:szCs w:val="20"/>
           <w:shd w:fill="333333" w:val="clear"/>
         </w:rPr>
-        <w:t>Form</w:t>
-      </w:r>
-      <w:r>
-        <w:rPr>
-          <w:rFonts w:ascii="Georgia" w:hAnsi="Georgia"/>
-          <w:b/>
-          <w:bCs/>
-          <w:i/>
-          <w:iCs/>
-          <w:sz w:val="20"/>
-          <w:szCs w:val="20"/>
-          <w:shd w:fill="333333" w:val="clear"/>
-        </w:rPr>
-        <w:t>s</w:t>
-      </w:r>
-      <w:r>
-        <w:rPr>
-          <w:rFonts w:ascii="Georgia" w:hAnsi="Georgia"/>
-          <w:b/>
-          <w:bCs/>
-          <w:i/>
-          <w:iCs/>
-          <w:sz w:val="20"/>
-          <w:szCs w:val="20"/>
-          <w:shd w:fill="333333" w:val="clear"/>
-        </w:rPr>
-        <w:t xml:space="preserve">                     </w:t>
+        <w:t xml:space="preserve">Forms                     </w:t>
       </w:r>
       <w:r>
         <w:rPr>
@@ -4831,19 +4781,7 @@
           <w:sz w:val="18"/>
           <w:szCs w:val="18"/>
         </w:rPr>
-        <w:t>*</w:t>
-      </w:r>
-      <w:r>
-        <w:rPr>
-          <w:rFonts w:ascii="Georgia" w:hAnsi="Georgia"/>
-          <w:b/>
-          <w:bCs/>
-          <w:i w:val="false"/>
-          <w:iCs w:val="false"/>
-          <w:sz w:val="18"/>
-          <w:szCs w:val="18"/>
-        </w:rPr>
-        <w:t>:async</w:t>
+        <w:t>*:async</w:t>
       </w:r>
       <w:r>
         <w:rPr>
@@ -10282,7 +10220,7 @@
           <w:u w:val="none"/>
           <w:shd w:fill="333333" w:val="clear"/>
         </w:rPr>
-        <w:t xml:space="preserve">                             </w:t>
+        <w:t xml:space="preserve">                           </w:t>
       </w:r>
       <w:r>
         <w:rPr>
@@ -10296,7 +10234,7 @@
           <w:u w:val="none"/>
           <w:shd w:fill="333333" w:val="clear"/>
         </w:rPr>
-        <w:t xml:space="preserve">Vector                                         </w:t>
+        <w:t xml:space="preserve">Vector                                           </w:t>
       </w:r>
       <w:r>
         <w:rPr>
@@ -10935,7 +10873,7 @@
           <w:tab w:val="left" w:pos="4110" w:leader="none"/>
         </w:tabs>
         <w:suppressAutoHyphens w:val="true"/>
-        <w:overflowPunct w:val="false"/>
+        <w:overflowPunct w:val="true"/>
         <w:bidi w:val="0"/>
         <w:spacing w:before="0" w:after="0"/>
         <w:ind w:hanging="0" w:start="0" w:end="0"/>
@@ -13271,8 +13209,8 @@
           <w:rFonts w:ascii="Andale Mono" w:hAnsi="Andale Mono"/>
           <w:b w:val="false"/>
           <w:bCs w:val="false"/>
-          <w:i w:val="false"/>
-          <w:iCs w:val="false"/>
+          <w:i/>
+          <w:iCs/>
           <w:sz w:val="16"/>
           <w:szCs w:val="16"/>
         </w:rPr>
@@ -13295,8 +13233,8 @@
           <w:rFonts w:ascii="Andale Mono" w:hAnsi="Andale Mono"/>
           <w:b w:val="false"/>
           <w:bCs w:val="false"/>
-          <w:i w:val="false"/>
-          <w:iCs w:val="false"/>
+          <w:i/>
+          <w:iCs/>
           <w:sz w:val="16"/>
           <w:szCs w:val="16"/>
         </w:rPr>
@@ -13398,8 +13336,8 @@
       <w:r>
         <w:rPr>
           <w:rFonts w:ascii="Andale Mono" w:hAnsi="Andale Mono"/>
-          <w:i w:val="false"/>
-          <w:iCs w:val="false"/>
+          <w:i/>
+          <w:iCs/>
           <w:sz w:val="16"/>
           <w:szCs w:val="16"/>
         </w:rPr>
@@ -13466,8 +13404,8 @@
           <w:rFonts w:ascii="Andale Mono" w:hAnsi="Andale Mono"/>
           <w:b w:val="false"/>
           <w:bCs w:val="false"/>
-          <w:i w:val="false"/>
-          <w:iCs w:val="false"/>
+          <w:i/>
+          <w:iCs/>
           <w:sz w:val="16"/>
           <w:szCs w:val="16"/>
         </w:rPr>
@@ -16750,31 +16688,7 @@
           <w:sz w:val="12"/>
           <w:szCs w:val="12"/>
         </w:rPr>
-        <w:t>use lib</w:t>
-      </w:r>
-      <w:r>
-        <w:rPr>
-          <w:rFonts w:ascii="Andale Mono" w:hAnsi="Andale Mono"/>
-          <w:b w:val="false"/>
-          <w:bCs w:val="false"/>
-          <w:i w:val="false"/>
-          <w:iCs w:val="false"/>
-          <w:sz w:val="12"/>
-          <w:szCs w:val="12"/>
-        </w:rPr>
-        <w:t>core</w:t>
-      </w:r>
-      <w:r>
-        <w:rPr>
-          <w:rFonts w:ascii="Andale Mono" w:hAnsi="Andale Mono"/>
-          <w:b w:val="false"/>
-          <w:bCs w:val="false"/>
-          <w:i w:val="false"/>
-          <w:iCs w:val="false"/>
-          <w:sz w:val="12"/>
-          <w:szCs w:val="12"/>
-        </w:rPr>
-        <w:t>::{Condition, Config, Exception, Mu, Result, Tag}</w:t>
+        <w:t>use libcore::{Condition, Config, Exception, Mu, Result, Tag}</w:t>
       </w:r>
     </w:p>
     <w:p>
@@ -20689,7 +20603,7 @@
     <w:pPr>
       <w:widowControl/>
       <w:suppressAutoHyphens w:val="true"/>
-      <w:overflowPunct w:val="false"/>
+      <w:overflowPunct w:val="true"/>
       <w:bidi w:val="0"/>
       <w:spacing w:before="0" w:after="0"/>
       <w:jc w:val="start"/>

</xml_diff>

<commit_message>
#531 - docs: fix core refcard
</commit_message>
<xml_diff>
--- a/doc/refcards/core-ref.docx
+++ b/doc/refcards/core-ref.docx
@@ -66,7 +66,7 @@
           <w:tab w:val="left" w:pos="4110" w:leader="none"/>
         </w:tabs>
         <w:suppressAutoHyphens w:val="true"/>
-        <w:overflowPunct w:val="false"/>
+        <w:overflowPunct w:val="true"/>
         <w:bidi w:val="0"/>
         <w:spacing w:before="0" w:after="0"/>
         <w:ind w:hanging="0" w:start="0" w:end="0"/>
@@ -670,6 +670,46 @@
         <w:pStyle w:val="Normal"/>
         <w:ind w:hanging="0" w:start="0" w:end="0"/>
         <w:rPr>
+          <w:sz w:val="16"/>
+          <w:szCs w:val="16"/>
+        </w:rPr>
+      </w:pPr>
+      <w:r>
+        <w:rPr>
+          <w:sz w:val="16"/>
+          <w:szCs w:val="16"/>
+        </w:rPr>
+        <w:t xml:space="preserve"> </w:t>
+      </w:r>
+      <w:r>
+        <w:rPr>
+          <w:rFonts w:ascii="Georgia" w:hAnsi="Georgia"/>
+          <w:i/>
+          <w:iCs/>
+          <w:sz w:val="20"/>
+          <w:szCs w:val="20"/>
+        </w:rPr>
+        <w:t>bool</w:t>
+        <w:tab/>
+        <w:tab/>
+        <w:tab/>
+      </w:r>
+      <w:r>
+        <w:rPr>
+          <w:rFonts w:ascii="Georgia" w:hAnsi="Georgia"/>
+          <w:i w:val="false"/>
+          <w:iCs w:val="false"/>
+          <w:sz w:val="20"/>
+          <w:szCs w:val="20"/>
+        </w:rPr>
+        <w:t>false if (), otherwise true</w:t>
+      </w:r>
+    </w:p>
+    <w:p>
+      <w:pPr>
+        <w:pStyle w:val="Normal"/>
+        <w:ind w:hanging="0" w:start="0" w:end="0"/>
+        <w:rPr>
           <w:rFonts w:ascii="Georgia" w:hAnsi="Georgia"/>
           <w:sz w:val="20"/>
           <w:szCs w:val="20"/>
@@ -2791,7 +2831,7 @@
         <w:pStyle w:val="Normal"/>
         <w:widowControl/>
         <w:suppressAutoHyphens w:val="true"/>
-        <w:overflowPunct w:val="false"/>
+        <w:overflowPunct w:val="true"/>
         <w:bidi w:val="0"/>
         <w:spacing w:before="0" w:after="0"/>
         <w:ind w:hanging="0" w:start="0" w:end="0"/>
@@ -4973,56 +5013,32 @@
           <w:szCs w:val="20"/>
           <w:u w:val="none"/>
         </w:rPr>
-        <w:t xml:space="preserve">atom, </w:t>
-      </w:r>
-      <w:r>
-        <w:rPr>
-          <w:rFonts w:ascii="Georgia" w:hAnsi="Georgia"/>
-          <w:b w:val="false"/>
-          <w:i w:val="false"/>
-          <w:iCs w:val="false"/>
-          <w:sz w:val="20"/>
-          <w:szCs w:val="20"/>
-          <w:u w:val="none"/>
-        </w:rPr>
-        <w:t>otherwise</w:t>
-      </w:r>
-    </w:p>
-    <w:p>
-      <w:pPr>
-        <w:pStyle w:val="Normal"/>
-        <w:rPr>
-          <w:sz w:val="20"/>
-          <w:szCs w:val="20"/>
-        </w:rPr>
-      </w:pPr>
-      <w:r>
-        <w:rPr>
-          <w:rFonts w:ascii="Georgia" w:hAnsi="Georgia"/>
-          <w:b w:val="false"/>
-          <w:i w:val="false"/>
-          <w:iCs w:val="false"/>
-          <w:sz w:val="20"/>
-          <w:szCs w:val="20"/>
-          <w:u w:val="none"/>
-        </w:rPr>
-        <w:tab/>
-        <w:tab/>
-        <w:tab/>
-        <w:tab/>
-        <w:t xml:space="preserve">  ()</w:t>
-      </w:r>
-      <w:r>
-        <w:rPr>
-          <w:rFonts w:ascii="Georgia" w:hAnsi="Georgia"/>
-          <w:b w:val="false"/>
-          <w:i w:val="false"/>
-          <w:iCs w:val="false"/>
-          <w:sz w:val="20"/>
-          <w:szCs w:val="20"/>
-          <w:u w:val="none"/>
-        </w:rPr>
-        <w:t xml:space="preserve"> </w:t>
+        <w:t>atom, otherwise</w:t>
+      </w:r>
+    </w:p>
+    <w:p>
+      <w:pPr>
+        <w:pStyle w:val="Normal"/>
+        <w:rPr>
+          <w:sz w:val="20"/>
+          <w:szCs w:val="20"/>
+        </w:rPr>
+      </w:pPr>
+      <w:r>
+        <w:rPr>
+          <w:rFonts w:ascii="Georgia" w:hAnsi="Georgia"/>
+          <w:b w:val="false"/>
+          <w:i w:val="false"/>
+          <w:iCs w:val="false"/>
+          <w:sz w:val="20"/>
+          <w:szCs w:val="20"/>
+          <w:u w:val="none"/>
+        </w:rPr>
+        <w:tab/>
+        <w:tab/>
+        <w:tab/>
+        <w:tab/>
+        <w:t xml:space="preserve">  () </w:t>
         <w:tab/>
         <w:tab/>
       </w:r>
@@ -5122,19 +5138,7 @@
           <w:szCs w:val="20"/>
           <w:u w:val="none"/>
         </w:rPr>
-        <w:t xml:space="preserve">append </w:t>
-      </w:r>
-      <w:r>
-        <w:rPr>
-          <w:rFonts w:ascii="Georgia" w:hAnsi="Georgia"/>
-          <w:b w:val="false"/>
-          <w:i w:val="false"/>
-          <w:iCs w:val="false"/>
-          <w:sz w:val="20"/>
-          <w:szCs w:val="20"/>
-          <w:u w:val="none"/>
-        </w:rPr>
-        <w:t>lists</w:t>
+        <w:t>append lists</w:t>
       </w:r>
     </w:p>
     <w:p>
@@ -5232,7 +5236,10 @@
         </w:rPr>
       </w:pPr>
       <w:r>
-        <w:rPr/>
+        <w:rPr>
+          <w:sz w:val="20"/>
+          <w:szCs w:val="20"/>
+        </w:rPr>
       </w:r>
     </w:p>
     <w:p>
@@ -7158,15 +7165,7 @@
           <w:sz w:val="20"/>
           <w:szCs w:val="20"/>
         </w:rPr>
-        <w:t xml:space="preserve">     </w:t>
-      </w:r>
-      <w:r>
-        <w:rPr>
-          <w:rFonts w:ascii="Georgia" w:hAnsi="Georgia"/>
-          <w:sz w:val="20"/>
-          <w:szCs w:val="20"/>
-        </w:rPr>
-        <w:t xml:space="preserve"> macro</w:t>
+        <w:t xml:space="preserve">      macro</w:t>
       </w:r>
     </w:p>
     <w:p>
@@ -7314,15 +7313,6 @@
         </w:rPr>
         <w:t>T list</w:t>
         <w:tab/>
-      </w:r>
-      <w:r>
-        <w:rPr>
-          <w:rFonts w:ascii="Georgia" w:hAnsi="Georgia"/>
-          <w:i/>
-          <w:iCs/>
-          <w:sz w:val="20"/>
-          <w:szCs w:val="20"/>
-        </w:rPr>
         <w:t>T</w:t>
       </w:r>
       <w:r>
@@ -7355,15 +7345,7 @@
           <w:sz w:val="20"/>
           <w:szCs w:val="20"/>
         </w:rPr>
-        <w:t xml:space="preserve">expression </w:t>
-      </w:r>
-      <w:r>
-        <w:rPr>
-          <w:rFonts w:ascii="Georgia" w:hAnsi="Georgia"/>
-          <w:sz w:val="20"/>
-          <w:szCs w:val="20"/>
-        </w:rPr>
-        <w:t>in</w:t>
+        <w:t>expression in</w:t>
       </w:r>
     </w:p>
     <w:p>
@@ -7435,17 +7417,7 @@
           <w:sz w:val="20"/>
           <w:szCs w:val="20"/>
         </w:rPr>
-        <w:t>T lis</w:t>
-      </w:r>
-      <w:r>
-        <w:rPr>
-          <w:rFonts w:ascii="Georgia" w:hAnsi="Georgia"/>
-          <w:i/>
-          <w:iCs/>
-          <w:sz w:val="20"/>
-          <w:szCs w:val="20"/>
-        </w:rPr>
-        <w:t xml:space="preserve">t                   </w:t>
+        <w:t xml:space="preserve">T list                   </w:t>
       </w:r>
       <w:r>
         <w:rPr>
@@ -7518,470 +7490,41 @@
           <w:sz w:val="20"/>
           <w:szCs w:val="20"/>
         </w:rPr>
-        <w:t>in</w:t>
-      </w:r>
-      <w:r>
-        <w:rPr>
-          <w:rFonts w:ascii="Georgia" w:hAnsi="Georgia"/>
-          <w:sz w:val="20"/>
-          <w:szCs w:val="20"/>
-        </w:rPr>
-        <w:t xml:space="preserve"> environment</w:t>
-      </w:r>
-    </w:p>
-    <w:p>
-      <w:pPr>
-        <w:pStyle w:val="Normal"/>
-        <w:rPr>
-          <w:rFonts w:ascii="Georgia" w:hAnsi="Georgia"/>
-          <w:sz w:val="16"/>
-          <w:szCs w:val="16"/>
-        </w:rPr>
-      </w:pPr>
-      <w:r>
-        <w:rPr>
-          <w:rFonts w:ascii="Georgia" w:hAnsi="Georgia"/>
-          <w:sz w:val="16"/>
-          <w:szCs w:val="16"/>
-        </w:rPr>
-      </w:r>
-    </w:p>
-    <w:p>
-      <w:pPr>
-        <w:pStyle w:val="Normal"/>
-        <w:rPr>
-          <w:rFonts w:ascii="Georgia" w:hAnsi="Georgia"/>
-          <w:sz w:val="16"/>
-          <w:szCs w:val="16"/>
-        </w:rPr>
-      </w:pPr>
-      <w:r>
-        <w:rPr>
-          <w:rFonts w:ascii="Georgia" w:hAnsi="Georgia"/>
-          <w:sz w:val="16"/>
-          <w:szCs w:val="16"/>
-        </w:rPr>
-      </w:r>
-    </w:p>
-    <w:p>
-      <w:pPr>
-        <w:pStyle w:val="Normal"/>
-        <w:rPr>
-          <w:rFonts w:ascii="Georgia" w:hAnsi="Georgia"/>
-          <w:sz w:val="16"/>
-          <w:szCs w:val="16"/>
-        </w:rPr>
-      </w:pPr>
-      <w:r>
-        <w:rPr>
-          <w:rFonts w:ascii="Georgia" w:hAnsi="Georgia"/>
-          <w:sz w:val="16"/>
-          <w:szCs w:val="16"/>
-        </w:rPr>
-      </w:r>
-    </w:p>
-    <w:p>
-      <w:pPr>
-        <w:pStyle w:val="Normal"/>
-        <w:rPr>
-          <w:rFonts w:ascii="Georgia" w:hAnsi="Georgia"/>
-          <w:sz w:val="20"/>
-          <w:szCs w:val="20"/>
-        </w:rPr>
-      </w:pPr>
-      <w:r>
-        <w:rPr>
-          <w:rFonts w:ascii="Georgia" w:hAnsi="Georgia"/>
-          <w:b w:val="false"/>
-          <w:bCs/>
-          <w:i w:val="false"/>
-          <w:iCs/>
-          <w:sz w:val="20"/>
-          <w:szCs w:val="20"/>
-          <w:shd w:fill="333333" w:val="clear"/>
-        </w:rPr>
-        <w:t xml:space="preserve"> </w:t>
-      </w:r>
-      <w:r>
-        <w:rPr>
-          <w:rFonts w:ascii="Georgia" w:hAnsi="Georgia"/>
-          <w:b w:val="false"/>
-          <w:bCs/>
-          <w:i w:val="false"/>
-          <w:iCs/>
-          <w:sz w:val="20"/>
-          <w:szCs w:val="20"/>
-          <w:u w:val="none"/>
-          <w:shd w:fill="333333" w:val="clear"/>
-        </w:rPr>
-        <w:t xml:space="preserve">                            </w:t>
-      </w:r>
-      <w:r>
-        <w:rPr>
-          <w:rFonts w:ascii="Georgia" w:hAnsi="Georgia"/>
-          <w:b/>
-          <w:bCs/>
-          <w:i/>
-          <w:iCs/>
-          <w:sz w:val="20"/>
-          <w:szCs w:val="20"/>
-          <w:u w:val="none"/>
-          <w:shd w:fill="333333" w:val="clear"/>
-        </w:rPr>
-        <w:t xml:space="preserve">Reader/Printer                           </w:t>
-      </w:r>
-      <w:r>
-        <w:rPr>
-          <w:rFonts w:ascii="Georgia" w:hAnsi="Georgia"/>
-          <w:b/>
-          <w:bCs/>
-          <w:i/>
-          <w:iCs/>
-          <w:color w:val="000000"/>
-          <w:sz w:val="20"/>
-          <w:szCs w:val="20"/>
-          <w:u w:val="none"/>
-          <w:shd w:fill="333333" w:val="clear"/>
-        </w:rPr>
-        <w:t>s</w:t>
-      </w:r>
-      <w:r>
-        <w:rPr>
-          <w:rFonts w:ascii="Georgia" w:hAnsi="Georgia"/>
-          <w:b w:val="false"/>
-          <w:bCs/>
-          <w:i w:val="false"/>
-          <w:iCs/>
-          <w:sz w:val="20"/>
-          <w:szCs w:val="20"/>
-          <w:shd w:fill="333333" w:val="clear"/>
-        </w:rPr>
-        <w:t xml:space="preserve">          </w:t>
-      </w:r>
-    </w:p>
-    <w:p>
-      <w:pPr>
-        <w:pStyle w:val="Normal"/>
-        <w:rPr>
-          <w:rFonts w:ascii="Georgia" w:hAnsi="Georgia"/>
-          <w:b/>
-          <w:bCs/>
-          <w:sz w:val="16"/>
-          <w:szCs w:val="16"/>
-        </w:rPr>
-      </w:pPr>
-      <w:r>
-        <w:rPr>
-          <w:rFonts w:ascii="Georgia" w:hAnsi="Georgia"/>
-          <w:b/>
-          <w:bCs/>
-          <w:sz w:val="16"/>
-          <w:szCs w:val="16"/>
-        </w:rPr>
-      </w:r>
-    </w:p>
-    <w:p>
-      <w:pPr>
-        <w:pStyle w:val="Normal"/>
-        <w:rPr>
-          <w:sz w:val="20"/>
-          <w:szCs w:val="20"/>
-        </w:rPr>
-      </w:pPr>
-      <w:r>
-        <w:rPr>
-          <w:rFonts w:ascii="Georgia" w:hAnsi="Georgia"/>
-          <w:b/>
-          <w:bCs/>
-          <w:i w:val="false"/>
-          <w:iCs w:val="false"/>
-          <w:sz w:val="20"/>
-          <w:szCs w:val="20"/>
-        </w:rPr>
-        <w:t xml:space="preserve">  </w:t>
-      </w:r>
-      <w:r>
-        <w:rPr>
-          <w:rFonts w:ascii="Georgia" w:hAnsi="Georgia"/>
-          <w:b/>
-          <w:bCs/>
-          <w:i w:val="false"/>
-          <w:iCs w:val="false"/>
-          <w:sz w:val="20"/>
-          <w:szCs w:val="20"/>
-        </w:rPr>
-        <w:t>read</w:t>
-      </w:r>
-      <w:r>
-        <w:rPr>
-          <w:rFonts w:ascii="Georgia" w:hAnsi="Georgia"/>
-          <w:b w:val="false"/>
-          <w:bCs/>
-          <w:i w:val="false"/>
-          <w:iCs w:val="false"/>
-          <w:sz w:val="20"/>
-          <w:szCs w:val="20"/>
-        </w:rPr>
-        <w:t xml:space="preserve"> </w:t>
-      </w:r>
-      <w:r>
-        <w:rPr>
-          <w:rFonts w:ascii="Georgia" w:hAnsi="Georgia"/>
-          <w:b w:val="false"/>
-          <w:bCs w:val="false"/>
-          <w:i/>
-          <w:iCs/>
-          <w:sz w:val="20"/>
-          <w:szCs w:val="20"/>
-        </w:rPr>
-        <w:t>stream</w:t>
-      </w:r>
-      <w:r>
-        <w:rPr>
-          <w:rFonts w:ascii="Georgia" w:hAnsi="Georgia"/>
-          <w:b w:val="false"/>
-          <w:bCs/>
-          <w:i w:val="false"/>
-          <w:iCs w:val="false"/>
-          <w:sz w:val="20"/>
-          <w:szCs w:val="20"/>
-        </w:rPr>
-        <w:t xml:space="preserve"> </w:t>
-      </w:r>
-      <w:r>
-        <w:rPr>
-          <w:rFonts w:ascii="Georgia" w:hAnsi="Georgia"/>
-          <w:b w:val="false"/>
-          <w:bCs/>
-          <w:i/>
-          <w:iCs/>
-          <w:sz w:val="20"/>
-          <w:szCs w:val="20"/>
-        </w:rPr>
-        <w:t>bool</w:t>
-      </w:r>
-      <w:r>
-        <w:rPr>
-          <w:rFonts w:ascii="Georgia" w:hAnsi="Georgia"/>
-          <w:b w:val="false"/>
-          <w:bCs/>
-          <w:i w:val="false"/>
-          <w:iCs w:val="false"/>
-          <w:sz w:val="20"/>
-          <w:szCs w:val="20"/>
-        </w:rPr>
-        <w:t xml:space="preserve"> </w:t>
-      </w:r>
-      <w:r>
-        <w:rPr>
-          <w:rFonts w:ascii="Georgia" w:hAnsi="Georgia"/>
-          <w:b w:val="false"/>
-          <w:bCs/>
-          <w:i/>
-          <w:iCs/>
-          <w:sz w:val="20"/>
-          <w:szCs w:val="20"/>
-        </w:rPr>
-        <w:t>T</w:t>
-      </w:r>
-      <w:r>
-        <w:rPr>
-          <w:rFonts w:ascii="Georgia" w:hAnsi="Georgia"/>
-          <w:b w:val="false"/>
-          <w:bCs/>
-          <w:i w:val="false"/>
-          <w:iCs w:val="false"/>
-          <w:sz w:val="20"/>
-          <w:szCs w:val="20"/>
-        </w:rPr>
-        <w:t xml:space="preserve"> </w:t>
-        <w:tab/>
-      </w:r>
-      <w:r>
-        <w:rPr>
-          <w:rFonts w:ascii="Georgia" w:hAnsi="Georgia"/>
-          <w:b w:val="false"/>
-          <w:bCs/>
-          <w:i/>
-          <w:iCs/>
-          <w:sz w:val="20"/>
-          <w:szCs w:val="20"/>
-        </w:rPr>
-        <w:t>T</w:t>
-      </w:r>
-      <w:r>
-        <w:rPr>
-          <w:rFonts w:ascii="Georgia" w:hAnsi="Georgia"/>
-          <w:b w:val="false"/>
-          <w:bCs/>
-          <w:i w:val="false"/>
-          <w:iCs w:val="false"/>
-          <w:sz w:val="20"/>
-          <w:szCs w:val="20"/>
-        </w:rPr>
-        <w:tab/>
-      </w:r>
-      <w:r>
-        <w:rPr>
-          <w:rFonts w:ascii="Georgia" w:hAnsi="Georgia"/>
-          <w:b w:val="false"/>
-          <w:bCs w:val="false"/>
-          <w:i w:val="false"/>
-          <w:iCs w:val="false"/>
-          <w:sz w:val="20"/>
-          <w:szCs w:val="20"/>
-        </w:rPr>
-        <w:t xml:space="preserve">read stream object </w:t>
-      </w:r>
-    </w:p>
-    <w:p>
-      <w:pPr>
-        <w:pStyle w:val="Normal"/>
-        <w:rPr>
-          <w:rFonts w:ascii="Georgia" w:hAnsi="Georgia"/>
-          <w:sz w:val="20"/>
-          <w:szCs w:val="20"/>
-        </w:rPr>
-      </w:pPr>
-      <w:r>
-        <w:rPr>
-          <w:rFonts w:ascii="Georgia" w:hAnsi="Georgia"/>
-          <w:b/>
-          <w:bCs/>
-          <w:i w:val="false"/>
-          <w:iCs w:val="false"/>
-          <w:sz w:val="20"/>
-          <w:szCs w:val="20"/>
-        </w:rPr>
-        <w:t xml:space="preserve">  </w:t>
-      </w:r>
-      <w:r>
-        <w:rPr>
-          <w:rFonts w:ascii="Georgia" w:hAnsi="Georgia"/>
-          <w:b/>
-          <w:bCs/>
-          <w:i w:val="false"/>
-          <w:iCs w:val="false"/>
-          <w:sz w:val="20"/>
-          <w:szCs w:val="20"/>
-        </w:rPr>
-        <w:t>write</w:t>
-      </w:r>
-      <w:r>
-        <w:rPr>
-          <w:rFonts w:ascii="Georgia" w:hAnsi="Georgia"/>
-          <w:b w:val="false"/>
-          <w:i w:val="false"/>
-          <w:sz w:val="20"/>
-          <w:szCs w:val="20"/>
-        </w:rPr>
-        <w:t xml:space="preserve"> </w:t>
-      </w:r>
-      <w:r>
-        <w:rPr>
-          <w:rFonts w:ascii="Georgia" w:hAnsi="Georgia"/>
-          <w:i/>
-          <w:iCs/>
-          <w:sz w:val="20"/>
-          <w:szCs w:val="20"/>
-        </w:rPr>
-        <w:t>T</w:t>
-      </w:r>
-      <w:r>
-        <w:rPr>
-          <w:rFonts w:ascii="Georgia" w:hAnsi="Georgia"/>
-          <w:b w:val="false"/>
-          <w:i w:val="false"/>
-          <w:iCs/>
-          <w:sz w:val="20"/>
-          <w:szCs w:val="20"/>
-        </w:rPr>
-        <w:t xml:space="preserve"> </w:t>
-      </w:r>
-      <w:r>
-        <w:rPr>
-          <w:rFonts w:ascii="Georgia" w:hAnsi="Georgia"/>
-          <w:b w:val="false"/>
-          <w:bCs w:val="false"/>
-          <w:i/>
-          <w:iCs/>
-          <w:sz w:val="20"/>
-          <w:szCs w:val="20"/>
-        </w:rPr>
-        <w:t xml:space="preserve">bool </w:t>
-      </w:r>
-      <w:r>
-        <w:rPr>
-          <w:rFonts w:ascii="Georgia" w:hAnsi="Georgia"/>
-          <w:i/>
-          <w:iCs/>
-          <w:sz w:val="20"/>
-          <w:szCs w:val="20"/>
-        </w:rPr>
-        <w:t>stream</w:t>
-        <w:tab/>
-      </w:r>
-      <w:r>
-        <w:rPr>
-          <w:rFonts w:eastAsia="Songti SC" w:cs="Arial Unicode MS" w:ascii="Georgia" w:hAnsi="Georgia"/>
-          <w:b w:val="false"/>
-          <w:bCs w:val="false"/>
-          <w:i/>
-          <w:iCs/>
-          <w:color w:val="000000"/>
-          <w:kern w:val="2"/>
-          <w:sz w:val="20"/>
-          <w:szCs w:val="20"/>
-          <w:u w:val="none"/>
-          <w:shd w:fill="FFFFFF" w:val="clear"/>
-          <w:lang w:val="en-US" w:eastAsia="zh-CN" w:bidi="hi-IN"/>
-        </w:rPr>
-        <w:t>T</w:t>
-        <w:tab/>
-      </w:r>
-      <w:r>
-        <w:rPr>
-          <w:rFonts w:eastAsia="Songti SC" w:cs="Arial Unicode MS" w:ascii="Georgia" w:hAnsi="Georgia"/>
-          <w:b w:val="false"/>
-          <w:bCs w:val="false"/>
-          <w:i w:val="false"/>
-          <w:iCs w:val="false"/>
-          <w:color w:val="000000"/>
-          <w:kern w:val="2"/>
-          <w:sz w:val="20"/>
-          <w:szCs w:val="20"/>
-          <w:u w:val="none"/>
-          <w:shd w:fill="FFFFFF" w:val="clear"/>
-          <w:lang w:val="en-US" w:eastAsia="zh-CN" w:bidi="hi-IN"/>
-        </w:rPr>
-        <w:t>write escaped</w:t>
-      </w:r>
-    </w:p>
-    <w:p>
-      <w:pPr>
-        <w:pStyle w:val="Normal"/>
-        <w:rPr>
-          <w:rFonts w:ascii="Georgia" w:hAnsi="Georgia"/>
-          <w:sz w:val="20"/>
-          <w:szCs w:val="20"/>
-        </w:rPr>
-      </w:pPr>
-      <w:r>
-        <w:rPr>
-          <w:rFonts w:eastAsia="Songti SC" w:cs="Arial Unicode MS" w:ascii="Georgia" w:hAnsi="Georgia"/>
-          <w:b w:val="false"/>
-          <w:bCs w:val="false"/>
-          <w:i w:val="false"/>
-          <w:iCs w:val="false"/>
-          <w:color w:val="000000"/>
-          <w:kern w:val="2"/>
-          <w:sz w:val="20"/>
-          <w:szCs w:val="20"/>
-          <w:u w:val="none"/>
-          <w:shd w:fill="FFFFFF" w:val="clear"/>
-          <w:lang w:val="en-US" w:eastAsia="zh-CN" w:bidi="hi-IN"/>
-        </w:rPr>
-        <w:t xml:space="preserve"> </w:t>
+        <w:t>in environment</w:t>
+      </w:r>
+    </w:p>
+    <w:p>
+      <w:pPr>
+        <w:pStyle w:val="Normal"/>
+        <w:rPr>
+          <w:rFonts w:ascii="Georgia" w:hAnsi="Georgia"/>
+          <w:sz w:val="16"/>
+          <w:szCs w:val="16"/>
+        </w:rPr>
+      </w:pPr>
+      <w:r>
+        <w:rPr>
+          <w:rFonts w:ascii="Georgia" w:hAnsi="Georgia"/>
+          <w:sz w:val="16"/>
+          <w:szCs w:val="16"/>
+        </w:rPr>
+      </w:r>
+    </w:p>
+    <w:p>
+      <w:pPr>
+        <w:pStyle w:val="Normal"/>
+        <w:rPr>
+          <w:rFonts w:ascii="Georgia" w:hAnsi="Georgia"/>
+          <w:sz w:val="16"/>
+          <w:szCs w:val="16"/>
+        </w:rPr>
+      </w:pPr>
+      <w:r>
+        <w:rPr>
+          <w:rFonts w:ascii="Georgia" w:hAnsi="Georgia"/>
+          <w:sz w:val="16"/>
+          <w:szCs w:val="16"/>
+        </w:rPr>
       </w:r>
     </w:p>
     <w:p>
@@ -8047,7 +7590,7 @@
           <w:tab w:val="left" w:pos="4110" w:leader="none"/>
         </w:tabs>
         <w:suppressAutoHyphens w:val="true"/>
-        <w:overflowPunct w:val="false"/>
+        <w:overflowPunct w:val="true"/>
         <w:bidi w:val="0"/>
         <w:spacing w:before="0" w:after="0"/>
         <w:ind w:hanging="0" w:start="0" w:end="0"/>
@@ -8076,7 +7619,7 @@
           <w:tab w:val="left" w:pos="4110" w:leader="none"/>
         </w:tabs>
         <w:suppressAutoHyphens w:val="true"/>
-        <w:overflowPunct w:val="false"/>
+        <w:overflowPunct w:val="true"/>
         <w:bidi w:val="0"/>
         <w:spacing w:before="0" w:after="0"/>
         <w:ind w:hanging="0" w:start="0" w:end="0"/>
@@ -8170,7 +7713,7 @@
           <w:tab w:val="left" w:pos="4110" w:leader="none"/>
         </w:tabs>
         <w:suppressAutoHyphens w:val="true"/>
-        <w:overflowPunct w:val="false"/>
+        <w:overflowPunct w:val="true"/>
         <w:bidi w:val="0"/>
         <w:spacing w:before="0" w:after="0"/>
         <w:ind w:hanging="0" w:start="0" w:end="0"/>
@@ -8292,7 +7835,7 @@
           <w:tab w:val="left" w:pos="4110" w:leader="none"/>
         </w:tabs>
         <w:suppressAutoHyphens w:val="true"/>
-        <w:overflowPunct w:val="false"/>
+        <w:overflowPunct w:val="true"/>
         <w:bidi w:val="0"/>
         <w:spacing w:before="0" w:after="0"/>
         <w:ind w:hanging="0" w:start="0" w:end="0"/>
@@ -8378,7 +7921,7 @@
           <w:tab w:val="left" w:pos="4110" w:leader="none"/>
         </w:tabs>
         <w:suppressAutoHyphens w:val="true"/>
-        <w:overflowPunct w:val="false"/>
+        <w:overflowPunct w:val="true"/>
         <w:bidi w:val="0"/>
         <w:spacing w:before="0" w:after="0"/>
         <w:ind w:hanging="0" w:start="0" w:end="0"/>
@@ -8456,7 +7999,7 @@
           <w:tab w:val="left" w:pos="4110" w:leader="none"/>
         </w:tabs>
         <w:suppressAutoHyphens w:val="true"/>
-        <w:overflowPunct w:val="false"/>
+        <w:overflowPunct w:val="true"/>
         <w:bidi w:val="0"/>
         <w:spacing w:before="0" w:after="0"/>
         <w:ind w:hanging="0" w:start="0" w:end="0"/>
@@ -8534,7 +8077,7 @@
           <w:tab w:val="left" w:pos="4110" w:leader="none"/>
         </w:tabs>
         <w:suppressAutoHyphens w:val="true"/>
-        <w:overflowPunct w:val="false"/>
+        <w:overflowPunct w:val="true"/>
         <w:bidi w:val="0"/>
         <w:spacing w:before="0" w:after="0"/>
         <w:ind w:hanging="0" w:start="0" w:end="0"/>
@@ -8630,7 +8173,7 @@
           <w:tab w:val="left" w:pos="4110" w:leader="none"/>
         </w:tabs>
         <w:suppressAutoHyphens w:val="true"/>
-        <w:overflowPunct w:val="false"/>
+        <w:overflowPunct w:val="true"/>
         <w:bidi w:val="0"/>
         <w:spacing w:before="0" w:after="0"/>
         <w:ind w:hanging="0" w:start="0" w:end="0"/>
@@ -8726,7 +8269,7 @@
           <w:tab w:val="left" w:pos="4110" w:leader="none"/>
         </w:tabs>
         <w:suppressAutoHyphens w:val="true"/>
-        <w:overflowPunct w:val="false"/>
+        <w:overflowPunct w:val="true"/>
         <w:bidi w:val="0"/>
         <w:spacing w:before="0" w:after="0"/>
         <w:ind w:hanging="0" w:start="0" w:end="0"/>
@@ -8799,15 +8342,7 @@
           <w:sz w:val="20"/>
           <w:szCs w:val="20"/>
         </w:rPr>
-        <w:t xml:space="preserve">     </w:t>
-      </w:r>
-      <w:r>
-        <w:rPr>
-          <w:rFonts w:ascii="Georgia" w:hAnsi="Georgia"/>
-          <w:sz w:val="20"/>
-          <w:szCs w:val="20"/>
-        </w:rPr>
-        <w:t>function</w:t>
+        <w:t xml:space="preserve">     function</w:t>
       </w:r>
     </w:p>
     <w:p>
@@ -8820,7 +8355,7 @@
           <w:tab w:val="left" w:pos="4110" w:leader="none"/>
         </w:tabs>
         <w:suppressAutoHyphens w:val="true"/>
-        <w:overflowPunct w:val="false"/>
+        <w:overflowPunct w:val="true"/>
         <w:bidi w:val="0"/>
         <w:spacing w:before="0" w:after="0"/>
         <w:ind w:hanging="0" w:start="0" w:end="0"/>
@@ -8906,7 +8441,7 @@
           <w:tab w:val="left" w:pos="4110" w:leader="none"/>
         </w:tabs>
         <w:suppressAutoHyphens w:val="true"/>
-        <w:overflowPunct w:val="false"/>
+        <w:overflowPunct w:val="true"/>
         <w:bidi w:val="0"/>
         <w:spacing w:before="0" w:after="0"/>
         <w:ind w:hanging="0" w:start="0" w:end="0"/>
@@ -9008,7 +8543,7 @@
           <w:tab w:val="left" w:pos="4110" w:leader="none"/>
         </w:tabs>
         <w:suppressAutoHyphens w:val="true"/>
-        <w:overflowPunct w:val="false"/>
+        <w:overflowPunct w:val="true"/>
         <w:bidi w:val="0"/>
         <w:spacing w:before="0" w:after="0"/>
         <w:ind w:hanging="0" w:start="0" w:end="0"/>
@@ -9104,7 +8639,7 @@
           <w:tab w:val="left" w:pos="4110" w:leader="none"/>
         </w:tabs>
         <w:suppressAutoHyphens w:val="true"/>
-        <w:overflowPunct w:val="false"/>
+        <w:overflowPunct w:val="true"/>
         <w:bidi w:val="0"/>
         <w:spacing w:before="0" w:after="0"/>
         <w:ind w:hanging="0" w:start="0" w:end="0"/>
@@ -9188,7 +8723,7 @@
           <w:tab w:val="left" w:pos="4110" w:leader="none"/>
         </w:tabs>
         <w:suppressAutoHyphens w:val="true"/>
-        <w:overflowPunct w:val="false"/>
+        <w:overflowPunct w:val="true"/>
         <w:bidi w:val="0"/>
         <w:spacing w:before="0" w:after="0"/>
         <w:ind w:hanging="0" w:start="0" w:end="0"/>
@@ -9284,7 +8819,7 @@
           <w:tab w:val="left" w:pos="4110" w:leader="none"/>
         </w:tabs>
         <w:suppressAutoHyphens w:val="true"/>
-        <w:overflowPunct w:val="false"/>
+        <w:overflowPunct w:val="true"/>
         <w:bidi w:val="0"/>
         <w:spacing w:before="0" w:after="0"/>
         <w:ind w:hanging="0" w:start="0" w:end="0"/>
@@ -9380,7 +8915,7 @@
           <w:tab w:val="left" w:pos="4110" w:leader="none"/>
         </w:tabs>
         <w:suppressAutoHyphens w:val="true"/>
-        <w:overflowPunct w:val="false"/>
+        <w:overflowPunct w:val="true"/>
         <w:bidi w:val="0"/>
         <w:spacing w:before="0" w:after="0"/>
         <w:ind w:hanging="0" w:start="0" w:end="0"/>
@@ -9476,7 +9011,7 @@
           <w:tab w:val="left" w:pos="4110" w:leader="none"/>
         </w:tabs>
         <w:suppressAutoHyphens w:val="true"/>
-        <w:overflowPunct w:val="false"/>
+        <w:overflowPunct w:val="true"/>
         <w:bidi w:val="0"/>
         <w:spacing w:before="0" w:after="0"/>
         <w:ind w:hanging="0" w:start="0" w:end="0"/>
@@ -9572,7 +9107,7 @@
           <w:tab w:val="left" w:pos="4110" w:leader="none"/>
         </w:tabs>
         <w:suppressAutoHyphens w:val="true"/>
-        <w:overflowPunct w:val="false"/>
+        <w:overflowPunct w:val="true"/>
         <w:bidi w:val="0"/>
         <w:spacing w:before="0" w:after="0"/>
         <w:ind w:hanging="0" w:start="0" w:end="0"/>
@@ -9657,7 +9192,7 @@
           <w:tab w:val="left" w:pos="4110" w:leader="none"/>
         </w:tabs>
         <w:suppressAutoHyphens w:val="true"/>
-        <w:overflowPunct w:val="false"/>
+        <w:overflowPunct w:val="true"/>
         <w:bidi w:val="0"/>
         <w:spacing w:before="0" w:after="0"/>
         <w:ind w:hanging="0" w:start="0" w:end="0"/>
@@ -10446,17 +9981,7 @@
           <w:sz w:val="20"/>
           <w:szCs w:val="20"/>
         </w:rPr>
-        <w:t xml:space="preserve">stream, </w:t>
-      </w:r>
-      <w:r>
-        <w:rPr>
-          <w:rFonts w:ascii="Georgia" w:hAnsi="Georgia"/>
-          <w:b w:val="false"/>
-          <w:bCs w:val="false"/>
-          <w:sz w:val="20"/>
-          <w:szCs w:val="20"/>
-        </w:rPr>
-        <w:t>unread</w:t>
+        <w:t>stream, unread</w:t>
       </w:r>
     </w:p>
     <w:p>
@@ -10496,7 +10021,130 @@
           <w:sz w:val="20"/>
           <w:szCs w:val="20"/>
         </w:rPr>
-        <w:t xml:space="preserve"> T string list  </w:t>
+        <w:t xml:space="preserve"> T string list  T</w:t>
+      </w:r>
+      <w:r>
+        <w:rPr>
+          <w:rFonts w:ascii="Georgia" w:hAnsi="Georgia"/>
+          <w:b w:val="false"/>
+          <w:bCs w:val="false"/>
+          <w:sz w:val="20"/>
+          <w:szCs w:val="20"/>
+        </w:rPr>
+        <w:t xml:space="preserve">             formatted output</w:t>
+      </w:r>
+    </w:p>
+    <w:p>
+      <w:pPr>
+        <w:pStyle w:val="Normal"/>
+        <w:rPr>
+          <w:rFonts w:ascii="Georgia" w:hAnsi="Georgia"/>
+        </w:rPr>
+      </w:pPr>
+      <w:r>
+        <w:rPr>
+          <w:rFonts w:ascii="Georgia" w:hAnsi="Georgia"/>
+          <w:b w:val="false"/>
+          <w:bCs w:val="false"/>
+          <w:sz w:val="20"/>
+          <w:szCs w:val="20"/>
+        </w:rPr>
+        <w:t xml:space="preserve">                                                            </w:t>
+      </w:r>
+      <w:r>
+        <w:rPr>
+          <w:rFonts w:ascii="Georgia" w:hAnsi="Georgia"/>
+          <w:b w:val="false"/>
+          <w:bCs w:val="false"/>
+          <w:sz w:val="20"/>
+          <w:szCs w:val="20"/>
+        </w:rPr>
+        <w:t>to stream</w:t>
+      </w:r>
+    </w:p>
+    <w:p>
+      <w:pPr>
+        <w:pStyle w:val="Normal"/>
+        <w:rPr>
+          <w:rFonts w:ascii="Georgia" w:hAnsi="Georgia"/>
+        </w:rPr>
+      </w:pPr>
+      <w:r>
+        <w:rPr>
+          <w:rFonts w:ascii="Georgia" w:hAnsi="Georgia"/>
+          <w:b/>
+          <w:bCs/>
+          <w:sz w:val="20"/>
+          <w:szCs w:val="20"/>
+        </w:rPr>
+        <w:t xml:space="preserve"> </w:t>
+      </w:r>
+      <w:r>
+        <w:rPr>
+          <w:rFonts w:ascii="Georgia" w:hAnsi="Georgia"/>
+          <w:b/>
+          <w:bCs/>
+          <w:sz w:val="20"/>
+          <w:szCs w:val="20"/>
+        </w:rPr>
+        <w:t>read</w:t>
+      </w:r>
+      <w:r>
+        <w:rPr>
+          <w:rFonts w:ascii="Georgia" w:hAnsi="Georgia"/>
+          <w:b w:val="false"/>
+          <w:bCs w:val="false"/>
+          <w:sz w:val="20"/>
+          <w:szCs w:val="20"/>
+        </w:rPr>
+        <w:t xml:space="preserve"> </w:t>
+      </w:r>
+      <w:r>
+        <w:rPr>
+          <w:rFonts w:ascii="Georgia" w:hAnsi="Georgia"/>
+          <w:b w:val="false"/>
+          <w:bCs w:val="false"/>
+          <w:i/>
+          <w:iCs/>
+          <w:sz w:val="20"/>
+          <w:szCs w:val="20"/>
+        </w:rPr>
+        <w:t xml:space="preserve">stream </w:t>
+      </w:r>
+      <w:r>
+        <w:rPr>
+          <w:rFonts w:ascii="Georgia" w:hAnsi="Georgia"/>
+          <w:b w:val="false"/>
+          <w:bCs w:val="false"/>
+          <w:i/>
+          <w:iCs/>
+          <w:sz w:val="20"/>
+          <w:szCs w:val="20"/>
+        </w:rPr>
+        <w:t>bool</w:t>
+      </w:r>
+      <w:r>
+        <w:rPr>
+          <w:rFonts w:ascii="Georgia" w:hAnsi="Georgia"/>
+          <w:b w:val="false"/>
+          <w:bCs w:val="false"/>
+          <w:i/>
+          <w:iCs/>
+          <w:sz w:val="20"/>
+          <w:szCs w:val="20"/>
+        </w:rPr>
+        <w:t xml:space="preserve"> T</w:t>
+      </w:r>
+      <w:r>
+        <w:rPr>
+          <w:rFonts w:ascii="Georgia" w:hAnsi="Georgia"/>
+          <w:b w:val="false"/>
+          <w:bCs w:val="false"/>
+          <w:sz w:val="20"/>
+          <w:szCs w:val="20"/>
+        </w:rPr>
+        <w:t xml:space="preserve"> </w:t>
+        <w:tab/>
       </w:r>
       <w:r>
         <w:rPr>
@@ -10518,7 +10166,7 @@
           <w:sz w:val="20"/>
           <w:szCs w:val="20"/>
         </w:rPr>
-        <w:t xml:space="preserve">             formatted output</w:t>
+        <w:t xml:space="preserve">             read from stream</w:t>
       </w:r>
     </w:p>
     <w:p>
@@ -10546,127 +10194,6 @@
           <w:sz w:val="20"/>
           <w:szCs w:val="20"/>
         </w:rPr>
-        <w:t>to stream</w:t>
-      </w:r>
-    </w:p>
-    <w:p>
-      <w:pPr>
-        <w:pStyle w:val="Normal"/>
-        <w:rPr>
-          <w:rFonts w:ascii="Georgia" w:hAnsi="Georgia"/>
-        </w:rPr>
-      </w:pPr>
-      <w:r>
-        <w:rPr>
-          <w:rFonts w:ascii="Georgia" w:hAnsi="Georgia"/>
-          <w:b/>
-          <w:bCs/>
-          <w:sz w:val="20"/>
-          <w:szCs w:val="20"/>
-        </w:rPr>
-        <w:t xml:space="preserve"> </w:t>
-      </w:r>
-      <w:r>
-        <w:rPr>
-          <w:rFonts w:ascii="Georgia" w:hAnsi="Georgia"/>
-          <w:b/>
-          <w:bCs/>
-          <w:sz w:val="20"/>
-          <w:szCs w:val="20"/>
-        </w:rPr>
-        <w:t>read</w:t>
-      </w:r>
-      <w:r>
-        <w:rPr>
-          <w:rFonts w:ascii="Georgia" w:hAnsi="Georgia"/>
-          <w:b w:val="false"/>
-          <w:bCs w:val="false"/>
-          <w:sz w:val="20"/>
-          <w:szCs w:val="20"/>
-        </w:rPr>
-        <w:t xml:space="preserve"> </w:t>
-      </w:r>
-      <w:r>
-        <w:rPr>
-          <w:rFonts w:ascii="Georgia" w:hAnsi="Georgia"/>
-          <w:b w:val="false"/>
-          <w:bCs w:val="false"/>
-          <w:i/>
-          <w:iCs/>
-          <w:sz w:val="20"/>
-          <w:szCs w:val="20"/>
-        </w:rPr>
-        <w:t>stream T 'T</w:t>
-      </w:r>
-      <w:r>
-        <w:rPr>
-          <w:rFonts w:ascii="Georgia" w:hAnsi="Georgia"/>
-          <w:b w:val="false"/>
-          <w:bCs w:val="false"/>
-          <w:sz w:val="20"/>
-          <w:szCs w:val="20"/>
-        </w:rPr>
-        <w:t xml:space="preserve"> </w:t>
-        <w:tab/>
-      </w:r>
-      <w:r>
-        <w:rPr>
-          <w:rFonts w:ascii="Georgia" w:hAnsi="Georgia"/>
-          <w:b w:val="false"/>
-          <w:bCs w:val="false"/>
-          <w:i/>
-          <w:iCs/>
-          <w:sz w:val="20"/>
-          <w:szCs w:val="20"/>
-        </w:rPr>
-        <w:t>T</w:t>
-      </w:r>
-      <w:r>
-        <w:rPr>
-          <w:rFonts w:ascii="Georgia" w:hAnsi="Georgia"/>
-          <w:b w:val="false"/>
-          <w:bCs w:val="false"/>
-          <w:sz w:val="20"/>
-          <w:szCs w:val="20"/>
-        </w:rPr>
-        <w:t xml:space="preserve">             read from stream</w:t>
-      </w:r>
-    </w:p>
-    <w:p>
-      <w:pPr>
-        <w:pStyle w:val="Normal"/>
-        <w:rPr>
-          <w:rFonts w:ascii="Georgia" w:hAnsi="Georgia"/>
-        </w:rPr>
-      </w:pPr>
-      <w:r>
-        <w:rPr>
-          <w:rFonts w:ascii="Georgia" w:hAnsi="Georgia"/>
-          <w:b w:val="false"/>
-          <w:bCs w:val="false"/>
-          <w:sz w:val="20"/>
-          <w:szCs w:val="20"/>
-        </w:rPr>
-        <w:t xml:space="preserve">                                                          </w:t>
-      </w:r>
-      <w:r>
-        <w:rPr>
-          <w:rFonts w:ascii="Georgia" w:hAnsi="Georgia"/>
-          <w:b w:val="false"/>
-          <w:bCs w:val="false"/>
-          <w:sz w:val="20"/>
-          <w:szCs w:val="20"/>
-        </w:rPr>
-        <w:t xml:space="preserve">  </w:t>
-      </w:r>
-      <w:r>
-        <w:rPr>
-          <w:rFonts w:ascii="Georgia" w:hAnsi="Georgia"/>
-          <w:b w:val="false"/>
-          <w:bCs w:val="false"/>
-          <w:sz w:val="20"/>
-          <w:szCs w:val="20"/>
-        </w:rPr>
         <w:t xml:space="preserve">with EOF </w:t>
         <w:tab/>
         <w:tab/>
@@ -10723,27 +10250,41 @@
           <w:sz w:val="20"/>
           <w:szCs w:val="20"/>
         </w:rPr>
-        <w:t>T T stream</w:t>
-      </w:r>
-      <w:r>
-        <w:rPr>
-          <w:rFonts w:ascii="Georgia" w:hAnsi="Georgia"/>
-          <w:b w:val="false"/>
-          <w:bCs w:val="false"/>
-          <w:sz w:val="20"/>
-          <w:szCs w:val="20"/>
-        </w:rPr>
-        <w:t xml:space="preserve">                          write </w:t>
-      </w:r>
-      <w:r>
-        <w:rPr>
-          <w:rFonts w:ascii="Georgia" w:hAnsi="Georgia"/>
-          <w:b w:val="false"/>
-          <w:bCs w:val="false"/>
-          <w:sz w:val="20"/>
-          <w:szCs w:val="20"/>
-        </w:rPr>
-        <w:t>escaped</w:t>
+        <w:t xml:space="preserve">T </w:t>
+      </w:r>
+      <w:r>
+        <w:rPr>
+          <w:rFonts w:ascii="Georgia" w:hAnsi="Georgia"/>
+          <w:b w:val="false"/>
+          <w:bCs w:val="false"/>
+          <w:i/>
+          <w:iCs/>
+          <w:sz w:val="20"/>
+          <w:szCs w:val="20"/>
+        </w:rPr>
+        <w:t>bool</w:t>
+      </w:r>
+      <w:r>
+        <w:rPr>
+          <w:rFonts w:ascii="Georgia" w:hAnsi="Georgia"/>
+          <w:b w:val="false"/>
+          <w:bCs w:val="false"/>
+          <w:i/>
+          <w:iCs/>
+          <w:sz w:val="20"/>
+          <w:szCs w:val="20"/>
+        </w:rPr>
+        <w:t xml:space="preserve"> stream</w:t>
+      </w:r>
+      <w:r>
+        <w:rPr>
+          <w:rFonts w:ascii="Georgia" w:hAnsi="Georgia"/>
+          <w:b w:val="false"/>
+          <w:bCs w:val="false"/>
+          <w:sz w:val="20"/>
+          <w:szCs w:val="20"/>
+        </w:rPr>
+        <w:t xml:space="preserve">                     write escaped</w:t>
       </w:r>
     </w:p>
     <w:p>
@@ -10771,17 +10312,51 @@
           <w:sz w:val="20"/>
           <w:szCs w:val="20"/>
         </w:rPr>
-        <w:t xml:space="preserve">object to </w:t>
-      </w:r>
-      <w:r>
-        <w:rPr>
-          <w:rFonts w:ascii="Georgia" w:hAnsi="Georgia"/>
-          <w:b w:val="false"/>
-          <w:bCs w:val="false"/>
-          <w:sz w:val="20"/>
-          <w:szCs w:val="20"/>
-        </w:rPr>
-        <w:t>stream</w:t>
+        <w:t>object to stream</w:t>
+      </w:r>
+    </w:p>
+    <w:p>
+      <w:pPr>
+        <w:pStyle w:val="Normal"/>
+        <w:rPr>
+          <w:rFonts w:ascii="Georgia" w:hAnsi="Georgia"/>
+        </w:rPr>
+      </w:pPr>
+      <w:r>
+        <w:rPr/>
+      </w:r>
+    </w:p>
+    <w:p>
+      <w:pPr>
+        <w:pStyle w:val="Normal"/>
+        <w:rPr>
+          <w:rFonts w:ascii="Georgia" w:hAnsi="Georgia"/>
+        </w:rPr>
+      </w:pPr>
+      <w:r>
+        <w:rPr/>
+      </w:r>
+    </w:p>
+    <w:p>
+      <w:pPr>
+        <w:pStyle w:val="Normal"/>
+        <w:rPr>
+          <w:rFonts w:ascii="Georgia" w:hAnsi="Georgia"/>
+        </w:rPr>
+      </w:pPr>
+      <w:r>
+        <w:rPr/>
+      </w:r>
+    </w:p>
+    <w:p>
+      <w:pPr>
+        <w:pStyle w:val="Normal"/>
+        <w:rPr>
+          <w:rFonts w:ascii="Georgia" w:hAnsi="Georgia"/>
+        </w:rPr>
+      </w:pPr>
+      <w:r>
+        <w:rPr/>
       </w:r>
     </w:p>
     <w:p>
@@ -10974,8 +10549,16 @@
           <w:u w:val="none"/>
           <w:lang w:val="en-US" w:eastAsia="zh-CN" w:bidi="hi-IN"/>
         </w:rPr>
-        <w:t xml:space="preserve">   format exception</w:t>
-      </w:r>
+        <w:t xml:space="preserve">   format exception                  </w:t>
+      </w:r>
+    </w:p>
+    <w:p>
+      <w:pPr>
+        <w:pStyle w:val="Normal"/>
+        <w:rPr>
+          <w:rFonts w:ascii="Georgia" w:hAnsi="Georgia"/>
+        </w:rPr>
+      </w:pPr>
       <w:r>
         <w:rPr>
           <w:rFonts w:eastAsia="Songti SC" w:cs="Arial Unicode MS" w:ascii="Georgia" w:hAnsi="Georgia"/>
@@ -10990,21 +10573,13 @@
           <w:u w:val="none"/>
           <w:lang w:val="en-US" w:eastAsia="zh-CN" w:bidi="hi-IN"/>
         </w:rPr>
-        <w:t xml:space="preserve">                  </w:t>
-      </w:r>
-    </w:p>
-    <w:p>
-      <w:pPr>
-        <w:pStyle w:val="Normal"/>
-        <w:rPr>
-          <w:rFonts w:ascii="Georgia" w:hAnsi="Georgia"/>
-        </w:rPr>
-      </w:pPr>
+        <w:t xml:space="preserve"> </w:t>
+      </w:r>
       <w:r>
         <w:rPr>
           <w:rFonts w:eastAsia="Songti SC" w:cs="Arial Unicode MS" w:ascii="Georgia" w:hAnsi="Georgia"/>
-          <w:b w:val="false"/>
-          <w:bCs w:val="false"/>
+          <w:b/>
+          <w:bCs/>
           <w:i w:val="false"/>
           <w:iCs w:val="false"/>
           <w:color w:val="auto"/>
@@ -11014,13 +10589,13 @@
           <w:u w:val="none"/>
           <w:lang w:val="en-US" w:eastAsia="zh-CN" w:bidi="hi-IN"/>
         </w:rPr>
-        <w:t xml:space="preserve"> </w:t>
+        <w:t>%make-exception</w:t>
       </w:r>
       <w:r>
         <w:rPr>
           <w:rFonts w:eastAsia="Songti SC" w:cs="Arial Unicode MS" w:ascii="Georgia" w:hAnsi="Georgia"/>
-          <w:b/>
-          <w:bCs/>
+          <w:b w:val="false"/>
+          <w:bCs w:val="false"/>
           <w:i w:val="false"/>
           <w:iCs w:val="false"/>
           <w:color w:val="auto"/>
@@ -11030,15 +10605,15 @@
           <w:u w:val="none"/>
           <w:lang w:val="en-US" w:eastAsia="zh-CN" w:bidi="hi-IN"/>
         </w:rPr>
-        <w:t>%make-exception</w:t>
+        <w:t xml:space="preserve"> </w:t>
       </w:r>
       <w:r>
         <w:rPr>
           <w:rFonts w:eastAsia="Songti SC" w:cs="Arial Unicode MS" w:ascii="Georgia" w:hAnsi="Georgia"/>
           <w:b w:val="false"/>
           <w:bCs w:val="false"/>
-          <w:i w:val="false"/>
-          <w:iCs w:val="false"/>
+          <w:i/>
+          <w:iCs/>
           <w:color w:val="auto"/>
           <w:kern w:val="2"/>
           <w:sz w:val="20"/>
@@ -11046,8 +10621,16 @@
           <w:u w:val="none"/>
           <w:lang w:val="en-US" w:eastAsia="zh-CN" w:bidi="hi-IN"/>
         </w:rPr>
-        <w:t xml:space="preserve"> </w:t>
-      </w:r>
+        <w:t>sym T string sym list</w:t>
+      </w:r>
+    </w:p>
+    <w:p>
+      <w:pPr>
+        <w:pStyle w:val="Normal"/>
+        <w:rPr>
+          <w:rFonts w:ascii="Georgia" w:hAnsi="Georgia"/>
+        </w:rPr>
+      </w:pPr>
       <w:r>
         <w:rPr>
           <w:rFonts w:eastAsia="Songti SC" w:cs="Arial Unicode MS" w:ascii="Georgia" w:hAnsi="Georgia"/>
@@ -11062,23 +10645,18 @@
           <w:u w:val="none"/>
           <w:lang w:val="en-US" w:eastAsia="zh-CN" w:bidi="hi-IN"/>
         </w:rPr>
-        <w:t>sym T string sym list</w:t>
-      </w:r>
-    </w:p>
-    <w:p>
-      <w:pPr>
-        <w:pStyle w:val="Normal"/>
-        <w:rPr>
-          <w:rFonts w:ascii="Georgia" w:hAnsi="Georgia"/>
-        </w:rPr>
-      </w:pPr>
+        <w:tab/>
+        <w:tab/>
+        <w:tab/>
+        <w:t xml:space="preserve">struct   </w:t>
+      </w:r>
       <w:r>
         <w:rPr>
           <w:rFonts w:eastAsia="Songti SC" w:cs="Arial Unicode MS" w:ascii="Georgia" w:hAnsi="Georgia"/>
           <w:b w:val="false"/>
           <w:bCs w:val="false"/>
-          <w:i/>
-          <w:iCs/>
+          <w:i w:val="false"/>
+          <w:iCs w:val="false"/>
           <w:color w:val="auto"/>
           <w:kern w:val="2"/>
           <w:sz w:val="20"/>
@@ -11086,11 +10664,16 @@
           <w:u w:val="none"/>
           <w:lang w:val="en-US" w:eastAsia="zh-CN" w:bidi="hi-IN"/>
         </w:rPr>
-        <w:tab/>
-        <w:tab/>
-        <w:tab/>
-        <w:t xml:space="preserve">struct   </w:t>
-      </w:r>
+        <w:t xml:space="preserve">create exception                 </w:t>
+      </w:r>
+    </w:p>
+    <w:p>
+      <w:pPr>
+        <w:pStyle w:val="Normal"/>
+        <w:rPr>
+          <w:rFonts w:ascii="Georgia" w:hAnsi="Georgia"/>
+        </w:rPr>
+      </w:pPr>
       <w:r>
         <w:rPr>
           <w:rFonts w:eastAsia="Songti SC" w:cs="Arial Unicode MS" w:ascii="Georgia" w:hAnsi="Georgia"/>
@@ -11105,13 +10688,13 @@
           <w:u w:val="none"/>
           <w:lang w:val="en-US" w:eastAsia="zh-CN" w:bidi="hi-IN"/>
         </w:rPr>
-        <w:t>create exception</w:t>
+        <w:t xml:space="preserve"> </w:t>
       </w:r>
       <w:r>
         <w:rPr>
           <w:rFonts w:eastAsia="Songti SC" w:cs="Arial Unicode MS" w:ascii="Georgia" w:hAnsi="Georgia"/>
-          <w:b w:val="false"/>
-          <w:bCs w:val="false"/>
+          <w:b/>
+          <w:bCs/>
           <w:i w:val="false"/>
           <w:iCs w:val="false"/>
           <w:color w:val="auto"/>
@@ -11121,23 +10704,15 @@
           <w:u w:val="none"/>
           <w:lang w:val="en-US" w:eastAsia="zh-CN" w:bidi="hi-IN"/>
         </w:rPr>
-        <w:t xml:space="preserve">                 </w:t>
-      </w:r>
-    </w:p>
-    <w:p>
-      <w:pPr>
-        <w:pStyle w:val="Normal"/>
-        <w:rPr>
-          <w:rFonts w:ascii="Georgia" w:hAnsi="Georgia"/>
-        </w:rPr>
-      </w:pPr>
+        <w:t xml:space="preserve">error </w:t>
+      </w:r>
       <w:r>
         <w:rPr>
           <w:rFonts w:eastAsia="Songti SC" w:cs="Arial Unicode MS" w:ascii="Georgia" w:hAnsi="Georgia"/>
           <w:b w:val="false"/>
           <w:bCs w:val="false"/>
-          <w:i w:val="false"/>
-          <w:iCs w:val="false"/>
+          <w:i/>
+          <w:iCs/>
           <w:color w:val="auto"/>
           <w:kern w:val="2"/>
           <w:sz w:val="20"/>
@@ -11145,13 +10720,15 @@
           <w:u w:val="none"/>
           <w:lang w:val="en-US" w:eastAsia="zh-CN" w:bidi="hi-IN"/>
         </w:rPr>
-        <w:t xml:space="preserve"> </w:t>
+        <w:t>T symbol list</w:t>
+        <w:tab/>
+        <w:t xml:space="preserve">string   </w:t>
       </w:r>
       <w:r>
         <w:rPr>
           <w:rFonts w:eastAsia="Songti SC" w:cs="Arial Unicode MS" w:ascii="Georgia" w:hAnsi="Georgia"/>
-          <w:b/>
-          <w:bCs/>
+          <w:b w:val="false"/>
+          <w:bCs w:val="false"/>
           <w:i w:val="false"/>
           <w:iCs w:val="false"/>
           <w:color w:val="auto"/>
@@ -11161,15 +10738,23 @@
           <w:u w:val="none"/>
           <w:lang w:val="en-US" w:eastAsia="zh-CN" w:bidi="hi-IN"/>
         </w:rPr>
-        <w:t xml:space="preserve">error </w:t>
-      </w:r>
+        <w:t xml:space="preserve">error format                            </w:t>
+      </w:r>
+    </w:p>
+    <w:p>
+      <w:pPr>
+        <w:pStyle w:val="Normal"/>
+        <w:rPr>
+          <w:rFonts w:ascii="Georgia" w:hAnsi="Georgia"/>
+        </w:rPr>
+      </w:pPr>
       <w:r>
         <w:rPr>
           <w:rFonts w:eastAsia="Songti SC" w:cs="Arial Unicode MS" w:ascii="Georgia" w:hAnsi="Georgia"/>
           <w:b w:val="false"/>
           <w:bCs w:val="false"/>
-          <w:i/>
-          <w:iCs/>
+          <w:i w:val="false"/>
+          <w:iCs w:val="false"/>
           <w:color w:val="auto"/>
           <w:kern w:val="2"/>
           <w:sz w:val="20"/>
@@ -11177,15 +10762,13 @@
           <w:u w:val="none"/>
           <w:lang w:val="en-US" w:eastAsia="zh-CN" w:bidi="hi-IN"/>
         </w:rPr>
-        <w:t>T symbol list</w:t>
-        <w:tab/>
-        <w:t xml:space="preserve">string   </w:t>
+        <w:t xml:space="preserve"> </w:t>
       </w:r>
       <w:r>
         <w:rPr>
           <w:rFonts w:eastAsia="Songti SC" w:cs="Arial Unicode MS" w:ascii="Georgia" w:hAnsi="Georgia"/>
-          <w:b w:val="false"/>
-          <w:bCs w:val="false"/>
+          <w:b/>
+          <w:bCs/>
           <w:i w:val="false"/>
           <w:iCs w:val="false"/>
           <w:color w:val="auto"/>
@@ -11195,15 +10778,15 @@
           <w:u w:val="none"/>
           <w:lang w:val="en-US" w:eastAsia="zh-CN" w:bidi="hi-IN"/>
         </w:rPr>
-        <w:t>error format</w:t>
+        <w:t xml:space="preserve">exceptionp </w:t>
       </w:r>
       <w:r>
         <w:rPr>
           <w:rFonts w:eastAsia="Songti SC" w:cs="Arial Unicode MS" w:ascii="Georgia" w:hAnsi="Georgia"/>
           <w:b w:val="false"/>
           <w:bCs w:val="false"/>
-          <w:i w:val="false"/>
-          <w:iCs w:val="false"/>
+          <w:i/>
+          <w:iCs/>
           <w:color w:val="auto"/>
           <w:kern w:val="2"/>
           <w:sz w:val="20"/>
@@ -11211,16 +10794,8 @@
           <w:u w:val="none"/>
           <w:lang w:val="en-US" w:eastAsia="zh-CN" w:bidi="hi-IN"/>
         </w:rPr>
-        <w:t xml:space="preserve">                            </w:t>
-      </w:r>
-    </w:p>
-    <w:p>
-      <w:pPr>
-        <w:pStyle w:val="Normal"/>
-        <w:rPr>
-          <w:rFonts w:ascii="Georgia" w:hAnsi="Georgia"/>
-        </w:rPr>
-      </w:pPr>
+        <w:t>struct</w:t>
+      </w:r>
       <w:r>
         <w:rPr>
           <w:rFonts w:eastAsia="Songti SC" w:cs="Arial Unicode MS" w:ascii="Georgia" w:hAnsi="Georgia"/>
@@ -11235,15 +10810,16 @@
           <w:u w:val="none"/>
           <w:lang w:val="en-US" w:eastAsia="zh-CN" w:bidi="hi-IN"/>
         </w:rPr>
-        <w:t xml:space="preserve"> </w:t>
+        <w:t xml:space="preserve">   </w:t>
+        <w:tab/>
       </w:r>
       <w:r>
         <w:rPr>
           <w:rFonts w:eastAsia="Songti SC" w:cs="Arial Unicode MS" w:ascii="Georgia" w:hAnsi="Georgia"/>
-          <w:b/>
-          <w:bCs/>
-          <w:i w:val="false"/>
-          <w:iCs w:val="false"/>
+          <w:b w:val="false"/>
+          <w:bCs w:val="false"/>
+          <w:i/>
+          <w:iCs/>
           <w:color w:val="auto"/>
           <w:kern w:val="2"/>
           <w:sz w:val="20"/>
@@ -11251,15 +10827,15 @@
           <w:u w:val="none"/>
           <w:lang w:val="en-US" w:eastAsia="zh-CN" w:bidi="hi-IN"/>
         </w:rPr>
-        <w:t xml:space="preserve">exceptionp </w:t>
+        <w:t>bool</w:t>
       </w:r>
       <w:r>
         <w:rPr>
           <w:rFonts w:eastAsia="Songti SC" w:cs="Arial Unicode MS" w:ascii="Georgia" w:hAnsi="Georgia"/>
           <w:b w:val="false"/>
           <w:bCs w:val="false"/>
-          <w:i/>
-          <w:iCs/>
+          <w:i w:val="false"/>
+          <w:iCs w:val="false"/>
           <w:color w:val="auto"/>
           <w:kern w:val="2"/>
           <w:sz w:val="20"/>
@@ -11267,8 +10843,16 @@
           <w:u w:val="none"/>
           <w:lang w:val="en-US" w:eastAsia="zh-CN" w:bidi="hi-IN"/>
         </w:rPr>
-        <w:t>struct</w:t>
-      </w:r>
+        <w:t xml:space="preserve">      predicate        </w:t>
+      </w:r>
+    </w:p>
+    <w:p>
+      <w:pPr>
+        <w:pStyle w:val="Normal"/>
+        <w:rPr>
+          <w:rFonts w:ascii="Georgia" w:hAnsi="Georgia"/>
+        </w:rPr>
+      </w:pPr>
       <w:r>
         <w:rPr>
           <w:rFonts w:eastAsia="Songti SC" w:cs="Arial Unicode MS" w:ascii="Georgia" w:hAnsi="Georgia"/>
@@ -11283,16 +10867,15 @@
           <w:u w:val="none"/>
           <w:lang w:val="en-US" w:eastAsia="zh-CN" w:bidi="hi-IN"/>
         </w:rPr>
-        <w:t xml:space="preserve">   </w:t>
-        <w:tab/>
+        <w:t xml:space="preserve"> </w:t>
       </w:r>
       <w:r>
         <w:rPr>
           <w:rFonts w:eastAsia="Songti SC" w:cs="Arial Unicode MS" w:ascii="Georgia" w:hAnsi="Georgia"/>
-          <w:b w:val="false"/>
-          <w:bCs w:val="false"/>
-          <w:i/>
-          <w:iCs/>
+          <w:b/>
+          <w:bCs/>
+          <w:i w:val="false"/>
+          <w:iCs w:val="false"/>
           <w:color w:val="auto"/>
           <w:kern w:val="2"/>
           <w:sz w:val="20"/>
@@ -11300,15 +10883,15 @@
           <w:u w:val="none"/>
           <w:lang w:val="en-US" w:eastAsia="zh-CN" w:bidi="hi-IN"/>
         </w:rPr>
-        <w:t>bool</w:t>
+        <w:t xml:space="preserve">raise </w:t>
       </w:r>
       <w:r>
         <w:rPr>
           <w:rFonts w:eastAsia="Songti SC" w:cs="Arial Unicode MS" w:ascii="Georgia" w:hAnsi="Georgia"/>
           <w:b w:val="false"/>
           <w:bCs w:val="false"/>
-          <w:i w:val="false"/>
-          <w:iCs w:val="false"/>
+          <w:i/>
+          <w:iCs/>
           <w:color w:val="auto"/>
           <w:kern w:val="2"/>
           <w:sz w:val="20"/>
@@ -11316,7 +10899,9 @@
           <w:u w:val="none"/>
           <w:lang w:val="en-US" w:eastAsia="zh-CN" w:bidi="hi-IN"/>
         </w:rPr>
-        <w:t xml:space="preserve">      </w:t>
+        <w:t>T symbol list</w:t>
+        <w:tab/>
+        <w:t xml:space="preserve">              </w:t>
       </w:r>
       <w:r>
         <w:rPr>
@@ -11332,8 +10917,16 @@
           <w:u w:val="none"/>
           <w:lang w:val="en-US" w:eastAsia="zh-CN" w:bidi="hi-IN"/>
         </w:rPr>
-        <w:t>predicate</w:t>
-      </w:r>
+        <w:t xml:space="preserve">raise exception                             </w:t>
+      </w:r>
+    </w:p>
+    <w:p>
+      <w:pPr>
+        <w:pStyle w:val="Normal"/>
+        <w:rPr>
+          <w:rFonts w:ascii="Georgia" w:hAnsi="Georgia"/>
+        </w:rPr>
+      </w:pPr>
       <w:r>
         <w:rPr>
           <w:rFonts w:eastAsia="Songti SC" w:cs="Arial Unicode MS" w:ascii="Georgia" w:hAnsi="Georgia"/>
@@ -11348,21 +10941,13 @@
           <w:u w:val="none"/>
           <w:lang w:val="en-US" w:eastAsia="zh-CN" w:bidi="hi-IN"/>
         </w:rPr>
-        <w:t xml:space="preserve">        </w:t>
-      </w:r>
-    </w:p>
-    <w:p>
-      <w:pPr>
-        <w:pStyle w:val="Normal"/>
-        <w:rPr>
-          <w:rFonts w:ascii="Georgia" w:hAnsi="Georgia"/>
-        </w:rPr>
-      </w:pPr>
+        <w:t xml:space="preserve"> </w:t>
+      </w:r>
       <w:r>
         <w:rPr>
           <w:rFonts w:eastAsia="Songti SC" w:cs="Arial Unicode MS" w:ascii="Georgia" w:hAnsi="Georgia"/>
-          <w:b w:val="false"/>
-          <w:bCs w:val="false"/>
+          <w:b/>
+          <w:bCs/>
           <w:i w:val="false"/>
           <w:iCs w:val="false"/>
           <w:color w:val="auto"/>
@@ -11372,13 +10957,13 @@
           <w:u w:val="none"/>
           <w:lang w:val="en-US" w:eastAsia="zh-CN" w:bidi="hi-IN"/>
         </w:rPr>
-        <w:t xml:space="preserve"> </w:t>
+        <w:t>raise-env</w:t>
       </w:r>
       <w:r>
         <w:rPr>
           <w:rFonts w:eastAsia="Songti SC" w:cs="Arial Unicode MS" w:ascii="Georgia" w:hAnsi="Georgia"/>
-          <w:b/>
-          <w:bCs/>
+          <w:b w:val="false"/>
+          <w:bCs w:val="false"/>
           <w:i w:val="false"/>
           <w:iCs w:val="false"/>
           <w:color w:val="auto"/>
@@ -11388,15 +10973,15 @@
           <w:u w:val="none"/>
           <w:lang w:val="en-US" w:eastAsia="zh-CN" w:bidi="hi-IN"/>
         </w:rPr>
-        <w:t xml:space="preserve">raise </w:t>
+        <w:t xml:space="preserve"> </w:t>
       </w:r>
       <w:r>
         <w:rPr>
           <w:rFonts w:eastAsia="Songti SC" w:cs="Arial Unicode MS" w:ascii="Georgia" w:hAnsi="Georgia"/>
-          <w:b w:val="false"/>
-          <w:bCs w:val="false"/>
-          <w:i/>
-          <w:iCs/>
+          <w:b/>
+          <w:bCs/>
+          <w:i w:val="false"/>
+          <w:iCs w:val="false"/>
           <w:color w:val="auto"/>
           <w:kern w:val="2"/>
           <w:sz w:val="20"/>
@@ -11404,17 +10989,15 @@
           <w:u w:val="none"/>
           <w:lang w:val="en-US" w:eastAsia="zh-CN" w:bidi="hi-IN"/>
         </w:rPr>
-        <w:t>T symbol list</w:t>
-        <w:tab/>
-        <w:t xml:space="preserve">              </w:t>
+        <w:t xml:space="preserve"> </w:t>
       </w:r>
       <w:r>
         <w:rPr>
           <w:rFonts w:eastAsia="Songti SC" w:cs="Arial Unicode MS" w:ascii="Georgia" w:hAnsi="Georgia"/>
           <w:b w:val="false"/>
           <w:bCs w:val="false"/>
-          <w:i w:val="false"/>
-          <w:iCs w:val="false"/>
+          <w:i/>
+          <w:iCs/>
           <w:color w:val="auto"/>
           <w:kern w:val="2"/>
           <w:sz w:val="20"/>
@@ -11422,7 +11005,7 @@
           <w:u w:val="none"/>
           <w:lang w:val="en-US" w:eastAsia="zh-CN" w:bidi="hi-IN"/>
         </w:rPr>
-        <w:t xml:space="preserve">raise exception </w:t>
+        <w:t xml:space="preserve">T symbol list         </w:t>
       </w:r>
       <w:r>
         <w:rPr>
@@ -11438,7 +11021,7 @@
           <w:u w:val="none"/>
           <w:lang w:val="en-US" w:eastAsia="zh-CN" w:bidi="hi-IN"/>
         </w:rPr>
-        <w:t xml:space="preserve">                            </w:t>
+        <w:t xml:space="preserve">  raise exception                          </w:t>
       </w:r>
     </w:p>
     <w:p>
@@ -11478,7 +11061,7 @@
           <w:u w:val="none"/>
           <w:lang w:val="en-US" w:eastAsia="zh-CN" w:bidi="hi-IN"/>
         </w:rPr>
-        <w:t>raise-env</w:t>
+        <w:t>warn</w:t>
       </w:r>
       <w:r>
         <w:rPr>
@@ -11494,15 +11077,15 @@
           <w:u w:val="none"/>
           <w:lang w:val="en-US" w:eastAsia="zh-CN" w:bidi="hi-IN"/>
         </w:rPr>
-        <w:t xml:space="preserve"> </w:t>
+        <w:t xml:space="preserve">  </w:t>
       </w:r>
       <w:r>
         <w:rPr>
           <w:rFonts w:eastAsia="Songti SC" w:cs="Arial Unicode MS" w:ascii="Georgia" w:hAnsi="Georgia"/>
-          <w:b/>
-          <w:bCs/>
-          <w:i w:val="false"/>
-          <w:iCs w:val="false"/>
+          <w:b w:val="false"/>
+          <w:bCs w:val="false"/>
+          <w:i/>
+          <w:iCs/>
           <w:color w:val="auto"/>
           <w:kern w:val="2"/>
           <w:sz w:val="20"/>
@@ -11510,15 +11093,15 @@
           <w:u w:val="none"/>
           <w:lang w:val="en-US" w:eastAsia="zh-CN" w:bidi="hi-IN"/>
         </w:rPr>
-        <w:t xml:space="preserve"> </w:t>
+        <w:t>T string</w:t>
       </w:r>
       <w:r>
         <w:rPr>
           <w:rFonts w:eastAsia="Songti SC" w:cs="Arial Unicode MS" w:ascii="Georgia" w:hAnsi="Georgia"/>
           <w:b w:val="false"/>
           <w:bCs w:val="false"/>
-          <w:i/>
-          <w:iCs/>
+          <w:i w:val="false"/>
+          <w:iCs w:val="false"/>
           <w:color w:val="auto"/>
           <w:kern w:val="2"/>
           <w:sz w:val="20"/>
@@ -11526,15 +11109,15 @@
           <w:u w:val="none"/>
           <w:lang w:val="en-US" w:eastAsia="zh-CN" w:bidi="hi-IN"/>
         </w:rPr>
-        <w:t xml:space="preserve">T symbol list         </w:t>
+        <w:t xml:space="preserve">               </w:t>
       </w:r>
       <w:r>
         <w:rPr>
           <w:rFonts w:eastAsia="Songti SC" w:cs="Arial Unicode MS" w:ascii="Georgia" w:hAnsi="Georgia"/>
           <w:b w:val="false"/>
           <w:bCs w:val="false"/>
-          <w:i w:val="false"/>
-          <w:iCs w:val="false"/>
+          <w:i/>
+          <w:iCs/>
           <w:color w:val="auto"/>
           <w:kern w:val="2"/>
           <w:sz w:val="20"/>
@@ -11542,7 +11125,7 @@
           <w:u w:val="none"/>
           <w:lang w:val="en-US" w:eastAsia="zh-CN" w:bidi="hi-IN"/>
         </w:rPr>
-        <w:t xml:space="preserve">  raise exception </w:t>
+        <w:t xml:space="preserve">T           </w:t>
       </w:r>
       <w:r>
         <w:rPr>
@@ -11558,7 +11141,7 @@
           <w:u w:val="none"/>
           <w:lang w:val="en-US" w:eastAsia="zh-CN" w:bidi="hi-IN"/>
         </w:rPr>
-        <w:t xml:space="preserve">                         </w:t>
+        <w:t>warning</w:t>
       </w:r>
     </w:p>
     <w:p>
@@ -11598,15 +11181,15 @@
           <w:u w:val="none"/>
           <w:lang w:val="en-US" w:eastAsia="zh-CN" w:bidi="hi-IN"/>
         </w:rPr>
-        <w:t>warn</w:t>
+        <w:t xml:space="preserve">with-exception </w:t>
       </w:r>
       <w:r>
         <w:rPr>
           <w:rFonts w:eastAsia="Songti SC" w:cs="Arial Unicode MS" w:ascii="Georgia" w:hAnsi="Georgia"/>
           <w:b w:val="false"/>
           <w:bCs w:val="false"/>
-          <w:i w:val="false"/>
-          <w:iCs w:val="false"/>
+          <w:i/>
+          <w:iCs/>
           <w:color w:val="auto"/>
           <w:kern w:val="2"/>
           <w:sz w:val="20"/>
@@ -11614,15 +11197,15 @@
           <w:u w:val="none"/>
           <w:lang w:val="en-US" w:eastAsia="zh-CN" w:bidi="hi-IN"/>
         </w:rPr>
-        <w:t xml:space="preserve">  </w:t>
+        <w:t xml:space="preserve">func func      </w:t>
       </w:r>
       <w:r>
         <w:rPr>
           <w:rFonts w:eastAsia="Songti SC" w:cs="Arial Unicode MS" w:ascii="Georgia" w:hAnsi="Georgia"/>
           <w:b w:val="false"/>
           <w:bCs w:val="false"/>
-          <w:i/>
-          <w:iCs/>
+          <w:i w:val="false"/>
+          <w:iCs w:val="false"/>
           <w:color w:val="auto"/>
           <w:kern w:val="2"/>
           <w:sz w:val="20"/>
@@ -11630,126 +11213,6 @@
           <w:u w:val="none"/>
           <w:lang w:val="en-US" w:eastAsia="zh-CN" w:bidi="hi-IN"/>
         </w:rPr>
-        <w:t>T string</w:t>
-      </w:r>
-      <w:r>
-        <w:rPr>
-          <w:rFonts w:eastAsia="Songti SC" w:cs="Arial Unicode MS" w:ascii="Georgia" w:hAnsi="Georgia"/>
-          <w:b w:val="false"/>
-          <w:bCs w:val="false"/>
-          <w:i w:val="false"/>
-          <w:iCs w:val="false"/>
-          <w:color w:val="auto"/>
-          <w:kern w:val="2"/>
-          <w:sz w:val="20"/>
-          <w:szCs w:val="20"/>
-          <w:u w:val="none"/>
-          <w:lang w:val="en-US" w:eastAsia="zh-CN" w:bidi="hi-IN"/>
-        </w:rPr>
-        <w:t xml:space="preserve">               </w:t>
-      </w:r>
-      <w:r>
-        <w:rPr>
-          <w:rFonts w:eastAsia="Songti SC" w:cs="Arial Unicode MS" w:ascii="Georgia" w:hAnsi="Georgia"/>
-          <w:b w:val="false"/>
-          <w:bCs w:val="false"/>
-          <w:i/>
-          <w:iCs/>
-          <w:color w:val="auto"/>
-          <w:kern w:val="2"/>
-          <w:sz w:val="20"/>
-          <w:szCs w:val="20"/>
-          <w:u w:val="none"/>
-          <w:lang w:val="en-US" w:eastAsia="zh-CN" w:bidi="hi-IN"/>
-        </w:rPr>
-        <w:t xml:space="preserve">T           </w:t>
-      </w:r>
-      <w:r>
-        <w:rPr>
-          <w:rFonts w:eastAsia="Songti SC" w:cs="Arial Unicode MS" w:ascii="Georgia" w:hAnsi="Georgia"/>
-          <w:b w:val="false"/>
-          <w:bCs w:val="false"/>
-          <w:i w:val="false"/>
-          <w:iCs w:val="false"/>
-          <w:color w:val="auto"/>
-          <w:kern w:val="2"/>
-          <w:sz w:val="20"/>
-          <w:szCs w:val="20"/>
-          <w:u w:val="none"/>
-          <w:lang w:val="en-US" w:eastAsia="zh-CN" w:bidi="hi-IN"/>
-        </w:rPr>
-        <w:t>warning</w:t>
-      </w:r>
-    </w:p>
-    <w:p>
-      <w:pPr>
-        <w:pStyle w:val="Normal"/>
-        <w:rPr>
-          <w:rFonts w:ascii="Georgia" w:hAnsi="Georgia"/>
-        </w:rPr>
-      </w:pPr>
-      <w:r>
-        <w:rPr>
-          <w:rFonts w:eastAsia="Songti SC" w:cs="Arial Unicode MS" w:ascii="Georgia" w:hAnsi="Georgia"/>
-          <w:b w:val="false"/>
-          <w:bCs w:val="false"/>
-          <w:i w:val="false"/>
-          <w:iCs w:val="false"/>
-          <w:color w:val="auto"/>
-          <w:kern w:val="2"/>
-          <w:sz w:val="20"/>
-          <w:szCs w:val="20"/>
-          <w:u w:val="none"/>
-          <w:lang w:val="en-US" w:eastAsia="zh-CN" w:bidi="hi-IN"/>
-        </w:rPr>
-        <w:t xml:space="preserve"> </w:t>
-      </w:r>
-      <w:r>
-        <w:rPr>
-          <w:rFonts w:eastAsia="Songti SC" w:cs="Arial Unicode MS" w:ascii="Georgia" w:hAnsi="Georgia"/>
-          <w:b/>
-          <w:bCs/>
-          <w:i w:val="false"/>
-          <w:iCs w:val="false"/>
-          <w:color w:val="auto"/>
-          <w:kern w:val="2"/>
-          <w:sz w:val="20"/>
-          <w:szCs w:val="20"/>
-          <w:u w:val="none"/>
-          <w:lang w:val="en-US" w:eastAsia="zh-CN" w:bidi="hi-IN"/>
-        </w:rPr>
-        <w:t xml:space="preserve">with-exception </w:t>
-      </w:r>
-      <w:r>
-        <w:rPr>
-          <w:rFonts w:eastAsia="Songti SC" w:cs="Arial Unicode MS" w:ascii="Georgia" w:hAnsi="Georgia"/>
-          <w:b w:val="false"/>
-          <w:bCs w:val="false"/>
-          <w:i/>
-          <w:iCs/>
-          <w:color w:val="auto"/>
-          <w:kern w:val="2"/>
-          <w:sz w:val="20"/>
-          <w:szCs w:val="20"/>
-          <w:u w:val="none"/>
-          <w:lang w:val="en-US" w:eastAsia="zh-CN" w:bidi="hi-IN"/>
-        </w:rPr>
-        <w:t xml:space="preserve">func func      </w:t>
-      </w:r>
-      <w:r>
-        <w:rPr>
-          <w:rFonts w:eastAsia="Songti SC" w:cs="Arial Unicode MS" w:ascii="Georgia" w:hAnsi="Georgia"/>
-          <w:b w:val="false"/>
-          <w:bCs w:val="false"/>
-          <w:i w:val="false"/>
-          <w:iCs w:val="false"/>
-          <w:color w:val="auto"/>
-          <w:kern w:val="2"/>
-          <w:sz w:val="20"/>
-          <w:szCs w:val="20"/>
-          <w:u w:val="none"/>
-          <w:lang w:val="en-US" w:eastAsia="zh-CN" w:bidi="hi-IN"/>
-        </w:rPr>
         <w:t>catch exception</w:t>
       </w:r>
     </w:p>
@@ -11925,27 +11388,7 @@
           <w:sz w:val="20"/>
           <w:szCs w:val="20"/>
         </w:rPr>
-        <w:t xml:space="preserve">      and of </w:t>
-      </w:r>
-      <w:r>
-        <w:rPr>
-          <w:rFonts w:ascii="Georgia" w:hAnsi="Georgia"/>
-          <w:b w:val="false"/>
-          <w:bCs w:val="false"/>
-          <w:sz w:val="20"/>
-          <w:szCs w:val="20"/>
-        </w:rPr>
-        <w:t>rest</w:t>
-      </w:r>
-      <w:r>
-        <w:rPr>
-          <w:rFonts w:ascii="Georgia" w:hAnsi="Georgia"/>
-          <w:b w:val="false"/>
-          <w:bCs w:val="false"/>
-          <w:sz w:val="20"/>
-          <w:szCs w:val="20"/>
-        </w:rPr>
-        <w:t xml:space="preserve"> list</w:t>
+        <w:t xml:space="preserve">      and of rest list</w:t>
       </w:r>
     </w:p>
     <w:p>
@@ -12007,17 +11450,7 @@
           <w:sz w:val="20"/>
           <w:szCs w:val="20"/>
         </w:rPr>
-        <w:t xml:space="preserve">      cond </w:t>
-      </w:r>
-      <w:r>
-        <w:rPr>
-          <w:rFonts w:ascii="Georgia" w:hAnsi="Georgia"/>
-          <w:b w:val="false"/>
-          <w:bCs w:val="false"/>
-          <w:sz w:val="20"/>
-          <w:szCs w:val="20"/>
-        </w:rPr>
-        <w:t>switch</w:t>
+        <w:t xml:space="preserve">      cond switch</w:t>
       </w:r>
     </w:p>
     <w:p>
@@ -12215,17 +11648,7 @@
           <w:sz w:val="20"/>
           <w:szCs w:val="20"/>
         </w:rPr>
-        <w:t>of</w:t>
-      </w:r>
-      <w:r>
-        <w:rPr>
-          <w:rFonts w:ascii="Georgia" w:hAnsi="Georgia"/>
-          <w:b w:val="false"/>
-          <w:bCs w:val="false"/>
-          <w:sz w:val="20"/>
-          <w:szCs w:val="20"/>
-        </w:rPr>
-        <w:t xml:space="preserve"> bindings</w:t>
+        <w:t>of bindings</w:t>
       </w:r>
     </w:p>
     <w:p>
@@ -12287,17 +11710,7 @@
           <w:sz w:val="20"/>
           <w:szCs w:val="20"/>
         </w:rPr>
-        <w:t xml:space="preserve">      or of </w:t>
-      </w:r>
-      <w:r>
-        <w:rPr>
-          <w:rFonts w:ascii="Georgia" w:hAnsi="Georgia"/>
-          <w:b w:val="false"/>
-          <w:bCs w:val="false"/>
-          <w:sz w:val="20"/>
-          <w:szCs w:val="20"/>
-        </w:rPr>
-        <w:t>rest list</w:t>
+        <w:t xml:space="preserve">      or of rest list</w:t>
       </w:r>
     </w:p>
     <w:p>
@@ -12359,27 +11772,7 @@
           <w:sz w:val="20"/>
           <w:szCs w:val="20"/>
         </w:rPr>
-        <w:t xml:space="preserve">      evaluate </w:t>
-      </w:r>
-      <w:r>
-        <w:rPr>
-          <w:rFonts w:ascii="Georgia" w:hAnsi="Georgia"/>
-          <w:b w:val="false"/>
-          <w:bCs w:val="false"/>
-          <w:sz w:val="20"/>
-          <w:szCs w:val="20"/>
-        </w:rPr>
-        <w:t xml:space="preserve">rest </w:t>
-      </w:r>
-      <w:r>
-        <w:rPr>
-          <w:rFonts w:ascii="Georgia" w:hAnsi="Georgia"/>
-          <w:b w:val="false"/>
-          <w:bCs w:val="false"/>
-          <w:sz w:val="20"/>
-          <w:szCs w:val="20"/>
-        </w:rPr>
-        <w:t>list,</w:t>
+        <w:t xml:space="preserve">      evaluate rest list,</w:t>
       </w:r>
     </w:p>
     <w:p>
@@ -12503,17 +11896,7 @@
           <w:sz w:val="20"/>
           <w:szCs w:val="20"/>
         </w:rPr>
-        <w:t>prog</w:t>
-      </w:r>
-      <w:r>
-        <w:rPr>
-          <w:rFonts w:ascii="Georgia" w:hAnsi="Georgia"/>
-          <w:b/>
-          <w:bCs/>
-          <w:sz w:val="20"/>
-          <w:szCs w:val="20"/>
-        </w:rPr>
-        <w:t>n</w:t>
+        <w:t>progn</w:t>
       </w:r>
       <w:r>
         <w:rPr>
@@ -12893,18 +12276,7 @@
           <w:szCs w:val="20"/>
           <w:u w:val="none"/>
         </w:rPr>
-        <w:t xml:space="preserve"> </w:t>
-      </w:r>
-      <w:r>
-        <w:rPr>
-          <w:rFonts w:ascii="Georgia" w:hAnsi="Georgia"/>
-          <w:i w:val="false"/>
-          <w:iCs w:val="false"/>
-          <w:sz w:val="20"/>
-          <w:szCs w:val="20"/>
-          <w:u w:val="none"/>
-        </w:rPr>
-        <w:t>&amp;rest</w:t>
+        <w:t xml:space="preserve"> &amp;rest</w:t>
       </w:r>
       <w:r>
         <w:rPr>
@@ -12950,18 +12322,7 @@
           <w:szCs w:val="20"/>
           <w:u w:val="none"/>
         </w:rPr>
-        <w:t xml:space="preserve">append </w:t>
-      </w:r>
-      <w:r>
-        <w:rPr>
-          <w:rFonts w:ascii="Georgia" w:hAnsi="Georgia"/>
-          <w:i w:val="false"/>
-          <w:iCs w:val="false"/>
-          <w:sz w:val="20"/>
-          <w:szCs w:val="20"/>
-          <w:u w:val="none"/>
-        </w:rPr>
-        <w:t>lists</w:t>
+        <w:t>append lists</w:t>
       </w:r>
     </w:p>
     <w:p>
@@ -13049,17 +12410,7 @@
         </w:rPr>
         <w:t xml:space="preserve"> &amp;rest ... </w:t>
         <w:tab/>
-        <w:t xml:space="preserve">  </w:t>
-      </w:r>
-      <w:r>
-        <w:rPr>
-          <w:rFonts w:ascii="Georgia" w:hAnsi="Georgia"/>
-          <w:b w:val="false"/>
-          <w:bCs w:val="false"/>
-          <w:sz w:val="20"/>
-          <w:szCs w:val="20"/>
-        </w:rPr>
-        <w:t>formatted output</w:t>
+        <w:t xml:space="preserve">  formatted output</w:t>
       </w:r>
     </w:p>
     <w:p>
@@ -13194,65 +12545,19 @@
         </w:rPr>
         <w:t xml:space="preserve"> </w:t>
         <w:tab/>
-        <w:t xml:space="preserve">  </w:t>
-      </w:r>
-      <w:r>
-        <w:rPr>
-          <w:rFonts w:ascii="Georgia" w:hAnsi="Georgia"/>
-          <w:b w:val="false"/>
-          <w:bCs w:val="false"/>
-          <w:sz w:val="20"/>
-          <w:szCs w:val="20"/>
-        </w:rPr>
-        <w:t>apply</w:t>
-      </w:r>
-      <w:r>
-        <w:rPr>
-          <w:rFonts w:ascii="Georgia" w:hAnsi="Georgia"/>
-          <w:b w:val="false"/>
-          <w:bCs w:val="false"/>
-          <w:i/>
-          <w:iCs/>
-          <w:sz w:val="20"/>
-          <w:szCs w:val="20"/>
-        </w:rPr>
-        <w:t xml:space="preserve"> func</w:t>
-      </w:r>
-      <w:r>
-        <w:rPr>
-          <w:rFonts w:ascii="Georgia" w:hAnsi="Georgia"/>
-          <w:b w:val="false"/>
-          <w:bCs w:val="false"/>
-          <w:i/>
-          <w:iCs/>
-          <w:sz w:val="20"/>
-          <w:szCs w:val="20"/>
-        </w:rPr>
-        <w:t xml:space="preserve"> </w:t>
-      </w:r>
-      <w:r>
-        <w:rPr>
-          <w:rFonts w:ascii="Georgia" w:hAnsi="Georgia"/>
-          <w:b w:val="false"/>
-          <w:bCs w:val="false"/>
-          <w:i/>
-          <w:iCs/>
-          <w:sz w:val="20"/>
-          <w:szCs w:val="20"/>
-        </w:rPr>
-        <w:t>to ...</w:t>
-      </w:r>
-      <w:r>
-        <w:rPr>
-          <w:rFonts w:ascii="Georgia" w:hAnsi="Georgia"/>
-          <w:b w:val="false"/>
-          <w:bCs w:val="false"/>
-          <w:i/>
-          <w:iCs/>
-          <w:sz w:val="20"/>
-          <w:szCs w:val="20"/>
-        </w:rPr>
-        <w:t xml:space="preserve">                     </w:t>
+        <w:t xml:space="preserve">  apply</w:t>
+      </w:r>
+      <w:r>
+        <w:rPr>
+          <w:rFonts w:ascii="Georgia" w:hAnsi="Georgia"/>
+          <w:b w:val="false"/>
+          <w:bCs w:val="false"/>
+          <w:i/>
+          <w:iCs/>
+          <w:sz w:val="20"/>
+          <w:szCs w:val="20"/>
+        </w:rPr>
+        <w:t xml:space="preserve"> func to ...                     </w:t>
       </w:r>
     </w:p>
     <w:p>
@@ -13386,17 +12691,7 @@
         </w:rPr>
         <w:t xml:space="preserve">    </w:t>
         <w:tab/>
-        <w:t xml:space="preserve">  </w:t>
-      </w:r>
-      <w:r>
-        <w:rPr>
-          <w:rFonts w:ascii="Georgia" w:hAnsi="Georgia"/>
-          <w:b w:val="false"/>
-          <w:bCs w:val="false"/>
-          <w:sz w:val="20"/>
-          <w:szCs w:val="20"/>
-        </w:rPr>
-        <w:t>append ...</w:t>
+        <w:t xml:space="preserve">  append ...</w:t>
       </w:r>
     </w:p>
     <w:p>
@@ -16273,7 +15568,7 @@
     <w:pPr>
       <w:widowControl/>
       <w:suppressAutoHyphens w:val="true"/>
-      <w:overflowPunct w:val="false"/>
+      <w:overflowPunct w:val="true"/>
       <w:bidi w:val="0"/>
       <w:spacing w:before="0" w:after="0"/>
       <w:jc w:val="start"/>
@@ -16288,7 +15583,7 @@
     </w:rPr>
   </w:style>
   <w:style w:type="paragraph" w:styleId="Heading1">
-    <w:name w:val="Heading 1"/>
+    <w:name w:val="heading 1"/>
     <w:basedOn w:val="Heading"/>
     <w:next w:val="BodyText"/>
     <w:qFormat/>
@@ -16351,7 +15646,7 @@
     </w:rPr>
   </w:style>
   <w:style w:type="paragraph" w:styleId="Caption">
-    <w:name w:val="Caption"/>
+    <w:name w:val="caption"/>
     <w:basedOn w:val="Normal"/>
     <w:qFormat/>
     <w:pPr>
@@ -16432,7 +15727,7 @@
     <w:rPr/>
   </w:style>
   <w:style w:type="paragraph" w:styleId="Header">
-    <w:name w:val="Header"/>
+    <w:name w:val="header"/>
     <w:basedOn w:val="HeaderandFooter"/>
     <w:pPr>
       <w:suppressLineNumbers/>

</xml_diff>

<commit_message>
#534 - core: common module
</commit_message>
<xml_diff>
--- a/doc/refcards/core-ref.docx
+++ b/doc/refcards/core-ref.docx
@@ -327,7 +327,7 @@
           <w:sz w:val="16"/>
           <w:szCs w:val="16"/>
         </w:rPr>
-        <w:t>0.0.3</w:t>
+        <w:t>0.0.4</w:t>
       </w:r>
     </w:p>
     <w:p>
@@ -663,6 +663,7 @@
           <w:sz w:val="16"/>
           <w:szCs w:val="16"/>
         </w:rPr>
+        <w:t xml:space="preserve"> </w:t>
       </w:r>
     </w:p>
     <w:p>
@@ -1301,17 +1302,17 @@
           <w:sz w:val="20"/>
           <w:szCs w:val="20"/>
         </w:rPr>
-        <w:t>*</w:t>
-      </w:r>
-      <w:r>
-        <w:rPr>
-          <w:rFonts w:ascii="Georgia" w:hAnsi="Georgia"/>
-          <w:b/>
-          <w:bCs/>
-          <w:sz w:val="20"/>
-          <w:szCs w:val="20"/>
-        </w:rPr>
-        <w:t>version*</w:t>
+        <w:t>+</w:t>
+      </w:r>
+      <w:r>
+        <w:rPr>
+          <w:rFonts w:ascii="Georgia" w:hAnsi="Georgia"/>
+          <w:b/>
+          <w:bCs/>
+          <w:sz w:val="20"/>
+          <w:szCs w:val="20"/>
+        </w:rPr>
+        <w:t>version+</w:t>
       </w:r>
       <w:r>
         <w:rPr>
@@ -1405,20 +1406,15 @@
         <w:pStyle w:val="Normal"/>
         <w:rPr>
           <w:rFonts w:ascii="Georgia" w:hAnsi="Georgia"/>
-          <w:b w:val="false"/>
-          <w:bCs w:val="false"/>
-          <w:i/>
-          <w:i/>
-          <w:iCs/>
-        </w:rPr>
-      </w:pPr>
-      <w:r>
-        <w:rPr>
-          <w:rFonts w:ascii="Georgia" w:hAnsi="Georgia"/>
-          <w:b w:val="false"/>
-          <w:bCs w:val="false"/>
-          <w:i/>
-          <w:iCs/>
+          <w:sz w:val="16"/>
+          <w:szCs w:val="16"/>
+        </w:rPr>
+      </w:pPr>
+      <w:r>
+        <w:rPr>
+          <w:rFonts w:ascii="Georgia" w:hAnsi="Georgia"/>
+          <w:sz w:val="16"/>
+          <w:szCs w:val="16"/>
         </w:rPr>
       </w:r>
     </w:p>
@@ -1613,7 +1609,7 @@
           <w:u w:val="none"/>
           <w:lang w:val="en-US" w:eastAsia="zh-CN" w:bidi="hi-IN"/>
         </w:rPr>
-        <w:t>%load-file</w:t>
+        <w:t>load-file</w:t>
       </w:r>
       <w:r>
         <w:rPr>
@@ -1647,7 +1643,7 @@
         </w:rPr>
         <w:t>string</w:t>
         <w:tab/>
-        <w:t>()</w:t>
+        <w:t>bool</w:t>
       </w:r>
       <w:r>
         <w:rPr>
@@ -1663,7 +1659,7 @@
           <w:u w:val="none"/>
           <w:lang w:val="en-US" w:eastAsia="zh-CN" w:bidi="hi-IN"/>
         </w:rPr>
-        <w:t xml:space="preserve">            load file through</w:t>
+        <w:t xml:space="preserve">       load file through</w:t>
       </w:r>
     </w:p>
     <w:p>
@@ -2396,36 +2392,226 @@
           <w:u w:val="none"/>
           <w:lang w:val="en-US" w:eastAsia="zh-CN" w:bidi="hi-IN"/>
         </w:rPr>
-      </w:r>
-    </w:p>
-    <w:p>
-      <w:pPr>
-        <w:pStyle w:val="Normal"/>
-        <w:rPr>
-          <w:rFonts w:ascii="Georgia" w:hAnsi="Georgia" w:eastAsia="Songti SC" w:cs="Arial Unicode MS"/>
-          <w:b w:val="false"/>
-          <w:bCs w:val="false"/>
-          <w:i w:val="false"/>
+        <w:t xml:space="preserve"> </w:t>
+      </w:r>
+      <w:r>
+        <w:rPr>
+          <w:rFonts w:eastAsia="Songti SC" w:cs="Arial Unicode MS" w:ascii="Georgia" w:hAnsi="Georgia"/>
+          <w:b/>
+          <w:bCs/>
           <w:i w:val="false"/>
           <w:iCs w:val="false"/>
           <w:color w:val="auto"/>
           <w:kern w:val="2"/>
+          <w:sz w:val="20"/>
+          <w:szCs w:val="20"/>
           <w:u w:val="none"/>
           <w:lang w:val="en-US" w:eastAsia="zh-CN" w:bidi="hi-IN"/>
         </w:rPr>
-      </w:pPr>
+        <w:t>provide</w:t>
+      </w:r>
       <w:r>
         <w:rPr>
           <w:rFonts w:eastAsia="Songti SC" w:cs="Arial Unicode MS" w:ascii="Georgia" w:hAnsi="Georgia"/>
           <w:b w:val="false"/>
           <w:bCs w:val="false"/>
-          <w:i w:val="false"/>
-          <w:iCs w:val="false"/>
+          <w:i/>
+          <w:iCs/>
           <w:color w:val="auto"/>
           <w:kern w:val="2"/>
+          <w:sz w:val="20"/>
+          <w:szCs w:val="20"/>
           <w:u w:val="none"/>
           <w:lang w:val="en-US" w:eastAsia="zh-CN" w:bidi="hi-IN"/>
         </w:rPr>
+        <w:t xml:space="preserve"> string list</w:t>
+      </w:r>
+      <w:r>
+        <w:rPr>
+          <w:rFonts w:eastAsia="Songti SC" w:cs="Arial Unicode MS" w:ascii="Georgia" w:hAnsi="Georgia"/>
+          <w:b w:val="false"/>
+          <w:bCs w:val="false"/>
+          <w:i w:val="false"/>
+          <w:iCs w:val="false"/>
+          <w:color w:val="auto"/>
+          <w:kern w:val="2"/>
+          <w:u w:val="none"/>
+          <w:lang w:val="en-US" w:eastAsia="zh-CN" w:bidi="hi-IN"/>
+        </w:rPr>
+        <w:tab/>
+      </w:r>
+      <w:r>
+        <w:rPr>
+          <w:rFonts w:eastAsia="Songti SC" w:cs="Arial Unicode MS" w:ascii="Georgia" w:hAnsi="Georgia"/>
+          <w:b w:val="false"/>
+          <w:bCs w:val="false"/>
+          <w:i/>
+          <w:iCs/>
+          <w:color w:val="auto"/>
+          <w:kern w:val="2"/>
+          <w:sz w:val="20"/>
+          <w:szCs w:val="20"/>
+          <w:u w:val="none"/>
+          <w:lang w:val="en-US" w:eastAsia="zh-CN" w:bidi="hi-IN"/>
+        </w:rPr>
+        <w:t>T</w:t>
+      </w:r>
+      <w:r>
+        <w:rPr>
+          <w:rFonts w:eastAsia="Songti SC" w:cs="Arial Unicode MS" w:ascii="Georgia" w:hAnsi="Georgia"/>
+          <w:b w:val="false"/>
+          <w:bCs w:val="false"/>
+          <w:i w:val="false"/>
+          <w:iCs w:val="false"/>
+          <w:color w:val="auto"/>
+          <w:kern w:val="2"/>
+          <w:u w:val="none"/>
+          <w:lang w:val="en-US" w:eastAsia="zh-CN" w:bidi="hi-IN"/>
+        </w:rPr>
+        <w:tab/>
+      </w:r>
+      <w:r>
+        <w:rPr>
+          <w:rFonts w:eastAsia="Songti SC" w:cs="Arial Unicode MS" w:ascii="Georgia" w:hAnsi="Georgia"/>
+          <w:b w:val="false"/>
+          <w:bCs w:val="false"/>
+          <w:i w:val="false"/>
+          <w:iCs w:val="false"/>
+          <w:color w:val="auto"/>
+          <w:kern w:val="2"/>
+          <w:sz w:val="20"/>
+          <w:szCs w:val="20"/>
+          <w:u w:val="none"/>
+          <w:lang w:val="en-US" w:eastAsia="zh-CN" w:bidi="hi-IN"/>
+        </w:rPr>
+        <w:t>module definition</w:t>
+      </w:r>
+    </w:p>
+    <w:p>
+      <w:pPr>
+        <w:pStyle w:val="Normal"/>
+        <w:rPr>
+          <w:rFonts w:ascii="Georgia" w:hAnsi="Georgia" w:eastAsia="Songti SC" w:cs="Arial Unicode MS"/>
+          <w:b w:val="false"/>
+          <w:bCs w:val="false"/>
+          <w:i w:val="false"/>
+          <w:i w:val="false"/>
+          <w:iCs w:val="false"/>
+          <w:color w:val="auto"/>
+          <w:kern w:val="2"/>
+          <w:u w:val="none"/>
+          <w:lang w:val="en-US" w:eastAsia="zh-CN" w:bidi="hi-IN"/>
+        </w:rPr>
+      </w:pPr>
+      <w:r>
+        <w:rPr>
+          <w:rFonts w:eastAsia="Songti SC" w:cs="Arial Unicode MS" w:ascii="Georgia" w:hAnsi="Georgia"/>
+          <w:b w:val="false"/>
+          <w:bCs w:val="false"/>
+          <w:i w:val="false"/>
+          <w:iCs w:val="false"/>
+          <w:color w:val="auto"/>
+          <w:kern w:val="2"/>
+          <w:u w:val="none"/>
+          <w:lang w:val="en-US" w:eastAsia="zh-CN" w:bidi="hi-IN"/>
+        </w:rPr>
+        <w:t xml:space="preserve"> </w:t>
+      </w:r>
+      <w:r>
+        <w:rPr>
+          <w:rFonts w:eastAsia="Songti SC" w:cs="Arial Unicode MS" w:ascii="Georgia" w:hAnsi="Georgia"/>
+          <w:b/>
+          <w:bCs/>
+          <w:i w:val="false"/>
+          <w:iCs w:val="false"/>
+          <w:color w:val="auto"/>
+          <w:kern w:val="2"/>
+          <w:sz w:val="20"/>
+          <w:szCs w:val="20"/>
+          <w:u w:val="none"/>
+          <w:lang w:val="en-US" w:eastAsia="zh-CN" w:bidi="hi-IN"/>
+        </w:rPr>
+        <w:t>require</w:t>
+      </w:r>
+      <w:r>
+        <w:rPr>
+          <w:rFonts w:eastAsia="Songti SC" w:cs="Arial Unicode MS" w:ascii="Georgia" w:hAnsi="Georgia"/>
+          <w:b w:val="false"/>
+          <w:bCs w:val="false"/>
+          <w:i w:val="false"/>
+          <w:iCs w:val="false"/>
+          <w:color w:val="auto"/>
+          <w:kern w:val="2"/>
+          <w:sz w:val="20"/>
+          <w:szCs w:val="20"/>
+          <w:u w:val="none"/>
+          <w:lang w:val="en-US" w:eastAsia="zh-CN" w:bidi="hi-IN"/>
+        </w:rPr>
+        <w:t xml:space="preserve"> </w:t>
+      </w:r>
+      <w:r>
+        <w:rPr>
+          <w:rFonts w:eastAsia="Songti SC" w:cs="Arial Unicode MS" w:ascii="Georgia" w:hAnsi="Georgia"/>
+          <w:b w:val="false"/>
+          <w:bCs w:val="false"/>
+          <w:i/>
+          <w:iCs/>
+          <w:color w:val="auto"/>
+          <w:kern w:val="2"/>
+          <w:sz w:val="20"/>
+          <w:szCs w:val="20"/>
+          <w:u w:val="none"/>
+          <w:lang w:val="en-US" w:eastAsia="zh-CN" w:bidi="hi-IN"/>
+        </w:rPr>
+        <w:t>string</w:t>
+      </w:r>
+      <w:r>
+        <w:rPr>
+          <w:rFonts w:eastAsia="Songti SC" w:cs="Arial Unicode MS" w:ascii="Georgia" w:hAnsi="Georgia"/>
+          <w:b w:val="false"/>
+          <w:bCs w:val="false"/>
+          <w:i w:val="false"/>
+          <w:iCs w:val="false"/>
+          <w:color w:val="auto"/>
+          <w:kern w:val="2"/>
+          <w:sz w:val="20"/>
+          <w:szCs w:val="20"/>
+          <w:u w:val="none"/>
+          <w:lang w:val="en-US" w:eastAsia="zh-CN" w:bidi="hi-IN"/>
+        </w:rPr>
+        <w:tab/>
+      </w:r>
+      <w:r>
+        <w:rPr>
+          <w:rFonts w:eastAsia="Songti SC" w:cs="Arial Unicode MS" w:ascii="Georgia" w:hAnsi="Georgia"/>
+          <w:b w:val="false"/>
+          <w:bCs w:val="false"/>
+          <w:i/>
+          <w:iCs/>
+          <w:color w:val="auto"/>
+          <w:kern w:val="2"/>
+          <w:sz w:val="20"/>
+          <w:szCs w:val="20"/>
+          <w:u w:val="none"/>
+          <w:lang w:val="en-US" w:eastAsia="zh-CN" w:bidi="hi-IN"/>
+        </w:rPr>
+        <w:t xml:space="preserve">bool       </w:t>
+      </w:r>
+      <w:r>
+        <w:rPr>
+          <w:rFonts w:eastAsia="Songti SC" w:cs="Arial Unicode MS" w:ascii="Georgia" w:hAnsi="Georgia"/>
+          <w:b w:val="false"/>
+          <w:bCs w:val="false"/>
+          <w:i w:val="false"/>
+          <w:iCs w:val="false"/>
+          <w:color w:val="auto"/>
+          <w:kern w:val="2"/>
+          <w:sz w:val="20"/>
+          <w:szCs w:val="20"/>
+          <w:u w:val="none"/>
+          <w:lang w:val="en-US" w:eastAsia="zh-CN" w:bidi="hi-IN"/>
+        </w:rPr>
+        <w:t>module load</w:t>
       </w:r>
     </w:p>
     <w:p>
@@ -2598,21 +2784,33 @@
       <w:pPr>
         <w:pStyle w:val="Normal"/>
         <w:rPr>
-          <w:sz w:val="18"/>
-          <w:szCs w:val="18"/>
-        </w:rPr>
-      </w:pPr>
-      <w:r>
-        <w:rPr>
-          <w:rFonts w:ascii="Georgia" w:hAnsi="Georgia"/>
-          <w:b/>
-          <w:bCs/>
-          <w:i w:val="false"/>
-          <w:iCs w:val="false"/>
-          <w:sz w:val="20"/>
-          <w:szCs w:val="20"/>
-        </w:rPr>
-        <w:t>lambda</w:t>
+          <w:sz w:val="20"/>
+          <w:szCs w:val="20"/>
+        </w:rPr>
+      </w:pPr>
+      <w:r>
+        <w:rPr>
+          <w:rFonts w:ascii="Georgia" w:hAnsi="Georgia"/>
+          <w:b/>
+          <w:bCs/>
+          <w:i w:val="false"/>
+          <w:iCs w:val="false"/>
+          <w:sz w:val="20"/>
+          <w:szCs w:val="20"/>
+        </w:rPr>
+        <w:t xml:space="preserve"> </w:t>
+      </w:r>
+      <w:r>
+        <w:rPr>
+          <w:rFonts w:ascii="Georgia" w:hAnsi="Georgia"/>
+          <w:b/>
+          <w:bCs/>
+          <w:i w:val="false"/>
+          <w:iCs w:val="false"/>
+          <w:sz w:val="20"/>
+          <w:szCs w:val="20"/>
+        </w:rPr>
+        <w:t>%lambda</w:t>
       </w:r>
       <w:r>
         <w:rPr>
@@ -3047,6 +3245,10 @@
       <w:r>
         <w:rPr>
           <w:rFonts w:ascii="Andale Mono" w:hAnsi="Andale Mono"/>
+          <w:b/>
+          <w:bCs/>
+          <w:i w:val="false"/>
+          <w:iCs w:val="false"/>
           <w:sz w:val="20"/>
           <w:szCs w:val="20"/>
         </w:rPr>
@@ -5160,7 +5362,7 @@
           <w:szCs w:val="20"/>
           <w:u w:val="none"/>
         </w:rPr>
-        <w:t xml:space="preserve"> </w:t>
+        <w:t xml:space="preserve">  </w:t>
       </w:r>
       <w:r>
         <w:rPr>
@@ -5395,7 +5597,7 @@
         </w:rPr>
         <w:t>char string</w:t>
         <w:tab/>
-        <w:t xml:space="preserve">   </w:t>
+        <w:t xml:space="preserve">  </w:t>
       </w:r>
       <w:r>
         <w:rPr>
@@ -5445,6 +5647,152 @@
           <w:szCs w:val="20"/>
           <w:u w:val="none"/>
         </w:rPr>
+        <w:t xml:space="preserve"> </w:t>
+      </w:r>
+      <w:r>
+        <w:rPr>
+          <w:rFonts w:ascii="Georgia" w:hAnsi="Georgia"/>
+          <w:b w:val="false"/>
+          <w:i/>
+          <w:iCs/>
+          <w:sz w:val="20"/>
+          <w:szCs w:val="20"/>
+          <w:u w:val="none"/>
+        </w:rPr>
+        <w:t>string</w:t>
+      </w:r>
+      <w:r>
+        <w:rPr>
+          <w:rFonts w:ascii="Georgia" w:hAnsi="Georgia"/>
+          <w:b w:val="false"/>
+          <w:i w:val="false"/>
+          <w:iCs w:val="false"/>
+          <w:sz w:val="20"/>
+          <w:szCs w:val="20"/>
+          <w:u w:val="none"/>
+        </w:rPr>
+        <w:t>, nil if not</w:t>
+      </w:r>
+    </w:p>
+    <w:p>
+      <w:pPr>
+        <w:pStyle w:val="Normal"/>
+        <w:rPr>
+          <w:sz w:val="20"/>
+          <w:szCs w:val="20"/>
+        </w:rPr>
+      </w:pPr>
+      <w:r>
+        <w:rPr>
+          <w:rFonts w:ascii="Georgia" w:hAnsi="Georgia"/>
+          <w:b w:val="false"/>
+          <w:i w:val="false"/>
+          <w:iCs w:val="false"/>
+          <w:sz w:val="20"/>
+          <w:szCs w:val="20"/>
+          <w:u w:val="none"/>
+        </w:rPr>
+        <w:tab/>
+        <w:tab/>
+        <w:tab/>
+        <w:tab/>
+        <w:t xml:space="preserve">  found</w:t>
+      </w:r>
+    </w:p>
+    <w:p>
+      <w:pPr>
+        <w:pStyle w:val="Normal"/>
+        <w:rPr>
+          <w:sz w:val="20"/>
+          <w:szCs w:val="20"/>
+        </w:rPr>
+      </w:pPr>
+      <w:r>
+        <w:rPr>
+          <w:rFonts w:ascii="Georgia" w:hAnsi="Georgia"/>
+          <w:b w:val="false"/>
+          <w:i w:val="false"/>
+          <w:iCs w:val="false"/>
+          <w:sz w:val="20"/>
+          <w:szCs w:val="20"/>
+          <w:u w:val="none"/>
+        </w:rPr>
+        <w:t xml:space="preserve"> </w:t>
+      </w:r>
+      <w:r>
+        <w:rPr>
+          <w:rFonts w:ascii="Georgia" w:hAnsi="Georgia"/>
+          <w:b/>
+          <w:bCs/>
+          <w:i w:val="false"/>
+          <w:iCs w:val="false"/>
+          <w:sz w:val="20"/>
+          <w:szCs w:val="20"/>
+          <w:u w:val="none"/>
+        </w:rPr>
+        <w:t>%substr</w:t>
+      </w:r>
+      <w:r>
+        <w:rPr>
+          <w:rFonts w:ascii="Georgia" w:hAnsi="Georgia"/>
+          <w:b w:val="false"/>
+          <w:i w:val="false"/>
+          <w:iCs w:val="false"/>
+          <w:sz w:val="20"/>
+          <w:szCs w:val="20"/>
+          <w:u w:val="none"/>
+        </w:rPr>
+        <w:t xml:space="preserve"> </w:t>
+      </w:r>
+      <w:r>
+        <w:rPr>
+          <w:rFonts w:ascii="Georgia" w:hAnsi="Georgia"/>
+          <w:b w:val="false"/>
+          <w:i/>
+          <w:iCs/>
+          <w:sz w:val="20"/>
+          <w:szCs w:val="20"/>
+          <w:u w:val="none"/>
+        </w:rPr>
+        <w:t>string fix 'fix</w:t>
+        <w:tab/>
+        <w:t>string</w:t>
+      </w:r>
+      <w:r>
+        <w:rPr>
+          <w:rFonts w:ascii="Georgia" w:hAnsi="Georgia"/>
+          <w:b w:val="false"/>
+          <w:i w:val="false"/>
+          <w:iCs w:val="false"/>
+          <w:sz w:val="20"/>
+          <w:szCs w:val="20"/>
+          <w:u w:val="none"/>
+        </w:rPr>
+        <w:t xml:space="preserve">      substring of</w:t>
+      </w:r>
+    </w:p>
+    <w:p>
+      <w:pPr>
+        <w:pStyle w:val="Normal"/>
+        <w:rPr>
+          <w:sz w:val="20"/>
+          <w:szCs w:val="20"/>
+        </w:rPr>
+      </w:pPr>
+      <w:r>
+        <w:rPr>
+          <w:rFonts w:ascii="Georgia" w:hAnsi="Georgia"/>
+          <w:b w:val="false"/>
+          <w:i w:val="false"/>
+          <w:iCs w:val="false"/>
+          <w:sz w:val="20"/>
+          <w:szCs w:val="20"/>
+          <w:u w:val="none"/>
+        </w:rPr>
+        <w:tab/>
+        <w:tab/>
+        <w:tab/>
+        <w:tab/>
         <w:t xml:space="preserve">  </w:t>
       </w:r>
       <w:r>
@@ -5469,127 +5817,370 @@
           <w:szCs w:val="20"/>
           <w:u w:val="none"/>
         </w:rPr>
-        <w:t>, nil if not</w:t>
-      </w:r>
-    </w:p>
-    <w:p>
-      <w:pPr>
-        <w:pStyle w:val="Normal"/>
-        <w:rPr>
-          <w:sz w:val="20"/>
-          <w:szCs w:val="20"/>
-        </w:rPr>
-      </w:pPr>
-      <w:r>
-        <w:rPr>
-          <w:rFonts w:ascii="Georgia" w:hAnsi="Georgia"/>
-          <w:b w:val="false"/>
-          <w:i w:val="false"/>
-          <w:iCs w:val="false"/>
-          <w:sz w:val="20"/>
-          <w:szCs w:val="20"/>
-          <w:u w:val="none"/>
-        </w:rPr>
-        <w:tab/>
-        <w:tab/>
-        <w:tab/>
-        <w:tab/>
-        <w:t xml:space="preserve">   found</w:t>
-      </w:r>
-    </w:p>
-    <w:p>
-      <w:pPr>
-        <w:pStyle w:val="Normal"/>
-        <w:rPr>
-          <w:sz w:val="20"/>
-          <w:szCs w:val="20"/>
-        </w:rPr>
-      </w:pPr>
-      <w:r>
-        <w:rPr>
-          <w:rFonts w:ascii="Georgia" w:hAnsi="Georgia"/>
-          <w:b w:val="false"/>
-          <w:i w:val="false"/>
-          <w:iCs w:val="false"/>
-          <w:sz w:val="20"/>
-          <w:szCs w:val="20"/>
-          <w:u w:val="none"/>
-        </w:rPr>
-        <w:t xml:space="preserve"> </w:t>
-      </w:r>
-      <w:r>
-        <w:rPr>
-          <w:rFonts w:ascii="Georgia" w:hAnsi="Georgia"/>
-          <w:b/>
-          <w:bCs/>
-          <w:i w:val="false"/>
-          <w:iCs w:val="false"/>
-          <w:sz w:val="20"/>
-          <w:szCs w:val="20"/>
-          <w:u w:val="none"/>
-        </w:rPr>
-        <w:t>%substr</w:t>
-      </w:r>
-      <w:r>
-        <w:rPr>
-          <w:rFonts w:ascii="Georgia" w:hAnsi="Georgia"/>
-          <w:b w:val="false"/>
-          <w:i w:val="false"/>
-          <w:iCs w:val="false"/>
-          <w:sz w:val="20"/>
-          <w:szCs w:val="20"/>
-          <w:u w:val="none"/>
-        </w:rPr>
-        <w:t xml:space="preserve"> </w:t>
-      </w:r>
-      <w:r>
-        <w:rPr>
-          <w:rFonts w:ascii="Georgia" w:hAnsi="Georgia"/>
-          <w:b w:val="false"/>
-          <w:i/>
-          <w:iCs/>
-          <w:sz w:val="20"/>
-          <w:szCs w:val="20"/>
-          <w:u w:val="none"/>
-        </w:rPr>
-        <w:t>string fix 'fix</w:t>
-        <w:tab/>
-        <w:t>string</w:t>
-      </w:r>
-      <w:r>
-        <w:rPr>
-          <w:rFonts w:ascii="Georgia" w:hAnsi="Georgia"/>
-          <w:b w:val="false"/>
-          <w:i w:val="false"/>
-          <w:iCs w:val="false"/>
-          <w:sz w:val="20"/>
-          <w:szCs w:val="20"/>
-          <w:u w:val="none"/>
-        </w:rPr>
-        <w:t xml:space="preserve">      substring of</w:t>
-      </w:r>
-    </w:p>
-    <w:p>
-      <w:pPr>
-        <w:pStyle w:val="Normal"/>
-        <w:rPr>
-          <w:sz w:val="20"/>
-          <w:szCs w:val="20"/>
-        </w:rPr>
-      </w:pPr>
-      <w:r>
-        <w:rPr>
-          <w:rFonts w:ascii="Georgia" w:hAnsi="Georgia"/>
-          <w:b w:val="false"/>
-          <w:i w:val="false"/>
-          <w:iCs w:val="false"/>
-          <w:sz w:val="20"/>
-          <w:szCs w:val="20"/>
-          <w:u w:val="none"/>
-        </w:rPr>
-        <w:tab/>
-        <w:tab/>
-        <w:tab/>
+        <w:t xml:space="preserve"> from start</w:t>
+      </w:r>
+    </w:p>
+    <w:p>
+      <w:pPr>
+        <w:pStyle w:val="Normal"/>
+        <w:rPr>
+          <w:sz w:val="20"/>
+          <w:szCs w:val="20"/>
+        </w:rPr>
+      </w:pPr>
+      <w:r>
+        <w:rPr>
+          <w:rFonts w:ascii="Georgia" w:hAnsi="Georgia"/>
+          <w:b w:val="false"/>
+          <w:i w:val="false"/>
+          <w:iCs w:val="false"/>
+          <w:sz w:val="20"/>
+          <w:szCs w:val="20"/>
+          <w:u w:val="none"/>
+        </w:rPr>
+        <w:tab/>
+        <w:tab/>
+        <w:tab/>
+        <w:tab/>
+        <w:t xml:space="preserve">  to end</w:t>
+      </w:r>
+    </w:p>
+    <w:p>
+      <w:pPr>
+        <w:pStyle w:val="Normal"/>
+        <w:rPr>
+          <w:rFonts w:ascii="Georgia" w:hAnsi="Georgia"/>
+          <w:b w:val="false"/>
+          <w:i w:val="false"/>
+          <w:i w:val="false"/>
+          <w:iCs w:val="false"/>
+          <w:sz w:val="16"/>
+          <w:szCs w:val="16"/>
+          <w:u w:val="none"/>
+        </w:rPr>
+      </w:pPr>
+      <w:r>
+        <w:rPr>
+          <w:rFonts w:ascii="Georgia" w:hAnsi="Georgia"/>
+          <w:b w:val="false"/>
+          <w:i w:val="false"/>
+          <w:iCs w:val="false"/>
+          <w:sz w:val="16"/>
+          <w:szCs w:val="16"/>
+          <w:u w:val="none"/>
+        </w:rPr>
+      </w:r>
+    </w:p>
+    <w:p>
+      <w:pPr>
+        <w:pStyle w:val="Normal"/>
+        <w:rPr>
+          <w:rFonts w:ascii="Georgia" w:hAnsi="Georgia"/>
+          <w:sz w:val="20"/>
+          <w:szCs w:val="20"/>
+        </w:rPr>
+      </w:pPr>
+      <w:r>
+        <w:rPr>
+          <w:rFonts w:ascii="Georgia" w:hAnsi="Georgia"/>
+          <w:b/>
+          <w:bCs/>
+          <w:i/>
+          <w:iCs/>
+          <w:sz w:val="20"/>
+          <w:szCs w:val="20"/>
+          <w:u w:val="none"/>
+          <w:shd w:fill="333333" w:val="clear"/>
+        </w:rPr>
+        <w:t xml:space="preserve">                           </w:t>
+      </w:r>
+      <w:r>
+        <w:rPr>
+          <w:rFonts w:ascii="Georgia" w:hAnsi="Georgia"/>
+          <w:b/>
+          <w:bCs/>
+          <w:i/>
+          <w:iCs/>
+          <w:sz w:val="20"/>
+          <w:szCs w:val="20"/>
+          <w:u w:val="none"/>
+          <w:shd w:fill="333333" w:val="clear"/>
+        </w:rPr>
+        <w:t xml:space="preserve">Vector                                             </w:t>
+      </w:r>
+      <w:r>
+        <w:rPr>
+          <w:rFonts w:ascii="Georgia" w:hAnsi="Georgia"/>
+          <w:b/>
+          <w:bCs/>
+          <w:i/>
+          <w:iCs/>
+          <w:color w:val="000000"/>
+          <w:sz w:val="20"/>
+          <w:szCs w:val="20"/>
+          <w:u w:val="none"/>
+          <w:shd w:fill="333333" w:val="clear"/>
+        </w:rPr>
+        <w:t>s</w:t>
+      </w:r>
+      <w:r>
+        <w:rPr>
+          <w:rFonts w:ascii="Georgia" w:hAnsi="Georgia"/>
+          <w:b/>
+          <w:bCs/>
+          <w:i/>
+          <w:iCs/>
+          <w:sz w:val="20"/>
+          <w:szCs w:val="20"/>
+          <w:u w:val="none"/>
+          <w:shd w:fill="000000" w:val="clear"/>
+        </w:rPr>
+        <w:t xml:space="preserve">                 </w:t>
+      </w:r>
+      <w:r>
+        <w:rPr>
+          <w:rFonts w:ascii="Georgia" w:hAnsi="Georgia"/>
+          <w:b/>
+          <w:bCs/>
+          <w:i/>
+          <w:iCs/>
+          <w:color w:val="000000"/>
+          <w:sz w:val="20"/>
+          <w:szCs w:val="20"/>
+          <w:u w:val="none"/>
+          <w:shd w:fill="000000" w:val="clear"/>
+        </w:rPr>
+        <w:t xml:space="preserve"> </w:t>
+      </w:r>
+      <w:r>
+        <w:rPr>
+          <w:rFonts w:ascii="Georgia" w:hAnsi="Georgia"/>
+          <w:b/>
+          <w:bCs/>
+          <w:i/>
+          <w:iCs/>
+          <w:sz w:val="20"/>
+          <w:szCs w:val="20"/>
+          <w:u w:val="none"/>
+          <w:shd w:fill="000000" w:val="clear"/>
+        </w:rPr>
+        <w:t xml:space="preserve"> </w:t>
+      </w:r>
+    </w:p>
+    <w:p>
+      <w:pPr>
+        <w:pStyle w:val="Normal"/>
+        <w:rPr>
+          <w:rFonts w:ascii="Georgia" w:hAnsi="Georgia"/>
+          <w:b w:val="false"/>
+          <w:bCs w:val="false"/>
+          <w:i w:val="false"/>
+          <w:i w:val="false"/>
+          <w:iCs w:val="false"/>
+          <w:sz w:val="16"/>
+          <w:szCs w:val="16"/>
+          <w:u w:val="none"/>
+        </w:rPr>
+      </w:pPr>
+      <w:r>
+        <w:rPr>
+          <w:rFonts w:ascii="Georgia" w:hAnsi="Georgia"/>
+          <w:b w:val="false"/>
+          <w:bCs w:val="false"/>
+          <w:i w:val="false"/>
+          <w:iCs w:val="false"/>
+          <w:sz w:val="16"/>
+          <w:szCs w:val="16"/>
+          <w:u w:val="none"/>
+        </w:rPr>
+      </w:r>
+    </w:p>
+    <w:p>
+      <w:pPr>
+        <w:pStyle w:val="Normal"/>
+        <w:rPr>
+          <w:sz w:val="20"/>
+          <w:szCs w:val="20"/>
+        </w:rPr>
+      </w:pPr>
+      <w:r>
+        <w:rPr>
+          <w:rFonts w:ascii="Georgia" w:hAnsi="Georgia"/>
+          <w:b w:val="false"/>
+          <w:bCs w:val="false"/>
+          <w:i w:val="false"/>
+          <w:iCs w:val="false"/>
+          <w:sz w:val="20"/>
+          <w:szCs w:val="20"/>
+          <w:u w:val="none"/>
+        </w:rPr>
+        <w:t xml:space="preserve"> </w:t>
+      </w:r>
+      <w:r>
+        <w:rPr>
+          <w:rFonts w:ascii="Georgia" w:hAnsi="Georgia"/>
+          <w:b/>
+          <w:bCs/>
+          <w:i w:val="false"/>
+          <w:iCs w:val="false"/>
+          <w:sz w:val="20"/>
+          <w:szCs w:val="20"/>
+          <w:u w:val="none"/>
+        </w:rPr>
+        <w:t>%make-vector</w:t>
+      </w:r>
+      <w:r>
+        <w:rPr>
+          <w:rFonts w:ascii="Georgia" w:hAnsi="Georgia"/>
+          <w:b w:val="false"/>
+          <w:bCs w:val="false"/>
+          <w:i w:val="false"/>
+          <w:iCs w:val="false"/>
+          <w:sz w:val="20"/>
+          <w:szCs w:val="20"/>
+          <w:u w:val="none"/>
+        </w:rPr>
+        <w:t xml:space="preserve"> </w:t>
+      </w:r>
+      <w:r>
+        <w:rPr>
+          <w:rFonts w:ascii="Georgia" w:hAnsi="Georgia"/>
+          <w:b w:val="false"/>
+          <w:bCs w:val="false"/>
+          <w:i/>
+          <w:iCs/>
+          <w:sz w:val="20"/>
+          <w:szCs w:val="20"/>
+          <w:u w:val="none"/>
+        </w:rPr>
+        <w:t>list</w:t>
+      </w:r>
+      <w:r>
+        <w:rPr>
+          <w:rFonts w:ascii="Georgia" w:hAnsi="Georgia"/>
+          <w:b w:val="false"/>
+          <w:bCs w:val="false"/>
+          <w:i w:val="false"/>
+          <w:iCs w:val="false"/>
+          <w:sz w:val="20"/>
+          <w:szCs w:val="20"/>
+          <w:u w:val="none"/>
+        </w:rPr>
+        <w:t xml:space="preserve"> </w:t>
+        <w:tab/>
+      </w:r>
+      <w:r>
+        <w:rPr>
+          <w:rFonts w:ascii="Georgia" w:hAnsi="Georgia"/>
+          <w:b w:val="false"/>
+          <w:bCs w:val="false"/>
+          <w:i/>
+          <w:iCs/>
+          <w:sz w:val="20"/>
+          <w:szCs w:val="20"/>
+          <w:u w:val="none"/>
+        </w:rPr>
+        <w:t>vector</w:t>
+      </w:r>
+      <w:r>
+        <w:rPr>
+          <w:rFonts w:ascii="Georgia" w:hAnsi="Georgia"/>
+          <w:b w:val="false"/>
+          <w:bCs w:val="false"/>
+          <w:i w:val="false"/>
+          <w:iCs w:val="false"/>
+          <w:sz w:val="20"/>
+          <w:szCs w:val="20"/>
+          <w:u w:val="none"/>
+        </w:rPr>
+        <w:t xml:space="preserve">     specialized</w:t>
+      </w:r>
+    </w:p>
+    <w:p>
+      <w:pPr>
+        <w:pStyle w:val="Normal"/>
+        <w:rPr>
+          <w:sz w:val="20"/>
+          <w:szCs w:val="20"/>
+        </w:rPr>
+      </w:pPr>
+      <w:r>
+        <w:rPr>
+          <w:rFonts w:ascii="Georgia" w:hAnsi="Georgia"/>
+          <w:b w:val="false"/>
+          <w:bCs w:val="false"/>
+          <w:i w:val="false"/>
+          <w:iCs w:val="false"/>
+          <w:sz w:val="20"/>
+          <w:szCs w:val="20"/>
+          <w:u w:val="none"/>
+        </w:rPr>
+        <w:tab/>
+        <w:tab/>
+        <w:tab/>
+        <w:tab/>
+        <w:t xml:space="preserve">  vector from list</w:t>
+      </w:r>
+    </w:p>
+    <w:p>
+      <w:pPr>
+        <w:pStyle w:val="Normal"/>
+        <w:rPr>
+          <w:sz w:val="20"/>
+          <w:szCs w:val="20"/>
+        </w:rPr>
+      </w:pPr>
+      <w:r>
+        <w:rPr>
+          <w:rFonts w:ascii="Georgia" w:hAnsi="Georgia"/>
+          <w:b w:val="false"/>
+          <w:bCs w:val="false"/>
+          <w:i w:val="false"/>
+          <w:iCs w:val="false"/>
+          <w:sz w:val="20"/>
+          <w:szCs w:val="20"/>
+          <w:u w:val="none"/>
+        </w:rPr>
+        <w:t xml:space="preserve"> </w:t>
+      </w:r>
+      <w:r>
+        <w:rPr>
+          <w:rFonts w:ascii="Georgia" w:hAnsi="Georgia"/>
+          <w:b/>
+          <w:bCs/>
+          <w:i w:val="false"/>
+          <w:iCs w:val="false"/>
+          <w:sz w:val="20"/>
+          <w:szCs w:val="20"/>
+          <w:u w:val="none"/>
+        </w:rPr>
+        <w:t>%map-vector</w:t>
+      </w:r>
+      <w:r>
+        <w:rPr>
+          <w:rFonts w:ascii="Georgia" w:hAnsi="Georgia"/>
+          <w:b w:val="false"/>
+          <w:bCs w:val="false"/>
+          <w:i w:val="false"/>
+          <w:iCs w:val="false"/>
+          <w:sz w:val="20"/>
+          <w:szCs w:val="20"/>
+          <w:u w:val="none"/>
+        </w:rPr>
+        <w:t xml:space="preserve"> </w:t>
+      </w:r>
+      <w:r>
+        <w:rPr>
+          <w:rFonts w:ascii="Georgia" w:hAnsi="Georgia"/>
+          <w:b w:val="false"/>
+          <w:bCs w:val="false"/>
+          <w:i/>
+          <w:iCs/>
+          <w:sz w:val="20"/>
+          <w:szCs w:val="20"/>
+          <w:u w:val="none"/>
+        </w:rPr>
+        <w:t>func vector</w:t>
         <w:tab/>
         <w:t xml:space="preserve">  </w:t>
       </w:r>
@@ -5597,114 +6188,1062 @@
         <w:rPr>
           <w:rFonts w:ascii="Georgia" w:hAnsi="Georgia"/>
           <w:b w:val="false"/>
-          <w:i/>
-          <w:iCs/>
-          <w:sz w:val="20"/>
-          <w:szCs w:val="20"/>
-          <w:u w:val="none"/>
-        </w:rPr>
-        <w:t>string</w:t>
-      </w:r>
-      <w:r>
-        <w:rPr>
-          <w:rFonts w:ascii="Georgia" w:hAnsi="Georgia"/>
-          <w:b w:val="false"/>
-          <w:i w:val="false"/>
-          <w:iCs w:val="false"/>
-          <w:sz w:val="20"/>
-          <w:szCs w:val="20"/>
-          <w:u w:val="none"/>
-        </w:rPr>
-        <w:t xml:space="preserve"> from start</w:t>
-      </w:r>
-    </w:p>
-    <w:p>
-      <w:pPr>
-        <w:pStyle w:val="Normal"/>
-        <w:rPr>
-          <w:sz w:val="20"/>
-          <w:szCs w:val="20"/>
-        </w:rPr>
-      </w:pPr>
-      <w:r>
-        <w:rPr>
-          <w:rFonts w:ascii="Georgia" w:hAnsi="Georgia"/>
-          <w:b w:val="false"/>
-          <w:i w:val="false"/>
-          <w:iCs w:val="false"/>
-          <w:sz w:val="20"/>
-          <w:szCs w:val="20"/>
-          <w:u w:val="none"/>
-        </w:rPr>
-        <w:tab/>
-        <w:tab/>
-        <w:tab/>
-        <w:tab/>
-        <w:t xml:space="preserve">  to end</w:t>
-      </w:r>
-    </w:p>
-    <w:p>
-      <w:pPr>
-        <w:pStyle w:val="Normal"/>
-        <w:rPr>
-          <w:rFonts w:ascii="Georgia" w:hAnsi="Georgia"/>
-          <w:b w:val="false"/>
-          <w:i w:val="false"/>
-          <w:i w:val="false"/>
-          <w:iCs w:val="false"/>
-          <w:sz w:val="16"/>
-          <w:szCs w:val="16"/>
-          <w:u w:val="none"/>
-        </w:rPr>
-      </w:pPr>
-      <w:r>
-        <w:rPr>
-          <w:rFonts w:ascii="Georgia" w:hAnsi="Georgia"/>
-          <w:b w:val="false"/>
-          <w:i w:val="false"/>
-          <w:iCs w:val="false"/>
-          <w:sz w:val="16"/>
-          <w:szCs w:val="16"/>
-          <w:u w:val="none"/>
-        </w:rPr>
-      </w:r>
-    </w:p>
-    <w:p>
-      <w:pPr>
-        <w:pStyle w:val="Normal"/>
-        <w:rPr>
-          <w:rFonts w:ascii="Georgia" w:hAnsi="Georgia"/>
-          <w:sz w:val="20"/>
-          <w:szCs w:val="20"/>
-        </w:rPr>
-      </w:pPr>
-      <w:r>
-        <w:rPr>
-          <w:rFonts w:ascii="Georgia" w:hAnsi="Georgia"/>
-          <w:b/>
-          <w:bCs/>
-          <w:i/>
-          <w:iCs/>
-          <w:sz w:val="20"/>
-          <w:szCs w:val="20"/>
-          <w:u w:val="none"/>
+          <w:bCs w:val="false"/>
+          <w:i w:val="false"/>
+          <w:iCs w:val="false"/>
+          <w:sz w:val="20"/>
+          <w:szCs w:val="20"/>
+          <w:u w:val="none"/>
+        </w:rPr>
+        <w:t>make vector of</w:t>
+      </w:r>
+    </w:p>
+    <w:p>
+      <w:pPr>
+        <w:pStyle w:val="Normal"/>
+        <w:rPr>
+          <w:sz w:val="20"/>
+          <w:szCs w:val="20"/>
+        </w:rPr>
+      </w:pPr>
+      <w:r>
+        <w:rPr>
+          <w:rFonts w:ascii="Georgia" w:hAnsi="Georgia"/>
+          <w:b w:val="false"/>
+          <w:bCs w:val="false"/>
+          <w:i/>
+          <w:iCs/>
+          <w:sz w:val="20"/>
+          <w:szCs w:val="20"/>
+          <w:u w:val="none"/>
+        </w:rPr>
+        <w:tab/>
+        <w:tab/>
+        <w:tab/>
+        <w:t xml:space="preserve">vector   </w:t>
+      </w:r>
+      <w:r>
+        <w:rPr>
+          <w:rFonts w:ascii="Georgia" w:hAnsi="Georgia"/>
+          <w:b w:val="false"/>
+          <w:bCs w:val="false"/>
+          <w:i w:val="false"/>
+          <w:iCs w:val="false"/>
+          <w:sz w:val="20"/>
+          <w:szCs w:val="20"/>
+          <w:u w:val="none"/>
+        </w:rPr>
+        <w:t xml:space="preserve">  </w:t>
+      </w:r>
+      <w:r>
+        <w:rPr>
+          <w:rFonts w:ascii="Georgia" w:hAnsi="Georgia"/>
+          <w:b w:val="false"/>
+          <w:bCs w:val="false"/>
+          <w:i/>
+          <w:iCs/>
+          <w:sz w:val="20"/>
+          <w:szCs w:val="20"/>
+          <w:u w:val="none"/>
+        </w:rPr>
+        <w:t>func</w:t>
+      </w:r>
+      <w:r>
+        <w:rPr>
+          <w:rFonts w:ascii="Georgia" w:hAnsi="Georgia"/>
+          <w:b w:val="false"/>
+          <w:bCs w:val="false"/>
+          <w:i w:val="false"/>
+          <w:iCs w:val="false"/>
+          <w:sz w:val="20"/>
+          <w:szCs w:val="20"/>
+          <w:u w:val="none"/>
+        </w:rPr>
+        <w:t xml:space="preserve"> applications</w:t>
+      </w:r>
+    </w:p>
+    <w:p>
+      <w:pPr>
+        <w:pStyle w:val="Normal"/>
+        <w:rPr>
+          <w:sz w:val="20"/>
+          <w:szCs w:val="20"/>
+        </w:rPr>
+      </w:pPr>
+      <w:r>
+        <w:rPr>
+          <w:rFonts w:ascii="Georgia" w:hAnsi="Georgia"/>
+          <w:b w:val="false"/>
+          <w:bCs w:val="false"/>
+          <w:i w:val="false"/>
+          <w:iCs w:val="false"/>
+          <w:sz w:val="20"/>
+          <w:szCs w:val="20"/>
+          <w:u w:val="none"/>
+        </w:rPr>
+        <w:tab/>
+        <w:tab/>
+        <w:tab/>
+        <w:tab/>
+        <w:t xml:space="preserve">  on </w:t>
+      </w:r>
+      <w:r>
+        <w:rPr>
+          <w:rFonts w:ascii="Georgia" w:hAnsi="Georgia"/>
+          <w:b w:val="false"/>
+          <w:bCs w:val="false"/>
+          <w:i/>
+          <w:iCs/>
+          <w:sz w:val="20"/>
+          <w:szCs w:val="20"/>
+          <w:u w:val="none"/>
+        </w:rPr>
+        <w:t>vector</w:t>
+      </w:r>
+      <w:r>
+        <w:rPr>
+          <w:rFonts w:ascii="Georgia" w:hAnsi="Georgia"/>
+          <w:b w:val="false"/>
+          <w:bCs w:val="false"/>
+          <w:i w:val="false"/>
+          <w:iCs w:val="false"/>
+          <w:sz w:val="20"/>
+          <w:szCs w:val="20"/>
+          <w:u w:val="none"/>
+        </w:rPr>
+        <w:t xml:space="preserve"> </w:t>
+        <w:tab/>
+        <w:tab/>
+        <w:tab/>
+        <w:tab/>
+        <w:tab/>
+        <w:t xml:space="preserve">  elements</w:t>
+      </w:r>
+    </w:p>
+    <w:p>
+      <w:pPr>
+        <w:pStyle w:val="Normal"/>
+        <w:rPr>
+          <w:rFonts w:ascii="Georgia" w:hAnsi="Georgia"/>
+          <w:sz w:val="20"/>
+          <w:szCs w:val="20"/>
+        </w:rPr>
+      </w:pPr>
+      <w:r>
+        <w:rPr>
+          <w:rFonts w:ascii="Georgia" w:hAnsi="Georgia"/>
+          <w:b/>
+          <w:bCs/>
+          <w:i w:val="false"/>
+          <w:iCs w:val="false"/>
+          <w:sz w:val="20"/>
+          <w:szCs w:val="20"/>
+          <w:u w:val="none"/>
+        </w:rPr>
+        <w:t xml:space="preserve"> </w:t>
+      </w:r>
+      <w:r>
+        <w:rPr>
+          <w:rFonts w:ascii="Georgia" w:hAnsi="Georgia"/>
+          <w:b/>
+          <w:bCs/>
+          <w:i w:val="false"/>
+          <w:iCs w:val="false"/>
+          <w:sz w:val="20"/>
+          <w:szCs w:val="20"/>
+          <w:u w:val="none"/>
+        </w:rPr>
+        <w:t>make-vector</w:t>
+      </w:r>
+      <w:r>
+        <w:rPr>
+          <w:rFonts w:ascii="Georgia" w:hAnsi="Georgia"/>
+          <w:b w:val="false"/>
+          <w:bCs w:val="false"/>
+          <w:i w:val="false"/>
+          <w:iCs/>
+          <w:sz w:val="20"/>
+          <w:szCs w:val="20"/>
+          <w:u w:val="none"/>
+        </w:rPr>
+        <w:t xml:space="preserve"> </w:t>
+      </w:r>
+      <w:r>
+        <w:rPr>
+          <w:rFonts w:ascii="Georgia" w:hAnsi="Georgia"/>
+          <w:b w:val="false"/>
+          <w:bCs w:val="false"/>
+          <w:i/>
+          <w:iCs/>
+          <w:sz w:val="20"/>
+          <w:szCs w:val="20"/>
+          <w:u w:val="none"/>
+        </w:rPr>
+        <w:t>list</w:t>
+      </w:r>
+      <w:r>
+        <w:rPr>
+          <w:rFonts w:ascii="Georgia" w:hAnsi="Georgia"/>
+          <w:b w:val="false"/>
+          <w:bCs w:val="false"/>
+          <w:i w:val="false"/>
+          <w:iCs/>
+          <w:sz w:val="20"/>
+          <w:szCs w:val="20"/>
+          <w:u w:val="none"/>
+        </w:rPr>
+        <w:tab/>
+      </w:r>
+      <w:r>
+        <w:rPr>
+          <w:rFonts w:ascii="Georgia" w:hAnsi="Georgia"/>
+          <w:b w:val="false"/>
+          <w:bCs w:val="false"/>
+          <w:i/>
+          <w:iCs/>
+          <w:sz w:val="20"/>
+          <w:szCs w:val="20"/>
+          <w:u w:val="none"/>
+        </w:rPr>
+        <w:t>vector</w:t>
+      </w:r>
+      <w:r>
+        <w:rPr>
+          <w:rFonts w:ascii="Georgia" w:hAnsi="Georgia"/>
+          <w:b w:val="false"/>
+          <w:bCs w:val="false"/>
+          <w:i w:val="false"/>
+          <w:iCs/>
+          <w:sz w:val="20"/>
+          <w:szCs w:val="20"/>
+          <w:u w:val="none"/>
+        </w:rPr>
+        <w:tab/>
+        <w:t xml:space="preserve">  general </w:t>
+      </w:r>
+      <w:r>
+        <w:rPr>
+          <w:rFonts w:ascii="Georgia" w:hAnsi="Georgia"/>
+          <w:b w:val="false"/>
+          <w:bCs w:val="false"/>
+          <w:i w:val="false"/>
+          <w:iCs w:val="false"/>
+          <w:sz w:val="20"/>
+          <w:szCs w:val="20"/>
+          <w:u w:val="none"/>
+        </w:rPr>
+        <w:t>vector</w:t>
+      </w:r>
+    </w:p>
+    <w:p>
+      <w:pPr>
+        <w:pStyle w:val="Normal"/>
+        <w:rPr>
+          <w:sz w:val="20"/>
+          <w:szCs w:val="20"/>
+        </w:rPr>
+      </w:pPr>
+      <w:r>
+        <w:rPr>
+          <w:rFonts w:ascii="Georgia" w:hAnsi="Georgia"/>
+          <w:b w:val="false"/>
+          <w:bCs w:val="false"/>
+          <w:i w:val="false"/>
+          <w:iCs w:val="false"/>
+          <w:sz w:val="20"/>
+          <w:szCs w:val="20"/>
+          <w:u w:val="none"/>
+        </w:rPr>
+        <w:tab/>
+        <w:tab/>
+        <w:tab/>
+        <w:t xml:space="preserve"> </w:t>
+        <w:tab/>
+        <w:t xml:space="preserve">  from list</w:t>
+      </w:r>
+    </w:p>
+    <w:p>
+      <w:pPr>
+        <w:pStyle w:val="Normal"/>
+        <w:rPr>
+          <w:sz w:val="20"/>
+          <w:szCs w:val="20"/>
+        </w:rPr>
+      </w:pPr>
+      <w:r>
+        <w:rPr>
+          <w:rFonts w:ascii="Georgia" w:hAnsi="Georgia"/>
+          <w:b/>
+          <w:bCs/>
+          <w:i w:val="false"/>
+          <w:iCs w:val="false"/>
+          <w:sz w:val="20"/>
+          <w:szCs w:val="20"/>
+          <w:u w:val="none"/>
+        </w:rPr>
+        <w:t xml:space="preserve"> </w:t>
+      </w:r>
+      <w:r>
+        <w:rPr>
+          <w:rFonts w:ascii="Georgia" w:hAnsi="Georgia"/>
+          <w:b/>
+          <w:bCs/>
+          <w:i w:val="false"/>
+          <w:iCs w:val="false"/>
+          <w:sz w:val="20"/>
+          <w:szCs w:val="20"/>
+          <w:u w:val="none"/>
+        </w:rPr>
+        <w:t>bit-vector-p</w:t>
+      </w:r>
+      <w:r>
+        <w:rPr>
+          <w:rFonts w:ascii="Georgia" w:hAnsi="Georgia"/>
+          <w:b w:val="false"/>
+          <w:bCs w:val="false"/>
+          <w:i w:val="false"/>
+          <w:iCs w:val="false"/>
+          <w:sz w:val="20"/>
+          <w:szCs w:val="20"/>
+          <w:u w:val="none"/>
+        </w:rPr>
+        <w:t xml:space="preserve"> </w:t>
+      </w:r>
+      <w:r>
+        <w:rPr>
+          <w:rFonts w:ascii="Georgia" w:hAnsi="Georgia"/>
+          <w:b w:val="false"/>
+          <w:bCs w:val="false"/>
+          <w:i/>
+          <w:iCs/>
+          <w:sz w:val="20"/>
+          <w:szCs w:val="20"/>
+          <w:u w:val="none"/>
+        </w:rPr>
+        <w:t>vector</w:t>
+        <w:tab/>
+        <w:t>bool</w:t>
+      </w:r>
+      <w:r>
+        <w:rPr>
+          <w:rFonts w:ascii="Georgia" w:hAnsi="Georgia"/>
+          <w:b w:val="false"/>
+          <w:bCs w:val="false"/>
+          <w:i w:val="false"/>
+          <w:iCs w:val="false"/>
+          <w:sz w:val="20"/>
+          <w:szCs w:val="20"/>
+          <w:u w:val="none"/>
+        </w:rPr>
+        <w:t xml:space="preserve">         bit vector?</w:t>
+      </w:r>
+    </w:p>
+    <w:p>
+      <w:pPr>
+        <w:pStyle w:val="Normal"/>
+        <w:rPr>
+          <w:sz w:val="20"/>
+          <w:szCs w:val="20"/>
+        </w:rPr>
+      </w:pPr>
+      <w:r>
+        <w:rPr>
+          <w:rFonts w:ascii="Georgia" w:hAnsi="Georgia"/>
+          <w:b/>
+          <w:bCs/>
+          <w:i w:val="false"/>
+          <w:iCs w:val="false"/>
+          <w:sz w:val="20"/>
+          <w:szCs w:val="20"/>
+          <w:u w:val="none"/>
+        </w:rPr>
+        <w:t xml:space="preserve"> </w:t>
+      </w:r>
+      <w:r>
+        <w:rPr>
+          <w:rFonts w:ascii="Georgia" w:hAnsi="Georgia"/>
+          <w:b/>
+          <w:bCs/>
+          <w:i w:val="false"/>
+          <w:iCs w:val="false"/>
+          <w:sz w:val="20"/>
+          <w:szCs w:val="20"/>
+          <w:u w:val="none"/>
+        </w:rPr>
+        <w:t>vector-displaced-p</w:t>
+      </w:r>
+      <w:r>
+        <w:rPr>
+          <w:rFonts w:ascii="Georgia" w:hAnsi="Georgia"/>
+          <w:b w:val="false"/>
+          <w:bCs w:val="false"/>
+          <w:i w:val="false"/>
+          <w:iCs w:val="false"/>
+          <w:sz w:val="20"/>
+          <w:szCs w:val="20"/>
+          <w:u w:val="none"/>
+        </w:rPr>
+        <w:t xml:space="preserve"> </w:t>
+      </w:r>
+      <w:r>
+        <w:rPr>
+          <w:rFonts w:ascii="Georgia" w:hAnsi="Georgia"/>
+          <w:b w:val="false"/>
+          <w:bCs w:val="false"/>
+          <w:i/>
+          <w:iCs/>
+          <w:sz w:val="20"/>
+          <w:szCs w:val="20"/>
+          <w:u w:val="none"/>
+        </w:rPr>
+        <w:t>vector</w:t>
+        <w:tab/>
+        <w:t xml:space="preserve">  </w:t>
+      </w:r>
+      <w:r>
+        <w:rPr>
+          <w:rFonts w:ascii="Georgia" w:hAnsi="Georgia"/>
+          <w:b w:val="false"/>
+          <w:bCs w:val="false"/>
+          <w:i w:val="false"/>
+          <w:iCs w:val="false"/>
+          <w:sz w:val="20"/>
+          <w:szCs w:val="20"/>
+          <w:u w:val="none"/>
+        </w:rPr>
+        <w:t>a displaced</w:t>
+      </w:r>
+    </w:p>
+    <w:p>
+      <w:pPr>
+        <w:pStyle w:val="Normal"/>
+        <w:rPr>
+          <w:sz w:val="20"/>
+          <w:szCs w:val="20"/>
+        </w:rPr>
+      </w:pPr>
+      <w:r>
+        <w:rPr>
+          <w:rFonts w:ascii="Georgia" w:hAnsi="Georgia"/>
+          <w:b w:val="false"/>
+          <w:bCs w:val="false"/>
+          <w:i/>
+          <w:iCs/>
+          <w:sz w:val="20"/>
+          <w:szCs w:val="20"/>
+          <w:u w:val="none"/>
+        </w:rPr>
+        <w:tab/>
+        <w:tab/>
+        <w:tab/>
+        <w:t>bool</w:t>
+      </w:r>
+      <w:r>
+        <w:rPr>
+          <w:rFonts w:ascii="Georgia" w:hAnsi="Georgia"/>
+          <w:b w:val="false"/>
+          <w:bCs w:val="false"/>
+          <w:i w:val="false"/>
+          <w:iCs w:val="false"/>
+          <w:sz w:val="20"/>
+          <w:szCs w:val="20"/>
+          <w:u w:val="none"/>
+        </w:rPr>
+        <w:t xml:space="preserve">         vector?</w:t>
+      </w:r>
+    </w:p>
+    <w:p>
+      <w:pPr>
+        <w:pStyle w:val="Normal"/>
+        <w:rPr>
+          <w:sz w:val="20"/>
+          <w:szCs w:val="20"/>
+        </w:rPr>
+      </w:pPr>
+      <w:r>
+        <w:rPr>
+          <w:rFonts w:ascii="Georgia" w:hAnsi="Georgia"/>
+          <w:b/>
+          <w:bCs/>
+          <w:i w:val="false"/>
+          <w:iCs w:val="false"/>
+          <w:sz w:val="20"/>
+          <w:szCs w:val="20"/>
+          <w:u w:val="none"/>
+        </w:rPr>
+        <w:t xml:space="preserve"> </w:t>
+      </w:r>
+      <w:r>
+        <w:rPr>
+          <w:rFonts w:ascii="Georgia" w:hAnsi="Georgia"/>
+          <w:b/>
+          <w:bCs/>
+          <w:i w:val="false"/>
+          <w:iCs w:val="false"/>
+          <w:sz w:val="20"/>
+          <w:szCs w:val="20"/>
+          <w:u w:val="none"/>
+        </w:rPr>
+        <w:t>vector-length</w:t>
+      </w:r>
+      <w:r>
+        <w:rPr>
+          <w:rFonts w:ascii="Georgia" w:hAnsi="Georgia"/>
+          <w:b w:val="false"/>
+          <w:bCs w:val="false"/>
+          <w:i w:val="false"/>
+          <w:iCs w:val="false"/>
+          <w:sz w:val="20"/>
+          <w:szCs w:val="20"/>
+          <w:u w:val="none"/>
+        </w:rPr>
+        <w:t xml:space="preserve"> </w:t>
+      </w:r>
+      <w:r>
+        <w:rPr>
+          <w:rFonts w:ascii="Georgia" w:hAnsi="Georgia"/>
+          <w:b w:val="false"/>
+          <w:bCs w:val="false"/>
+          <w:i/>
+          <w:iCs/>
+          <w:sz w:val="20"/>
+          <w:szCs w:val="20"/>
+          <w:u w:val="none"/>
+        </w:rPr>
+        <w:t>vector</w:t>
+        <w:tab/>
+        <w:t>fix</w:t>
+      </w:r>
+      <w:r>
+        <w:rPr>
+          <w:rFonts w:ascii="Georgia" w:hAnsi="Georgia"/>
+          <w:b w:val="false"/>
+          <w:bCs w:val="false"/>
+          <w:i w:val="false"/>
+          <w:iCs w:val="false"/>
+          <w:sz w:val="20"/>
+          <w:szCs w:val="20"/>
+          <w:u w:val="none"/>
+        </w:rPr>
+        <w:t xml:space="preserve">            length of </w:t>
+      </w:r>
+      <w:r>
+        <w:rPr>
+          <w:rFonts w:ascii="Georgia" w:hAnsi="Georgia"/>
+          <w:b w:val="false"/>
+          <w:bCs w:val="false"/>
+          <w:i/>
+          <w:iCs/>
+          <w:sz w:val="20"/>
+          <w:szCs w:val="20"/>
+          <w:u w:val="none"/>
+        </w:rPr>
+        <w:t>vector</w:t>
+      </w:r>
+    </w:p>
+    <w:p>
+      <w:pPr>
+        <w:pStyle w:val="Normal"/>
+        <w:rPr>
+          <w:sz w:val="20"/>
+          <w:szCs w:val="20"/>
+        </w:rPr>
+      </w:pPr>
+      <w:r>
+        <w:rPr>
+          <w:rFonts w:ascii="Georgia" w:hAnsi="Georgia"/>
+          <w:b w:val="false"/>
+          <w:bCs w:val="false"/>
+          <w:i w:val="false"/>
+          <w:iCs w:val="false"/>
+          <w:sz w:val="20"/>
+          <w:szCs w:val="20"/>
+          <w:u w:val="none"/>
+        </w:rPr>
+        <w:t xml:space="preserve"> </w:t>
+      </w:r>
+      <w:r>
+        <w:rPr>
+          <w:rFonts w:ascii="Georgia" w:hAnsi="Georgia"/>
+          <w:b/>
+          <w:bCs/>
+          <w:i w:val="false"/>
+          <w:iCs w:val="false"/>
+          <w:sz w:val="20"/>
+          <w:szCs w:val="20"/>
+          <w:u w:val="none"/>
+        </w:rPr>
+        <w:t>vector-ref</w:t>
+      </w:r>
+      <w:r>
+        <w:rPr>
+          <w:rFonts w:ascii="Georgia" w:hAnsi="Georgia"/>
+          <w:b w:val="false"/>
+          <w:bCs w:val="false"/>
+          <w:i w:val="false"/>
+          <w:iCs w:val="false"/>
+          <w:sz w:val="20"/>
+          <w:szCs w:val="20"/>
+          <w:u w:val="none"/>
+        </w:rPr>
+        <w:t xml:space="preserve"> </w:t>
+      </w:r>
+      <w:r>
+        <w:rPr>
+          <w:rFonts w:ascii="Georgia" w:hAnsi="Georgia"/>
+          <w:b w:val="false"/>
+          <w:bCs w:val="false"/>
+          <w:i/>
+          <w:iCs/>
+          <w:sz w:val="20"/>
+          <w:szCs w:val="20"/>
+          <w:u w:val="none"/>
+        </w:rPr>
+        <w:t>vector</w:t>
+      </w:r>
+      <w:r>
+        <w:rPr>
+          <w:rFonts w:ascii="Georgia" w:hAnsi="Georgia"/>
+          <w:b w:val="false"/>
+          <w:bCs w:val="false"/>
+          <w:i w:val="false"/>
+          <w:iCs w:val="false"/>
+          <w:sz w:val="20"/>
+          <w:szCs w:val="20"/>
+          <w:u w:val="none"/>
+        </w:rPr>
+        <w:t xml:space="preserve"> </w:t>
+      </w:r>
+      <w:r>
+        <w:rPr>
+          <w:rFonts w:ascii="Georgia" w:hAnsi="Georgia"/>
+          <w:b w:val="false"/>
+          <w:bCs w:val="false"/>
+          <w:i/>
+          <w:iCs/>
+          <w:sz w:val="20"/>
+          <w:szCs w:val="20"/>
+          <w:u w:val="none"/>
+        </w:rPr>
+        <w:t>fix</w:t>
+        <w:tab/>
+        <w:t>T</w:t>
+      </w:r>
+      <w:r>
+        <w:rPr>
+          <w:rFonts w:ascii="Georgia" w:hAnsi="Georgia"/>
+          <w:b w:val="false"/>
+          <w:bCs w:val="false"/>
+          <w:i w:val="false"/>
+          <w:iCs w:val="false"/>
+          <w:sz w:val="20"/>
+          <w:szCs w:val="20"/>
+          <w:u w:val="none"/>
+        </w:rPr>
+        <w:t xml:space="preserve">              element of </w:t>
+      </w:r>
+      <w:r>
+        <w:rPr>
+          <w:rFonts w:ascii="Georgia" w:hAnsi="Georgia"/>
+          <w:b w:val="false"/>
+          <w:bCs w:val="false"/>
+          <w:i/>
+          <w:iCs/>
+          <w:sz w:val="20"/>
+          <w:szCs w:val="20"/>
+          <w:u w:val="none"/>
+        </w:rPr>
+        <w:t>vector</w:t>
+      </w:r>
+    </w:p>
+    <w:p>
+      <w:pPr>
+        <w:pStyle w:val="Normal"/>
+        <w:rPr>
+          <w:sz w:val="20"/>
+          <w:szCs w:val="20"/>
+        </w:rPr>
+      </w:pPr>
+      <w:r>
+        <w:rPr>
+          <w:rFonts w:ascii="Georgia" w:hAnsi="Georgia"/>
+          <w:b w:val="false"/>
+          <w:bCs w:val="false"/>
+          <w:i/>
+          <w:iCs/>
+          <w:sz w:val="20"/>
+          <w:szCs w:val="20"/>
+          <w:u w:val="none"/>
+        </w:rPr>
+        <w:tab/>
+        <w:tab/>
+        <w:tab/>
+        <w:tab/>
+        <w:t xml:space="preserve">  </w:t>
+      </w:r>
+      <w:r>
+        <w:rPr>
+          <w:rFonts w:ascii="Georgia" w:hAnsi="Georgia"/>
+          <w:b w:val="false"/>
+          <w:bCs w:val="false"/>
+          <w:i w:val="false"/>
+          <w:iCs w:val="false"/>
+          <w:sz w:val="20"/>
+          <w:szCs w:val="20"/>
+          <w:u w:val="none"/>
+        </w:rPr>
+        <w:t xml:space="preserve">at index </w:t>
+      </w:r>
+      <w:r>
+        <w:rPr>
+          <w:rFonts w:ascii="Georgia" w:hAnsi="Georgia"/>
+          <w:b w:val="false"/>
+          <w:bCs w:val="false"/>
+          <w:i/>
+          <w:iCs/>
+          <w:sz w:val="20"/>
+          <w:szCs w:val="20"/>
+          <w:u w:val="none"/>
+        </w:rPr>
+        <w:t>fix</w:t>
+      </w:r>
+    </w:p>
+    <w:p>
+      <w:pPr>
+        <w:pStyle w:val="Normal"/>
+        <w:rPr>
+          <w:sz w:val="20"/>
+          <w:szCs w:val="20"/>
+        </w:rPr>
+      </w:pPr>
+      <w:r>
+        <w:rPr>
+          <w:rFonts w:ascii="Georgia" w:hAnsi="Georgia"/>
+          <w:b/>
+          <w:bCs/>
+          <w:i w:val="false"/>
+          <w:iCs w:val="false"/>
+          <w:sz w:val="20"/>
+          <w:szCs w:val="20"/>
+          <w:u w:val="none"/>
+        </w:rPr>
+        <w:t xml:space="preserve"> </w:t>
+      </w:r>
+      <w:r>
+        <w:rPr>
+          <w:rFonts w:ascii="Georgia" w:hAnsi="Georgia"/>
+          <w:b/>
+          <w:bCs/>
+          <w:i w:val="false"/>
+          <w:iCs w:val="false"/>
+          <w:sz w:val="20"/>
+          <w:szCs w:val="20"/>
+          <w:u w:val="none"/>
+        </w:rPr>
+        <w:t>vector-slice</w:t>
+      </w:r>
+      <w:r>
+        <w:rPr>
+          <w:rFonts w:ascii="Georgia" w:hAnsi="Georgia"/>
+          <w:b w:val="false"/>
+          <w:bCs w:val="false"/>
+          <w:i w:val="false"/>
+          <w:iCs w:val="false"/>
+          <w:sz w:val="20"/>
+          <w:szCs w:val="20"/>
+          <w:u w:val="none"/>
+        </w:rPr>
+        <w:t xml:space="preserve"> </w:t>
+      </w:r>
+      <w:r>
+        <w:rPr>
+          <w:rFonts w:ascii="Georgia" w:hAnsi="Georgia"/>
+          <w:b w:val="false"/>
+          <w:bCs w:val="false"/>
+          <w:i/>
+          <w:iCs/>
+          <w:sz w:val="20"/>
+          <w:szCs w:val="20"/>
+          <w:u w:val="none"/>
+        </w:rPr>
+        <w:t>vector</w:t>
+      </w:r>
+      <w:r>
+        <w:rPr>
+          <w:rFonts w:ascii="Georgia" w:hAnsi="Georgia"/>
+          <w:b w:val="false"/>
+          <w:bCs w:val="false"/>
+          <w:i w:val="false"/>
+          <w:iCs w:val="false"/>
+          <w:sz w:val="20"/>
+          <w:szCs w:val="20"/>
+          <w:u w:val="none"/>
+        </w:rPr>
+        <w:t xml:space="preserve"> </w:t>
+      </w:r>
+      <w:r>
+        <w:rPr>
+          <w:rFonts w:ascii="Georgia" w:hAnsi="Georgia"/>
+          <w:b w:val="false"/>
+          <w:bCs w:val="false"/>
+          <w:i/>
+          <w:iCs/>
+          <w:sz w:val="20"/>
+          <w:szCs w:val="20"/>
+          <w:u w:val="none"/>
+        </w:rPr>
+        <w:t>fix</w:t>
+      </w:r>
+      <w:r>
+        <w:rPr>
+          <w:rFonts w:ascii="Georgia" w:hAnsi="Georgia"/>
+          <w:b w:val="false"/>
+          <w:bCs w:val="false"/>
+          <w:i w:val="false"/>
+          <w:iCs w:val="false"/>
+          <w:sz w:val="20"/>
+          <w:szCs w:val="20"/>
+          <w:u w:val="none"/>
+        </w:rPr>
+        <w:t xml:space="preserve"> '</w:t>
+      </w:r>
+      <w:r>
+        <w:rPr>
+          <w:rFonts w:ascii="Georgia" w:hAnsi="Georgia"/>
+          <w:b w:val="false"/>
+          <w:bCs w:val="false"/>
+          <w:i/>
+          <w:iCs/>
+          <w:sz w:val="20"/>
+          <w:szCs w:val="20"/>
+          <w:u w:val="none"/>
+        </w:rPr>
+        <w:t>fix</w:t>
+        <w:tab/>
+        <w:t xml:space="preserve">  </w:t>
+      </w:r>
+      <w:r>
+        <w:rPr>
+          <w:rFonts w:ascii="Georgia" w:hAnsi="Georgia"/>
+          <w:b w:val="false"/>
+          <w:bCs w:val="false"/>
+          <w:i w:val="false"/>
+          <w:iCs w:val="false"/>
+          <w:sz w:val="20"/>
+          <w:szCs w:val="20"/>
+          <w:u w:val="none"/>
+        </w:rPr>
+        <w:t xml:space="preserve">displaced vector </w:t>
+      </w:r>
+    </w:p>
+    <w:p>
+      <w:pPr>
+        <w:pStyle w:val="Normal"/>
+        <w:rPr>
+          <w:sz w:val="20"/>
+          <w:szCs w:val="20"/>
+        </w:rPr>
+      </w:pPr>
+      <w:r>
+        <w:rPr>
+          <w:rFonts w:ascii="Georgia" w:hAnsi="Georgia"/>
+          <w:b w:val="false"/>
+          <w:bCs w:val="false"/>
+          <w:i/>
+          <w:iCs/>
+          <w:sz w:val="20"/>
+          <w:szCs w:val="20"/>
+          <w:u w:val="none"/>
+        </w:rPr>
+        <w:tab/>
+        <w:tab/>
+        <w:tab/>
+        <w:t>vector</w:t>
+      </w:r>
+      <w:r>
+        <w:rPr>
+          <w:rFonts w:ascii="Georgia" w:hAnsi="Georgia"/>
+          <w:b w:val="false"/>
+          <w:bCs w:val="false"/>
+          <w:i w:val="false"/>
+          <w:iCs w:val="false"/>
+          <w:sz w:val="20"/>
+          <w:szCs w:val="20"/>
+          <w:u w:val="none"/>
+        </w:rPr>
+        <w:t xml:space="preserve">      from start to end</w:t>
+      </w:r>
+    </w:p>
+    <w:p>
+      <w:pPr>
+        <w:pStyle w:val="Normal"/>
+        <w:rPr>
+          <w:sz w:val="20"/>
+          <w:szCs w:val="20"/>
+        </w:rPr>
+      </w:pPr>
+      <w:r>
+        <w:rPr>
+          <w:rFonts w:ascii="Georgia" w:hAnsi="Georgia"/>
+          <w:b w:val="false"/>
+          <w:bCs w:val="false"/>
+          <w:i w:val="false"/>
+          <w:iCs w:val="false"/>
+          <w:sz w:val="20"/>
+          <w:szCs w:val="20"/>
+          <w:u w:val="none"/>
+        </w:rPr>
+        <w:t xml:space="preserve"> </w:t>
+      </w:r>
+      <w:r>
+        <w:rPr>
+          <w:rFonts w:ascii="Georgia" w:hAnsi="Georgia"/>
+          <w:b/>
+          <w:bCs/>
+          <w:i w:val="false"/>
+          <w:iCs w:val="false"/>
+          <w:sz w:val="20"/>
+          <w:szCs w:val="20"/>
+          <w:u w:val="none"/>
+        </w:rPr>
+        <w:t>vector-type</w:t>
+      </w:r>
+      <w:r>
+        <w:rPr>
+          <w:rFonts w:ascii="Georgia" w:hAnsi="Georgia"/>
+          <w:b w:val="false"/>
+          <w:bCs w:val="false"/>
+          <w:i w:val="false"/>
+          <w:iCs w:val="false"/>
+          <w:sz w:val="20"/>
+          <w:szCs w:val="20"/>
+          <w:u w:val="none"/>
+        </w:rPr>
+        <w:t xml:space="preserve"> </w:t>
+      </w:r>
+      <w:r>
+        <w:rPr>
+          <w:rFonts w:ascii="Georgia" w:hAnsi="Georgia"/>
+          <w:b w:val="false"/>
+          <w:bCs w:val="false"/>
+          <w:i/>
+          <w:iCs/>
+          <w:sz w:val="20"/>
+          <w:szCs w:val="20"/>
+          <w:u w:val="none"/>
+        </w:rPr>
+        <w:t>vector</w:t>
+        <w:tab/>
+        <w:t>symbol</w:t>
+      </w:r>
+      <w:r>
+        <w:rPr>
+          <w:rFonts w:ascii="Georgia" w:hAnsi="Georgia"/>
+          <w:b w:val="false"/>
+          <w:bCs w:val="false"/>
+          <w:i w:val="false"/>
+          <w:iCs w:val="false"/>
+          <w:sz w:val="20"/>
+          <w:szCs w:val="20"/>
+          <w:u w:val="none"/>
+        </w:rPr>
+        <w:t xml:space="preserve">    vector type</w:t>
+      </w:r>
+    </w:p>
+    <w:p>
+      <w:pPr>
+        <w:pStyle w:val="Normal"/>
+        <w:rPr>
+          <w:rFonts w:ascii="Georgia" w:hAnsi="Georgia"/>
+          <w:sz w:val="16"/>
+          <w:szCs w:val="16"/>
+        </w:rPr>
+      </w:pPr>
+      <w:r>
+        <w:rPr>
+          <w:rFonts w:ascii="Georgia" w:hAnsi="Georgia"/>
+          <w:sz w:val="16"/>
+          <w:szCs w:val="16"/>
+        </w:rPr>
+      </w:r>
+    </w:p>
+    <w:p>
+      <w:pPr>
+        <w:pStyle w:val="Normal"/>
+        <w:rPr>
+          <w:rFonts w:ascii="Georgia" w:hAnsi="Georgia"/>
+          <w:sz w:val="20"/>
+          <w:szCs w:val="20"/>
+        </w:rPr>
+      </w:pPr>
+      <w:r>
+        <w:rPr>
+          <w:rFonts w:ascii="Georgia" w:hAnsi="Georgia"/>
+          <w:b w:val="false"/>
+          <w:bCs/>
+          <w:i w:val="false"/>
+          <w:iCs/>
+          <w:sz w:val="20"/>
+          <w:szCs w:val="20"/>
           <w:shd w:fill="333333" w:val="clear"/>
         </w:rPr>
-        <w:t xml:space="preserve">                           </w:t>
-      </w:r>
-      <w:r>
-        <w:rPr>
-          <w:rFonts w:ascii="Georgia" w:hAnsi="Georgia"/>
-          <w:b/>
-          <w:bCs/>
-          <w:i/>
+        <w:t xml:space="preserve"> </w:t>
+      </w:r>
+      <w:r>
+        <w:rPr>
+          <w:rFonts w:ascii="Georgia" w:hAnsi="Georgia"/>
+          <w:b w:val="false"/>
+          <w:bCs/>
+          <w:i w:val="false"/>
           <w:iCs/>
           <w:sz w:val="20"/>
           <w:szCs w:val="20"/>
           <w:u w:val="none"/>
           <w:shd w:fill="333333" w:val="clear"/>
         </w:rPr>
-        <w:t xml:space="preserve">Vector                                             </w:t>
+        <w:t xml:space="preserve">                            </w:t>
+      </w:r>
+      <w:r>
+        <w:rPr>
+          <w:rFonts w:ascii="Georgia" w:hAnsi="Georgia"/>
+          <w:b/>
+          <w:bCs/>
+          <w:i/>
+          <w:iCs/>
+          <w:sz w:val="20"/>
+          <w:szCs w:val="20"/>
+          <w:u w:val="none"/>
+          <w:shd w:fill="333333" w:val="clear"/>
+        </w:rPr>
+        <w:t xml:space="preserve">Macro  </w:t>
+      </w:r>
+      <w:r>
+        <w:rPr>
+          <w:rFonts w:ascii="Georgia" w:hAnsi="Georgia"/>
+          <w:b w:val="false"/>
+          <w:bCs/>
+          <w:i w:val="false"/>
+          <w:iCs/>
+          <w:sz w:val="20"/>
+          <w:szCs w:val="20"/>
+          <w:u w:val="none"/>
+          <w:shd w:fill="333333" w:val="clear"/>
+        </w:rPr>
+        <w:t xml:space="preserve">                  </w:t>
+      </w:r>
+      <w:r>
+        <w:rPr>
+          <w:rFonts w:ascii="Georgia" w:hAnsi="Georgia"/>
+          <w:b/>
+          <w:bCs/>
+          <w:i/>
+          <w:iCs/>
+          <w:sz w:val="20"/>
+          <w:szCs w:val="20"/>
+          <w:u w:val="none"/>
+          <w:shd w:fill="333333" w:val="clear"/>
+        </w:rPr>
+        <w:t xml:space="preserve">                         </w:t>
       </w:r>
       <w:r>
         <w:rPr>
@@ -5721,1528 +7260,261 @@
         </w:rPr>
         <w:t>s</w:t>
       </w:r>
-      <w:r>
-        <w:rPr>
-          <w:rFonts w:ascii="Georgia" w:hAnsi="Georgia"/>
-          <w:b/>
-          <w:bCs/>
-          <w:i/>
-          <w:iCs/>
-          <w:sz w:val="20"/>
-          <w:szCs w:val="20"/>
-          <w:u w:val="none"/>
-          <w:shd w:fill="000000" w:val="clear"/>
-        </w:rPr>
-        <w:t xml:space="preserve">                 </w:t>
-      </w:r>
-      <w:r>
-        <w:rPr>
-          <w:rFonts w:ascii="Georgia" w:hAnsi="Georgia"/>
-          <w:b/>
-          <w:bCs/>
-          <w:i/>
-          <w:iCs/>
-          <w:color w:val="000000"/>
-          <w:sz w:val="20"/>
-          <w:szCs w:val="20"/>
-          <w:u w:val="none"/>
-          <w:shd w:fill="000000" w:val="clear"/>
-        </w:rPr>
-        <w:t xml:space="preserve"> </w:t>
-      </w:r>
-      <w:r>
-        <w:rPr>
-          <w:rFonts w:ascii="Georgia" w:hAnsi="Georgia"/>
-          <w:b/>
-          <w:bCs/>
-          <w:i/>
-          <w:iCs/>
-          <w:sz w:val="20"/>
-          <w:szCs w:val="20"/>
-          <w:u w:val="none"/>
-          <w:shd w:fill="000000" w:val="clear"/>
-        </w:rPr>
-        <w:t xml:space="preserve"> </w:t>
-      </w:r>
-    </w:p>
-    <w:p>
-      <w:pPr>
-        <w:pStyle w:val="Normal"/>
-        <w:rPr>
-          <w:rFonts w:ascii="Georgia" w:hAnsi="Georgia"/>
-          <w:b w:val="false"/>
-          <w:bCs w:val="false"/>
-          <w:i w:val="false"/>
-          <w:i w:val="false"/>
-          <w:iCs w:val="false"/>
-          <w:sz w:val="16"/>
-          <w:szCs w:val="16"/>
-          <w:u w:val="none"/>
-        </w:rPr>
-      </w:pPr>
-      <w:r>
-        <w:rPr>
-          <w:rFonts w:ascii="Georgia" w:hAnsi="Georgia"/>
-          <w:b w:val="false"/>
-          <w:bCs w:val="false"/>
-          <w:i w:val="false"/>
-          <w:iCs w:val="false"/>
-          <w:sz w:val="16"/>
-          <w:szCs w:val="16"/>
-          <w:u w:val="none"/>
-        </w:rPr>
-      </w:r>
-    </w:p>
-    <w:p>
-      <w:pPr>
-        <w:pStyle w:val="Normal"/>
-        <w:rPr>
-          <w:sz w:val="20"/>
-          <w:szCs w:val="20"/>
-        </w:rPr>
-      </w:pPr>
-      <w:r>
-        <w:rPr>
-          <w:rFonts w:ascii="Georgia" w:hAnsi="Georgia"/>
-          <w:b w:val="false"/>
-          <w:bCs w:val="false"/>
-          <w:i w:val="false"/>
-          <w:iCs w:val="false"/>
-          <w:sz w:val="20"/>
-          <w:szCs w:val="20"/>
-          <w:u w:val="none"/>
-        </w:rPr>
-        <w:t xml:space="preserve"> </w:t>
-      </w:r>
-      <w:r>
-        <w:rPr>
-          <w:rFonts w:ascii="Georgia" w:hAnsi="Georgia"/>
-          <w:b/>
-          <w:bCs/>
-          <w:i w:val="false"/>
-          <w:iCs w:val="false"/>
-          <w:sz w:val="20"/>
-          <w:szCs w:val="20"/>
-          <w:u w:val="none"/>
-        </w:rPr>
-        <w:t>%make-vector</w:t>
-      </w:r>
-      <w:r>
-        <w:rPr>
-          <w:rFonts w:ascii="Georgia" w:hAnsi="Georgia"/>
-          <w:b w:val="false"/>
-          <w:bCs w:val="false"/>
-          <w:i w:val="false"/>
-          <w:iCs w:val="false"/>
-          <w:sz w:val="20"/>
-          <w:szCs w:val="20"/>
-          <w:u w:val="none"/>
-        </w:rPr>
-        <w:t xml:space="preserve"> </w:t>
-      </w:r>
-      <w:r>
-        <w:rPr>
-          <w:rFonts w:ascii="Georgia" w:hAnsi="Georgia"/>
-          <w:b w:val="false"/>
-          <w:bCs w:val="false"/>
-          <w:i/>
-          <w:iCs/>
-          <w:sz w:val="20"/>
-          <w:szCs w:val="20"/>
-          <w:u w:val="none"/>
-        </w:rPr>
-        <w:t>list</w:t>
-      </w:r>
-      <w:r>
-        <w:rPr>
-          <w:rFonts w:ascii="Georgia" w:hAnsi="Georgia"/>
-          <w:b w:val="false"/>
-          <w:bCs w:val="false"/>
-          <w:i w:val="false"/>
-          <w:iCs w:val="false"/>
-          <w:sz w:val="20"/>
-          <w:szCs w:val="20"/>
-          <w:u w:val="none"/>
-        </w:rPr>
-        <w:t xml:space="preserve"> </w:t>
-        <w:tab/>
-      </w:r>
-      <w:r>
-        <w:rPr>
-          <w:rFonts w:ascii="Georgia" w:hAnsi="Georgia"/>
-          <w:b w:val="false"/>
-          <w:bCs w:val="false"/>
-          <w:i/>
-          <w:iCs/>
-          <w:sz w:val="20"/>
-          <w:szCs w:val="20"/>
-          <w:u w:val="none"/>
-        </w:rPr>
-        <w:t>vector</w:t>
-      </w:r>
-      <w:r>
-        <w:rPr>
-          <w:rFonts w:ascii="Georgia" w:hAnsi="Georgia"/>
-          <w:b w:val="false"/>
-          <w:bCs w:val="false"/>
-          <w:i w:val="false"/>
-          <w:iCs w:val="false"/>
-          <w:sz w:val="20"/>
-          <w:szCs w:val="20"/>
-          <w:u w:val="none"/>
-        </w:rPr>
-        <w:t xml:space="preserve">     specialized</w:t>
-      </w:r>
-    </w:p>
-    <w:p>
-      <w:pPr>
-        <w:pStyle w:val="Normal"/>
-        <w:rPr>
-          <w:sz w:val="20"/>
-          <w:szCs w:val="20"/>
-        </w:rPr>
-      </w:pPr>
-      <w:r>
-        <w:rPr>
-          <w:rFonts w:ascii="Georgia" w:hAnsi="Georgia"/>
-          <w:b w:val="false"/>
-          <w:bCs w:val="false"/>
-          <w:i w:val="false"/>
-          <w:iCs w:val="false"/>
-          <w:sz w:val="20"/>
-          <w:szCs w:val="20"/>
-          <w:u w:val="none"/>
-        </w:rPr>
-        <w:tab/>
-        <w:tab/>
-        <w:tab/>
-        <w:tab/>
-        <w:t xml:space="preserve">  vector from list</w:t>
-      </w:r>
-    </w:p>
-    <w:p>
-      <w:pPr>
-        <w:pStyle w:val="Normal"/>
-        <w:rPr>
-          <w:sz w:val="20"/>
-          <w:szCs w:val="20"/>
-        </w:rPr>
-      </w:pPr>
-      <w:r>
-        <w:rPr>
-          <w:rFonts w:ascii="Georgia" w:hAnsi="Georgia"/>
-          <w:b w:val="false"/>
-          <w:bCs w:val="false"/>
-          <w:i w:val="false"/>
-          <w:iCs w:val="false"/>
-          <w:sz w:val="20"/>
-          <w:szCs w:val="20"/>
-          <w:u w:val="none"/>
-        </w:rPr>
-        <w:t xml:space="preserve"> </w:t>
-      </w:r>
-      <w:r>
-        <w:rPr>
-          <w:rFonts w:ascii="Georgia" w:hAnsi="Georgia"/>
-          <w:b/>
-          <w:bCs/>
-          <w:i w:val="false"/>
-          <w:iCs w:val="false"/>
-          <w:sz w:val="20"/>
-          <w:szCs w:val="20"/>
-          <w:u w:val="none"/>
-        </w:rPr>
-        <w:t>%map-vector</w:t>
-      </w:r>
-      <w:r>
-        <w:rPr>
-          <w:rFonts w:ascii="Georgia" w:hAnsi="Georgia"/>
-          <w:b w:val="false"/>
-          <w:bCs w:val="false"/>
-          <w:i w:val="false"/>
-          <w:iCs w:val="false"/>
-          <w:sz w:val="20"/>
-          <w:szCs w:val="20"/>
-          <w:u w:val="none"/>
-        </w:rPr>
-        <w:t xml:space="preserve"> </w:t>
-      </w:r>
-      <w:r>
-        <w:rPr>
-          <w:rFonts w:ascii="Georgia" w:hAnsi="Georgia"/>
-          <w:b w:val="false"/>
-          <w:bCs w:val="false"/>
-          <w:i/>
-          <w:iCs/>
-          <w:sz w:val="20"/>
-          <w:szCs w:val="20"/>
-          <w:u w:val="none"/>
-        </w:rPr>
-        <w:t>func vector</w:t>
-        <w:tab/>
-        <w:t xml:space="preserve">  </w:t>
-      </w:r>
-      <w:r>
-        <w:rPr>
-          <w:rFonts w:ascii="Georgia" w:hAnsi="Georgia"/>
-          <w:b w:val="false"/>
-          <w:bCs w:val="false"/>
-          <w:i w:val="false"/>
-          <w:iCs w:val="false"/>
-          <w:sz w:val="20"/>
-          <w:szCs w:val="20"/>
-          <w:u w:val="none"/>
-        </w:rPr>
-        <w:t>make vector of</w:t>
-      </w:r>
-    </w:p>
-    <w:p>
-      <w:pPr>
-        <w:pStyle w:val="Normal"/>
-        <w:rPr>
-          <w:sz w:val="20"/>
-          <w:szCs w:val="20"/>
-        </w:rPr>
-      </w:pPr>
-      <w:r>
-        <w:rPr>
-          <w:rFonts w:ascii="Georgia" w:hAnsi="Georgia"/>
-          <w:b w:val="false"/>
-          <w:bCs w:val="false"/>
-          <w:i/>
-          <w:iCs/>
-          <w:sz w:val="20"/>
-          <w:szCs w:val="20"/>
-          <w:u w:val="none"/>
-        </w:rPr>
-        <w:tab/>
-        <w:tab/>
-        <w:tab/>
-        <w:t xml:space="preserve">vector   </w:t>
-      </w:r>
-      <w:r>
-        <w:rPr>
-          <w:rFonts w:ascii="Georgia" w:hAnsi="Georgia"/>
-          <w:b w:val="false"/>
-          <w:bCs w:val="false"/>
-          <w:i w:val="false"/>
-          <w:iCs w:val="false"/>
-          <w:sz w:val="20"/>
-          <w:szCs w:val="20"/>
-          <w:u w:val="none"/>
-        </w:rPr>
-        <w:t xml:space="preserve">   </w:t>
-      </w:r>
-      <w:r>
-        <w:rPr>
-          <w:rFonts w:ascii="Georgia" w:hAnsi="Georgia"/>
-          <w:b w:val="false"/>
-          <w:bCs w:val="false"/>
-          <w:i/>
-          <w:iCs/>
-          <w:sz w:val="20"/>
-          <w:szCs w:val="20"/>
-          <w:u w:val="none"/>
-        </w:rPr>
-        <w:t>func</w:t>
-      </w:r>
-      <w:r>
-        <w:rPr>
-          <w:rFonts w:ascii="Georgia" w:hAnsi="Georgia"/>
-          <w:b w:val="false"/>
-          <w:bCs w:val="false"/>
-          <w:i w:val="false"/>
-          <w:iCs w:val="false"/>
-          <w:sz w:val="20"/>
-          <w:szCs w:val="20"/>
-          <w:u w:val="none"/>
-        </w:rPr>
-        <w:t xml:space="preserve"> applications</w:t>
-      </w:r>
-    </w:p>
-    <w:p>
-      <w:pPr>
-        <w:pStyle w:val="Normal"/>
-        <w:rPr>
-          <w:sz w:val="20"/>
-          <w:szCs w:val="20"/>
-        </w:rPr>
-      </w:pPr>
-      <w:r>
-        <w:rPr>
-          <w:rFonts w:ascii="Georgia" w:hAnsi="Georgia"/>
-          <w:b w:val="false"/>
-          <w:bCs w:val="false"/>
-          <w:i w:val="false"/>
-          <w:iCs w:val="false"/>
-          <w:sz w:val="20"/>
-          <w:szCs w:val="20"/>
-          <w:u w:val="none"/>
-        </w:rPr>
-        <w:tab/>
-        <w:tab/>
-        <w:tab/>
-        <w:tab/>
-        <w:t xml:space="preserve">   on </w:t>
-      </w:r>
-      <w:r>
-        <w:rPr>
-          <w:rFonts w:ascii="Georgia" w:hAnsi="Georgia"/>
-          <w:b w:val="false"/>
-          <w:bCs w:val="false"/>
-          <w:i/>
-          <w:iCs/>
-          <w:sz w:val="20"/>
-          <w:szCs w:val="20"/>
-          <w:u w:val="none"/>
-        </w:rPr>
-        <w:t>vector</w:t>
-      </w:r>
-      <w:r>
-        <w:rPr>
-          <w:rFonts w:ascii="Georgia" w:hAnsi="Georgia"/>
-          <w:b w:val="false"/>
-          <w:bCs w:val="false"/>
-          <w:i w:val="false"/>
-          <w:iCs w:val="false"/>
-          <w:sz w:val="20"/>
-          <w:szCs w:val="20"/>
-          <w:u w:val="none"/>
-        </w:rPr>
-        <w:t xml:space="preserve"> </w:t>
-        <w:tab/>
-        <w:tab/>
-        <w:tab/>
-        <w:tab/>
-        <w:tab/>
-        <w:t xml:space="preserve">   elements</w:t>
-      </w:r>
-    </w:p>
-    <w:p>
-      <w:pPr>
-        <w:pStyle w:val="Normal"/>
-        <w:rPr>
-          <w:rFonts w:ascii="Georgia" w:hAnsi="Georgia"/>
-          <w:sz w:val="20"/>
-          <w:szCs w:val="20"/>
-        </w:rPr>
-      </w:pPr>
-      <w:r>
-        <w:rPr>
-          <w:rFonts w:ascii="Georgia" w:hAnsi="Georgia"/>
-          <w:b/>
-          <w:bCs/>
-          <w:i w:val="false"/>
-          <w:iCs w:val="false"/>
-          <w:sz w:val="20"/>
-          <w:szCs w:val="20"/>
-          <w:u w:val="none"/>
-        </w:rPr>
-        <w:t xml:space="preserve"> </w:t>
-      </w:r>
-      <w:r>
-        <w:rPr>
-          <w:rFonts w:ascii="Georgia" w:hAnsi="Georgia"/>
-          <w:b/>
-          <w:bCs/>
-          <w:i w:val="false"/>
-          <w:iCs w:val="false"/>
-          <w:sz w:val="20"/>
-          <w:szCs w:val="20"/>
-          <w:u w:val="none"/>
-        </w:rPr>
-        <w:t>make-vector</w:t>
-      </w:r>
-      <w:r>
-        <w:rPr>
-          <w:rFonts w:ascii="Georgia" w:hAnsi="Georgia"/>
-          <w:b w:val="false"/>
-          <w:bCs w:val="false"/>
-          <w:i w:val="false"/>
-          <w:iCs/>
-          <w:sz w:val="20"/>
-          <w:szCs w:val="20"/>
-          <w:u w:val="none"/>
-        </w:rPr>
-        <w:t xml:space="preserve"> </w:t>
-      </w:r>
-      <w:r>
-        <w:rPr>
-          <w:rFonts w:ascii="Georgia" w:hAnsi="Georgia"/>
-          <w:b w:val="false"/>
-          <w:bCs w:val="false"/>
-          <w:i/>
-          <w:iCs/>
-          <w:sz w:val="20"/>
-          <w:szCs w:val="20"/>
-          <w:u w:val="none"/>
-        </w:rPr>
-        <w:t>list</w:t>
-      </w:r>
-      <w:r>
-        <w:rPr>
-          <w:rFonts w:ascii="Georgia" w:hAnsi="Georgia"/>
-          <w:b w:val="false"/>
-          <w:bCs w:val="false"/>
-          <w:i w:val="false"/>
-          <w:iCs/>
-          <w:sz w:val="20"/>
-          <w:szCs w:val="20"/>
-          <w:u w:val="none"/>
-        </w:rPr>
-        <w:tab/>
-      </w:r>
-      <w:r>
-        <w:rPr>
-          <w:rFonts w:ascii="Georgia" w:hAnsi="Georgia"/>
-          <w:b w:val="false"/>
-          <w:bCs w:val="false"/>
-          <w:i/>
-          <w:iCs/>
-          <w:sz w:val="20"/>
-          <w:szCs w:val="20"/>
-          <w:u w:val="none"/>
-        </w:rPr>
-        <w:t>vector</w:t>
-      </w:r>
-      <w:r>
-        <w:rPr>
-          <w:rFonts w:ascii="Georgia" w:hAnsi="Georgia"/>
-          <w:b w:val="false"/>
-          <w:bCs w:val="false"/>
-          <w:i w:val="false"/>
-          <w:iCs/>
-          <w:sz w:val="20"/>
-          <w:szCs w:val="20"/>
-          <w:u w:val="none"/>
-        </w:rPr>
-        <w:tab/>
-        <w:t xml:space="preserve">  general </w:t>
-      </w:r>
-      <w:r>
-        <w:rPr>
-          <w:rFonts w:ascii="Georgia" w:hAnsi="Georgia"/>
-          <w:b w:val="false"/>
-          <w:bCs w:val="false"/>
-          <w:i w:val="false"/>
-          <w:iCs w:val="false"/>
-          <w:sz w:val="20"/>
-          <w:szCs w:val="20"/>
-          <w:u w:val="none"/>
-        </w:rPr>
-        <w:t>vector</w:t>
-      </w:r>
-    </w:p>
-    <w:p>
-      <w:pPr>
-        <w:pStyle w:val="Normal"/>
-        <w:rPr>
-          <w:sz w:val="20"/>
-          <w:szCs w:val="20"/>
-        </w:rPr>
-      </w:pPr>
-      <w:r>
-        <w:rPr>
-          <w:rFonts w:ascii="Georgia" w:hAnsi="Georgia"/>
-          <w:b w:val="false"/>
-          <w:bCs w:val="false"/>
-          <w:i w:val="false"/>
-          <w:iCs w:val="false"/>
-          <w:sz w:val="20"/>
-          <w:szCs w:val="20"/>
-          <w:u w:val="none"/>
-        </w:rPr>
-        <w:tab/>
-        <w:tab/>
-        <w:tab/>
-        <w:t xml:space="preserve"> </w:t>
-        <w:tab/>
-        <w:t xml:space="preserve">  from list</w:t>
-      </w:r>
-    </w:p>
-    <w:p>
-      <w:pPr>
-        <w:pStyle w:val="Normal"/>
-        <w:rPr>
-          <w:sz w:val="20"/>
-          <w:szCs w:val="20"/>
-        </w:rPr>
-      </w:pPr>
-      <w:r>
-        <w:rPr>
-          <w:rFonts w:ascii="Georgia" w:hAnsi="Georgia"/>
-          <w:b/>
-          <w:bCs/>
-          <w:i w:val="false"/>
-          <w:iCs w:val="false"/>
-          <w:sz w:val="20"/>
-          <w:szCs w:val="20"/>
-          <w:u w:val="none"/>
-        </w:rPr>
-        <w:t xml:space="preserve"> </w:t>
-      </w:r>
-      <w:r>
-        <w:rPr>
-          <w:rFonts w:ascii="Georgia" w:hAnsi="Georgia"/>
-          <w:b/>
-          <w:bCs/>
-          <w:i w:val="false"/>
-          <w:iCs w:val="false"/>
-          <w:sz w:val="20"/>
-          <w:szCs w:val="20"/>
-          <w:u w:val="none"/>
-        </w:rPr>
-        <w:t>bit-vector-p</w:t>
-      </w:r>
-      <w:r>
-        <w:rPr>
-          <w:rFonts w:ascii="Georgia" w:hAnsi="Georgia"/>
-          <w:b w:val="false"/>
-          <w:bCs w:val="false"/>
-          <w:i w:val="false"/>
-          <w:iCs w:val="false"/>
-          <w:sz w:val="20"/>
-          <w:szCs w:val="20"/>
-          <w:u w:val="none"/>
-        </w:rPr>
-        <w:t xml:space="preserve"> </w:t>
-      </w:r>
-      <w:r>
-        <w:rPr>
-          <w:rFonts w:ascii="Georgia" w:hAnsi="Georgia"/>
-          <w:b w:val="false"/>
-          <w:bCs w:val="false"/>
-          <w:i/>
-          <w:iCs/>
-          <w:sz w:val="20"/>
-          <w:szCs w:val="20"/>
-          <w:u w:val="none"/>
-        </w:rPr>
-        <w:t>vector</w:t>
-        <w:tab/>
-        <w:t>bool</w:t>
-      </w:r>
-      <w:r>
-        <w:rPr>
-          <w:rFonts w:ascii="Georgia" w:hAnsi="Georgia"/>
-          <w:b w:val="false"/>
-          <w:bCs w:val="false"/>
-          <w:i w:val="false"/>
-          <w:iCs w:val="false"/>
-          <w:sz w:val="20"/>
-          <w:szCs w:val="20"/>
-          <w:u w:val="none"/>
-        </w:rPr>
-        <w:t xml:space="preserve">          bit vector?</w:t>
-      </w:r>
-    </w:p>
-    <w:p>
-      <w:pPr>
-        <w:pStyle w:val="Normal"/>
-        <w:rPr>
-          <w:sz w:val="20"/>
-          <w:szCs w:val="20"/>
-        </w:rPr>
-      </w:pPr>
-      <w:r>
-        <w:rPr>
-          <w:rFonts w:ascii="Georgia" w:hAnsi="Georgia"/>
-          <w:b/>
-          <w:bCs/>
-          <w:i w:val="false"/>
-          <w:iCs w:val="false"/>
-          <w:sz w:val="20"/>
-          <w:szCs w:val="20"/>
-          <w:u w:val="none"/>
-        </w:rPr>
-        <w:t xml:space="preserve"> </w:t>
-      </w:r>
-      <w:r>
-        <w:rPr>
-          <w:rFonts w:ascii="Georgia" w:hAnsi="Georgia"/>
-          <w:b/>
-          <w:bCs/>
-          <w:i w:val="false"/>
-          <w:iCs w:val="false"/>
-          <w:sz w:val="20"/>
-          <w:szCs w:val="20"/>
-          <w:u w:val="none"/>
-        </w:rPr>
-        <w:t>vector-displaced-p</w:t>
-      </w:r>
-      <w:r>
-        <w:rPr>
-          <w:rFonts w:ascii="Georgia" w:hAnsi="Georgia"/>
-          <w:b w:val="false"/>
-          <w:bCs w:val="false"/>
-          <w:i w:val="false"/>
-          <w:iCs w:val="false"/>
-          <w:sz w:val="20"/>
-          <w:szCs w:val="20"/>
-          <w:u w:val="none"/>
-        </w:rPr>
-        <w:t xml:space="preserve"> </w:t>
-      </w:r>
-      <w:r>
-        <w:rPr>
-          <w:rFonts w:ascii="Georgia" w:hAnsi="Georgia"/>
-          <w:b w:val="false"/>
-          <w:bCs w:val="false"/>
-          <w:i/>
-          <w:iCs/>
-          <w:sz w:val="20"/>
-          <w:szCs w:val="20"/>
-          <w:u w:val="none"/>
-        </w:rPr>
-        <w:t>vector</w:t>
-        <w:tab/>
-        <w:t xml:space="preserve">   </w:t>
-      </w:r>
-      <w:r>
-        <w:rPr>
-          <w:rFonts w:ascii="Georgia" w:hAnsi="Georgia"/>
-          <w:b w:val="false"/>
-          <w:bCs w:val="false"/>
-          <w:i w:val="false"/>
-          <w:iCs w:val="false"/>
-          <w:sz w:val="20"/>
-          <w:szCs w:val="20"/>
-          <w:u w:val="none"/>
-        </w:rPr>
-        <w:t>a displaced</w:t>
-      </w:r>
-    </w:p>
-    <w:p>
-      <w:pPr>
-        <w:pStyle w:val="Normal"/>
-        <w:rPr>
-          <w:sz w:val="20"/>
-          <w:szCs w:val="20"/>
-        </w:rPr>
-      </w:pPr>
-      <w:r>
-        <w:rPr>
-          <w:rFonts w:ascii="Georgia" w:hAnsi="Georgia"/>
-          <w:b w:val="false"/>
-          <w:bCs w:val="false"/>
-          <w:i/>
-          <w:iCs/>
-          <w:sz w:val="20"/>
-          <w:szCs w:val="20"/>
-          <w:u w:val="none"/>
-        </w:rPr>
-        <w:tab/>
-        <w:tab/>
-        <w:tab/>
-        <w:t>bool</w:t>
-      </w:r>
-      <w:r>
-        <w:rPr>
-          <w:rFonts w:ascii="Georgia" w:hAnsi="Georgia"/>
-          <w:b w:val="false"/>
-          <w:bCs w:val="false"/>
-          <w:i w:val="false"/>
-          <w:iCs w:val="false"/>
-          <w:sz w:val="20"/>
-          <w:szCs w:val="20"/>
-          <w:u w:val="none"/>
-        </w:rPr>
-        <w:t xml:space="preserve">          vector?</w:t>
-      </w:r>
-    </w:p>
-    <w:p>
-      <w:pPr>
-        <w:pStyle w:val="Normal"/>
-        <w:rPr>
-          <w:sz w:val="20"/>
-          <w:szCs w:val="20"/>
-        </w:rPr>
-      </w:pPr>
-      <w:r>
-        <w:rPr>
-          <w:rFonts w:ascii="Georgia" w:hAnsi="Georgia"/>
-          <w:b/>
-          <w:bCs/>
-          <w:i w:val="false"/>
-          <w:iCs w:val="false"/>
-          <w:sz w:val="20"/>
-          <w:szCs w:val="20"/>
-          <w:u w:val="none"/>
-        </w:rPr>
-        <w:t xml:space="preserve"> </w:t>
-      </w:r>
-      <w:r>
-        <w:rPr>
-          <w:rFonts w:ascii="Georgia" w:hAnsi="Georgia"/>
-          <w:b/>
-          <w:bCs/>
-          <w:i w:val="false"/>
-          <w:iCs w:val="false"/>
-          <w:sz w:val="20"/>
-          <w:szCs w:val="20"/>
-          <w:u w:val="none"/>
-        </w:rPr>
-        <w:t>vector-length</w:t>
-      </w:r>
-      <w:r>
-        <w:rPr>
-          <w:rFonts w:ascii="Georgia" w:hAnsi="Georgia"/>
-          <w:b w:val="false"/>
-          <w:bCs w:val="false"/>
-          <w:i w:val="false"/>
-          <w:iCs w:val="false"/>
-          <w:sz w:val="20"/>
-          <w:szCs w:val="20"/>
-          <w:u w:val="none"/>
-        </w:rPr>
-        <w:t xml:space="preserve"> </w:t>
-      </w:r>
-      <w:r>
-        <w:rPr>
-          <w:rFonts w:ascii="Georgia" w:hAnsi="Georgia"/>
-          <w:b w:val="false"/>
-          <w:bCs w:val="false"/>
-          <w:i/>
-          <w:iCs/>
-          <w:sz w:val="20"/>
-          <w:szCs w:val="20"/>
-          <w:u w:val="none"/>
-        </w:rPr>
-        <w:t>vector</w:t>
-        <w:tab/>
-        <w:t>fix</w:t>
-      </w:r>
-      <w:r>
-        <w:rPr>
-          <w:rFonts w:ascii="Georgia" w:hAnsi="Georgia"/>
-          <w:b w:val="false"/>
-          <w:bCs w:val="false"/>
-          <w:i w:val="false"/>
-          <w:iCs w:val="false"/>
-          <w:sz w:val="20"/>
-          <w:szCs w:val="20"/>
-          <w:u w:val="none"/>
-        </w:rPr>
-        <w:t xml:space="preserve">             length of </w:t>
-      </w:r>
-      <w:r>
-        <w:rPr>
-          <w:rFonts w:ascii="Georgia" w:hAnsi="Georgia"/>
-          <w:b w:val="false"/>
-          <w:bCs w:val="false"/>
-          <w:i/>
-          <w:iCs/>
-          <w:sz w:val="20"/>
-          <w:szCs w:val="20"/>
-          <w:u w:val="none"/>
-        </w:rPr>
-        <w:t>vector</w:t>
-      </w:r>
-    </w:p>
-    <w:p>
-      <w:pPr>
-        <w:pStyle w:val="Normal"/>
-        <w:rPr>
-          <w:sz w:val="20"/>
-          <w:szCs w:val="20"/>
-        </w:rPr>
-      </w:pPr>
-      <w:r>
-        <w:rPr>
-          <w:rFonts w:ascii="Georgia" w:hAnsi="Georgia"/>
-          <w:b w:val="false"/>
-          <w:bCs w:val="false"/>
-          <w:i w:val="false"/>
-          <w:iCs w:val="false"/>
-          <w:sz w:val="20"/>
-          <w:szCs w:val="20"/>
-          <w:u w:val="none"/>
-        </w:rPr>
-        <w:t xml:space="preserve"> </w:t>
-      </w:r>
-      <w:r>
-        <w:rPr>
-          <w:rFonts w:ascii="Georgia" w:hAnsi="Georgia"/>
-          <w:b/>
-          <w:bCs/>
-          <w:i w:val="false"/>
-          <w:iCs w:val="false"/>
-          <w:sz w:val="20"/>
-          <w:szCs w:val="20"/>
-          <w:u w:val="none"/>
-        </w:rPr>
-        <w:t>vector-ref</w:t>
-      </w:r>
-      <w:r>
-        <w:rPr>
-          <w:rFonts w:ascii="Georgia" w:hAnsi="Georgia"/>
-          <w:b w:val="false"/>
-          <w:bCs w:val="false"/>
-          <w:i w:val="false"/>
-          <w:iCs w:val="false"/>
-          <w:sz w:val="20"/>
-          <w:szCs w:val="20"/>
-          <w:u w:val="none"/>
-        </w:rPr>
-        <w:t xml:space="preserve"> </w:t>
-      </w:r>
-      <w:r>
-        <w:rPr>
-          <w:rFonts w:ascii="Georgia" w:hAnsi="Georgia"/>
-          <w:b w:val="false"/>
-          <w:bCs w:val="false"/>
-          <w:i/>
-          <w:iCs/>
-          <w:sz w:val="20"/>
-          <w:szCs w:val="20"/>
-          <w:u w:val="none"/>
-        </w:rPr>
-        <w:t>vector</w:t>
-      </w:r>
-      <w:r>
-        <w:rPr>
-          <w:rFonts w:ascii="Georgia" w:hAnsi="Georgia"/>
-          <w:b w:val="false"/>
-          <w:bCs w:val="false"/>
-          <w:i w:val="false"/>
-          <w:iCs w:val="false"/>
-          <w:sz w:val="20"/>
-          <w:szCs w:val="20"/>
-          <w:u w:val="none"/>
-        </w:rPr>
-        <w:t xml:space="preserve"> </w:t>
-      </w:r>
-      <w:r>
-        <w:rPr>
-          <w:rFonts w:ascii="Georgia" w:hAnsi="Georgia"/>
-          <w:b w:val="false"/>
-          <w:bCs w:val="false"/>
-          <w:i/>
-          <w:iCs/>
-          <w:sz w:val="20"/>
-          <w:szCs w:val="20"/>
-          <w:u w:val="none"/>
-        </w:rPr>
-        <w:t>fix</w:t>
-        <w:tab/>
+    </w:p>
+    <w:p>
+      <w:pPr>
+        <w:pStyle w:val="Normal"/>
+        <w:rPr>
+          <w:rFonts w:ascii="Georgia" w:hAnsi="Georgia"/>
+          <w:sz w:val="16"/>
+          <w:szCs w:val="16"/>
+        </w:rPr>
+      </w:pPr>
+      <w:r>
+        <w:rPr>
+          <w:rFonts w:ascii="Georgia" w:hAnsi="Georgia"/>
+          <w:sz w:val="16"/>
+          <w:szCs w:val="16"/>
+        </w:rPr>
+      </w:r>
+    </w:p>
+    <w:p>
+      <w:pPr>
+        <w:pStyle w:val="Normal"/>
+        <w:rPr>
+          <w:rFonts w:ascii="Georgia" w:hAnsi="Georgia"/>
+          <w:sz w:val="20"/>
+          <w:szCs w:val="20"/>
+        </w:rPr>
+      </w:pPr>
+      <w:r>
+        <w:rPr>
+          <w:rFonts w:ascii="Georgia" w:hAnsi="Georgia"/>
+          <w:sz w:val="20"/>
+          <w:szCs w:val="20"/>
+        </w:rPr>
+        <w:t xml:space="preserve"> </w:t>
+      </w:r>
+      <w:r>
+        <w:rPr>
+          <w:rFonts w:ascii="Georgia" w:hAnsi="Georgia"/>
+          <w:b/>
+          <w:bCs/>
+          <w:sz w:val="20"/>
+          <w:szCs w:val="20"/>
+        </w:rPr>
+        <w:t>define-symbol-macro</w:t>
+      </w:r>
+      <w:r>
+        <w:rPr>
+          <w:rFonts w:ascii="Georgia" w:hAnsi="Georgia"/>
+          <w:sz w:val="20"/>
+          <w:szCs w:val="20"/>
+        </w:rPr>
+        <w:t xml:space="preserve"> </w:t>
+      </w:r>
+      <w:r>
+        <w:rPr>
+          <w:rFonts w:ascii="Georgia" w:hAnsi="Georgia"/>
+          <w:i/>
+          <w:iCs/>
+          <w:sz w:val="20"/>
+          <w:szCs w:val="20"/>
+        </w:rPr>
+        <w:t>sym T</w:t>
+      </w:r>
+      <w:r>
+        <w:rPr>
+          <w:rFonts w:ascii="Georgia" w:hAnsi="Georgia"/>
+          <w:sz w:val="20"/>
+          <w:szCs w:val="20"/>
+        </w:rPr>
+        <w:t xml:space="preserve">   define symbol</w:t>
+      </w:r>
+    </w:p>
+    <w:p>
+      <w:pPr>
+        <w:pStyle w:val="Normal"/>
+        <w:rPr>
+          <w:rFonts w:ascii="Georgia" w:hAnsi="Georgia"/>
+          <w:sz w:val="20"/>
+          <w:szCs w:val="20"/>
+        </w:rPr>
+      </w:pPr>
+      <w:r>
+        <w:rPr>
+          <w:rFonts w:ascii="Georgia" w:hAnsi="Georgia"/>
+          <w:sz w:val="20"/>
+          <w:szCs w:val="20"/>
+        </w:rPr>
+        <w:tab/>
+        <w:tab/>
+        <w:tab/>
+      </w:r>
+      <w:r>
+        <w:rPr>
+          <w:rFonts w:ascii="Georgia" w:hAnsi="Georgia"/>
+          <w:i/>
+          <w:iCs/>
+          <w:sz w:val="20"/>
+          <w:szCs w:val="20"/>
+        </w:rPr>
+        <w:t>symbol</w:t>
+      </w:r>
+      <w:r>
+        <w:rPr>
+          <w:rFonts w:ascii="Georgia" w:hAnsi="Georgia"/>
+          <w:sz w:val="20"/>
+          <w:szCs w:val="20"/>
+        </w:rPr>
+        <w:t xml:space="preserve">     macro</w:t>
+      </w:r>
+    </w:p>
+    <w:p>
+      <w:pPr>
+        <w:pStyle w:val="Normal"/>
+        <w:rPr>
+          <w:rFonts w:ascii="Georgia" w:hAnsi="Georgia"/>
+        </w:rPr>
+      </w:pPr>
+      <w:r>
+        <w:rPr>
+          <w:rFonts w:ascii="Georgia" w:hAnsi="Georgia"/>
+          <w:sz w:val="20"/>
+          <w:szCs w:val="20"/>
+        </w:rPr>
+        <w:t xml:space="preserve"> </w:t>
+      </w:r>
+      <w:r>
+        <w:rPr>
+          <w:rFonts w:ascii="Georgia" w:hAnsi="Georgia"/>
+          <w:b/>
+          <w:bCs/>
+          <w:sz w:val="20"/>
+          <w:szCs w:val="20"/>
+        </w:rPr>
+        <w:t>macro-function</w:t>
+      </w:r>
+      <w:r>
+        <w:rPr>
+          <w:rFonts w:ascii="Georgia" w:hAnsi="Georgia"/>
+          <w:sz w:val="20"/>
+          <w:szCs w:val="20"/>
+        </w:rPr>
+        <w:t xml:space="preserve"> </w:t>
+      </w:r>
+      <w:r>
+        <w:rPr>
+          <w:rFonts w:ascii="Georgia" w:hAnsi="Georgia"/>
+          <w:i/>
+          <w:iCs/>
+          <w:sz w:val="20"/>
+          <w:szCs w:val="20"/>
+        </w:rPr>
+        <w:t>sym list</w:t>
+      </w:r>
+      <w:r>
+        <w:rPr>
+          <w:rFonts w:ascii="Georgia" w:hAnsi="Georgia"/>
+          <w:sz w:val="20"/>
+          <w:szCs w:val="20"/>
+        </w:rPr>
+        <w:t xml:space="preserve">             extract macro</w:t>
+      </w:r>
+    </w:p>
+    <w:p>
+      <w:pPr>
+        <w:pStyle w:val="Normal"/>
+        <w:rPr>
+          <w:rFonts w:ascii="Georgia" w:hAnsi="Georgia"/>
+        </w:rPr>
+      </w:pPr>
+      <w:r>
+        <w:rPr>
+          <w:rFonts w:ascii="Georgia" w:hAnsi="Georgia"/>
+          <w:sz w:val="20"/>
+          <w:szCs w:val="20"/>
+        </w:rPr>
+        <w:t xml:space="preserve">                                             </w:t>
+      </w:r>
+      <w:r>
+        <w:rPr>
+          <w:rFonts w:ascii="Georgia" w:hAnsi="Georgia"/>
+          <w:i/>
+          <w:iCs/>
+          <w:sz w:val="20"/>
+          <w:szCs w:val="20"/>
+        </w:rPr>
         <w:t>T</w:t>
       </w:r>
       <w:r>
         <w:rPr>
           <w:rFonts w:ascii="Georgia" w:hAnsi="Georgia"/>
-          <w:b w:val="false"/>
-          <w:bCs w:val="false"/>
-          <w:i w:val="false"/>
-          <w:iCs w:val="false"/>
-          <w:sz w:val="20"/>
-          <w:szCs w:val="20"/>
-          <w:u w:val="none"/>
-        </w:rPr>
-        <w:t xml:space="preserve">               element of </w:t>
-      </w:r>
-      <w:r>
-        <w:rPr>
-          <w:rFonts w:ascii="Georgia" w:hAnsi="Georgia"/>
-          <w:b w:val="false"/>
-          <w:bCs w:val="false"/>
-          <w:i/>
-          <w:iCs/>
-          <w:sz w:val="20"/>
-          <w:szCs w:val="20"/>
-          <w:u w:val="none"/>
-        </w:rPr>
-        <w:t>vector</w:t>
-      </w:r>
-    </w:p>
-    <w:p>
-      <w:pPr>
-        <w:pStyle w:val="Normal"/>
-        <w:rPr>
-          <w:sz w:val="20"/>
-          <w:szCs w:val="20"/>
-        </w:rPr>
-      </w:pPr>
-      <w:r>
-        <w:rPr>
-          <w:rFonts w:ascii="Georgia" w:hAnsi="Georgia"/>
-          <w:b w:val="false"/>
-          <w:bCs w:val="false"/>
-          <w:i/>
-          <w:iCs/>
-          <w:sz w:val="20"/>
-          <w:szCs w:val="20"/>
-          <w:u w:val="none"/>
-        </w:rPr>
-        <w:tab/>
-        <w:tab/>
-        <w:tab/>
-        <w:tab/>
-        <w:t xml:space="preserve">  </w:t>
-      </w:r>
-      <w:r>
-        <w:rPr>
-          <w:rFonts w:ascii="Georgia" w:hAnsi="Georgia"/>
-          <w:b w:val="false"/>
-          <w:bCs w:val="false"/>
-          <w:i w:val="false"/>
-          <w:iCs w:val="false"/>
-          <w:sz w:val="20"/>
-          <w:szCs w:val="20"/>
-          <w:u w:val="none"/>
-        </w:rPr>
-        <w:t xml:space="preserve"> at index </w:t>
-      </w:r>
-      <w:r>
-        <w:rPr>
-          <w:rFonts w:ascii="Georgia" w:hAnsi="Georgia"/>
-          <w:b w:val="false"/>
-          <w:bCs w:val="false"/>
-          <w:i/>
-          <w:iCs/>
-          <w:sz w:val="20"/>
-          <w:szCs w:val="20"/>
-          <w:u w:val="none"/>
-        </w:rPr>
-        <w:t>fix</w:t>
-      </w:r>
-    </w:p>
-    <w:p>
-      <w:pPr>
-        <w:pStyle w:val="Normal"/>
-        <w:rPr>
-          <w:sz w:val="20"/>
-          <w:szCs w:val="20"/>
-        </w:rPr>
-      </w:pPr>
-      <w:r>
-        <w:rPr>
-          <w:rFonts w:ascii="Georgia" w:hAnsi="Georgia"/>
-          <w:b/>
-          <w:bCs/>
-          <w:i w:val="false"/>
-          <w:iCs w:val="false"/>
-          <w:sz w:val="20"/>
-          <w:szCs w:val="20"/>
-          <w:u w:val="none"/>
-        </w:rPr>
-        <w:t xml:space="preserve"> </w:t>
-      </w:r>
-      <w:r>
-        <w:rPr>
-          <w:rFonts w:ascii="Georgia" w:hAnsi="Georgia"/>
-          <w:b/>
-          <w:bCs/>
-          <w:i w:val="false"/>
-          <w:iCs w:val="false"/>
-          <w:sz w:val="20"/>
-          <w:szCs w:val="20"/>
-          <w:u w:val="none"/>
-        </w:rPr>
-        <w:t>vector-slice</w:t>
-      </w:r>
-      <w:r>
-        <w:rPr>
-          <w:rFonts w:ascii="Georgia" w:hAnsi="Georgia"/>
-          <w:b w:val="false"/>
-          <w:bCs w:val="false"/>
-          <w:i w:val="false"/>
-          <w:iCs w:val="false"/>
-          <w:sz w:val="20"/>
-          <w:szCs w:val="20"/>
-          <w:u w:val="none"/>
-        </w:rPr>
-        <w:t xml:space="preserve"> </w:t>
-      </w:r>
-      <w:r>
-        <w:rPr>
-          <w:rFonts w:ascii="Georgia" w:hAnsi="Georgia"/>
-          <w:b w:val="false"/>
-          <w:bCs w:val="false"/>
-          <w:i/>
-          <w:iCs/>
-          <w:sz w:val="20"/>
-          <w:szCs w:val="20"/>
-          <w:u w:val="none"/>
-        </w:rPr>
-        <w:t>vector</w:t>
-      </w:r>
-      <w:r>
-        <w:rPr>
-          <w:rFonts w:ascii="Georgia" w:hAnsi="Georgia"/>
-          <w:b w:val="false"/>
-          <w:bCs w:val="false"/>
-          <w:i w:val="false"/>
-          <w:iCs w:val="false"/>
-          <w:sz w:val="20"/>
-          <w:szCs w:val="20"/>
-          <w:u w:val="none"/>
-        </w:rPr>
-        <w:t xml:space="preserve"> </w:t>
-      </w:r>
-      <w:r>
-        <w:rPr>
-          <w:rFonts w:ascii="Georgia" w:hAnsi="Georgia"/>
-          <w:b w:val="false"/>
-          <w:bCs w:val="false"/>
-          <w:i/>
-          <w:iCs/>
-          <w:sz w:val="20"/>
-          <w:szCs w:val="20"/>
-          <w:u w:val="none"/>
-        </w:rPr>
-        <w:t>fix</w:t>
-      </w:r>
-      <w:r>
-        <w:rPr>
-          <w:rFonts w:ascii="Georgia" w:hAnsi="Georgia"/>
-          <w:b w:val="false"/>
-          <w:bCs w:val="false"/>
-          <w:i w:val="false"/>
-          <w:iCs w:val="false"/>
-          <w:sz w:val="20"/>
-          <w:szCs w:val="20"/>
-          <w:u w:val="none"/>
-        </w:rPr>
-        <w:t xml:space="preserve"> '</w:t>
-      </w:r>
-      <w:r>
-        <w:rPr>
-          <w:rFonts w:ascii="Georgia" w:hAnsi="Georgia"/>
-          <w:b w:val="false"/>
-          <w:bCs w:val="false"/>
-          <w:i/>
-          <w:iCs/>
-          <w:sz w:val="20"/>
-          <w:szCs w:val="20"/>
-          <w:u w:val="none"/>
-        </w:rPr>
-        <w:t>fix</w:t>
-        <w:tab/>
-        <w:t xml:space="preserve">  </w:t>
-      </w:r>
-      <w:r>
-        <w:rPr>
-          <w:rFonts w:ascii="Georgia" w:hAnsi="Georgia"/>
-          <w:b w:val="false"/>
-          <w:bCs w:val="false"/>
-          <w:i w:val="false"/>
-          <w:iCs w:val="false"/>
-          <w:sz w:val="20"/>
-          <w:szCs w:val="20"/>
-          <w:u w:val="none"/>
-        </w:rPr>
-        <w:t xml:space="preserve"> displaced vector </w:t>
-      </w:r>
-    </w:p>
-    <w:p>
-      <w:pPr>
-        <w:pStyle w:val="Normal"/>
-        <w:rPr>
-          <w:sz w:val="20"/>
-          <w:szCs w:val="20"/>
-        </w:rPr>
-      </w:pPr>
-      <w:r>
-        <w:rPr>
-          <w:rFonts w:ascii="Georgia" w:hAnsi="Georgia"/>
-          <w:b w:val="false"/>
-          <w:bCs w:val="false"/>
-          <w:i/>
-          <w:iCs/>
-          <w:sz w:val="20"/>
-          <w:szCs w:val="20"/>
-          <w:u w:val="none"/>
-        </w:rPr>
-        <w:tab/>
-        <w:tab/>
-        <w:tab/>
-        <w:t>vector</w:t>
-      </w:r>
-      <w:r>
-        <w:rPr>
-          <w:rFonts w:ascii="Georgia" w:hAnsi="Georgia"/>
-          <w:b w:val="false"/>
-          <w:bCs w:val="false"/>
-          <w:i w:val="false"/>
-          <w:iCs w:val="false"/>
-          <w:sz w:val="20"/>
-          <w:szCs w:val="20"/>
-          <w:u w:val="none"/>
-        </w:rPr>
-        <w:t xml:space="preserve">       from start to end</w:t>
-      </w:r>
-    </w:p>
-    <w:p>
-      <w:pPr>
-        <w:pStyle w:val="Normal"/>
-        <w:rPr>
-          <w:sz w:val="20"/>
-          <w:szCs w:val="20"/>
-        </w:rPr>
-      </w:pPr>
-      <w:r>
-        <w:rPr>
-          <w:rFonts w:ascii="Georgia" w:hAnsi="Georgia"/>
-          <w:b w:val="false"/>
-          <w:bCs w:val="false"/>
-          <w:i w:val="false"/>
-          <w:iCs w:val="false"/>
-          <w:sz w:val="20"/>
-          <w:szCs w:val="20"/>
-          <w:u w:val="none"/>
-        </w:rPr>
-        <w:t xml:space="preserve"> </w:t>
-      </w:r>
-      <w:r>
-        <w:rPr>
-          <w:rFonts w:ascii="Georgia" w:hAnsi="Georgia"/>
-          <w:b/>
-          <w:bCs/>
-          <w:i w:val="false"/>
-          <w:iCs w:val="false"/>
-          <w:sz w:val="20"/>
-          <w:szCs w:val="20"/>
-          <w:u w:val="none"/>
-        </w:rPr>
-        <w:t>vector-type</w:t>
-      </w:r>
-      <w:r>
-        <w:rPr>
-          <w:rFonts w:ascii="Georgia" w:hAnsi="Georgia"/>
-          <w:b w:val="false"/>
-          <w:bCs w:val="false"/>
-          <w:i w:val="false"/>
-          <w:iCs w:val="false"/>
-          <w:sz w:val="20"/>
-          <w:szCs w:val="20"/>
-          <w:u w:val="none"/>
-        </w:rPr>
-        <w:t xml:space="preserve"> </w:t>
-      </w:r>
-      <w:r>
-        <w:rPr>
-          <w:rFonts w:ascii="Georgia" w:hAnsi="Georgia"/>
-          <w:b w:val="false"/>
-          <w:bCs w:val="false"/>
-          <w:i/>
-          <w:iCs/>
-          <w:sz w:val="20"/>
-          <w:szCs w:val="20"/>
-          <w:u w:val="none"/>
-        </w:rPr>
-        <w:t>vector</w:t>
-        <w:tab/>
-        <w:t>symbol</w:t>
-      </w:r>
-      <w:r>
-        <w:rPr>
-          <w:rFonts w:ascii="Georgia" w:hAnsi="Georgia"/>
-          <w:b w:val="false"/>
-          <w:bCs w:val="false"/>
-          <w:i w:val="false"/>
-          <w:iCs w:val="false"/>
-          <w:sz w:val="20"/>
-          <w:szCs w:val="20"/>
-          <w:u w:val="none"/>
-        </w:rPr>
-        <w:t xml:space="preserve">     vector type</w:t>
-      </w:r>
-    </w:p>
-    <w:p>
-      <w:pPr>
-        <w:pStyle w:val="Normal"/>
-        <w:rPr>
-          <w:rFonts w:ascii="Georgia" w:hAnsi="Georgia"/>
-          <w:sz w:val="16"/>
-          <w:szCs w:val="16"/>
-        </w:rPr>
-      </w:pPr>
-      <w:r>
-        <w:rPr>
-          <w:rFonts w:ascii="Georgia" w:hAnsi="Georgia"/>
-          <w:sz w:val="16"/>
-          <w:szCs w:val="16"/>
-        </w:rPr>
-      </w:r>
-    </w:p>
-    <w:p>
-      <w:pPr>
-        <w:pStyle w:val="Normal"/>
-        <w:rPr>
-          <w:rFonts w:ascii="Georgia" w:hAnsi="Georgia"/>
-          <w:sz w:val="20"/>
-          <w:szCs w:val="20"/>
-        </w:rPr>
-      </w:pPr>
-      <w:r>
-        <w:rPr>
-          <w:rFonts w:ascii="Georgia" w:hAnsi="Georgia"/>
-          <w:b w:val="false"/>
-          <w:bCs/>
-          <w:i w:val="false"/>
-          <w:iCs/>
-          <w:sz w:val="20"/>
-          <w:szCs w:val="20"/>
-          <w:shd w:fill="333333" w:val="clear"/>
-        </w:rPr>
-        <w:t xml:space="preserve"> </w:t>
-      </w:r>
-      <w:r>
-        <w:rPr>
-          <w:rFonts w:ascii="Georgia" w:hAnsi="Georgia"/>
-          <w:b w:val="false"/>
-          <w:bCs/>
-          <w:i w:val="false"/>
-          <w:iCs/>
-          <w:sz w:val="20"/>
-          <w:szCs w:val="20"/>
-          <w:u w:val="none"/>
-          <w:shd w:fill="333333" w:val="clear"/>
-        </w:rPr>
-        <w:t xml:space="preserve">                            </w:t>
-      </w:r>
-      <w:r>
-        <w:rPr>
-          <w:rFonts w:ascii="Georgia" w:hAnsi="Georgia"/>
-          <w:b/>
-          <w:bCs/>
-          <w:i/>
-          <w:iCs/>
-          <w:sz w:val="20"/>
-          <w:szCs w:val="20"/>
-          <w:u w:val="none"/>
-          <w:shd w:fill="333333" w:val="clear"/>
-        </w:rPr>
-        <w:t xml:space="preserve">Macro  </w:t>
-      </w:r>
-      <w:r>
-        <w:rPr>
-          <w:rFonts w:ascii="Georgia" w:hAnsi="Georgia"/>
-          <w:b w:val="false"/>
-          <w:bCs/>
-          <w:i w:val="false"/>
-          <w:iCs/>
-          <w:sz w:val="20"/>
-          <w:szCs w:val="20"/>
-          <w:u w:val="none"/>
-          <w:shd w:fill="333333" w:val="clear"/>
-        </w:rPr>
-        <w:t xml:space="preserve">                  </w:t>
-      </w:r>
-      <w:r>
-        <w:rPr>
-          <w:rFonts w:ascii="Georgia" w:hAnsi="Georgia"/>
-          <w:b/>
-          <w:bCs/>
-          <w:i/>
-          <w:iCs/>
-          <w:sz w:val="20"/>
-          <w:szCs w:val="20"/>
-          <w:u w:val="none"/>
-          <w:shd w:fill="333333" w:val="clear"/>
-        </w:rPr>
-        <w:t xml:space="preserve">                         </w:t>
-      </w:r>
-      <w:r>
-        <w:rPr>
-          <w:rFonts w:ascii="Georgia" w:hAnsi="Georgia"/>
-          <w:b/>
-          <w:bCs/>
-          <w:i/>
-          <w:iCs/>
-          <w:color w:val="000000"/>
-          <w:sz w:val="20"/>
-          <w:szCs w:val="20"/>
-          <w:u w:val="none"/>
-          <w:shd w:fill="333333" w:val="clear"/>
-        </w:rPr>
-        <w:t>s</w:t>
-      </w:r>
-    </w:p>
-    <w:p>
-      <w:pPr>
-        <w:pStyle w:val="Normal"/>
-        <w:rPr>
-          <w:rFonts w:ascii="Georgia" w:hAnsi="Georgia"/>
-          <w:sz w:val="16"/>
-          <w:szCs w:val="16"/>
-        </w:rPr>
-      </w:pPr>
-      <w:r>
-        <w:rPr>
-          <w:rFonts w:ascii="Georgia" w:hAnsi="Georgia"/>
-          <w:sz w:val="16"/>
-          <w:szCs w:val="16"/>
-        </w:rPr>
-      </w:r>
-    </w:p>
-    <w:p>
-      <w:pPr>
-        <w:pStyle w:val="Normal"/>
-        <w:rPr>
-          <w:rFonts w:ascii="Georgia" w:hAnsi="Georgia"/>
-          <w:sz w:val="20"/>
-          <w:szCs w:val="20"/>
-        </w:rPr>
-      </w:pPr>
-      <w:r>
-        <w:rPr>
-          <w:rFonts w:ascii="Georgia" w:hAnsi="Georgia"/>
-          <w:sz w:val="20"/>
-          <w:szCs w:val="20"/>
-        </w:rPr>
-        <w:t xml:space="preserve"> </w:t>
-      </w:r>
-      <w:r>
-        <w:rPr>
-          <w:rFonts w:ascii="Georgia" w:hAnsi="Georgia"/>
-          <w:b/>
-          <w:bCs/>
-          <w:sz w:val="20"/>
-          <w:szCs w:val="20"/>
-        </w:rPr>
-        <w:t>define-symbol-macro</w:t>
-      </w:r>
-      <w:r>
-        <w:rPr>
-          <w:rFonts w:ascii="Georgia" w:hAnsi="Georgia"/>
-          <w:sz w:val="20"/>
-          <w:szCs w:val="20"/>
-        </w:rPr>
-        <w:t xml:space="preserve"> </w:t>
-      </w:r>
-      <w:r>
-        <w:rPr>
-          <w:rFonts w:ascii="Georgia" w:hAnsi="Georgia"/>
-          <w:i/>
-          <w:iCs/>
-          <w:sz w:val="20"/>
-          <w:szCs w:val="20"/>
-        </w:rPr>
-        <w:t>sym T</w:t>
-      </w:r>
-      <w:r>
-        <w:rPr>
-          <w:rFonts w:ascii="Georgia" w:hAnsi="Georgia"/>
-          <w:sz w:val="20"/>
-          <w:szCs w:val="20"/>
-        </w:rPr>
-        <w:t xml:space="preserve">    define symbol</w:t>
-      </w:r>
-    </w:p>
-    <w:p>
-      <w:pPr>
-        <w:pStyle w:val="Normal"/>
-        <w:rPr>
-          <w:rFonts w:ascii="Georgia" w:hAnsi="Georgia"/>
-          <w:sz w:val="20"/>
-          <w:szCs w:val="20"/>
-        </w:rPr>
-      </w:pPr>
-      <w:r>
-        <w:rPr>
-          <w:rFonts w:ascii="Georgia" w:hAnsi="Georgia"/>
-          <w:sz w:val="20"/>
-          <w:szCs w:val="20"/>
-        </w:rPr>
-        <w:tab/>
-        <w:tab/>
-        <w:tab/>
-      </w:r>
-      <w:r>
-        <w:rPr>
-          <w:rFonts w:ascii="Georgia" w:hAnsi="Georgia"/>
-          <w:i/>
-          <w:iCs/>
-          <w:sz w:val="20"/>
-          <w:szCs w:val="20"/>
-        </w:rPr>
-        <w:t>symbol</w:t>
-      </w:r>
-      <w:r>
-        <w:rPr>
-          <w:rFonts w:ascii="Georgia" w:hAnsi="Georgia"/>
-          <w:sz w:val="20"/>
-          <w:szCs w:val="20"/>
-        </w:rPr>
-        <w:t xml:space="preserve">      macro</w:t>
-      </w:r>
-    </w:p>
-    <w:p>
-      <w:pPr>
-        <w:pStyle w:val="Normal"/>
-        <w:rPr>
-          <w:rFonts w:ascii="Georgia" w:hAnsi="Georgia"/>
-        </w:rPr>
-      </w:pPr>
-      <w:r>
-        <w:rPr>
-          <w:rFonts w:ascii="Georgia" w:hAnsi="Georgia"/>
-          <w:sz w:val="20"/>
-          <w:szCs w:val="20"/>
-        </w:rPr>
-        <w:t xml:space="preserve"> </w:t>
-      </w:r>
-      <w:r>
-        <w:rPr>
-          <w:rFonts w:ascii="Georgia" w:hAnsi="Georgia"/>
-          <w:b/>
-          <w:bCs/>
-          <w:sz w:val="20"/>
-          <w:szCs w:val="20"/>
-        </w:rPr>
-        <w:t>macro-function</w:t>
-      </w:r>
-      <w:r>
-        <w:rPr>
-          <w:rFonts w:ascii="Georgia" w:hAnsi="Georgia"/>
-          <w:sz w:val="20"/>
-          <w:szCs w:val="20"/>
-        </w:rPr>
-        <w:t xml:space="preserve"> </w:t>
-      </w:r>
-      <w:r>
-        <w:rPr>
-          <w:rFonts w:ascii="Georgia" w:hAnsi="Georgia"/>
-          <w:i/>
-          <w:iCs/>
-          <w:sz w:val="20"/>
-          <w:szCs w:val="20"/>
-        </w:rPr>
-        <w:t>sym list</w:t>
-      </w:r>
-      <w:r>
-        <w:rPr>
-          <w:rFonts w:ascii="Georgia" w:hAnsi="Georgia"/>
-          <w:sz w:val="20"/>
-          <w:szCs w:val="20"/>
-        </w:rPr>
-        <w:t xml:space="preserve">             extract macro</w:t>
-      </w:r>
-    </w:p>
-    <w:p>
-      <w:pPr>
-        <w:pStyle w:val="Normal"/>
-        <w:rPr>
-          <w:rFonts w:ascii="Georgia" w:hAnsi="Georgia"/>
-        </w:rPr>
-      </w:pPr>
-      <w:r>
-        <w:rPr>
-          <w:rFonts w:ascii="Georgia" w:hAnsi="Georgia"/>
-          <w:sz w:val="20"/>
-          <w:szCs w:val="20"/>
-        </w:rPr>
-        <w:t xml:space="preserve">                                             </w:t>
-      </w:r>
-      <w:r>
-        <w:rPr>
-          <w:rFonts w:ascii="Georgia" w:hAnsi="Georgia"/>
-          <w:i/>
-          <w:iCs/>
-          <w:sz w:val="20"/>
-          <w:szCs w:val="20"/>
-        </w:rPr>
+          <w:sz w:val="20"/>
+          <w:szCs w:val="20"/>
+        </w:rPr>
+        <w:t xml:space="preserve">               function with</w:t>
+      </w:r>
+    </w:p>
+    <w:p>
+      <w:pPr>
+        <w:pStyle w:val="Normal"/>
+        <w:rPr>
+          <w:rFonts w:ascii="Georgia" w:hAnsi="Georgia"/>
+        </w:rPr>
+      </w:pPr>
+      <w:r>
+        <w:rPr>
+          <w:rFonts w:ascii="Georgia" w:hAnsi="Georgia"/>
+          <w:sz w:val="20"/>
+          <w:szCs w:val="20"/>
+        </w:rPr>
+        <w:t xml:space="preserve">                                                               </w:t>
+      </w:r>
+      <w:r>
+        <w:rPr>
+          <w:rFonts w:ascii="Georgia" w:hAnsi="Georgia"/>
+          <w:sz w:val="20"/>
+          <w:szCs w:val="20"/>
+        </w:rPr>
+        <w:t>environment</w:t>
+      </w:r>
+    </w:p>
+    <w:p>
+      <w:pPr>
+        <w:pStyle w:val="Normal"/>
+        <w:rPr>
+          <w:rFonts w:ascii="Georgia" w:hAnsi="Georgia"/>
+        </w:rPr>
+      </w:pPr>
+      <w:r>
+        <w:rPr>
+          <w:rFonts w:ascii="Georgia" w:hAnsi="Georgia"/>
+          <w:sz w:val="20"/>
+          <w:szCs w:val="20"/>
+        </w:rPr>
+        <w:t xml:space="preserve"> </w:t>
+      </w:r>
+      <w:r>
+        <w:rPr>
+          <w:rFonts w:ascii="Georgia" w:hAnsi="Georgia"/>
+          <w:b/>
+          <w:bCs/>
+          <w:sz w:val="20"/>
+          <w:szCs w:val="20"/>
+        </w:rPr>
+        <w:t xml:space="preserve">macroexpand </w:t>
+      </w:r>
+      <w:r>
+        <w:rPr>
+          <w:rFonts w:ascii="Georgia" w:hAnsi="Georgia"/>
+          <w:i/>
+          <w:iCs/>
+          <w:sz w:val="20"/>
+          <w:szCs w:val="20"/>
+        </w:rPr>
+        <w:t>T list</w:t>
+        <w:tab/>
         <w:t>T</w:t>
       </w:r>
       <w:r>
@@ -7251,7 +7523,7 @@
           <w:sz w:val="20"/>
           <w:szCs w:val="20"/>
         </w:rPr>
-        <w:t xml:space="preserve">               function with</w:t>
+        <w:t xml:space="preserve">                expand macro</w:t>
       </w:r>
     </w:p>
     <w:p>
@@ -7275,6 +7547,30 @@
           <w:sz w:val="20"/>
           <w:szCs w:val="20"/>
         </w:rPr>
+        <w:t>expression in</w:t>
+      </w:r>
+    </w:p>
+    <w:p>
+      <w:pPr>
+        <w:pStyle w:val="Normal"/>
+        <w:rPr>
+          <w:rFonts w:ascii="Georgia" w:hAnsi="Georgia"/>
+        </w:rPr>
+      </w:pPr>
+      <w:r>
+        <w:rPr>
+          <w:rFonts w:ascii="Georgia" w:hAnsi="Georgia"/>
+          <w:sz w:val="20"/>
+          <w:szCs w:val="20"/>
+        </w:rPr>
+        <w:t xml:space="preserve">                                                               </w:t>
+      </w:r>
+      <w:r>
+        <w:rPr>
+          <w:rFonts w:ascii="Georgia" w:hAnsi="Georgia"/>
+          <w:sz w:val="20"/>
+          <w:szCs w:val="20"/>
+        </w:rPr>
         <w:t>environment</w:t>
       </w:r>
     </w:p>
@@ -7301,17 +7597,68 @@
           <w:sz w:val="20"/>
           <w:szCs w:val="20"/>
         </w:rPr>
-        <w:t xml:space="preserve">macroexpand </w:t>
-      </w:r>
-      <w:r>
-        <w:rPr>
-          <w:rFonts w:ascii="Georgia" w:hAnsi="Georgia"/>
-          <w:i/>
-          <w:iCs/>
-          <w:sz w:val="20"/>
-          <w:szCs w:val="20"/>
-        </w:rPr>
-        <w:t>T list</w:t>
+        <w:t>macroexpand-1</w:t>
+      </w:r>
+      <w:r>
+        <w:rPr>
+          <w:rFonts w:ascii="Georgia" w:hAnsi="Georgia"/>
+          <w:b/>
+          <w:bCs/>
+          <w:i/>
+          <w:iCs/>
+          <w:sz w:val="20"/>
+          <w:szCs w:val="20"/>
+        </w:rPr>
+        <w:t xml:space="preserve"> </w:t>
+      </w:r>
+      <w:r>
+        <w:rPr>
+          <w:rFonts w:ascii="Georgia" w:hAnsi="Georgia"/>
+          <w:i/>
+          <w:iCs/>
+          <w:sz w:val="20"/>
+          <w:szCs w:val="20"/>
+        </w:rPr>
+        <w:t xml:space="preserve">T list                   </w:t>
+      </w:r>
+      <w:r>
+        <w:rPr>
+          <w:rFonts w:ascii="Georgia" w:hAnsi="Georgia"/>
+          <w:i w:val="false"/>
+          <w:iCs w:val="false"/>
+          <w:sz w:val="20"/>
+          <w:szCs w:val="20"/>
+        </w:rPr>
+        <w:t>expand macro</w:t>
+      </w:r>
+      <w:r>
+        <w:rPr>
+          <w:rFonts w:ascii="Georgia" w:hAnsi="Georgia"/>
+          <w:i/>
+          <w:iCs/>
+          <w:sz w:val="20"/>
+          <w:szCs w:val="20"/>
+        </w:rPr>
+        <w:tab/>
+      </w:r>
+    </w:p>
+    <w:p>
+      <w:pPr>
+        <w:pStyle w:val="Normal"/>
+        <w:rPr>
+          <w:rFonts w:ascii="Georgia" w:hAnsi="Georgia"/>
+        </w:rPr>
+      </w:pPr>
+      <w:r>
+        <w:rPr>
+          <w:rFonts w:ascii="Georgia" w:hAnsi="Georgia"/>
+          <w:i/>
+          <w:iCs/>
+          <w:sz w:val="20"/>
+          <w:szCs w:val="20"/>
+        </w:rPr>
+        <w:tab/>
+        <w:tab/>
         <w:tab/>
         <w:t>T</w:t>
       </w:r>
@@ -7321,7 +7668,7 @@
           <w:sz w:val="20"/>
           <w:szCs w:val="20"/>
         </w:rPr>
-        <w:t xml:space="preserve">                expand macro</w:t>
+        <w:t xml:space="preserve">                 expression once</w:t>
       </w:r>
     </w:p>
     <w:p>
@@ -7345,152 +7692,24 @@
           <w:sz w:val="20"/>
           <w:szCs w:val="20"/>
         </w:rPr>
-        <w:t>expression in</w:t>
-      </w:r>
-    </w:p>
-    <w:p>
-      <w:pPr>
-        <w:pStyle w:val="Normal"/>
-        <w:rPr>
-          <w:rFonts w:ascii="Georgia" w:hAnsi="Georgia"/>
-        </w:rPr>
-      </w:pPr>
-      <w:r>
-        <w:rPr>
-          <w:rFonts w:ascii="Georgia" w:hAnsi="Georgia"/>
-          <w:sz w:val="20"/>
-          <w:szCs w:val="20"/>
-        </w:rPr>
-        <w:t xml:space="preserve">                                                               </w:t>
-      </w:r>
-      <w:r>
-        <w:rPr>
-          <w:rFonts w:ascii="Georgia" w:hAnsi="Georgia"/>
-          <w:sz w:val="20"/>
-          <w:szCs w:val="20"/>
-        </w:rPr>
-        <w:t>environment</w:t>
-      </w:r>
-    </w:p>
-    <w:p>
-      <w:pPr>
-        <w:pStyle w:val="Normal"/>
-        <w:rPr>
-          <w:rFonts w:ascii="Georgia" w:hAnsi="Georgia"/>
-        </w:rPr>
-      </w:pPr>
-      <w:r>
-        <w:rPr>
-          <w:rFonts w:ascii="Georgia" w:hAnsi="Georgia"/>
-          <w:sz w:val="20"/>
-          <w:szCs w:val="20"/>
-        </w:rPr>
-        <w:t xml:space="preserve"> </w:t>
-      </w:r>
-      <w:r>
-        <w:rPr>
-          <w:rFonts w:ascii="Georgia" w:hAnsi="Georgia"/>
-          <w:b/>
-          <w:bCs/>
-          <w:sz w:val="20"/>
-          <w:szCs w:val="20"/>
-        </w:rPr>
-        <w:t>macroexpand-1</w:t>
-      </w:r>
-      <w:r>
-        <w:rPr>
-          <w:rFonts w:ascii="Georgia" w:hAnsi="Georgia"/>
-          <w:b/>
-          <w:bCs/>
-          <w:i/>
-          <w:iCs/>
-          <w:sz w:val="20"/>
-          <w:szCs w:val="20"/>
-        </w:rPr>
-        <w:t xml:space="preserve"> </w:t>
-      </w:r>
-      <w:r>
-        <w:rPr>
-          <w:rFonts w:ascii="Georgia" w:hAnsi="Georgia"/>
-          <w:i/>
-          <w:iCs/>
-          <w:sz w:val="20"/>
-          <w:szCs w:val="20"/>
-        </w:rPr>
-        <w:t xml:space="preserve">T list                   </w:t>
-      </w:r>
-      <w:r>
-        <w:rPr>
-          <w:rFonts w:ascii="Georgia" w:hAnsi="Georgia"/>
-          <w:i w:val="false"/>
-          <w:iCs w:val="false"/>
-          <w:sz w:val="20"/>
-          <w:szCs w:val="20"/>
-        </w:rPr>
-        <w:t>expand macro</w:t>
-      </w:r>
-      <w:r>
-        <w:rPr>
-          <w:rFonts w:ascii="Georgia" w:hAnsi="Georgia"/>
-          <w:i/>
-          <w:iCs/>
-          <w:sz w:val="20"/>
-          <w:szCs w:val="20"/>
-        </w:rPr>
-        <w:tab/>
-      </w:r>
-    </w:p>
-    <w:p>
-      <w:pPr>
-        <w:pStyle w:val="Normal"/>
-        <w:rPr>
-          <w:rFonts w:ascii="Georgia" w:hAnsi="Georgia"/>
-        </w:rPr>
-      </w:pPr>
-      <w:r>
-        <w:rPr>
-          <w:rFonts w:ascii="Georgia" w:hAnsi="Georgia"/>
-          <w:i/>
-          <w:iCs/>
-          <w:sz w:val="20"/>
-          <w:szCs w:val="20"/>
-        </w:rPr>
-        <w:tab/>
-        <w:tab/>
-        <w:tab/>
-        <w:t>T</w:t>
-      </w:r>
-      <w:r>
-        <w:rPr>
-          <w:rFonts w:ascii="Georgia" w:hAnsi="Georgia"/>
-          <w:sz w:val="20"/>
-          <w:szCs w:val="20"/>
-        </w:rPr>
-        <w:t xml:space="preserve">                 expression once</w:t>
-      </w:r>
-    </w:p>
-    <w:p>
-      <w:pPr>
-        <w:pStyle w:val="Normal"/>
-        <w:rPr>
-          <w:rFonts w:ascii="Georgia" w:hAnsi="Georgia"/>
-        </w:rPr>
-      </w:pPr>
-      <w:r>
-        <w:rPr>
-          <w:rFonts w:ascii="Georgia" w:hAnsi="Georgia"/>
-          <w:sz w:val="20"/>
-          <w:szCs w:val="20"/>
-        </w:rPr>
-        <w:t xml:space="preserve">                                                               </w:t>
-      </w:r>
-      <w:r>
-        <w:rPr>
-          <w:rFonts w:ascii="Georgia" w:hAnsi="Georgia"/>
-          <w:sz w:val="20"/>
-          <w:szCs w:val="20"/>
-        </w:rPr>
         <w:t>in environment</w:t>
+      </w:r>
+    </w:p>
+    <w:p>
+      <w:pPr>
+        <w:pStyle w:val="Normal"/>
+        <w:rPr>
+          <w:rFonts w:ascii="Georgia" w:hAnsi="Georgia"/>
+          <w:sz w:val="16"/>
+          <w:szCs w:val="16"/>
+        </w:rPr>
+      </w:pPr>
+      <w:r>
+        <w:rPr>
+          <w:rFonts w:ascii="Georgia" w:hAnsi="Georgia"/>
+          <w:sz w:val="16"/>
+          <w:szCs w:val="16"/>
+        </w:rPr>
       </w:r>
     </w:p>
     <w:p>
@@ -7652,25 +7871,25 @@
           <w:sz w:val="20"/>
           <w:szCs w:val="20"/>
         </w:rPr>
-        <w:t>%minusp</w:t>
-      </w:r>
-      <w:r>
-        <w:rPr>
-          <w:rFonts w:ascii="Georgia" w:hAnsi="Georgia"/>
-          <w:sz w:val="20"/>
-          <w:szCs w:val="20"/>
-        </w:rPr>
-        <w:t xml:space="preserve"> </w:t>
-      </w:r>
-      <w:r>
-        <w:rPr>
-          <w:rFonts w:ascii="Georgia" w:hAnsi="Georgia"/>
-          <w:i/>
-          <w:iCs/>
-          <w:sz w:val="20"/>
-          <w:szCs w:val="20"/>
-        </w:rPr>
-        <w:t xml:space="preserve">fix                  bool      </w:t>
+        <w:t>minusp</w:t>
+      </w:r>
+      <w:r>
+        <w:rPr>
+          <w:rFonts w:ascii="Georgia" w:hAnsi="Georgia"/>
+          <w:sz w:val="20"/>
+          <w:szCs w:val="20"/>
+        </w:rPr>
+        <w:t xml:space="preserve"> </w:t>
+      </w:r>
+      <w:r>
+        <w:rPr>
+          <w:rFonts w:ascii="Georgia" w:hAnsi="Georgia"/>
+          <w:i/>
+          <w:iCs/>
+          <w:sz w:val="20"/>
+          <w:szCs w:val="20"/>
+        </w:rPr>
+        <w:t xml:space="preserve">fix                      bool      </w:t>
       </w:r>
       <w:r>
         <w:rPr>
@@ -7740,7 +7959,7 @@
           <w:sz w:val="20"/>
           <w:szCs w:val="20"/>
         </w:rPr>
-        <w:t>%numberp</w:t>
+        <w:t>numberp</w:t>
       </w:r>
       <w:r>
         <w:rPr>
@@ -7766,7 +7985,7 @@
           <w:sz w:val="20"/>
           <w:szCs w:val="20"/>
         </w:rPr>
-        <w:t xml:space="preserve">                 </w:t>
+        <w:t xml:space="preserve">                    </w:t>
       </w:r>
       <w:r>
         <w:rPr>
@@ -7882,7 +8101,7 @@
           <w:sz w:val="20"/>
           <w:szCs w:val="20"/>
         </w:rPr>
-        <w:t>sym     bool</w:t>
+        <w:t>sym    bool</w:t>
       </w:r>
       <w:r>
         <w:rPr>
@@ -8410,7 +8629,7 @@
           <w:sz w:val="20"/>
           <w:szCs w:val="20"/>
         </w:rPr>
-        <w:t xml:space="preserve">                    </w:t>
+        <w:t xml:space="preserve">                   </w:t>
       </w:r>
       <w:r>
         <w:rPr>
@@ -8494,7 +8713,7 @@
           <w:sz w:val="20"/>
           <w:szCs w:val="20"/>
         </w:rPr>
-        <w:t xml:space="preserve">                                </w:t>
+        <w:t xml:space="preserve">                               </w:t>
       </w:r>
       <w:r>
         <w:rPr>
@@ -8598,7 +8817,7 @@
           <w:sz w:val="20"/>
           <w:szCs w:val="20"/>
         </w:rPr>
-        <w:t xml:space="preserve">               </w:t>
+        <w:t xml:space="preserve">              </w:t>
       </w:r>
       <w:r>
         <w:rPr>
@@ -8692,7 +8911,7 @@
           <w:sz w:val="20"/>
           <w:szCs w:val="20"/>
         </w:rPr>
-        <w:t xml:space="preserve">                                 </w:t>
+        <w:t xml:space="preserve">                                </w:t>
       </w:r>
       <w:r>
         <w:rPr>
@@ -10109,31 +10328,7 @@
           <w:sz w:val="20"/>
           <w:szCs w:val="20"/>
         </w:rPr>
-        <w:t xml:space="preserve">stream </w:t>
-      </w:r>
-      <w:r>
-        <w:rPr>
-          <w:rFonts w:ascii="Georgia" w:hAnsi="Georgia"/>
-          <w:b w:val="false"/>
-          <w:bCs w:val="false"/>
-          <w:i/>
-          <w:iCs/>
-          <w:sz w:val="20"/>
-          <w:szCs w:val="20"/>
-        </w:rPr>
-        <w:t>bool</w:t>
-      </w:r>
-      <w:r>
-        <w:rPr>
-          <w:rFonts w:ascii="Georgia" w:hAnsi="Georgia"/>
-          <w:b w:val="false"/>
-          <w:bCs w:val="false"/>
-          <w:i/>
-          <w:iCs/>
-          <w:sz w:val="20"/>
-          <w:szCs w:val="20"/>
-        </w:rPr>
-        <w:t xml:space="preserve"> T</w:t>
+        <w:t>stream bool T</w:t>
       </w:r>
       <w:r>
         <w:rPr>
@@ -10250,31 +10445,7 @@
           <w:sz w:val="20"/>
           <w:szCs w:val="20"/>
         </w:rPr>
-        <w:t xml:space="preserve">T </w:t>
-      </w:r>
-      <w:r>
-        <w:rPr>
-          <w:rFonts w:ascii="Georgia" w:hAnsi="Georgia"/>
-          <w:b w:val="false"/>
-          <w:bCs w:val="false"/>
-          <w:i/>
-          <w:iCs/>
-          <w:sz w:val="20"/>
-          <w:szCs w:val="20"/>
-        </w:rPr>
-        <w:t>bool</w:t>
-      </w:r>
-      <w:r>
-        <w:rPr>
-          <w:rFonts w:ascii="Georgia" w:hAnsi="Georgia"/>
-          <w:b w:val="false"/>
-          <w:bCs w:val="false"/>
-          <w:i/>
-          <w:iCs/>
-          <w:sz w:val="20"/>
-          <w:szCs w:val="20"/>
-        </w:rPr>
-        <w:t xml:space="preserve"> stream</w:t>
+        <w:t>T bool stream</w:t>
       </w:r>
       <w:r>
         <w:rPr>
@@ -10302,7 +10473,7 @@
           <w:sz w:val="20"/>
           <w:szCs w:val="20"/>
         </w:rPr>
-        <w:t xml:space="preserve">                                                           </w:t>
+        <w:t xml:space="preserve">                                                            </w:t>
       </w:r>
       <w:r>
         <w:rPr>
@@ -10323,40 +10494,48 @@
         </w:rPr>
       </w:pPr>
       <w:r>
-        <w:rPr/>
-      </w:r>
-    </w:p>
-    <w:p>
-      <w:pPr>
-        <w:pStyle w:val="Normal"/>
-        <w:rPr>
-          <w:rFonts w:ascii="Georgia" w:hAnsi="Georgia"/>
-        </w:rPr>
-      </w:pPr>
-      <w:r>
-        <w:rPr/>
-      </w:r>
-    </w:p>
-    <w:p>
-      <w:pPr>
-        <w:pStyle w:val="Normal"/>
-        <w:rPr>
-          <w:rFonts w:ascii="Georgia" w:hAnsi="Georgia"/>
-        </w:rPr>
-      </w:pPr>
-      <w:r>
-        <w:rPr/>
-      </w:r>
-    </w:p>
-    <w:p>
-      <w:pPr>
-        <w:pStyle w:val="Normal"/>
-        <w:rPr>
-          <w:rFonts w:ascii="Georgia" w:hAnsi="Georgia"/>
-        </w:rPr>
-      </w:pPr>
-      <w:r>
-        <w:rPr/>
+        <w:rPr>
+          <w:rFonts w:ascii="Georgia" w:hAnsi="Georgia"/>
+        </w:rPr>
+      </w:r>
+    </w:p>
+    <w:p>
+      <w:pPr>
+        <w:pStyle w:val="Normal"/>
+        <w:rPr>
+          <w:rFonts w:ascii="Georgia" w:hAnsi="Georgia"/>
+        </w:rPr>
+      </w:pPr>
+      <w:r>
+        <w:rPr>
+          <w:rFonts w:ascii="Georgia" w:hAnsi="Georgia"/>
+        </w:rPr>
+      </w:r>
+    </w:p>
+    <w:p>
+      <w:pPr>
+        <w:pStyle w:val="Normal"/>
+        <w:rPr>
+          <w:rFonts w:ascii="Georgia" w:hAnsi="Georgia"/>
+        </w:rPr>
+      </w:pPr>
+      <w:r>
+        <w:rPr>
+          <w:rFonts w:ascii="Georgia" w:hAnsi="Georgia"/>
+        </w:rPr>
+      </w:r>
+    </w:p>
+    <w:p>
+      <w:pPr>
+        <w:pStyle w:val="Normal"/>
+        <w:rPr>
+          <w:rFonts w:ascii="Georgia" w:hAnsi="Georgia"/>
+        </w:rPr>
+      </w:pPr>
+      <w:r>
+        <w:rPr>
+          <w:rFonts w:ascii="Georgia" w:hAnsi="Georgia"/>
+        </w:rPr>
       </w:r>
     </w:p>
     <w:p>
@@ -11221,6 +11400,48 @@
         <w:pStyle w:val="Normal"/>
         <w:rPr>
           <w:rFonts w:ascii="Georgia" w:hAnsi="Georgia"/>
+        </w:rPr>
+      </w:pPr>
+      <w:r>
+        <w:rPr>
+          <w:rFonts w:eastAsia="Songti SC" w:cs="Arial Unicode MS" w:ascii="Georgia" w:hAnsi="Georgia"/>
+          <w:b w:val="false"/>
+          <w:bCs w:val="false"/>
+          <w:i w:val="false"/>
+          <w:iCs w:val="false"/>
+          <w:color w:val="auto"/>
+          <w:kern w:val="2"/>
+          <w:sz w:val="20"/>
+          <w:szCs w:val="20"/>
+          <w:u w:val="none"/>
+          <w:lang w:val="en-US" w:eastAsia="zh-CN" w:bidi="hi-IN"/>
+        </w:rPr>
+        <w:tab/>
+        <w:tab/>
+        <w:tab/>
+      </w:r>
+      <w:r>
+        <w:rPr>
+          <w:rFonts w:eastAsia="Songti SC" w:cs="Arial Unicode MS" w:ascii="Georgia" w:hAnsi="Georgia"/>
+          <w:b w:val="false"/>
+          <w:bCs w:val="false"/>
+          <w:i/>
+          <w:iCs/>
+          <w:color w:val="auto"/>
+          <w:kern w:val="2"/>
+          <w:sz w:val="20"/>
+          <w:szCs w:val="20"/>
+          <w:u w:val="none"/>
+          <w:lang w:val="en-US" w:eastAsia="zh-CN" w:bidi="hi-IN"/>
+        </w:rPr>
+        <w:t>T</w:t>
+      </w:r>
+    </w:p>
+    <w:p>
+      <w:pPr>
+        <w:pStyle w:val="Normal"/>
+        <w:rPr>
+          <w:rFonts w:ascii="Georgia" w:hAnsi="Georgia"/>
           <w:b/>
           <w:bCs/>
           <w:sz w:val="16"/>
@@ -11388,7 +11609,7 @@
           <w:sz w:val="20"/>
           <w:szCs w:val="20"/>
         </w:rPr>
-        <w:t xml:space="preserve">      and of rest list</w:t>
+        <w:t xml:space="preserve">      and of ...</w:t>
       </w:r>
     </w:p>
     <w:p>
@@ -11710,7 +11931,7 @@
           <w:sz w:val="20"/>
           <w:szCs w:val="20"/>
         </w:rPr>
-        <w:t xml:space="preserve">      or of rest list</w:t>
+        <w:t xml:space="preserve">      or of ...</w:t>
       </w:r>
     </w:p>
     <w:p>
@@ -12760,48 +12981,6 @@
           <w:szCs w:val="20"/>
         </w:rPr>
         <w:t>of ...</w:t>
-      </w:r>
-    </w:p>
-    <w:p>
-      <w:pPr>
-        <w:pStyle w:val="Normal"/>
-        <w:rPr>
-          <w:rFonts w:ascii="Georgia" w:hAnsi="Georgia"/>
-          <w:b/>
-          <w:bCs/>
-          <w:sz w:val="16"/>
-          <w:szCs w:val="16"/>
-        </w:rPr>
-      </w:pPr>
-      <w:r>
-        <w:rPr>
-          <w:rFonts w:ascii="Georgia" w:hAnsi="Georgia"/>
-          <w:b/>
-          <w:bCs/>
-          <w:sz w:val="16"/>
-          <w:szCs w:val="16"/>
-        </w:rPr>
-      </w:r>
-    </w:p>
-    <w:p>
-      <w:pPr>
-        <w:pStyle w:val="Normal"/>
-        <w:rPr>
-          <w:rFonts w:ascii="Georgia" w:hAnsi="Georgia"/>
-          <w:b/>
-          <w:bCs/>
-          <w:sz w:val="16"/>
-          <w:szCs w:val="16"/>
-        </w:rPr>
-      </w:pPr>
-      <w:r>
-        <w:rPr>
-          <w:rFonts w:ascii="Georgia" w:hAnsi="Georgia"/>
-          <w:b/>
-          <w:bCs/>
-          <w:sz w:val="16"/>
-          <w:szCs w:val="16"/>
-        </w:rPr>
       </w:r>
     </w:p>
     <w:p>
@@ -15583,7 +15762,7 @@
     </w:rPr>
   </w:style>
   <w:style w:type="paragraph" w:styleId="Heading1">
-    <w:name w:val="heading 1"/>
+    <w:name w:val="Heading 1"/>
     <w:basedOn w:val="Heading"/>
     <w:next w:val="BodyText"/>
     <w:qFormat/>
@@ -15646,7 +15825,7 @@
     </w:rPr>
   </w:style>
   <w:style w:type="paragraph" w:styleId="Caption">
-    <w:name w:val="caption"/>
+    <w:name w:val="Caption"/>
     <w:basedOn w:val="Normal"/>
     <w:qFormat/>
     <w:pPr>
@@ -15727,7 +15906,7 @@
     <w:rPr/>
   </w:style>
   <w:style w:type="paragraph" w:styleId="Header">
-    <w:name w:val="header"/>
+    <w:name w:val="Header"/>
     <w:basedOn w:val="HeaderandFooter"/>
     <w:pPr>
       <w:suppressLineNumbers/>

</xml_diff>

<commit_message>
#549 - module: infrastructure
</commit_message>
<xml_diff>
--- a/doc/refcards/core-ref.docx
+++ b/doc/refcards/core-ref.docx
@@ -66,7 +66,7 @@
           <w:tab w:val="left" w:pos="4110" w:leader="none"/>
         </w:tabs>
         <w:suppressAutoHyphens w:val="true"/>
-        <w:overflowPunct w:val="true"/>
+        <w:overflowPunct w:val="false"/>
         <w:bidi w:val="0"/>
         <w:spacing w:before="0" w:after="0"/>
         <w:ind w:hanging="0" w:start="0" w:end="0"/>
@@ -327,7 +327,19 @@
           <w:sz w:val="16"/>
           <w:szCs w:val="16"/>
         </w:rPr>
-        <w:t>0.0.4</w:t>
+        <w:t>0.0.</w:t>
+      </w:r>
+      <w:r>
+        <w:rPr>
+          <w:rFonts w:ascii="Georgia" w:hAnsi="Georgia"/>
+          <w:b/>
+          <w:bCs/>
+          <w:i/>
+          <w:iCs/>
+          <w:sz w:val="16"/>
+          <w:szCs w:val="16"/>
+        </w:rPr>
+        <w:t>5</w:t>
       </w:r>
     </w:p>
     <w:p>
@@ -2368,250 +2380,29 @@
       <w:pPr>
         <w:pStyle w:val="Normal"/>
         <w:rPr>
-          <w:rFonts w:ascii="Georgia" w:hAnsi="Georgia" w:eastAsia="Songti SC" w:cs="Arial Unicode MS"/>
-          <w:b w:val="false"/>
-          <w:bCs w:val="false"/>
-          <w:i w:val="false"/>
-          <w:i w:val="false"/>
-          <w:iCs w:val="false"/>
-          <w:color w:val="auto"/>
-          <w:kern w:val="2"/>
-          <w:u w:val="none"/>
-          <w:lang w:val="en-US" w:eastAsia="zh-CN" w:bidi="hi-IN"/>
-        </w:rPr>
-      </w:pPr>
-      <w:r>
-        <w:rPr>
-          <w:rFonts w:eastAsia="Songti SC" w:cs="Arial Unicode MS" w:ascii="Georgia" w:hAnsi="Georgia"/>
-          <w:b w:val="false"/>
-          <w:bCs w:val="false"/>
-          <w:i w:val="false"/>
-          <w:iCs w:val="false"/>
-          <w:color w:val="auto"/>
-          <w:kern w:val="2"/>
-          <w:u w:val="none"/>
-          <w:lang w:val="en-US" w:eastAsia="zh-CN" w:bidi="hi-IN"/>
-        </w:rPr>
-        <w:t xml:space="preserve"> </w:t>
-      </w:r>
-      <w:r>
-        <w:rPr>
-          <w:rFonts w:eastAsia="Songti SC" w:cs="Arial Unicode MS" w:ascii="Georgia" w:hAnsi="Georgia"/>
-          <w:b/>
-          <w:bCs/>
-          <w:i w:val="false"/>
-          <w:iCs w:val="false"/>
-          <w:color w:val="auto"/>
-          <w:kern w:val="2"/>
-          <w:sz w:val="20"/>
-          <w:szCs w:val="20"/>
-          <w:u w:val="none"/>
-          <w:lang w:val="en-US" w:eastAsia="zh-CN" w:bidi="hi-IN"/>
-        </w:rPr>
-        <w:t>provide</w:t>
-      </w:r>
-      <w:r>
-        <w:rPr>
-          <w:rFonts w:eastAsia="Songti SC" w:cs="Arial Unicode MS" w:ascii="Georgia" w:hAnsi="Georgia"/>
-          <w:b w:val="false"/>
-          <w:bCs w:val="false"/>
-          <w:i/>
-          <w:iCs/>
-          <w:color w:val="auto"/>
-          <w:kern w:val="2"/>
-          <w:sz w:val="20"/>
-          <w:szCs w:val="20"/>
-          <w:u w:val="none"/>
-          <w:lang w:val="en-US" w:eastAsia="zh-CN" w:bidi="hi-IN"/>
-        </w:rPr>
-        <w:t xml:space="preserve"> string list</w:t>
-      </w:r>
-      <w:r>
-        <w:rPr>
-          <w:rFonts w:eastAsia="Songti SC" w:cs="Arial Unicode MS" w:ascii="Georgia" w:hAnsi="Georgia"/>
-          <w:b w:val="false"/>
-          <w:bCs w:val="false"/>
-          <w:i w:val="false"/>
-          <w:iCs w:val="false"/>
-          <w:color w:val="auto"/>
-          <w:kern w:val="2"/>
-          <w:u w:val="none"/>
-          <w:lang w:val="en-US" w:eastAsia="zh-CN" w:bidi="hi-IN"/>
-        </w:rPr>
-        <w:tab/>
-      </w:r>
-      <w:r>
-        <w:rPr>
-          <w:rFonts w:eastAsia="Songti SC" w:cs="Arial Unicode MS" w:ascii="Georgia" w:hAnsi="Georgia"/>
-          <w:b w:val="false"/>
-          <w:bCs w:val="false"/>
-          <w:i/>
-          <w:iCs/>
-          <w:color w:val="auto"/>
-          <w:kern w:val="2"/>
-          <w:sz w:val="20"/>
-          <w:szCs w:val="20"/>
-          <w:u w:val="none"/>
-          <w:lang w:val="en-US" w:eastAsia="zh-CN" w:bidi="hi-IN"/>
-        </w:rPr>
-        <w:t>T</w:t>
-      </w:r>
-      <w:r>
-        <w:rPr>
-          <w:rFonts w:eastAsia="Songti SC" w:cs="Arial Unicode MS" w:ascii="Georgia" w:hAnsi="Georgia"/>
-          <w:b w:val="false"/>
-          <w:bCs w:val="false"/>
-          <w:i w:val="false"/>
-          <w:iCs w:val="false"/>
-          <w:color w:val="auto"/>
-          <w:kern w:val="2"/>
-          <w:u w:val="none"/>
-          <w:lang w:val="en-US" w:eastAsia="zh-CN" w:bidi="hi-IN"/>
-        </w:rPr>
-        <w:tab/>
-      </w:r>
-      <w:r>
-        <w:rPr>
-          <w:rFonts w:eastAsia="Songti SC" w:cs="Arial Unicode MS" w:ascii="Georgia" w:hAnsi="Georgia"/>
-          <w:b w:val="false"/>
-          <w:bCs w:val="false"/>
-          <w:i w:val="false"/>
-          <w:iCs w:val="false"/>
-          <w:color w:val="auto"/>
-          <w:kern w:val="2"/>
-          <w:sz w:val="20"/>
-          <w:szCs w:val="20"/>
-          <w:u w:val="none"/>
-          <w:lang w:val="en-US" w:eastAsia="zh-CN" w:bidi="hi-IN"/>
-        </w:rPr>
-        <w:t>module definition</w:t>
-      </w:r>
-    </w:p>
-    <w:p>
-      <w:pPr>
-        <w:pStyle w:val="Normal"/>
-        <w:rPr>
-          <w:rFonts w:ascii="Georgia" w:hAnsi="Georgia" w:eastAsia="Songti SC" w:cs="Arial Unicode MS"/>
-          <w:b w:val="false"/>
-          <w:bCs w:val="false"/>
-          <w:i w:val="false"/>
-          <w:i w:val="false"/>
-          <w:iCs w:val="false"/>
-          <w:color w:val="auto"/>
-          <w:kern w:val="2"/>
-          <w:u w:val="none"/>
-          <w:lang w:val="en-US" w:eastAsia="zh-CN" w:bidi="hi-IN"/>
-        </w:rPr>
-      </w:pPr>
-      <w:r>
-        <w:rPr>
-          <w:rFonts w:eastAsia="Songti SC" w:cs="Arial Unicode MS" w:ascii="Georgia" w:hAnsi="Georgia"/>
-          <w:b w:val="false"/>
-          <w:bCs w:val="false"/>
-          <w:i w:val="false"/>
-          <w:iCs w:val="false"/>
-          <w:color w:val="auto"/>
-          <w:kern w:val="2"/>
-          <w:u w:val="none"/>
-          <w:lang w:val="en-US" w:eastAsia="zh-CN" w:bidi="hi-IN"/>
-        </w:rPr>
-        <w:t xml:space="preserve"> </w:t>
-      </w:r>
-      <w:r>
-        <w:rPr>
-          <w:rFonts w:eastAsia="Songti SC" w:cs="Arial Unicode MS" w:ascii="Georgia" w:hAnsi="Georgia"/>
-          <w:b/>
-          <w:bCs/>
-          <w:i w:val="false"/>
-          <w:iCs w:val="false"/>
-          <w:color w:val="auto"/>
-          <w:kern w:val="2"/>
-          <w:sz w:val="20"/>
-          <w:szCs w:val="20"/>
-          <w:u w:val="none"/>
-          <w:lang w:val="en-US" w:eastAsia="zh-CN" w:bidi="hi-IN"/>
-        </w:rPr>
-        <w:t>require</w:t>
-      </w:r>
-      <w:r>
-        <w:rPr>
-          <w:rFonts w:eastAsia="Songti SC" w:cs="Arial Unicode MS" w:ascii="Georgia" w:hAnsi="Georgia"/>
-          <w:b w:val="false"/>
-          <w:bCs w:val="false"/>
-          <w:i w:val="false"/>
-          <w:iCs w:val="false"/>
-          <w:color w:val="auto"/>
-          <w:kern w:val="2"/>
-          <w:sz w:val="20"/>
-          <w:szCs w:val="20"/>
-          <w:u w:val="none"/>
-          <w:lang w:val="en-US" w:eastAsia="zh-CN" w:bidi="hi-IN"/>
-        </w:rPr>
-        <w:t xml:space="preserve"> </w:t>
-      </w:r>
-      <w:r>
-        <w:rPr>
-          <w:rFonts w:eastAsia="Songti SC" w:cs="Arial Unicode MS" w:ascii="Georgia" w:hAnsi="Georgia"/>
-          <w:b w:val="false"/>
-          <w:bCs w:val="false"/>
-          <w:i/>
-          <w:iCs/>
-          <w:color w:val="auto"/>
-          <w:kern w:val="2"/>
-          <w:sz w:val="20"/>
-          <w:szCs w:val="20"/>
-          <w:u w:val="none"/>
-          <w:lang w:val="en-US" w:eastAsia="zh-CN" w:bidi="hi-IN"/>
-        </w:rPr>
-        <w:t>string</w:t>
-      </w:r>
-      <w:r>
-        <w:rPr>
-          <w:rFonts w:eastAsia="Songti SC" w:cs="Arial Unicode MS" w:ascii="Georgia" w:hAnsi="Georgia"/>
-          <w:b w:val="false"/>
-          <w:bCs w:val="false"/>
-          <w:i w:val="false"/>
-          <w:iCs w:val="false"/>
-          <w:color w:val="auto"/>
-          <w:kern w:val="2"/>
-          <w:sz w:val="20"/>
-          <w:szCs w:val="20"/>
-          <w:u w:val="none"/>
-          <w:lang w:val="en-US" w:eastAsia="zh-CN" w:bidi="hi-IN"/>
-        </w:rPr>
-        <w:tab/>
-      </w:r>
-      <w:r>
-        <w:rPr>
-          <w:rFonts w:eastAsia="Songti SC" w:cs="Arial Unicode MS" w:ascii="Georgia" w:hAnsi="Georgia"/>
-          <w:b w:val="false"/>
-          <w:bCs w:val="false"/>
-          <w:i/>
-          <w:iCs/>
-          <w:color w:val="auto"/>
-          <w:kern w:val="2"/>
-          <w:sz w:val="20"/>
-          <w:szCs w:val="20"/>
-          <w:u w:val="none"/>
-          <w:lang w:val="en-US" w:eastAsia="zh-CN" w:bidi="hi-IN"/>
-        </w:rPr>
-        <w:t xml:space="preserve">bool       </w:t>
-      </w:r>
-      <w:r>
-        <w:rPr>
-          <w:rFonts w:eastAsia="Songti SC" w:cs="Arial Unicode MS" w:ascii="Georgia" w:hAnsi="Georgia"/>
-          <w:b w:val="false"/>
-          <w:bCs w:val="false"/>
-          <w:i w:val="false"/>
-          <w:iCs w:val="false"/>
-          <w:color w:val="auto"/>
-          <w:kern w:val="2"/>
-          <w:sz w:val="20"/>
-          <w:szCs w:val="20"/>
-          <w:u w:val="none"/>
-          <w:lang w:val="en-US" w:eastAsia="zh-CN" w:bidi="hi-IN"/>
-        </w:rPr>
-        <w:t>module load</w:t>
+          <w:rFonts w:ascii="Georgia" w:hAnsi="Georgia"/>
+          <w:sz w:val="20"/>
+          <w:szCs w:val="20"/>
+        </w:rPr>
+      </w:pPr>
+      <w:r>
+        <w:rPr/>
+      </w:r>
+    </w:p>
+    <w:p>
+      <w:pPr>
+        <w:pStyle w:val="Normal"/>
+        <w:rPr>
+          <w:rFonts w:ascii="Georgia" w:hAnsi="Georgia"/>
+          <w:sz w:val="20"/>
+          <w:szCs w:val="20"/>
+        </w:rPr>
+      </w:pPr>
+      <w:r>
+        <w:rPr>
+          <w:sz w:val="16"/>
+          <w:szCs w:val="16"/>
+        </w:rPr>
       </w:r>
     </w:p>
     <w:p>
@@ -3029,7 +2820,7 @@
         <w:pStyle w:val="Normal"/>
         <w:widowControl/>
         <w:suppressAutoHyphens w:val="true"/>
-        <w:overflowPunct w:val="true"/>
+        <w:overflowPunct w:val="false"/>
         <w:bidi w:val="0"/>
         <w:spacing w:before="0" w:after="0"/>
         <w:ind w:hanging="0" w:start="0" w:end="0"/>
@@ -7809,7 +7600,7 @@
           <w:tab w:val="left" w:pos="4110" w:leader="none"/>
         </w:tabs>
         <w:suppressAutoHyphens w:val="true"/>
-        <w:overflowPunct w:val="true"/>
+        <w:overflowPunct w:val="false"/>
         <w:bidi w:val="0"/>
         <w:spacing w:before="0" w:after="0"/>
         <w:ind w:hanging="0" w:start="0" w:end="0"/>
@@ -7838,7 +7629,7 @@
           <w:tab w:val="left" w:pos="4110" w:leader="none"/>
         </w:tabs>
         <w:suppressAutoHyphens w:val="true"/>
-        <w:overflowPunct w:val="true"/>
+        <w:overflowPunct w:val="false"/>
         <w:bidi w:val="0"/>
         <w:spacing w:before="0" w:after="0"/>
         <w:ind w:hanging="0" w:start="0" w:end="0"/>
@@ -7932,7 +7723,7 @@
           <w:tab w:val="left" w:pos="4110" w:leader="none"/>
         </w:tabs>
         <w:suppressAutoHyphens w:val="true"/>
-        <w:overflowPunct w:val="true"/>
+        <w:overflowPunct w:val="false"/>
         <w:bidi w:val="0"/>
         <w:spacing w:before="0" w:after="0"/>
         <w:ind w:hanging="0" w:start="0" w:end="0"/>
@@ -8054,7 +7845,7 @@
           <w:tab w:val="left" w:pos="4110" w:leader="none"/>
         </w:tabs>
         <w:suppressAutoHyphens w:val="true"/>
-        <w:overflowPunct w:val="true"/>
+        <w:overflowPunct w:val="false"/>
         <w:bidi w:val="0"/>
         <w:spacing w:before="0" w:after="0"/>
         <w:ind w:hanging="0" w:start="0" w:end="0"/>
@@ -8140,7 +7931,7 @@
           <w:tab w:val="left" w:pos="4110" w:leader="none"/>
         </w:tabs>
         <w:suppressAutoHyphens w:val="true"/>
-        <w:overflowPunct w:val="true"/>
+        <w:overflowPunct w:val="false"/>
         <w:bidi w:val="0"/>
         <w:spacing w:before="0" w:after="0"/>
         <w:ind w:hanging="0" w:start="0" w:end="0"/>
@@ -8218,7 +8009,7 @@
           <w:tab w:val="left" w:pos="4110" w:leader="none"/>
         </w:tabs>
         <w:suppressAutoHyphens w:val="true"/>
-        <w:overflowPunct w:val="true"/>
+        <w:overflowPunct w:val="false"/>
         <w:bidi w:val="0"/>
         <w:spacing w:before="0" w:after="0"/>
         <w:ind w:hanging="0" w:start="0" w:end="0"/>
@@ -8296,7 +8087,7 @@
           <w:tab w:val="left" w:pos="4110" w:leader="none"/>
         </w:tabs>
         <w:suppressAutoHyphens w:val="true"/>
-        <w:overflowPunct w:val="true"/>
+        <w:overflowPunct w:val="false"/>
         <w:bidi w:val="0"/>
         <w:spacing w:before="0" w:after="0"/>
         <w:ind w:hanging="0" w:start="0" w:end="0"/>
@@ -8392,7 +8183,7 @@
           <w:tab w:val="left" w:pos="4110" w:leader="none"/>
         </w:tabs>
         <w:suppressAutoHyphens w:val="true"/>
-        <w:overflowPunct w:val="true"/>
+        <w:overflowPunct w:val="false"/>
         <w:bidi w:val="0"/>
         <w:spacing w:before="0" w:after="0"/>
         <w:ind w:hanging="0" w:start="0" w:end="0"/>
@@ -8488,7 +8279,7 @@
           <w:tab w:val="left" w:pos="4110" w:leader="none"/>
         </w:tabs>
         <w:suppressAutoHyphens w:val="true"/>
-        <w:overflowPunct w:val="true"/>
+        <w:overflowPunct w:val="false"/>
         <w:bidi w:val="0"/>
         <w:spacing w:before="0" w:after="0"/>
         <w:ind w:hanging="0" w:start="0" w:end="0"/>
@@ -8574,7 +8365,7 @@
           <w:tab w:val="left" w:pos="4110" w:leader="none"/>
         </w:tabs>
         <w:suppressAutoHyphens w:val="true"/>
-        <w:overflowPunct w:val="true"/>
+        <w:overflowPunct w:val="false"/>
         <w:bidi w:val="0"/>
         <w:spacing w:before="0" w:after="0"/>
         <w:ind w:hanging="0" w:start="0" w:end="0"/>
@@ -8660,7 +8451,7 @@
           <w:tab w:val="left" w:pos="4110" w:leader="none"/>
         </w:tabs>
         <w:suppressAutoHyphens w:val="true"/>
-        <w:overflowPunct w:val="true"/>
+        <w:overflowPunct w:val="false"/>
         <w:bidi w:val="0"/>
         <w:spacing w:before="0" w:after="0"/>
         <w:ind w:hanging="0" w:start="0" w:end="0"/>
@@ -8762,7 +8553,7 @@
           <w:tab w:val="left" w:pos="4110" w:leader="none"/>
         </w:tabs>
         <w:suppressAutoHyphens w:val="true"/>
-        <w:overflowPunct w:val="true"/>
+        <w:overflowPunct w:val="false"/>
         <w:bidi w:val="0"/>
         <w:spacing w:before="0" w:after="0"/>
         <w:ind w:hanging="0" w:start="0" w:end="0"/>
@@ -8858,7 +8649,7 @@
           <w:tab w:val="left" w:pos="4110" w:leader="none"/>
         </w:tabs>
         <w:suppressAutoHyphens w:val="true"/>
-        <w:overflowPunct w:val="true"/>
+        <w:overflowPunct w:val="false"/>
         <w:bidi w:val="0"/>
         <w:spacing w:before="0" w:after="0"/>
         <w:ind w:hanging="0" w:start="0" w:end="0"/>
@@ -8942,7 +8733,7 @@
           <w:tab w:val="left" w:pos="4110" w:leader="none"/>
         </w:tabs>
         <w:suppressAutoHyphens w:val="true"/>
-        <w:overflowPunct w:val="true"/>
+        <w:overflowPunct w:val="false"/>
         <w:bidi w:val="0"/>
         <w:spacing w:before="0" w:after="0"/>
         <w:ind w:hanging="0" w:start="0" w:end="0"/>
@@ -9038,7 +8829,7 @@
           <w:tab w:val="left" w:pos="4110" w:leader="none"/>
         </w:tabs>
         <w:suppressAutoHyphens w:val="true"/>
-        <w:overflowPunct w:val="true"/>
+        <w:overflowPunct w:val="false"/>
         <w:bidi w:val="0"/>
         <w:spacing w:before="0" w:after="0"/>
         <w:ind w:hanging="0" w:start="0" w:end="0"/>
@@ -9134,7 +8925,7 @@
           <w:tab w:val="left" w:pos="4110" w:leader="none"/>
         </w:tabs>
         <w:suppressAutoHyphens w:val="true"/>
-        <w:overflowPunct w:val="true"/>
+        <w:overflowPunct w:val="false"/>
         <w:bidi w:val="0"/>
         <w:spacing w:before="0" w:after="0"/>
         <w:ind w:hanging="0" w:start="0" w:end="0"/>
@@ -9230,7 +9021,7 @@
           <w:tab w:val="left" w:pos="4110" w:leader="none"/>
         </w:tabs>
         <w:suppressAutoHyphens w:val="true"/>
-        <w:overflowPunct w:val="true"/>
+        <w:overflowPunct w:val="false"/>
         <w:bidi w:val="0"/>
         <w:spacing w:before="0" w:after="0"/>
         <w:ind w:hanging="0" w:start="0" w:end="0"/>
@@ -9326,7 +9117,7 @@
           <w:tab w:val="left" w:pos="4110" w:leader="none"/>
         </w:tabs>
         <w:suppressAutoHyphens w:val="true"/>
-        <w:overflowPunct w:val="true"/>
+        <w:overflowPunct w:val="false"/>
         <w:bidi w:val="0"/>
         <w:spacing w:before="0" w:after="0"/>
         <w:ind w:hanging="0" w:start="0" w:end="0"/>
@@ -9411,7 +9202,7 @@
           <w:tab w:val="left" w:pos="4110" w:leader="none"/>
         </w:tabs>
         <w:suppressAutoHyphens w:val="true"/>
-        <w:overflowPunct w:val="true"/>
+        <w:overflowPunct w:val="false"/>
         <w:bidi w:val="0"/>
         <w:spacing w:before="0" w:after="0"/>
         <w:ind w:hanging="0" w:start="0" w:end="0"/>
@@ -13086,6 +12877,547 @@
           <w:sz w:val="16"/>
           <w:szCs w:val="16"/>
         </w:rPr>
+      </w:r>
+    </w:p>
+    <w:p>
+      <w:pPr>
+        <w:pStyle w:val="Normal"/>
+        <w:rPr>
+          <w:rFonts w:ascii="Georgia" w:hAnsi="Georgia"/>
+          <w:b/>
+          <w:bCs/>
+          <w:sz w:val="16"/>
+          <w:szCs w:val="16"/>
+        </w:rPr>
+      </w:pPr>
+      <w:r>
+        <w:rPr>
+          <w:rFonts w:ascii="Georgia" w:hAnsi="Georgia"/>
+          <w:b/>
+          <w:bCs/>
+          <w:sz w:val="16"/>
+          <w:szCs w:val="16"/>
+        </w:rPr>
+      </w:r>
+    </w:p>
+    <w:p>
+      <w:pPr>
+        <w:pStyle w:val="Normal"/>
+        <w:rPr>
+          <w:rFonts w:ascii="Georgia" w:hAnsi="Georgia"/>
+          <w:sz w:val="20"/>
+          <w:szCs w:val="20"/>
+        </w:rPr>
+      </w:pPr>
+      <w:r>
+        <w:rPr>
+          <w:rFonts w:eastAsia="Songti SC" w:cs="Arial Unicode MS" w:ascii="Georgia" w:hAnsi="Georgia"/>
+          <w:b w:val="false"/>
+          <w:bCs/>
+          <w:i w:val="false"/>
+          <w:iCs/>
+          <w:color w:val="FFFFFF"/>
+          <w:kern w:val="2"/>
+          <w:sz w:val="20"/>
+          <w:szCs w:val="20"/>
+          <w:u w:val="none"/>
+          <w:shd w:fill="333333" w:val="clear"/>
+          <w:lang w:val="en-US" w:eastAsia="zh-CN" w:bidi="hi-IN"/>
+        </w:rPr>
+        <w:t xml:space="preserve">                             </w:t>
+      </w:r>
+      <w:r>
+        <w:rPr>
+          <w:rFonts w:eastAsia="Songti SC" w:cs="Arial Unicode MS" w:ascii="Georgia" w:hAnsi="Georgia"/>
+          <w:b/>
+          <w:bCs/>
+          <w:i/>
+          <w:iCs/>
+          <w:color w:val="FFFFFF"/>
+          <w:kern w:val="2"/>
+          <w:sz w:val="20"/>
+          <w:szCs w:val="20"/>
+          <w:u w:val="none"/>
+          <w:shd w:fill="333333" w:val="clear"/>
+          <w:lang w:val="en-US" w:eastAsia="zh-CN" w:bidi="hi-IN"/>
+        </w:rPr>
+        <w:t>Modules</w:t>
+      </w:r>
+      <w:r>
+        <w:rPr>
+          <w:rFonts w:eastAsia="Songti SC" w:cs="Arial Unicode MS" w:ascii="Georgia" w:hAnsi="Georgia"/>
+          <w:b/>
+          <w:bCs/>
+          <w:i/>
+          <w:iCs/>
+          <w:color w:val="FFFFFF"/>
+          <w:kern w:val="2"/>
+          <w:sz w:val="20"/>
+          <w:szCs w:val="20"/>
+          <w:u w:val="none"/>
+          <w:shd w:fill="333333" w:val="clear"/>
+          <w:lang w:val="en-US" w:eastAsia="zh-CN" w:bidi="hi-IN"/>
+        </w:rPr>
+        <w:t xml:space="preserve">                                         </w:t>
+      </w:r>
+      <w:r>
+        <w:rPr>
+          <w:rFonts w:eastAsia="Songti SC" w:cs="Arial Unicode MS" w:ascii="Georgia" w:hAnsi="Georgia"/>
+          <w:b/>
+          <w:bCs/>
+          <w:i/>
+          <w:iCs/>
+          <w:color w:val="000000"/>
+          <w:kern w:val="2"/>
+          <w:sz w:val="20"/>
+          <w:szCs w:val="20"/>
+          <w:u w:val="none"/>
+          <w:shd w:fill="333333" w:val="clear"/>
+          <w:lang w:val="en-US" w:eastAsia="zh-CN" w:bidi="hi-IN"/>
+        </w:rPr>
+        <w:t>s</w:t>
+      </w:r>
+    </w:p>
+    <w:p>
+      <w:pPr>
+        <w:pStyle w:val="Normal"/>
+        <w:rPr>
+          <w:sz w:val="16"/>
+          <w:szCs w:val="16"/>
+        </w:rPr>
+      </w:pPr>
+      <w:r>
+        <w:rPr>
+          <w:sz w:val="16"/>
+          <w:szCs w:val="16"/>
+        </w:rPr>
+      </w:r>
+    </w:p>
+    <w:p>
+      <w:pPr>
+        <w:pStyle w:val="Normal"/>
+        <w:rPr>
+          <w:rFonts w:ascii="Georgia" w:hAnsi="Georgia" w:eastAsia="Songti SC" w:cs="Arial Unicode MS"/>
+          <w:b w:val="false"/>
+          <w:bCs w:val="false"/>
+          <w:i w:val="false"/>
+          <w:i w:val="false"/>
+          <w:iCs w:val="false"/>
+          <w:color w:val="auto"/>
+          <w:kern w:val="2"/>
+          <w:u w:val="none"/>
+          <w:lang w:val="en-US" w:eastAsia="zh-CN" w:bidi="hi-IN"/>
+        </w:rPr>
+      </w:pPr>
+      <w:r>
+        <w:rPr>
+          <w:rFonts w:eastAsia="Songti SC" w:cs="Arial Unicode MS" w:ascii="Georgia" w:hAnsi="Georgia"/>
+          <w:b w:val="false"/>
+          <w:bCs w:val="false"/>
+          <w:i w:val="false"/>
+          <w:iCs w:val="false"/>
+          <w:color w:val="auto"/>
+          <w:kern w:val="2"/>
+          <w:u w:val="none"/>
+          <w:lang w:val="en-US" w:eastAsia="zh-CN" w:bidi="hi-IN"/>
+        </w:rPr>
+        <w:t xml:space="preserve"> </w:t>
+      </w:r>
+      <w:r>
+        <w:rPr>
+          <w:rFonts w:eastAsia="Songti SC" w:cs="Arial Unicode MS" w:ascii="Georgia" w:hAnsi="Georgia"/>
+          <w:b/>
+          <w:bCs/>
+          <w:i w:val="false"/>
+          <w:iCs w:val="false"/>
+          <w:color w:val="auto"/>
+          <w:kern w:val="2"/>
+          <w:sz w:val="20"/>
+          <w:szCs w:val="20"/>
+          <w:u w:val="none"/>
+          <w:lang w:val="en-US" w:eastAsia="zh-CN" w:bidi="hi-IN"/>
+        </w:rPr>
+        <w:t>provide</w:t>
+      </w:r>
+      <w:r>
+        <w:rPr>
+          <w:rFonts w:eastAsia="Songti SC" w:cs="Arial Unicode MS" w:ascii="Georgia" w:hAnsi="Georgia"/>
+          <w:b w:val="false"/>
+          <w:bCs w:val="false"/>
+          <w:i/>
+          <w:iCs/>
+          <w:color w:val="auto"/>
+          <w:kern w:val="2"/>
+          <w:sz w:val="20"/>
+          <w:szCs w:val="20"/>
+          <w:u w:val="none"/>
+          <w:lang w:val="en-US" w:eastAsia="zh-CN" w:bidi="hi-IN"/>
+        </w:rPr>
+        <w:t xml:space="preserve"> string list</w:t>
+      </w:r>
+      <w:r>
+        <w:rPr>
+          <w:rFonts w:eastAsia="Songti SC" w:cs="Arial Unicode MS" w:ascii="Georgia" w:hAnsi="Georgia"/>
+          <w:b w:val="false"/>
+          <w:bCs w:val="false"/>
+          <w:i w:val="false"/>
+          <w:iCs w:val="false"/>
+          <w:color w:val="auto"/>
+          <w:kern w:val="2"/>
+          <w:u w:val="none"/>
+          <w:lang w:val="en-US" w:eastAsia="zh-CN" w:bidi="hi-IN"/>
+        </w:rPr>
+        <w:tab/>
+      </w:r>
+      <w:r>
+        <w:rPr>
+          <w:rFonts w:eastAsia="Songti SC" w:cs="Arial Unicode MS" w:ascii="Georgia" w:hAnsi="Georgia"/>
+          <w:b w:val="false"/>
+          <w:bCs w:val="false"/>
+          <w:i/>
+          <w:iCs/>
+          <w:color w:val="auto"/>
+          <w:kern w:val="2"/>
+          <w:sz w:val="20"/>
+          <w:szCs w:val="20"/>
+          <w:u w:val="none"/>
+          <w:lang w:val="en-US" w:eastAsia="zh-CN" w:bidi="hi-IN"/>
+        </w:rPr>
+        <w:t>T</w:t>
+      </w:r>
+      <w:r>
+        <w:rPr>
+          <w:rFonts w:eastAsia="Songti SC" w:cs="Arial Unicode MS" w:ascii="Georgia" w:hAnsi="Georgia"/>
+          <w:b w:val="false"/>
+          <w:bCs w:val="false"/>
+          <w:i w:val="false"/>
+          <w:iCs w:val="false"/>
+          <w:color w:val="auto"/>
+          <w:kern w:val="2"/>
+          <w:u w:val="none"/>
+          <w:lang w:val="en-US" w:eastAsia="zh-CN" w:bidi="hi-IN"/>
+        </w:rPr>
+        <w:tab/>
+      </w:r>
+      <w:r>
+        <w:rPr>
+          <w:rFonts w:eastAsia="Songti SC" w:cs="Arial Unicode MS" w:ascii="Georgia" w:hAnsi="Georgia"/>
+          <w:b w:val="false"/>
+          <w:bCs w:val="false"/>
+          <w:i w:val="false"/>
+          <w:iCs w:val="false"/>
+          <w:color w:val="auto"/>
+          <w:kern w:val="2"/>
+          <w:sz w:val="20"/>
+          <w:szCs w:val="20"/>
+          <w:u w:val="none"/>
+          <w:lang w:val="en-US" w:eastAsia="zh-CN" w:bidi="hi-IN"/>
+        </w:rPr>
+        <w:t>module definition</w:t>
+      </w:r>
+    </w:p>
+    <w:p>
+      <w:pPr>
+        <w:pStyle w:val="Normal"/>
+        <w:rPr>
+          <w:rFonts w:ascii="Georgia" w:hAnsi="Georgia" w:eastAsia="Songti SC" w:cs="Arial Unicode MS"/>
+          <w:b w:val="false"/>
+          <w:bCs w:val="false"/>
+          <w:i w:val="false"/>
+          <w:i w:val="false"/>
+          <w:iCs w:val="false"/>
+          <w:color w:val="auto"/>
+          <w:kern w:val="2"/>
+          <w:u w:val="none"/>
+          <w:lang w:val="en-US" w:eastAsia="zh-CN" w:bidi="hi-IN"/>
+        </w:rPr>
+      </w:pPr>
+      <w:r>
+        <w:rPr>
+          <w:rFonts w:eastAsia="Songti SC" w:cs="Arial Unicode MS"/>
+          <w:b w:val="false"/>
+          <w:bCs w:val="false"/>
+          <w:i w:val="false"/>
+          <w:iCs w:val="false"/>
+          <w:color w:val="auto"/>
+          <w:kern w:val="2"/>
+          <w:u w:val="none"/>
+          <w:lang w:val="en-US" w:eastAsia="zh-CN" w:bidi="hi-IN"/>
+        </w:rPr>
+        <w:t xml:space="preserve"> </w:t>
+      </w:r>
+      <w:r>
+        <w:rPr>
+          <w:rFonts w:eastAsia="Songti SC" w:cs="Arial Unicode MS" w:ascii="Georgia" w:hAnsi="Georgia"/>
+          <w:b/>
+          <w:bCs/>
+          <w:i w:val="false"/>
+          <w:iCs w:val="false"/>
+          <w:color w:val="auto"/>
+          <w:kern w:val="2"/>
+          <w:sz w:val="20"/>
+          <w:szCs w:val="20"/>
+          <w:u w:val="none"/>
+          <w:lang w:val="en-US" w:eastAsia="zh-CN" w:bidi="hi-IN"/>
+        </w:rPr>
+        <w:t>require</w:t>
+      </w:r>
+      <w:r>
+        <w:rPr>
+          <w:rFonts w:eastAsia="Songti SC" w:cs="Arial Unicode MS" w:ascii="Georgia" w:hAnsi="Georgia"/>
+          <w:b w:val="false"/>
+          <w:bCs w:val="false"/>
+          <w:i w:val="false"/>
+          <w:iCs w:val="false"/>
+          <w:color w:val="auto"/>
+          <w:kern w:val="2"/>
+          <w:sz w:val="20"/>
+          <w:szCs w:val="20"/>
+          <w:u w:val="none"/>
+          <w:lang w:val="en-US" w:eastAsia="zh-CN" w:bidi="hi-IN"/>
+        </w:rPr>
+        <w:t xml:space="preserve"> </w:t>
+      </w:r>
+      <w:r>
+        <w:rPr>
+          <w:rFonts w:eastAsia="Songti SC" w:cs="Arial Unicode MS" w:ascii="Georgia" w:hAnsi="Georgia"/>
+          <w:b w:val="false"/>
+          <w:bCs w:val="false"/>
+          <w:i/>
+          <w:iCs/>
+          <w:color w:val="auto"/>
+          <w:kern w:val="2"/>
+          <w:sz w:val="20"/>
+          <w:szCs w:val="20"/>
+          <w:u w:val="none"/>
+          <w:lang w:val="en-US" w:eastAsia="zh-CN" w:bidi="hi-IN"/>
+        </w:rPr>
+        <w:t>string</w:t>
+      </w:r>
+      <w:r>
+        <w:rPr>
+          <w:rFonts w:eastAsia="Songti SC" w:cs="Arial Unicode MS" w:ascii="Georgia" w:hAnsi="Georgia"/>
+          <w:b w:val="false"/>
+          <w:bCs w:val="false"/>
+          <w:i w:val="false"/>
+          <w:iCs w:val="false"/>
+          <w:color w:val="auto"/>
+          <w:kern w:val="2"/>
+          <w:sz w:val="20"/>
+          <w:szCs w:val="20"/>
+          <w:u w:val="none"/>
+          <w:lang w:val="en-US" w:eastAsia="zh-CN" w:bidi="hi-IN"/>
+        </w:rPr>
+        <w:tab/>
+      </w:r>
+      <w:r>
+        <w:rPr>
+          <w:rFonts w:eastAsia="Songti SC" w:cs="Arial Unicode MS" w:ascii="Georgia" w:hAnsi="Georgia"/>
+          <w:b w:val="false"/>
+          <w:bCs w:val="false"/>
+          <w:i/>
+          <w:iCs/>
+          <w:color w:val="auto"/>
+          <w:kern w:val="2"/>
+          <w:sz w:val="20"/>
+          <w:szCs w:val="20"/>
+          <w:u w:val="none"/>
+          <w:lang w:val="en-US" w:eastAsia="zh-CN" w:bidi="hi-IN"/>
+        </w:rPr>
+        <w:t xml:space="preserve">bool       </w:t>
+      </w:r>
+      <w:r>
+        <w:rPr>
+          <w:rFonts w:eastAsia="Songti SC" w:cs="Arial Unicode MS" w:ascii="Georgia" w:hAnsi="Georgia"/>
+          <w:b w:val="false"/>
+          <w:bCs w:val="false"/>
+          <w:i w:val="false"/>
+          <w:iCs w:val="false"/>
+          <w:color w:val="auto"/>
+          <w:kern w:val="2"/>
+          <w:sz w:val="20"/>
+          <w:szCs w:val="20"/>
+          <w:u w:val="none"/>
+          <w:lang w:val="en-US" w:eastAsia="zh-CN" w:bidi="hi-IN"/>
+        </w:rPr>
+        <w:t>module load</w:t>
+      </w:r>
+    </w:p>
+    <w:p>
+      <w:pPr>
+        <w:pStyle w:val="Normal"/>
+        <w:rPr>
+          <w:rFonts w:ascii="Georgia" w:hAnsi="Georgia" w:eastAsia="Songti SC" w:cs="Arial Unicode MS"/>
+          <w:b w:val="false"/>
+          <w:bCs w:val="false"/>
+          <w:i w:val="false"/>
+          <w:i w:val="false"/>
+          <w:iCs w:val="false"/>
+          <w:color w:val="auto"/>
+          <w:kern w:val="2"/>
+          <w:u w:val="none"/>
+          <w:lang w:val="en-US" w:eastAsia="zh-CN" w:bidi="hi-IN"/>
+        </w:rPr>
+      </w:pPr>
+      <w:r>
+        <w:rPr>
+          <w:rFonts w:eastAsia="Songti SC" w:cs="Arial Unicode MS" w:ascii="Georgia" w:hAnsi="Georgia"/>
+          <w:b w:val="false"/>
+          <w:bCs w:val="false"/>
+          <w:i w:val="false"/>
+          <w:iCs w:val="false"/>
+          <w:color w:val="auto"/>
+          <w:kern w:val="2"/>
+          <w:sz w:val="20"/>
+          <w:szCs w:val="20"/>
+          <w:u w:val="none"/>
+          <w:lang w:val="en-US" w:eastAsia="zh-CN" w:bidi="hi-IN"/>
+        </w:rPr>
+        <w:t xml:space="preserve"> </w:t>
+      </w:r>
+      <w:r>
+        <w:rPr>
+          <w:rFonts w:eastAsia="Songti SC" w:cs="Arial Unicode MS" w:ascii="Georgia" w:hAnsi="Georgia"/>
+          <w:b/>
+          <w:bCs/>
+          <w:i w:val="false"/>
+          <w:iCs w:val="false"/>
+          <w:color w:val="auto"/>
+          <w:kern w:val="2"/>
+          <w:sz w:val="20"/>
+          <w:szCs w:val="20"/>
+          <w:u w:val="none"/>
+          <w:lang w:val="en-US" w:eastAsia="zh-CN" w:bidi="hi-IN"/>
+        </w:rPr>
+        <w:t>require-</w:t>
+      </w:r>
+      <w:r>
+        <w:rPr>
+          <w:rFonts w:eastAsia="Songti SC" w:cs="Arial Unicode MS" w:ascii="Georgia" w:hAnsi="Georgia"/>
+          <w:b/>
+          <w:bCs/>
+          <w:i w:val="false"/>
+          <w:iCs w:val="false"/>
+          <w:color w:val="auto"/>
+          <w:kern w:val="2"/>
+          <w:sz w:val="20"/>
+          <w:szCs w:val="20"/>
+          <w:u w:val="none"/>
+          <w:lang w:val="en-US" w:eastAsia="zh-CN" w:bidi="hi-IN"/>
+        </w:rPr>
+        <w:t>lib</w:t>
+      </w:r>
+      <w:r>
+        <w:rPr>
+          <w:rFonts w:eastAsia="Songti SC" w:cs="Arial Unicode MS" w:ascii="Georgia" w:hAnsi="Georgia"/>
+          <w:b w:val="false"/>
+          <w:bCs w:val="false"/>
+          <w:i w:val="false"/>
+          <w:iCs w:val="false"/>
+          <w:color w:val="auto"/>
+          <w:kern w:val="2"/>
+          <w:sz w:val="20"/>
+          <w:szCs w:val="20"/>
+          <w:u w:val="none"/>
+          <w:lang w:val="en-US" w:eastAsia="zh-CN" w:bidi="hi-IN"/>
+        </w:rPr>
+        <w:t xml:space="preserve"> </w:t>
+      </w:r>
+      <w:r>
+        <w:rPr>
+          <w:rFonts w:eastAsia="Songti SC" w:cs="Arial Unicode MS" w:ascii="Georgia" w:hAnsi="Georgia"/>
+          <w:b w:val="false"/>
+          <w:bCs w:val="false"/>
+          <w:i/>
+          <w:iCs/>
+          <w:color w:val="auto"/>
+          <w:kern w:val="2"/>
+          <w:sz w:val="20"/>
+          <w:szCs w:val="20"/>
+          <w:u w:val="none"/>
+          <w:lang w:val="en-US" w:eastAsia="zh-CN" w:bidi="hi-IN"/>
+        </w:rPr>
+        <w:t>string</w:t>
+      </w:r>
+      <w:r>
+        <w:rPr>
+          <w:rFonts w:eastAsia="Songti SC" w:cs="Arial Unicode MS" w:ascii="Georgia" w:hAnsi="Georgia"/>
+          <w:b w:val="false"/>
+          <w:bCs w:val="false"/>
+          <w:i w:val="false"/>
+          <w:iCs w:val="false"/>
+          <w:color w:val="auto"/>
+          <w:kern w:val="2"/>
+          <w:sz w:val="20"/>
+          <w:szCs w:val="20"/>
+          <w:u w:val="none"/>
+          <w:lang w:val="en-US" w:eastAsia="zh-CN" w:bidi="hi-IN"/>
+        </w:rPr>
+        <w:tab/>
+      </w:r>
+      <w:r>
+        <w:rPr>
+          <w:rFonts w:eastAsia="Songti SC" w:cs="Arial Unicode MS" w:ascii="Georgia" w:hAnsi="Georgia"/>
+          <w:b w:val="false"/>
+          <w:bCs w:val="false"/>
+          <w:i/>
+          <w:iCs/>
+          <w:color w:val="auto"/>
+          <w:kern w:val="2"/>
+          <w:sz w:val="20"/>
+          <w:szCs w:val="20"/>
+          <w:u w:val="none"/>
+          <w:lang w:val="en-US" w:eastAsia="zh-CN" w:bidi="hi-IN"/>
+        </w:rPr>
+        <w:t xml:space="preserve">bool       </w:t>
+      </w:r>
+      <w:r>
+        <w:rPr>
+          <w:rFonts w:eastAsia="Songti SC" w:cs="Arial Unicode MS" w:ascii="Georgia" w:hAnsi="Georgia"/>
+          <w:b w:val="false"/>
+          <w:bCs w:val="false"/>
+          <w:i w:val="false"/>
+          <w:iCs w:val="false"/>
+          <w:color w:val="auto"/>
+          <w:kern w:val="2"/>
+          <w:sz w:val="20"/>
+          <w:szCs w:val="20"/>
+          <w:u w:val="none"/>
+          <w:lang w:val="en-US" w:eastAsia="zh-CN" w:bidi="hi-IN"/>
+        </w:rPr>
+        <w:t>lib</w:t>
+      </w:r>
+      <w:r>
+        <w:rPr>
+          <w:rFonts w:eastAsia="Songti SC" w:cs="Arial Unicode MS" w:ascii="Georgia" w:hAnsi="Georgia"/>
+          <w:b w:val="false"/>
+          <w:bCs w:val="false"/>
+          <w:i/>
+          <w:iCs/>
+          <w:color w:val="auto"/>
+          <w:kern w:val="2"/>
+          <w:sz w:val="20"/>
+          <w:szCs w:val="20"/>
+          <w:u w:val="none"/>
+          <w:lang w:val="en-US" w:eastAsia="zh-CN" w:bidi="hi-IN"/>
+        </w:rPr>
+        <w:t xml:space="preserve"> </w:t>
+      </w:r>
+      <w:r>
+        <w:rPr>
+          <w:rFonts w:eastAsia="Songti SC" w:cs="Arial Unicode MS" w:ascii="Georgia" w:hAnsi="Georgia"/>
+          <w:b w:val="false"/>
+          <w:bCs w:val="false"/>
+          <w:i w:val="false"/>
+          <w:iCs w:val="false"/>
+          <w:color w:val="auto"/>
+          <w:kern w:val="2"/>
+          <w:sz w:val="20"/>
+          <w:szCs w:val="20"/>
+          <w:u w:val="none"/>
+          <w:lang w:val="en-US" w:eastAsia="zh-CN" w:bidi="hi-IN"/>
+        </w:rPr>
+        <w:t>module load</w:t>
       </w:r>
     </w:p>
     <w:p>
@@ -15747,7 +16079,7 @@
     <w:pPr>
       <w:widowControl/>
       <w:suppressAutoHyphens w:val="true"/>
-      <w:overflowPunct w:val="true"/>
+      <w:overflowPunct w:val="false"/>
       <w:bidi w:val="0"/>
       <w:spacing w:before="0" w:after="0"/>
       <w:jc w:val="start"/>

</xml_diff>

<commit_message>
#552 - core: eval
</commit_message>
<xml_diff>
--- a/doc/refcards/core-ref.docx
+++ b/doc/refcards/core-ref.docx
@@ -66,7 +66,7 @@
           <w:tab w:val="left" w:pos="4110" w:leader="none"/>
         </w:tabs>
         <w:suppressAutoHyphens w:val="true"/>
-        <w:overflowPunct w:val="false"/>
+        <w:overflowPunct w:val="true"/>
         <w:bidi w:val="0"/>
         <w:spacing w:before="0" w:after="0"/>
         <w:ind w:hanging="0" w:start="0" w:end="0"/>
@@ -339,7 +339,7 @@
           <w:sz w:val="16"/>
           <w:szCs w:val="16"/>
         </w:rPr>
-        <w:t>5</w:t>
+        <w:t>6</w:t>
       </w:r>
     </w:p>
     <w:p>
@@ -1931,7 +1931,7 @@
           <w:u w:val="none"/>
           <w:lang w:val="en-US" w:eastAsia="zh-CN" w:bidi="hi-IN"/>
         </w:rPr>
-        <w:t>apply</w:t>
+        <w:t>eval</w:t>
       </w:r>
       <w:r>
         <w:rPr>
@@ -1963,15 +1963,17 @@
           <w:u w:val="none"/>
           <w:lang w:val="en-US" w:eastAsia="zh-CN" w:bidi="hi-IN"/>
         </w:rPr>
-        <w:t>func</w:t>
+        <w:t>T</w:t>
+        <w:tab/>
+        <w:tab/>
       </w:r>
       <w:r>
         <w:rPr>
           <w:rFonts w:eastAsia="Songti SC" w:cs="Arial Unicode MS" w:ascii="Georgia" w:hAnsi="Georgia"/>
           <w:b w:val="false"/>
-          <w:bCs/>
-          <w:i w:val="false"/>
-          <w:iCs/>
+          <w:bCs w:val="false"/>
+          <w:i w:val="false"/>
+          <w:iCs w:val="false"/>
           <w:color w:val="auto"/>
           <w:kern w:val="2"/>
           <w:sz w:val="20"/>
@@ -1979,7 +1981,7 @@
           <w:u w:val="none"/>
           <w:lang w:val="en-US" w:eastAsia="zh-CN" w:bidi="hi-IN"/>
         </w:rPr>
-        <w:t xml:space="preserve"> </w:t>
+        <w:tab/>
       </w:r>
       <w:r>
         <w:rPr>
@@ -1995,15 +1997,15 @@
           <w:u w:val="none"/>
           <w:lang w:val="en-US" w:eastAsia="zh-CN" w:bidi="hi-IN"/>
         </w:rPr>
-        <w:t>list</w:t>
+        <w:t>T</w:t>
       </w:r>
       <w:r>
         <w:rPr>
           <w:rFonts w:eastAsia="Songti SC" w:cs="Arial Unicode MS" w:ascii="Georgia" w:hAnsi="Georgia"/>
-          <w:b w:val="false"/>
-          <w:bCs w:val="false"/>
-          <w:i w:val="false"/>
-          <w:iCs w:val="false"/>
+          <w:b/>
+          <w:bCs/>
+          <w:i/>
+          <w:iCs/>
           <w:color w:val="auto"/>
           <w:kern w:val="2"/>
           <w:sz w:val="20"/>
@@ -2012,15 +2014,14 @@
           <w:lang w:val="en-US" w:eastAsia="zh-CN" w:bidi="hi-IN"/>
         </w:rPr>
         <w:tab/>
-        <w:tab/>
       </w:r>
       <w:r>
         <w:rPr>
           <w:rFonts w:eastAsia="Songti SC" w:cs="Arial Unicode MS" w:ascii="Georgia" w:hAnsi="Georgia"/>
           <w:b w:val="false"/>
           <w:bCs w:val="false"/>
-          <w:i/>
-          <w:iCs/>
+          <w:i w:val="false"/>
+          <w:iCs w:val="false"/>
           <w:color w:val="auto"/>
           <w:kern w:val="2"/>
           <w:sz w:val="20"/>
@@ -2028,15 +2029,24 @@
           <w:u w:val="none"/>
           <w:lang w:val="en-US" w:eastAsia="zh-CN" w:bidi="hi-IN"/>
         </w:rPr>
-        <w:t>T</w:t>
-      </w:r>
+        <w:t>eval form</w:t>
+      </w:r>
+    </w:p>
+    <w:p>
+      <w:pPr>
+        <w:pStyle w:val="Normal"/>
+        <w:rPr>
+          <w:sz w:val="20"/>
+          <w:szCs w:val="20"/>
+        </w:rPr>
+      </w:pPr>
       <w:r>
         <w:rPr>
           <w:rFonts w:eastAsia="Songti SC" w:cs="Arial Unicode MS" w:ascii="Georgia" w:hAnsi="Georgia"/>
           <w:b/>
           <w:bCs/>
-          <w:i/>
-          <w:iCs/>
+          <w:i w:val="false"/>
+          <w:iCs w:val="false"/>
           <w:color w:val="auto"/>
           <w:kern w:val="2"/>
           <w:sz w:val="20"/>
@@ -2044,13 +2054,13 @@
           <w:u w:val="none"/>
           <w:lang w:val="en-US" w:eastAsia="zh-CN" w:bidi="hi-IN"/>
         </w:rPr>
-        <w:tab/>
+        <w:t xml:space="preserve"> </w:t>
       </w:r>
       <w:r>
         <w:rPr>
           <w:rFonts w:eastAsia="Songti SC" w:cs="Arial Unicode MS" w:ascii="Georgia" w:hAnsi="Georgia"/>
-          <w:b w:val="false"/>
-          <w:bCs w:val="false"/>
+          <w:b/>
+          <w:bCs/>
           <w:i w:val="false"/>
           <w:iCs w:val="false"/>
           <w:color w:val="auto"/>
@@ -2060,14 +2070,14 @@
           <w:u w:val="none"/>
           <w:lang w:val="en-US" w:eastAsia="zh-CN" w:bidi="hi-IN"/>
         </w:rPr>
-        <w:t xml:space="preserve">apply </w:t>
+        <w:t>apply</w:t>
       </w:r>
       <w:r>
         <w:rPr>
           <w:rFonts w:eastAsia="Songti SC" w:cs="Arial Unicode MS" w:ascii="Georgia" w:hAnsi="Georgia"/>
           <w:b w:val="false"/>
-          <w:bCs w:val="false"/>
-          <w:i/>
+          <w:bCs/>
+          <w:i w:val="false"/>
           <w:iCs/>
           <w:color w:val="auto"/>
           <w:kern w:val="2"/>
@@ -2076,14 +2086,14 @@
           <w:u w:val="none"/>
           <w:lang w:val="en-US" w:eastAsia="zh-CN" w:bidi="hi-IN"/>
         </w:rPr>
-        <w:t>func</w:t>
+        <w:t xml:space="preserve"> </w:t>
       </w:r>
       <w:r>
         <w:rPr>
           <w:rFonts w:eastAsia="Songti SC" w:cs="Arial Unicode MS" w:ascii="Georgia" w:hAnsi="Georgia"/>
           <w:b w:val="false"/>
           <w:bCs w:val="false"/>
-          <w:i w:val="false"/>
+          <w:i/>
           <w:iCs/>
           <w:color w:val="auto"/>
           <w:kern w:val="2"/>
@@ -2092,15 +2102,15 @@
           <w:u w:val="none"/>
           <w:lang w:val="en-US" w:eastAsia="zh-CN" w:bidi="hi-IN"/>
         </w:rPr>
-        <w:t xml:space="preserve"> </w:t>
+        <w:t>func</w:t>
       </w:r>
       <w:r>
         <w:rPr>
           <w:rFonts w:eastAsia="Songti SC" w:cs="Arial Unicode MS" w:ascii="Georgia" w:hAnsi="Georgia"/>
           <w:b w:val="false"/>
-          <w:bCs w:val="false"/>
-          <w:i w:val="false"/>
-          <w:iCs w:val="false"/>
+          <w:bCs/>
+          <w:i w:val="false"/>
+          <w:iCs/>
           <w:color w:val="auto"/>
           <w:kern w:val="2"/>
           <w:sz w:val="20"/>
@@ -2108,7 +2118,7 @@
           <w:u w:val="none"/>
           <w:lang w:val="en-US" w:eastAsia="zh-CN" w:bidi="hi-IN"/>
         </w:rPr>
-        <w:t xml:space="preserve">to </w:t>
+        <w:t xml:space="preserve"> </w:t>
       </w:r>
       <w:r>
         <w:rPr>
@@ -2126,15 +2136,6 @@
         </w:rPr>
         <w:t>list</w:t>
       </w:r>
-    </w:p>
-    <w:p>
-      <w:pPr>
-        <w:pStyle w:val="Normal"/>
-        <w:rPr>
-          <w:sz w:val="20"/>
-          <w:szCs w:val="20"/>
-        </w:rPr>
-      </w:pPr>
       <w:r>
         <w:rPr>
           <w:rFonts w:eastAsia="Songti SC" w:cs="Arial Unicode MS" w:ascii="Georgia" w:hAnsi="Georgia"/>
@@ -2149,15 +2150,16 @@
           <w:u w:val="none"/>
           <w:lang w:val="en-US" w:eastAsia="zh-CN" w:bidi="hi-IN"/>
         </w:rPr>
-        <w:t xml:space="preserve"> </w:t>
+        <w:tab/>
+        <w:tab/>
       </w:r>
       <w:r>
         <w:rPr>
           <w:rFonts w:eastAsia="Songti SC" w:cs="Arial Unicode MS" w:ascii="Georgia" w:hAnsi="Georgia"/>
-          <w:b/>
-          <w:bCs/>
-          <w:i w:val="false"/>
-          <w:iCs w:val="false"/>
+          <w:b w:val="false"/>
+          <w:bCs w:val="false"/>
+          <w:i/>
+          <w:iCs/>
           <w:color w:val="auto"/>
           <w:kern w:val="2"/>
           <w:sz w:val="20"/>
@@ -2165,15 +2167,15 @@
           <w:u w:val="none"/>
           <w:lang w:val="en-US" w:eastAsia="zh-CN" w:bidi="hi-IN"/>
         </w:rPr>
-        <w:t>compile</w:t>
+        <w:t>T</w:t>
       </w:r>
       <w:r>
         <w:rPr>
           <w:rFonts w:eastAsia="Songti SC" w:cs="Arial Unicode MS" w:ascii="Georgia" w:hAnsi="Georgia"/>
-          <w:b w:val="false"/>
-          <w:bCs w:val="false"/>
-          <w:i w:val="false"/>
-          <w:iCs w:val="false"/>
+          <w:b/>
+          <w:bCs/>
+          <w:i/>
+          <w:iCs/>
           <w:color w:val="auto"/>
           <w:kern w:val="2"/>
           <w:sz w:val="20"/>
@@ -2181,15 +2183,15 @@
           <w:u w:val="none"/>
           <w:lang w:val="en-US" w:eastAsia="zh-CN" w:bidi="hi-IN"/>
         </w:rPr>
-        <w:t xml:space="preserve"> </w:t>
+        <w:tab/>
       </w:r>
       <w:r>
         <w:rPr>
           <w:rFonts w:eastAsia="Songti SC" w:cs="Arial Unicode MS" w:ascii="Georgia" w:hAnsi="Georgia"/>
           <w:b w:val="false"/>
           <w:bCs w:val="false"/>
-          <w:i/>
-          <w:iCs/>
+          <w:i w:val="false"/>
+          <w:iCs w:val="false"/>
           <w:color w:val="auto"/>
           <w:kern w:val="2"/>
           <w:sz w:val="20"/>
@@ -2197,18 +2199,15 @@
           <w:u w:val="none"/>
           <w:lang w:val="en-US" w:eastAsia="zh-CN" w:bidi="hi-IN"/>
         </w:rPr>
-        <w:t>T</w:t>
-        <w:tab/>
-        <w:tab/>
-        <w:t>T</w:t>
+        <w:t xml:space="preserve">apply </w:t>
       </w:r>
       <w:r>
         <w:rPr>
           <w:rFonts w:eastAsia="Songti SC" w:cs="Arial Unicode MS" w:ascii="Georgia" w:hAnsi="Georgia"/>
           <w:b w:val="false"/>
           <w:bCs w:val="false"/>
-          <w:i w:val="false"/>
-          <w:iCs w:val="false"/>
+          <w:i/>
+          <w:iCs/>
           <w:color w:val="auto"/>
           <w:kern w:val="2"/>
           <w:sz w:val="20"/>
@@ -2216,24 +2215,15 @@
           <w:u w:val="none"/>
           <w:lang w:val="en-US" w:eastAsia="zh-CN" w:bidi="hi-IN"/>
         </w:rPr>
-        <w:t xml:space="preserve">            compile T in null</w:t>
-      </w:r>
-    </w:p>
-    <w:p>
-      <w:pPr>
-        <w:pStyle w:val="Normal"/>
-        <w:rPr>
-          <w:sz w:val="20"/>
-          <w:szCs w:val="20"/>
-        </w:rPr>
-      </w:pPr>
+        <w:t>func</w:t>
+      </w:r>
       <w:r>
         <w:rPr>
           <w:rFonts w:eastAsia="Songti SC" w:cs="Arial Unicode MS" w:ascii="Georgia" w:hAnsi="Georgia"/>
           <w:b w:val="false"/>
           <w:bCs w:val="false"/>
           <w:i w:val="false"/>
-          <w:iCs w:val="false"/>
+          <w:iCs/>
           <w:color w:val="auto"/>
           <w:kern w:val="2"/>
           <w:sz w:val="20"/>
@@ -2241,7 +2231,7 @@
           <w:u w:val="none"/>
           <w:lang w:val="en-US" w:eastAsia="zh-CN" w:bidi="hi-IN"/>
         </w:rPr>
-        <w:t xml:space="preserve">                                                           </w:t>
+        <w:t xml:space="preserve"> </w:t>
       </w:r>
       <w:r>
         <w:rPr>
@@ -2257,24 +2247,15 @@
           <w:u w:val="none"/>
           <w:lang w:val="en-US" w:eastAsia="zh-CN" w:bidi="hi-IN"/>
         </w:rPr>
-        <w:t>environment</w:t>
-      </w:r>
-    </w:p>
-    <w:p>
-      <w:pPr>
-        <w:pStyle w:val="Normal"/>
-        <w:rPr>
-          <w:sz w:val="20"/>
-          <w:szCs w:val="20"/>
-        </w:rPr>
-      </w:pPr>
+        <w:t xml:space="preserve">to </w:t>
+      </w:r>
       <w:r>
         <w:rPr>
           <w:rFonts w:eastAsia="Songti SC" w:cs="Arial Unicode MS" w:ascii="Georgia" w:hAnsi="Georgia"/>
           <w:b w:val="false"/>
           <w:bCs w:val="false"/>
-          <w:i w:val="false"/>
-          <w:iCs w:val="false"/>
+          <w:i/>
+          <w:iCs/>
           <w:color w:val="auto"/>
           <w:kern w:val="2"/>
           <w:sz w:val="20"/>
@@ -2282,13 +2263,22 @@
           <w:u w:val="none"/>
           <w:lang w:val="en-US" w:eastAsia="zh-CN" w:bidi="hi-IN"/>
         </w:rPr>
-        <w:t xml:space="preserve"> </w:t>
-      </w:r>
+        <w:t>list</w:t>
+      </w:r>
+    </w:p>
+    <w:p>
+      <w:pPr>
+        <w:pStyle w:val="Normal"/>
+        <w:rPr>
+          <w:sz w:val="20"/>
+          <w:szCs w:val="20"/>
+        </w:rPr>
+      </w:pPr>
       <w:r>
         <w:rPr>
           <w:rFonts w:eastAsia="Songti SC" w:cs="Arial Unicode MS" w:ascii="Georgia" w:hAnsi="Georgia"/>
-          <w:b/>
-          <w:bCs/>
+          <w:b w:val="false"/>
+          <w:bCs w:val="false"/>
           <w:i w:val="false"/>
           <w:iCs w:val="false"/>
           <w:color w:val="auto"/>
@@ -2298,17 +2288,15 @@
           <w:u w:val="none"/>
           <w:lang w:val="en-US" w:eastAsia="zh-CN" w:bidi="hi-IN"/>
         </w:rPr>
-        <w:t>gensym</w:t>
-        <w:tab/>
-        <w:tab/>
+        <w:t xml:space="preserve"> </w:t>
       </w:r>
       <w:r>
         <w:rPr>
           <w:rFonts w:eastAsia="Songti SC" w:cs="Arial Unicode MS" w:ascii="Georgia" w:hAnsi="Georgia"/>
-          <w:b w:val="false"/>
-          <w:bCs w:val="false"/>
-          <w:i/>
-          <w:iCs/>
+          <w:b/>
+          <w:bCs/>
+          <w:i w:val="false"/>
+          <w:iCs w:val="false"/>
           <w:color w:val="auto"/>
           <w:kern w:val="2"/>
           <w:sz w:val="20"/>
@@ -2316,7 +2304,7 @@
           <w:u w:val="none"/>
           <w:lang w:val="en-US" w:eastAsia="zh-CN" w:bidi="hi-IN"/>
         </w:rPr>
-        <w:t>sym</w:t>
+        <w:t>compile</w:t>
       </w:r>
       <w:r>
         <w:rPr>
@@ -2332,24 +2320,15 @@
           <w:u w:val="none"/>
           <w:lang w:val="en-US" w:eastAsia="zh-CN" w:bidi="hi-IN"/>
         </w:rPr>
-        <w:t xml:space="preserve">       create unique</w:t>
-      </w:r>
-    </w:p>
-    <w:p>
-      <w:pPr>
-        <w:pStyle w:val="Normal"/>
-        <w:rPr>
-          <w:sz w:val="20"/>
-          <w:szCs w:val="20"/>
-        </w:rPr>
-      </w:pPr>
+        <w:t xml:space="preserve"> </w:t>
+      </w:r>
       <w:r>
         <w:rPr>
           <w:rFonts w:eastAsia="Songti SC" w:cs="Arial Unicode MS" w:ascii="Georgia" w:hAnsi="Georgia"/>
           <w:b w:val="false"/>
           <w:bCs w:val="false"/>
-          <w:i w:val="false"/>
-          <w:iCs w:val="false"/>
+          <w:i/>
+          <w:iCs/>
           <w:color w:val="auto"/>
           <w:kern w:val="2"/>
           <w:sz w:val="20"/>
@@ -2357,7 +2336,10 @@
           <w:u w:val="none"/>
           <w:lang w:val="en-US" w:eastAsia="zh-CN" w:bidi="hi-IN"/>
         </w:rPr>
-        <w:t xml:space="preserve">                                                           </w:t>
+        <w:t>T</w:t>
+        <w:tab/>
+        <w:tab/>
+        <w:t>T</w:t>
       </w:r>
       <w:r>
         <w:rPr>
@@ -2373,6 +2355,163 @@
           <w:u w:val="none"/>
           <w:lang w:val="en-US" w:eastAsia="zh-CN" w:bidi="hi-IN"/>
         </w:rPr>
+        <w:t xml:space="preserve">            compile T in null</w:t>
+      </w:r>
+    </w:p>
+    <w:p>
+      <w:pPr>
+        <w:pStyle w:val="Normal"/>
+        <w:rPr>
+          <w:sz w:val="20"/>
+          <w:szCs w:val="20"/>
+        </w:rPr>
+      </w:pPr>
+      <w:r>
+        <w:rPr>
+          <w:rFonts w:eastAsia="Songti SC" w:cs="Arial Unicode MS" w:ascii="Georgia" w:hAnsi="Georgia"/>
+          <w:b w:val="false"/>
+          <w:bCs w:val="false"/>
+          <w:i w:val="false"/>
+          <w:iCs w:val="false"/>
+          <w:color w:val="auto"/>
+          <w:kern w:val="2"/>
+          <w:sz w:val="20"/>
+          <w:szCs w:val="20"/>
+          <w:u w:val="none"/>
+          <w:lang w:val="en-US" w:eastAsia="zh-CN" w:bidi="hi-IN"/>
+        </w:rPr>
+        <w:t xml:space="preserve">                                                           </w:t>
+      </w:r>
+      <w:r>
+        <w:rPr>
+          <w:rFonts w:eastAsia="Songti SC" w:cs="Arial Unicode MS" w:ascii="Georgia" w:hAnsi="Georgia"/>
+          <w:b w:val="false"/>
+          <w:bCs w:val="false"/>
+          <w:i w:val="false"/>
+          <w:iCs w:val="false"/>
+          <w:color w:val="auto"/>
+          <w:kern w:val="2"/>
+          <w:sz w:val="20"/>
+          <w:szCs w:val="20"/>
+          <w:u w:val="none"/>
+          <w:lang w:val="en-US" w:eastAsia="zh-CN" w:bidi="hi-IN"/>
+        </w:rPr>
+        <w:t>environment</w:t>
+      </w:r>
+    </w:p>
+    <w:p>
+      <w:pPr>
+        <w:pStyle w:val="Normal"/>
+        <w:rPr>
+          <w:sz w:val="20"/>
+          <w:szCs w:val="20"/>
+        </w:rPr>
+      </w:pPr>
+      <w:r>
+        <w:rPr>
+          <w:rFonts w:eastAsia="Songti SC" w:cs="Arial Unicode MS" w:ascii="Georgia" w:hAnsi="Georgia"/>
+          <w:b w:val="false"/>
+          <w:bCs w:val="false"/>
+          <w:i w:val="false"/>
+          <w:iCs w:val="false"/>
+          <w:color w:val="auto"/>
+          <w:kern w:val="2"/>
+          <w:sz w:val="20"/>
+          <w:szCs w:val="20"/>
+          <w:u w:val="none"/>
+          <w:lang w:val="en-US" w:eastAsia="zh-CN" w:bidi="hi-IN"/>
+        </w:rPr>
+        <w:t xml:space="preserve"> </w:t>
+      </w:r>
+      <w:r>
+        <w:rPr>
+          <w:rFonts w:eastAsia="Songti SC" w:cs="Arial Unicode MS" w:ascii="Georgia" w:hAnsi="Georgia"/>
+          <w:b/>
+          <w:bCs/>
+          <w:i w:val="false"/>
+          <w:iCs w:val="false"/>
+          <w:color w:val="auto"/>
+          <w:kern w:val="2"/>
+          <w:sz w:val="20"/>
+          <w:szCs w:val="20"/>
+          <w:u w:val="none"/>
+          <w:lang w:val="en-US" w:eastAsia="zh-CN" w:bidi="hi-IN"/>
+        </w:rPr>
+        <w:t>gensym</w:t>
+        <w:tab/>
+        <w:tab/>
+      </w:r>
+      <w:r>
+        <w:rPr>
+          <w:rFonts w:eastAsia="Songti SC" w:cs="Arial Unicode MS" w:ascii="Georgia" w:hAnsi="Georgia"/>
+          <w:b w:val="false"/>
+          <w:bCs w:val="false"/>
+          <w:i/>
+          <w:iCs/>
+          <w:color w:val="auto"/>
+          <w:kern w:val="2"/>
+          <w:sz w:val="20"/>
+          <w:szCs w:val="20"/>
+          <w:u w:val="none"/>
+          <w:lang w:val="en-US" w:eastAsia="zh-CN" w:bidi="hi-IN"/>
+        </w:rPr>
+        <w:t>sym</w:t>
+      </w:r>
+      <w:r>
+        <w:rPr>
+          <w:rFonts w:eastAsia="Songti SC" w:cs="Arial Unicode MS" w:ascii="Georgia" w:hAnsi="Georgia"/>
+          <w:b w:val="false"/>
+          <w:bCs w:val="false"/>
+          <w:i w:val="false"/>
+          <w:iCs w:val="false"/>
+          <w:color w:val="auto"/>
+          <w:kern w:val="2"/>
+          <w:sz w:val="20"/>
+          <w:szCs w:val="20"/>
+          <w:u w:val="none"/>
+          <w:lang w:val="en-US" w:eastAsia="zh-CN" w:bidi="hi-IN"/>
+        </w:rPr>
+        <w:t xml:space="preserve">       create unique</w:t>
+      </w:r>
+    </w:p>
+    <w:p>
+      <w:pPr>
+        <w:pStyle w:val="Normal"/>
+        <w:rPr>
+          <w:sz w:val="20"/>
+          <w:szCs w:val="20"/>
+        </w:rPr>
+      </w:pPr>
+      <w:r>
+        <w:rPr>
+          <w:rFonts w:eastAsia="Songti SC" w:cs="Arial Unicode MS" w:ascii="Georgia" w:hAnsi="Georgia"/>
+          <w:b w:val="false"/>
+          <w:bCs w:val="false"/>
+          <w:i w:val="false"/>
+          <w:iCs w:val="false"/>
+          <w:color w:val="auto"/>
+          <w:kern w:val="2"/>
+          <w:sz w:val="20"/>
+          <w:szCs w:val="20"/>
+          <w:u w:val="none"/>
+          <w:lang w:val="en-US" w:eastAsia="zh-CN" w:bidi="hi-IN"/>
+        </w:rPr>
+        <w:t xml:space="preserve">                                                           </w:t>
+      </w:r>
+      <w:r>
+        <w:rPr>
+          <w:rFonts w:eastAsia="Songti SC" w:cs="Arial Unicode MS" w:ascii="Georgia" w:hAnsi="Georgia"/>
+          <w:b w:val="false"/>
+          <w:bCs w:val="false"/>
+          <w:i w:val="false"/>
+          <w:iCs w:val="false"/>
+          <w:color w:val="auto"/>
+          <w:kern w:val="2"/>
+          <w:sz w:val="20"/>
+          <w:szCs w:val="20"/>
+          <w:u w:val="none"/>
+          <w:lang w:val="en-US" w:eastAsia="zh-CN" w:bidi="hi-IN"/>
+        </w:rPr>
         <w:t>uninterned symbol</w:t>
       </w:r>
     </w:p>
@@ -2386,22 +2525,10 @@
         </w:rPr>
       </w:pPr>
       <w:r>
-        <w:rPr/>
-      </w:r>
-    </w:p>
-    <w:p>
-      <w:pPr>
-        <w:pStyle w:val="Normal"/>
-        <w:rPr>
-          <w:rFonts w:ascii="Georgia" w:hAnsi="Georgia"/>
-          <w:sz w:val="20"/>
-          <w:szCs w:val="20"/>
-        </w:rPr>
-      </w:pPr>
-      <w:r>
-        <w:rPr>
-          <w:sz w:val="16"/>
-          <w:szCs w:val="16"/>
+        <w:rPr>
+          <w:rFonts w:ascii="Georgia" w:hAnsi="Georgia"/>
+          <w:sz w:val="20"/>
+          <w:szCs w:val="20"/>
         </w:rPr>
       </w:r>
     </w:p>
@@ -2820,7 +2947,7 @@
         <w:pStyle w:val="Normal"/>
         <w:widowControl/>
         <w:suppressAutoHyphens w:val="true"/>
-        <w:overflowPunct w:val="false"/>
+        <w:overflowPunct w:val="true"/>
         <w:bidi w:val="0"/>
         <w:spacing w:before="0" w:after="0"/>
         <w:ind w:hanging="0" w:start="0" w:end="0"/>
@@ -7600,7 +7727,7 @@
           <w:tab w:val="left" w:pos="4110" w:leader="none"/>
         </w:tabs>
         <w:suppressAutoHyphens w:val="true"/>
-        <w:overflowPunct w:val="false"/>
+        <w:overflowPunct w:val="true"/>
         <w:bidi w:val="0"/>
         <w:spacing w:before="0" w:after="0"/>
         <w:ind w:hanging="0" w:start="0" w:end="0"/>
@@ -7629,7 +7756,7 @@
           <w:tab w:val="left" w:pos="4110" w:leader="none"/>
         </w:tabs>
         <w:suppressAutoHyphens w:val="true"/>
-        <w:overflowPunct w:val="false"/>
+        <w:overflowPunct w:val="true"/>
         <w:bidi w:val="0"/>
         <w:spacing w:before="0" w:after="0"/>
         <w:ind w:hanging="0" w:start="0" w:end="0"/>
@@ -7723,7 +7850,7 @@
           <w:tab w:val="left" w:pos="4110" w:leader="none"/>
         </w:tabs>
         <w:suppressAutoHyphens w:val="true"/>
-        <w:overflowPunct w:val="false"/>
+        <w:overflowPunct w:val="true"/>
         <w:bidi w:val="0"/>
         <w:spacing w:before="0" w:after="0"/>
         <w:ind w:hanging="0" w:start="0" w:end="0"/>
@@ -7845,7 +7972,7 @@
           <w:tab w:val="left" w:pos="4110" w:leader="none"/>
         </w:tabs>
         <w:suppressAutoHyphens w:val="true"/>
-        <w:overflowPunct w:val="false"/>
+        <w:overflowPunct w:val="true"/>
         <w:bidi w:val="0"/>
         <w:spacing w:before="0" w:after="0"/>
         <w:ind w:hanging="0" w:start="0" w:end="0"/>
@@ -7931,7 +8058,7 @@
           <w:tab w:val="left" w:pos="4110" w:leader="none"/>
         </w:tabs>
         <w:suppressAutoHyphens w:val="true"/>
-        <w:overflowPunct w:val="false"/>
+        <w:overflowPunct w:val="true"/>
         <w:bidi w:val="0"/>
         <w:spacing w:before="0" w:after="0"/>
         <w:ind w:hanging="0" w:start="0" w:end="0"/>
@@ -8009,7 +8136,7 @@
           <w:tab w:val="left" w:pos="4110" w:leader="none"/>
         </w:tabs>
         <w:suppressAutoHyphens w:val="true"/>
-        <w:overflowPunct w:val="false"/>
+        <w:overflowPunct w:val="true"/>
         <w:bidi w:val="0"/>
         <w:spacing w:before="0" w:after="0"/>
         <w:ind w:hanging="0" w:start="0" w:end="0"/>
@@ -8087,7 +8214,7 @@
           <w:tab w:val="left" w:pos="4110" w:leader="none"/>
         </w:tabs>
         <w:suppressAutoHyphens w:val="true"/>
-        <w:overflowPunct w:val="false"/>
+        <w:overflowPunct w:val="true"/>
         <w:bidi w:val="0"/>
         <w:spacing w:before="0" w:after="0"/>
         <w:ind w:hanging="0" w:start="0" w:end="0"/>
@@ -8183,7 +8310,7 @@
           <w:tab w:val="left" w:pos="4110" w:leader="none"/>
         </w:tabs>
         <w:suppressAutoHyphens w:val="true"/>
-        <w:overflowPunct w:val="false"/>
+        <w:overflowPunct w:val="true"/>
         <w:bidi w:val="0"/>
         <w:spacing w:before="0" w:after="0"/>
         <w:ind w:hanging="0" w:start="0" w:end="0"/>
@@ -8279,7 +8406,7 @@
           <w:tab w:val="left" w:pos="4110" w:leader="none"/>
         </w:tabs>
         <w:suppressAutoHyphens w:val="true"/>
-        <w:overflowPunct w:val="false"/>
+        <w:overflowPunct w:val="true"/>
         <w:bidi w:val="0"/>
         <w:spacing w:before="0" w:after="0"/>
         <w:ind w:hanging="0" w:start="0" w:end="0"/>
@@ -8365,7 +8492,7 @@
           <w:tab w:val="left" w:pos="4110" w:leader="none"/>
         </w:tabs>
         <w:suppressAutoHyphens w:val="true"/>
-        <w:overflowPunct w:val="false"/>
+        <w:overflowPunct w:val="true"/>
         <w:bidi w:val="0"/>
         <w:spacing w:before="0" w:after="0"/>
         <w:ind w:hanging="0" w:start="0" w:end="0"/>
@@ -8451,7 +8578,7 @@
           <w:tab w:val="left" w:pos="4110" w:leader="none"/>
         </w:tabs>
         <w:suppressAutoHyphens w:val="true"/>
-        <w:overflowPunct w:val="false"/>
+        <w:overflowPunct w:val="true"/>
         <w:bidi w:val="0"/>
         <w:spacing w:before="0" w:after="0"/>
         <w:ind w:hanging="0" w:start="0" w:end="0"/>
@@ -8553,7 +8680,7 @@
           <w:tab w:val="left" w:pos="4110" w:leader="none"/>
         </w:tabs>
         <w:suppressAutoHyphens w:val="true"/>
-        <w:overflowPunct w:val="false"/>
+        <w:overflowPunct w:val="true"/>
         <w:bidi w:val="0"/>
         <w:spacing w:before="0" w:after="0"/>
         <w:ind w:hanging="0" w:start="0" w:end="0"/>
@@ -8649,7 +8776,7 @@
           <w:tab w:val="left" w:pos="4110" w:leader="none"/>
         </w:tabs>
         <w:suppressAutoHyphens w:val="true"/>
-        <w:overflowPunct w:val="false"/>
+        <w:overflowPunct w:val="true"/>
         <w:bidi w:val="0"/>
         <w:spacing w:before="0" w:after="0"/>
         <w:ind w:hanging="0" w:start="0" w:end="0"/>
@@ -8733,7 +8860,7 @@
           <w:tab w:val="left" w:pos="4110" w:leader="none"/>
         </w:tabs>
         <w:suppressAutoHyphens w:val="true"/>
-        <w:overflowPunct w:val="false"/>
+        <w:overflowPunct w:val="true"/>
         <w:bidi w:val="0"/>
         <w:spacing w:before="0" w:after="0"/>
         <w:ind w:hanging="0" w:start="0" w:end="0"/>
@@ -8829,7 +8956,7 @@
           <w:tab w:val="left" w:pos="4110" w:leader="none"/>
         </w:tabs>
         <w:suppressAutoHyphens w:val="true"/>
-        <w:overflowPunct w:val="false"/>
+        <w:overflowPunct w:val="true"/>
         <w:bidi w:val="0"/>
         <w:spacing w:before="0" w:after="0"/>
         <w:ind w:hanging="0" w:start="0" w:end="0"/>
@@ -8925,7 +9052,7 @@
           <w:tab w:val="left" w:pos="4110" w:leader="none"/>
         </w:tabs>
         <w:suppressAutoHyphens w:val="true"/>
-        <w:overflowPunct w:val="false"/>
+        <w:overflowPunct w:val="true"/>
         <w:bidi w:val="0"/>
         <w:spacing w:before="0" w:after="0"/>
         <w:ind w:hanging="0" w:start="0" w:end="0"/>
@@ -9021,7 +9148,7 @@
           <w:tab w:val="left" w:pos="4110" w:leader="none"/>
         </w:tabs>
         <w:suppressAutoHyphens w:val="true"/>
-        <w:overflowPunct w:val="false"/>
+        <w:overflowPunct w:val="true"/>
         <w:bidi w:val="0"/>
         <w:spacing w:before="0" w:after="0"/>
         <w:ind w:hanging="0" w:start="0" w:end="0"/>
@@ -9117,7 +9244,7 @@
           <w:tab w:val="left" w:pos="4110" w:leader="none"/>
         </w:tabs>
         <w:suppressAutoHyphens w:val="true"/>
-        <w:overflowPunct w:val="false"/>
+        <w:overflowPunct w:val="true"/>
         <w:bidi w:val="0"/>
         <w:spacing w:before="0" w:after="0"/>
         <w:ind w:hanging="0" w:start="0" w:end="0"/>
@@ -9202,7 +9329,7 @@
           <w:tab w:val="left" w:pos="4110" w:leader="none"/>
         </w:tabs>
         <w:suppressAutoHyphens w:val="true"/>
-        <w:overflowPunct w:val="false"/>
+        <w:overflowPunct w:val="true"/>
         <w:bidi w:val="0"/>
         <w:spacing w:before="0" w:after="0"/>
         <w:ind w:hanging="0" w:start="0" w:end="0"/>
@@ -12941,7 +13068,7 @@
           <w:shd w:fill="333333" w:val="clear"/>
           <w:lang w:val="en-US" w:eastAsia="zh-CN" w:bidi="hi-IN"/>
         </w:rPr>
-        <w:t>Modules</w:t>
+        <w:t xml:space="preserve">Modules                                         </w:t>
       </w:r>
       <w:r>
         <w:rPr>
@@ -12950,7 +13077,7 @@
           <w:bCs/>
           <w:i/>
           <w:iCs/>
-          <w:color w:val="FFFFFF"/>
+          <w:color w:val="000000"/>
           <w:kern w:val="2"/>
           <w:sz w:val="20"/>
           <w:szCs w:val="20"/>
@@ -12958,23 +13085,6 @@
           <w:shd w:fill="333333" w:val="clear"/>
           <w:lang w:val="en-US" w:eastAsia="zh-CN" w:bidi="hi-IN"/>
         </w:rPr>
-        <w:t xml:space="preserve">                                         </w:t>
-      </w:r>
-      <w:r>
-        <w:rPr>
-          <w:rFonts w:eastAsia="Songti SC" w:cs="Arial Unicode MS" w:ascii="Georgia" w:hAnsi="Georgia"/>
-          <w:b/>
-          <w:bCs/>
-          <w:i/>
-          <w:iCs/>
-          <w:color w:val="000000"/>
-          <w:kern w:val="2"/>
-          <w:sz w:val="20"/>
-          <w:szCs w:val="20"/>
-          <w:u w:val="none"/>
-          <w:shd w:fill="333333" w:val="clear"/>
-          <w:lang w:val="en-US" w:eastAsia="zh-CN" w:bidi="hi-IN"/>
-        </w:rPr>
         <w:t>s</w:t>
       </w:r>
     </w:p>
@@ -13289,23 +13399,7 @@
           <w:u w:val="none"/>
           <w:lang w:val="en-US" w:eastAsia="zh-CN" w:bidi="hi-IN"/>
         </w:rPr>
-        <w:t>require-</w:t>
-      </w:r>
-      <w:r>
-        <w:rPr>
-          <w:rFonts w:eastAsia="Songti SC" w:cs="Arial Unicode MS" w:ascii="Georgia" w:hAnsi="Georgia"/>
-          <w:b/>
-          <w:bCs/>
-          <w:i w:val="false"/>
-          <w:iCs w:val="false"/>
-          <w:color w:val="auto"/>
-          <w:kern w:val="2"/>
-          <w:sz w:val="20"/>
-          <w:szCs w:val="20"/>
-          <w:u w:val="none"/>
-          <w:lang w:val="en-US" w:eastAsia="zh-CN" w:bidi="hi-IN"/>
-        </w:rPr>
-        <w:t>lib</w:t>
+        <w:t>require-lib</w:t>
       </w:r>
       <w:r>
         <w:rPr>
@@ -16079,7 +16173,7 @@
     <w:pPr>
       <w:widowControl/>
       <w:suppressAutoHyphens w:val="true"/>
-      <w:overflowPunct w:val="false"/>
+      <w:overflowPunct w:val="true"/>
       <w:bidi w:val="0"/>
       <w:spacing w:before="0" w:after="0"/>
       <w:jc w:val="start"/>

</xml_diff>

<commit_message>
#570 - module: hierarchies
</commit_message>
<xml_diff>
--- a/doc/refcards/core-ref.docx
+++ b/doc/refcards/core-ref.docx
@@ -339,7 +339,7 @@
           <w:sz w:val="16"/>
           <w:szCs w:val="16"/>
         </w:rPr>
-        <w:t>6</w:t>
+        <w:t>7</w:t>
       </w:r>
     </w:p>
     <w:p>
@@ -13122,12 +13122,14 @@
       <w:r>
         <w:rPr>
           <w:rFonts w:eastAsia="Songti SC" w:cs="Arial Unicode MS" w:ascii="Georgia" w:hAnsi="Georgia"/>
-          <w:b w:val="false"/>
-          <w:bCs w:val="false"/>
+          <w:b/>
+          <w:bCs/>
           <w:i w:val="false"/>
           <w:iCs w:val="false"/>
           <w:color w:val="auto"/>
           <w:kern w:val="2"/>
+          <w:sz w:val="20"/>
+          <w:szCs w:val="20"/>
           <w:u w:val="none"/>
           <w:lang w:val="en-US" w:eastAsia="zh-CN" w:bidi="hi-IN"/>
         </w:rPr>
@@ -13147,7 +13149,7 @@
           <w:u w:val="none"/>
           <w:lang w:val="en-US" w:eastAsia="zh-CN" w:bidi="hi-IN"/>
         </w:rPr>
-        <w:t>provide</w:t>
+        <w:t>modules</w:t>
       </w:r>
       <w:r>
         <w:rPr>
@@ -13163,7 +13165,9 @@
           <w:u w:val="none"/>
           <w:lang w:val="en-US" w:eastAsia="zh-CN" w:bidi="hi-IN"/>
         </w:rPr>
-        <w:t xml:space="preserve"> string list</w:t>
+        <w:tab/>
+        <w:tab/>
+        <w:t>list</w:t>
       </w:r>
       <w:r>
         <w:rPr>
@@ -13184,8 +13188,8 @@
           <w:rFonts w:eastAsia="Songti SC" w:cs="Arial Unicode MS" w:ascii="Georgia" w:hAnsi="Georgia"/>
           <w:b w:val="false"/>
           <w:bCs w:val="false"/>
-          <w:i/>
-          <w:iCs/>
+          <w:i w:val="false"/>
+          <w:iCs w:val="false"/>
           <w:color w:val="auto"/>
           <w:kern w:val="2"/>
           <w:sz w:val="20"/>
@@ -13193,13 +13197,17 @@
           <w:u w:val="none"/>
           <w:lang w:val="en-US" w:eastAsia="zh-CN" w:bidi="hi-IN"/>
         </w:rPr>
-        <w:t>T</w:t>
-      </w:r>
-      <w:r>
-        <w:rPr>
-          <w:rFonts w:eastAsia="Songti SC" w:cs="Arial Unicode MS" w:ascii="Georgia" w:hAnsi="Georgia"/>
-          <w:b w:val="false"/>
-          <w:bCs w:val="false"/>
+        <w:t>module definitions</w:t>
+      </w:r>
+    </w:p>
+    <w:p>
+      <w:pPr>
+        <w:pStyle w:val="Normal"/>
+        <w:rPr>
+          <w:rFonts w:ascii="Georgia" w:hAnsi="Georgia" w:eastAsia="Songti SC" w:cs="Arial Unicode MS"/>
+          <w:b w:val="false"/>
+          <w:bCs w:val="false"/>
+          <w:i w:val="false"/>
           <w:i w:val="false"/>
           <w:iCs w:val="false"/>
           <w:color w:val="auto"/>
@@ -13207,8 +13215,7 @@
           <w:u w:val="none"/>
           <w:lang w:val="en-US" w:eastAsia="zh-CN" w:bidi="hi-IN"/>
         </w:rPr>
-        <w:tab/>
-      </w:r>
+      </w:pPr>
       <w:r>
         <w:rPr>
           <w:rFonts w:eastAsia="Songti SC" w:cs="Arial Unicode MS" w:ascii="Georgia" w:hAnsi="Georgia"/>
@@ -13218,67 +13225,64 @@
           <w:iCs w:val="false"/>
           <w:color w:val="auto"/>
           <w:kern w:val="2"/>
-          <w:sz w:val="20"/>
-          <w:szCs w:val="20"/>
           <w:u w:val="none"/>
           <w:lang w:val="en-US" w:eastAsia="zh-CN" w:bidi="hi-IN"/>
         </w:rPr>
-        <w:t>module definition</w:t>
-      </w:r>
-    </w:p>
-    <w:p>
-      <w:pPr>
-        <w:pStyle w:val="Normal"/>
-        <w:rPr>
-          <w:rFonts w:ascii="Georgia" w:hAnsi="Georgia" w:eastAsia="Songti SC" w:cs="Arial Unicode MS"/>
-          <w:b w:val="false"/>
-          <w:bCs w:val="false"/>
-          <w:i w:val="false"/>
+        <w:t xml:space="preserve"> </w:t>
+      </w:r>
+      <w:r>
+        <w:rPr>
+          <w:rFonts w:eastAsia="Songti SC" w:cs="Arial Unicode MS" w:ascii="Georgia" w:hAnsi="Georgia"/>
+          <w:b/>
+          <w:bCs/>
           <w:i w:val="false"/>
           <w:iCs w:val="false"/>
           <w:color w:val="auto"/>
           <w:kern w:val="2"/>
+          <w:sz w:val="20"/>
+          <w:szCs w:val="20"/>
           <w:u w:val="none"/>
           <w:lang w:val="en-US" w:eastAsia="zh-CN" w:bidi="hi-IN"/>
         </w:rPr>
-      </w:pPr>
-      <w:r>
-        <w:rPr>
-          <w:rFonts w:eastAsia="Songti SC" w:cs="Arial Unicode MS"/>
-          <w:b w:val="false"/>
-          <w:bCs w:val="false"/>
-          <w:i w:val="false"/>
-          <w:iCs w:val="false"/>
+        <w:t>provide</w:t>
+      </w:r>
+      <w:r>
+        <w:rPr>
+          <w:rFonts w:eastAsia="Songti SC" w:cs="Arial Unicode MS" w:ascii="Georgia" w:hAnsi="Georgia"/>
+          <w:b w:val="false"/>
+          <w:bCs w:val="false"/>
+          <w:i/>
+          <w:iCs/>
           <w:color w:val="auto"/>
           <w:kern w:val="2"/>
+          <w:sz w:val="20"/>
+          <w:szCs w:val="20"/>
           <w:u w:val="none"/>
           <w:lang w:val="en-US" w:eastAsia="zh-CN" w:bidi="hi-IN"/>
         </w:rPr>
-        <w:t xml:space="preserve"> </w:t>
+        <w:t xml:space="preserve"> string list</w:t>
       </w:r>
       <w:r>
         <w:rPr>
           <w:rFonts w:eastAsia="Songti SC" w:cs="Arial Unicode MS" w:ascii="Georgia" w:hAnsi="Georgia"/>
-          <w:b/>
-          <w:bCs/>
+          <w:b w:val="false"/>
+          <w:bCs w:val="false"/>
           <w:i w:val="false"/>
           <w:iCs w:val="false"/>
           <w:color w:val="auto"/>
           <w:kern w:val="2"/>
-          <w:sz w:val="20"/>
-          <w:szCs w:val="20"/>
           <w:u w:val="none"/>
           <w:lang w:val="en-US" w:eastAsia="zh-CN" w:bidi="hi-IN"/>
         </w:rPr>
-        <w:t>require</w:t>
+        <w:tab/>
       </w:r>
       <w:r>
         <w:rPr>
           <w:rFonts w:eastAsia="Songti SC" w:cs="Arial Unicode MS" w:ascii="Georgia" w:hAnsi="Georgia"/>
           <w:b w:val="false"/>
           <w:bCs w:val="false"/>
-          <w:i w:val="false"/>
-          <w:iCs w:val="false"/>
+          <w:i/>
+          <w:iCs/>
           <w:color w:val="auto"/>
           <w:kern w:val="2"/>
           <w:sz w:val="20"/>
@@ -13286,23 +13290,21 @@
           <w:u w:val="none"/>
           <w:lang w:val="en-US" w:eastAsia="zh-CN" w:bidi="hi-IN"/>
         </w:rPr>
-        <w:t xml:space="preserve"> </w:t>
+        <w:t>T</w:t>
       </w:r>
       <w:r>
         <w:rPr>
           <w:rFonts w:eastAsia="Songti SC" w:cs="Arial Unicode MS" w:ascii="Georgia" w:hAnsi="Georgia"/>
           <w:b w:val="false"/>
           <w:bCs w:val="false"/>
-          <w:i/>
-          <w:iCs/>
+          <w:i w:val="false"/>
+          <w:iCs w:val="false"/>
           <w:color w:val="auto"/>
           <w:kern w:val="2"/>
-          <w:sz w:val="20"/>
-          <w:szCs w:val="20"/>
           <w:u w:val="none"/>
           <w:lang w:val="en-US" w:eastAsia="zh-CN" w:bidi="hi-IN"/>
         </w:rPr>
-        <w:t>string</w:t>
+        <w:tab/>
       </w:r>
       <w:r>
         <w:rPr>
@@ -13318,39 +13320,134 @@
           <w:u w:val="none"/>
           <w:lang w:val="en-US" w:eastAsia="zh-CN" w:bidi="hi-IN"/>
         </w:rPr>
-        <w:tab/>
-      </w:r>
-      <w:r>
-        <w:rPr>
-          <w:rFonts w:eastAsia="Songti SC" w:cs="Arial Unicode MS" w:ascii="Georgia" w:hAnsi="Georgia"/>
-          <w:b w:val="false"/>
-          <w:bCs w:val="false"/>
-          <w:i/>
-          <w:iCs/>
+        <w:t>define module</w:t>
+      </w:r>
+    </w:p>
+    <w:p>
+      <w:pPr>
+        <w:pStyle w:val="Normal"/>
+        <w:rPr>
+          <w:rFonts w:ascii="Georgia" w:hAnsi="Georgia" w:eastAsia="Songti SC" w:cs="Arial Unicode MS"/>
+          <w:b w:val="false"/>
+          <w:bCs w:val="false"/>
+          <w:i w:val="false"/>
+          <w:i w:val="false"/>
+          <w:iCs w:val="false"/>
           <w:color w:val="auto"/>
           <w:kern w:val="2"/>
-          <w:sz w:val="20"/>
-          <w:szCs w:val="20"/>
           <w:u w:val="none"/>
           <w:lang w:val="en-US" w:eastAsia="zh-CN" w:bidi="hi-IN"/>
         </w:rPr>
-        <w:t xml:space="preserve">bool       </w:t>
-      </w:r>
-      <w:r>
-        <w:rPr>
-          <w:rFonts w:eastAsia="Songti SC" w:cs="Arial Unicode MS" w:ascii="Georgia" w:hAnsi="Georgia"/>
+      </w:pPr>
+      <w:r>
+        <w:rPr>
+          <w:rFonts w:eastAsia="Songti SC" w:cs="Arial Unicode MS"/>
           <w:b w:val="false"/>
           <w:bCs w:val="false"/>
           <w:i w:val="false"/>
           <w:iCs w:val="false"/>
           <w:color w:val="auto"/>
           <w:kern w:val="2"/>
-          <w:sz w:val="20"/>
-          <w:szCs w:val="20"/>
           <w:u w:val="none"/>
           <w:lang w:val="en-US" w:eastAsia="zh-CN" w:bidi="hi-IN"/>
         </w:rPr>
-        <w:t>module load</w:t>
+        <w:t xml:space="preserve"> </w:t>
+      </w:r>
+      <w:r>
+        <w:rPr>
+          <w:rFonts w:eastAsia="Songti SC" w:cs="Arial Unicode MS" w:ascii="Georgia" w:hAnsi="Georgia"/>
+          <w:b/>
+          <w:bCs/>
+          <w:i w:val="false"/>
+          <w:iCs w:val="false"/>
+          <w:color w:val="auto"/>
+          <w:kern w:val="2"/>
+          <w:sz w:val="20"/>
+          <w:szCs w:val="20"/>
+          <w:u w:val="none"/>
+          <w:lang w:val="en-US" w:eastAsia="zh-CN" w:bidi="hi-IN"/>
+        </w:rPr>
+        <w:t>require</w:t>
+      </w:r>
+      <w:r>
+        <w:rPr>
+          <w:rFonts w:eastAsia="Songti SC" w:cs="Arial Unicode MS" w:ascii="Georgia" w:hAnsi="Georgia"/>
+          <w:b w:val="false"/>
+          <w:bCs w:val="false"/>
+          <w:i w:val="false"/>
+          <w:iCs w:val="false"/>
+          <w:color w:val="auto"/>
+          <w:kern w:val="2"/>
+          <w:sz w:val="20"/>
+          <w:szCs w:val="20"/>
+          <w:u w:val="none"/>
+          <w:lang w:val="en-US" w:eastAsia="zh-CN" w:bidi="hi-IN"/>
+        </w:rPr>
+        <w:t xml:space="preserve"> </w:t>
+      </w:r>
+      <w:r>
+        <w:rPr>
+          <w:rFonts w:eastAsia="Songti SC" w:cs="Arial Unicode MS" w:ascii="Georgia" w:hAnsi="Georgia"/>
+          <w:b w:val="false"/>
+          <w:bCs w:val="false"/>
+          <w:i/>
+          <w:iCs/>
+          <w:color w:val="auto"/>
+          <w:kern w:val="2"/>
+          <w:sz w:val="20"/>
+          <w:szCs w:val="20"/>
+          <w:u w:val="none"/>
+          <w:lang w:val="en-US" w:eastAsia="zh-CN" w:bidi="hi-IN"/>
+        </w:rPr>
+        <w:t>string</w:t>
+      </w:r>
+      <w:r>
+        <w:rPr>
+          <w:rFonts w:eastAsia="Songti SC" w:cs="Arial Unicode MS" w:ascii="Georgia" w:hAnsi="Georgia"/>
+          <w:b w:val="false"/>
+          <w:bCs w:val="false"/>
+          <w:i w:val="false"/>
+          <w:iCs w:val="false"/>
+          <w:color w:val="auto"/>
+          <w:kern w:val="2"/>
+          <w:sz w:val="20"/>
+          <w:szCs w:val="20"/>
+          <w:u w:val="none"/>
+          <w:lang w:val="en-US" w:eastAsia="zh-CN" w:bidi="hi-IN"/>
+        </w:rPr>
+        <w:tab/>
+      </w:r>
+      <w:r>
+        <w:rPr>
+          <w:rFonts w:eastAsia="Songti SC" w:cs="Arial Unicode MS" w:ascii="Georgia" w:hAnsi="Georgia"/>
+          <w:b w:val="false"/>
+          <w:bCs w:val="false"/>
+          <w:i/>
+          <w:iCs/>
+          <w:color w:val="auto"/>
+          <w:kern w:val="2"/>
+          <w:sz w:val="20"/>
+          <w:szCs w:val="20"/>
+          <w:u w:val="none"/>
+          <w:lang w:val="en-US" w:eastAsia="zh-CN" w:bidi="hi-IN"/>
+        </w:rPr>
+        <w:t xml:space="preserve">bool       </w:t>
+      </w:r>
+      <w:r>
+        <w:rPr>
+          <w:rFonts w:eastAsia="Songti SC" w:cs="Arial Unicode MS" w:ascii="Georgia" w:hAnsi="Georgia"/>
+          <w:b w:val="false"/>
+          <w:bCs w:val="false"/>
+          <w:i w:val="false"/>
+          <w:iCs w:val="false"/>
+          <w:color w:val="auto"/>
+          <w:kern w:val="2"/>
+          <w:sz w:val="20"/>
+          <w:szCs w:val="20"/>
+          <w:u w:val="none"/>
+          <w:lang w:val="en-US" w:eastAsia="zh-CN" w:bidi="hi-IN"/>
+        </w:rPr>
+        <w:t>load module</w:t>
       </w:r>
     </w:p>
     <w:p>

</xml_diff>

<commit_message>
#593 - core: remove require-lib
</commit_message>
<xml_diff>
--- a/doc/refcards/core-ref.docx
+++ b/doc/refcards/core-ref.docx
@@ -66,7 +66,7 @@
           <w:tab w:val="left" w:pos="4110" w:leader="none"/>
         </w:tabs>
         <w:suppressAutoHyphens w:val="true"/>
-        <w:overflowPunct w:val="false"/>
+        <w:overflowPunct w:val="true"/>
         <w:bidi w:val="0"/>
         <w:spacing w:before="0" w:after="0"/>
         <w:ind w:hanging="0" w:start="0" w:end="0"/>
@@ -2942,7 +2942,7 @@
         <w:pStyle w:val="Normal"/>
         <w:widowControl/>
         <w:suppressAutoHyphens w:val="true"/>
-        <w:overflowPunct w:val="false"/>
+        <w:overflowPunct w:val="true"/>
         <w:bidi w:val="0"/>
         <w:spacing w:before="0" w:after="0"/>
         <w:ind w:hanging="0" w:start="0" w:end="0"/>
@@ -6928,20 +6928,7 @@
           <w:szCs w:val="20"/>
           <w:u w:val="none"/>
         </w:rPr>
-        <w:t xml:space="preserve">      from start </w:t>
-      </w:r>
-      <w:r>
-        <w:rPr>
-          <w:rFonts w:ascii="Georgia" w:hAnsi="Georgia"/>
-          <w:b w:val="false"/>
-          <w:bCs w:val="false"/>
-          <w:i w:val="false"/>
-          <w:iCs w:val="false"/>
-          <w:sz w:val="20"/>
-          <w:szCs w:val="20"/>
-          <w:u w:val="none"/>
-        </w:rPr>
-        <w:t xml:space="preserve">for </w:t>
+        <w:t xml:space="preserve">      from start for </w:t>
         <w:tab/>
         <w:tab/>
         <w:tab/>
@@ -7702,7 +7689,7 @@
           <w:tab w:val="left" w:pos="4110" w:leader="none"/>
         </w:tabs>
         <w:suppressAutoHyphens w:val="true"/>
-        <w:overflowPunct w:val="false"/>
+        <w:overflowPunct w:val="true"/>
         <w:bidi w:val="0"/>
         <w:spacing w:before="0" w:after="0"/>
         <w:ind w:hanging="0" w:start="0" w:end="0"/>
@@ -7731,7 +7718,7 @@
           <w:tab w:val="left" w:pos="4110" w:leader="none"/>
         </w:tabs>
         <w:suppressAutoHyphens w:val="true"/>
-        <w:overflowPunct w:val="false"/>
+        <w:overflowPunct w:val="true"/>
         <w:bidi w:val="0"/>
         <w:spacing w:before="0" w:after="0"/>
         <w:ind w:hanging="0" w:start="0" w:end="0"/>
@@ -7825,7 +7812,7 @@
           <w:tab w:val="left" w:pos="4110" w:leader="none"/>
         </w:tabs>
         <w:suppressAutoHyphens w:val="true"/>
-        <w:overflowPunct w:val="false"/>
+        <w:overflowPunct w:val="true"/>
         <w:bidi w:val="0"/>
         <w:spacing w:before="0" w:after="0"/>
         <w:ind w:hanging="0" w:start="0" w:end="0"/>
@@ -7947,7 +7934,7 @@
           <w:tab w:val="left" w:pos="4110" w:leader="none"/>
         </w:tabs>
         <w:suppressAutoHyphens w:val="true"/>
-        <w:overflowPunct w:val="false"/>
+        <w:overflowPunct w:val="true"/>
         <w:bidi w:val="0"/>
         <w:spacing w:before="0" w:after="0"/>
         <w:ind w:hanging="0" w:start="0" w:end="0"/>
@@ -8033,7 +8020,7 @@
           <w:tab w:val="left" w:pos="4110" w:leader="none"/>
         </w:tabs>
         <w:suppressAutoHyphens w:val="true"/>
-        <w:overflowPunct w:val="false"/>
+        <w:overflowPunct w:val="true"/>
         <w:bidi w:val="0"/>
         <w:spacing w:before="0" w:after="0"/>
         <w:ind w:hanging="0" w:start="0" w:end="0"/>
@@ -8111,7 +8098,7 @@
           <w:tab w:val="left" w:pos="4110" w:leader="none"/>
         </w:tabs>
         <w:suppressAutoHyphens w:val="true"/>
-        <w:overflowPunct w:val="false"/>
+        <w:overflowPunct w:val="true"/>
         <w:bidi w:val="0"/>
         <w:spacing w:before="0" w:after="0"/>
         <w:ind w:hanging="0" w:start="0" w:end="0"/>
@@ -8189,7 +8176,7 @@
           <w:tab w:val="left" w:pos="4110" w:leader="none"/>
         </w:tabs>
         <w:suppressAutoHyphens w:val="true"/>
-        <w:overflowPunct w:val="false"/>
+        <w:overflowPunct w:val="true"/>
         <w:bidi w:val="0"/>
         <w:spacing w:before="0" w:after="0"/>
         <w:ind w:hanging="0" w:start="0" w:end="0"/>
@@ -8285,7 +8272,7 @@
           <w:tab w:val="left" w:pos="4110" w:leader="none"/>
         </w:tabs>
         <w:suppressAutoHyphens w:val="true"/>
-        <w:overflowPunct w:val="false"/>
+        <w:overflowPunct w:val="true"/>
         <w:bidi w:val="0"/>
         <w:spacing w:before="0" w:after="0"/>
         <w:ind w:hanging="0" w:start="0" w:end="0"/>
@@ -8381,7 +8368,7 @@
           <w:tab w:val="left" w:pos="4110" w:leader="none"/>
         </w:tabs>
         <w:suppressAutoHyphens w:val="true"/>
-        <w:overflowPunct w:val="false"/>
+        <w:overflowPunct w:val="true"/>
         <w:bidi w:val="0"/>
         <w:spacing w:before="0" w:after="0"/>
         <w:ind w:hanging="0" w:start="0" w:end="0"/>
@@ -8467,7 +8454,7 @@
           <w:tab w:val="left" w:pos="4110" w:leader="none"/>
         </w:tabs>
         <w:suppressAutoHyphens w:val="true"/>
-        <w:overflowPunct w:val="false"/>
+        <w:overflowPunct w:val="true"/>
         <w:bidi w:val="0"/>
         <w:spacing w:before="0" w:after="0"/>
         <w:ind w:hanging="0" w:start="0" w:end="0"/>
@@ -8553,7 +8540,7 @@
           <w:tab w:val="left" w:pos="4110" w:leader="none"/>
         </w:tabs>
         <w:suppressAutoHyphens w:val="true"/>
-        <w:overflowPunct w:val="false"/>
+        <w:overflowPunct w:val="true"/>
         <w:bidi w:val="0"/>
         <w:spacing w:before="0" w:after="0"/>
         <w:ind w:hanging="0" w:start="0" w:end="0"/>
@@ -8655,7 +8642,7 @@
           <w:tab w:val="left" w:pos="4110" w:leader="none"/>
         </w:tabs>
         <w:suppressAutoHyphens w:val="true"/>
-        <w:overflowPunct w:val="false"/>
+        <w:overflowPunct w:val="true"/>
         <w:bidi w:val="0"/>
         <w:spacing w:before="0" w:after="0"/>
         <w:ind w:hanging="0" w:start="0" w:end="0"/>
@@ -8751,7 +8738,7 @@
           <w:tab w:val="left" w:pos="4110" w:leader="none"/>
         </w:tabs>
         <w:suppressAutoHyphens w:val="true"/>
-        <w:overflowPunct w:val="false"/>
+        <w:overflowPunct w:val="true"/>
         <w:bidi w:val="0"/>
         <w:spacing w:before="0" w:after="0"/>
         <w:ind w:hanging="0" w:start="0" w:end="0"/>
@@ -8835,7 +8822,7 @@
           <w:tab w:val="left" w:pos="4110" w:leader="none"/>
         </w:tabs>
         <w:suppressAutoHyphens w:val="true"/>
-        <w:overflowPunct w:val="false"/>
+        <w:overflowPunct w:val="true"/>
         <w:bidi w:val="0"/>
         <w:spacing w:before="0" w:after="0"/>
         <w:ind w:hanging="0" w:start="0" w:end="0"/>
@@ -8931,7 +8918,7 @@
           <w:tab w:val="left" w:pos="4110" w:leader="none"/>
         </w:tabs>
         <w:suppressAutoHyphens w:val="true"/>
-        <w:overflowPunct w:val="false"/>
+        <w:overflowPunct w:val="true"/>
         <w:bidi w:val="0"/>
         <w:spacing w:before="0" w:after="0"/>
         <w:ind w:hanging="0" w:start="0" w:end="0"/>
@@ -9027,7 +9014,7 @@
           <w:tab w:val="left" w:pos="4110" w:leader="none"/>
         </w:tabs>
         <w:suppressAutoHyphens w:val="true"/>
-        <w:overflowPunct w:val="false"/>
+        <w:overflowPunct w:val="true"/>
         <w:bidi w:val="0"/>
         <w:spacing w:before="0" w:after="0"/>
         <w:ind w:hanging="0" w:start="0" w:end="0"/>
@@ -9123,7 +9110,7 @@
           <w:tab w:val="left" w:pos="4110" w:leader="none"/>
         </w:tabs>
         <w:suppressAutoHyphens w:val="true"/>
-        <w:overflowPunct w:val="false"/>
+        <w:overflowPunct w:val="true"/>
         <w:bidi w:val="0"/>
         <w:spacing w:before="0" w:after="0"/>
         <w:ind w:hanging="0" w:start="0" w:end="0"/>
@@ -9219,7 +9206,7 @@
           <w:tab w:val="left" w:pos="4110" w:leader="none"/>
         </w:tabs>
         <w:suppressAutoHyphens w:val="true"/>
-        <w:overflowPunct w:val="false"/>
+        <w:overflowPunct w:val="true"/>
         <w:bidi w:val="0"/>
         <w:spacing w:before="0" w:after="0"/>
         <w:ind w:hanging="0" w:start="0" w:end="0"/>
@@ -9304,7 +9291,7 @@
           <w:tab w:val="left" w:pos="4110" w:leader="none"/>
         </w:tabs>
         <w:suppressAutoHyphens w:val="true"/>
-        <w:overflowPunct w:val="false"/>
+        <w:overflowPunct w:val="true"/>
         <w:bidi w:val="0"/>
         <w:spacing w:before="0" w:after="0"/>
         <w:ind w:hanging="0" w:start="0" w:end="0"/>
@@ -13427,167 +13414,6 @@
           <w:lang w:val="en-US" w:eastAsia="zh-CN" w:bidi="hi-IN"/>
         </w:rPr>
         <w:t>load module</w:t>
-      </w:r>
-    </w:p>
-    <w:p>
-      <w:pPr>
-        <w:pStyle w:val="Normal"/>
-        <w:rPr>
-          <w:rFonts w:ascii="Georgia" w:hAnsi="Georgia" w:eastAsia="Songti SC" w:cs="Arial Unicode MS"/>
-          <w:b w:val="false"/>
-          <w:bCs w:val="false"/>
-          <w:i w:val="false"/>
-          <w:i w:val="false"/>
-          <w:iCs w:val="false"/>
-          <w:color w:val="auto"/>
-          <w:kern w:val="2"/>
-          <w:u w:val="none"/>
-          <w:lang w:val="en-US" w:eastAsia="zh-CN" w:bidi="hi-IN"/>
-        </w:rPr>
-      </w:pPr>
-      <w:r>
-        <w:rPr>
-          <w:rFonts w:eastAsia="Songti SC" w:cs="Arial Unicode MS" w:ascii="Georgia" w:hAnsi="Georgia"/>
-          <w:b w:val="false"/>
-          <w:bCs w:val="false"/>
-          <w:i w:val="false"/>
-          <w:iCs w:val="false"/>
-          <w:color w:val="auto"/>
-          <w:kern w:val="2"/>
-          <w:sz w:val="20"/>
-          <w:szCs w:val="20"/>
-          <w:u w:val="none"/>
-          <w:lang w:val="en-US" w:eastAsia="zh-CN" w:bidi="hi-IN"/>
-        </w:rPr>
-        <w:t xml:space="preserve"> </w:t>
-      </w:r>
-      <w:r>
-        <w:rPr>
-          <w:rFonts w:eastAsia="Songti SC" w:cs="Arial Unicode MS" w:ascii="Georgia" w:hAnsi="Georgia"/>
-          <w:b/>
-          <w:bCs/>
-          <w:i w:val="false"/>
-          <w:iCs w:val="false"/>
-          <w:color w:val="auto"/>
-          <w:kern w:val="2"/>
-          <w:sz w:val="20"/>
-          <w:szCs w:val="20"/>
-          <w:u w:val="none"/>
-          <w:lang w:val="en-US" w:eastAsia="zh-CN" w:bidi="hi-IN"/>
-        </w:rPr>
-        <w:t>require-lib</w:t>
-      </w:r>
-      <w:r>
-        <w:rPr>
-          <w:rFonts w:eastAsia="Songti SC" w:cs="Arial Unicode MS" w:ascii="Georgia" w:hAnsi="Georgia"/>
-          <w:b w:val="false"/>
-          <w:bCs w:val="false"/>
-          <w:i w:val="false"/>
-          <w:iCs w:val="false"/>
-          <w:color w:val="auto"/>
-          <w:kern w:val="2"/>
-          <w:sz w:val="20"/>
-          <w:szCs w:val="20"/>
-          <w:u w:val="none"/>
-          <w:lang w:val="en-US" w:eastAsia="zh-CN" w:bidi="hi-IN"/>
-        </w:rPr>
-        <w:t xml:space="preserve"> </w:t>
-      </w:r>
-      <w:r>
-        <w:rPr>
-          <w:rFonts w:eastAsia="Songti SC" w:cs="Arial Unicode MS" w:ascii="Georgia" w:hAnsi="Georgia"/>
-          <w:b w:val="false"/>
-          <w:bCs w:val="false"/>
-          <w:i/>
-          <w:iCs/>
-          <w:color w:val="auto"/>
-          <w:kern w:val="2"/>
-          <w:sz w:val="20"/>
-          <w:szCs w:val="20"/>
-          <w:u w:val="none"/>
-          <w:lang w:val="en-US" w:eastAsia="zh-CN" w:bidi="hi-IN"/>
-        </w:rPr>
-        <w:t>string</w:t>
-      </w:r>
-      <w:r>
-        <w:rPr>
-          <w:rFonts w:eastAsia="Songti SC" w:cs="Arial Unicode MS" w:ascii="Georgia" w:hAnsi="Georgia"/>
-          <w:b w:val="false"/>
-          <w:bCs w:val="false"/>
-          <w:i w:val="false"/>
-          <w:iCs w:val="false"/>
-          <w:color w:val="auto"/>
-          <w:kern w:val="2"/>
-          <w:sz w:val="20"/>
-          <w:szCs w:val="20"/>
-          <w:u w:val="none"/>
-          <w:lang w:val="en-US" w:eastAsia="zh-CN" w:bidi="hi-IN"/>
-        </w:rPr>
-        <w:tab/>
-      </w:r>
-      <w:r>
-        <w:rPr>
-          <w:rFonts w:eastAsia="Songti SC" w:cs="Arial Unicode MS" w:ascii="Georgia" w:hAnsi="Georgia"/>
-          <w:b w:val="false"/>
-          <w:bCs w:val="false"/>
-          <w:i/>
-          <w:iCs/>
-          <w:color w:val="auto"/>
-          <w:kern w:val="2"/>
-          <w:sz w:val="20"/>
-          <w:szCs w:val="20"/>
-          <w:u w:val="none"/>
-          <w:lang w:val="en-US" w:eastAsia="zh-CN" w:bidi="hi-IN"/>
-        </w:rPr>
-        <w:t xml:space="preserve">bool       </w:t>
-      </w:r>
-      <w:r>
-        <w:rPr>
-          <w:rFonts w:eastAsia="Songti SC" w:cs="Arial Unicode MS" w:ascii="Georgia" w:hAnsi="Georgia"/>
-          <w:b w:val="false"/>
-          <w:bCs w:val="false"/>
-          <w:i w:val="false"/>
-          <w:iCs w:val="false"/>
-          <w:color w:val="auto"/>
-          <w:kern w:val="2"/>
-          <w:sz w:val="20"/>
-          <w:szCs w:val="20"/>
-          <w:u w:val="none"/>
-          <w:lang w:val="en-US" w:eastAsia="zh-CN" w:bidi="hi-IN"/>
-        </w:rPr>
-        <w:t>lib</w:t>
-      </w:r>
-      <w:r>
-        <w:rPr>
-          <w:rFonts w:eastAsia="Songti SC" w:cs="Arial Unicode MS" w:ascii="Georgia" w:hAnsi="Georgia"/>
-          <w:b w:val="false"/>
-          <w:bCs w:val="false"/>
-          <w:i/>
-          <w:iCs/>
-          <w:color w:val="auto"/>
-          <w:kern w:val="2"/>
-          <w:sz w:val="20"/>
-          <w:szCs w:val="20"/>
-          <w:u w:val="none"/>
-          <w:lang w:val="en-US" w:eastAsia="zh-CN" w:bidi="hi-IN"/>
-        </w:rPr>
-        <w:t xml:space="preserve"> </w:t>
-      </w:r>
-      <w:r>
-        <w:rPr>
-          <w:rFonts w:eastAsia="Songti SC" w:cs="Arial Unicode MS" w:ascii="Georgia" w:hAnsi="Georgia"/>
-          <w:b w:val="false"/>
-          <w:bCs w:val="false"/>
-          <w:i w:val="false"/>
-          <w:iCs w:val="false"/>
-          <w:color w:val="auto"/>
-          <w:kern w:val="2"/>
-          <w:sz w:val="20"/>
-          <w:szCs w:val="20"/>
-          <w:u w:val="none"/>
-          <w:lang w:val="en-US" w:eastAsia="zh-CN" w:bidi="hi-IN"/>
-        </w:rPr>
-        <w:t>module load</w:t>
       </w:r>
     </w:p>
     <w:p>
@@ -16249,7 +16075,7 @@
     <w:pPr>
       <w:widowControl/>
       <w:suppressAutoHyphens w:val="true"/>
-      <w:overflowPunct w:val="false"/>
+      <w:overflowPunct w:val="true"/>
       <w:bidi w:val="0"/>
       <w:spacing w:before="0" w:after="0"/>
       <w:jc w:val="start"/>

</xml_diff>

<commit_message>
#88 - core: implement eql
</commit_message>
<xml_diff>
--- a/doc/refcards/core-ref.docx
+++ b/doc/refcards/core-ref.docx
@@ -66,7 +66,7 @@
           <w:tab w:val="left" w:pos="4110" w:leader="none"/>
         </w:tabs>
         <w:suppressAutoHyphens w:val="true"/>
-        <w:overflowPunct w:val="true"/>
+        <w:overflowPunct w:val="false"/>
         <w:bidi w:val="0"/>
         <w:spacing w:before="0" w:after="0"/>
         <w:ind w:hanging="0" w:start="0" w:end="0"/>
@@ -2514,17 +2514,135 @@
       <w:pPr>
         <w:pStyle w:val="Normal"/>
         <w:rPr>
-          <w:rFonts w:ascii="Georgia" w:hAnsi="Georgia"/>
-          <w:sz w:val="20"/>
-          <w:szCs w:val="20"/>
-        </w:rPr>
-      </w:pPr>
-      <w:r>
-        <w:rPr>
-          <w:rFonts w:ascii="Georgia" w:hAnsi="Georgia"/>
-          <w:sz w:val="20"/>
-          <w:szCs w:val="20"/>
-        </w:rPr>
+          <w:sz w:val="20"/>
+          <w:szCs w:val="20"/>
+        </w:rPr>
+      </w:pPr>
+      <w:r>
+        <w:rPr>
+          <w:rFonts w:eastAsia="Songti SC" w:cs="Arial Unicode MS"/>
+          <w:b w:val="false"/>
+          <w:bCs w:val="false"/>
+          <w:i w:val="false"/>
+          <w:iCs w:val="false"/>
+          <w:color w:val="auto"/>
+          <w:kern w:val="2"/>
+          <w:u w:val="none"/>
+          <w:lang w:val="en-US" w:eastAsia="zh-CN" w:bidi="hi-IN"/>
+        </w:rPr>
+        <w:t xml:space="preserve"> </w:t>
+      </w:r>
+      <w:r>
+        <w:rPr>
+          <w:rFonts w:eastAsia="Songti SC" w:cs="Arial Unicode MS"/>
+          <w:b/>
+          <w:bCs/>
+          <w:i w:val="false"/>
+          <w:iCs w:val="false"/>
+          <w:color w:val="auto"/>
+          <w:kern w:val="2"/>
+          <w:u w:val="none"/>
+          <w:lang w:val="en-US" w:eastAsia="zh-CN" w:bidi="hi-IN"/>
+        </w:rPr>
+        <w:t>eql</w:t>
+      </w:r>
+      <w:r>
+        <w:rPr>
+          <w:rFonts w:eastAsia="Songti SC" w:cs="Arial Unicode MS"/>
+          <w:b w:val="false"/>
+          <w:bCs w:val="false"/>
+          <w:i w:val="false"/>
+          <w:iCs w:val="false"/>
+          <w:color w:val="auto"/>
+          <w:kern w:val="2"/>
+          <w:u w:val="none"/>
+          <w:lang w:val="en-US" w:eastAsia="zh-CN" w:bidi="hi-IN"/>
+        </w:rPr>
+        <w:t xml:space="preserve"> </w:t>
+      </w:r>
+      <w:r>
+        <w:rPr>
+          <w:rFonts w:eastAsia="Songti SC" w:cs="Arial Unicode MS"/>
+          <w:b w:val="false"/>
+          <w:bCs w:val="false"/>
+          <w:i/>
+          <w:iCs/>
+          <w:color w:val="auto"/>
+          <w:kern w:val="2"/>
+          <w:u w:val="none"/>
+          <w:lang w:val="en-US" w:eastAsia="zh-CN" w:bidi="hi-IN"/>
+        </w:rPr>
+        <w:t xml:space="preserve">T </w:t>
+      </w:r>
+      <w:r>
+        <w:rPr>
+          <w:rFonts w:eastAsia="Songti SC" w:cs="Arial Unicode MS"/>
+          <w:b w:val="false"/>
+          <w:bCs w:val="false"/>
+          <w:i/>
+          <w:iCs/>
+          <w:color w:val="auto"/>
+          <w:kern w:val="2"/>
+          <w:u w:val="none"/>
+          <w:lang w:val="en-US" w:eastAsia="zh-CN" w:bidi="hi-IN"/>
+        </w:rPr>
+        <w:t>T</w:t>
+      </w:r>
+      <w:r>
+        <w:rPr>
+          <w:rFonts w:eastAsia="Songti SC" w:cs="Arial Unicode MS"/>
+          <w:b w:val="false"/>
+          <w:bCs w:val="false"/>
+          <w:i w:val="false"/>
+          <w:iCs w:val="false"/>
+          <w:color w:val="auto"/>
+          <w:kern w:val="2"/>
+          <w:u w:val="none"/>
+          <w:lang w:val="en-US" w:eastAsia="zh-CN" w:bidi="hi-IN"/>
+        </w:rPr>
+        <w:t xml:space="preserve">                       </w:t>
+      </w:r>
+      <w:r>
+        <w:rPr>
+          <w:rFonts w:eastAsia="Songti SC" w:cs="Arial Unicode MS"/>
+          <w:b w:val="false"/>
+          <w:bCs w:val="false"/>
+          <w:i/>
+          <w:iCs/>
+          <w:color w:val="auto"/>
+          <w:kern w:val="2"/>
+          <w:u w:val="none"/>
+          <w:lang w:val="en-US" w:eastAsia="zh-CN" w:bidi="hi-IN"/>
+        </w:rPr>
+        <w:t>bool</w:t>
+      </w:r>
+      <w:r>
+        <w:rPr>
+          <w:rFonts w:eastAsia="Songti SC" w:cs="Arial Unicode MS"/>
+          <w:b w:val="false"/>
+          <w:bCs w:val="false"/>
+          <w:i w:val="false"/>
+          <w:iCs w:val="false"/>
+          <w:color w:val="auto"/>
+          <w:kern w:val="2"/>
+          <w:u w:val="none"/>
+          <w:lang w:val="en-US" w:eastAsia="zh-CN" w:bidi="hi-IN"/>
+        </w:rPr>
+        <w:t xml:space="preserve">     </w:t>
+      </w:r>
+      <w:r>
+        <w:rPr>
+          <w:rFonts w:eastAsia="Songti SC" w:cs="Arial Unicode MS"/>
+          <w:b w:val="false"/>
+          <w:bCs w:val="false"/>
+          <w:i w:val="false"/>
+          <w:iCs w:val="false"/>
+          <w:color w:val="auto"/>
+          <w:kern w:val="2"/>
+          <w:u w:val="none"/>
+          <w:lang w:val="en-US" w:eastAsia="zh-CN" w:bidi="hi-IN"/>
+        </w:rPr>
+        <w:t>eql predicate</w:t>
       </w:r>
     </w:p>
     <w:p>
@@ -2942,7 +3060,7 @@
         <w:pStyle w:val="Normal"/>
         <w:widowControl/>
         <w:suppressAutoHyphens w:val="true"/>
-        <w:overflowPunct w:val="true"/>
+        <w:overflowPunct w:val="false"/>
         <w:bidi w:val="0"/>
         <w:spacing w:before="0" w:after="0"/>
         <w:ind w:hanging="0" w:start="0" w:end="0"/>
@@ -5433,7 +5551,7 @@
           <w:u w:val="none"/>
           <w:shd w:fill="333333" w:val="clear"/>
         </w:rPr>
-        <w:t xml:space="preserve">                                               </w:t>
+        <w:t xml:space="preserve">                                                 </w:t>
       </w:r>
       <w:r>
         <w:rPr>
@@ -5789,6 +5907,151 @@
       <w:pPr>
         <w:pStyle w:val="Normal"/>
         <w:rPr>
+          <w:sz w:val="20"/>
+          <w:szCs w:val="20"/>
+        </w:rPr>
+      </w:pPr>
+      <w:r>
+        <w:rPr>
+          <w:rFonts w:ascii="Georgia" w:hAnsi="Georgia"/>
+          <w:b/>
+          <w:bCs/>
+          <w:i w:val="false"/>
+          <w:iCs w:val="false"/>
+          <w:sz w:val="20"/>
+          <w:szCs w:val="20"/>
+          <w:u w:val="none"/>
+        </w:rPr>
+        <w:t>%string</w:t>
+      </w:r>
+      <w:r>
+        <w:rPr>
+          <w:rFonts w:ascii="Georgia" w:hAnsi="Georgia"/>
+          <w:b/>
+          <w:bCs/>
+          <w:i w:val="false"/>
+          <w:iCs w:val="false"/>
+          <w:sz w:val="20"/>
+          <w:szCs w:val="20"/>
+          <w:u w:val="none"/>
+        </w:rPr>
+        <w:t>=</w:t>
+      </w:r>
+      <w:r>
+        <w:rPr>
+          <w:rFonts w:ascii="Georgia" w:hAnsi="Georgia"/>
+          <w:b w:val="false"/>
+          <w:i w:val="false"/>
+          <w:iCs w:val="false"/>
+          <w:sz w:val="20"/>
+          <w:szCs w:val="20"/>
+          <w:u w:val="none"/>
+        </w:rPr>
+        <w:t xml:space="preserve"> </w:t>
+      </w:r>
+      <w:r>
+        <w:rPr>
+          <w:rFonts w:ascii="Georgia" w:hAnsi="Georgia"/>
+          <w:b w:val="false"/>
+          <w:i/>
+          <w:iCs/>
+          <w:sz w:val="20"/>
+          <w:szCs w:val="20"/>
+          <w:u w:val="none"/>
+        </w:rPr>
+        <w:t>string</w:t>
+      </w:r>
+      <w:r>
+        <w:rPr>
+          <w:rFonts w:ascii="Georgia" w:hAnsi="Georgia"/>
+          <w:b w:val="false"/>
+          <w:i/>
+          <w:iCs/>
+          <w:sz w:val="20"/>
+          <w:szCs w:val="20"/>
+          <w:u w:val="none"/>
+        </w:rPr>
+        <w:t xml:space="preserve"> string’</w:t>
+        <w:tab/>
+        <w:t xml:space="preserve">  </w:t>
+      </w:r>
+      <w:r>
+        <w:rPr>
+          <w:rFonts w:ascii="Georgia" w:hAnsi="Georgia"/>
+          <w:b w:val="false"/>
+          <w:i w:val="false"/>
+          <w:iCs w:val="false"/>
+          <w:sz w:val="20"/>
+          <w:szCs w:val="20"/>
+          <w:u w:val="none"/>
+        </w:rPr>
+        <w:t>string predicate</w:t>
+      </w:r>
+    </w:p>
+    <w:p>
+      <w:pPr>
+        <w:pStyle w:val="Normal"/>
+        <w:rPr>
+          <w:sz w:val="20"/>
+          <w:szCs w:val="20"/>
+        </w:rPr>
+      </w:pPr>
+      <w:r>
+        <w:rPr>
+          <w:rFonts w:ascii="Georgia" w:hAnsi="Georgia"/>
+          <w:b w:val="false"/>
+          <w:i/>
+          <w:iCs/>
+          <w:sz w:val="20"/>
+          <w:szCs w:val="20"/>
+          <w:u w:val="none"/>
+        </w:rPr>
+        <w:tab/>
+        <w:tab/>
+        <w:tab/>
+      </w:r>
+      <w:r>
+        <w:rPr>
+          <w:rFonts w:ascii="Georgia" w:hAnsi="Georgia"/>
+          <w:b w:val="false"/>
+          <w:i/>
+          <w:iCs/>
+          <w:sz w:val="20"/>
+          <w:szCs w:val="20"/>
+          <w:u w:val="none"/>
+        </w:rPr>
+        <w:t>bool</w:t>
+      </w:r>
+      <w:r>
+        <w:rPr>
+          <w:rFonts w:ascii="Georgia" w:hAnsi="Georgia"/>
+          <w:b w:val="false"/>
+          <w:i/>
+          <w:iCs/>
+          <w:sz w:val="20"/>
+          <w:szCs w:val="20"/>
+          <w:u w:val="none"/>
+        </w:rPr>
+        <w:tab/>
+        <w:t xml:space="preserve"> </w:t>
+      </w:r>
+      <w:r>
+        <w:rPr>
+          <w:rFonts w:ascii="Georgia" w:hAnsi="Georgia"/>
+          <w:b w:val="false"/>
+          <w:i w:val="false"/>
+          <w:iCs w:val="false"/>
+          <w:sz w:val="20"/>
+          <w:szCs w:val="20"/>
+          <w:u w:val="none"/>
+        </w:rPr>
+        <w:t xml:space="preserve"> </w:t>
+      </w:r>
+    </w:p>
+    <w:p>
+      <w:pPr>
+        <w:pStyle w:val="Normal"/>
+        <w:rPr>
           <w:rFonts w:ascii="Georgia" w:hAnsi="Georgia"/>
           <w:b w:val="false"/>
           <w:i w:val="false"/>
@@ -7556,40 +7819,6 @@
           <w:szCs w:val="20"/>
         </w:rPr>
         <w:t>in environment</w:t>
-      </w:r>
-    </w:p>
-    <w:p>
-      <w:pPr>
-        <w:pStyle w:val="Normal"/>
-        <w:rPr>
-          <w:rFonts w:ascii="Georgia" w:hAnsi="Georgia"/>
-          <w:sz w:val="16"/>
-          <w:szCs w:val="16"/>
-        </w:rPr>
-      </w:pPr>
-      <w:r>
-        <w:rPr>
-          <w:rFonts w:ascii="Georgia" w:hAnsi="Georgia"/>
-          <w:sz w:val="16"/>
-          <w:szCs w:val="16"/>
-        </w:rPr>
-      </w:r>
-    </w:p>
-    <w:p>
-      <w:pPr>
-        <w:pStyle w:val="Normal"/>
-        <w:rPr>
-          <w:rFonts w:ascii="Georgia" w:hAnsi="Georgia"/>
-          <w:sz w:val="16"/>
-          <w:szCs w:val="16"/>
-        </w:rPr>
-      </w:pPr>
-      <w:r>
-        <w:rPr>
-          <w:rFonts w:ascii="Georgia" w:hAnsi="Georgia"/>
-          <w:sz w:val="16"/>
-          <w:szCs w:val="16"/>
-        </w:rPr>
       </w:r>
     </w:p>
     <w:p>
@@ -7689,7 +7918,7 @@
           <w:tab w:val="left" w:pos="4110" w:leader="none"/>
         </w:tabs>
         <w:suppressAutoHyphens w:val="true"/>
-        <w:overflowPunct w:val="true"/>
+        <w:overflowPunct w:val="false"/>
         <w:bidi w:val="0"/>
         <w:spacing w:before="0" w:after="0"/>
         <w:ind w:hanging="0" w:start="0" w:end="0"/>
@@ -7718,7 +7947,7 @@
           <w:tab w:val="left" w:pos="4110" w:leader="none"/>
         </w:tabs>
         <w:suppressAutoHyphens w:val="true"/>
-        <w:overflowPunct w:val="true"/>
+        <w:overflowPunct w:val="false"/>
         <w:bidi w:val="0"/>
         <w:spacing w:before="0" w:after="0"/>
         <w:ind w:hanging="0" w:start="0" w:end="0"/>
@@ -7812,7 +8041,7 @@
           <w:tab w:val="left" w:pos="4110" w:leader="none"/>
         </w:tabs>
         <w:suppressAutoHyphens w:val="true"/>
-        <w:overflowPunct w:val="true"/>
+        <w:overflowPunct w:val="false"/>
         <w:bidi w:val="0"/>
         <w:spacing w:before="0" w:after="0"/>
         <w:ind w:hanging="0" w:start="0" w:end="0"/>
@@ -7934,7 +8163,7 @@
           <w:tab w:val="left" w:pos="4110" w:leader="none"/>
         </w:tabs>
         <w:suppressAutoHyphens w:val="true"/>
-        <w:overflowPunct w:val="true"/>
+        <w:overflowPunct w:val="false"/>
         <w:bidi w:val="0"/>
         <w:spacing w:before="0" w:after="0"/>
         <w:ind w:hanging="0" w:start="0" w:end="0"/>
@@ -8020,7 +8249,7 @@
           <w:tab w:val="left" w:pos="4110" w:leader="none"/>
         </w:tabs>
         <w:suppressAutoHyphens w:val="true"/>
-        <w:overflowPunct w:val="true"/>
+        <w:overflowPunct w:val="false"/>
         <w:bidi w:val="0"/>
         <w:spacing w:before="0" w:after="0"/>
         <w:ind w:hanging="0" w:start="0" w:end="0"/>
@@ -8098,7 +8327,7 @@
           <w:tab w:val="left" w:pos="4110" w:leader="none"/>
         </w:tabs>
         <w:suppressAutoHyphens w:val="true"/>
-        <w:overflowPunct w:val="true"/>
+        <w:overflowPunct w:val="false"/>
         <w:bidi w:val="0"/>
         <w:spacing w:before="0" w:after="0"/>
         <w:ind w:hanging="0" w:start="0" w:end="0"/>
@@ -8176,7 +8405,7 @@
           <w:tab w:val="left" w:pos="4110" w:leader="none"/>
         </w:tabs>
         <w:suppressAutoHyphens w:val="true"/>
-        <w:overflowPunct w:val="true"/>
+        <w:overflowPunct w:val="false"/>
         <w:bidi w:val="0"/>
         <w:spacing w:before="0" w:after="0"/>
         <w:ind w:hanging="0" w:start="0" w:end="0"/>
@@ -8272,7 +8501,7 @@
           <w:tab w:val="left" w:pos="4110" w:leader="none"/>
         </w:tabs>
         <w:suppressAutoHyphens w:val="true"/>
-        <w:overflowPunct w:val="true"/>
+        <w:overflowPunct w:val="false"/>
         <w:bidi w:val="0"/>
         <w:spacing w:before="0" w:after="0"/>
         <w:ind w:hanging="0" w:start="0" w:end="0"/>
@@ -8368,7 +8597,7 @@
           <w:tab w:val="left" w:pos="4110" w:leader="none"/>
         </w:tabs>
         <w:suppressAutoHyphens w:val="true"/>
-        <w:overflowPunct w:val="true"/>
+        <w:overflowPunct w:val="false"/>
         <w:bidi w:val="0"/>
         <w:spacing w:before="0" w:after="0"/>
         <w:ind w:hanging="0" w:start="0" w:end="0"/>
@@ -8454,7 +8683,7 @@
           <w:tab w:val="left" w:pos="4110" w:leader="none"/>
         </w:tabs>
         <w:suppressAutoHyphens w:val="true"/>
-        <w:overflowPunct w:val="true"/>
+        <w:overflowPunct w:val="false"/>
         <w:bidi w:val="0"/>
         <w:spacing w:before="0" w:after="0"/>
         <w:ind w:hanging="0" w:start="0" w:end="0"/>
@@ -8540,7 +8769,7 @@
           <w:tab w:val="left" w:pos="4110" w:leader="none"/>
         </w:tabs>
         <w:suppressAutoHyphens w:val="true"/>
-        <w:overflowPunct w:val="true"/>
+        <w:overflowPunct w:val="false"/>
         <w:bidi w:val="0"/>
         <w:spacing w:before="0" w:after="0"/>
         <w:ind w:hanging="0" w:start="0" w:end="0"/>
@@ -8642,7 +8871,7 @@
           <w:tab w:val="left" w:pos="4110" w:leader="none"/>
         </w:tabs>
         <w:suppressAutoHyphens w:val="true"/>
-        <w:overflowPunct w:val="true"/>
+        <w:overflowPunct w:val="false"/>
         <w:bidi w:val="0"/>
         <w:spacing w:before="0" w:after="0"/>
         <w:ind w:hanging="0" w:start="0" w:end="0"/>
@@ -8738,7 +8967,7 @@
           <w:tab w:val="left" w:pos="4110" w:leader="none"/>
         </w:tabs>
         <w:suppressAutoHyphens w:val="true"/>
-        <w:overflowPunct w:val="true"/>
+        <w:overflowPunct w:val="false"/>
         <w:bidi w:val="0"/>
         <w:spacing w:before="0" w:after="0"/>
         <w:ind w:hanging="0" w:start="0" w:end="0"/>
@@ -8822,7 +9051,7 @@
           <w:tab w:val="left" w:pos="4110" w:leader="none"/>
         </w:tabs>
         <w:suppressAutoHyphens w:val="true"/>
-        <w:overflowPunct w:val="true"/>
+        <w:overflowPunct w:val="false"/>
         <w:bidi w:val="0"/>
         <w:spacing w:before="0" w:after="0"/>
         <w:ind w:hanging="0" w:start="0" w:end="0"/>
@@ -8918,7 +9147,7 @@
           <w:tab w:val="left" w:pos="4110" w:leader="none"/>
         </w:tabs>
         <w:suppressAutoHyphens w:val="true"/>
-        <w:overflowPunct w:val="true"/>
+        <w:overflowPunct w:val="false"/>
         <w:bidi w:val="0"/>
         <w:spacing w:before="0" w:after="0"/>
         <w:ind w:hanging="0" w:start="0" w:end="0"/>
@@ -9014,7 +9243,7 @@
           <w:tab w:val="left" w:pos="4110" w:leader="none"/>
         </w:tabs>
         <w:suppressAutoHyphens w:val="true"/>
-        <w:overflowPunct w:val="true"/>
+        <w:overflowPunct w:val="false"/>
         <w:bidi w:val="0"/>
         <w:spacing w:before="0" w:after="0"/>
         <w:ind w:hanging="0" w:start="0" w:end="0"/>
@@ -9110,7 +9339,7 @@
           <w:tab w:val="left" w:pos="4110" w:leader="none"/>
         </w:tabs>
         <w:suppressAutoHyphens w:val="true"/>
-        <w:overflowPunct w:val="true"/>
+        <w:overflowPunct w:val="false"/>
         <w:bidi w:val="0"/>
         <w:spacing w:before="0" w:after="0"/>
         <w:ind w:hanging="0" w:start="0" w:end="0"/>
@@ -9206,7 +9435,7 @@
           <w:tab w:val="left" w:pos="4110" w:leader="none"/>
         </w:tabs>
         <w:suppressAutoHyphens w:val="true"/>
-        <w:overflowPunct w:val="true"/>
+        <w:overflowPunct w:val="false"/>
         <w:bidi w:val="0"/>
         <w:spacing w:before="0" w:after="0"/>
         <w:ind w:hanging="0" w:start="0" w:end="0"/>
@@ -9291,7 +9520,7 @@
           <w:tab w:val="left" w:pos="4110" w:leader="none"/>
         </w:tabs>
         <w:suppressAutoHyphens w:val="true"/>
-        <w:overflowPunct w:val="true"/>
+        <w:overflowPunct w:val="false"/>
         <w:bidi w:val="0"/>
         <w:spacing w:before="0" w:after="0"/>
         <w:ind w:hanging="0" w:start="0" w:end="0"/>
@@ -16075,7 +16304,7 @@
     <w:pPr>
       <w:widowControl/>
       <w:suppressAutoHyphens w:val="true"/>
-      <w:overflowPunct w:val="true"/>
+      <w:overflowPunct w:val="false"/>
       <w:bidi w:val="0"/>
       <w:spacing w:before="0" w:after="0"/>
       <w:jc w:val="start"/>

</xml_diff>

<commit_message>
Revert "#588 - core: implement eql"
</commit_message>
<xml_diff>
--- a/doc/refcards/core-ref.docx
+++ b/doc/refcards/core-ref.docx
@@ -66,7 +66,7 @@
           <w:tab w:val="left" w:pos="4110" w:leader="none"/>
         </w:tabs>
         <w:suppressAutoHyphens w:val="true"/>
-        <w:overflowPunct w:val="false"/>
+        <w:overflowPunct w:val="true"/>
         <w:bidi w:val="0"/>
         <w:spacing w:before="0" w:after="0"/>
         <w:ind w:hanging="0" w:start="0" w:end="0"/>
@@ -2514,135 +2514,17 @@
       <w:pPr>
         <w:pStyle w:val="Normal"/>
         <w:rPr>
-          <w:sz w:val="20"/>
-          <w:szCs w:val="20"/>
-        </w:rPr>
-      </w:pPr>
-      <w:r>
-        <w:rPr>
-          <w:rFonts w:eastAsia="Songti SC" w:cs="Arial Unicode MS"/>
-          <w:b w:val="false"/>
-          <w:bCs w:val="false"/>
-          <w:i w:val="false"/>
-          <w:iCs w:val="false"/>
-          <w:color w:val="auto"/>
-          <w:kern w:val="2"/>
-          <w:u w:val="none"/>
-          <w:lang w:val="en-US" w:eastAsia="zh-CN" w:bidi="hi-IN"/>
-        </w:rPr>
-        <w:t xml:space="preserve"> </w:t>
-      </w:r>
-      <w:r>
-        <w:rPr>
-          <w:rFonts w:eastAsia="Songti SC" w:cs="Arial Unicode MS"/>
-          <w:b/>
-          <w:bCs/>
-          <w:i w:val="false"/>
-          <w:iCs w:val="false"/>
-          <w:color w:val="auto"/>
-          <w:kern w:val="2"/>
-          <w:u w:val="none"/>
-          <w:lang w:val="en-US" w:eastAsia="zh-CN" w:bidi="hi-IN"/>
-        </w:rPr>
-        <w:t>eql</w:t>
-      </w:r>
-      <w:r>
-        <w:rPr>
-          <w:rFonts w:eastAsia="Songti SC" w:cs="Arial Unicode MS"/>
-          <w:b w:val="false"/>
-          <w:bCs w:val="false"/>
-          <w:i w:val="false"/>
-          <w:iCs w:val="false"/>
-          <w:color w:val="auto"/>
-          <w:kern w:val="2"/>
-          <w:u w:val="none"/>
-          <w:lang w:val="en-US" w:eastAsia="zh-CN" w:bidi="hi-IN"/>
-        </w:rPr>
-        <w:t xml:space="preserve"> </w:t>
-      </w:r>
-      <w:r>
-        <w:rPr>
-          <w:rFonts w:eastAsia="Songti SC" w:cs="Arial Unicode MS"/>
-          <w:b w:val="false"/>
-          <w:bCs w:val="false"/>
-          <w:i/>
-          <w:iCs/>
-          <w:color w:val="auto"/>
-          <w:kern w:val="2"/>
-          <w:u w:val="none"/>
-          <w:lang w:val="en-US" w:eastAsia="zh-CN" w:bidi="hi-IN"/>
-        </w:rPr>
-        <w:t xml:space="preserve">T </w:t>
-      </w:r>
-      <w:r>
-        <w:rPr>
-          <w:rFonts w:eastAsia="Songti SC" w:cs="Arial Unicode MS"/>
-          <w:b w:val="false"/>
-          <w:bCs w:val="false"/>
-          <w:i/>
-          <w:iCs/>
-          <w:color w:val="auto"/>
-          <w:kern w:val="2"/>
-          <w:u w:val="none"/>
-          <w:lang w:val="en-US" w:eastAsia="zh-CN" w:bidi="hi-IN"/>
-        </w:rPr>
-        <w:t>T</w:t>
-      </w:r>
-      <w:r>
-        <w:rPr>
-          <w:rFonts w:eastAsia="Songti SC" w:cs="Arial Unicode MS"/>
-          <w:b w:val="false"/>
-          <w:bCs w:val="false"/>
-          <w:i w:val="false"/>
-          <w:iCs w:val="false"/>
-          <w:color w:val="auto"/>
-          <w:kern w:val="2"/>
-          <w:u w:val="none"/>
-          <w:lang w:val="en-US" w:eastAsia="zh-CN" w:bidi="hi-IN"/>
-        </w:rPr>
-        <w:t xml:space="preserve">                       </w:t>
-      </w:r>
-      <w:r>
-        <w:rPr>
-          <w:rFonts w:eastAsia="Songti SC" w:cs="Arial Unicode MS"/>
-          <w:b w:val="false"/>
-          <w:bCs w:val="false"/>
-          <w:i/>
-          <w:iCs/>
-          <w:color w:val="auto"/>
-          <w:kern w:val="2"/>
-          <w:u w:val="none"/>
-          <w:lang w:val="en-US" w:eastAsia="zh-CN" w:bidi="hi-IN"/>
-        </w:rPr>
-        <w:t>bool</w:t>
-      </w:r>
-      <w:r>
-        <w:rPr>
-          <w:rFonts w:eastAsia="Songti SC" w:cs="Arial Unicode MS"/>
-          <w:b w:val="false"/>
-          <w:bCs w:val="false"/>
-          <w:i w:val="false"/>
-          <w:iCs w:val="false"/>
-          <w:color w:val="auto"/>
-          <w:kern w:val="2"/>
-          <w:u w:val="none"/>
-          <w:lang w:val="en-US" w:eastAsia="zh-CN" w:bidi="hi-IN"/>
-        </w:rPr>
-        <w:t xml:space="preserve">     </w:t>
-      </w:r>
-      <w:r>
-        <w:rPr>
-          <w:rFonts w:eastAsia="Songti SC" w:cs="Arial Unicode MS"/>
-          <w:b w:val="false"/>
-          <w:bCs w:val="false"/>
-          <w:i w:val="false"/>
-          <w:iCs w:val="false"/>
-          <w:color w:val="auto"/>
-          <w:kern w:val="2"/>
-          <w:u w:val="none"/>
-          <w:lang w:val="en-US" w:eastAsia="zh-CN" w:bidi="hi-IN"/>
-        </w:rPr>
-        <w:t>eql predicate</w:t>
+          <w:rFonts w:ascii="Georgia" w:hAnsi="Georgia"/>
+          <w:sz w:val="20"/>
+          <w:szCs w:val="20"/>
+        </w:rPr>
+      </w:pPr>
+      <w:r>
+        <w:rPr>
+          <w:rFonts w:ascii="Georgia" w:hAnsi="Georgia"/>
+          <w:sz w:val="20"/>
+          <w:szCs w:val="20"/>
+        </w:rPr>
       </w:r>
     </w:p>
     <w:p>
@@ -3060,7 +2942,7 @@
         <w:pStyle w:val="Normal"/>
         <w:widowControl/>
         <w:suppressAutoHyphens w:val="true"/>
-        <w:overflowPunct w:val="false"/>
+        <w:overflowPunct w:val="true"/>
         <w:bidi w:val="0"/>
         <w:spacing w:before="0" w:after="0"/>
         <w:ind w:hanging="0" w:start="0" w:end="0"/>
@@ -5551,7 +5433,7 @@
           <w:u w:val="none"/>
           <w:shd w:fill="333333" w:val="clear"/>
         </w:rPr>
-        <w:t xml:space="preserve">                                                 </w:t>
+        <w:t xml:space="preserve">                                               </w:t>
       </w:r>
       <w:r>
         <w:rPr>
@@ -5907,71 +5789,339 @@
       <w:pPr>
         <w:pStyle w:val="Normal"/>
         <w:rPr>
-          <w:sz w:val="20"/>
-          <w:szCs w:val="20"/>
-        </w:rPr>
-      </w:pPr>
-      <w:r>
-        <w:rPr>
-          <w:rFonts w:ascii="Georgia" w:hAnsi="Georgia"/>
-          <w:b/>
-          <w:bCs/>
-          <w:i w:val="false"/>
-          <w:iCs w:val="false"/>
-          <w:sz w:val="20"/>
-          <w:szCs w:val="20"/>
-          <w:u w:val="none"/>
-        </w:rPr>
-        <w:t>%string</w:t>
-      </w:r>
-      <w:r>
-        <w:rPr>
-          <w:rFonts w:ascii="Georgia" w:hAnsi="Georgia"/>
-          <w:b/>
-          <w:bCs/>
-          <w:i w:val="false"/>
-          <w:iCs w:val="false"/>
-          <w:sz w:val="20"/>
-          <w:szCs w:val="20"/>
-          <w:u w:val="none"/>
-        </w:rPr>
-        <w:t>=</w:t>
-      </w:r>
-      <w:r>
-        <w:rPr>
-          <w:rFonts w:ascii="Georgia" w:hAnsi="Georgia"/>
-          <w:b w:val="false"/>
-          <w:i w:val="false"/>
-          <w:iCs w:val="false"/>
-          <w:sz w:val="20"/>
-          <w:szCs w:val="20"/>
-          <w:u w:val="none"/>
-        </w:rPr>
-        <w:t xml:space="preserve"> </w:t>
-      </w:r>
-      <w:r>
-        <w:rPr>
-          <w:rFonts w:ascii="Georgia" w:hAnsi="Georgia"/>
-          <w:b w:val="false"/>
-          <w:i/>
-          <w:iCs/>
-          <w:sz w:val="20"/>
-          <w:szCs w:val="20"/>
-          <w:u w:val="none"/>
-        </w:rPr>
-        <w:t>string</w:t>
-      </w:r>
-      <w:r>
-        <w:rPr>
-          <w:rFonts w:ascii="Georgia" w:hAnsi="Georgia"/>
-          <w:b w:val="false"/>
-          <w:i/>
-          <w:iCs/>
-          <w:sz w:val="20"/>
-          <w:szCs w:val="20"/>
-          <w:u w:val="none"/>
-        </w:rPr>
-        <w:t xml:space="preserve"> string’</w:t>
+          <w:rFonts w:ascii="Georgia" w:hAnsi="Georgia"/>
+          <w:b w:val="false"/>
+          <w:i w:val="false"/>
+          <w:i w:val="false"/>
+          <w:iCs w:val="false"/>
+          <w:sz w:val="16"/>
+          <w:szCs w:val="16"/>
+          <w:u w:val="none"/>
+        </w:rPr>
+      </w:pPr>
+      <w:r>
+        <w:rPr>
+          <w:rFonts w:ascii="Georgia" w:hAnsi="Georgia"/>
+          <w:b w:val="false"/>
+          <w:i w:val="false"/>
+          <w:iCs w:val="false"/>
+          <w:sz w:val="16"/>
+          <w:szCs w:val="16"/>
+          <w:u w:val="none"/>
+        </w:rPr>
+      </w:r>
+    </w:p>
+    <w:p>
+      <w:pPr>
+        <w:pStyle w:val="Normal"/>
+        <w:rPr>
+          <w:rFonts w:ascii="Georgia" w:hAnsi="Georgia"/>
+          <w:sz w:val="20"/>
+          <w:szCs w:val="20"/>
+        </w:rPr>
+      </w:pPr>
+      <w:r>
+        <w:rPr>
+          <w:rFonts w:ascii="Georgia" w:hAnsi="Georgia"/>
+          <w:b/>
+          <w:bCs/>
+          <w:i/>
+          <w:iCs/>
+          <w:sz w:val="20"/>
+          <w:szCs w:val="20"/>
+          <w:u w:val="none"/>
+          <w:shd w:fill="333333" w:val="clear"/>
+        </w:rPr>
+        <w:t xml:space="preserve">                           </w:t>
+      </w:r>
+      <w:r>
+        <w:rPr>
+          <w:rFonts w:ascii="Georgia" w:hAnsi="Georgia"/>
+          <w:b/>
+          <w:bCs/>
+          <w:i/>
+          <w:iCs/>
+          <w:sz w:val="20"/>
+          <w:szCs w:val="20"/>
+          <w:u w:val="none"/>
+          <w:shd w:fill="333333" w:val="clear"/>
+        </w:rPr>
+        <w:t xml:space="preserve">Vector                                             </w:t>
+      </w:r>
+      <w:r>
+        <w:rPr>
+          <w:rFonts w:ascii="Georgia" w:hAnsi="Georgia"/>
+          <w:b/>
+          <w:bCs/>
+          <w:i/>
+          <w:iCs/>
+          <w:color w:val="000000"/>
+          <w:sz w:val="20"/>
+          <w:szCs w:val="20"/>
+          <w:u w:val="none"/>
+          <w:shd w:fill="333333" w:val="clear"/>
+        </w:rPr>
+        <w:t>s</w:t>
+      </w:r>
+      <w:r>
+        <w:rPr>
+          <w:rFonts w:ascii="Georgia" w:hAnsi="Georgia"/>
+          <w:b/>
+          <w:bCs/>
+          <w:i/>
+          <w:iCs/>
+          <w:sz w:val="20"/>
+          <w:szCs w:val="20"/>
+          <w:u w:val="none"/>
+          <w:shd w:fill="000000" w:val="clear"/>
+        </w:rPr>
+        <w:t xml:space="preserve">                 </w:t>
+      </w:r>
+      <w:r>
+        <w:rPr>
+          <w:rFonts w:ascii="Georgia" w:hAnsi="Georgia"/>
+          <w:b/>
+          <w:bCs/>
+          <w:i/>
+          <w:iCs/>
+          <w:color w:val="000000"/>
+          <w:sz w:val="20"/>
+          <w:szCs w:val="20"/>
+          <w:u w:val="none"/>
+          <w:shd w:fill="000000" w:val="clear"/>
+        </w:rPr>
+        <w:t xml:space="preserve"> </w:t>
+      </w:r>
+      <w:r>
+        <w:rPr>
+          <w:rFonts w:ascii="Georgia" w:hAnsi="Georgia"/>
+          <w:b/>
+          <w:bCs/>
+          <w:i/>
+          <w:iCs/>
+          <w:sz w:val="20"/>
+          <w:szCs w:val="20"/>
+          <w:u w:val="none"/>
+          <w:shd w:fill="000000" w:val="clear"/>
+        </w:rPr>
+        <w:t xml:space="preserve"> </w:t>
+      </w:r>
+    </w:p>
+    <w:p>
+      <w:pPr>
+        <w:pStyle w:val="Normal"/>
+        <w:rPr>
+          <w:rFonts w:ascii="Georgia" w:hAnsi="Georgia"/>
+          <w:b w:val="false"/>
+          <w:bCs w:val="false"/>
+          <w:i w:val="false"/>
+          <w:i w:val="false"/>
+          <w:iCs w:val="false"/>
+          <w:sz w:val="16"/>
+          <w:szCs w:val="16"/>
+          <w:u w:val="none"/>
+        </w:rPr>
+      </w:pPr>
+      <w:r>
+        <w:rPr>
+          <w:rFonts w:ascii="Georgia" w:hAnsi="Georgia"/>
+          <w:b w:val="false"/>
+          <w:bCs w:val="false"/>
+          <w:i w:val="false"/>
+          <w:iCs w:val="false"/>
+          <w:sz w:val="16"/>
+          <w:szCs w:val="16"/>
+          <w:u w:val="none"/>
+        </w:rPr>
+      </w:r>
+    </w:p>
+    <w:p>
+      <w:pPr>
+        <w:pStyle w:val="Normal"/>
+        <w:rPr>
+          <w:sz w:val="20"/>
+          <w:szCs w:val="20"/>
+        </w:rPr>
+      </w:pPr>
+      <w:r>
+        <w:rPr>
+          <w:rFonts w:ascii="Georgia" w:hAnsi="Georgia"/>
+          <w:b w:val="false"/>
+          <w:bCs w:val="false"/>
+          <w:i w:val="false"/>
+          <w:iCs w:val="false"/>
+          <w:sz w:val="20"/>
+          <w:szCs w:val="20"/>
+          <w:u w:val="none"/>
+        </w:rPr>
+        <w:t xml:space="preserve"> </w:t>
+      </w:r>
+      <w:r>
+        <w:rPr>
+          <w:rFonts w:ascii="Georgia" w:hAnsi="Georgia"/>
+          <w:b/>
+          <w:bCs/>
+          <w:i w:val="false"/>
+          <w:iCs w:val="false"/>
+          <w:sz w:val="20"/>
+          <w:szCs w:val="20"/>
+          <w:u w:val="none"/>
+        </w:rPr>
+        <w:t>%make-vector</w:t>
+      </w:r>
+      <w:r>
+        <w:rPr>
+          <w:rFonts w:ascii="Georgia" w:hAnsi="Georgia"/>
+          <w:b w:val="false"/>
+          <w:bCs w:val="false"/>
+          <w:i w:val="false"/>
+          <w:iCs w:val="false"/>
+          <w:sz w:val="20"/>
+          <w:szCs w:val="20"/>
+          <w:u w:val="none"/>
+        </w:rPr>
+        <w:t xml:space="preserve"> </w:t>
+      </w:r>
+      <w:r>
+        <w:rPr>
+          <w:rFonts w:ascii="Georgia" w:hAnsi="Georgia"/>
+          <w:b w:val="false"/>
+          <w:bCs w:val="false"/>
+          <w:i/>
+          <w:iCs/>
+          <w:sz w:val="20"/>
+          <w:szCs w:val="20"/>
+          <w:u w:val="none"/>
+        </w:rPr>
+        <w:t>list</w:t>
+      </w:r>
+      <w:r>
+        <w:rPr>
+          <w:rFonts w:ascii="Georgia" w:hAnsi="Georgia"/>
+          <w:b w:val="false"/>
+          <w:bCs w:val="false"/>
+          <w:i w:val="false"/>
+          <w:iCs w:val="false"/>
+          <w:sz w:val="20"/>
+          <w:szCs w:val="20"/>
+          <w:u w:val="none"/>
+        </w:rPr>
+        <w:t xml:space="preserve"> </w:t>
+        <w:tab/>
+      </w:r>
+      <w:r>
+        <w:rPr>
+          <w:rFonts w:ascii="Georgia" w:hAnsi="Georgia"/>
+          <w:b w:val="false"/>
+          <w:bCs w:val="false"/>
+          <w:i/>
+          <w:iCs/>
+          <w:sz w:val="20"/>
+          <w:szCs w:val="20"/>
+          <w:u w:val="none"/>
+        </w:rPr>
+        <w:t>vector</w:t>
+        <w:tab/>
+      </w:r>
+      <w:r>
+        <w:rPr>
+          <w:rFonts w:ascii="Georgia" w:hAnsi="Georgia"/>
+          <w:b w:val="false"/>
+          <w:bCs w:val="false"/>
+          <w:i w:val="false"/>
+          <w:iCs w:val="false"/>
+          <w:sz w:val="20"/>
+          <w:szCs w:val="20"/>
+          <w:u w:val="none"/>
+        </w:rPr>
+        <w:t xml:space="preserve">  specialized</w:t>
+      </w:r>
+    </w:p>
+    <w:p>
+      <w:pPr>
+        <w:pStyle w:val="Normal"/>
+        <w:rPr>
+          <w:sz w:val="20"/>
+          <w:szCs w:val="20"/>
+        </w:rPr>
+      </w:pPr>
+      <w:r>
+        <w:rPr>
+          <w:rFonts w:ascii="Georgia" w:hAnsi="Georgia"/>
+          <w:b w:val="false"/>
+          <w:bCs w:val="false"/>
+          <w:i w:val="false"/>
+          <w:iCs w:val="false"/>
+          <w:sz w:val="20"/>
+          <w:szCs w:val="20"/>
+          <w:u w:val="none"/>
+        </w:rPr>
+        <w:tab/>
+        <w:tab/>
+        <w:tab/>
+        <w:tab/>
+        <w:t xml:space="preserve">  vector from list</w:t>
+      </w:r>
+    </w:p>
+    <w:p>
+      <w:pPr>
+        <w:pStyle w:val="Normal"/>
+        <w:rPr>
+          <w:sz w:val="20"/>
+          <w:szCs w:val="20"/>
+        </w:rPr>
+      </w:pPr>
+      <w:r>
+        <w:rPr>
+          <w:rFonts w:ascii="Georgia" w:hAnsi="Georgia"/>
+          <w:b w:val="false"/>
+          <w:bCs w:val="false"/>
+          <w:i w:val="false"/>
+          <w:iCs w:val="false"/>
+          <w:sz w:val="20"/>
+          <w:szCs w:val="20"/>
+          <w:u w:val="none"/>
+        </w:rPr>
+        <w:t xml:space="preserve"> </w:t>
+      </w:r>
+      <w:r>
+        <w:rPr>
+          <w:rFonts w:ascii="Georgia" w:hAnsi="Georgia"/>
+          <w:b/>
+          <w:bCs/>
+          <w:i w:val="false"/>
+          <w:iCs w:val="false"/>
+          <w:sz w:val="20"/>
+          <w:szCs w:val="20"/>
+          <w:u w:val="none"/>
+        </w:rPr>
+        <w:t>%map-vector</w:t>
+      </w:r>
+      <w:r>
+        <w:rPr>
+          <w:rFonts w:ascii="Georgia" w:hAnsi="Georgia"/>
+          <w:b w:val="false"/>
+          <w:bCs w:val="false"/>
+          <w:i w:val="false"/>
+          <w:iCs w:val="false"/>
+          <w:sz w:val="20"/>
+          <w:szCs w:val="20"/>
+          <w:u w:val="none"/>
+        </w:rPr>
+        <w:t xml:space="preserve"> </w:t>
+      </w:r>
+      <w:r>
+        <w:rPr>
+          <w:rFonts w:ascii="Georgia" w:hAnsi="Georgia"/>
+          <w:b w:val="false"/>
+          <w:bCs w:val="false"/>
+          <w:i/>
+          <w:iCs/>
+          <w:sz w:val="20"/>
+          <w:szCs w:val="20"/>
+          <w:u w:val="none"/>
+        </w:rPr>
+        <w:t>fn vector</w:t>
         <w:tab/>
         <w:t xml:space="preserve">  </w:t>
       </w:r>
@@ -5979,137 +6129,984 @@
         <w:rPr>
           <w:rFonts w:ascii="Georgia" w:hAnsi="Georgia"/>
           <w:b w:val="false"/>
-          <w:i w:val="false"/>
-          <w:iCs w:val="false"/>
-          <w:sz w:val="20"/>
-          <w:szCs w:val="20"/>
-          <w:u w:val="none"/>
-        </w:rPr>
-        <w:t>string predicate</w:t>
-      </w:r>
-    </w:p>
-    <w:p>
-      <w:pPr>
-        <w:pStyle w:val="Normal"/>
-        <w:rPr>
-          <w:sz w:val="20"/>
-          <w:szCs w:val="20"/>
-        </w:rPr>
-      </w:pPr>
-      <w:r>
-        <w:rPr>
-          <w:rFonts w:ascii="Georgia" w:hAnsi="Georgia"/>
-          <w:b w:val="false"/>
-          <w:i/>
-          <w:iCs/>
-          <w:sz w:val="20"/>
-          <w:szCs w:val="20"/>
-          <w:u w:val="none"/>
-        </w:rPr>
-        <w:tab/>
-        <w:tab/>
-        <w:tab/>
-      </w:r>
-      <w:r>
-        <w:rPr>
-          <w:rFonts w:ascii="Georgia" w:hAnsi="Georgia"/>
-          <w:b w:val="false"/>
-          <w:i/>
-          <w:iCs/>
-          <w:sz w:val="20"/>
-          <w:szCs w:val="20"/>
-          <w:u w:val="none"/>
-        </w:rPr>
+          <w:bCs w:val="false"/>
+          <w:i w:val="false"/>
+          <w:iCs w:val="false"/>
+          <w:sz w:val="20"/>
+          <w:szCs w:val="20"/>
+          <w:u w:val="none"/>
+        </w:rPr>
+        <w:t>mapc for vectors</w:t>
+      </w:r>
+    </w:p>
+    <w:p>
+      <w:pPr>
+        <w:pStyle w:val="Normal"/>
+        <w:rPr>
+          <w:sz w:val="20"/>
+          <w:szCs w:val="20"/>
+        </w:rPr>
+      </w:pPr>
+      <w:r>
+        <w:rPr>
+          <w:rFonts w:ascii="Georgia" w:hAnsi="Georgia"/>
+          <w:b w:val="false"/>
+          <w:bCs w:val="false"/>
+          <w:i/>
+          <w:iCs/>
+          <w:sz w:val="20"/>
+          <w:szCs w:val="20"/>
+          <w:u w:val="none"/>
+        </w:rPr>
+        <w:tab/>
+        <w:tab/>
+        <w:tab/>
+        <w:t xml:space="preserve">vector   </w:t>
+      </w:r>
+      <w:r>
+        <w:rPr>
+          <w:rFonts w:ascii="Georgia" w:hAnsi="Georgia"/>
+          <w:b w:val="false"/>
+          <w:bCs w:val="false"/>
+          <w:i w:val="false"/>
+          <w:iCs w:val="false"/>
+          <w:sz w:val="20"/>
+          <w:szCs w:val="20"/>
+          <w:u w:val="none"/>
+        </w:rPr>
+        <w:t xml:space="preserve">  </w:t>
+      </w:r>
+    </w:p>
+    <w:p>
+      <w:pPr>
+        <w:pStyle w:val="Normal"/>
+        <w:rPr>
+          <w:rFonts w:ascii="Georgia" w:hAnsi="Georgia"/>
+          <w:sz w:val="20"/>
+          <w:szCs w:val="20"/>
+        </w:rPr>
+      </w:pPr>
+      <w:r>
+        <w:rPr>
+          <w:rFonts w:ascii="Georgia" w:hAnsi="Georgia"/>
+          <w:b/>
+          <w:bCs/>
+          <w:i w:val="false"/>
+          <w:iCs w:val="false"/>
+          <w:sz w:val="20"/>
+          <w:szCs w:val="20"/>
+          <w:u w:val="none"/>
+        </w:rPr>
+        <w:t xml:space="preserve"> </w:t>
+      </w:r>
+      <w:r>
+        <w:rPr>
+          <w:rFonts w:ascii="Georgia" w:hAnsi="Georgia"/>
+          <w:b/>
+          <w:bCs/>
+          <w:i w:val="false"/>
+          <w:iCs w:val="false"/>
+          <w:sz w:val="20"/>
+          <w:szCs w:val="20"/>
+          <w:u w:val="none"/>
+        </w:rPr>
+        <w:t>make-vector</w:t>
+      </w:r>
+      <w:r>
+        <w:rPr>
+          <w:rFonts w:ascii="Georgia" w:hAnsi="Georgia"/>
+          <w:b w:val="false"/>
+          <w:bCs w:val="false"/>
+          <w:i w:val="false"/>
+          <w:iCs/>
+          <w:sz w:val="20"/>
+          <w:szCs w:val="20"/>
+          <w:u w:val="none"/>
+        </w:rPr>
+        <w:t xml:space="preserve"> </w:t>
+      </w:r>
+      <w:r>
+        <w:rPr>
+          <w:rFonts w:ascii="Georgia" w:hAnsi="Georgia"/>
+          <w:b w:val="false"/>
+          <w:bCs w:val="false"/>
+          <w:i/>
+          <w:iCs/>
+          <w:sz w:val="20"/>
+          <w:szCs w:val="20"/>
+          <w:u w:val="none"/>
+        </w:rPr>
+        <w:t>list</w:t>
+      </w:r>
+      <w:r>
+        <w:rPr>
+          <w:rFonts w:ascii="Georgia" w:hAnsi="Georgia"/>
+          <w:b w:val="false"/>
+          <w:bCs w:val="false"/>
+          <w:i w:val="false"/>
+          <w:iCs/>
+          <w:sz w:val="20"/>
+          <w:szCs w:val="20"/>
+          <w:u w:val="none"/>
+        </w:rPr>
+        <w:tab/>
+      </w:r>
+      <w:r>
+        <w:rPr>
+          <w:rFonts w:ascii="Georgia" w:hAnsi="Georgia"/>
+          <w:b w:val="false"/>
+          <w:bCs w:val="false"/>
+          <w:i/>
+          <w:iCs/>
+          <w:sz w:val="20"/>
+          <w:szCs w:val="20"/>
+          <w:u w:val="none"/>
+        </w:rPr>
+        <w:t>vector</w:t>
+      </w:r>
+      <w:r>
+        <w:rPr>
+          <w:rFonts w:ascii="Georgia" w:hAnsi="Georgia"/>
+          <w:b w:val="false"/>
+          <w:bCs w:val="false"/>
+          <w:i w:val="false"/>
+          <w:iCs/>
+          <w:sz w:val="20"/>
+          <w:szCs w:val="20"/>
+          <w:u w:val="none"/>
+        </w:rPr>
+        <w:tab/>
+        <w:t xml:space="preserve">  general </w:t>
+      </w:r>
+      <w:r>
+        <w:rPr>
+          <w:rFonts w:ascii="Georgia" w:hAnsi="Georgia"/>
+          <w:b w:val="false"/>
+          <w:bCs w:val="false"/>
+          <w:i w:val="false"/>
+          <w:iCs w:val="false"/>
+          <w:sz w:val="20"/>
+          <w:szCs w:val="20"/>
+          <w:u w:val="none"/>
+        </w:rPr>
+        <w:t>vector</w:t>
+      </w:r>
+    </w:p>
+    <w:p>
+      <w:pPr>
+        <w:pStyle w:val="Normal"/>
+        <w:rPr>
+          <w:sz w:val="20"/>
+          <w:szCs w:val="20"/>
+        </w:rPr>
+      </w:pPr>
+      <w:r>
+        <w:rPr>
+          <w:rFonts w:ascii="Georgia" w:hAnsi="Georgia"/>
+          <w:b w:val="false"/>
+          <w:bCs w:val="false"/>
+          <w:i w:val="false"/>
+          <w:iCs w:val="false"/>
+          <w:sz w:val="20"/>
+          <w:szCs w:val="20"/>
+          <w:u w:val="none"/>
+        </w:rPr>
+        <w:tab/>
+        <w:tab/>
+        <w:tab/>
+        <w:t xml:space="preserve"> </w:t>
+        <w:tab/>
+        <w:t xml:space="preserve">  from list</w:t>
+      </w:r>
+    </w:p>
+    <w:p>
+      <w:pPr>
+        <w:pStyle w:val="Normal"/>
+        <w:rPr>
+          <w:sz w:val="20"/>
+          <w:szCs w:val="20"/>
+        </w:rPr>
+      </w:pPr>
+      <w:r>
+        <w:rPr>
+          <w:rFonts w:ascii="Georgia" w:hAnsi="Georgia"/>
+          <w:b/>
+          <w:bCs/>
+          <w:i w:val="false"/>
+          <w:iCs w:val="false"/>
+          <w:sz w:val="20"/>
+          <w:szCs w:val="20"/>
+          <w:u w:val="none"/>
+        </w:rPr>
+        <w:t xml:space="preserve"> </w:t>
+      </w:r>
+      <w:r>
+        <w:rPr>
+          <w:rFonts w:ascii="Georgia" w:hAnsi="Georgia"/>
+          <w:b/>
+          <w:bCs/>
+          <w:i w:val="false"/>
+          <w:iCs w:val="false"/>
+          <w:sz w:val="20"/>
+          <w:szCs w:val="20"/>
+          <w:u w:val="none"/>
+        </w:rPr>
+        <w:t>bit-vector-p</w:t>
+      </w:r>
+      <w:r>
+        <w:rPr>
+          <w:rFonts w:ascii="Georgia" w:hAnsi="Georgia"/>
+          <w:b w:val="false"/>
+          <w:bCs w:val="false"/>
+          <w:i w:val="false"/>
+          <w:iCs w:val="false"/>
+          <w:sz w:val="20"/>
+          <w:szCs w:val="20"/>
+          <w:u w:val="none"/>
+        </w:rPr>
+        <w:t xml:space="preserve"> </w:t>
+      </w:r>
+      <w:r>
+        <w:rPr>
+          <w:rFonts w:ascii="Georgia" w:hAnsi="Georgia"/>
+          <w:b w:val="false"/>
+          <w:bCs w:val="false"/>
+          <w:i/>
+          <w:iCs/>
+          <w:sz w:val="20"/>
+          <w:szCs w:val="20"/>
+          <w:u w:val="none"/>
+        </w:rPr>
+        <w:t>vector</w:t>
+        <w:tab/>
         <w:t>bool</w:t>
       </w:r>
       <w:r>
         <w:rPr>
           <w:rFonts w:ascii="Georgia" w:hAnsi="Georgia"/>
           <w:b w:val="false"/>
-          <w:i/>
-          <w:iCs/>
-          <w:sz w:val="20"/>
-          <w:szCs w:val="20"/>
-          <w:u w:val="none"/>
-        </w:rPr>
-        <w:tab/>
-        <w:t xml:space="preserve"> </w:t>
-      </w:r>
-      <w:r>
-        <w:rPr>
-          <w:rFonts w:ascii="Georgia" w:hAnsi="Georgia"/>
-          <w:b w:val="false"/>
-          <w:i w:val="false"/>
-          <w:iCs w:val="false"/>
-          <w:sz w:val="20"/>
-          <w:szCs w:val="20"/>
-          <w:u w:val="none"/>
-        </w:rPr>
-        <w:t xml:space="preserve"> </w:t>
-      </w:r>
-    </w:p>
-    <w:p>
-      <w:pPr>
-        <w:pStyle w:val="Normal"/>
-        <w:rPr>
-          <w:rFonts w:ascii="Georgia" w:hAnsi="Georgia"/>
-          <w:b w:val="false"/>
-          <w:i w:val="false"/>
-          <w:i w:val="false"/>
-          <w:iCs w:val="false"/>
-          <w:sz w:val="16"/>
-          <w:szCs w:val="16"/>
-          <w:u w:val="none"/>
-        </w:rPr>
-      </w:pPr>
-      <w:r>
-        <w:rPr>
-          <w:rFonts w:ascii="Georgia" w:hAnsi="Georgia"/>
-          <w:b w:val="false"/>
-          <w:i w:val="false"/>
-          <w:iCs w:val="false"/>
-          <w:sz w:val="16"/>
-          <w:szCs w:val="16"/>
-          <w:u w:val="none"/>
-        </w:rPr>
-      </w:r>
-    </w:p>
-    <w:p>
-      <w:pPr>
-        <w:pStyle w:val="Normal"/>
-        <w:rPr>
-          <w:rFonts w:ascii="Georgia" w:hAnsi="Georgia"/>
-          <w:sz w:val="20"/>
-          <w:szCs w:val="20"/>
-        </w:rPr>
-      </w:pPr>
-      <w:r>
-        <w:rPr>
-          <w:rFonts w:ascii="Georgia" w:hAnsi="Georgia"/>
-          <w:b/>
-          <w:bCs/>
-          <w:i/>
-          <w:iCs/>
-          <w:sz w:val="20"/>
-          <w:szCs w:val="20"/>
-          <w:u w:val="none"/>
+          <w:bCs w:val="false"/>
+          <w:i w:val="false"/>
+          <w:iCs w:val="false"/>
+          <w:sz w:val="20"/>
+          <w:szCs w:val="20"/>
+          <w:u w:val="none"/>
+        </w:rPr>
+        <w:t xml:space="preserve">         bit vector?</w:t>
+      </w:r>
+    </w:p>
+    <w:p>
+      <w:pPr>
+        <w:pStyle w:val="Normal"/>
+        <w:rPr>
+          <w:sz w:val="20"/>
+          <w:szCs w:val="20"/>
+        </w:rPr>
+      </w:pPr>
+      <w:r>
+        <w:rPr>
+          <w:rFonts w:ascii="Georgia" w:hAnsi="Georgia"/>
+          <w:b/>
+          <w:bCs/>
+          <w:i w:val="false"/>
+          <w:iCs w:val="false"/>
+          <w:sz w:val="20"/>
+          <w:szCs w:val="20"/>
+          <w:u w:val="none"/>
+        </w:rPr>
+        <w:t xml:space="preserve"> </w:t>
+      </w:r>
+      <w:r>
+        <w:rPr>
+          <w:rFonts w:ascii="Georgia" w:hAnsi="Georgia"/>
+          <w:b/>
+          <w:bCs/>
+          <w:i w:val="false"/>
+          <w:iCs w:val="false"/>
+          <w:sz w:val="20"/>
+          <w:szCs w:val="20"/>
+          <w:u w:val="none"/>
+        </w:rPr>
+        <w:t>vector-displaced-p</w:t>
+      </w:r>
+      <w:r>
+        <w:rPr>
+          <w:rFonts w:ascii="Georgia" w:hAnsi="Georgia"/>
+          <w:b w:val="false"/>
+          <w:bCs w:val="false"/>
+          <w:i w:val="false"/>
+          <w:iCs w:val="false"/>
+          <w:sz w:val="20"/>
+          <w:szCs w:val="20"/>
+          <w:u w:val="none"/>
+        </w:rPr>
+        <w:t xml:space="preserve"> </w:t>
+      </w:r>
+      <w:r>
+        <w:rPr>
+          <w:rFonts w:ascii="Georgia" w:hAnsi="Georgia"/>
+          <w:b w:val="false"/>
+          <w:bCs w:val="false"/>
+          <w:i/>
+          <w:iCs/>
+          <w:sz w:val="20"/>
+          <w:szCs w:val="20"/>
+          <w:u w:val="none"/>
+        </w:rPr>
+        <w:t>vector</w:t>
+        <w:tab/>
+        <w:t xml:space="preserve">  </w:t>
+      </w:r>
+      <w:r>
+        <w:rPr>
+          <w:rFonts w:ascii="Georgia" w:hAnsi="Georgia"/>
+          <w:b w:val="false"/>
+          <w:bCs w:val="false"/>
+          <w:i w:val="false"/>
+          <w:iCs w:val="false"/>
+          <w:sz w:val="20"/>
+          <w:szCs w:val="20"/>
+          <w:u w:val="none"/>
+        </w:rPr>
+        <w:t>a displaced</w:t>
+      </w:r>
+    </w:p>
+    <w:p>
+      <w:pPr>
+        <w:pStyle w:val="Normal"/>
+        <w:rPr>
+          <w:sz w:val="20"/>
+          <w:szCs w:val="20"/>
+        </w:rPr>
+      </w:pPr>
+      <w:r>
+        <w:rPr>
+          <w:rFonts w:ascii="Georgia" w:hAnsi="Georgia"/>
+          <w:b w:val="false"/>
+          <w:bCs w:val="false"/>
+          <w:i/>
+          <w:iCs/>
+          <w:sz w:val="20"/>
+          <w:szCs w:val="20"/>
+          <w:u w:val="none"/>
+        </w:rPr>
+        <w:tab/>
+        <w:tab/>
+        <w:tab/>
+        <w:t>bool</w:t>
+      </w:r>
+      <w:r>
+        <w:rPr>
+          <w:rFonts w:ascii="Georgia" w:hAnsi="Georgia"/>
+          <w:b w:val="false"/>
+          <w:bCs w:val="false"/>
+          <w:i w:val="false"/>
+          <w:iCs w:val="false"/>
+          <w:sz w:val="20"/>
+          <w:szCs w:val="20"/>
+          <w:u w:val="none"/>
+        </w:rPr>
+        <w:t xml:space="preserve">         vector?</w:t>
+      </w:r>
+    </w:p>
+    <w:p>
+      <w:pPr>
+        <w:pStyle w:val="Normal"/>
+        <w:rPr>
+          <w:sz w:val="20"/>
+          <w:szCs w:val="20"/>
+        </w:rPr>
+      </w:pPr>
+      <w:r>
+        <w:rPr>
+          <w:rFonts w:ascii="Georgia" w:hAnsi="Georgia"/>
+          <w:b/>
+          <w:bCs/>
+          <w:i w:val="false"/>
+          <w:iCs w:val="false"/>
+          <w:sz w:val="20"/>
+          <w:szCs w:val="20"/>
+          <w:u w:val="none"/>
+        </w:rPr>
+        <w:t xml:space="preserve"> </w:t>
+      </w:r>
+      <w:r>
+        <w:rPr>
+          <w:rFonts w:ascii="Georgia" w:hAnsi="Georgia"/>
+          <w:b/>
+          <w:bCs/>
+          <w:i w:val="false"/>
+          <w:iCs w:val="false"/>
+          <w:sz w:val="20"/>
+          <w:szCs w:val="20"/>
+          <w:u w:val="none"/>
+        </w:rPr>
+        <w:t>vector-length</w:t>
+      </w:r>
+      <w:r>
+        <w:rPr>
+          <w:rFonts w:ascii="Georgia" w:hAnsi="Georgia"/>
+          <w:b w:val="false"/>
+          <w:bCs w:val="false"/>
+          <w:i w:val="false"/>
+          <w:iCs w:val="false"/>
+          <w:sz w:val="20"/>
+          <w:szCs w:val="20"/>
+          <w:u w:val="none"/>
+        </w:rPr>
+        <w:t xml:space="preserve"> </w:t>
+      </w:r>
+      <w:r>
+        <w:rPr>
+          <w:rFonts w:ascii="Georgia" w:hAnsi="Georgia"/>
+          <w:b w:val="false"/>
+          <w:bCs w:val="false"/>
+          <w:i/>
+          <w:iCs/>
+          <w:sz w:val="20"/>
+          <w:szCs w:val="20"/>
+          <w:u w:val="none"/>
+        </w:rPr>
+        <w:t>vector</w:t>
+        <w:tab/>
+        <w:t>fix</w:t>
+      </w:r>
+      <w:r>
+        <w:rPr>
+          <w:rFonts w:ascii="Georgia" w:hAnsi="Georgia"/>
+          <w:b w:val="false"/>
+          <w:bCs w:val="false"/>
+          <w:i w:val="false"/>
+          <w:iCs w:val="false"/>
+          <w:sz w:val="20"/>
+          <w:szCs w:val="20"/>
+          <w:u w:val="none"/>
+        </w:rPr>
+        <w:t xml:space="preserve">            length of </w:t>
+      </w:r>
+      <w:r>
+        <w:rPr>
+          <w:rFonts w:ascii="Georgia" w:hAnsi="Georgia"/>
+          <w:b w:val="false"/>
+          <w:bCs w:val="false"/>
+          <w:i/>
+          <w:iCs/>
+          <w:sz w:val="20"/>
+          <w:szCs w:val="20"/>
+          <w:u w:val="none"/>
+        </w:rPr>
+        <w:t>vector</w:t>
+      </w:r>
+    </w:p>
+    <w:p>
+      <w:pPr>
+        <w:pStyle w:val="Normal"/>
+        <w:rPr>
+          <w:sz w:val="20"/>
+          <w:szCs w:val="20"/>
+        </w:rPr>
+      </w:pPr>
+      <w:r>
+        <w:rPr>
+          <w:rFonts w:ascii="Georgia" w:hAnsi="Georgia"/>
+          <w:b w:val="false"/>
+          <w:bCs w:val="false"/>
+          <w:i w:val="false"/>
+          <w:iCs w:val="false"/>
+          <w:sz w:val="20"/>
+          <w:szCs w:val="20"/>
+          <w:u w:val="none"/>
+        </w:rPr>
+        <w:t xml:space="preserve"> </w:t>
+      </w:r>
+      <w:r>
+        <w:rPr>
+          <w:rFonts w:ascii="Georgia" w:hAnsi="Georgia"/>
+          <w:b/>
+          <w:bCs/>
+          <w:i w:val="false"/>
+          <w:iCs w:val="false"/>
+          <w:sz w:val="20"/>
+          <w:szCs w:val="20"/>
+          <w:u w:val="none"/>
+        </w:rPr>
+        <w:t>vector-ref</w:t>
+      </w:r>
+      <w:r>
+        <w:rPr>
+          <w:rFonts w:ascii="Georgia" w:hAnsi="Georgia"/>
+          <w:b w:val="false"/>
+          <w:bCs w:val="false"/>
+          <w:i w:val="false"/>
+          <w:iCs w:val="false"/>
+          <w:sz w:val="20"/>
+          <w:szCs w:val="20"/>
+          <w:u w:val="none"/>
+        </w:rPr>
+        <w:t xml:space="preserve"> </w:t>
+      </w:r>
+      <w:r>
+        <w:rPr>
+          <w:rFonts w:ascii="Georgia" w:hAnsi="Georgia"/>
+          <w:b w:val="false"/>
+          <w:bCs w:val="false"/>
+          <w:i/>
+          <w:iCs/>
+          <w:sz w:val="20"/>
+          <w:szCs w:val="20"/>
+          <w:u w:val="none"/>
+        </w:rPr>
+        <w:t>vector</w:t>
+      </w:r>
+      <w:r>
+        <w:rPr>
+          <w:rFonts w:ascii="Georgia" w:hAnsi="Georgia"/>
+          <w:b w:val="false"/>
+          <w:bCs w:val="false"/>
+          <w:i w:val="false"/>
+          <w:iCs w:val="false"/>
+          <w:sz w:val="20"/>
+          <w:szCs w:val="20"/>
+          <w:u w:val="none"/>
+        </w:rPr>
+        <w:t xml:space="preserve"> </w:t>
+      </w:r>
+      <w:r>
+        <w:rPr>
+          <w:rFonts w:ascii="Georgia" w:hAnsi="Georgia"/>
+          <w:b w:val="false"/>
+          <w:bCs w:val="false"/>
+          <w:i/>
+          <w:iCs/>
+          <w:sz w:val="20"/>
+          <w:szCs w:val="20"/>
+          <w:u w:val="none"/>
+        </w:rPr>
+        <w:t>fix</w:t>
+        <w:tab/>
+        <w:t>T</w:t>
+      </w:r>
+      <w:r>
+        <w:rPr>
+          <w:rFonts w:ascii="Georgia" w:hAnsi="Georgia"/>
+          <w:b w:val="false"/>
+          <w:bCs w:val="false"/>
+          <w:i w:val="false"/>
+          <w:iCs w:val="false"/>
+          <w:sz w:val="20"/>
+          <w:szCs w:val="20"/>
+          <w:u w:val="none"/>
+        </w:rPr>
+        <w:t xml:space="preserve">              element of </w:t>
+      </w:r>
+      <w:r>
+        <w:rPr>
+          <w:rFonts w:ascii="Georgia" w:hAnsi="Georgia"/>
+          <w:b w:val="false"/>
+          <w:bCs w:val="false"/>
+          <w:i/>
+          <w:iCs/>
+          <w:sz w:val="20"/>
+          <w:szCs w:val="20"/>
+          <w:u w:val="none"/>
+        </w:rPr>
+        <w:t>vector</w:t>
+      </w:r>
+    </w:p>
+    <w:p>
+      <w:pPr>
+        <w:pStyle w:val="Normal"/>
+        <w:rPr>
+          <w:sz w:val="20"/>
+          <w:szCs w:val="20"/>
+        </w:rPr>
+      </w:pPr>
+      <w:r>
+        <w:rPr>
+          <w:rFonts w:ascii="Georgia" w:hAnsi="Georgia"/>
+          <w:b w:val="false"/>
+          <w:bCs w:val="false"/>
+          <w:i/>
+          <w:iCs/>
+          <w:sz w:val="20"/>
+          <w:szCs w:val="20"/>
+          <w:u w:val="none"/>
+        </w:rPr>
+        <w:tab/>
+        <w:tab/>
+        <w:tab/>
+        <w:tab/>
+        <w:t xml:space="preserve">  </w:t>
+      </w:r>
+      <w:r>
+        <w:rPr>
+          <w:rFonts w:ascii="Georgia" w:hAnsi="Georgia"/>
+          <w:b w:val="false"/>
+          <w:bCs w:val="false"/>
+          <w:i w:val="false"/>
+          <w:iCs w:val="false"/>
+          <w:sz w:val="20"/>
+          <w:szCs w:val="20"/>
+          <w:u w:val="none"/>
+        </w:rPr>
+        <w:t xml:space="preserve">at index </w:t>
+      </w:r>
+      <w:r>
+        <w:rPr>
+          <w:rFonts w:ascii="Georgia" w:hAnsi="Georgia"/>
+          <w:b w:val="false"/>
+          <w:bCs w:val="false"/>
+          <w:i/>
+          <w:iCs/>
+          <w:sz w:val="20"/>
+          <w:szCs w:val="20"/>
+          <w:u w:val="none"/>
+        </w:rPr>
+        <w:t>fix</w:t>
+      </w:r>
+    </w:p>
+    <w:p>
+      <w:pPr>
+        <w:pStyle w:val="Normal"/>
+        <w:rPr>
+          <w:sz w:val="20"/>
+          <w:szCs w:val="20"/>
+        </w:rPr>
+      </w:pPr>
+      <w:r>
+        <w:rPr>
+          <w:rFonts w:ascii="Georgia" w:hAnsi="Georgia"/>
+          <w:b/>
+          <w:bCs/>
+          <w:i w:val="false"/>
+          <w:iCs w:val="false"/>
+          <w:sz w:val="20"/>
+          <w:szCs w:val="20"/>
+          <w:u w:val="none"/>
+        </w:rPr>
+        <w:t xml:space="preserve"> </w:t>
+      </w:r>
+      <w:r>
+        <w:rPr>
+          <w:rFonts w:ascii="Georgia" w:hAnsi="Georgia"/>
+          <w:b/>
+          <w:bCs/>
+          <w:i w:val="false"/>
+          <w:iCs w:val="false"/>
+          <w:sz w:val="20"/>
+          <w:szCs w:val="20"/>
+          <w:u w:val="none"/>
+        </w:rPr>
+        <w:t>vector-slice</w:t>
+      </w:r>
+      <w:r>
+        <w:rPr>
+          <w:rFonts w:ascii="Georgia" w:hAnsi="Georgia"/>
+          <w:b w:val="false"/>
+          <w:bCs w:val="false"/>
+          <w:i w:val="false"/>
+          <w:iCs w:val="false"/>
+          <w:sz w:val="20"/>
+          <w:szCs w:val="20"/>
+          <w:u w:val="none"/>
+        </w:rPr>
+        <w:t xml:space="preserve"> </w:t>
+      </w:r>
+      <w:r>
+        <w:rPr>
+          <w:rFonts w:ascii="Georgia" w:hAnsi="Georgia"/>
+          <w:b w:val="false"/>
+          <w:bCs w:val="false"/>
+          <w:i/>
+          <w:iCs/>
+          <w:sz w:val="20"/>
+          <w:szCs w:val="20"/>
+          <w:u w:val="none"/>
+        </w:rPr>
+        <w:t>vector</w:t>
+      </w:r>
+      <w:r>
+        <w:rPr>
+          <w:rFonts w:ascii="Georgia" w:hAnsi="Georgia"/>
+          <w:b w:val="false"/>
+          <w:bCs w:val="false"/>
+          <w:i w:val="false"/>
+          <w:iCs w:val="false"/>
+          <w:sz w:val="20"/>
+          <w:szCs w:val="20"/>
+          <w:u w:val="none"/>
+        </w:rPr>
+        <w:t xml:space="preserve"> </w:t>
+      </w:r>
+      <w:r>
+        <w:rPr>
+          <w:rFonts w:ascii="Georgia" w:hAnsi="Georgia"/>
+          <w:b w:val="false"/>
+          <w:bCs w:val="false"/>
+          <w:i/>
+          <w:iCs/>
+          <w:sz w:val="20"/>
+          <w:szCs w:val="20"/>
+          <w:u w:val="none"/>
+        </w:rPr>
+        <w:t>fix</w:t>
+      </w:r>
+      <w:r>
+        <w:rPr>
+          <w:rFonts w:ascii="Georgia" w:hAnsi="Georgia"/>
+          <w:b w:val="false"/>
+          <w:bCs w:val="false"/>
+          <w:i w:val="false"/>
+          <w:iCs w:val="false"/>
+          <w:sz w:val="20"/>
+          <w:szCs w:val="20"/>
+          <w:u w:val="none"/>
+        </w:rPr>
+        <w:t xml:space="preserve"> '</w:t>
+      </w:r>
+      <w:r>
+        <w:rPr>
+          <w:rFonts w:ascii="Georgia" w:hAnsi="Georgia"/>
+          <w:b w:val="false"/>
+          <w:bCs w:val="false"/>
+          <w:i/>
+          <w:iCs/>
+          <w:sz w:val="20"/>
+          <w:szCs w:val="20"/>
+          <w:u w:val="none"/>
+        </w:rPr>
+        <w:t>fix</w:t>
+        <w:tab/>
+        <w:t xml:space="preserve">  </w:t>
+      </w:r>
+      <w:r>
+        <w:rPr>
+          <w:rFonts w:ascii="Georgia" w:hAnsi="Georgia"/>
+          <w:b w:val="false"/>
+          <w:bCs w:val="false"/>
+          <w:i w:val="false"/>
+          <w:iCs w:val="false"/>
+          <w:sz w:val="20"/>
+          <w:szCs w:val="20"/>
+          <w:u w:val="none"/>
+        </w:rPr>
+        <w:t xml:space="preserve">displaced vector </w:t>
+      </w:r>
+    </w:p>
+    <w:p>
+      <w:pPr>
+        <w:pStyle w:val="Normal"/>
+        <w:rPr>
+          <w:sz w:val="20"/>
+          <w:szCs w:val="20"/>
+        </w:rPr>
+      </w:pPr>
+      <w:r>
+        <w:rPr>
+          <w:rFonts w:ascii="Georgia" w:hAnsi="Georgia"/>
+          <w:b w:val="false"/>
+          <w:bCs w:val="false"/>
+          <w:i/>
+          <w:iCs/>
+          <w:sz w:val="20"/>
+          <w:szCs w:val="20"/>
+          <w:u w:val="none"/>
+        </w:rPr>
+        <w:tab/>
+        <w:tab/>
+        <w:tab/>
+        <w:t>vector</w:t>
+      </w:r>
+      <w:r>
+        <w:rPr>
+          <w:rFonts w:ascii="Georgia" w:hAnsi="Georgia"/>
+          <w:b w:val="false"/>
+          <w:bCs w:val="false"/>
+          <w:i w:val="false"/>
+          <w:iCs w:val="false"/>
+          <w:sz w:val="20"/>
+          <w:szCs w:val="20"/>
+          <w:u w:val="none"/>
+        </w:rPr>
+        <w:t xml:space="preserve">      from start for </w:t>
+        <w:tab/>
+        <w:tab/>
+        <w:tab/>
+        <w:tab/>
+        <w:tab/>
+        <w:t xml:space="preserve">   length</w:t>
+      </w:r>
+    </w:p>
+    <w:p>
+      <w:pPr>
+        <w:pStyle w:val="Normal"/>
+        <w:rPr>
+          <w:sz w:val="20"/>
+          <w:szCs w:val="20"/>
+        </w:rPr>
+      </w:pPr>
+      <w:r>
+        <w:rPr>
+          <w:rFonts w:ascii="Georgia" w:hAnsi="Georgia"/>
+          <w:b w:val="false"/>
+          <w:bCs w:val="false"/>
+          <w:i w:val="false"/>
+          <w:iCs w:val="false"/>
+          <w:sz w:val="20"/>
+          <w:szCs w:val="20"/>
+          <w:u w:val="none"/>
+        </w:rPr>
+        <w:t xml:space="preserve"> </w:t>
+      </w:r>
+      <w:r>
+        <w:rPr>
+          <w:rFonts w:ascii="Georgia" w:hAnsi="Georgia"/>
+          <w:b/>
+          <w:bCs/>
+          <w:i w:val="false"/>
+          <w:iCs w:val="false"/>
+          <w:sz w:val="20"/>
+          <w:szCs w:val="20"/>
+          <w:u w:val="none"/>
+        </w:rPr>
+        <w:t>vector-type</w:t>
+      </w:r>
+      <w:r>
+        <w:rPr>
+          <w:rFonts w:ascii="Georgia" w:hAnsi="Georgia"/>
+          <w:b w:val="false"/>
+          <w:bCs w:val="false"/>
+          <w:i w:val="false"/>
+          <w:iCs w:val="false"/>
+          <w:sz w:val="20"/>
+          <w:szCs w:val="20"/>
+          <w:u w:val="none"/>
+        </w:rPr>
+        <w:t xml:space="preserve"> </w:t>
+      </w:r>
+      <w:r>
+        <w:rPr>
+          <w:rFonts w:ascii="Georgia" w:hAnsi="Georgia"/>
+          <w:b w:val="false"/>
+          <w:bCs w:val="false"/>
+          <w:i/>
+          <w:iCs/>
+          <w:sz w:val="20"/>
+          <w:szCs w:val="20"/>
+          <w:u w:val="none"/>
+        </w:rPr>
+        <w:t>vector</w:t>
+        <w:tab/>
+        <w:t>symbol</w:t>
+      </w:r>
+      <w:r>
+        <w:rPr>
+          <w:rFonts w:ascii="Georgia" w:hAnsi="Georgia"/>
+          <w:b w:val="false"/>
+          <w:bCs w:val="false"/>
+          <w:i w:val="false"/>
+          <w:iCs w:val="false"/>
+          <w:sz w:val="20"/>
+          <w:szCs w:val="20"/>
+          <w:u w:val="none"/>
+        </w:rPr>
+        <w:t xml:space="preserve">    vector type</w:t>
+      </w:r>
+    </w:p>
+    <w:p>
+      <w:pPr>
+        <w:pStyle w:val="Normal"/>
+        <w:rPr>
+          <w:rFonts w:ascii="Georgia" w:hAnsi="Georgia"/>
+          <w:sz w:val="16"/>
+          <w:szCs w:val="16"/>
+        </w:rPr>
+      </w:pPr>
+      <w:r>
+        <w:rPr>
+          <w:rFonts w:ascii="Georgia" w:hAnsi="Georgia"/>
+          <w:sz w:val="16"/>
+          <w:szCs w:val="16"/>
+        </w:rPr>
+      </w:r>
+    </w:p>
+    <w:p>
+      <w:pPr>
+        <w:pStyle w:val="Normal"/>
+        <w:rPr>
+          <w:rFonts w:ascii="Georgia" w:hAnsi="Georgia"/>
+          <w:sz w:val="20"/>
+          <w:szCs w:val="20"/>
+        </w:rPr>
+      </w:pPr>
+      <w:r>
+        <w:rPr>
+          <w:rFonts w:ascii="Georgia" w:hAnsi="Georgia"/>
+          <w:b w:val="false"/>
+          <w:bCs/>
+          <w:i w:val="false"/>
+          <w:iCs/>
+          <w:sz w:val="20"/>
+          <w:szCs w:val="20"/>
           <w:shd w:fill="333333" w:val="clear"/>
         </w:rPr>
-        <w:t xml:space="preserve">                           </w:t>
-      </w:r>
-      <w:r>
-        <w:rPr>
-          <w:rFonts w:ascii="Georgia" w:hAnsi="Georgia"/>
-          <w:b/>
-          <w:bCs/>
-          <w:i/>
+        <w:t xml:space="preserve"> </w:t>
+      </w:r>
+      <w:r>
+        <w:rPr>
+          <w:rFonts w:ascii="Georgia" w:hAnsi="Georgia"/>
+          <w:b w:val="false"/>
+          <w:bCs/>
+          <w:i w:val="false"/>
           <w:iCs/>
           <w:sz w:val="20"/>
           <w:szCs w:val="20"/>
           <w:u w:val="none"/>
           <w:shd w:fill="333333" w:val="clear"/>
         </w:rPr>
-        <w:t xml:space="preserve">Vector                                             </w:t>
+        <w:t xml:space="preserve">                            </w:t>
+      </w:r>
+      <w:r>
+        <w:rPr>
+          <w:rFonts w:ascii="Georgia" w:hAnsi="Georgia"/>
+          <w:b/>
+          <w:bCs/>
+          <w:i/>
+          <w:iCs/>
+          <w:sz w:val="20"/>
+          <w:szCs w:val="20"/>
+          <w:u w:val="none"/>
+          <w:shd w:fill="333333" w:val="clear"/>
+        </w:rPr>
+        <w:t xml:space="preserve">Macro  </w:t>
+      </w:r>
+      <w:r>
+        <w:rPr>
+          <w:rFonts w:ascii="Georgia" w:hAnsi="Georgia"/>
+          <w:b w:val="false"/>
+          <w:bCs/>
+          <w:i w:val="false"/>
+          <w:iCs/>
+          <w:sz w:val="20"/>
+          <w:szCs w:val="20"/>
+          <w:u w:val="none"/>
+          <w:shd w:fill="333333" w:val="clear"/>
+        </w:rPr>
+        <w:t xml:space="preserve">                  </w:t>
+      </w:r>
+      <w:r>
+        <w:rPr>
+          <w:rFonts w:ascii="Georgia" w:hAnsi="Georgia"/>
+          <w:b/>
+          <w:bCs/>
+          <w:i/>
+          <w:iCs/>
+          <w:sz w:val="20"/>
+          <w:szCs w:val="20"/>
+          <w:u w:val="none"/>
+          <w:shd w:fill="333333" w:val="clear"/>
+        </w:rPr>
+        <w:t xml:space="preserve">                         </w:t>
       </w:r>
       <w:r>
         <w:rPr>
@@ -6126,1451 +7123,261 @@
         </w:rPr>
         <w:t>s</w:t>
       </w:r>
-      <w:r>
-        <w:rPr>
-          <w:rFonts w:ascii="Georgia" w:hAnsi="Georgia"/>
-          <w:b/>
-          <w:bCs/>
-          <w:i/>
-          <w:iCs/>
-          <w:sz w:val="20"/>
-          <w:szCs w:val="20"/>
-          <w:u w:val="none"/>
-          <w:shd w:fill="000000" w:val="clear"/>
-        </w:rPr>
-        <w:t xml:space="preserve">                 </w:t>
-      </w:r>
-      <w:r>
-        <w:rPr>
-          <w:rFonts w:ascii="Georgia" w:hAnsi="Georgia"/>
-          <w:b/>
-          <w:bCs/>
-          <w:i/>
-          <w:iCs/>
-          <w:color w:val="000000"/>
-          <w:sz w:val="20"/>
-          <w:szCs w:val="20"/>
-          <w:u w:val="none"/>
-          <w:shd w:fill="000000" w:val="clear"/>
-        </w:rPr>
-        <w:t xml:space="preserve"> </w:t>
-      </w:r>
-      <w:r>
-        <w:rPr>
-          <w:rFonts w:ascii="Georgia" w:hAnsi="Georgia"/>
-          <w:b/>
-          <w:bCs/>
-          <w:i/>
-          <w:iCs/>
-          <w:sz w:val="20"/>
-          <w:szCs w:val="20"/>
-          <w:u w:val="none"/>
-          <w:shd w:fill="000000" w:val="clear"/>
-        </w:rPr>
-        <w:t xml:space="preserve"> </w:t>
-      </w:r>
-    </w:p>
-    <w:p>
-      <w:pPr>
-        <w:pStyle w:val="Normal"/>
-        <w:rPr>
-          <w:rFonts w:ascii="Georgia" w:hAnsi="Georgia"/>
-          <w:b w:val="false"/>
-          <w:bCs w:val="false"/>
-          <w:i w:val="false"/>
-          <w:i w:val="false"/>
-          <w:iCs w:val="false"/>
-          <w:sz w:val="16"/>
-          <w:szCs w:val="16"/>
-          <w:u w:val="none"/>
-        </w:rPr>
-      </w:pPr>
-      <w:r>
-        <w:rPr>
-          <w:rFonts w:ascii="Georgia" w:hAnsi="Georgia"/>
-          <w:b w:val="false"/>
-          <w:bCs w:val="false"/>
-          <w:i w:val="false"/>
-          <w:iCs w:val="false"/>
-          <w:sz w:val="16"/>
-          <w:szCs w:val="16"/>
-          <w:u w:val="none"/>
-        </w:rPr>
-      </w:r>
-    </w:p>
-    <w:p>
-      <w:pPr>
-        <w:pStyle w:val="Normal"/>
-        <w:rPr>
-          <w:sz w:val="20"/>
-          <w:szCs w:val="20"/>
-        </w:rPr>
-      </w:pPr>
-      <w:r>
-        <w:rPr>
-          <w:rFonts w:ascii="Georgia" w:hAnsi="Georgia"/>
-          <w:b w:val="false"/>
-          <w:bCs w:val="false"/>
-          <w:i w:val="false"/>
-          <w:iCs w:val="false"/>
-          <w:sz w:val="20"/>
-          <w:szCs w:val="20"/>
-          <w:u w:val="none"/>
-        </w:rPr>
-        <w:t xml:space="preserve"> </w:t>
-      </w:r>
-      <w:r>
-        <w:rPr>
-          <w:rFonts w:ascii="Georgia" w:hAnsi="Georgia"/>
-          <w:b/>
-          <w:bCs/>
-          <w:i w:val="false"/>
-          <w:iCs w:val="false"/>
-          <w:sz w:val="20"/>
-          <w:szCs w:val="20"/>
-          <w:u w:val="none"/>
-        </w:rPr>
-        <w:t>%make-vector</w:t>
-      </w:r>
-      <w:r>
-        <w:rPr>
-          <w:rFonts w:ascii="Georgia" w:hAnsi="Georgia"/>
-          <w:b w:val="false"/>
-          <w:bCs w:val="false"/>
-          <w:i w:val="false"/>
-          <w:iCs w:val="false"/>
-          <w:sz w:val="20"/>
-          <w:szCs w:val="20"/>
-          <w:u w:val="none"/>
-        </w:rPr>
-        <w:t xml:space="preserve"> </w:t>
-      </w:r>
-      <w:r>
-        <w:rPr>
-          <w:rFonts w:ascii="Georgia" w:hAnsi="Georgia"/>
-          <w:b w:val="false"/>
-          <w:bCs w:val="false"/>
-          <w:i/>
-          <w:iCs/>
-          <w:sz w:val="20"/>
-          <w:szCs w:val="20"/>
-          <w:u w:val="none"/>
-        </w:rPr>
-        <w:t>list</w:t>
-      </w:r>
-      <w:r>
-        <w:rPr>
-          <w:rFonts w:ascii="Georgia" w:hAnsi="Georgia"/>
-          <w:b w:val="false"/>
-          <w:bCs w:val="false"/>
-          <w:i w:val="false"/>
-          <w:iCs w:val="false"/>
-          <w:sz w:val="20"/>
-          <w:szCs w:val="20"/>
-          <w:u w:val="none"/>
-        </w:rPr>
-        <w:t xml:space="preserve"> </w:t>
-        <w:tab/>
-      </w:r>
-      <w:r>
-        <w:rPr>
-          <w:rFonts w:ascii="Georgia" w:hAnsi="Georgia"/>
-          <w:b w:val="false"/>
-          <w:bCs w:val="false"/>
-          <w:i/>
-          <w:iCs/>
-          <w:sz w:val="20"/>
-          <w:szCs w:val="20"/>
-          <w:u w:val="none"/>
-        </w:rPr>
-        <w:t>vector</w:t>
-        <w:tab/>
-      </w:r>
-      <w:r>
-        <w:rPr>
-          <w:rFonts w:ascii="Georgia" w:hAnsi="Georgia"/>
-          <w:b w:val="false"/>
-          <w:bCs w:val="false"/>
-          <w:i w:val="false"/>
-          <w:iCs w:val="false"/>
-          <w:sz w:val="20"/>
-          <w:szCs w:val="20"/>
-          <w:u w:val="none"/>
-        </w:rPr>
-        <w:t xml:space="preserve">  specialized</w:t>
-      </w:r>
-    </w:p>
-    <w:p>
-      <w:pPr>
-        <w:pStyle w:val="Normal"/>
-        <w:rPr>
-          <w:sz w:val="20"/>
-          <w:szCs w:val="20"/>
-        </w:rPr>
-      </w:pPr>
-      <w:r>
-        <w:rPr>
-          <w:rFonts w:ascii="Georgia" w:hAnsi="Georgia"/>
-          <w:b w:val="false"/>
-          <w:bCs w:val="false"/>
-          <w:i w:val="false"/>
-          <w:iCs w:val="false"/>
-          <w:sz w:val="20"/>
-          <w:szCs w:val="20"/>
-          <w:u w:val="none"/>
-        </w:rPr>
-        <w:tab/>
-        <w:tab/>
-        <w:tab/>
-        <w:tab/>
-        <w:t xml:space="preserve">  vector from list</w:t>
-      </w:r>
-    </w:p>
-    <w:p>
-      <w:pPr>
-        <w:pStyle w:val="Normal"/>
-        <w:rPr>
-          <w:sz w:val="20"/>
-          <w:szCs w:val="20"/>
-        </w:rPr>
-      </w:pPr>
-      <w:r>
-        <w:rPr>
-          <w:rFonts w:ascii="Georgia" w:hAnsi="Georgia"/>
-          <w:b w:val="false"/>
-          <w:bCs w:val="false"/>
-          <w:i w:val="false"/>
-          <w:iCs w:val="false"/>
-          <w:sz w:val="20"/>
-          <w:szCs w:val="20"/>
-          <w:u w:val="none"/>
-        </w:rPr>
-        <w:t xml:space="preserve"> </w:t>
-      </w:r>
-      <w:r>
-        <w:rPr>
-          <w:rFonts w:ascii="Georgia" w:hAnsi="Georgia"/>
-          <w:b/>
-          <w:bCs/>
-          <w:i w:val="false"/>
-          <w:iCs w:val="false"/>
-          <w:sz w:val="20"/>
-          <w:szCs w:val="20"/>
-          <w:u w:val="none"/>
-        </w:rPr>
-        <w:t>%map-vector</w:t>
-      </w:r>
-      <w:r>
-        <w:rPr>
-          <w:rFonts w:ascii="Georgia" w:hAnsi="Georgia"/>
-          <w:b w:val="false"/>
-          <w:bCs w:val="false"/>
-          <w:i w:val="false"/>
-          <w:iCs w:val="false"/>
-          <w:sz w:val="20"/>
-          <w:szCs w:val="20"/>
-          <w:u w:val="none"/>
-        </w:rPr>
-        <w:t xml:space="preserve"> </w:t>
-      </w:r>
-      <w:r>
-        <w:rPr>
-          <w:rFonts w:ascii="Georgia" w:hAnsi="Georgia"/>
-          <w:b w:val="false"/>
-          <w:bCs w:val="false"/>
-          <w:i/>
-          <w:iCs/>
-          <w:sz w:val="20"/>
-          <w:szCs w:val="20"/>
-          <w:u w:val="none"/>
-        </w:rPr>
-        <w:t>fn vector</w:t>
-        <w:tab/>
-        <w:t xml:space="preserve">  </w:t>
-      </w:r>
-      <w:r>
-        <w:rPr>
-          <w:rFonts w:ascii="Georgia" w:hAnsi="Georgia"/>
-          <w:b w:val="false"/>
-          <w:bCs w:val="false"/>
-          <w:i w:val="false"/>
-          <w:iCs w:val="false"/>
-          <w:sz w:val="20"/>
-          <w:szCs w:val="20"/>
-          <w:u w:val="none"/>
-        </w:rPr>
-        <w:t>mapc for vectors</w:t>
-      </w:r>
-    </w:p>
-    <w:p>
-      <w:pPr>
-        <w:pStyle w:val="Normal"/>
-        <w:rPr>
-          <w:sz w:val="20"/>
-          <w:szCs w:val="20"/>
-        </w:rPr>
-      </w:pPr>
-      <w:r>
-        <w:rPr>
-          <w:rFonts w:ascii="Georgia" w:hAnsi="Georgia"/>
-          <w:b w:val="false"/>
-          <w:bCs w:val="false"/>
-          <w:i/>
-          <w:iCs/>
-          <w:sz w:val="20"/>
-          <w:szCs w:val="20"/>
-          <w:u w:val="none"/>
-        </w:rPr>
-        <w:tab/>
-        <w:tab/>
-        <w:tab/>
-        <w:t xml:space="preserve">vector   </w:t>
-      </w:r>
-      <w:r>
-        <w:rPr>
-          <w:rFonts w:ascii="Georgia" w:hAnsi="Georgia"/>
-          <w:b w:val="false"/>
-          <w:bCs w:val="false"/>
-          <w:i w:val="false"/>
-          <w:iCs w:val="false"/>
-          <w:sz w:val="20"/>
-          <w:szCs w:val="20"/>
-          <w:u w:val="none"/>
-        </w:rPr>
-        <w:t xml:space="preserve">  </w:t>
-      </w:r>
-    </w:p>
-    <w:p>
-      <w:pPr>
-        <w:pStyle w:val="Normal"/>
-        <w:rPr>
-          <w:rFonts w:ascii="Georgia" w:hAnsi="Georgia"/>
-          <w:sz w:val="20"/>
-          <w:szCs w:val="20"/>
-        </w:rPr>
-      </w:pPr>
-      <w:r>
-        <w:rPr>
-          <w:rFonts w:ascii="Georgia" w:hAnsi="Georgia"/>
-          <w:b/>
-          <w:bCs/>
-          <w:i w:val="false"/>
-          <w:iCs w:val="false"/>
-          <w:sz w:val="20"/>
-          <w:szCs w:val="20"/>
-          <w:u w:val="none"/>
-        </w:rPr>
-        <w:t xml:space="preserve"> </w:t>
-      </w:r>
-      <w:r>
-        <w:rPr>
-          <w:rFonts w:ascii="Georgia" w:hAnsi="Georgia"/>
-          <w:b/>
-          <w:bCs/>
-          <w:i w:val="false"/>
-          <w:iCs w:val="false"/>
-          <w:sz w:val="20"/>
-          <w:szCs w:val="20"/>
-          <w:u w:val="none"/>
-        </w:rPr>
-        <w:t>make-vector</w:t>
-      </w:r>
-      <w:r>
-        <w:rPr>
-          <w:rFonts w:ascii="Georgia" w:hAnsi="Georgia"/>
-          <w:b w:val="false"/>
-          <w:bCs w:val="false"/>
-          <w:i w:val="false"/>
-          <w:iCs/>
-          <w:sz w:val="20"/>
-          <w:szCs w:val="20"/>
-          <w:u w:val="none"/>
-        </w:rPr>
-        <w:t xml:space="preserve"> </w:t>
-      </w:r>
-      <w:r>
-        <w:rPr>
-          <w:rFonts w:ascii="Georgia" w:hAnsi="Georgia"/>
-          <w:b w:val="false"/>
-          <w:bCs w:val="false"/>
-          <w:i/>
-          <w:iCs/>
-          <w:sz w:val="20"/>
-          <w:szCs w:val="20"/>
-          <w:u w:val="none"/>
-        </w:rPr>
-        <w:t>list</w:t>
-      </w:r>
-      <w:r>
-        <w:rPr>
-          <w:rFonts w:ascii="Georgia" w:hAnsi="Georgia"/>
-          <w:b w:val="false"/>
-          <w:bCs w:val="false"/>
-          <w:i w:val="false"/>
-          <w:iCs/>
-          <w:sz w:val="20"/>
-          <w:szCs w:val="20"/>
-          <w:u w:val="none"/>
-        </w:rPr>
-        <w:tab/>
-      </w:r>
-      <w:r>
-        <w:rPr>
-          <w:rFonts w:ascii="Georgia" w:hAnsi="Georgia"/>
-          <w:b w:val="false"/>
-          <w:bCs w:val="false"/>
-          <w:i/>
-          <w:iCs/>
-          <w:sz w:val="20"/>
-          <w:szCs w:val="20"/>
-          <w:u w:val="none"/>
-        </w:rPr>
-        <w:t>vector</w:t>
-      </w:r>
-      <w:r>
-        <w:rPr>
-          <w:rFonts w:ascii="Georgia" w:hAnsi="Georgia"/>
-          <w:b w:val="false"/>
-          <w:bCs w:val="false"/>
-          <w:i w:val="false"/>
-          <w:iCs/>
-          <w:sz w:val="20"/>
-          <w:szCs w:val="20"/>
-          <w:u w:val="none"/>
-        </w:rPr>
-        <w:tab/>
-        <w:t xml:space="preserve">  general </w:t>
-      </w:r>
-      <w:r>
-        <w:rPr>
-          <w:rFonts w:ascii="Georgia" w:hAnsi="Georgia"/>
-          <w:b w:val="false"/>
-          <w:bCs w:val="false"/>
-          <w:i w:val="false"/>
-          <w:iCs w:val="false"/>
-          <w:sz w:val="20"/>
-          <w:szCs w:val="20"/>
-          <w:u w:val="none"/>
-        </w:rPr>
-        <w:t>vector</w:t>
-      </w:r>
-    </w:p>
-    <w:p>
-      <w:pPr>
-        <w:pStyle w:val="Normal"/>
-        <w:rPr>
-          <w:sz w:val="20"/>
-          <w:szCs w:val="20"/>
-        </w:rPr>
-      </w:pPr>
-      <w:r>
-        <w:rPr>
-          <w:rFonts w:ascii="Georgia" w:hAnsi="Georgia"/>
-          <w:b w:val="false"/>
-          <w:bCs w:val="false"/>
-          <w:i w:val="false"/>
-          <w:iCs w:val="false"/>
-          <w:sz w:val="20"/>
-          <w:szCs w:val="20"/>
-          <w:u w:val="none"/>
-        </w:rPr>
-        <w:tab/>
-        <w:tab/>
-        <w:tab/>
-        <w:t xml:space="preserve"> </w:t>
-        <w:tab/>
-        <w:t xml:space="preserve">  from list</w:t>
-      </w:r>
-    </w:p>
-    <w:p>
-      <w:pPr>
-        <w:pStyle w:val="Normal"/>
-        <w:rPr>
-          <w:sz w:val="20"/>
-          <w:szCs w:val="20"/>
-        </w:rPr>
-      </w:pPr>
-      <w:r>
-        <w:rPr>
-          <w:rFonts w:ascii="Georgia" w:hAnsi="Georgia"/>
-          <w:b/>
-          <w:bCs/>
-          <w:i w:val="false"/>
-          <w:iCs w:val="false"/>
-          <w:sz w:val="20"/>
-          <w:szCs w:val="20"/>
-          <w:u w:val="none"/>
-        </w:rPr>
-        <w:t xml:space="preserve"> </w:t>
-      </w:r>
-      <w:r>
-        <w:rPr>
-          <w:rFonts w:ascii="Georgia" w:hAnsi="Georgia"/>
-          <w:b/>
-          <w:bCs/>
-          <w:i w:val="false"/>
-          <w:iCs w:val="false"/>
-          <w:sz w:val="20"/>
-          <w:szCs w:val="20"/>
-          <w:u w:val="none"/>
-        </w:rPr>
-        <w:t>bit-vector-p</w:t>
-      </w:r>
-      <w:r>
-        <w:rPr>
-          <w:rFonts w:ascii="Georgia" w:hAnsi="Georgia"/>
-          <w:b w:val="false"/>
-          <w:bCs w:val="false"/>
-          <w:i w:val="false"/>
-          <w:iCs w:val="false"/>
-          <w:sz w:val="20"/>
-          <w:szCs w:val="20"/>
-          <w:u w:val="none"/>
-        </w:rPr>
-        <w:t xml:space="preserve"> </w:t>
-      </w:r>
-      <w:r>
-        <w:rPr>
-          <w:rFonts w:ascii="Georgia" w:hAnsi="Georgia"/>
-          <w:b w:val="false"/>
-          <w:bCs w:val="false"/>
-          <w:i/>
-          <w:iCs/>
-          <w:sz w:val="20"/>
-          <w:szCs w:val="20"/>
-          <w:u w:val="none"/>
-        </w:rPr>
-        <w:t>vector</w:t>
-        <w:tab/>
-        <w:t>bool</w:t>
-      </w:r>
-      <w:r>
-        <w:rPr>
-          <w:rFonts w:ascii="Georgia" w:hAnsi="Georgia"/>
-          <w:b w:val="false"/>
-          <w:bCs w:val="false"/>
-          <w:i w:val="false"/>
-          <w:iCs w:val="false"/>
-          <w:sz w:val="20"/>
-          <w:szCs w:val="20"/>
-          <w:u w:val="none"/>
-        </w:rPr>
-        <w:t xml:space="preserve">         bit vector?</w:t>
-      </w:r>
-    </w:p>
-    <w:p>
-      <w:pPr>
-        <w:pStyle w:val="Normal"/>
-        <w:rPr>
-          <w:sz w:val="20"/>
-          <w:szCs w:val="20"/>
-        </w:rPr>
-      </w:pPr>
-      <w:r>
-        <w:rPr>
-          <w:rFonts w:ascii="Georgia" w:hAnsi="Georgia"/>
-          <w:b/>
-          <w:bCs/>
-          <w:i w:val="false"/>
-          <w:iCs w:val="false"/>
-          <w:sz w:val="20"/>
-          <w:szCs w:val="20"/>
-          <w:u w:val="none"/>
-        </w:rPr>
-        <w:t xml:space="preserve"> </w:t>
-      </w:r>
-      <w:r>
-        <w:rPr>
-          <w:rFonts w:ascii="Georgia" w:hAnsi="Georgia"/>
-          <w:b/>
-          <w:bCs/>
-          <w:i w:val="false"/>
-          <w:iCs w:val="false"/>
-          <w:sz w:val="20"/>
-          <w:szCs w:val="20"/>
-          <w:u w:val="none"/>
-        </w:rPr>
-        <w:t>vector-displaced-p</w:t>
-      </w:r>
-      <w:r>
-        <w:rPr>
-          <w:rFonts w:ascii="Georgia" w:hAnsi="Georgia"/>
-          <w:b w:val="false"/>
-          <w:bCs w:val="false"/>
-          <w:i w:val="false"/>
-          <w:iCs w:val="false"/>
-          <w:sz w:val="20"/>
-          <w:szCs w:val="20"/>
-          <w:u w:val="none"/>
-        </w:rPr>
-        <w:t xml:space="preserve"> </w:t>
-      </w:r>
-      <w:r>
-        <w:rPr>
-          <w:rFonts w:ascii="Georgia" w:hAnsi="Georgia"/>
-          <w:b w:val="false"/>
-          <w:bCs w:val="false"/>
-          <w:i/>
-          <w:iCs/>
-          <w:sz w:val="20"/>
-          <w:szCs w:val="20"/>
-          <w:u w:val="none"/>
-        </w:rPr>
-        <w:t>vector</w:t>
-        <w:tab/>
-        <w:t xml:space="preserve">  </w:t>
-      </w:r>
-      <w:r>
-        <w:rPr>
-          <w:rFonts w:ascii="Georgia" w:hAnsi="Georgia"/>
-          <w:b w:val="false"/>
-          <w:bCs w:val="false"/>
-          <w:i w:val="false"/>
-          <w:iCs w:val="false"/>
-          <w:sz w:val="20"/>
-          <w:szCs w:val="20"/>
-          <w:u w:val="none"/>
-        </w:rPr>
-        <w:t>a displaced</w:t>
-      </w:r>
-    </w:p>
-    <w:p>
-      <w:pPr>
-        <w:pStyle w:val="Normal"/>
-        <w:rPr>
-          <w:sz w:val="20"/>
-          <w:szCs w:val="20"/>
-        </w:rPr>
-      </w:pPr>
-      <w:r>
-        <w:rPr>
-          <w:rFonts w:ascii="Georgia" w:hAnsi="Georgia"/>
-          <w:b w:val="false"/>
-          <w:bCs w:val="false"/>
-          <w:i/>
-          <w:iCs/>
-          <w:sz w:val="20"/>
-          <w:szCs w:val="20"/>
-          <w:u w:val="none"/>
-        </w:rPr>
-        <w:tab/>
-        <w:tab/>
-        <w:tab/>
-        <w:t>bool</w:t>
-      </w:r>
-      <w:r>
-        <w:rPr>
-          <w:rFonts w:ascii="Georgia" w:hAnsi="Georgia"/>
-          <w:b w:val="false"/>
-          <w:bCs w:val="false"/>
-          <w:i w:val="false"/>
-          <w:iCs w:val="false"/>
-          <w:sz w:val="20"/>
-          <w:szCs w:val="20"/>
-          <w:u w:val="none"/>
-        </w:rPr>
-        <w:t xml:space="preserve">         vector?</w:t>
-      </w:r>
-    </w:p>
-    <w:p>
-      <w:pPr>
-        <w:pStyle w:val="Normal"/>
-        <w:rPr>
-          <w:sz w:val="20"/>
-          <w:szCs w:val="20"/>
-        </w:rPr>
-      </w:pPr>
-      <w:r>
-        <w:rPr>
-          <w:rFonts w:ascii="Georgia" w:hAnsi="Georgia"/>
-          <w:b/>
-          <w:bCs/>
-          <w:i w:val="false"/>
-          <w:iCs w:val="false"/>
-          <w:sz w:val="20"/>
-          <w:szCs w:val="20"/>
-          <w:u w:val="none"/>
-        </w:rPr>
-        <w:t xml:space="preserve"> </w:t>
-      </w:r>
-      <w:r>
-        <w:rPr>
-          <w:rFonts w:ascii="Georgia" w:hAnsi="Georgia"/>
-          <w:b/>
-          <w:bCs/>
-          <w:i w:val="false"/>
-          <w:iCs w:val="false"/>
-          <w:sz w:val="20"/>
-          <w:szCs w:val="20"/>
-          <w:u w:val="none"/>
-        </w:rPr>
-        <w:t>vector-length</w:t>
-      </w:r>
-      <w:r>
-        <w:rPr>
-          <w:rFonts w:ascii="Georgia" w:hAnsi="Georgia"/>
-          <w:b w:val="false"/>
-          <w:bCs w:val="false"/>
-          <w:i w:val="false"/>
-          <w:iCs w:val="false"/>
-          <w:sz w:val="20"/>
-          <w:szCs w:val="20"/>
-          <w:u w:val="none"/>
-        </w:rPr>
-        <w:t xml:space="preserve"> </w:t>
-      </w:r>
-      <w:r>
-        <w:rPr>
-          <w:rFonts w:ascii="Georgia" w:hAnsi="Georgia"/>
-          <w:b w:val="false"/>
-          <w:bCs w:val="false"/>
-          <w:i/>
-          <w:iCs/>
-          <w:sz w:val="20"/>
-          <w:szCs w:val="20"/>
-          <w:u w:val="none"/>
-        </w:rPr>
-        <w:t>vector</w:t>
-        <w:tab/>
-        <w:t>fix</w:t>
-      </w:r>
-      <w:r>
-        <w:rPr>
-          <w:rFonts w:ascii="Georgia" w:hAnsi="Georgia"/>
-          <w:b w:val="false"/>
-          <w:bCs w:val="false"/>
-          <w:i w:val="false"/>
-          <w:iCs w:val="false"/>
-          <w:sz w:val="20"/>
-          <w:szCs w:val="20"/>
-          <w:u w:val="none"/>
-        </w:rPr>
-        <w:t xml:space="preserve">            length of </w:t>
-      </w:r>
-      <w:r>
-        <w:rPr>
-          <w:rFonts w:ascii="Georgia" w:hAnsi="Georgia"/>
-          <w:b w:val="false"/>
-          <w:bCs w:val="false"/>
-          <w:i/>
-          <w:iCs/>
-          <w:sz w:val="20"/>
-          <w:szCs w:val="20"/>
-          <w:u w:val="none"/>
-        </w:rPr>
-        <w:t>vector</w:t>
-      </w:r>
-    </w:p>
-    <w:p>
-      <w:pPr>
-        <w:pStyle w:val="Normal"/>
-        <w:rPr>
-          <w:sz w:val="20"/>
-          <w:szCs w:val="20"/>
-        </w:rPr>
-      </w:pPr>
-      <w:r>
-        <w:rPr>
-          <w:rFonts w:ascii="Georgia" w:hAnsi="Georgia"/>
-          <w:b w:val="false"/>
-          <w:bCs w:val="false"/>
-          <w:i w:val="false"/>
-          <w:iCs w:val="false"/>
-          <w:sz w:val="20"/>
-          <w:szCs w:val="20"/>
-          <w:u w:val="none"/>
-        </w:rPr>
-        <w:t xml:space="preserve"> </w:t>
-      </w:r>
-      <w:r>
-        <w:rPr>
-          <w:rFonts w:ascii="Georgia" w:hAnsi="Georgia"/>
-          <w:b/>
-          <w:bCs/>
-          <w:i w:val="false"/>
-          <w:iCs w:val="false"/>
-          <w:sz w:val="20"/>
-          <w:szCs w:val="20"/>
-          <w:u w:val="none"/>
-        </w:rPr>
-        <w:t>vector-ref</w:t>
-      </w:r>
-      <w:r>
-        <w:rPr>
-          <w:rFonts w:ascii="Georgia" w:hAnsi="Georgia"/>
-          <w:b w:val="false"/>
-          <w:bCs w:val="false"/>
-          <w:i w:val="false"/>
-          <w:iCs w:val="false"/>
-          <w:sz w:val="20"/>
-          <w:szCs w:val="20"/>
-          <w:u w:val="none"/>
-        </w:rPr>
-        <w:t xml:space="preserve"> </w:t>
-      </w:r>
-      <w:r>
-        <w:rPr>
-          <w:rFonts w:ascii="Georgia" w:hAnsi="Georgia"/>
-          <w:b w:val="false"/>
-          <w:bCs w:val="false"/>
-          <w:i/>
-          <w:iCs/>
-          <w:sz w:val="20"/>
-          <w:szCs w:val="20"/>
-          <w:u w:val="none"/>
-        </w:rPr>
-        <w:t>vector</w:t>
-      </w:r>
-      <w:r>
-        <w:rPr>
-          <w:rFonts w:ascii="Georgia" w:hAnsi="Georgia"/>
-          <w:b w:val="false"/>
-          <w:bCs w:val="false"/>
-          <w:i w:val="false"/>
-          <w:iCs w:val="false"/>
-          <w:sz w:val="20"/>
-          <w:szCs w:val="20"/>
-          <w:u w:val="none"/>
-        </w:rPr>
-        <w:t xml:space="preserve"> </w:t>
-      </w:r>
-      <w:r>
-        <w:rPr>
-          <w:rFonts w:ascii="Georgia" w:hAnsi="Georgia"/>
-          <w:b w:val="false"/>
-          <w:bCs w:val="false"/>
-          <w:i/>
-          <w:iCs/>
-          <w:sz w:val="20"/>
-          <w:szCs w:val="20"/>
-          <w:u w:val="none"/>
-        </w:rPr>
-        <w:t>fix</w:t>
-        <w:tab/>
+    </w:p>
+    <w:p>
+      <w:pPr>
+        <w:pStyle w:val="Normal"/>
+        <w:rPr>
+          <w:rFonts w:ascii="Georgia" w:hAnsi="Georgia"/>
+          <w:sz w:val="16"/>
+          <w:szCs w:val="16"/>
+        </w:rPr>
+      </w:pPr>
+      <w:r>
+        <w:rPr>
+          <w:rFonts w:ascii="Georgia" w:hAnsi="Georgia"/>
+          <w:sz w:val="16"/>
+          <w:szCs w:val="16"/>
+        </w:rPr>
+      </w:r>
+    </w:p>
+    <w:p>
+      <w:pPr>
+        <w:pStyle w:val="Normal"/>
+        <w:rPr>
+          <w:rFonts w:ascii="Georgia" w:hAnsi="Georgia"/>
+          <w:sz w:val="20"/>
+          <w:szCs w:val="20"/>
+        </w:rPr>
+      </w:pPr>
+      <w:r>
+        <w:rPr>
+          <w:rFonts w:ascii="Georgia" w:hAnsi="Georgia"/>
+          <w:sz w:val="20"/>
+          <w:szCs w:val="20"/>
+        </w:rPr>
+        <w:t xml:space="preserve"> </w:t>
+      </w:r>
+      <w:r>
+        <w:rPr>
+          <w:rFonts w:ascii="Georgia" w:hAnsi="Georgia"/>
+          <w:b/>
+          <w:bCs/>
+          <w:sz w:val="20"/>
+          <w:szCs w:val="20"/>
+        </w:rPr>
+        <w:t>define-symbol-macro</w:t>
+      </w:r>
+      <w:r>
+        <w:rPr>
+          <w:rFonts w:ascii="Georgia" w:hAnsi="Georgia"/>
+          <w:sz w:val="20"/>
+          <w:szCs w:val="20"/>
+        </w:rPr>
+        <w:t xml:space="preserve"> </w:t>
+      </w:r>
+      <w:r>
+        <w:rPr>
+          <w:rFonts w:ascii="Georgia" w:hAnsi="Georgia"/>
+          <w:i/>
+          <w:iCs/>
+          <w:sz w:val="20"/>
+          <w:szCs w:val="20"/>
+        </w:rPr>
+        <w:t>sym T</w:t>
+      </w:r>
+      <w:r>
+        <w:rPr>
+          <w:rFonts w:ascii="Georgia" w:hAnsi="Georgia"/>
+          <w:sz w:val="20"/>
+          <w:szCs w:val="20"/>
+        </w:rPr>
+        <w:t xml:space="preserve">   define symbol</w:t>
+      </w:r>
+    </w:p>
+    <w:p>
+      <w:pPr>
+        <w:pStyle w:val="Normal"/>
+        <w:rPr>
+          <w:rFonts w:ascii="Georgia" w:hAnsi="Georgia"/>
+          <w:sz w:val="20"/>
+          <w:szCs w:val="20"/>
+        </w:rPr>
+      </w:pPr>
+      <w:r>
+        <w:rPr>
+          <w:rFonts w:ascii="Georgia" w:hAnsi="Georgia"/>
+          <w:sz w:val="20"/>
+          <w:szCs w:val="20"/>
+        </w:rPr>
+        <w:tab/>
+        <w:tab/>
+        <w:tab/>
+      </w:r>
+      <w:r>
+        <w:rPr>
+          <w:rFonts w:ascii="Georgia" w:hAnsi="Georgia"/>
+          <w:i/>
+          <w:iCs/>
+          <w:sz w:val="20"/>
+          <w:szCs w:val="20"/>
+        </w:rPr>
+        <w:t>symbol</w:t>
+      </w:r>
+      <w:r>
+        <w:rPr>
+          <w:rFonts w:ascii="Georgia" w:hAnsi="Georgia"/>
+          <w:sz w:val="20"/>
+          <w:szCs w:val="20"/>
+        </w:rPr>
+        <w:t xml:space="preserve">     macro</w:t>
+      </w:r>
+    </w:p>
+    <w:p>
+      <w:pPr>
+        <w:pStyle w:val="Normal"/>
+        <w:rPr>
+          <w:rFonts w:ascii="Georgia" w:hAnsi="Georgia"/>
+        </w:rPr>
+      </w:pPr>
+      <w:r>
+        <w:rPr>
+          <w:rFonts w:ascii="Georgia" w:hAnsi="Georgia"/>
+          <w:sz w:val="20"/>
+          <w:szCs w:val="20"/>
+        </w:rPr>
+        <w:t xml:space="preserve"> </w:t>
+      </w:r>
+      <w:r>
+        <w:rPr>
+          <w:rFonts w:ascii="Georgia" w:hAnsi="Georgia"/>
+          <w:b/>
+          <w:bCs/>
+          <w:sz w:val="20"/>
+          <w:szCs w:val="20"/>
+        </w:rPr>
+        <w:t>macro-function</w:t>
+      </w:r>
+      <w:r>
+        <w:rPr>
+          <w:rFonts w:ascii="Georgia" w:hAnsi="Georgia"/>
+          <w:sz w:val="20"/>
+          <w:szCs w:val="20"/>
+        </w:rPr>
+        <w:t xml:space="preserve"> </w:t>
+      </w:r>
+      <w:r>
+        <w:rPr>
+          <w:rFonts w:ascii="Georgia" w:hAnsi="Georgia"/>
+          <w:i/>
+          <w:iCs/>
+          <w:sz w:val="20"/>
+          <w:szCs w:val="20"/>
+        </w:rPr>
+        <w:t>sym list</w:t>
+      </w:r>
+      <w:r>
+        <w:rPr>
+          <w:rFonts w:ascii="Georgia" w:hAnsi="Georgia"/>
+          <w:sz w:val="20"/>
+          <w:szCs w:val="20"/>
+        </w:rPr>
+        <w:t xml:space="preserve">             extract macro</w:t>
+      </w:r>
+    </w:p>
+    <w:p>
+      <w:pPr>
+        <w:pStyle w:val="Normal"/>
+        <w:rPr>
+          <w:rFonts w:ascii="Georgia" w:hAnsi="Georgia"/>
+        </w:rPr>
+      </w:pPr>
+      <w:r>
+        <w:rPr>
+          <w:rFonts w:ascii="Georgia" w:hAnsi="Georgia"/>
+          <w:sz w:val="20"/>
+          <w:szCs w:val="20"/>
+        </w:rPr>
+        <w:t xml:space="preserve">                                             </w:t>
+      </w:r>
+      <w:r>
+        <w:rPr>
+          <w:rFonts w:ascii="Georgia" w:hAnsi="Georgia"/>
+          <w:i/>
+          <w:iCs/>
+          <w:sz w:val="20"/>
+          <w:szCs w:val="20"/>
+        </w:rPr>
         <w:t>T</w:t>
       </w:r>
       <w:r>
         <w:rPr>
           <w:rFonts w:ascii="Georgia" w:hAnsi="Georgia"/>
-          <w:b w:val="false"/>
-          <w:bCs w:val="false"/>
-          <w:i w:val="false"/>
-          <w:iCs w:val="false"/>
-          <w:sz w:val="20"/>
-          <w:szCs w:val="20"/>
-          <w:u w:val="none"/>
-        </w:rPr>
-        <w:t xml:space="preserve">              element of </w:t>
-      </w:r>
-      <w:r>
-        <w:rPr>
-          <w:rFonts w:ascii="Georgia" w:hAnsi="Georgia"/>
-          <w:b w:val="false"/>
-          <w:bCs w:val="false"/>
-          <w:i/>
-          <w:iCs/>
-          <w:sz w:val="20"/>
-          <w:szCs w:val="20"/>
-          <w:u w:val="none"/>
-        </w:rPr>
-        <w:t>vector</w:t>
-      </w:r>
-    </w:p>
-    <w:p>
-      <w:pPr>
-        <w:pStyle w:val="Normal"/>
-        <w:rPr>
-          <w:sz w:val="20"/>
-          <w:szCs w:val="20"/>
-        </w:rPr>
-      </w:pPr>
-      <w:r>
-        <w:rPr>
-          <w:rFonts w:ascii="Georgia" w:hAnsi="Georgia"/>
-          <w:b w:val="false"/>
-          <w:bCs w:val="false"/>
-          <w:i/>
-          <w:iCs/>
-          <w:sz w:val="20"/>
-          <w:szCs w:val="20"/>
-          <w:u w:val="none"/>
-        </w:rPr>
-        <w:tab/>
-        <w:tab/>
-        <w:tab/>
-        <w:tab/>
-        <w:t xml:space="preserve">  </w:t>
-      </w:r>
-      <w:r>
-        <w:rPr>
-          <w:rFonts w:ascii="Georgia" w:hAnsi="Georgia"/>
-          <w:b w:val="false"/>
-          <w:bCs w:val="false"/>
-          <w:i w:val="false"/>
-          <w:iCs w:val="false"/>
-          <w:sz w:val="20"/>
-          <w:szCs w:val="20"/>
-          <w:u w:val="none"/>
-        </w:rPr>
-        <w:t xml:space="preserve">at index </w:t>
-      </w:r>
-      <w:r>
-        <w:rPr>
-          <w:rFonts w:ascii="Georgia" w:hAnsi="Georgia"/>
-          <w:b w:val="false"/>
-          <w:bCs w:val="false"/>
-          <w:i/>
-          <w:iCs/>
-          <w:sz w:val="20"/>
-          <w:szCs w:val="20"/>
-          <w:u w:val="none"/>
-        </w:rPr>
-        <w:t>fix</w:t>
-      </w:r>
-    </w:p>
-    <w:p>
-      <w:pPr>
-        <w:pStyle w:val="Normal"/>
-        <w:rPr>
-          <w:sz w:val="20"/>
-          <w:szCs w:val="20"/>
-        </w:rPr>
-      </w:pPr>
-      <w:r>
-        <w:rPr>
-          <w:rFonts w:ascii="Georgia" w:hAnsi="Georgia"/>
-          <w:b/>
-          <w:bCs/>
-          <w:i w:val="false"/>
-          <w:iCs w:val="false"/>
-          <w:sz w:val="20"/>
-          <w:szCs w:val="20"/>
-          <w:u w:val="none"/>
-        </w:rPr>
-        <w:t xml:space="preserve"> </w:t>
-      </w:r>
-      <w:r>
-        <w:rPr>
-          <w:rFonts w:ascii="Georgia" w:hAnsi="Georgia"/>
-          <w:b/>
-          <w:bCs/>
-          <w:i w:val="false"/>
-          <w:iCs w:val="false"/>
-          <w:sz w:val="20"/>
-          <w:szCs w:val="20"/>
-          <w:u w:val="none"/>
-        </w:rPr>
-        <w:t>vector-slice</w:t>
-      </w:r>
-      <w:r>
-        <w:rPr>
-          <w:rFonts w:ascii="Georgia" w:hAnsi="Georgia"/>
-          <w:b w:val="false"/>
-          <w:bCs w:val="false"/>
-          <w:i w:val="false"/>
-          <w:iCs w:val="false"/>
-          <w:sz w:val="20"/>
-          <w:szCs w:val="20"/>
-          <w:u w:val="none"/>
-        </w:rPr>
-        <w:t xml:space="preserve"> </w:t>
-      </w:r>
-      <w:r>
-        <w:rPr>
-          <w:rFonts w:ascii="Georgia" w:hAnsi="Georgia"/>
-          <w:b w:val="false"/>
-          <w:bCs w:val="false"/>
-          <w:i/>
-          <w:iCs/>
-          <w:sz w:val="20"/>
-          <w:szCs w:val="20"/>
-          <w:u w:val="none"/>
-        </w:rPr>
-        <w:t>vector</w:t>
-      </w:r>
-      <w:r>
-        <w:rPr>
-          <w:rFonts w:ascii="Georgia" w:hAnsi="Georgia"/>
-          <w:b w:val="false"/>
-          <w:bCs w:val="false"/>
-          <w:i w:val="false"/>
-          <w:iCs w:val="false"/>
-          <w:sz w:val="20"/>
-          <w:szCs w:val="20"/>
-          <w:u w:val="none"/>
-        </w:rPr>
-        <w:t xml:space="preserve"> </w:t>
-      </w:r>
-      <w:r>
-        <w:rPr>
-          <w:rFonts w:ascii="Georgia" w:hAnsi="Georgia"/>
-          <w:b w:val="false"/>
-          <w:bCs w:val="false"/>
-          <w:i/>
-          <w:iCs/>
-          <w:sz w:val="20"/>
-          <w:szCs w:val="20"/>
-          <w:u w:val="none"/>
-        </w:rPr>
-        <w:t>fix</w:t>
-      </w:r>
-      <w:r>
-        <w:rPr>
-          <w:rFonts w:ascii="Georgia" w:hAnsi="Georgia"/>
-          <w:b w:val="false"/>
-          <w:bCs w:val="false"/>
-          <w:i w:val="false"/>
-          <w:iCs w:val="false"/>
-          <w:sz w:val="20"/>
-          <w:szCs w:val="20"/>
-          <w:u w:val="none"/>
-        </w:rPr>
-        <w:t xml:space="preserve"> '</w:t>
-      </w:r>
-      <w:r>
-        <w:rPr>
-          <w:rFonts w:ascii="Georgia" w:hAnsi="Georgia"/>
-          <w:b w:val="false"/>
-          <w:bCs w:val="false"/>
-          <w:i/>
-          <w:iCs/>
-          <w:sz w:val="20"/>
-          <w:szCs w:val="20"/>
-          <w:u w:val="none"/>
-        </w:rPr>
-        <w:t>fix</w:t>
-        <w:tab/>
-        <w:t xml:space="preserve">  </w:t>
-      </w:r>
-      <w:r>
-        <w:rPr>
-          <w:rFonts w:ascii="Georgia" w:hAnsi="Georgia"/>
-          <w:b w:val="false"/>
-          <w:bCs w:val="false"/>
-          <w:i w:val="false"/>
-          <w:iCs w:val="false"/>
-          <w:sz w:val="20"/>
-          <w:szCs w:val="20"/>
-          <w:u w:val="none"/>
-        </w:rPr>
-        <w:t xml:space="preserve">displaced vector </w:t>
-      </w:r>
-    </w:p>
-    <w:p>
-      <w:pPr>
-        <w:pStyle w:val="Normal"/>
-        <w:rPr>
-          <w:sz w:val="20"/>
-          <w:szCs w:val="20"/>
-        </w:rPr>
-      </w:pPr>
-      <w:r>
-        <w:rPr>
-          <w:rFonts w:ascii="Georgia" w:hAnsi="Georgia"/>
-          <w:b w:val="false"/>
-          <w:bCs w:val="false"/>
-          <w:i/>
-          <w:iCs/>
-          <w:sz w:val="20"/>
-          <w:szCs w:val="20"/>
-          <w:u w:val="none"/>
-        </w:rPr>
-        <w:tab/>
-        <w:tab/>
-        <w:tab/>
-        <w:t>vector</w:t>
-      </w:r>
-      <w:r>
-        <w:rPr>
-          <w:rFonts w:ascii="Georgia" w:hAnsi="Georgia"/>
-          <w:b w:val="false"/>
-          <w:bCs w:val="false"/>
-          <w:i w:val="false"/>
-          <w:iCs w:val="false"/>
-          <w:sz w:val="20"/>
-          <w:szCs w:val="20"/>
-          <w:u w:val="none"/>
-        </w:rPr>
-        <w:t xml:space="preserve">      from start for </w:t>
-        <w:tab/>
-        <w:tab/>
-        <w:tab/>
-        <w:tab/>
-        <w:tab/>
-        <w:t xml:space="preserve">   length</w:t>
-      </w:r>
-    </w:p>
-    <w:p>
-      <w:pPr>
-        <w:pStyle w:val="Normal"/>
-        <w:rPr>
-          <w:sz w:val="20"/>
-          <w:szCs w:val="20"/>
-        </w:rPr>
-      </w:pPr>
-      <w:r>
-        <w:rPr>
-          <w:rFonts w:ascii="Georgia" w:hAnsi="Georgia"/>
-          <w:b w:val="false"/>
-          <w:bCs w:val="false"/>
-          <w:i w:val="false"/>
-          <w:iCs w:val="false"/>
-          <w:sz w:val="20"/>
-          <w:szCs w:val="20"/>
-          <w:u w:val="none"/>
-        </w:rPr>
-        <w:t xml:space="preserve"> </w:t>
-      </w:r>
-      <w:r>
-        <w:rPr>
-          <w:rFonts w:ascii="Georgia" w:hAnsi="Georgia"/>
-          <w:b/>
-          <w:bCs/>
-          <w:i w:val="false"/>
-          <w:iCs w:val="false"/>
-          <w:sz w:val="20"/>
-          <w:szCs w:val="20"/>
-          <w:u w:val="none"/>
-        </w:rPr>
-        <w:t>vector-type</w:t>
-      </w:r>
-      <w:r>
-        <w:rPr>
-          <w:rFonts w:ascii="Georgia" w:hAnsi="Georgia"/>
-          <w:b w:val="false"/>
-          <w:bCs w:val="false"/>
-          <w:i w:val="false"/>
-          <w:iCs w:val="false"/>
-          <w:sz w:val="20"/>
-          <w:szCs w:val="20"/>
-          <w:u w:val="none"/>
-        </w:rPr>
-        <w:t xml:space="preserve"> </w:t>
-      </w:r>
-      <w:r>
-        <w:rPr>
-          <w:rFonts w:ascii="Georgia" w:hAnsi="Georgia"/>
-          <w:b w:val="false"/>
-          <w:bCs w:val="false"/>
-          <w:i/>
-          <w:iCs/>
-          <w:sz w:val="20"/>
-          <w:szCs w:val="20"/>
-          <w:u w:val="none"/>
-        </w:rPr>
-        <w:t>vector</w:t>
-        <w:tab/>
-        <w:t>symbol</w:t>
-      </w:r>
-      <w:r>
-        <w:rPr>
-          <w:rFonts w:ascii="Georgia" w:hAnsi="Georgia"/>
-          <w:b w:val="false"/>
-          <w:bCs w:val="false"/>
-          <w:i w:val="false"/>
-          <w:iCs w:val="false"/>
-          <w:sz w:val="20"/>
-          <w:szCs w:val="20"/>
-          <w:u w:val="none"/>
-        </w:rPr>
-        <w:t xml:space="preserve">    vector type</w:t>
-      </w:r>
-    </w:p>
-    <w:p>
-      <w:pPr>
-        <w:pStyle w:val="Normal"/>
-        <w:rPr>
-          <w:rFonts w:ascii="Georgia" w:hAnsi="Georgia"/>
-          <w:sz w:val="16"/>
-          <w:szCs w:val="16"/>
-        </w:rPr>
-      </w:pPr>
-      <w:r>
-        <w:rPr>
-          <w:rFonts w:ascii="Georgia" w:hAnsi="Georgia"/>
-          <w:sz w:val="16"/>
-          <w:szCs w:val="16"/>
-        </w:rPr>
-      </w:r>
-    </w:p>
-    <w:p>
-      <w:pPr>
-        <w:pStyle w:val="Normal"/>
-        <w:rPr>
-          <w:rFonts w:ascii="Georgia" w:hAnsi="Georgia"/>
-          <w:sz w:val="20"/>
-          <w:szCs w:val="20"/>
-        </w:rPr>
-      </w:pPr>
-      <w:r>
-        <w:rPr>
-          <w:rFonts w:ascii="Georgia" w:hAnsi="Georgia"/>
-          <w:b w:val="false"/>
-          <w:bCs/>
-          <w:i w:val="false"/>
-          <w:iCs/>
-          <w:sz w:val="20"/>
-          <w:szCs w:val="20"/>
-          <w:shd w:fill="333333" w:val="clear"/>
-        </w:rPr>
-        <w:t xml:space="preserve"> </w:t>
-      </w:r>
-      <w:r>
-        <w:rPr>
-          <w:rFonts w:ascii="Georgia" w:hAnsi="Georgia"/>
-          <w:b w:val="false"/>
-          <w:bCs/>
-          <w:i w:val="false"/>
-          <w:iCs/>
-          <w:sz w:val="20"/>
-          <w:szCs w:val="20"/>
-          <w:u w:val="none"/>
-          <w:shd w:fill="333333" w:val="clear"/>
-        </w:rPr>
-        <w:t xml:space="preserve">                            </w:t>
-      </w:r>
-      <w:r>
-        <w:rPr>
-          <w:rFonts w:ascii="Georgia" w:hAnsi="Georgia"/>
-          <w:b/>
-          <w:bCs/>
-          <w:i/>
-          <w:iCs/>
-          <w:sz w:val="20"/>
-          <w:szCs w:val="20"/>
-          <w:u w:val="none"/>
-          <w:shd w:fill="333333" w:val="clear"/>
-        </w:rPr>
-        <w:t xml:space="preserve">Macro  </w:t>
-      </w:r>
-      <w:r>
-        <w:rPr>
-          <w:rFonts w:ascii="Georgia" w:hAnsi="Georgia"/>
-          <w:b w:val="false"/>
-          <w:bCs/>
-          <w:i w:val="false"/>
-          <w:iCs/>
-          <w:sz w:val="20"/>
-          <w:szCs w:val="20"/>
-          <w:u w:val="none"/>
-          <w:shd w:fill="333333" w:val="clear"/>
-        </w:rPr>
-        <w:t xml:space="preserve">                  </w:t>
-      </w:r>
-      <w:r>
-        <w:rPr>
-          <w:rFonts w:ascii="Georgia" w:hAnsi="Georgia"/>
-          <w:b/>
-          <w:bCs/>
-          <w:i/>
-          <w:iCs/>
-          <w:sz w:val="20"/>
-          <w:szCs w:val="20"/>
-          <w:u w:val="none"/>
-          <w:shd w:fill="333333" w:val="clear"/>
-        </w:rPr>
-        <w:t xml:space="preserve">                         </w:t>
-      </w:r>
-      <w:r>
-        <w:rPr>
-          <w:rFonts w:ascii="Georgia" w:hAnsi="Georgia"/>
-          <w:b/>
-          <w:bCs/>
-          <w:i/>
-          <w:iCs/>
-          <w:color w:val="000000"/>
-          <w:sz w:val="20"/>
-          <w:szCs w:val="20"/>
-          <w:u w:val="none"/>
-          <w:shd w:fill="333333" w:val="clear"/>
-        </w:rPr>
-        <w:t>s</w:t>
-      </w:r>
-    </w:p>
-    <w:p>
-      <w:pPr>
-        <w:pStyle w:val="Normal"/>
-        <w:rPr>
-          <w:rFonts w:ascii="Georgia" w:hAnsi="Georgia"/>
-          <w:sz w:val="16"/>
-          <w:szCs w:val="16"/>
-        </w:rPr>
-      </w:pPr>
-      <w:r>
-        <w:rPr>
-          <w:rFonts w:ascii="Georgia" w:hAnsi="Georgia"/>
-          <w:sz w:val="16"/>
-          <w:szCs w:val="16"/>
-        </w:rPr>
-      </w:r>
-    </w:p>
-    <w:p>
-      <w:pPr>
-        <w:pStyle w:val="Normal"/>
-        <w:rPr>
-          <w:rFonts w:ascii="Georgia" w:hAnsi="Georgia"/>
-          <w:sz w:val="20"/>
-          <w:szCs w:val="20"/>
-        </w:rPr>
-      </w:pPr>
-      <w:r>
-        <w:rPr>
-          <w:rFonts w:ascii="Georgia" w:hAnsi="Georgia"/>
-          <w:sz w:val="20"/>
-          <w:szCs w:val="20"/>
-        </w:rPr>
-        <w:t xml:space="preserve"> </w:t>
-      </w:r>
-      <w:r>
-        <w:rPr>
-          <w:rFonts w:ascii="Georgia" w:hAnsi="Georgia"/>
-          <w:b/>
-          <w:bCs/>
-          <w:sz w:val="20"/>
-          <w:szCs w:val="20"/>
-        </w:rPr>
-        <w:t>define-symbol-macro</w:t>
-      </w:r>
-      <w:r>
-        <w:rPr>
-          <w:rFonts w:ascii="Georgia" w:hAnsi="Georgia"/>
-          <w:sz w:val="20"/>
-          <w:szCs w:val="20"/>
-        </w:rPr>
-        <w:t xml:space="preserve"> </w:t>
-      </w:r>
-      <w:r>
-        <w:rPr>
-          <w:rFonts w:ascii="Georgia" w:hAnsi="Georgia"/>
-          <w:i/>
-          <w:iCs/>
-          <w:sz w:val="20"/>
-          <w:szCs w:val="20"/>
-        </w:rPr>
-        <w:t>sym T</w:t>
-      </w:r>
-      <w:r>
-        <w:rPr>
-          <w:rFonts w:ascii="Georgia" w:hAnsi="Georgia"/>
-          <w:sz w:val="20"/>
-          <w:szCs w:val="20"/>
-        </w:rPr>
-        <w:t xml:space="preserve">   define symbol</w:t>
-      </w:r>
-    </w:p>
-    <w:p>
-      <w:pPr>
-        <w:pStyle w:val="Normal"/>
-        <w:rPr>
-          <w:rFonts w:ascii="Georgia" w:hAnsi="Georgia"/>
-          <w:sz w:val="20"/>
-          <w:szCs w:val="20"/>
-        </w:rPr>
-      </w:pPr>
-      <w:r>
-        <w:rPr>
-          <w:rFonts w:ascii="Georgia" w:hAnsi="Georgia"/>
-          <w:sz w:val="20"/>
-          <w:szCs w:val="20"/>
-        </w:rPr>
-        <w:tab/>
-        <w:tab/>
-        <w:tab/>
-      </w:r>
-      <w:r>
-        <w:rPr>
-          <w:rFonts w:ascii="Georgia" w:hAnsi="Georgia"/>
-          <w:i/>
-          <w:iCs/>
-          <w:sz w:val="20"/>
-          <w:szCs w:val="20"/>
-        </w:rPr>
-        <w:t>symbol</w:t>
-      </w:r>
-      <w:r>
-        <w:rPr>
-          <w:rFonts w:ascii="Georgia" w:hAnsi="Georgia"/>
-          <w:sz w:val="20"/>
-          <w:szCs w:val="20"/>
-        </w:rPr>
-        <w:t xml:space="preserve">     macro</w:t>
-      </w:r>
-    </w:p>
-    <w:p>
-      <w:pPr>
-        <w:pStyle w:val="Normal"/>
-        <w:rPr>
-          <w:rFonts w:ascii="Georgia" w:hAnsi="Georgia"/>
-        </w:rPr>
-      </w:pPr>
-      <w:r>
-        <w:rPr>
-          <w:rFonts w:ascii="Georgia" w:hAnsi="Georgia"/>
-          <w:sz w:val="20"/>
-          <w:szCs w:val="20"/>
-        </w:rPr>
-        <w:t xml:space="preserve"> </w:t>
-      </w:r>
-      <w:r>
-        <w:rPr>
-          <w:rFonts w:ascii="Georgia" w:hAnsi="Georgia"/>
-          <w:b/>
-          <w:bCs/>
-          <w:sz w:val="20"/>
-          <w:szCs w:val="20"/>
-        </w:rPr>
-        <w:t>macro-function</w:t>
-      </w:r>
-      <w:r>
-        <w:rPr>
-          <w:rFonts w:ascii="Georgia" w:hAnsi="Georgia"/>
-          <w:sz w:val="20"/>
-          <w:szCs w:val="20"/>
-        </w:rPr>
-        <w:t xml:space="preserve"> </w:t>
-      </w:r>
-      <w:r>
-        <w:rPr>
-          <w:rFonts w:ascii="Georgia" w:hAnsi="Georgia"/>
-          <w:i/>
-          <w:iCs/>
-          <w:sz w:val="20"/>
-          <w:szCs w:val="20"/>
-        </w:rPr>
-        <w:t>sym list</w:t>
-      </w:r>
-      <w:r>
-        <w:rPr>
-          <w:rFonts w:ascii="Georgia" w:hAnsi="Georgia"/>
-          <w:sz w:val="20"/>
-          <w:szCs w:val="20"/>
-        </w:rPr>
-        <w:t xml:space="preserve">             extract macro</w:t>
-      </w:r>
-    </w:p>
-    <w:p>
-      <w:pPr>
-        <w:pStyle w:val="Normal"/>
-        <w:rPr>
-          <w:rFonts w:ascii="Georgia" w:hAnsi="Georgia"/>
-        </w:rPr>
-      </w:pPr>
-      <w:r>
-        <w:rPr>
-          <w:rFonts w:ascii="Georgia" w:hAnsi="Georgia"/>
-          <w:sz w:val="20"/>
-          <w:szCs w:val="20"/>
-        </w:rPr>
-        <w:t xml:space="preserve">                                             </w:t>
-      </w:r>
-      <w:r>
-        <w:rPr>
-          <w:rFonts w:ascii="Georgia" w:hAnsi="Georgia"/>
-          <w:i/>
-          <w:iCs/>
-          <w:sz w:val="20"/>
-          <w:szCs w:val="20"/>
-        </w:rPr>
+          <w:sz w:val="20"/>
+          <w:szCs w:val="20"/>
+        </w:rPr>
+        <w:t xml:space="preserve">               function with</w:t>
+      </w:r>
+    </w:p>
+    <w:p>
+      <w:pPr>
+        <w:pStyle w:val="Normal"/>
+        <w:rPr>
+          <w:rFonts w:ascii="Georgia" w:hAnsi="Georgia"/>
+        </w:rPr>
+      </w:pPr>
+      <w:r>
+        <w:rPr>
+          <w:rFonts w:ascii="Georgia" w:hAnsi="Georgia"/>
+          <w:sz w:val="20"/>
+          <w:szCs w:val="20"/>
+        </w:rPr>
+        <w:t xml:space="preserve">                                                               </w:t>
+      </w:r>
+      <w:r>
+        <w:rPr>
+          <w:rFonts w:ascii="Georgia" w:hAnsi="Georgia"/>
+          <w:sz w:val="20"/>
+          <w:szCs w:val="20"/>
+        </w:rPr>
+        <w:t>environment</w:t>
+      </w:r>
+    </w:p>
+    <w:p>
+      <w:pPr>
+        <w:pStyle w:val="Normal"/>
+        <w:rPr>
+          <w:rFonts w:ascii="Georgia" w:hAnsi="Georgia"/>
+        </w:rPr>
+      </w:pPr>
+      <w:r>
+        <w:rPr>
+          <w:rFonts w:ascii="Georgia" w:hAnsi="Georgia"/>
+          <w:sz w:val="20"/>
+          <w:szCs w:val="20"/>
+        </w:rPr>
+        <w:t xml:space="preserve"> </w:t>
+      </w:r>
+      <w:r>
+        <w:rPr>
+          <w:rFonts w:ascii="Georgia" w:hAnsi="Georgia"/>
+          <w:b/>
+          <w:bCs/>
+          <w:sz w:val="20"/>
+          <w:szCs w:val="20"/>
+        </w:rPr>
+        <w:t xml:space="preserve">macroexpand </w:t>
+      </w:r>
+      <w:r>
+        <w:rPr>
+          <w:rFonts w:ascii="Georgia" w:hAnsi="Georgia"/>
+          <w:i/>
+          <w:iCs/>
+          <w:sz w:val="20"/>
+          <w:szCs w:val="20"/>
+        </w:rPr>
+        <w:t>T list</w:t>
+        <w:tab/>
         <w:t>T</w:t>
       </w:r>
       <w:r>
@@ -7579,7 +7386,7 @@
           <w:sz w:val="20"/>
           <w:szCs w:val="20"/>
         </w:rPr>
-        <w:t xml:space="preserve">               function with</w:t>
+        <w:t xml:space="preserve">                expand macro</w:t>
       </w:r>
     </w:p>
     <w:p>
@@ -7603,6 +7410,30 @@
           <w:sz w:val="20"/>
           <w:szCs w:val="20"/>
         </w:rPr>
+        <w:t>expression in</w:t>
+      </w:r>
+    </w:p>
+    <w:p>
+      <w:pPr>
+        <w:pStyle w:val="Normal"/>
+        <w:rPr>
+          <w:rFonts w:ascii="Georgia" w:hAnsi="Georgia"/>
+        </w:rPr>
+      </w:pPr>
+      <w:r>
+        <w:rPr>
+          <w:rFonts w:ascii="Georgia" w:hAnsi="Georgia"/>
+          <w:sz w:val="20"/>
+          <w:szCs w:val="20"/>
+        </w:rPr>
+        <w:t xml:space="preserve">                                                               </w:t>
+      </w:r>
+      <w:r>
+        <w:rPr>
+          <w:rFonts w:ascii="Georgia" w:hAnsi="Georgia"/>
+          <w:sz w:val="20"/>
+          <w:szCs w:val="20"/>
+        </w:rPr>
         <w:t>environment</w:t>
       </w:r>
     </w:p>
@@ -7629,17 +7460,68 @@
           <w:sz w:val="20"/>
           <w:szCs w:val="20"/>
         </w:rPr>
-        <w:t xml:space="preserve">macroexpand </w:t>
-      </w:r>
-      <w:r>
-        <w:rPr>
-          <w:rFonts w:ascii="Georgia" w:hAnsi="Georgia"/>
-          <w:i/>
-          <w:iCs/>
-          <w:sz w:val="20"/>
-          <w:szCs w:val="20"/>
-        </w:rPr>
-        <w:t>T list</w:t>
+        <w:t>macroexpand-1</w:t>
+      </w:r>
+      <w:r>
+        <w:rPr>
+          <w:rFonts w:ascii="Georgia" w:hAnsi="Georgia"/>
+          <w:b/>
+          <w:bCs/>
+          <w:i/>
+          <w:iCs/>
+          <w:sz w:val="20"/>
+          <w:szCs w:val="20"/>
+        </w:rPr>
+        <w:t xml:space="preserve"> </w:t>
+      </w:r>
+      <w:r>
+        <w:rPr>
+          <w:rFonts w:ascii="Georgia" w:hAnsi="Georgia"/>
+          <w:i/>
+          <w:iCs/>
+          <w:sz w:val="20"/>
+          <w:szCs w:val="20"/>
+        </w:rPr>
+        <w:t xml:space="preserve">T list                   </w:t>
+      </w:r>
+      <w:r>
+        <w:rPr>
+          <w:rFonts w:ascii="Georgia" w:hAnsi="Georgia"/>
+          <w:i w:val="false"/>
+          <w:iCs w:val="false"/>
+          <w:sz w:val="20"/>
+          <w:szCs w:val="20"/>
+        </w:rPr>
+        <w:t>expand macro</w:t>
+      </w:r>
+      <w:r>
+        <w:rPr>
+          <w:rFonts w:ascii="Georgia" w:hAnsi="Georgia"/>
+          <w:i/>
+          <w:iCs/>
+          <w:sz w:val="20"/>
+          <w:szCs w:val="20"/>
+        </w:rPr>
+        <w:tab/>
+      </w:r>
+    </w:p>
+    <w:p>
+      <w:pPr>
+        <w:pStyle w:val="Normal"/>
+        <w:rPr>
+          <w:rFonts w:ascii="Georgia" w:hAnsi="Georgia"/>
+        </w:rPr>
+      </w:pPr>
+      <w:r>
+        <w:rPr>
+          <w:rFonts w:ascii="Georgia" w:hAnsi="Georgia"/>
+          <w:i/>
+          <w:iCs/>
+          <w:sz w:val="20"/>
+          <w:szCs w:val="20"/>
+        </w:rPr>
+        <w:tab/>
+        <w:tab/>
         <w:tab/>
         <w:t>T</w:t>
       </w:r>
@@ -7649,7 +7531,7 @@
           <w:sz w:val="20"/>
           <w:szCs w:val="20"/>
         </w:rPr>
-        <w:t xml:space="preserve">                expand macro</w:t>
+        <w:t xml:space="preserve">                 expression once</w:t>
       </w:r>
     </w:p>
     <w:p>
@@ -7673,152 +7555,41 @@
           <w:sz w:val="20"/>
           <w:szCs w:val="20"/>
         </w:rPr>
-        <w:t>expression in</w:t>
-      </w:r>
-    </w:p>
-    <w:p>
-      <w:pPr>
-        <w:pStyle w:val="Normal"/>
-        <w:rPr>
-          <w:rFonts w:ascii="Georgia" w:hAnsi="Georgia"/>
-        </w:rPr>
-      </w:pPr>
-      <w:r>
-        <w:rPr>
-          <w:rFonts w:ascii="Georgia" w:hAnsi="Georgia"/>
-          <w:sz w:val="20"/>
-          <w:szCs w:val="20"/>
-        </w:rPr>
-        <w:t xml:space="preserve">                                                               </w:t>
-      </w:r>
-      <w:r>
-        <w:rPr>
-          <w:rFonts w:ascii="Georgia" w:hAnsi="Georgia"/>
-          <w:sz w:val="20"/>
-          <w:szCs w:val="20"/>
-        </w:rPr>
-        <w:t>environment</w:t>
-      </w:r>
-    </w:p>
-    <w:p>
-      <w:pPr>
-        <w:pStyle w:val="Normal"/>
-        <w:rPr>
-          <w:rFonts w:ascii="Georgia" w:hAnsi="Georgia"/>
-        </w:rPr>
-      </w:pPr>
-      <w:r>
-        <w:rPr>
-          <w:rFonts w:ascii="Georgia" w:hAnsi="Georgia"/>
-          <w:sz w:val="20"/>
-          <w:szCs w:val="20"/>
-        </w:rPr>
-        <w:t xml:space="preserve"> </w:t>
-      </w:r>
-      <w:r>
-        <w:rPr>
-          <w:rFonts w:ascii="Georgia" w:hAnsi="Georgia"/>
-          <w:b/>
-          <w:bCs/>
-          <w:sz w:val="20"/>
-          <w:szCs w:val="20"/>
-        </w:rPr>
-        <w:t>macroexpand-1</w:t>
-      </w:r>
-      <w:r>
-        <w:rPr>
-          <w:rFonts w:ascii="Georgia" w:hAnsi="Georgia"/>
-          <w:b/>
-          <w:bCs/>
-          <w:i/>
-          <w:iCs/>
-          <w:sz w:val="20"/>
-          <w:szCs w:val="20"/>
-        </w:rPr>
-        <w:t xml:space="preserve"> </w:t>
-      </w:r>
-      <w:r>
-        <w:rPr>
-          <w:rFonts w:ascii="Georgia" w:hAnsi="Georgia"/>
-          <w:i/>
-          <w:iCs/>
-          <w:sz w:val="20"/>
-          <w:szCs w:val="20"/>
-        </w:rPr>
-        <w:t xml:space="preserve">T list                   </w:t>
-      </w:r>
-      <w:r>
-        <w:rPr>
-          <w:rFonts w:ascii="Georgia" w:hAnsi="Georgia"/>
-          <w:i w:val="false"/>
-          <w:iCs w:val="false"/>
-          <w:sz w:val="20"/>
-          <w:szCs w:val="20"/>
-        </w:rPr>
-        <w:t>expand macro</w:t>
-      </w:r>
-      <w:r>
-        <w:rPr>
-          <w:rFonts w:ascii="Georgia" w:hAnsi="Georgia"/>
-          <w:i/>
-          <w:iCs/>
-          <w:sz w:val="20"/>
-          <w:szCs w:val="20"/>
-        </w:rPr>
-        <w:tab/>
-      </w:r>
-    </w:p>
-    <w:p>
-      <w:pPr>
-        <w:pStyle w:val="Normal"/>
-        <w:rPr>
-          <w:rFonts w:ascii="Georgia" w:hAnsi="Georgia"/>
-        </w:rPr>
-      </w:pPr>
-      <w:r>
-        <w:rPr>
-          <w:rFonts w:ascii="Georgia" w:hAnsi="Georgia"/>
-          <w:i/>
-          <w:iCs/>
-          <w:sz w:val="20"/>
-          <w:szCs w:val="20"/>
-        </w:rPr>
-        <w:tab/>
-        <w:tab/>
-        <w:tab/>
-        <w:t>T</w:t>
-      </w:r>
-      <w:r>
-        <w:rPr>
-          <w:rFonts w:ascii="Georgia" w:hAnsi="Georgia"/>
-          <w:sz w:val="20"/>
-          <w:szCs w:val="20"/>
-        </w:rPr>
-        <w:t xml:space="preserve">                 expression once</w:t>
-      </w:r>
-    </w:p>
-    <w:p>
-      <w:pPr>
-        <w:pStyle w:val="Normal"/>
-        <w:rPr>
-          <w:rFonts w:ascii="Georgia" w:hAnsi="Georgia"/>
-        </w:rPr>
-      </w:pPr>
-      <w:r>
-        <w:rPr>
-          <w:rFonts w:ascii="Georgia" w:hAnsi="Georgia"/>
-          <w:sz w:val="20"/>
-          <w:szCs w:val="20"/>
-        </w:rPr>
-        <w:t xml:space="preserve">                                                               </w:t>
-      </w:r>
-      <w:r>
-        <w:rPr>
-          <w:rFonts w:ascii="Georgia" w:hAnsi="Georgia"/>
-          <w:sz w:val="20"/>
-          <w:szCs w:val="20"/>
-        </w:rPr>
         <w:t>in environment</w:t>
+      </w:r>
+    </w:p>
+    <w:p>
+      <w:pPr>
+        <w:pStyle w:val="Normal"/>
+        <w:rPr>
+          <w:rFonts w:ascii="Georgia" w:hAnsi="Georgia"/>
+          <w:sz w:val="16"/>
+          <w:szCs w:val="16"/>
+        </w:rPr>
+      </w:pPr>
+      <w:r>
+        <w:rPr>
+          <w:rFonts w:ascii="Georgia" w:hAnsi="Georgia"/>
+          <w:sz w:val="16"/>
+          <w:szCs w:val="16"/>
+        </w:rPr>
+      </w:r>
+    </w:p>
+    <w:p>
+      <w:pPr>
+        <w:pStyle w:val="Normal"/>
+        <w:rPr>
+          <w:rFonts w:ascii="Georgia" w:hAnsi="Georgia"/>
+          <w:sz w:val="16"/>
+          <w:szCs w:val="16"/>
+        </w:rPr>
+      </w:pPr>
+      <w:r>
+        <w:rPr>
+          <w:rFonts w:ascii="Georgia" w:hAnsi="Georgia"/>
+          <w:sz w:val="16"/>
+          <w:szCs w:val="16"/>
+        </w:rPr>
       </w:r>
     </w:p>
     <w:p>
@@ -7918,7 +7689,7 @@
           <w:tab w:val="left" w:pos="4110" w:leader="none"/>
         </w:tabs>
         <w:suppressAutoHyphens w:val="true"/>
-        <w:overflowPunct w:val="false"/>
+        <w:overflowPunct w:val="true"/>
         <w:bidi w:val="0"/>
         <w:spacing w:before="0" w:after="0"/>
         <w:ind w:hanging="0" w:start="0" w:end="0"/>
@@ -7947,7 +7718,7 @@
           <w:tab w:val="left" w:pos="4110" w:leader="none"/>
         </w:tabs>
         <w:suppressAutoHyphens w:val="true"/>
-        <w:overflowPunct w:val="false"/>
+        <w:overflowPunct w:val="true"/>
         <w:bidi w:val="0"/>
         <w:spacing w:before="0" w:after="0"/>
         <w:ind w:hanging="0" w:start="0" w:end="0"/>
@@ -8041,7 +7812,7 @@
           <w:tab w:val="left" w:pos="4110" w:leader="none"/>
         </w:tabs>
         <w:suppressAutoHyphens w:val="true"/>
-        <w:overflowPunct w:val="false"/>
+        <w:overflowPunct w:val="true"/>
         <w:bidi w:val="0"/>
         <w:spacing w:before="0" w:after="0"/>
         <w:ind w:hanging="0" w:start="0" w:end="0"/>
@@ -8163,7 +7934,7 @@
           <w:tab w:val="left" w:pos="4110" w:leader="none"/>
         </w:tabs>
         <w:suppressAutoHyphens w:val="true"/>
-        <w:overflowPunct w:val="false"/>
+        <w:overflowPunct w:val="true"/>
         <w:bidi w:val="0"/>
         <w:spacing w:before="0" w:after="0"/>
         <w:ind w:hanging="0" w:start="0" w:end="0"/>
@@ -8249,7 +8020,7 @@
           <w:tab w:val="left" w:pos="4110" w:leader="none"/>
         </w:tabs>
         <w:suppressAutoHyphens w:val="true"/>
-        <w:overflowPunct w:val="false"/>
+        <w:overflowPunct w:val="true"/>
         <w:bidi w:val="0"/>
         <w:spacing w:before="0" w:after="0"/>
         <w:ind w:hanging="0" w:start="0" w:end="0"/>
@@ -8327,7 +8098,7 @@
           <w:tab w:val="left" w:pos="4110" w:leader="none"/>
         </w:tabs>
         <w:suppressAutoHyphens w:val="true"/>
-        <w:overflowPunct w:val="false"/>
+        <w:overflowPunct w:val="true"/>
         <w:bidi w:val="0"/>
         <w:spacing w:before="0" w:after="0"/>
         <w:ind w:hanging="0" w:start="0" w:end="0"/>
@@ -8405,7 +8176,7 @@
           <w:tab w:val="left" w:pos="4110" w:leader="none"/>
         </w:tabs>
         <w:suppressAutoHyphens w:val="true"/>
-        <w:overflowPunct w:val="false"/>
+        <w:overflowPunct w:val="true"/>
         <w:bidi w:val="0"/>
         <w:spacing w:before="0" w:after="0"/>
         <w:ind w:hanging="0" w:start="0" w:end="0"/>
@@ -8501,7 +8272,7 @@
           <w:tab w:val="left" w:pos="4110" w:leader="none"/>
         </w:tabs>
         <w:suppressAutoHyphens w:val="true"/>
-        <w:overflowPunct w:val="false"/>
+        <w:overflowPunct w:val="true"/>
         <w:bidi w:val="0"/>
         <w:spacing w:before="0" w:after="0"/>
         <w:ind w:hanging="0" w:start="0" w:end="0"/>
@@ -8597,7 +8368,7 @@
           <w:tab w:val="left" w:pos="4110" w:leader="none"/>
         </w:tabs>
         <w:suppressAutoHyphens w:val="true"/>
-        <w:overflowPunct w:val="false"/>
+        <w:overflowPunct w:val="true"/>
         <w:bidi w:val="0"/>
         <w:spacing w:before="0" w:after="0"/>
         <w:ind w:hanging="0" w:start="0" w:end="0"/>
@@ -8683,7 +8454,7 @@
           <w:tab w:val="left" w:pos="4110" w:leader="none"/>
         </w:tabs>
         <w:suppressAutoHyphens w:val="true"/>
-        <w:overflowPunct w:val="false"/>
+        <w:overflowPunct w:val="true"/>
         <w:bidi w:val="0"/>
         <w:spacing w:before="0" w:after="0"/>
         <w:ind w:hanging="0" w:start="0" w:end="0"/>
@@ -8769,7 +8540,7 @@
           <w:tab w:val="left" w:pos="4110" w:leader="none"/>
         </w:tabs>
         <w:suppressAutoHyphens w:val="true"/>
-        <w:overflowPunct w:val="false"/>
+        <w:overflowPunct w:val="true"/>
         <w:bidi w:val="0"/>
         <w:spacing w:before="0" w:after="0"/>
         <w:ind w:hanging="0" w:start="0" w:end="0"/>
@@ -8871,7 +8642,7 @@
           <w:tab w:val="left" w:pos="4110" w:leader="none"/>
         </w:tabs>
         <w:suppressAutoHyphens w:val="true"/>
-        <w:overflowPunct w:val="false"/>
+        <w:overflowPunct w:val="true"/>
         <w:bidi w:val="0"/>
         <w:spacing w:before="0" w:after="0"/>
         <w:ind w:hanging="0" w:start="0" w:end="0"/>
@@ -8967,7 +8738,7 @@
           <w:tab w:val="left" w:pos="4110" w:leader="none"/>
         </w:tabs>
         <w:suppressAutoHyphens w:val="true"/>
-        <w:overflowPunct w:val="false"/>
+        <w:overflowPunct w:val="true"/>
         <w:bidi w:val="0"/>
         <w:spacing w:before="0" w:after="0"/>
         <w:ind w:hanging="0" w:start="0" w:end="0"/>
@@ -9051,7 +8822,7 @@
           <w:tab w:val="left" w:pos="4110" w:leader="none"/>
         </w:tabs>
         <w:suppressAutoHyphens w:val="true"/>
-        <w:overflowPunct w:val="false"/>
+        <w:overflowPunct w:val="true"/>
         <w:bidi w:val="0"/>
         <w:spacing w:before="0" w:after="0"/>
         <w:ind w:hanging="0" w:start="0" w:end="0"/>
@@ -9147,7 +8918,7 @@
           <w:tab w:val="left" w:pos="4110" w:leader="none"/>
         </w:tabs>
         <w:suppressAutoHyphens w:val="true"/>
-        <w:overflowPunct w:val="false"/>
+        <w:overflowPunct w:val="true"/>
         <w:bidi w:val="0"/>
         <w:spacing w:before="0" w:after="0"/>
         <w:ind w:hanging="0" w:start="0" w:end="0"/>
@@ -9243,7 +9014,7 @@
           <w:tab w:val="left" w:pos="4110" w:leader="none"/>
         </w:tabs>
         <w:suppressAutoHyphens w:val="true"/>
-        <w:overflowPunct w:val="false"/>
+        <w:overflowPunct w:val="true"/>
         <w:bidi w:val="0"/>
         <w:spacing w:before="0" w:after="0"/>
         <w:ind w:hanging="0" w:start="0" w:end="0"/>
@@ -9339,7 +9110,7 @@
           <w:tab w:val="left" w:pos="4110" w:leader="none"/>
         </w:tabs>
         <w:suppressAutoHyphens w:val="true"/>
-        <w:overflowPunct w:val="false"/>
+        <w:overflowPunct w:val="true"/>
         <w:bidi w:val="0"/>
         <w:spacing w:before="0" w:after="0"/>
         <w:ind w:hanging="0" w:start="0" w:end="0"/>
@@ -9435,7 +9206,7 @@
           <w:tab w:val="left" w:pos="4110" w:leader="none"/>
         </w:tabs>
         <w:suppressAutoHyphens w:val="true"/>
-        <w:overflowPunct w:val="false"/>
+        <w:overflowPunct w:val="true"/>
         <w:bidi w:val="0"/>
         <w:spacing w:before="0" w:after="0"/>
         <w:ind w:hanging="0" w:start="0" w:end="0"/>
@@ -9520,7 +9291,7 @@
           <w:tab w:val="left" w:pos="4110" w:leader="none"/>
         </w:tabs>
         <w:suppressAutoHyphens w:val="true"/>
-        <w:overflowPunct w:val="false"/>
+        <w:overflowPunct w:val="true"/>
         <w:bidi w:val="0"/>
         <w:spacing w:before="0" w:after="0"/>
         <w:ind w:hanging="0" w:start="0" w:end="0"/>
@@ -16304,7 +16075,7 @@
     <w:pPr>
       <w:widowControl/>
       <w:suppressAutoHyphens w:val="true"/>
-      <w:overflowPunct w:val="false"/>
+      <w:overflowPunct w:val="true"/>
       <w:bidi w:val="0"/>
       <w:spacing w:before="0" w:after="0"/>
       <w:jc w:val="start"/>

</xml_diff>

<commit_message>
#588 - core: implement eql
</commit_message>
<xml_diff>
--- a/doc/refcards/core-ref.docx
+++ b/doc/refcards/core-ref.docx
@@ -66,7 +66,7 @@
           <w:tab w:val="left" w:pos="4110" w:leader="none"/>
         </w:tabs>
         <w:suppressAutoHyphens w:val="true"/>
-        <w:overflowPunct w:val="true"/>
+        <w:overflowPunct w:val="false"/>
         <w:bidi w:val="0"/>
         <w:spacing w:before="0" w:after="0"/>
         <w:ind w:hanging="0" w:start="0" w:end="0"/>
@@ -2514,17 +2514,135 @@
       <w:pPr>
         <w:pStyle w:val="Normal"/>
         <w:rPr>
-          <w:rFonts w:ascii="Georgia" w:hAnsi="Georgia"/>
-          <w:sz w:val="20"/>
-          <w:szCs w:val="20"/>
-        </w:rPr>
-      </w:pPr>
-      <w:r>
-        <w:rPr>
-          <w:rFonts w:ascii="Georgia" w:hAnsi="Georgia"/>
-          <w:sz w:val="20"/>
-          <w:szCs w:val="20"/>
-        </w:rPr>
+          <w:sz w:val="20"/>
+          <w:szCs w:val="20"/>
+        </w:rPr>
+      </w:pPr>
+      <w:r>
+        <w:rPr>
+          <w:rFonts w:eastAsia="Songti SC" w:cs="Arial Unicode MS"/>
+          <w:b w:val="false"/>
+          <w:bCs w:val="false"/>
+          <w:i w:val="false"/>
+          <w:iCs w:val="false"/>
+          <w:color w:val="auto"/>
+          <w:kern w:val="2"/>
+          <w:u w:val="none"/>
+          <w:lang w:val="en-US" w:eastAsia="zh-CN" w:bidi="hi-IN"/>
+        </w:rPr>
+        <w:t xml:space="preserve"> </w:t>
+      </w:r>
+      <w:r>
+        <w:rPr>
+          <w:rFonts w:eastAsia="Songti SC" w:cs="Arial Unicode MS"/>
+          <w:b/>
+          <w:bCs/>
+          <w:i w:val="false"/>
+          <w:iCs w:val="false"/>
+          <w:color w:val="auto"/>
+          <w:kern w:val="2"/>
+          <w:u w:val="none"/>
+          <w:lang w:val="en-US" w:eastAsia="zh-CN" w:bidi="hi-IN"/>
+        </w:rPr>
+        <w:t>eql</w:t>
+      </w:r>
+      <w:r>
+        <w:rPr>
+          <w:rFonts w:eastAsia="Songti SC" w:cs="Arial Unicode MS"/>
+          <w:b w:val="false"/>
+          <w:bCs w:val="false"/>
+          <w:i w:val="false"/>
+          <w:iCs w:val="false"/>
+          <w:color w:val="auto"/>
+          <w:kern w:val="2"/>
+          <w:u w:val="none"/>
+          <w:lang w:val="en-US" w:eastAsia="zh-CN" w:bidi="hi-IN"/>
+        </w:rPr>
+        <w:t xml:space="preserve"> </w:t>
+      </w:r>
+      <w:r>
+        <w:rPr>
+          <w:rFonts w:eastAsia="Songti SC" w:cs="Arial Unicode MS"/>
+          <w:b w:val="false"/>
+          <w:bCs w:val="false"/>
+          <w:i/>
+          <w:iCs/>
+          <w:color w:val="auto"/>
+          <w:kern w:val="2"/>
+          <w:u w:val="none"/>
+          <w:lang w:val="en-US" w:eastAsia="zh-CN" w:bidi="hi-IN"/>
+        </w:rPr>
+        <w:t xml:space="preserve">T </w:t>
+      </w:r>
+      <w:r>
+        <w:rPr>
+          <w:rFonts w:eastAsia="Songti SC" w:cs="Arial Unicode MS"/>
+          <w:b w:val="false"/>
+          <w:bCs w:val="false"/>
+          <w:i/>
+          <w:iCs/>
+          <w:color w:val="auto"/>
+          <w:kern w:val="2"/>
+          <w:u w:val="none"/>
+          <w:lang w:val="en-US" w:eastAsia="zh-CN" w:bidi="hi-IN"/>
+        </w:rPr>
+        <w:t>T</w:t>
+      </w:r>
+      <w:r>
+        <w:rPr>
+          <w:rFonts w:eastAsia="Songti SC" w:cs="Arial Unicode MS"/>
+          <w:b w:val="false"/>
+          <w:bCs w:val="false"/>
+          <w:i w:val="false"/>
+          <w:iCs w:val="false"/>
+          <w:color w:val="auto"/>
+          <w:kern w:val="2"/>
+          <w:u w:val="none"/>
+          <w:lang w:val="en-US" w:eastAsia="zh-CN" w:bidi="hi-IN"/>
+        </w:rPr>
+        <w:t xml:space="preserve">                       </w:t>
+      </w:r>
+      <w:r>
+        <w:rPr>
+          <w:rFonts w:eastAsia="Songti SC" w:cs="Arial Unicode MS"/>
+          <w:b w:val="false"/>
+          <w:bCs w:val="false"/>
+          <w:i/>
+          <w:iCs/>
+          <w:color w:val="auto"/>
+          <w:kern w:val="2"/>
+          <w:u w:val="none"/>
+          <w:lang w:val="en-US" w:eastAsia="zh-CN" w:bidi="hi-IN"/>
+        </w:rPr>
+        <w:t>bool</w:t>
+      </w:r>
+      <w:r>
+        <w:rPr>
+          <w:rFonts w:eastAsia="Songti SC" w:cs="Arial Unicode MS"/>
+          <w:b w:val="false"/>
+          <w:bCs w:val="false"/>
+          <w:i w:val="false"/>
+          <w:iCs w:val="false"/>
+          <w:color w:val="auto"/>
+          <w:kern w:val="2"/>
+          <w:u w:val="none"/>
+          <w:lang w:val="en-US" w:eastAsia="zh-CN" w:bidi="hi-IN"/>
+        </w:rPr>
+        <w:t xml:space="preserve">     </w:t>
+      </w:r>
+      <w:r>
+        <w:rPr>
+          <w:rFonts w:eastAsia="Songti SC" w:cs="Arial Unicode MS"/>
+          <w:b w:val="false"/>
+          <w:bCs w:val="false"/>
+          <w:i w:val="false"/>
+          <w:iCs w:val="false"/>
+          <w:color w:val="auto"/>
+          <w:kern w:val="2"/>
+          <w:u w:val="none"/>
+          <w:lang w:val="en-US" w:eastAsia="zh-CN" w:bidi="hi-IN"/>
+        </w:rPr>
+        <w:t>eql predicate</w:t>
       </w:r>
     </w:p>
     <w:p>
@@ -2942,7 +3060,7 @@
         <w:pStyle w:val="Normal"/>
         <w:widowControl/>
         <w:suppressAutoHyphens w:val="true"/>
-        <w:overflowPunct w:val="true"/>
+        <w:overflowPunct w:val="false"/>
         <w:bidi w:val="0"/>
         <w:spacing w:before="0" w:after="0"/>
         <w:ind w:hanging="0" w:start="0" w:end="0"/>
@@ -5433,7 +5551,7 @@
           <w:u w:val="none"/>
           <w:shd w:fill="333333" w:val="clear"/>
         </w:rPr>
-        <w:t xml:space="preserve">                                               </w:t>
+        <w:t xml:space="preserve">                                                 </w:t>
       </w:r>
       <w:r>
         <w:rPr>
@@ -5789,6 +5907,151 @@
       <w:pPr>
         <w:pStyle w:val="Normal"/>
         <w:rPr>
+          <w:sz w:val="20"/>
+          <w:szCs w:val="20"/>
+        </w:rPr>
+      </w:pPr>
+      <w:r>
+        <w:rPr>
+          <w:rFonts w:ascii="Georgia" w:hAnsi="Georgia"/>
+          <w:b/>
+          <w:bCs/>
+          <w:i w:val="false"/>
+          <w:iCs w:val="false"/>
+          <w:sz w:val="20"/>
+          <w:szCs w:val="20"/>
+          <w:u w:val="none"/>
+        </w:rPr>
+        <w:t>%string</w:t>
+      </w:r>
+      <w:r>
+        <w:rPr>
+          <w:rFonts w:ascii="Georgia" w:hAnsi="Georgia"/>
+          <w:b/>
+          <w:bCs/>
+          <w:i w:val="false"/>
+          <w:iCs w:val="false"/>
+          <w:sz w:val="20"/>
+          <w:szCs w:val="20"/>
+          <w:u w:val="none"/>
+        </w:rPr>
+        <w:t>=</w:t>
+      </w:r>
+      <w:r>
+        <w:rPr>
+          <w:rFonts w:ascii="Georgia" w:hAnsi="Georgia"/>
+          <w:b w:val="false"/>
+          <w:i w:val="false"/>
+          <w:iCs w:val="false"/>
+          <w:sz w:val="20"/>
+          <w:szCs w:val="20"/>
+          <w:u w:val="none"/>
+        </w:rPr>
+        <w:t xml:space="preserve"> </w:t>
+      </w:r>
+      <w:r>
+        <w:rPr>
+          <w:rFonts w:ascii="Georgia" w:hAnsi="Georgia"/>
+          <w:b w:val="false"/>
+          <w:i/>
+          <w:iCs/>
+          <w:sz w:val="20"/>
+          <w:szCs w:val="20"/>
+          <w:u w:val="none"/>
+        </w:rPr>
+        <w:t>string</w:t>
+      </w:r>
+      <w:r>
+        <w:rPr>
+          <w:rFonts w:ascii="Georgia" w:hAnsi="Georgia"/>
+          <w:b w:val="false"/>
+          <w:i/>
+          <w:iCs/>
+          <w:sz w:val="20"/>
+          <w:szCs w:val="20"/>
+          <w:u w:val="none"/>
+        </w:rPr>
+        <w:t xml:space="preserve"> string’</w:t>
+        <w:tab/>
+        <w:t xml:space="preserve">  </w:t>
+      </w:r>
+      <w:r>
+        <w:rPr>
+          <w:rFonts w:ascii="Georgia" w:hAnsi="Georgia"/>
+          <w:b w:val="false"/>
+          <w:i w:val="false"/>
+          <w:iCs w:val="false"/>
+          <w:sz w:val="20"/>
+          <w:szCs w:val="20"/>
+          <w:u w:val="none"/>
+        </w:rPr>
+        <w:t>string predicate</w:t>
+      </w:r>
+    </w:p>
+    <w:p>
+      <w:pPr>
+        <w:pStyle w:val="Normal"/>
+        <w:rPr>
+          <w:sz w:val="20"/>
+          <w:szCs w:val="20"/>
+        </w:rPr>
+      </w:pPr>
+      <w:r>
+        <w:rPr>
+          <w:rFonts w:ascii="Georgia" w:hAnsi="Georgia"/>
+          <w:b w:val="false"/>
+          <w:i/>
+          <w:iCs/>
+          <w:sz w:val="20"/>
+          <w:szCs w:val="20"/>
+          <w:u w:val="none"/>
+        </w:rPr>
+        <w:tab/>
+        <w:tab/>
+        <w:tab/>
+      </w:r>
+      <w:r>
+        <w:rPr>
+          <w:rFonts w:ascii="Georgia" w:hAnsi="Georgia"/>
+          <w:b w:val="false"/>
+          <w:i/>
+          <w:iCs/>
+          <w:sz w:val="20"/>
+          <w:szCs w:val="20"/>
+          <w:u w:val="none"/>
+        </w:rPr>
+        <w:t>bool</w:t>
+      </w:r>
+      <w:r>
+        <w:rPr>
+          <w:rFonts w:ascii="Georgia" w:hAnsi="Georgia"/>
+          <w:b w:val="false"/>
+          <w:i/>
+          <w:iCs/>
+          <w:sz w:val="20"/>
+          <w:szCs w:val="20"/>
+          <w:u w:val="none"/>
+        </w:rPr>
+        <w:tab/>
+        <w:t xml:space="preserve"> </w:t>
+      </w:r>
+      <w:r>
+        <w:rPr>
+          <w:rFonts w:ascii="Georgia" w:hAnsi="Georgia"/>
+          <w:b w:val="false"/>
+          <w:i w:val="false"/>
+          <w:iCs w:val="false"/>
+          <w:sz w:val="20"/>
+          <w:szCs w:val="20"/>
+          <w:u w:val="none"/>
+        </w:rPr>
+        <w:t xml:space="preserve"> </w:t>
+      </w:r>
+    </w:p>
+    <w:p>
+      <w:pPr>
+        <w:pStyle w:val="Normal"/>
+        <w:rPr>
           <w:rFonts w:ascii="Georgia" w:hAnsi="Georgia"/>
           <w:b w:val="false"/>
           <w:i w:val="false"/>
@@ -7556,40 +7819,6 @@
           <w:szCs w:val="20"/>
         </w:rPr>
         <w:t>in environment</w:t>
-      </w:r>
-    </w:p>
-    <w:p>
-      <w:pPr>
-        <w:pStyle w:val="Normal"/>
-        <w:rPr>
-          <w:rFonts w:ascii="Georgia" w:hAnsi="Georgia"/>
-          <w:sz w:val="16"/>
-          <w:szCs w:val="16"/>
-        </w:rPr>
-      </w:pPr>
-      <w:r>
-        <w:rPr>
-          <w:rFonts w:ascii="Georgia" w:hAnsi="Georgia"/>
-          <w:sz w:val="16"/>
-          <w:szCs w:val="16"/>
-        </w:rPr>
-      </w:r>
-    </w:p>
-    <w:p>
-      <w:pPr>
-        <w:pStyle w:val="Normal"/>
-        <w:rPr>
-          <w:rFonts w:ascii="Georgia" w:hAnsi="Georgia"/>
-          <w:sz w:val="16"/>
-          <w:szCs w:val="16"/>
-        </w:rPr>
-      </w:pPr>
-      <w:r>
-        <w:rPr>
-          <w:rFonts w:ascii="Georgia" w:hAnsi="Georgia"/>
-          <w:sz w:val="16"/>
-          <w:szCs w:val="16"/>
-        </w:rPr>
       </w:r>
     </w:p>
     <w:p>
@@ -7689,7 +7918,7 @@
           <w:tab w:val="left" w:pos="4110" w:leader="none"/>
         </w:tabs>
         <w:suppressAutoHyphens w:val="true"/>
-        <w:overflowPunct w:val="true"/>
+        <w:overflowPunct w:val="false"/>
         <w:bidi w:val="0"/>
         <w:spacing w:before="0" w:after="0"/>
         <w:ind w:hanging="0" w:start="0" w:end="0"/>
@@ -7718,7 +7947,7 @@
           <w:tab w:val="left" w:pos="4110" w:leader="none"/>
         </w:tabs>
         <w:suppressAutoHyphens w:val="true"/>
-        <w:overflowPunct w:val="true"/>
+        <w:overflowPunct w:val="false"/>
         <w:bidi w:val="0"/>
         <w:spacing w:before="0" w:after="0"/>
         <w:ind w:hanging="0" w:start="0" w:end="0"/>
@@ -7812,7 +8041,7 @@
           <w:tab w:val="left" w:pos="4110" w:leader="none"/>
         </w:tabs>
         <w:suppressAutoHyphens w:val="true"/>
-        <w:overflowPunct w:val="true"/>
+        <w:overflowPunct w:val="false"/>
         <w:bidi w:val="0"/>
         <w:spacing w:before="0" w:after="0"/>
         <w:ind w:hanging="0" w:start="0" w:end="0"/>
@@ -7934,7 +8163,7 @@
           <w:tab w:val="left" w:pos="4110" w:leader="none"/>
         </w:tabs>
         <w:suppressAutoHyphens w:val="true"/>
-        <w:overflowPunct w:val="true"/>
+        <w:overflowPunct w:val="false"/>
         <w:bidi w:val="0"/>
         <w:spacing w:before="0" w:after="0"/>
         <w:ind w:hanging="0" w:start="0" w:end="0"/>
@@ -8020,7 +8249,7 @@
           <w:tab w:val="left" w:pos="4110" w:leader="none"/>
         </w:tabs>
         <w:suppressAutoHyphens w:val="true"/>
-        <w:overflowPunct w:val="true"/>
+        <w:overflowPunct w:val="false"/>
         <w:bidi w:val="0"/>
         <w:spacing w:before="0" w:after="0"/>
         <w:ind w:hanging="0" w:start="0" w:end="0"/>
@@ -8098,7 +8327,7 @@
           <w:tab w:val="left" w:pos="4110" w:leader="none"/>
         </w:tabs>
         <w:suppressAutoHyphens w:val="true"/>
-        <w:overflowPunct w:val="true"/>
+        <w:overflowPunct w:val="false"/>
         <w:bidi w:val="0"/>
         <w:spacing w:before="0" w:after="0"/>
         <w:ind w:hanging="0" w:start="0" w:end="0"/>
@@ -8176,7 +8405,7 @@
           <w:tab w:val="left" w:pos="4110" w:leader="none"/>
         </w:tabs>
         <w:suppressAutoHyphens w:val="true"/>
-        <w:overflowPunct w:val="true"/>
+        <w:overflowPunct w:val="false"/>
         <w:bidi w:val="0"/>
         <w:spacing w:before="0" w:after="0"/>
         <w:ind w:hanging="0" w:start="0" w:end="0"/>
@@ -8272,7 +8501,7 @@
           <w:tab w:val="left" w:pos="4110" w:leader="none"/>
         </w:tabs>
         <w:suppressAutoHyphens w:val="true"/>
-        <w:overflowPunct w:val="true"/>
+        <w:overflowPunct w:val="false"/>
         <w:bidi w:val="0"/>
         <w:spacing w:before="0" w:after="0"/>
         <w:ind w:hanging="0" w:start="0" w:end="0"/>
@@ -8368,7 +8597,7 @@
           <w:tab w:val="left" w:pos="4110" w:leader="none"/>
         </w:tabs>
         <w:suppressAutoHyphens w:val="true"/>
-        <w:overflowPunct w:val="true"/>
+        <w:overflowPunct w:val="false"/>
         <w:bidi w:val="0"/>
         <w:spacing w:before="0" w:after="0"/>
         <w:ind w:hanging="0" w:start="0" w:end="0"/>
@@ -8454,7 +8683,7 @@
           <w:tab w:val="left" w:pos="4110" w:leader="none"/>
         </w:tabs>
         <w:suppressAutoHyphens w:val="true"/>
-        <w:overflowPunct w:val="true"/>
+        <w:overflowPunct w:val="false"/>
         <w:bidi w:val="0"/>
         <w:spacing w:before="0" w:after="0"/>
         <w:ind w:hanging="0" w:start="0" w:end="0"/>
@@ -8540,7 +8769,7 @@
           <w:tab w:val="left" w:pos="4110" w:leader="none"/>
         </w:tabs>
         <w:suppressAutoHyphens w:val="true"/>
-        <w:overflowPunct w:val="true"/>
+        <w:overflowPunct w:val="false"/>
         <w:bidi w:val="0"/>
         <w:spacing w:before="0" w:after="0"/>
         <w:ind w:hanging="0" w:start="0" w:end="0"/>
@@ -8642,7 +8871,7 @@
           <w:tab w:val="left" w:pos="4110" w:leader="none"/>
         </w:tabs>
         <w:suppressAutoHyphens w:val="true"/>
-        <w:overflowPunct w:val="true"/>
+        <w:overflowPunct w:val="false"/>
         <w:bidi w:val="0"/>
         <w:spacing w:before="0" w:after="0"/>
         <w:ind w:hanging="0" w:start="0" w:end="0"/>
@@ -8738,7 +8967,7 @@
           <w:tab w:val="left" w:pos="4110" w:leader="none"/>
         </w:tabs>
         <w:suppressAutoHyphens w:val="true"/>
-        <w:overflowPunct w:val="true"/>
+        <w:overflowPunct w:val="false"/>
         <w:bidi w:val="0"/>
         <w:spacing w:before="0" w:after="0"/>
         <w:ind w:hanging="0" w:start="0" w:end="0"/>
@@ -8822,7 +9051,7 @@
           <w:tab w:val="left" w:pos="4110" w:leader="none"/>
         </w:tabs>
         <w:suppressAutoHyphens w:val="true"/>
-        <w:overflowPunct w:val="true"/>
+        <w:overflowPunct w:val="false"/>
         <w:bidi w:val="0"/>
         <w:spacing w:before="0" w:after="0"/>
         <w:ind w:hanging="0" w:start="0" w:end="0"/>
@@ -8918,7 +9147,7 @@
           <w:tab w:val="left" w:pos="4110" w:leader="none"/>
         </w:tabs>
         <w:suppressAutoHyphens w:val="true"/>
-        <w:overflowPunct w:val="true"/>
+        <w:overflowPunct w:val="false"/>
         <w:bidi w:val="0"/>
         <w:spacing w:before="0" w:after="0"/>
         <w:ind w:hanging="0" w:start="0" w:end="0"/>
@@ -9014,7 +9243,7 @@
           <w:tab w:val="left" w:pos="4110" w:leader="none"/>
         </w:tabs>
         <w:suppressAutoHyphens w:val="true"/>
-        <w:overflowPunct w:val="true"/>
+        <w:overflowPunct w:val="false"/>
         <w:bidi w:val="0"/>
         <w:spacing w:before="0" w:after="0"/>
         <w:ind w:hanging="0" w:start="0" w:end="0"/>
@@ -9110,7 +9339,7 @@
           <w:tab w:val="left" w:pos="4110" w:leader="none"/>
         </w:tabs>
         <w:suppressAutoHyphens w:val="true"/>
-        <w:overflowPunct w:val="true"/>
+        <w:overflowPunct w:val="false"/>
         <w:bidi w:val="0"/>
         <w:spacing w:before="0" w:after="0"/>
         <w:ind w:hanging="0" w:start="0" w:end="0"/>
@@ -9206,7 +9435,7 @@
           <w:tab w:val="left" w:pos="4110" w:leader="none"/>
         </w:tabs>
         <w:suppressAutoHyphens w:val="true"/>
-        <w:overflowPunct w:val="true"/>
+        <w:overflowPunct w:val="false"/>
         <w:bidi w:val="0"/>
         <w:spacing w:before="0" w:after="0"/>
         <w:ind w:hanging="0" w:start="0" w:end="0"/>
@@ -9291,7 +9520,7 @@
           <w:tab w:val="left" w:pos="4110" w:leader="none"/>
         </w:tabs>
         <w:suppressAutoHyphens w:val="true"/>
-        <w:overflowPunct w:val="true"/>
+        <w:overflowPunct w:val="false"/>
         <w:bidi w:val="0"/>
         <w:spacing w:before="0" w:after="0"/>
         <w:ind w:hanging="0" w:start="0" w:end="0"/>
@@ -16075,7 +16304,7 @@
     <w:pPr>
       <w:widowControl/>
       <w:suppressAutoHyphens w:val="true"/>
-      <w:overflowPunct w:val="true"/>
+      <w:overflowPunct w:val="false"/>
       <w:bidi w:val="0"/>
       <w:spacing w:before="0" w:after="0"/>
       <w:jc w:val="start"/>

</xml_diff>

<commit_message>
#633 - core: improve module interfaces
</commit_message>
<xml_diff>
--- a/doc/refcards/core-ref.docx
+++ b/doc/refcards/core-ref.docx
@@ -327,7 +327,7 @@
           <w:sz w:val="16"/>
           <w:szCs w:val="16"/>
         </w:rPr>
-        <w:t>0.0.7</w:t>
+        <w:t>0.0.8</w:t>
       </w:r>
     </w:p>
     <w:p>
@@ -2572,77 +2572,49 @@
           <w:u w:val="none"/>
           <w:lang w:val="en-US" w:eastAsia="zh-CN" w:bidi="hi-IN"/>
         </w:rPr>
-        <w:t xml:space="preserve">T </w:t>
+        <w:t>T T</w:t>
       </w:r>
       <w:r>
         <w:rPr>
           <w:rFonts w:eastAsia="Songti SC" w:cs="Arial Unicode MS"/>
           <w:b w:val="false"/>
           <w:bCs w:val="false"/>
-          <w:i/>
-          <w:iCs/>
+          <w:i w:val="false"/>
+          <w:iCs w:val="false"/>
           <w:color w:val="auto"/>
           <w:kern w:val="2"/>
           <w:u w:val="none"/>
           <w:lang w:val="en-US" w:eastAsia="zh-CN" w:bidi="hi-IN"/>
         </w:rPr>
-        <w:t>T</w:t>
+        <w:t xml:space="preserve">                       </w:t>
       </w:r>
       <w:r>
         <w:rPr>
           <w:rFonts w:eastAsia="Songti SC" w:cs="Arial Unicode MS"/>
           <w:b w:val="false"/>
           <w:bCs w:val="false"/>
-          <w:i w:val="false"/>
-          <w:iCs w:val="false"/>
+          <w:i/>
+          <w:iCs/>
           <w:color w:val="auto"/>
           <w:kern w:val="2"/>
           <w:u w:val="none"/>
           <w:lang w:val="en-US" w:eastAsia="zh-CN" w:bidi="hi-IN"/>
         </w:rPr>
-        <w:t xml:space="preserve">                       </w:t>
+        <w:t>bool</w:t>
       </w:r>
       <w:r>
         <w:rPr>
           <w:rFonts w:eastAsia="Songti SC" w:cs="Arial Unicode MS"/>
           <w:b w:val="false"/>
           <w:bCs w:val="false"/>
-          <w:i/>
-          <w:iCs/>
+          <w:i w:val="false"/>
+          <w:iCs w:val="false"/>
           <w:color w:val="auto"/>
           <w:kern w:val="2"/>
           <w:u w:val="none"/>
           <w:lang w:val="en-US" w:eastAsia="zh-CN" w:bidi="hi-IN"/>
         </w:rPr>
-        <w:t>bool</w:t>
-      </w:r>
-      <w:r>
-        <w:rPr>
-          <w:rFonts w:eastAsia="Songti SC" w:cs="Arial Unicode MS"/>
-          <w:b w:val="false"/>
-          <w:bCs w:val="false"/>
-          <w:i w:val="false"/>
-          <w:iCs w:val="false"/>
-          <w:color w:val="auto"/>
-          <w:kern w:val="2"/>
-          <w:u w:val="none"/>
-          <w:lang w:val="en-US" w:eastAsia="zh-CN" w:bidi="hi-IN"/>
-        </w:rPr>
-        <w:t xml:space="preserve">     </w:t>
-      </w:r>
-      <w:r>
-        <w:rPr>
-          <w:rFonts w:eastAsia="Songti SC" w:cs="Arial Unicode MS"/>
-          <w:b w:val="false"/>
-          <w:bCs w:val="false"/>
-          <w:i w:val="false"/>
-          <w:iCs w:val="false"/>
-          <w:color w:val="auto"/>
-          <w:kern w:val="2"/>
-          <w:u w:val="none"/>
-          <w:lang w:val="en-US" w:eastAsia="zh-CN" w:bidi="hi-IN"/>
-        </w:rPr>
-        <w:t>eql predicate</w:t>
+        <w:t xml:space="preserve">     eql predicate</w:t>
       </w:r>
     </w:p>
     <w:p>
@@ -5922,56 +5894,31 @@
           <w:szCs w:val="20"/>
           <w:u w:val="none"/>
         </w:rPr>
-        <w:t>%string</w:t>
-      </w:r>
-      <w:r>
-        <w:rPr>
-          <w:rFonts w:ascii="Georgia" w:hAnsi="Georgia"/>
-          <w:b/>
-          <w:bCs/>
-          <w:i w:val="false"/>
-          <w:iCs w:val="false"/>
-          <w:sz w:val="20"/>
-          <w:szCs w:val="20"/>
-          <w:u w:val="none"/>
-        </w:rPr>
-        <w:t>=</w:t>
-      </w:r>
-      <w:r>
-        <w:rPr>
-          <w:rFonts w:ascii="Georgia" w:hAnsi="Georgia"/>
-          <w:b w:val="false"/>
-          <w:i w:val="false"/>
-          <w:iCs w:val="false"/>
-          <w:sz w:val="20"/>
-          <w:szCs w:val="20"/>
-          <w:u w:val="none"/>
-        </w:rPr>
-        <w:t xml:space="preserve"> </w:t>
-      </w:r>
-      <w:r>
-        <w:rPr>
-          <w:rFonts w:ascii="Georgia" w:hAnsi="Georgia"/>
-          <w:b w:val="false"/>
-          <w:i/>
-          <w:iCs/>
-          <w:sz w:val="20"/>
-          <w:szCs w:val="20"/>
-          <w:u w:val="none"/>
-        </w:rPr>
-        <w:t>string</w:t>
-      </w:r>
-      <w:r>
-        <w:rPr>
-          <w:rFonts w:ascii="Georgia" w:hAnsi="Georgia"/>
-          <w:b w:val="false"/>
-          <w:i/>
-          <w:iCs/>
-          <w:sz w:val="20"/>
-          <w:szCs w:val="20"/>
-          <w:u w:val="none"/>
-        </w:rPr>
-        <w:t xml:space="preserve"> string’</w:t>
+        <w:t>%string=</w:t>
+      </w:r>
+      <w:r>
+        <w:rPr>
+          <w:rFonts w:ascii="Georgia" w:hAnsi="Georgia"/>
+          <w:b w:val="false"/>
+          <w:i w:val="false"/>
+          <w:iCs w:val="false"/>
+          <w:sz w:val="20"/>
+          <w:szCs w:val="20"/>
+          <w:u w:val="none"/>
+        </w:rPr>
+        <w:t xml:space="preserve"> </w:t>
+      </w:r>
+      <w:r>
+        <w:rPr>
+          <w:rFonts w:ascii="Georgia" w:hAnsi="Georgia"/>
+          <w:b w:val="false"/>
+          <w:i/>
+          <w:iCs/>
+          <w:sz w:val="20"/>
+          <w:szCs w:val="20"/>
+          <w:u w:val="none"/>
+        </w:rPr>
+        <w:t>string string’</w:t>
         <w:tab/>
         <w:t xml:space="preserve">  </w:t>
       </w:r>
@@ -6009,29 +5956,7 @@
         <w:tab/>
         <w:tab/>
         <w:tab/>
-      </w:r>
-      <w:r>
-        <w:rPr>
-          <w:rFonts w:ascii="Georgia" w:hAnsi="Georgia"/>
-          <w:b w:val="false"/>
-          <w:i/>
-          <w:iCs/>
-          <w:sz w:val="20"/>
-          <w:szCs w:val="20"/>
-          <w:u w:val="none"/>
-        </w:rPr>
         <w:t>bool</w:t>
-      </w:r>
-      <w:r>
-        <w:rPr>
-          <w:rFonts w:ascii="Georgia" w:hAnsi="Georgia"/>
-          <w:b w:val="false"/>
-          <w:i/>
-          <w:iCs/>
-          <w:sz w:val="20"/>
-          <w:szCs w:val="20"/>
-          <w:u w:val="none"/>
-        </w:rPr>
         <w:tab/>
         <w:t xml:space="preserve"> </w:t>
       </w:r>
@@ -12405,37 +12330,30 @@
           <w:sz w:val="20"/>
           <w:szCs w:val="20"/>
         </w:rPr>
-        <w:t xml:space="preserve"> ...) otherwise</w:t>
-      </w:r>
-    </w:p>
-    <w:p>
-      <w:pPr>
-        <w:pStyle w:val="Normal"/>
-        <w:rPr>
-          <w:rFonts w:ascii="Georgia" w:hAnsi="Georgia"/>
-          <w:sz w:val="20"/>
-          <w:szCs w:val="20"/>
-        </w:rPr>
-      </w:pPr>
-      <w:r>
-        <w:rPr>
-          <w:rFonts w:ascii="Georgia" w:hAnsi="Georgia"/>
-          <w:b w:val="false"/>
-          <w:bCs w:val="false"/>
-          <w:sz w:val="20"/>
-          <w:szCs w:val="20"/>
-        </w:rPr>
-        <w:t xml:space="preserve">                                                    </w:t>
-      </w:r>
-      <w:r>
-        <w:rPr>
-          <w:rFonts w:ascii="Georgia" w:hAnsi="Georgia"/>
-          <w:b w:val="false"/>
-          <w:bCs w:val="false"/>
-          <w:sz w:val="20"/>
-          <w:szCs w:val="20"/>
-        </w:rPr>
-        <w:t>()</w:t>
+        <w:t xml:space="preserve"> ...) </w:t>
+      </w:r>
+    </w:p>
+    <w:p>
+      <w:pPr>
+        <w:pStyle w:val="Normal"/>
+        <w:rPr>
+          <w:rFonts w:ascii="Georgia" w:hAnsi="Georgia"/>
+          <w:sz w:val="20"/>
+          <w:szCs w:val="20"/>
+        </w:rPr>
+      </w:pPr>
+      <w:r>
+        <w:rPr>
+          <w:rFonts w:ascii="Georgia" w:hAnsi="Georgia"/>
+          <w:b w:val="false"/>
+          <w:bCs w:val="false"/>
+          <w:sz w:val="20"/>
+          <w:szCs w:val="20"/>
+        </w:rPr>
+        <w:tab/>
+        <w:tab/>
+        <w:tab/>
+        <w:t xml:space="preserve">        otherwise ()</w:t>
       </w:r>
     </w:p>
     <w:p>
@@ -12801,7 +12719,27 @@
           <w:sz w:val="20"/>
           <w:szCs w:val="20"/>
         </w:rPr>
-        <w:t>fnall</w:t>
+        <w:t>f</w:t>
+      </w:r>
+      <w:r>
+        <w:rPr>
+          <w:rFonts w:ascii="Georgia" w:hAnsi="Georgia"/>
+          <w:b/>
+          <w:bCs/>
+          <w:sz w:val="20"/>
+          <w:szCs w:val="20"/>
+        </w:rPr>
+        <w:t>unc</w:t>
+      </w:r>
+      <w:r>
+        <w:rPr>
+          <w:rFonts w:ascii="Georgia" w:hAnsi="Georgia"/>
+          <w:b/>
+          <w:bCs/>
+          <w:sz w:val="20"/>
+          <w:szCs w:val="20"/>
+        </w:rPr>
+        <w:t>all</w:t>
       </w:r>
       <w:r>
         <w:rPr>
@@ -13393,6 +13331,243 @@
           <w:lang w:val="en-US" w:eastAsia="zh-CN" w:bidi="hi-IN"/>
         </w:rPr>
         <w:t>module definitions</w:t>
+      </w:r>
+    </w:p>
+    <w:p>
+      <w:pPr>
+        <w:pStyle w:val="Normal"/>
+        <w:rPr>
+          <w:rFonts w:ascii="Georgia" w:hAnsi="Georgia" w:eastAsia="Songti SC" w:cs="Arial Unicode MS"/>
+          <w:b w:val="false"/>
+          <w:bCs w:val="false"/>
+          <w:i w:val="false"/>
+          <w:i w:val="false"/>
+          <w:iCs w:val="false"/>
+          <w:color w:val="auto"/>
+          <w:kern w:val="2"/>
+          <w:u w:val="none"/>
+          <w:lang w:val="en-US" w:eastAsia="zh-CN" w:bidi="hi-IN"/>
+        </w:rPr>
+      </w:pPr>
+      <w:r>
+        <w:rPr>
+          <w:rFonts w:eastAsia="Songti SC" w:cs="Arial Unicode MS" w:ascii="Georgia" w:hAnsi="Georgia"/>
+          <w:b w:val="false"/>
+          <w:bCs w:val="false"/>
+          <w:i w:val="false"/>
+          <w:iCs w:val="false"/>
+          <w:color w:val="auto"/>
+          <w:kern w:val="2"/>
+          <w:sz w:val="20"/>
+          <w:szCs w:val="20"/>
+          <w:u w:val="none"/>
+          <w:lang w:val="en-US" w:eastAsia="zh-CN" w:bidi="hi-IN"/>
+        </w:rPr>
+        <w:t xml:space="preserve"> </w:t>
+      </w:r>
+      <w:r>
+        <w:rPr>
+          <w:rFonts w:eastAsia="Songti SC" w:cs="Arial Unicode MS" w:ascii="Georgia" w:hAnsi="Georgia"/>
+          <w:b/>
+          <w:bCs/>
+          <w:i w:val="false"/>
+          <w:iCs w:val="false"/>
+          <w:color w:val="auto"/>
+          <w:kern w:val="2"/>
+          <w:sz w:val="20"/>
+          <w:szCs w:val="20"/>
+          <w:u w:val="none"/>
+          <w:lang w:val="en-US" w:eastAsia="zh-CN" w:bidi="hi-IN"/>
+        </w:rPr>
+        <w:t xml:space="preserve">module-version </w:t>
+      </w:r>
+      <w:r>
+        <w:rPr>
+          <w:rFonts w:eastAsia="Songti SC" w:cs="Arial Unicode MS" w:ascii="Georgia" w:hAnsi="Georgia"/>
+          <w:b w:val="false"/>
+          <w:bCs w:val="false"/>
+          <w:i/>
+          <w:iCs/>
+          <w:color w:val="auto"/>
+          <w:kern w:val="2"/>
+          <w:sz w:val="20"/>
+          <w:szCs w:val="20"/>
+          <w:u w:val="none"/>
+          <w:lang w:val="en-US" w:eastAsia="zh-CN" w:bidi="hi-IN"/>
+        </w:rPr>
+        <w:t>string</w:t>
+      </w:r>
+    </w:p>
+    <w:p>
+      <w:pPr>
+        <w:pStyle w:val="Normal"/>
+        <w:rPr>
+          <w:rFonts w:ascii="Georgia" w:hAnsi="Georgia" w:eastAsia="Songti SC" w:cs="Arial Unicode MS"/>
+          <w:b w:val="false"/>
+          <w:bCs w:val="false"/>
+          <w:i w:val="false"/>
+          <w:i w:val="false"/>
+          <w:iCs w:val="false"/>
+          <w:color w:val="auto"/>
+          <w:kern w:val="2"/>
+          <w:u w:val="none"/>
+          <w:lang w:val="en-US" w:eastAsia="zh-CN" w:bidi="hi-IN"/>
+        </w:rPr>
+      </w:pPr>
+      <w:r>
+        <w:rPr>
+          <w:rFonts w:eastAsia="Songti SC" w:cs="Arial Unicode MS" w:ascii="Georgia" w:hAnsi="Georgia"/>
+          <w:b w:val="false"/>
+          <w:bCs w:val="false"/>
+          <w:i/>
+          <w:iCs/>
+          <w:color w:val="auto"/>
+          <w:kern w:val="2"/>
+          <w:sz w:val="20"/>
+          <w:szCs w:val="20"/>
+          <w:u w:val="none"/>
+          <w:lang w:val="en-US" w:eastAsia="zh-CN" w:bidi="hi-IN"/>
+        </w:rPr>
+        <w:tab/>
+        <w:tab/>
+        <w:tab/>
+        <w:t>string</w:t>
+      </w:r>
+      <w:r>
+        <w:rPr>
+          <w:rFonts w:eastAsia="Songti SC" w:cs="Arial Unicode MS" w:ascii="Georgia" w:hAnsi="Georgia"/>
+          <w:b w:val="false"/>
+          <w:bCs w:val="false"/>
+          <w:i w:val="false"/>
+          <w:iCs w:val="false"/>
+          <w:color w:val="auto"/>
+          <w:kern w:val="2"/>
+          <w:sz w:val="20"/>
+          <w:szCs w:val="20"/>
+          <w:u w:val="none"/>
+          <w:lang w:val="en-US" w:eastAsia="zh-CN" w:bidi="hi-IN"/>
+        </w:rPr>
+        <w:tab/>
+        <w:t>module version</w:t>
+      </w:r>
+    </w:p>
+    <w:p>
+      <w:pPr>
+        <w:pStyle w:val="Normal"/>
+        <w:rPr>
+          <w:rFonts w:ascii="Georgia" w:hAnsi="Georgia" w:eastAsia="Songti SC" w:cs="Arial Unicode MS"/>
+          <w:b w:val="false"/>
+          <w:bCs w:val="false"/>
+          <w:i w:val="false"/>
+          <w:i w:val="false"/>
+          <w:iCs w:val="false"/>
+          <w:color w:val="auto"/>
+          <w:kern w:val="2"/>
+          <w:u w:val="none"/>
+          <w:lang w:val="en-US" w:eastAsia="zh-CN" w:bidi="hi-IN"/>
+        </w:rPr>
+      </w:pPr>
+      <w:r>
+        <w:rPr>
+          <w:rFonts w:eastAsia="Songti SC" w:cs="Arial Unicode MS" w:ascii="Georgia" w:hAnsi="Georgia"/>
+          <w:b/>
+          <w:bCs/>
+          <w:i w:val="false"/>
+          <w:iCs w:val="false"/>
+          <w:color w:val="auto"/>
+          <w:kern w:val="2"/>
+          <w:sz w:val="20"/>
+          <w:szCs w:val="20"/>
+          <w:u w:val="none"/>
+          <w:lang w:val="en-US" w:eastAsia="zh-CN" w:bidi="hi-IN"/>
+        </w:rPr>
+        <w:t xml:space="preserve">module-namespace </w:t>
+      </w:r>
+      <w:r>
+        <w:rPr>
+          <w:rFonts w:eastAsia="Songti SC" w:cs="Arial Unicode MS" w:ascii="Georgia" w:hAnsi="Georgia"/>
+          <w:b w:val="false"/>
+          <w:bCs w:val="false"/>
+          <w:i/>
+          <w:iCs/>
+          <w:color w:val="auto"/>
+          <w:kern w:val="2"/>
+          <w:sz w:val="20"/>
+          <w:szCs w:val="20"/>
+          <w:u w:val="none"/>
+          <w:lang w:val="en-US" w:eastAsia="zh-CN" w:bidi="hi-IN"/>
+        </w:rPr>
+        <w:t>string</w:t>
+        <w:tab/>
+      </w:r>
+      <w:r>
+        <w:rPr>
+          <w:rFonts w:eastAsia="Songti SC" w:cs="Arial Unicode MS" w:ascii="Georgia" w:hAnsi="Georgia"/>
+          <w:b w:val="false"/>
+          <w:bCs w:val="false"/>
+          <w:i w:val="false"/>
+          <w:iCs w:val="false"/>
+          <w:color w:val="auto"/>
+          <w:kern w:val="2"/>
+          <w:sz w:val="20"/>
+          <w:szCs w:val="20"/>
+          <w:u w:val="none"/>
+          <w:lang w:val="en-US" w:eastAsia="zh-CN" w:bidi="hi-IN"/>
+        </w:rPr>
+        <w:t>module</w:t>
+      </w:r>
+    </w:p>
+    <w:p>
+      <w:pPr>
+        <w:pStyle w:val="Normal"/>
+        <w:rPr>
+          <w:rFonts w:ascii="Georgia" w:hAnsi="Georgia" w:eastAsia="Songti SC" w:cs="Arial Unicode MS"/>
+          <w:b w:val="false"/>
+          <w:bCs w:val="false"/>
+          <w:i w:val="false"/>
+          <w:i w:val="false"/>
+          <w:iCs w:val="false"/>
+          <w:color w:val="auto"/>
+          <w:kern w:val="2"/>
+          <w:u w:val="none"/>
+          <w:lang w:val="en-US" w:eastAsia="zh-CN" w:bidi="hi-IN"/>
+        </w:rPr>
+      </w:pPr>
+      <w:r>
+        <w:rPr>
+          <w:rFonts w:eastAsia="Songti SC" w:cs="Arial Unicode MS" w:ascii="Georgia" w:hAnsi="Georgia"/>
+          <w:b w:val="false"/>
+          <w:bCs w:val="false"/>
+          <w:i/>
+          <w:iCs/>
+          <w:color w:val="auto"/>
+          <w:kern w:val="2"/>
+          <w:sz w:val="20"/>
+          <w:szCs w:val="20"/>
+          <w:u w:val="none"/>
+          <w:lang w:val="en-US" w:eastAsia="zh-CN" w:bidi="hi-IN"/>
+        </w:rPr>
+        <w:tab/>
+        <w:tab/>
+        <w:tab/>
+        <w:t>ns</w:t>
+      </w:r>
+      <w:r>
+        <w:rPr>
+          <w:rFonts w:eastAsia="Songti SC" w:cs="Arial Unicode MS" w:ascii="Georgia" w:hAnsi="Georgia"/>
+          <w:b w:val="false"/>
+          <w:bCs w:val="false"/>
+          <w:i w:val="false"/>
+          <w:iCs w:val="false"/>
+          <w:color w:val="auto"/>
+          <w:kern w:val="2"/>
+          <w:sz w:val="20"/>
+          <w:szCs w:val="20"/>
+          <w:u w:val="none"/>
+          <w:lang w:val="en-US" w:eastAsia="zh-CN" w:bidi="hi-IN"/>
+        </w:rPr>
+        <w:tab/>
+        <w:t>namespace</w:t>
       </w:r>
     </w:p>
     <w:p>

</xml_diff>

<commit_message>
#702 - core: % special form symbols
</commit_message>
<xml_diff>
--- a/doc/refcards/core-ref.docx
+++ b/doc/refcards/core-ref.docx
@@ -327,7 +327,7 @@
           <w:sz w:val="16"/>
           <w:szCs w:val="16"/>
         </w:rPr>
-        <w:t>0.0.8</w:t>
+        <w:t>0.0.9</w:t>
       </w:r>
     </w:p>
     <w:p>
@@ -1294,76 +1294,31 @@
       <w:pPr>
         <w:pStyle w:val="Normal"/>
         <w:rPr>
-          <w:rFonts w:ascii="Georgia" w:hAnsi="Georgia"/>
-          <w:sz w:val="16"/>
-          <w:szCs w:val="16"/>
-        </w:rPr>
-      </w:pPr>
-      <w:r>
-        <w:rPr/>
-        <w:t xml:space="preserve"> </w:t>
-      </w:r>
-      <w:r>
-        <w:rPr>
-          <w:rFonts w:ascii="Georgia" w:hAnsi="Georgia"/>
-          <w:sz w:val="20"/>
-          <w:szCs w:val="20"/>
-        </w:rPr>
-        <w:t>+</w:t>
-      </w:r>
-      <w:r>
-        <w:rPr>
-          <w:rFonts w:ascii="Georgia" w:hAnsi="Georgia"/>
-          <w:b/>
-          <w:bCs/>
-          <w:sz w:val="20"/>
-          <w:szCs w:val="20"/>
-        </w:rPr>
-        <w:t>version+</w:t>
-      </w:r>
-      <w:r>
-        <w:rPr>
-          <w:b/>
-          <w:bCs/>
-          <w:sz w:val="18"/>
-          <w:szCs w:val="18"/>
-        </w:rPr>
-        <w:tab/>
-        <w:tab/>
-      </w:r>
-      <w:r>
-        <w:rPr>
-          <w:rFonts w:ascii="Georgia" w:hAnsi="Georgia"/>
-          <w:b w:val="false"/>
-          <w:bCs w:val="false"/>
-          <w:i/>
-          <w:iCs/>
-          <w:sz w:val="20"/>
-          <w:szCs w:val="20"/>
-        </w:rPr>
-        <w:t>string</w:t>
-      </w:r>
-      <w:r>
-        <w:rPr>
-          <w:rFonts w:eastAsia="Songti SC" w:cs="Arial Unicode MS"/>
+          <w:sz w:val="20"/>
+          <w:szCs w:val="20"/>
+        </w:rPr>
+      </w:pPr>
+      <w:r>
+        <w:rPr>
+          <w:rFonts w:eastAsia="Songti SC" w:cs="Arial Unicode MS" w:ascii="Georgia" w:hAnsi="Georgia"/>
           <w:b/>
           <w:bCs/>
           <w:i w:val="false"/>
           <w:iCs w:val="false"/>
           <w:color w:val="auto"/>
           <w:kern w:val="2"/>
-          <w:sz w:val="18"/>
-          <w:szCs w:val="18"/>
+          <w:sz w:val="20"/>
+          <w:szCs w:val="20"/>
           <w:u w:val="none"/>
           <w:lang w:val="en-US" w:eastAsia="zh-CN" w:bidi="hi-IN"/>
         </w:rPr>
-        <w:tab/>
+        <w:t xml:space="preserve"> </w:t>
       </w:r>
       <w:r>
         <w:rPr>
           <w:rFonts w:eastAsia="Songti SC" w:cs="Arial Unicode MS" w:ascii="Georgia" w:hAnsi="Georgia"/>
-          <w:b w:val="false"/>
-          <w:bCs w:val="false"/>
+          <w:b/>
+          <w:bCs/>
           <w:i w:val="false"/>
           <w:iCs w:val="false"/>
           <w:color w:val="auto"/>
@@ -1373,15 +1328,15 @@
           <w:u w:val="none"/>
           <w:lang w:val="en-US" w:eastAsia="zh-CN" w:bidi="hi-IN"/>
         </w:rPr>
-        <w:t>version</w:t>
+        <w:t>%format</w:t>
       </w:r>
       <w:r>
         <w:rPr>
           <w:rFonts w:eastAsia="Songti SC" w:cs="Arial Unicode MS" w:ascii="Georgia" w:hAnsi="Georgia"/>
           <w:b w:val="false"/>
           <w:bCs w:val="false"/>
-          <w:i/>
-          <w:iCs/>
+          <w:i w:val="false"/>
+          <w:iCs w:val="false"/>
           <w:color w:val="auto"/>
           <w:kern w:val="2"/>
           <w:sz w:val="20"/>
@@ -1396,8 +1351,8 @@
           <w:rFonts w:eastAsia="Songti SC" w:cs="Arial Unicode MS" w:ascii="Georgia" w:hAnsi="Georgia"/>
           <w:b w:val="false"/>
           <w:bCs w:val="false"/>
-          <w:i w:val="false"/>
-          <w:iCs w:val="false"/>
+          <w:i/>
+          <w:iCs/>
           <w:color w:val="auto"/>
           <w:kern w:val="2"/>
           <w:sz w:val="20"/>
@@ -1405,39 +1360,13 @@
           <w:u w:val="none"/>
           <w:lang w:val="en-US" w:eastAsia="zh-CN" w:bidi="hi-IN"/>
         </w:rPr>
-        <w:t>string</w:t>
-      </w:r>
-    </w:p>
-    <w:p>
-      <w:pPr>
-        <w:pStyle w:val="Normal"/>
-        <w:rPr>
-          <w:rFonts w:ascii="Georgia" w:hAnsi="Georgia"/>
-          <w:sz w:val="16"/>
-          <w:szCs w:val="16"/>
-        </w:rPr>
-      </w:pPr>
-      <w:r>
-        <w:rPr>
-          <w:rFonts w:ascii="Georgia" w:hAnsi="Georgia"/>
-          <w:sz w:val="16"/>
-          <w:szCs w:val="16"/>
-        </w:rPr>
-      </w:r>
-    </w:p>
-    <w:p>
-      <w:pPr>
-        <w:pStyle w:val="Normal"/>
-        <w:rPr>
-          <w:sz w:val="20"/>
-          <w:szCs w:val="20"/>
-        </w:rPr>
-      </w:pPr>
+        <w:t>T</w:t>
+      </w:r>
       <w:r>
         <w:rPr>
           <w:rFonts w:eastAsia="Songti SC" w:cs="Arial Unicode MS" w:ascii="Georgia" w:hAnsi="Georgia"/>
-          <w:b/>
-          <w:bCs/>
+          <w:b w:val="false"/>
+          <w:bCs w:val="false"/>
           <w:i w:val="false"/>
           <w:iCs w:val="false"/>
           <w:color w:val="auto"/>
@@ -1452,10 +1381,10 @@
       <w:r>
         <w:rPr>
           <w:rFonts w:eastAsia="Songti SC" w:cs="Arial Unicode MS" w:ascii="Georgia" w:hAnsi="Georgia"/>
-          <w:b/>
-          <w:bCs/>
-          <w:i w:val="false"/>
-          <w:iCs w:val="false"/>
+          <w:b w:val="false"/>
+          <w:bCs w:val="false"/>
+          <w:i/>
+          <w:iCs/>
           <w:color w:val="auto"/>
           <w:kern w:val="2"/>
           <w:sz w:val="20"/>
@@ -1463,7 +1392,7 @@
           <w:u w:val="none"/>
           <w:lang w:val="en-US" w:eastAsia="zh-CN" w:bidi="hi-IN"/>
         </w:rPr>
-        <w:t>%format</w:t>
+        <w:t>string list</w:t>
       </w:r>
       <w:r>
         <w:rPr>
@@ -1479,7 +1408,7 @@
           <w:u w:val="none"/>
           <w:lang w:val="en-US" w:eastAsia="zh-CN" w:bidi="hi-IN"/>
         </w:rPr>
-        <w:t xml:space="preserve"> </w:t>
+        <w:t xml:space="preserve">  </w:t>
       </w:r>
       <w:r>
         <w:rPr>
@@ -1495,7 +1424,7 @@
           <w:u w:val="none"/>
           <w:lang w:val="en-US" w:eastAsia="zh-CN" w:bidi="hi-IN"/>
         </w:rPr>
-        <w:t>T</w:t>
+        <w:t>string</w:t>
       </w:r>
       <w:r>
         <w:rPr>
@@ -1511,15 +1440,24 @@
           <w:u w:val="none"/>
           <w:lang w:val="en-US" w:eastAsia="zh-CN" w:bidi="hi-IN"/>
         </w:rPr>
-        <w:t xml:space="preserve"> </w:t>
-      </w:r>
+        <w:t xml:space="preserve">    formatted output</w:t>
+      </w:r>
+    </w:p>
+    <w:p>
+      <w:pPr>
+        <w:pStyle w:val="Normal"/>
+        <w:rPr>
+          <w:sz w:val="20"/>
+          <w:szCs w:val="20"/>
+        </w:rPr>
+      </w:pPr>
       <w:r>
         <w:rPr>
           <w:rFonts w:eastAsia="Songti SC" w:cs="Arial Unicode MS" w:ascii="Georgia" w:hAnsi="Georgia"/>
           <w:b w:val="false"/>
           <w:bCs w:val="false"/>
-          <w:i/>
-          <w:iCs/>
+          <w:i w:val="false"/>
+          <w:iCs w:val="false"/>
           <w:color w:val="auto"/>
           <w:kern w:val="2"/>
           <w:sz w:val="20"/>
@@ -1527,13 +1465,13 @@
           <w:u w:val="none"/>
           <w:lang w:val="en-US" w:eastAsia="zh-CN" w:bidi="hi-IN"/>
         </w:rPr>
-        <w:t>string list</w:t>
+        <w:t xml:space="preserve"> </w:t>
       </w:r>
       <w:r>
         <w:rPr>
           <w:rFonts w:eastAsia="Songti SC" w:cs="Arial Unicode MS" w:ascii="Georgia" w:hAnsi="Georgia"/>
-          <w:b w:val="false"/>
-          <w:bCs w:val="false"/>
+          <w:b/>
+          <w:bCs/>
           <w:i w:val="false"/>
           <w:iCs w:val="false"/>
           <w:color w:val="auto"/>
@@ -1543,15 +1481,15 @@
           <w:u w:val="none"/>
           <w:lang w:val="en-US" w:eastAsia="zh-CN" w:bidi="hi-IN"/>
         </w:rPr>
-        <w:t xml:space="preserve">  </w:t>
+        <w:t>load-file</w:t>
       </w:r>
       <w:r>
         <w:rPr>
           <w:rFonts w:eastAsia="Songti SC" w:cs="Arial Unicode MS" w:ascii="Georgia" w:hAnsi="Georgia"/>
           <w:b w:val="false"/>
           <w:bCs w:val="false"/>
-          <w:i/>
-          <w:iCs/>
+          <w:i w:val="false"/>
+          <w:iCs w:val="false"/>
           <w:color w:val="auto"/>
           <w:kern w:val="2"/>
           <w:sz w:val="20"/>
@@ -1559,15 +1497,15 @@
           <w:u w:val="none"/>
           <w:lang w:val="en-US" w:eastAsia="zh-CN" w:bidi="hi-IN"/>
         </w:rPr>
-        <w:t>string</w:t>
+        <w:t xml:space="preserve"> </w:t>
       </w:r>
       <w:r>
         <w:rPr>
           <w:rFonts w:eastAsia="Songti SC" w:cs="Arial Unicode MS" w:ascii="Georgia" w:hAnsi="Georgia"/>
           <w:b w:val="false"/>
           <w:bCs w:val="false"/>
-          <w:i w:val="false"/>
-          <w:iCs w:val="false"/>
+          <w:i/>
+          <w:iCs/>
           <w:color w:val="auto"/>
           <w:kern w:val="2"/>
           <w:sz w:val="20"/>
@@ -1575,17 +1513,10 @@
           <w:u w:val="none"/>
           <w:lang w:val="en-US" w:eastAsia="zh-CN" w:bidi="hi-IN"/>
         </w:rPr>
-        <w:t xml:space="preserve">    formatted output</w:t>
-      </w:r>
-    </w:p>
-    <w:p>
-      <w:pPr>
-        <w:pStyle w:val="Normal"/>
-        <w:rPr>
-          <w:sz w:val="20"/>
-          <w:szCs w:val="20"/>
-        </w:rPr>
-      </w:pPr>
+        <w:t>string</w:t>
+        <w:tab/>
+        <w:t>bool</w:t>
+      </w:r>
       <w:r>
         <w:rPr>
           <w:rFonts w:eastAsia="Songti SC" w:cs="Arial Unicode MS" w:ascii="Georgia" w:hAnsi="Georgia"/>
@@ -1600,13 +1531,22 @@
           <w:u w:val="none"/>
           <w:lang w:val="en-US" w:eastAsia="zh-CN" w:bidi="hi-IN"/>
         </w:rPr>
-        <w:t xml:space="preserve"> </w:t>
-      </w:r>
+        <w:t xml:space="preserve">       load file through</w:t>
+      </w:r>
+    </w:p>
+    <w:p>
+      <w:pPr>
+        <w:pStyle w:val="Normal"/>
+        <w:rPr>
+          <w:sz w:val="20"/>
+          <w:szCs w:val="20"/>
+        </w:rPr>
+      </w:pPr>
       <w:r>
         <w:rPr>
           <w:rFonts w:eastAsia="Songti SC" w:cs="Arial Unicode MS" w:ascii="Georgia" w:hAnsi="Georgia"/>
-          <w:b/>
-          <w:bCs/>
+          <w:b w:val="false"/>
+          <w:bCs w:val="false"/>
           <w:i w:val="false"/>
           <w:iCs w:val="false"/>
           <w:color w:val="auto"/>
@@ -1616,7 +1556,7 @@
           <w:u w:val="none"/>
           <w:lang w:val="en-US" w:eastAsia="zh-CN" w:bidi="hi-IN"/>
         </w:rPr>
-        <w:t>load-file</w:t>
+        <w:t xml:space="preserve">                                                           </w:t>
       </w:r>
       <w:r>
         <w:rPr>
@@ -1632,15 +1572,24 @@
           <w:u w:val="none"/>
           <w:lang w:val="en-US" w:eastAsia="zh-CN" w:bidi="hi-IN"/>
         </w:rPr>
-        <w:t xml:space="preserve"> </w:t>
-      </w:r>
+        <w:t>core reader</w:t>
+      </w:r>
+    </w:p>
+    <w:p>
+      <w:pPr>
+        <w:pStyle w:val="Normal"/>
+        <w:rPr>
+          <w:sz w:val="20"/>
+          <w:szCs w:val="20"/>
+        </w:rPr>
+      </w:pPr>
       <w:r>
         <w:rPr>
           <w:rFonts w:eastAsia="Songti SC" w:cs="Arial Unicode MS" w:ascii="Georgia" w:hAnsi="Georgia"/>
-          <w:b w:val="false"/>
-          <w:bCs w:val="false"/>
-          <w:i/>
-          <w:iCs/>
+          <w:b/>
+          <w:bCs/>
+          <w:i w:val="false"/>
+          <w:iCs w:val="false"/>
           <w:color w:val="auto"/>
           <w:kern w:val="2"/>
           <w:sz w:val="20"/>
@@ -1648,15 +1597,13 @@
           <w:u w:val="none"/>
           <w:lang w:val="en-US" w:eastAsia="zh-CN" w:bidi="hi-IN"/>
         </w:rPr>
-        <w:t>string</w:t>
-        <w:tab/>
-        <w:t>bool</w:t>
+        <w:t xml:space="preserve"> </w:t>
       </w:r>
       <w:r>
         <w:rPr>
           <w:rFonts w:eastAsia="Songti SC" w:cs="Arial Unicode MS" w:ascii="Georgia" w:hAnsi="Georgia"/>
-          <w:b w:val="false"/>
-          <w:bCs w:val="false"/>
+          <w:b/>
+          <w:bCs/>
           <w:i w:val="false"/>
           <w:iCs w:val="false"/>
           <w:color w:val="auto"/>
@@ -1666,17 +1613,8 @@
           <w:u w:val="none"/>
           <w:lang w:val="en-US" w:eastAsia="zh-CN" w:bidi="hi-IN"/>
         </w:rPr>
-        <w:t xml:space="preserve">       load file through</w:t>
-      </w:r>
-    </w:p>
-    <w:p>
-      <w:pPr>
-        <w:pStyle w:val="Normal"/>
-        <w:rPr>
-          <w:sz w:val="20"/>
-          <w:szCs w:val="20"/>
-        </w:rPr>
-      </w:pPr>
+        <w:t>%make-keyword</w:t>
+      </w:r>
       <w:r>
         <w:rPr>
           <w:rFonts w:eastAsia="Songti SC" w:cs="Arial Unicode MS" w:ascii="Georgia" w:hAnsi="Georgia"/>
@@ -1691,8 +1629,17 @@
           <w:u w:val="none"/>
           <w:lang w:val="en-US" w:eastAsia="zh-CN" w:bidi="hi-IN"/>
         </w:rPr>
-        <w:t xml:space="preserve">                                                           </w:t>
-      </w:r>
+        <w:t xml:space="preserve"> string           make keyword</w:t>
+      </w:r>
+    </w:p>
+    <w:p>
+      <w:pPr>
+        <w:pStyle w:val="Normal"/>
+        <w:rPr>
+          <w:sz w:val="20"/>
+          <w:szCs w:val="20"/>
+        </w:rPr>
+      </w:pPr>
       <w:r>
         <w:rPr>
           <w:rFonts w:eastAsia="Songti SC" w:cs="Arial Unicode MS" w:ascii="Georgia" w:hAnsi="Georgia"/>
@@ -1707,17 +1654,8 @@
           <w:u w:val="none"/>
           <w:lang w:val="en-US" w:eastAsia="zh-CN" w:bidi="hi-IN"/>
         </w:rPr>
-        <w:t>core reader</w:t>
-      </w:r>
-    </w:p>
-    <w:p>
-      <w:pPr>
-        <w:pStyle w:val="Normal"/>
-        <w:rPr>
-          <w:sz w:val="20"/>
-          <w:szCs w:val="20"/>
-        </w:rPr>
-      </w:pPr>
+        <w:t xml:space="preserve"> </w:t>
+      </w:r>
       <w:r>
         <w:rPr>
           <w:rFonts w:eastAsia="Songti SC" w:cs="Arial Unicode MS" w:ascii="Georgia" w:hAnsi="Georgia"/>
@@ -1732,13 +1670,13 @@
           <w:u w:val="none"/>
           <w:lang w:val="en-US" w:eastAsia="zh-CN" w:bidi="hi-IN"/>
         </w:rPr>
-        <w:t xml:space="preserve"> </w:t>
+        <w:t>%quote</w:t>
       </w:r>
       <w:r>
         <w:rPr>
           <w:rFonts w:eastAsia="Songti SC" w:cs="Arial Unicode MS" w:ascii="Georgia" w:hAnsi="Georgia"/>
-          <w:b/>
-          <w:bCs/>
+          <w:b w:val="false"/>
+          <w:bCs w:val="false"/>
           <w:i w:val="false"/>
           <w:iCs w:val="false"/>
           <w:color w:val="auto"/>
@@ -1748,15 +1686,15 @@
           <w:u w:val="none"/>
           <w:lang w:val="en-US" w:eastAsia="zh-CN" w:bidi="hi-IN"/>
         </w:rPr>
-        <w:t>%make-keyword</w:t>
+        <w:t xml:space="preserve"> </w:t>
       </w:r>
       <w:r>
         <w:rPr>
           <w:rFonts w:eastAsia="Songti SC" w:cs="Arial Unicode MS" w:ascii="Georgia" w:hAnsi="Georgia"/>
           <w:b w:val="false"/>
           <w:bCs w:val="false"/>
-          <w:i w:val="false"/>
-          <w:iCs w:val="false"/>
+          <w:i/>
+          <w:iCs/>
           <w:color w:val="auto"/>
           <w:kern w:val="2"/>
           <w:sz w:val="20"/>
@@ -1764,17 +1702,8 @@
           <w:u w:val="none"/>
           <w:lang w:val="en-US" w:eastAsia="zh-CN" w:bidi="hi-IN"/>
         </w:rPr>
-        <w:t xml:space="preserve"> string           make keyword</w:t>
-      </w:r>
-    </w:p>
-    <w:p>
-      <w:pPr>
-        <w:pStyle w:val="Normal"/>
-        <w:rPr>
-          <w:sz w:val="20"/>
-          <w:szCs w:val="20"/>
-        </w:rPr>
-      </w:pPr>
+        <w:t>T</w:t>
+      </w:r>
       <w:r>
         <w:rPr>
           <w:rFonts w:eastAsia="Songti SC" w:cs="Arial Unicode MS" w:ascii="Georgia" w:hAnsi="Georgia"/>
@@ -1789,15 +1718,15 @@
           <w:u w:val="none"/>
           <w:lang w:val="en-US" w:eastAsia="zh-CN" w:bidi="hi-IN"/>
         </w:rPr>
-        <w:t xml:space="preserve"> </w:t>
+        <w:t xml:space="preserve">                       </w:t>
       </w:r>
       <w:r>
         <w:rPr>
           <w:rFonts w:eastAsia="Songti SC" w:cs="Arial Unicode MS" w:ascii="Georgia" w:hAnsi="Georgia"/>
-          <w:b/>
-          <w:bCs/>
-          <w:i w:val="false"/>
-          <w:iCs w:val="false"/>
+          <w:b w:val="false"/>
+          <w:bCs w:val="false"/>
+          <w:i/>
+          <w:iCs/>
           <w:color w:val="auto"/>
           <w:kern w:val="2"/>
           <w:sz w:val="20"/>
@@ -1805,7 +1734,7 @@
           <w:u w:val="none"/>
           <w:lang w:val="en-US" w:eastAsia="zh-CN" w:bidi="hi-IN"/>
         </w:rPr>
-        <w:t>%quote</w:t>
+        <w:t>cons</w:t>
       </w:r>
       <w:r>
         <w:rPr>
@@ -1821,15 +1750,24 @@
           <w:u w:val="none"/>
           <w:lang w:val="en-US" w:eastAsia="zh-CN" w:bidi="hi-IN"/>
         </w:rPr>
-        <w:t xml:space="preserve"> </w:t>
-      </w:r>
+        <w:t xml:space="preserve">       quote form</w:t>
+      </w:r>
+    </w:p>
+    <w:p>
+      <w:pPr>
+        <w:pStyle w:val="Normal"/>
+        <w:rPr>
+          <w:sz w:val="20"/>
+          <w:szCs w:val="20"/>
+        </w:rPr>
+      </w:pPr>
       <w:r>
         <w:rPr>
           <w:rFonts w:eastAsia="Songti SC" w:cs="Arial Unicode MS" w:ascii="Georgia" w:hAnsi="Georgia"/>
-          <w:b w:val="false"/>
-          <w:bCs w:val="false"/>
-          <w:i/>
-          <w:iCs/>
+          <w:b/>
+          <w:bCs/>
+          <w:i w:val="false"/>
+          <w:iCs w:val="false"/>
           <w:color w:val="auto"/>
           <w:kern w:val="2"/>
           <w:sz w:val="20"/>
@@ -1837,13 +1775,13 @@
           <w:u w:val="none"/>
           <w:lang w:val="en-US" w:eastAsia="zh-CN" w:bidi="hi-IN"/>
         </w:rPr>
-        <w:t>T</w:t>
+        <w:t xml:space="preserve"> </w:t>
       </w:r>
       <w:r>
         <w:rPr>
           <w:rFonts w:eastAsia="Songti SC" w:cs="Arial Unicode MS" w:ascii="Georgia" w:hAnsi="Georgia"/>
-          <w:b w:val="false"/>
-          <w:bCs w:val="false"/>
+          <w:b/>
+          <w:bCs/>
           <w:i w:val="false"/>
           <w:iCs w:val="false"/>
           <w:color w:val="auto"/>
@@ -1853,14 +1791,14 @@
           <w:u w:val="none"/>
           <w:lang w:val="en-US" w:eastAsia="zh-CN" w:bidi="hi-IN"/>
         </w:rPr>
-        <w:t xml:space="preserve">                       </w:t>
+        <w:t>eval</w:t>
       </w:r>
       <w:r>
         <w:rPr>
           <w:rFonts w:eastAsia="Songti SC" w:cs="Arial Unicode MS" w:ascii="Georgia" w:hAnsi="Georgia"/>
           <w:b w:val="false"/>
-          <w:bCs w:val="false"/>
-          <w:i/>
+          <w:bCs/>
+          <w:i w:val="false"/>
           <w:iCs/>
           <w:color w:val="auto"/>
           <w:kern w:val="2"/>
@@ -1869,15 +1807,15 @@
           <w:u w:val="none"/>
           <w:lang w:val="en-US" w:eastAsia="zh-CN" w:bidi="hi-IN"/>
         </w:rPr>
-        <w:t>cons</w:t>
+        <w:t xml:space="preserve"> </w:t>
       </w:r>
       <w:r>
         <w:rPr>
           <w:rFonts w:eastAsia="Songti SC" w:cs="Arial Unicode MS" w:ascii="Georgia" w:hAnsi="Georgia"/>
           <w:b w:val="false"/>
           <w:bCs w:val="false"/>
-          <w:i w:val="false"/>
-          <w:iCs w:val="false"/>
+          <w:i/>
+          <w:iCs/>
           <w:color w:val="auto"/>
           <w:kern w:val="2"/>
           <w:sz w:val="20"/>
@@ -1885,22 +1823,15 @@
           <w:u w:val="none"/>
           <w:lang w:val="en-US" w:eastAsia="zh-CN" w:bidi="hi-IN"/>
         </w:rPr>
-        <w:t xml:space="preserve">       quote form</w:t>
-      </w:r>
-    </w:p>
-    <w:p>
-      <w:pPr>
-        <w:pStyle w:val="Normal"/>
-        <w:rPr>
-          <w:sz w:val="20"/>
-          <w:szCs w:val="20"/>
-        </w:rPr>
-      </w:pPr>
+        <w:t>T</w:t>
+        <w:tab/>
+        <w:tab/>
+      </w:r>
       <w:r>
         <w:rPr>
           <w:rFonts w:eastAsia="Songti SC" w:cs="Arial Unicode MS" w:ascii="Georgia" w:hAnsi="Georgia"/>
-          <w:b/>
-          <w:bCs/>
+          <w:b w:val="false"/>
+          <w:bCs w:val="false"/>
           <w:i w:val="false"/>
           <w:iCs w:val="false"/>
           <w:color w:val="auto"/>
@@ -1910,15 +1841,15 @@
           <w:u w:val="none"/>
           <w:lang w:val="en-US" w:eastAsia="zh-CN" w:bidi="hi-IN"/>
         </w:rPr>
-        <w:t xml:space="preserve"> </w:t>
+        <w:tab/>
       </w:r>
       <w:r>
         <w:rPr>
           <w:rFonts w:eastAsia="Songti SC" w:cs="Arial Unicode MS" w:ascii="Georgia" w:hAnsi="Georgia"/>
-          <w:b/>
-          <w:bCs/>
-          <w:i w:val="false"/>
-          <w:iCs w:val="false"/>
+          <w:b w:val="false"/>
+          <w:bCs w:val="false"/>
+          <w:i/>
+          <w:iCs/>
           <w:color w:val="auto"/>
           <w:kern w:val="2"/>
           <w:sz w:val="20"/>
@@ -1926,14 +1857,14 @@
           <w:u w:val="none"/>
           <w:lang w:val="en-US" w:eastAsia="zh-CN" w:bidi="hi-IN"/>
         </w:rPr>
-        <w:t>eval</w:t>
+        <w:t>T</w:t>
       </w:r>
       <w:r>
         <w:rPr>
           <w:rFonts w:eastAsia="Songti SC" w:cs="Arial Unicode MS" w:ascii="Georgia" w:hAnsi="Georgia"/>
-          <w:b w:val="false"/>
-          <w:bCs/>
-          <w:i w:val="false"/>
+          <w:b/>
+          <w:bCs/>
+          <w:i/>
           <w:iCs/>
           <w:color w:val="auto"/>
           <w:kern w:val="2"/>
@@ -1942,15 +1873,15 @@
           <w:u w:val="none"/>
           <w:lang w:val="en-US" w:eastAsia="zh-CN" w:bidi="hi-IN"/>
         </w:rPr>
-        <w:t xml:space="preserve"> </w:t>
+        <w:tab/>
       </w:r>
       <w:r>
         <w:rPr>
           <w:rFonts w:eastAsia="Songti SC" w:cs="Arial Unicode MS" w:ascii="Georgia" w:hAnsi="Georgia"/>
           <w:b w:val="false"/>
           <w:bCs w:val="false"/>
-          <w:i/>
-          <w:iCs/>
+          <w:i w:val="false"/>
+          <w:iCs w:val="false"/>
           <w:color w:val="auto"/>
           <w:kern w:val="2"/>
           <w:sz w:val="20"/>
@@ -1958,15 +1889,22 @@
           <w:u w:val="none"/>
           <w:lang w:val="en-US" w:eastAsia="zh-CN" w:bidi="hi-IN"/>
         </w:rPr>
-        <w:t>T</w:t>
-        <w:tab/>
-        <w:tab/>
-      </w:r>
+        <w:t>eval form</w:t>
+      </w:r>
+    </w:p>
+    <w:p>
+      <w:pPr>
+        <w:pStyle w:val="Normal"/>
+        <w:rPr>
+          <w:sz w:val="20"/>
+          <w:szCs w:val="20"/>
+        </w:rPr>
+      </w:pPr>
       <w:r>
         <w:rPr>
           <w:rFonts w:eastAsia="Songti SC" w:cs="Arial Unicode MS" w:ascii="Georgia" w:hAnsi="Georgia"/>
-          <w:b w:val="false"/>
-          <w:bCs w:val="false"/>
+          <w:b/>
+          <w:bCs/>
           <w:i w:val="false"/>
           <w:iCs w:val="false"/>
           <w:color w:val="auto"/>
@@ -1976,15 +1914,15 @@
           <w:u w:val="none"/>
           <w:lang w:val="en-US" w:eastAsia="zh-CN" w:bidi="hi-IN"/>
         </w:rPr>
-        <w:tab/>
+        <w:t xml:space="preserve"> </w:t>
       </w:r>
       <w:r>
         <w:rPr>
           <w:rFonts w:eastAsia="Songti SC" w:cs="Arial Unicode MS" w:ascii="Georgia" w:hAnsi="Georgia"/>
-          <w:b w:val="false"/>
-          <w:bCs w:val="false"/>
-          <w:i/>
-          <w:iCs/>
+          <w:b/>
+          <w:bCs/>
+          <w:i w:val="false"/>
+          <w:iCs w:val="false"/>
           <w:color w:val="auto"/>
           <w:kern w:val="2"/>
           <w:sz w:val="20"/>
@@ -1992,14 +1930,14 @@
           <w:u w:val="none"/>
           <w:lang w:val="en-US" w:eastAsia="zh-CN" w:bidi="hi-IN"/>
         </w:rPr>
-        <w:t>T</w:t>
+        <w:t>apply</w:t>
       </w:r>
       <w:r>
         <w:rPr>
           <w:rFonts w:eastAsia="Songti SC" w:cs="Arial Unicode MS" w:ascii="Georgia" w:hAnsi="Georgia"/>
-          <w:b/>
-          <w:bCs/>
-          <w:i/>
+          <w:b w:val="false"/>
+          <w:bCs/>
+          <w:i w:val="false"/>
           <w:iCs/>
           <w:color w:val="auto"/>
           <w:kern w:val="2"/>
@@ -2008,15 +1946,15 @@
           <w:u w:val="none"/>
           <w:lang w:val="en-US" w:eastAsia="zh-CN" w:bidi="hi-IN"/>
         </w:rPr>
-        <w:tab/>
+        <w:t xml:space="preserve"> </w:t>
       </w:r>
       <w:r>
         <w:rPr>
           <w:rFonts w:eastAsia="Songti SC" w:cs="Arial Unicode MS" w:ascii="Georgia" w:hAnsi="Georgia"/>
           <w:b w:val="false"/>
           <w:bCs w:val="false"/>
-          <w:i w:val="false"/>
-          <w:iCs w:val="false"/>
+          <w:i/>
+          <w:iCs/>
           <w:color w:val="auto"/>
           <w:kern w:val="2"/>
           <w:sz w:val="20"/>
@@ -2024,24 +1962,15 @@
           <w:u w:val="none"/>
           <w:lang w:val="en-US" w:eastAsia="zh-CN" w:bidi="hi-IN"/>
         </w:rPr>
-        <w:t>eval form</w:t>
-      </w:r>
-    </w:p>
-    <w:p>
-      <w:pPr>
-        <w:pStyle w:val="Normal"/>
-        <w:rPr>
-          <w:sz w:val="20"/>
-          <w:szCs w:val="20"/>
-        </w:rPr>
-      </w:pPr>
+        <w:t>fn</w:t>
+      </w:r>
       <w:r>
         <w:rPr>
           <w:rFonts w:eastAsia="Songti SC" w:cs="Arial Unicode MS" w:ascii="Georgia" w:hAnsi="Georgia"/>
-          <w:b/>
-          <w:bCs/>
-          <w:i w:val="false"/>
-          <w:iCs w:val="false"/>
+          <w:b w:val="false"/>
+          <w:bCs/>
+          <w:i w:val="false"/>
+          <w:iCs/>
           <w:color w:val="auto"/>
           <w:kern w:val="2"/>
           <w:sz w:val="20"/>
@@ -2054,10 +1983,10 @@
       <w:r>
         <w:rPr>
           <w:rFonts w:eastAsia="Songti SC" w:cs="Arial Unicode MS" w:ascii="Georgia" w:hAnsi="Georgia"/>
-          <w:b/>
-          <w:bCs/>
-          <w:i w:val="false"/>
-          <w:iCs w:val="false"/>
+          <w:b w:val="false"/>
+          <w:bCs w:val="false"/>
+          <w:i/>
+          <w:iCs/>
           <w:color w:val="auto"/>
           <w:kern w:val="2"/>
           <w:sz w:val="20"/>
@@ -2065,15 +1994,15 @@
           <w:u w:val="none"/>
           <w:lang w:val="en-US" w:eastAsia="zh-CN" w:bidi="hi-IN"/>
         </w:rPr>
-        <w:t>apply</w:t>
+        <w:t>list</w:t>
       </w:r>
       <w:r>
         <w:rPr>
           <w:rFonts w:eastAsia="Songti SC" w:cs="Arial Unicode MS" w:ascii="Georgia" w:hAnsi="Georgia"/>
           <w:b w:val="false"/>
-          <w:bCs/>
-          <w:i w:val="false"/>
-          <w:iCs/>
+          <w:bCs w:val="false"/>
+          <w:i w:val="false"/>
+          <w:iCs w:val="false"/>
           <w:color w:val="auto"/>
           <w:kern w:val="2"/>
           <w:sz w:val="20"/>
@@ -2081,7 +2010,8 @@
           <w:u w:val="none"/>
           <w:lang w:val="en-US" w:eastAsia="zh-CN" w:bidi="hi-IN"/>
         </w:rPr>
-        <w:t xml:space="preserve"> </w:t>
+        <w:tab/>
+        <w:tab/>
       </w:r>
       <w:r>
         <w:rPr>
@@ -2097,14 +2027,14 @@
           <w:u w:val="none"/>
           <w:lang w:val="en-US" w:eastAsia="zh-CN" w:bidi="hi-IN"/>
         </w:rPr>
-        <w:t>fn</w:t>
+        <w:t>T</w:t>
       </w:r>
       <w:r>
         <w:rPr>
           <w:rFonts w:eastAsia="Songti SC" w:cs="Arial Unicode MS" w:ascii="Georgia" w:hAnsi="Georgia"/>
-          <w:b w:val="false"/>
-          <w:bCs/>
-          <w:i w:val="false"/>
+          <w:b/>
+          <w:bCs/>
+          <w:i/>
           <w:iCs/>
           <w:color w:val="auto"/>
           <w:kern w:val="2"/>
@@ -2113,15 +2043,15 @@
           <w:u w:val="none"/>
           <w:lang w:val="en-US" w:eastAsia="zh-CN" w:bidi="hi-IN"/>
         </w:rPr>
-        <w:t xml:space="preserve"> </w:t>
+        <w:tab/>
       </w:r>
       <w:r>
         <w:rPr>
           <w:rFonts w:eastAsia="Songti SC" w:cs="Arial Unicode MS" w:ascii="Georgia" w:hAnsi="Georgia"/>
           <w:b w:val="false"/>
           <w:bCs w:val="false"/>
-          <w:i/>
-          <w:iCs/>
+          <w:i w:val="false"/>
+          <w:iCs w:val="false"/>
           <w:color w:val="auto"/>
           <w:kern w:val="2"/>
           <w:sz w:val="20"/>
@@ -2129,15 +2059,15 @@
           <w:u w:val="none"/>
           <w:lang w:val="en-US" w:eastAsia="zh-CN" w:bidi="hi-IN"/>
         </w:rPr>
-        <w:t>list</w:t>
+        <w:t xml:space="preserve">apply </w:t>
       </w:r>
       <w:r>
         <w:rPr>
           <w:rFonts w:eastAsia="Songti SC" w:cs="Arial Unicode MS" w:ascii="Georgia" w:hAnsi="Georgia"/>
           <w:b w:val="false"/>
           <w:bCs w:val="false"/>
-          <w:i w:val="false"/>
-          <w:iCs w:val="false"/>
+          <w:i/>
+          <w:iCs/>
           <w:color w:val="auto"/>
           <w:kern w:val="2"/>
           <w:sz w:val="20"/>
@@ -2145,15 +2075,14 @@
           <w:u w:val="none"/>
           <w:lang w:val="en-US" w:eastAsia="zh-CN" w:bidi="hi-IN"/>
         </w:rPr>
-        <w:tab/>
-        <w:tab/>
+        <w:t>fn</w:t>
       </w:r>
       <w:r>
         <w:rPr>
           <w:rFonts w:eastAsia="Songti SC" w:cs="Arial Unicode MS" w:ascii="Georgia" w:hAnsi="Georgia"/>
           <w:b w:val="false"/>
           <w:bCs w:val="false"/>
-          <w:i/>
+          <w:i w:val="false"/>
           <w:iCs/>
           <w:color w:val="auto"/>
           <w:kern w:val="2"/>
@@ -2162,15 +2091,15 @@
           <w:u w:val="none"/>
           <w:lang w:val="en-US" w:eastAsia="zh-CN" w:bidi="hi-IN"/>
         </w:rPr>
-        <w:t>T</w:t>
+        <w:t xml:space="preserve"> </w:t>
       </w:r>
       <w:r>
         <w:rPr>
           <w:rFonts w:eastAsia="Songti SC" w:cs="Arial Unicode MS" w:ascii="Georgia" w:hAnsi="Georgia"/>
-          <w:b/>
-          <w:bCs/>
-          <w:i/>
-          <w:iCs/>
+          <w:b w:val="false"/>
+          <w:bCs w:val="false"/>
+          <w:i w:val="false"/>
+          <w:iCs w:val="false"/>
           <w:color w:val="auto"/>
           <w:kern w:val="2"/>
           <w:sz w:val="20"/>
@@ -2178,15 +2107,15 @@
           <w:u w:val="none"/>
           <w:lang w:val="en-US" w:eastAsia="zh-CN" w:bidi="hi-IN"/>
         </w:rPr>
-        <w:tab/>
+        <w:t xml:space="preserve">to </w:t>
       </w:r>
       <w:r>
         <w:rPr>
           <w:rFonts w:eastAsia="Songti SC" w:cs="Arial Unicode MS" w:ascii="Georgia" w:hAnsi="Georgia"/>
           <w:b w:val="false"/>
           <w:bCs w:val="false"/>
-          <w:i w:val="false"/>
-          <w:iCs w:val="false"/>
+          <w:i/>
+          <w:iCs/>
           <w:color w:val="auto"/>
           <w:kern w:val="2"/>
           <w:sz w:val="20"/>
@@ -2194,15 +2123,24 @@
           <w:u w:val="none"/>
           <w:lang w:val="en-US" w:eastAsia="zh-CN" w:bidi="hi-IN"/>
         </w:rPr>
-        <w:t xml:space="preserve">apply </w:t>
-      </w:r>
+        <w:t>list</w:t>
+      </w:r>
+    </w:p>
+    <w:p>
+      <w:pPr>
+        <w:pStyle w:val="Normal"/>
+        <w:rPr>
+          <w:sz w:val="20"/>
+          <w:szCs w:val="20"/>
+        </w:rPr>
+      </w:pPr>
       <w:r>
         <w:rPr>
           <w:rFonts w:eastAsia="Songti SC" w:cs="Arial Unicode MS" w:ascii="Georgia" w:hAnsi="Georgia"/>
           <w:b w:val="false"/>
           <w:bCs w:val="false"/>
-          <w:i/>
-          <w:iCs/>
+          <w:i w:val="false"/>
+          <w:iCs w:val="false"/>
           <w:color w:val="auto"/>
           <w:kern w:val="2"/>
           <w:sz w:val="20"/>
@@ -2210,15 +2148,15 @@
           <w:u w:val="none"/>
           <w:lang w:val="en-US" w:eastAsia="zh-CN" w:bidi="hi-IN"/>
         </w:rPr>
-        <w:t>fn</w:t>
+        <w:t xml:space="preserve"> </w:t>
       </w:r>
       <w:r>
         <w:rPr>
           <w:rFonts w:eastAsia="Songti SC" w:cs="Arial Unicode MS" w:ascii="Georgia" w:hAnsi="Georgia"/>
-          <w:b w:val="false"/>
-          <w:bCs w:val="false"/>
-          <w:i w:val="false"/>
-          <w:iCs/>
+          <w:b/>
+          <w:bCs/>
+          <w:i w:val="false"/>
+          <w:iCs w:val="false"/>
           <w:color w:val="auto"/>
           <w:kern w:val="2"/>
           <w:sz w:val="20"/>
@@ -2226,7 +2164,7 @@
           <w:u w:val="none"/>
           <w:lang w:val="en-US" w:eastAsia="zh-CN" w:bidi="hi-IN"/>
         </w:rPr>
-        <w:t xml:space="preserve"> </w:t>
+        <w:t>compile</w:t>
       </w:r>
       <w:r>
         <w:rPr>
@@ -2242,7 +2180,7 @@
           <w:u w:val="none"/>
           <w:lang w:val="en-US" w:eastAsia="zh-CN" w:bidi="hi-IN"/>
         </w:rPr>
-        <w:t xml:space="preserve">to </w:t>
+        <w:t xml:space="preserve"> </w:t>
       </w:r>
       <w:r>
         <w:rPr>
@@ -2258,17 +2196,11 @@
           <w:u w:val="none"/>
           <w:lang w:val="en-US" w:eastAsia="zh-CN" w:bidi="hi-IN"/>
         </w:rPr>
-        <w:t>list</w:t>
-      </w:r>
-    </w:p>
-    <w:p>
-      <w:pPr>
-        <w:pStyle w:val="Normal"/>
-        <w:rPr>
-          <w:sz w:val="20"/>
-          <w:szCs w:val="20"/>
-        </w:rPr>
-      </w:pPr>
+        <w:t>T</w:t>
+        <w:tab/>
+        <w:tab/>
+        <w:t>T</w:t>
+      </w:r>
       <w:r>
         <w:rPr>
           <w:rFonts w:eastAsia="Songti SC" w:cs="Arial Unicode MS" w:ascii="Georgia" w:hAnsi="Georgia"/>
@@ -2283,13 +2215,22 @@
           <w:u w:val="none"/>
           <w:lang w:val="en-US" w:eastAsia="zh-CN" w:bidi="hi-IN"/>
         </w:rPr>
-        <w:t xml:space="preserve"> </w:t>
-      </w:r>
+        <w:t xml:space="preserve">            compile T in null</w:t>
+      </w:r>
+    </w:p>
+    <w:p>
+      <w:pPr>
+        <w:pStyle w:val="Normal"/>
+        <w:rPr>
+          <w:sz w:val="20"/>
+          <w:szCs w:val="20"/>
+        </w:rPr>
+      </w:pPr>
       <w:r>
         <w:rPr>
           <w:rFonts w:eastAsia="Songti SC" w:cs="Arial Unicode MS" w:ascii="Georgia" w:hAnsi="Georgia"/>
-          <w:b/>
-          <w:bCs/>
+          <w:b w:val="false"/>
+          <w:bCs w:val="false"/>
           <w:i w:val="false"/>
           <w:iCs w:val="false"/>
           <w:color w:val="auto"/>
@@ -2299,7 +2240,7 @@
           <w:u w:val="none"/>
           <w:lang w:val="en-US" w:eastAsia="zh-CN" w:bidi="hi-IN"/>
         </w:rPr>
-        <w:t>compile</w:t>
+        <w:t xml:space="preserve">                                                           </w:t>
       </w:r>
       <w:r>
         <w:rPr>
@@ -2315,15 +2256,24 @@
           <w:u w:val="none"/>
           <w:lang w:val="en-US" w:eastAsia="zh-CN" w:bidi="hi-IN"/>
         </w:rPr>
-        <w:t xml:space="preserve"> </w:t>
-      </w:r>
+        <w:t>environment</w:t>
+      </w:r>
+    </w:p>
+    <w:p>
+      <w:pPr>
+        <w:pStyle w:val="Normal"/>
+        <w:rPr>
+          <w:sz w:val="20"/>
+          <w:szCs w:val="20"/>
+        </w:rPr>
+      </w:pPr>
       <w:r>
         <w:rPr>
           <w:rFonts w:eastAsia="Songti SC" w:cs="Arial Unicode MS" w:ascii="Georgia" w:hAnsi="Georgia"/>
           <w:b w:val="false"/>
           <w:bCs w:val="false"/>
-          <w:i/>
-          <w:iCs/>
+          <w:i w:val="false"/>
+          <w:iCs w:val="false"/>
           <w:color w:val="auto"/>
           <w:kern w:val="2"/>
           <w:sz w:val="20"/>
@@ -2331,16 +2281,13 @@
           <w:u w:val="none"/>
           <w:lang w:val="en-US" w:eastAsia="zh-CN" w:bidi="hi-IN"/>
         </w:rPr>
-        <w:t>T</w:t>
-        <w:tab/>
-        <w:tab/>
-        <w:t>T</w:t>
+        <w:t xml:space="preserve"> </w:t>
       </w:r>
       <w:r>
         <w:rPr>
           <w:rFonts w:eastAsia="Songti SC" w:cs="Arial Unicode MS" w:ascii="Georgia" w:hAnsi="Georgia"/>
-          <w:b w:val="false"/>
-          <w:bCs w:val="false"/>
+          <w:b/>
+          <w:bCs/>
           <w:i w:val="false"/>
           <w:iCs w:val="false"/>
           <w:color w:val="auto"/>
@@ -2350,24 +2297,17 @@
           <w:u w:val="none"/>
           <w:lang w:val="en-US" w:eastAsia="zh-CN" w:bidi="hi-IN"/>
         </w:rPr>
-        <w:t xml:space="preserve">            compile T in null</w:t>
-      </w:r>
-    </w:p>
-    <w:p>
-      <w:pPr>
-        <w:pStyle w:val="Normal"/>
-        <w:rPr>
-          <w:sz w:val="20"/>
-          <w:szCs w:val="20"/>
-        </w:rPr>
-      </w:pPr>
+        <w:t>gensym</w:t>
+        <w:tab/>
+        <w:tab/>
+      </w:r>
       <w:r>
         <w:rPr>
           <w:rFonts w:eastAsia="Songti SC" w:cs="Arial Unicode MS" w:ascii="Georgia" w:hAnsi="Georgia"/>
           <w:b w:val="false"/>
           <w:bCs w:val="false"/>
-          <w:i w:val="false"/>
-          <w:iCs w:val="false"/>
+          <w:i/>
+          <w:iCs/>
           <w:color w:val="auto"/>
           <w:kern w:val="2"/>
           <w:sz w:val="20"/>
@@ -2375,7 +2315,7 @@
           <w:u w:val="none"/>
           <w:lang w:val="en-US" w:eastAsia="zh-CN" w:bidi="hi-IN"/>
         </w:rPr>
-        <w:t xml:space="preserve">                                                           </w:t>
+        <w:t>sym</w:t>
       </w:r>
       <w:r>
         <w:rPr>
@@ -2391,7 +2331,7 @@
           <w:u w:val="none"/>
           <w:lang w:val="en-US" w:eastAsia="zh-CN" w:bidi="hi-IN"/>
         </w:rPr>
-        <w:t>environment</w:t>
+        <w:t xml:space="preserve">       create unique</w:t>
       </w:r>
     </w:p>
     <w:p>
@@ -2416,13 +2356,13 @@
           <w:u w:val="none"/>
           <w:lang w:val="en-US" w:eastAsia="zh-CN" w:bidi="hi-IN"/>
         </w:rPr>
-        <w:t xml:space="preserve"> </w:t>
+        <w:t xml:space="preserve">                                                           </w:t>
       </w:r>
       <w:r>
         <w:rPr>
           <w:rFonts w:eastAsia="Songti SC" w:cs="Arial Unicode MS" w:ascii="Georgia" w:hAnsi="Georgia"/>
-          <w:b/>
-          <w:bCs/>
+          <w:b w:val="false"/>
+          <w:bCs w:val="false"/>
           <w:i w:val="false"/>
           <w:iCs w:val="false"/>
           <w:color w:val="auto"/>
@@ -2432,92 +2372,73 @@
           <w:u w:val="none"/>
           <w:lang w:val="en-US" w:eastAsia="zh-CN" w:bidi="hi-IN"/>
         </w:rPr>
-        <w:t>gensym</w:t>
-        <w:tab/>
-        <w:tab/>
-      </w:r>
-      <w:r>
-        <w:rPr>
-          <w:rFonts w:eastAsia="Songti SC" w:cs="Arial Unicode MS" w:ascii="Georgia" w:hAnsi="Georgia"/>
-          <w:b w:val="false"/>
-          <w:bCs w:val="false"/>
-          <w:i/>
-          <w:iCs/>
+        <w:t>uninterned symbol</w:t>
+      </w:r>
+    </w:p>
+    <w:p>
+      <w:pPr>
+        <w:pStyle w:val="Normal"/>
+        <w:rPr>
+          <w:sz w:val="20"/>
+          <w:szCs w:val="20"/>
+        </w:rPr>
+      </w:pPr>
+      <w:r>
+        <w:rPr>
+          <w:rFonts w:eastAsia="Songti SC" w:cs="Arial Unicode MS"/>
+          <w:b w:val="false"/>
+          <w:bCs w:val="false"/>
+          <w:i w:val="false"/>
+          <w:iCs w:val="false"/>
           <w:color w:val="auto"/>
           <w:kern w:val="2"/>
-          <w:sz w:val="20"/>
-          <w:szCs w:val="20"/>
           <w:u w:val="none"/>
           <w:lang w:val="en-US" w:eastAsia="zh-CN" w:bidi="hi-IN"/>
         </w:rPr>
-        <w:t>sym</w:t>
-      </w:r>
-      <w:r>
-        <w:rPr>
-          <w:rFonts w:eastAsia="Songti SC" w:cs="Arial Unicode MS" w:ascii="Georgia" w:hAnsi="Georgia"/>
-          <w:b w:val="false"/>
-          <w:bCs w:val="false"/>
+        <w:t xml:space="preserve"> </w:t>
+      </w:r>
+      <w:r>
+        <w:rPr>
+          <w:rFonts w:eastAsia="Songti SC" w:cs="Arial Unicode MS"/>
+          <w:b/>
+          <w:bCs/>
           <w:i w:val="false"/>
           <w:iCs w:val="false"/>
           <w:color w:val="auto"/>
           <w:kern w:val="2"/>
-          <w:sz w:val="20"/>
-          <w:szCs w:val="20"/>
           <w:u w:val="none"/>
           <w:lang w:val="en-US" w:eastAsia="zh-CN" w:bidi="hi-IN"/>
         </w:rPr>
-        <w:t xml:space="preserve">       create unique</w:t>
-      </w:r>
-    </w:p>
-    <w:p>
-      <w:pPr>
-        <w:pStyle w:val="Normal"/>
-        <w:rPr>
-          <w:sz w:val="20"/>
-          <w:szCs w:val="20"/>
-        </w:rPr>
-      </w:pPr>
-      <w:r>
-        <w:rPr>
-          <w:rFonts w:eastAsia="Songti SC" w:cs="Arial Unicode MS" w:ascii="Georgia" w:hAnsi="Georgia"/>
+        <w:t>eql</w:t>
+      </w:r>
+      <w:r>
+        <w:rPr>
+          <w:rFonts w:eastAsia="Songti SC" w:cs="Arial Unicode MS"/>
           <w:b w:val="false"/>
           <w:bCs w:val="false"/>
           <w:i w:val="false"/>
           <w:iCs w:val="false"/>
           <w:color w:val="auto"/>
           <w:kern w:val="2"/>
-          <w:sz w:val="20"/>
-          <w:szCs w:val="20"/>
           <w:u w:val="none"/>
           <w:lang w:val="en-US" w:eastAsia="zh-CN" w:bidi="hi-IN"/>
         </w:rPr>
-        <w:t xml:space="preserve">                                                           </w:t>
-      </w:r>
-      <w:r>
-        <w:rPr>
-          <w:rFonts w:eastAsia="Songti SC" w:cs="Arial Unicode MS" w:ascii="Georgia" w:hAnsi="Georgia"/>
-          <w:b w:val="false"/>
-          <w:bCs w:val="false"/>
-          <w:i w:val="false"/>
-          <w:iCs w:val="false"/>
+        <w:t xml:space="preserve"> </w:t>
+      </w:r>
+      <w:r>
+        <w:rPr>
+          <w:rFonts w:eastAsia="Songti SC" w:cs="Arial Unicode MS"/>
+          <w:b w:val="false"/>
+          <w:bCs w:val="false"/>
+          <w:i/>
+          <w:iCs/>
           <w:color w:val="auto"/>
           <w:kern w:val="2"/>
-          <w:sz w:val="20"/>
-          <w:szCs w:val="20"/>
           <w:u w:val="none"/>
           <w:lang w:val="en-US" w:eastAsia="zh-CN" w:bidi="hi-IN"/>
         </w:rPr>
-        <w:t>uninterned symbol</w:t>
-      </w:r>
-    </w:p>
-    <w:p>
-      <w:pPr>
-        <w:pStyle w:val="Normal"/>
-        <w:rPr>
-          <w:sz w:val="20"/>
-          <w:szCs w:val="20"/>
-        </w:rPr>
-      </w:pPr>
+        <w:t>T T</w:t>
+      </w:r>
       <w:r>
         <w:rPr>
           <w:rFonts w:eastAsia="Songti SC" w:cs="Arial Unicode MS"/>
@@ -2530,21 +2451,21 @@
           <w:u w:val="none"/>
           <w:lang w:val="en-US" w:eastAsia="zh-CN" w:bidi="hi-IN"/>
         </w:rPr>
-        <w:t xml:space="preserve"> </w:t>
+        <w:t xml:space="preserve">                       </w:t>
       </w:r>
       <w:r>
         <w:rPr>
           <w:rFonts w:eastAsia="Songti SC" w:cs="Arial Unicode MS"/>
-          <w:b/>
-          <w:bCs/>
-          <w:i w:val="false"/>
-          <w:iCs w:val="false"/>
+          <w:b w:val="false"/>
+          <w:bCs w:val="false"/>
+          <w:i/>
+          <w:iCs/>
           <w:color w:val="auto"/>
           <w:kern w:val="2"/>
           <w:u w:val="none"/>
           <w:lang w:val="en-US" w:eastAsia="zh-CN" w:bidi="hi-IN"/>
         </w:rPr>
-        <w:t>eql</w:t>
+        <w:t>bool</w:t>
       </w:r>
       <w:r>
         <w:rPr>
@@ -2558,62 +2479,6 @@
           <w:u w:val="none"/>
           <w:lang w:val="en-US" w:eastAsia="zh-CN" w:bidi="hi-IN"/>
         </w:rPr>
-        <w:t xml:space="preserve"> </w:t>
-      </w:r>
-      <w:r>
-        <w:rPr>
-          <w:rFonts w:eastAsia="Songti SC" w:cs="Arial Unicode MS"/>
-          <w:b w:val="false"/>
-          <w:bCs w:val="false"/>
-          <w:i/>
-          <w:iCs/>
-          <w:color w:val="auto"/>
-          <w:kern w:val="2"/>
-          <w:u w:val="none"/>
-          <w:lang w:val="en-US" w:eastAsia="zh-CN" w:bidi="hi-IN"/>
-        </w:rPr>
-        <w:t>T T</w:t>
-      </w:r>
-      <w:r>
-        <w:rPr>
-          <w:rFonts w:eastAsia="Songti SC" w:cs="Arial Unicode MS"/>
-          <w:b w:val="false"/>
-          <w:bCs w:val="false"/>
-          <w:i w:val="false"/>
-          <w:iCs w:val="false"/>
-          <w:color w:val="auto"/>
-          <w:kern w:val="2"/>
-          <w:u w:val="none"/>
-          <w:lang w:val="en-US" w:eastAsia="zh-CN" w:bidi="hi-IN"/>
-        </w:rPr>
-        <w:t xml:space="preserve">                       </w:t>
-      </w:r>
-      <w:r>
-        <w:rPr>
-          <w:rFonts w:eastAsia="Songti SC" w:cs="Arial Unicode MS"/>
-          <w:b w:val="false"/>
-          <w:bCs w:val="false"/>
-          <w:i/>
-          <w:iCs/>
-          <w:color w:val="auto"/>
-          <w:kern w:val="2"/>
-          <w:u w:val="none"/>
-          <w:lang w:val="en-US" w:eastAsia="zh-CN" w:bidi="hi-IN"/>
-        </w:rPr>
-        <w:t>bool</w:t>
-      </w:r>
-      <w:r>
-        <w:rPr>
-          <w:rFonts w:eastAsia="Songti SC" w:cs="Arial Unicode MS"/>
-          <w:b w:val="false"/>
-          <w:bCs w:val="false"/>
-          <w:i w:val="false"/>
-          <w:iCs w:val="false"/>
-          <w:color w:val="auto"/>
-          <w:kern w:val="2"/>
-          <w:u w:val="none"/>
-          <w:lang w:val="en-US" w:eastAsia="zh-CN" w:bidi="hi-IN"/>
-        </w:rPr>
         <w:t xml:space="preserve">     eql predicate</w:t>
       </w:r>
     </w:p>
@@ -2621,6 +2486,18 @@
       <w:pPr>
         <w:pStyle w:val="Normal"/>
         <w:rPr>
+          <w:sz w:val="20"/>
+          <w:szCs w:val="20"/>
+        </w:rPr>
+      </w:pPr>
+      <w:r>
+        <w:rPr/>
+      </w:r>
+    </w:p>
+    <w:p>
+      <w:pPr>
+        <w:pStyle w:val="Normal"/>
+        <w:rPr>
           <w:rFonts w:ascii="Georgia" w:hAnsi="Georgia"/>
           <w:sz w:val="20"/>
           <w:szCs w:val="20"/>
@@ -2931,7 +2808,7 @@
           <w:sz w:val="20"/>
           <w:szCs w:val="20"/>
         </w:rPr>
-        <w:t>if</w:t>
+        <w:t>%if</w:t>
       </w:r>
       <w:r>
         <w:rPr>
@@ -2944,7 +2821,6 @@
         <w:t xml:space="preserve"> T 'T </w:t>
         <w:tab/>
         <w:tab/>
-        <w:tab/>
         <w:t xml:space="preserve">T              </w:t>
       </w:r>
       <w:r>
@@ -2986,7 +2862,7 @@
           <w:sz w:val="20"/>
           <w:szCs w:val="20"/>
         </w:rPr>
-        <w:t xml:space="preserve">if </w:t>
+        <w:t xml:space="preserve">%if </w:t>
       </w:r>
       <w:r>
         <w:rPr>
@@ -5894,6 +5770,19 @@
           <w:szCs w:val="20"/>
           <w:u w:val="none"/>
         </w:rPr>
+        <w:t xml:space="preserve"> </w:t>
+      </w:r>
+      <w:r>
+        <w:rPr>
+          <w:rFonts w:ascii="Georgia" w:hAnsi="Georgia"/>
+          <w:b/>
+          <w:bCs/>
+          <w:i w:val="false"/>
+          <w:iCs w:val="false"/>
+          <w:sz w:val="20"/>
+          <w:szCs w:val="20"/>
+          <w:u w:val="none"/>
+        </w:rPr>
         <w:t>%string=</w:t>
       </w:r>
       <w:r>
@@ -5957,20 +5846,6 @@
         <w:tab/>
         <w:tab/>
         <w:t>bool</w:t>
-        <w:tab/>
-        <w:t xml:space="preserve"> </w:t>
-      </w:r>
-      <w:r>
-        <w:rPr>
-          <w:rFonts w:ascii="Georgia" w:hAnsi="Georgia"/>
-          <w:b w:val="false"/>
-          <w:i w:val="false"/>
-          <w:iCs w:val="false"/>
-          <w:sz w:val="20"/>
-          <w:szCs w:val="20"/>
-          <w:u w:val="none"/>
-        </w:rPr>
-        <w:t xml:space="preserve"> </w:t>
       </w:r>
     </w:p>
     <w:p>
@@ -12719,27 +12594,7 @@
           <w:sz w:val="20"/>
           <w:szCs w:val="20"/>
         </w:rPr>
-        <w:t>f</w:t>
-      </w:r>
-      <w:r>
-        <w:rPr>
-          <w:rFonts w:ascii="Georgia" w:hAnsi="Georgia"/>
-          <w:b/>
-          <w:bCs/>
-          <w:sz w:val="20"/>
-          <w:szCs w:val="20"/>
-        </w:rPr>
-        <w:t>unc</w:t>
-      </w:r>
-      <w:r>
-        <w:rPr>
-          <w:rFonts w:ascii="Georgia" w:hAnsi="Georgia"/>
-          <w:b/>
-          <w:bCs/>
-          <w:sz w:val="20"/>
-          <w:szCs w:val="20"/>
-        </w:rPr>
-        <w:t>all</w:t>
+        <w:t>funcall</w:t>
       </w:r>
       <w:r>
         <w:rPr>
@@ -12974,31 +12829,80 @@
           <w:sz w:val="20"/>
           <w:szCs w:val="20"/>
         </w:rPr>
-        <w:t>vector</w:t>
-      </w:r>
-      <w:r>
-        <w:rPr>
-          <w:rFonts w:ascii="Georgia" w:hAnsi="Georgia"/>
-          <w:b w:val="false"/>
-          <w:bCs w:val="false"/>
-          <w:sz w:val="20"/>
-          <w:szCs w:val="20"/>
-        </w:rPr>
-        <w:t xml:space="preserve">  &amp;rest</w:t>
-        <w:tab/>
-        <w:tab/>
-      </w:r>
-      <w:r>
-        <w:rPr>
-          <w:rFonts w:ascii="Georgia" w:hAnsi="Georgia"/>
-          <w:b w:val="false"/>
-          <w:bCs w:val="false"/>
-          <w:i/>
-          <w:iCs/>
-          <w:sz w:val="20"/>
-          <w:szCs w:val="20"/>
-        </w:rPr>
-        <w:t xml:space="preserve">vector     vector </w:t>
+        <w:t>mapc</w:t>
+      </w:r>
+      <w:r>
+        <w:rPr>
+          <w:rFonts w:ascii="Georgia" w:hAnsi="Georgia"/>
+          <w:b w:val="false"/>
+          <w:bCs w:val="false"/>
+          <w:sz w:val="20"/>
+          <w:szCs w:val="20"/>
+        </w:rPr>
+        <w:t xml:space="preserve">  </w:t>
+      </w:r>
+      <w:r>
+        <w:rPr>
+          <w:rFonts w:ascii="Georgia" w:hAnsi="Georgia"/>
+          <w:b w:val="false"/>
+          <w:bCs w:val="false"/>
+          <w:i/>
+          <w:iCs/>
+          <w:sz w:val="20"/>
+          <w:szCs w:val="20"/>
+        </w:rPr>
+        <w:t>fn</w:t>
+      </w:r>
+      <w:r>
+        <w:rPr>
+          <w:rFonts w:ascii="Georgia" w:hAnsi="Georgia"/>
+          <w:b w:val="false"/>
+          <w:bCs w:val="false"/>
+          <w:sz w:val="20"/>
+          <w:szCs w:val="20"/>
+        </w:rPr>
+        <w:t xml:space="preserve"> &amp;rest</w:t>
+        <w:tab/>
+        <w:t xml:space="preserve"> ...</w:t>
+        <w:tab/>
+      </w:r>
+      <w:r>
+        <w:rPr>
+          <w:rFonts w:ascii="Georgia" w:hAnsi="Georgia"/>
+          <w:b w:val="false"/>
+          <w:bCs w:val="false"/>
+          <w:i/>
+          <w:iCs/>
+          <w:sz w:val="20"/>
+          <w:szCs w:val="20"/>
+        </w:rPr>
+        <w:t xml:space="preserve">list    </w:t>
+        <w:tab/>
+        <w:t xml:space="preserve">  </w:t>
+      </w:r>
+      <w:r>
+        <w:rPr>
+          <w:rFonts w:ascii="Georgia" w:hAnsi="Georgia"/>
+          <w:b w:val="false"/>
+          <w:bCs w:val="false"/>
+          <w:i w:val="false"/>
+          <w:iCs w:val="false"/>
+          <w:sz w:val="20"/>
+          <w:szCs w:val="20"/>
+        </w:rPr>
+        <w:t>mapc</w:t>
+      </w:r>
+      <w:r>
+        <w:rPr>
+          <w:rFonts w:ascii="Georgia" w:hAnsi="Georgia"/>
+          <w:b w:val="false"/>
+          <w:bCs w:val="false"/>
+          <w:i/>
+          <w:iCs/>
+          <w:sz w:val="20"/>
+          <w:szCs w:val="20"/>
+        </w:rPr>
+        <w:t xml:space="preserve"> </w:t>
       </w:r>
       <w:r>
         <w:rPr>
@@ -13032,48 +12936,332 @@
           <w:sz w:val="16"/>
           <w:szCs w:val="16"/>
         </w:rPr>
-      </w:r>
-    </w:p>
-    <w:p>
-      <w:pPr>
-        <w:pStyle w:val="Normal"/>
-        <w:rPr>
-          <w:rFonts w:ascii="Georgia" w:hAnsi="Georgia"/>
-          <w:b/>
-          <w:bCs/>
-          <w:sz w:val="16"/>
-          <w:szCs w:val="16"/>
-        </w:rPr>
-      </w:pPr>
-      <w:r>
-        <w:rPr>
-          <w:rFonts w:ascii="Georgia" w:hAnsi="Georgia"/>
-          <w:b/>
-          <w:bCs/>
-          <w:sz w:val="16"/>
-          <w:szCs w:val="16"/>
-        </w:rPr>
-      </w:r>
-    </w:p>
-    <w:p>
-      <w:pPr>
-        <w:pStyle w:val="Normal"/>
-        <w:rPr>
-          <w:rFonts w:ascii="Georgia" w:hAnsi="Georgia"/>
-          <w:b/>
-          <w:bCs/>
-          <w:sz w:val="16"/>
-          <w:szCs w:val="16"/>
-        </w:rPr>
-      </w:pPr>
-      <w:r>
-        <w:rPr>
-          <w:rFonts w:ascii="Georgia" w:hAnsi="Georgia"/>
-          <w:b/>
-          <w:bCs/>
-          <w:sz w:val="16"/>
-          <w:szCs w:val="16"/>
-        </w:rPr>
+        <w:t xml:space="preserve"> </w:t>
+      </w:r>
+      <w:r>
+        <w:rPr>
+          <w:rFonts w:ascii="Georgia" w:hAnsi="Georgia"/>
+          <w:b/>
+          <w:bCs/>
+          <w:sz w:val="20"/>
+          <w:szCs w:val="20"/>
+        </w:rPr>
+        <w:t>mapcar</w:t>
+      </w:r>
+      <w:r>
+        <w:rPr>
+          <w:rFonts w:ascii="Georgia" w:hAnsi="Georgia"/>
+          <w:b w:val="false"/>
+          <w:bCs w:val="false"/>
+          <w:sz w:val="20"/>
+          <w:szCs w:val="20"/>
+        </w:rPr>
+        <w:t xml:space="preserve">  </w:t>
+      </w:r>
+      <w:r>
+        <w:rPr>
+          <w:rFonts w:ascii="Georgia" w:hAnsi="Georgia"/>
+          <w:b w:val="false"/>
+          <w:bCs w:val="false"/>
+          <w:i/>
+          <w:iCs/>
+          <w:sz w:val="20"/>
+          <w:szCs w:val="20"/>
+        </w:rPr>
+        <w:t>fn</w:t>
+      </w:r>
+      <w:r>
+        <w:rPr>
+          <w:rFonts w:ascii="Georgia" w:hAnsi="Georgia"/>
+          <w:b w:val="false"/>
+          <w:bCs w:val="false"/>
+          <w:sz w:val="20"/>
+          <w:szCs w:val="20"/>
+        </w:rPr>
+        <w:t xml:space="preserve"> &amp;rest ...</w:t>
+        <w:tab/>
+      </w:r>
+      <w:r>
+        <w:rPr>
+          <w:rFonts w:ascii="Georgia" w:hAnsi="Georgia"/>
+          <w:b w:val="false"/>
+          <w:bCs w:val="false"/>
+          <w:i/>
+          <w:iCs/>
+          <w:sz w:val="20"/>
+          <w:szCs w:val="20"/>
+        </w:rPr>
+        <w:t xml:space="preserve">list     </w:t>
+        <w:tab/>
+        <w:t xml:space="preserve">  </w:t>
+      </w:r>
+      <w:r>
+        <w:rPr>
+          <w:rFonts w:ascii="Georgia" w:hAnsi="Georgia"/>
+          <w:b w:val="false"/>
+          <w:bCs w:val="false"/>
+          <w:i w:val="false"/>
+          <w:iCs w:val="false"/>
+          <w:sz w:val="20"/>
+          <w:szCs w:val="20"/>
+        </w:rPr>
+        <w:t>mapcar</w:t>
+      </w:r>
+      <w:r>
+        <w:rPr>
+          <w:rFonts w:ascii="Georgia" w:hAnsi="Georgia"/>
+          <w:b w:val="false"/>
+          <w:bCs w:val="false"/>
+          <w:i/>
+          <w:iCs/>
+          <w:sz w:val="20"/>
+          <w:szCs w:val="20"/>
+        </w:rPr>
+        <w:t xml:space="preserve"> </w:t>
+      </w:r>
+      <w:r>
+        <w:rPr>
+          <w:rFonts w:ascii="Georgia" w:hAnsi="Georgia"/>
+          <w:b w:val="false"/>
+          <w:bCs w:val="false"/>
+          <w:i w:val="false"/>
+          <w:iCs w:val="false"/>
+          <w:sz w:val="20"/>
+          <w:szCs w:val="20"/>
+        </w:rPr>
+        <w:t>of ...</w:t>
+      </w:r>
+    </w:p>
+    <w:p>
+      <w:pPr>
+        <w:pStyle w:val="Normal"/>
+        <w:rPr>
+          <w:rFonts w:ascii="Georgia" w:hAnsi="Georgia"/>
+          <w:b/>
+          <w:bCs/>
+          <w:sz w:val="16"/>
+          <w:szCs w:val="16"/>
+        </w:rPr>
+      </w:pPr>
+      <w:r>
+        <w:rPr>
+          <w:rFonts w:ascii="Georgia" w:hAnsi="Georgia"/>
+          <w:b/>
+          <w:bCs/>
+          <w:sz w:val="16"/>
+          <w:szCs w:val="16"/>
+        </w:rPr>
+        <w:t xml:space="preserve"> </w:t>
+      </w:r>
+      <w:r>
+        <w:rPr>
+          <w:rFonts w:ascii="Georgia" w:hAnsi="Georgia"/>
+          <w:b/>
+          <w:bCs/>
+          <w:sz w:val="20"/>
+          <w:szCs w:val="20"/>
+        </w:rPr>
+        <w:t>mapl</w:t>
+      </w:r>
+      <w:r>
+        <w:rPr>
+          <w:rFonts w:ascii="Georgia" w:hAnsi="Georgia"/>
+          <w:b w:val="false"/>
+          <w:bCs w:val="false"/>
+          <w:sz w:val="20"/>
+          <w:szCs w:val="20"/>
+        </w:rPr>
+        <w:t xml:space="preserve">  </w:t>
+      </w:r>
+      <w:r>
+        <w:rPr>
+          <w:rFonts w:ascii="Georgia" w:hAnsi="Georgia"/>
+          <w:b w:val="false"/>
+          <w:bCs w:val="false"/>
+          <w:i/>
+          <w:iCs/>
+          <w:sz w:val="20"/>
+          <w:szCs w:val="20"/>
+        </w:rPr>
+        <w:t>fn</w:t>
+      </w:r>
+      <w:r>
+        <w:rPr>
+          <w:rFonts w:ascii="Georgia" w:hAnsi="Georgia"/>
+          <w:b w:val="false"/>
+          <w:bCs w:val="false"/>
+          <w:sz w:val="20"/>
+          <w:szCs w:val="20"/>
+        </w:rPr>
+        <w:t xml:space="preserve"> &amp;rest</w:t>
+        <w:tab/>
+        <w:t>...</w:t>
+        <w:tab/>
+      </w:r>
+      <w:r>
+        <w:rPr>
+          <w:rFonts w:ascii="Georgia" w:hAnsi="Georgia"/>
+          <w:b w:val="false"/>
+          <w:bCs w:val="false"/>
+          <w:i/>
+          <w:iCs/>
+          <w:sz w:val="20"/>
+          <w:szCs w:val="20"/>
+        </w:rPr>
+        <w:t xml:space="preserve">list     </w:t>
+        <w:tab/>
+        <w:t xml:space="preserve">  </w:t>
+      </w:r>
+      <w:r>
+        <w:rPr>
+          <w:rFonts w:ascii="Georgia" w:hAnsi="Georgia"/>
+          <w:b w:val="false"/>
+          <w:bCs w:val="false"/>
+          <w:i w:val="false"/>
+          <w:iCs w:val="false"/>
+          <w:sz w:val="20"/>
+          <w:szCs w:val="20"/>
+        </w:rPr>
+        <w:t>mapl</w:t>
+      </w:r>
+      <w:r>
+        <w:rPr>
+          <w:rFonts w:ascii="Georgia" w:hAnsi="Georgia"/>
+          <w:b w:val="false"/>
+          <w:bCs w:val="false"/>
+          <w:i/>
+          <w:iCs/>
+          <w:sz w:val="20"/>
+          <w:szCs w:val="20"/>
+        </w:rPr>
+        <w:t xml:space="preserve"> </w:t>
+      </w:r>
+      <w:r>
+        <w:rPr>
+          <w:rFonts w:ascii="Georgia" w:hAnsi="Georgia"/>
+          <w:b w:val="false"/>
+          <w:bCs w:val="false"/>
+          <w:i w:val="false"/>
+          <w:iCs w:val="false"/>
+          <w:sz w:val="20"/>
+          <w:szCs w:val="20"/>
+        </w:rPr>
+        <w:t>of ...</w:t>
+      </w:r>
+    </w:p>
+    <w:p>
+      <w:pPr>
+        <w:pStyle w:val="Normal"/>
+        <w:rPr>
+          <w:rFonts w:ascii="Georgia" w:hAnsi="Georgia"/>
+          <w:b/>
+          <w:bCs/>
+          <w:sz w:val="16"/>
+          <w:szCs w:val="16"/>
+        </w:rPr>
+      </w:pPr>
+      <w:r>
+        <w:rPr>
+          <w:rFonts w:ascii="Georgia" w:hAnsi="Georgia"/>
+          <w:b/>
+          <w:bCs/>
+          <w:sz w:val="16"/>
+          <w:szCs w:val="16"/>
+        </w:rPr>
+        <w:t xml:space="preserve"> </w:t>
+      </w:r>
+      <w:r>
+        <w:rPr>
+          <w:rFonts w:ascii="Georgia" w:hAnsi="Georgia"/>
+          <w:b/>
+          <w:bCs/>
+          <w:sz w:val="20"/>
+          <w:szCs w:val="20"/>
+        </w:rPr>
+        <w:t>maplist</w:t>
+      </w:r>
+      <w:r>
+        <w:rPr>
+          <w:rFonts w:ascii="Georgia" w:hAnsi="Georgia"/>
+          <w:b w:val="false"/>
+          <w:bCs w:val="false"/>
+          <w:sz w:val="20"/>
+          <w:szCs w:val="20"/>
+        </w:rPr>
+        <w:t xml:space="preserve">  </w:t>
+      </w:r>
+      <w:r>
+        <w:rPr>
+          <w:rFonts w:ascii="Georgia" w:hAnsi="Georgia"/>
+          <w:b w:val="false"/>
+          <w:bCs w:val="false"/>
+          <w:i/>
+          <w:iCs/>
+          <w:sz w:val="20"/>
+          <w:szCs w:val="20"/>
+        </w:rPr>
+        <w:t>fn</w:t>
+      </w:r>
+      <w:r>
+        <w:rPr>
+          <w:rFonts w:ascii="Georgia" w:hAnsi="Georgia"/>
+          <w:b w:val="false"/>
+          <w:bCs w:val="false"/>
+          <w:sz w:val="20"/>
+          <w:szCs w:val="20"/>
+        </w:rPr>
+        <w:t xml:space="preserve"> &amp;rest ...</w:t>
+        <w:tab/>
+      </w:r>
+      <w:r>
+        <w:rPr>
+          <w:rFonts w:ascii="Georgia" w:hAnsi="Georgia"/>
+          <w:b w:val="false"/>
+          <w:bCs w:val="false"/>
+          <w:i/>
+          <w:iCs/>
+          <w:sz w:val="20"/>
+          <w:szCs w:val="20"/>
+        </w:rPr>
+        <w:t xml:space="preserve">list    </w:t>
+        <w:tab/>
+        <w:t xml:space="preserve">  </w:t>
+      </w:r>
+      <w:r>
+        <w:rPr>
+          <w:rFonts w:ascii="Georgia" w:hAnsi="Georgia"/>
+          <w:b w:val="false"/>
+          <w:bCs w:val="false"/>
+          <w:i w:val="false"/>
+          <w:iCs w:val="false"/>
+          <w:sz w:val="20"/>
+          <w:szCs w:val="20"/>
+        </w:rPr>
+        <w:t>maplist</w:t>
+      </w:r>
+      <w:r>
+        <w:rPr>
+          <w:rFonts w:ascii="Georgia" w:hAnsi="Georgia"/>
+          <w:b w:val="false"/>
+          <w:bCs w:val="false"/>
+          <w:i/>
+          <w:iCs/>
+          <w:sz w:val="20"/>
+          <w:szCs w:val="20"/>
+        </w:rPr>
+        <w:t xml:space="preserve"> </w:t>
+      </w:r>
+      <w:r>
+        <w:rPr>
+          <w:rFonts w:ascii="Georgia" w:hAnsi="Georgia"/>
+          <w:b w:val="false"/>
+          <w:bCs w:val="false"/>
+          <w:i w:val="false"/>
+          <w:iCs w:val="false"/>
+          <w:sz w:val="20"/>
+          <w:szCs w:val="20"/>
+        </w:rPr>
+        <w:t>of ...</w:t>
       </w:r>
     </w:p>
     <w:p>
@@ -13467,6 +13655,22 @@
           <w:lang w:val="en-US" w:eastAsia="zh-CN" w:bidi="hi-IN"/>
         </w:rPr>
       </w:pPr>
+      <w:r>
+        <w:rPr>
+          <w:rFonts w:eastAsia="Songti SC" w:cs="Arial Unicode MS" w:ascii="Georgia" w:hAnsi="Georgia"/>
+          <w:b/>
+          <w:bCs/>
+          <w:i w:val="false"/>
+          <w:iCs w:val="false"/>
+          <w:color w:val="auto"/>
+          <w:kern w:val="2"/>
+          <w:sz w:val="20"/>
+          <w:szCs w:val="20"/>
+          <w:u w:val="none"/>
+          <w:lang w:val="en-US" w:eastAsia="zh-CN" w:bidi="hi-IN"/>
+        </w:rPr>
+        <w:t xml:space="preserve"> </w:t>
+      </w:r>
       <w:r>
         <w:rPr>
           <w:rFonts w:eastAsia="Songti SC" w:cs="Arial Unicode MS" w:ascii="Georgia" w:hAnsi="Georgia"/>

</xml_diff>

<commit_message>
#706 - common: adopt core typespec
</commit_message>
<xml_diff>
--- a/doc/refcards/core-ref.docx
+++ b/doc/refcards/core-ref.docx
@@ -66,7 +66,7 @@
           <w:tab w:val="left" w:pos="4110" w:leader="none"/>
         </w:tabs>
         <w:suppressAutoHyphens w:val="true"/>
-        <w:overflowPunct w:val="false"/>
+        <w:overflowPunct w:val="true"/>
         <w:bidi w:val="0"/>
         <w:spacing w:before="0" w:after="0"/>
         <w:ind w:hanging="0" w:start="0" w:end="0"/>
@@ -327,7 +327,19 @@
           <w:sz w:val="16"/>
           <w:szCs w:val="16"/>
         </w:rPr>
-        <w:t>0.0.9</w:t>
+        <w:t>0.0.</w:t>
+      </w:r>
+      <w:r>
+        <w:rPr>
+          <w:rFonts w:ascii="Georgia" w:hAnsi="Georgia"/>
+          <w:b/>
+          <w:bCs/>
+          <w:i/>
+          <w:iCs/>
+          <w:sz w:val="16"/>
+          <w:szCs w:val="16"/>
+        </w:rPr>
+        <w:t>10</w:t>
       </w:r>
     </w:p>
     <w:p>
@@ -1081,6 +1093,22 @@
           <w:u w:val="none"/>
         </w:rPr>
         <w:t>string</w:t>
+        <w:tab/>
+        <w:tab/>
+        <w:tab/>
+      </w:r>
+      <w:r>
+        <w:rPr>
+          <w:rFonts w:ascii="Georgia" w:hAnsi="Georgia"/>
+          <w:b w:val="false"/>
+          <w:bCs w:val="false"/>
+          <w:i/>
+          <w:iCs/>
+          <w:sz w:val="20"/>
+          <w:szCs w:val="20"/>
+          <w:u w:val="none"/>
+        </w:rPr>
+        <w:t>str</w:t>
       </w:r>
     </w:p>
     <w:p>
@@ -2491,7 +2519,10 @@
         </w:rPr>
       </w:pPr>
       <w:r>
-        <w:rPr/>
+        <w:rPr>
+          <w:sz w:val="20"/>
+          <w:szCs w:val="20"/>
+        </w:rPr>
       </w:r>
     </w:p>
     <w:p>
@@ -2908,7 +2939,7 @@
         <w:pStyle w:val="Normal"/>
         <w:widowControl/>
         <w:suppressAutoHyphens w:val="true"/>
-        <w:overflowPunct w:val="false"/>
+        <w:overflowPunct w:val="true"/>
         <w:bidi w:val="0"/>
         <w:spacing w:before="0" w:after="0"/>
         <w:ind w:hanging="0" w:start="0" w:end="0"/>
@@ -5501,7 +5532,7 @@
           <w:szCs w:val="20"/>
           <w:u w:val="none"/>
         </w:rPr>
-        <w:t>char string</w:t>
+        <w:t>char str</w:t>
         <w:tab/>
         <w:t xml:space="preserve">  </w:t>
       </w:r>
@@ -5662,6 +5693,55 @@
         </w:rPr>
         <w:t>string fix 'fix</w:t>
         <w:tab/>
+        <w:t>str</w:t>
+      </w:r>
+      <w:r>
+        <w:rPr>
+          <w:rFonts w:ascii="Georgia" w:hAnsi="Georgia"/>
+          <w:b w:val="false"/>
+          <w:i w:val="false"/>
+          <w:iCs w:val="false"/>
+          <w:sz w:val="20"/>
+          <w:szCs w:val="20"/>
+          <w:u w:val="none"/>
+        </w:rPr>
+        <w:t xml:space="preserve">           substring of</w:t>
+      </w:r>
+    </w:p>
+    <w:p>
+      <w:pPr>
+        <w:pStyle w:val="Normal"/>
+        <w:rPr>
+          <w:sz w:val="20"/>
+          <w:szCs w:val="20"/>
+        </w:rPr>
+      </w:pPr>
+      <w:r>
+        <w:rPr>
+          <w:rFonts w:ascii="Georgia" w:hAnsi="Georgia"/>
+          <w:b w:val="false"/>
+          <w:i w:val="false"/>
+          <w:iCs w:val="false"/>
+          <w:sz w:val="20"/>
+          <w:szCs w:val="20"/>
+          <w:u w:val="none"/>
+        </w:rPr>
+        <w:tab/>
+        <w:tab/>
+        <w:tab/>
+        <w:tab/>
+        <w:t xml:space="preserve">  </w:t>
+      </w:r>
+      <w:r>
+        <w:rPr>
+          <w:rFonts w:ascii="Georgia" w:hAnsi="Georgia"/>
+          <w:b w:val="false"/>
+          <w:i/>
+          <w:iCs/>
+          <w:sz w:val="20"/>
+          <w:szCs w:val="20"/>
+          <w:u w:val="none"/>
+        </w:rPr>
         <w:t>string</w:t>
       </w:r>
       <w:r>
@@ -5674,30 +5754,115 @@
           <w:szCs w:val="20"/>
           <w:u w:val="none"/>
         </w:rPr>
-        <w:t xml:space="preserve">      substring of</w:t>
-      </w:r>
-    </w:p>
-    <w:p>
-      <w:pPr>
-        <w:pStyle w:val="Normal"/>
-        <w:rPr>
-          <w:sz w:val="20"/>
-          <w:szCs w:val="20"/>
-        </w:rPr>
-      </w:pPr>
-      <w:r>
-        <w:rPr>
-          <w:rFonts w:ascii="Georgia" w:hAnsi="Georgia"/>
-          <w:b w:val="false"/>
-          <w:i w:val="false"/>
-          <w:iCs w:val="false"/>
-          <w:sz w:val="20"/>
-          <w:szCs w:val="20"/>
-          <w:u w:val="none"/>
-        </w:rPr>
-        <w:tab/>
-        <w:tab/>
-        <w:tab/>
+        <w:t xml:space="preserve"> from start</w:t>
+      </w:r>
+    </w:p>
+    <w:p>
+      <w:pPr>
+        <w:pStyle w:val="Normal"/>
+        <w:rPr>
+          <w:sz w:val="20"/>
+          <w:szCs w:val="20"/>
+        </w:rPr>
+      </w:pPr>
+      <w:r>
+        <w:rPr>
+          <w:rFonts w:ascii="Georgia" w:hAnsi="Georgia"/>
+          <w:b w:val="false"/>
+          <w:i w:val="false"/>
+          <w:iCs w:val="false"/>
+          <w:sz w:val="20"/>
+          <w:szCs w:val="20"/>
+          <w:u w:val="none"/>
+        </w:rPr>
+        <w:tab/>
+        <w:tab/>
+        <w:tab/>
+        <w:tab/>
+        <w:t xml:space="preserve">  to end</w:t>
+      </w:r>
+    </w:p>
+    <w:p>
+      <w:pPr>
+        <w:pStyle w:val="Normal"/>
+        <w:rPr>
+          <w:sz w:val="20"/>
+          <w:szCs w:val="20"/>
+        </w:rPr>
+      </w:pPr>
+      <w:r>
+        <w:rPr>
+          <w:rFonts w:ascii="Georgia" w:hAnsi="Georgia"/>
+          <w:b/>
+          <w:bCs/>
+          <w:i w:val="false"/>
+          <w:iCs w:val="false"/>
+          <w:sz w:val="20"/>
+          <w:szCs w:val="20"/>
+          <w:u w:val="none"/>
+        </w:rPr>
+        <w:t xml:space="preserve"> </w:t>
+      </w:r>
+      <w:r>
+        <w:rPr>
+          <w:rFonts w:ascii="Georgia" w:hAnsi="Georgia"/>
+          <w:b/>
+          <w:bCs/>
+          <w:i w:val="false"/>
+          <w:iCs w:val="false"/>
+          <w:sz w:val="20"/>
+          <w:szCs w:val="20"/>
+          <w:u w:val="none"/>
+        </w:rPr>
+        <w:t>%string=</w:t>
+      </w:r>
+      <w:r>
+        <w:rPr>
+          <w:rFonts w:ascii="Georgia" w:hAnsi="Georgia"/>
+          <w:b w:val="false"/>
+          <w:i w:val="false"/>
+          <w:iCs w:val="false"/>
+          <w:sz w:val="20"/>
+          <w:szCs w:val="20"/>
+          <w:u w:val="none"/>
+        </w:rPr>
+        <w:t xml:space="preserve"> </w:t>
+      </w:r>
+      <w:r>
+        <w:rPr>
+          <w:rFonts w:ascii="Georgia" w:hAnsi="Georgia"/>
+          <w:b w:val="false"/>
+          <w:i/>
+          <w:iCs/>
+          <w:sz w:val="20"/>
+          <w:szCs w:val="20"/>
+          <w:u w:val="none"/>
+        </w:rPr>
+        <w:t>str str’</w:t>
+        <w:tab/>
+      </w:r>
+      <w:r>
+        <w:rPr>
+          <w:rFonts w:ascii="Georgia" w:hAnsi="Georgia"/>
+          <w:b w:val="false"/>
+          <w:i/>
+          <w:iCs/>
+          <w:sz w:val="20"/>
+          <w:szCs w:val="20"/>
+          <w:u w:val="none"/>
+        </w:rPr>
+        <w:t>bool</w:t>
+      </w:r>
+      <w:r>
+        <w:rPr>
+          <w:rFonts w:ascii="Georgia" w:hAnsi="Georgia"/>
+          <w:b w:val="false"/>
+          <w:i/>
+          <w:iCs/>
+          <w:sz w:val="20"/>
+          <w:szCs w:val="20"/>
+          <w:u w:val="none"/>
+        </w:rPr>
         <w:tab/>
         <w:t xml:space="preserve">  </w:t>
       </w:r>
@@ -5705,109 +5870,346 @@
         <w:rPr>
           <w:rFonts w:ascii="Georgia" w:hAnsi="Georgia"/>
           <w:b w:val="false"/>
-          <w:i/>
-          <w:iCs/>
-          <w:sz w:val="20"/>
-          <w:szCs w:val="20"/>
-          <w:u w:val="none"/>
-        </w:rPr>
-        <w:t>string</w:t>
-      </w:r>
-      <w:r>
-        <w:rPr>
-          <w:rFonts w:ascii="Georgia" w:hAnsi="Georgia"/>
-          <w:b w:val="false"/>
-          <w:i w:val="false"/>
-          <w:iCs w:val="false"/>
-          <w:sz w:val="20"/>
-          <w:szCs w:val="20"/>
-          <w:u w:val="none"/>
-        </w:rPr>
-        <w:t xml:space="preserve"> from start</w:t>
-      </w:r>
-    </w:p>
-    <w:p>
-      <w:pPr>
-        <w:pStyle w:val="Normal"/>
-        <w:rPr>
-          <w:sz w:val="20"/>
-          <w:szCs w:val="20"/>
-        </w:rPr>
-      </w:pPr>
-      <w:r>
-        <w:rPr>
-          <w:rFonts w:ascii="Georgia" w:hAnsi="Georgia"/>
-          <w:b w:val="false"/>
-          <w:i w:val="false"/>
-          <w:iCs w:val="false"/>
-          <w:sz w:val="20"/>
-          <w:szCs w:val="20"/>
-          <w:u w:val="none"/>
-        </w:rPr>
-        <w:tab/>
-        <w:tab/>
-        <w:tab/>
-        <w:tab/>
-        <w:t xml:space="preserve">  to end</w:t>
-      </w:r>
-    </w:p>
-    <w:p>
-      <w:pPr>
-        <w:pStyle w:val="Normal"/>
-        <w:rPr>
-          <w:sz w:val="20"/>
-          <w:szCs w:val="20"/>
-        </w:rPr>
-      </w:pPr>
-      <w:r>
-        <w:rPr>
-          <w:rFonts w:ascii="Georgia" w:hAnsi="Georgia"/>
-          <w:b/>
-          <w:bCs/>
-          <w:i w:val="false"/>
-          <w:iCs w:val="false"/>
-          <w:sz w:val="20"/>
-          <w:szCs w:val="20"/>
-          <w:u w:val="none"/>
-        </w:rPr>
-        <w:t xml:space="preserve"> </w:t>
-      </w:r>
-      <w:r>
-        <w:rPr>
-          <w:rFonts w:ascii="Georgia" w:hAnsi="Georgia"/>
-          <w:b/>
-          <w:bCs/>
-          <w:i w:val="false"/>
-          <w:iCs w:val="false"/>
-          <w:sz w:val="20"/>
-          <w:szCs w:val="20"/>
-          <w:u w:val="none"/>
-        </w:rPr>
-        <w:t>%string=</w:t>
-      </w:r>
-      <w:r>
-        <w:rPr>
-          <w:rFonts w:ascii="Georgia" w:hAnsi="Georgia"/>
-          <w:b w:val="false"/>
-          <w:i w:val="false"/>
-          <w:iCs w:val="false"/>
-          <w:sz w:val="20"/>
-          <w:szCs w:val="20"/>
-          <w:u w:val="none"/>
-        </w:rPr>
-        <w:t xml:space="preserve"> </w:t>
-      </w:r>
-      <w:r>
-        <w:rPr>
-          <w:rFonts w:ascii="Georgia" w:hAnsi="Georgia"/>
-          <w:b w:val="false"/>
-          <w:i/>
-          <w:iCs/>
-          <w:sz w:val="20"/>
-          <w:szCs w:val="20"/>
-          <w:u w:val="none"/>
-        </w:rPr>
-        <w:t>string string’</w:t>
+          <w:i w:val="false"/>
+          <w:iCs w:val="false"/>
+          <w:sz w:val="20"/>
+          <w:szCs w:val="20"/>
+          <w:u w:val="none"/>
+        </w:rPr>
+        <w:t>string predicate</w:t>
+      </w:r>
+    </w:p>
+    <w:p>
+      <w:pPr>
+        <w:pStyle w:val="Normal"/>
+        <w:rPr>
+          <w:sz w:val="20"/>
+          <w:szCs w:val="20"/>
+        </w:rPr>
+      </w:pPr>
+      <w:r>
+        <w:rPr>
+          <w:rFonts w:ascii="Georgia" w:hAnsi="Georgia"/>
+          <w:b w:val="false"/>
+          <w:i w:val="false"/>
+          <w:iCs w:val="false"/>
+          <w:sz w:val="16"/>
+          <w:szCs w:val="16"/>
+          <w:u w:val="none"/>
+        </w:rPr>
+      </w:r>
+    </w:p>
+    <w:p>
+      <w:pPr>
+        <w:pStyle w:val="Normal"/>
+        <w:rPr>
+          <w:rFonts w:ascii="Georgia" w:hAnsi="Georgia"/>
+          <w:sz w:val="20"/>
+          <w:szCs w:val="20"/>
+        </w:rPr>
+      </w:pPr>
+      <w:r>
+        <w:rPr>
+          <w:rFonts w:ascii="Georgia" w:hAnsi="Georgia"/>
+          <w:b/>
+          <w:bCs/>
+          <w:i/>
+          <w:iCs/>
+          <w:sz w:val="20"/>
+          <w:szCs w:val="20"/>
+          <w:u w:val="none"/>
+          <w:shd w:fill="333333" w:val="clear"/>
+        </w:rPr>
+        <w:t xml:space="preserve">                           </w:t>
+      </w:r>
+      <w:r>
+        <w:rPr>
+          <w:rFonts w:ascii="Georgia" w:hAnsi="Georgia"/>
+          <w:b/>
+          <w:bCs/>
+          <w:i/>
+          <w:iCs/>
+          <w:sz w:val="20"/>
+          <w:szCs w:val="20"/>
+          <w:u w:val="none"/>
+          <w:shd w:fill="333333" w:val="clear"/>
+        </w:rPr>
+        <w:t xml:space="preserve">Vector                                             </w:t>
+      </w:r>
+      <w:r>
+        <w:rPr>
+          <w:rFonts w:ascii="Georgia" w:hAnsi="Georgia"/>
+          <w:b/>
+          <w:bCs/>
+          <w:i/>
+          <w:iCs/>
+          <w:color w:val="000000"/>
+          <w:sz w:val="20"/>
+          <w:szCs w:val="20"/>
+          <w:u w:val="none"/>
+          <w:shd w:fill="333333" w:val="clear"/>
+        </w:rPr>
+        <w:t>s</w:t>
+      </w:r>
+      <w:r>
+        <w:rPr>
+          <w:rFonts w:ascii="Georgia" w:hAnsi="Georgia"/>
+          <w:b/>
+          <w:bCs/>
+          <w:i/>
+          <w:iCs/>
+          <w:sz w:val="20"/>
+          <w:szCs w:val="20"/>
+          <w:u w:val="none"/>
+          <w:shd w:fill="000000" w:val="clear"/>
+        </w:rPr>
+        <w:t xml:space="preserve">                 </w:t>
+      </w:r>
+      <w:r>
+        <w:rPr>
+          <w:rFonts w:ascii="Georgia" w:hAnsi="Georgia"/>
+          <w:b/>
+          <w:bCs/>
+          <w:i/>
+          <w:iCs/>
+          <w:color w:val="000000"/>
+          <w:sz w:val="20"/>
+          <w:szCs w:val="20"/>
+          <w:u w:val="none"/>
+          <w:shd w:fill="000000" w:val="clear"/>
+        </w:rPr>
+        <w:t xml:space="preserve"> </w:t>
+      </w:r>
+      <w:r>
+        <w:rPr>
+          <w:rFonts w:ascii="Georgia" w:hAnsi="Georgia"/>
+          <w:b/>
+          <w:bCs/>
+          <w:i/>
+          <w:iCs/>
+          <w:sz w:val="20"/>
+          <w:szCs w:val="20"/>
+          <w:u w:val="none"/>
+          <w:shd w:fill="000000" w:val="clear"/>
+        </w:rPr>
+        <w:t xml:space="preserve"> </w:t>
+      </w:r>
+    </w:p>
+    <w:p>
+      <w:pPr>
+        <w:pStyle w:val="Normal"/>
+        <w:rPr>
+          <w:rFonts w:ascii="Georgia" w:hAnsi="Georgia"/>
+          <w:b w:val="false"/>
+          <w:bCs w:val="false"/>
+          <w:i w:val="false"/>
+          <w:i w:val="false"/>
+          <w:iCs w:val="false"/>
+          <w:sz w:val="16"/>
+          <w:szCs w:val="16"/>
+          <w:u w:val="none"/>
+        </w:rPr>
+      </w:pPr>
+      <w:r>
+        <w:rPr>
+          <w:rFonts w:ascii="Georgia" w:hAnsi="Georgia"/>
+          <w:b w:val="false"/>
+          <w:bCs w:val="false"/>
+          <w:i w:val="false"/>
+          <w:iCs w:val="false"/>
+          <w:sz w:val="16"/>
+          <w:szCs w:val="16"/>
+          <w:u w:val="none"/>
+        </w:rPr>
+      </w:r>
+    </w:p>
+    <w:p>
+      <w:pPr>
+        <w:pStyle w:val="Normal"/>
+        <w:rPr>
+          <w:sz w:val="20"/>
+          <w:szCs w:val="20"/>
+        </w:rPr>
+      </w:pPr>
+      <w:r>
+        <w:rPr>
+          <w:rFonts w:ascii="Georgia" w:hAnsi="Georgia"/>
+          <w:b w:val="false"/>
+          <w:bCs w:val="false"/>
+          <w:i w:val="false"/>
+          <w:iCs w:val="false"/>
+          <w:sz w:val="20"/>
+          <w:szCs w:val="20"/>
+          <w:u w:val="none"/>
+        </w:rPr>
+        <w:t xml:space="preserve"> </w:t>
+      </w:r>
+      <w:r>
+        <w:rPr>
+          <w:rFonts w:ascii="Georgia" w:hAnsi="Georgia"/>
+          <w:b/>
+          <w:bCs/>
+          <w:i w:val="false"/>
+          <w:iCs w:val="false"/>
+          <w:sz w:val="20"/>
+          <w:szCs w:val="20"/>
+          <w:u w:val="none"/>
+        </w:rPr>
+        <w:t>%make-vector</w:t>
+      </w:r>
+      <w:r>
+        <w:rPr>
+          <w:rFonts w:ascii="Georgia" w:hAnsi="Georgia"/>
+          <w:b w:val="false"/>
+          <w:bCs w:val="false"/>
+          <w:i w:val="false"/>
+          <w:iCs w:val="false"/>
+          <w:sz w:val="20"/>
+          <w:szCs w:val="20"/>
+          <w:u w:val="none"/>
+        </w:rPr>
+        <w:t xml:space="preserve"> </w:t>
+      </w:r>
+      <w:r>
+        <w:rPr>
+          <w:rFonts w:ascii="Georgia" w:hAnsi="Georgia"/>
+          <w:b w:val="false"/>
+          <w:bCs w:val="false"/>
+          <w:i/>
+          <w:iCs/>
+          <w:sz w:val="20"/>
+          <w:szCs w:val="20"/>
+          <w:u w:val="none"/>
+        </w:rPr>
+        <w:t>list</w:t>
+      </w:r>
+      <w:r>
+        <w:rPr>
+          <w:rFonts w:ascii="Georgia" w:hAnsi="Georgia"/>
+          <w:b w:val="false"/>
+          <w:bCs w:val="false"/>
+          <w:i w:val="false"/>
+          <w:iCs w:val="false"/>
+          <w:sz w:val="20"/>
+          <w:szCs w:val="20"/>
+          <w:u w:val="none"/>
+        </w:rPr>
+        <w:t xml:space="preserve"> </w:t>
+        <w:tab/>
+      </w:r>
+      <w:r>
+        <w:rPr>
+          <w:rFonts w:ascii="Georgia" w:hAnsi="Georgia"/>
+          <w:b w:val="false"/>
+          <w:bCs w:val="false"/>
+          <w:i/>
+          <w:iCs/>
+          <w:sz w:val="20"/>
+          <w:szCs w:val="20"/>
+          <w:u w:val="none"/>
+        </w:rPr>
+        <w:t>vector</w:t>
+        <w:tab/>
+      </w:r>
+      <w:r>
+        <w:rPr>
+          <w:rFonts w:ascii="Georgia" w:hAnsi="Georgia"/>
+          <w:b w:val="false"/>
+          <w:bCs w:val="false"/>
+          <w:i w:val="false"/>
+          <w:iCs w:val="false"/>
+          <w:sz w:val="20"/>
+          <w:szCs w:val="20"/>
+          <w:u w:val="none"/>
+        </w:rPr>
+        <w:t xml:space="preserve">  specialized</w:t>
+      </w:r>
+    </w:p>
+    <w:p>
+      <w:pPr>
+        <w:pStyle w:val="Normal"/>
+        <w:rPr>
+          <w:sz w:val="20"/>
+          <w:szCs w:val="20"/>
+        </w:rPr>
+      </w:pPr>
+      <w:r>
+        <w:rPr>
+          <w:rFonts w:ascii="Georgia" w:hAnsi="Georgia"/>
+          <w:b w:val="false"/>
+          <w:bCs w:val="false"/>
+          <w:i w:val="false"/>
+          <w:iCs w:val="false"/>
+          <w:sz w:val="20"/>
+          <w:szCs w:val="20"/>
+          <w:u w:val="none"/>
+        </w:rPr>
+        <w:tab/>
+        <w:tab/>
+        <w:tab/>
+        <w:tab/>
+        <w:t xml:space="preserve">  vector from list</w:t>
+      </w:r>
+    </w:p>
+    <w:p>
+      <w:pPr>
+        <w:pStyle w:val="Normal"/>
+        <w:rPr>
+          <w:sz w:val="20"/>
+          <w:szCs w:val="20"/>
+        </w:rPr>
+      </w:pPr>
+      <w:r>
+        <w:rPr>
+          <w:rFonts w:ascii="Georgia" w:hAnsi="Georgia"/>
+          <w:b w:val="false"/>
+          <w:bCs w:val="false"/>
+          <w:i w:val="false"/>
+          <w:iCs w:val="false"/>
+          <w:sz w:val="20"/>
+          <w:szCs w:val="20"/>
+          <w:u w:val="none"/>
+        </w:rPr>
+        <w:t xml:space="preserve"> </w:t>
+      </w:r>
+      <w:r>
+        <w:rPr>
+          <w:rFonts w:ascii="Georgia" w:hAnsi="Georgia"/>
+          <w:b/>
+          <w:bCs/>
+          <w:i w:val="false"/>
+          <w:iCs w:val="false"/>
+          <w:sz w:val="20"/>
+          <w:szCs w:val="20"/>
+          <w:u w:val="none"/>
+        </w:rPr>
+        <w:t>%map-vector</w:t>
+      </w:r>
+      <w:r>
+        <w:rPr>
+          <w:rFonts w:ascii="Georgia" w:hAnsi="Georgia"/>
+          <w:b w:val="false"/>
+          <w:bCs w:val="false"/>
+          <w:i w:val="false"/>
+          <w:iCs w:val="false"/>
+          <w:sz w:val="20"/>
+          <w:szCs w:val="20"/>
+          <w:u w:val="none"/>
+        </w:rPr>
+        <w:t xml:space="preserve"> </w:t>
+      </w:r>
+      <w:r>
+        <w:rPr>
+          <w:rFonts w:ascii="Georgia" w:hAnsi="Georgia"/>
+          <w:b w:val="false"/>
+          <w:bCs w:val="false"/>
+          <w:i/>
+          <w:iCs/>
+          <w:sz w:val="20"/>
+          <w:szCs w:val="20"/>
+          <w:u w:val="none"/>
+        </w:rPr>
+        <w:t>fn vector</w:t>
         <w:tab/>
         <w:t xml:space="preserve">  </w:t>
       </w:r>
@@ -5815,101 +6217,984 @@
         <w:rPr>
           <w:rFonts w:ascii="Georgia" w:hAnsi="Georgia"/>
           <w:b w:val="false"/>
-          <w:i w:val="false"/>
-          <w:iCs w:val="false"/>
-          <w:sz w:val="20"/>
-          <w:szCs w:val="20"/>
-          <w:u w:val="none"/>
-        </w:rPr>
-        <w:t>string predicate</w:t>
-      </w:r>
-    </w:p>
-    <w:p>
-      <w:pPr>
-        <w:pStyle w:val="Normal"/>
-        <w:rPr>
-          <w:sz w:val="20"/>
-          <w:szCs w:val="20"/>
-        </w:rPr>
-      </w:pPr>
-      <w:r>
-        <w:rPr>
-          <w:rFonts w:ascii="Georgia" w:hAnsi="Georgia"/>
-          <w:b w:val="false"/>
-          <w:i/>
-          <w:iCs/>
-          <w:sz w:val="20"/>
-          <w:szCs w:val="20"/>
-          <w:u w:val="none"/>
-        </w:rPr>
-        <w:tab/>
-        <w:tab/>
+          <w:bCs w:val="false"/>
+          <w:i w:val="false"/>
+          <w:iCs w:val="false"/>
+          <w:sz w:val="20"/>
+          <w:szCs w:val="20"/>
+          <w:u w:val="none"/>
+        </w:rPr>
+        <w:t>mapc for vectors</w:t>
+      </w:r>
+    </w:p>
+    <w:p>
+      <w:pPr>
+        <w:pStyle w:val="Normal"/>
+        <w:rPr>
+          <w:sz w:val="20"/>
+          <w:szCs w:val="20"/>
+        </w:rPr>
+      </w:pPr>
+      <w:r>
+        <w:rPr>
+          <w:rFonts w:ascii="Georgia" w:hAnsi="Georgia"/>
+          <w:b w:val="false"/>
+          <w:bCs w:val="false"/>
+          <w:i/>
+          <w:iCs/>
+          <w:sz w:val="20"/>
+          <w:szCs w:val="20"/>
+          <w:u w:val="none"/>
+        </w:rPr>
+        <w:tab/>
+        <w:tab/>
+        <w:tab/>
+        <w:t xml:space="preserve">vector   </w:t>
+      </w:r>
+      <w:r>
+        <w:rPr>
+          <w:rFonts w:ascii="Georgia" w:hAnsi="Georgia"/>
+          <w:b w:val="false"/>
+          <w:bCs w:val="false"/>
+          <w:i w:val="false"/>
+          <w:iCs w:val="false"/>
+          <w:sz w:val="20"/>
+          <w:szCs w:val="20"/>
+          <w:u w:val="none"/>
+        </w:rPr>
+        <w:t xml:space="preserve">  </w:t>
+      </w:r>
+    </w:p>
+    <w:p>
+      <w:pPr>
+        <w:pStyle w:val="Normal"/>
+        <w:rPr>
+          <w:rFonts w:ascii="Georgia" w:hAnsi="Georgia"/>
+          <w:sz w:val="20"/>
+          <w:szCs w:val="20"/>
+        </w:rPr>
+      </w:pPr>
+      <w:r>
+        <w:rPr>
+          <w:rFonts w:ascii="Georgia" w:hAnsi="Georgia"/>
+          <w:b/>
+          <w:bCs/>
+          <w:i w:val="false"/>
+          <w:iCs w:val="false"/>
+          <w:sz w:val="20"/>
+          <w:szCs w:val="20"/>
+          <w:u w:val="none"/>
+        </w:rPr>
+        <w:t xml:space="preserve"> </w:t>
+      </w:r>
+      <w:r>
+        <w:rPr>
+          <w:rFonts w:ascii="Georgia" w:hAnsi="Georgia"/>
+          <w:b/>
+          <w:bCs/>
+          <w:i w:val="false"/>
+          <w:iCs w:val="false"/>
+          <w:sz w:val="20"/>
+          <w:szCs w:val="20"/>
+          <w:u w:val="none"/>
+        </w:rPr>
+        <w:t>make-vector</w:t>
+      </w:r>
+      <w:r>
+        <w:rPr>
+          <w:rFonts w:ascii="Georgia" w:hAnsi="Georgia"/>
+          <w:b w:val="false"/>
+          <w:bCs w:val="false"/>
+          <w:i w:val="false"/>
+          <w:iCs/>
+          <w:sz w:val="20"/>
+          <w:szCs w:val="20"/>
+          <w:u w:val="none"/>
+        </w:rPr>
+        <w:t xml:space="preserve"> </w:t>
+      </w:r>
+      <w:r>
+        <w:rPr>
+          <w:rFonts w:ascii="Georgia" w:hAnsi="Georgia"/>
+          <w:b w:val="false"/>
+          <w:bCs w:val="false"/>
+          <w:i/>
+          <w:iCs/>
+          <w:sz w:val="20"/>
+          <w:szCs w:val="20"/>
+          <w:u w:val="none"/>
+        </w:rPr>
+        <w:t>list</w:t>
+      </w:r>
+      <w:r>
+        <w:rPr>
+          <w:rFonts w:ascii="Georgia" w:hAnsi="Georgia"/>
+          <w:b w:val="false"/>
+          <w:bCs w:val="false"/>
+          <w:i w:val="false"/>
+          <w:iCs/>
+          <w:sz w:val="20"/>
+          <w:szCs w:val="20"/>
+          <w:u w:val="none"/>
+        </w:rPr>
+        <w:tab/>
+      </w:r>
+      <w:r>
+        <w:rPr>
+          <w:rFonts w:ascii="Georgia" w:hAnsi="Georgia"/>
+          <w:b w:val="false"/>
+          <w:bCs w:val="false"/>
+          <w:i/>
+          <w:iCs/>
+          <w:sz w:val="20"/>
+          <w:szCs w:val="20"/>
+          <w:u w:val="none"/>
+        </w:rPr>
+        <w:t>vector</w:t>
+      </w:r>
+      <w:r>
+        <w:rPr>
+          <w:rFonts w:ascii="Georgia" w:hAnsi="Georgia"/>
+          <w:b w:val="false"/>
+          <w:bCs w:val="false"/>
+          <w:i w:val="false"/>
+          <w:iCs/>
+          <w:sz w:val="20"/>
+          <w:szCs w:val="20"/>
+          <w:u w:val="none"/>
+        </w:rPr>
+        <w:tab/>
+        <w:t xml:space="preserve">  general </w:t>
+      </w:r>
+      <w:r>
+        <w:rPr>
+          <w:rFonts w:ascii="Georgia" w:hAnsi="Georgia"/>
+          <w:b w:val="false"/>
+          <w:bCs w:val="false"/>
+          <w:i w:val="false"/>
+          <w:iCs w:val="false"/>
+          <w:sz w:val="20"/>
+          <w:szCs w:val="20"/>
+          <w:u w:val="none"/>
+        </w:rPr>
+        <w:t>vector</w:t>
+      </w:r>
+    </w:p>
+    <w:p>
+      <w:pPr>
+        <w:pStyle w:val="Normal"/>
+        <w:rPr>
+          <w:sz w:val="20"/>
+          <w:szCs w:val="20"/>
+        </w:rPr>
+      </w:pPr>
+      <w:r>
+        <w:rPr>
+          <w:rFonts w:ascii="Georgia" w:hAnsi="Georgia"/>
+          <w:b w:val="false"/>
+          <w:bCs w:val="false"/>
+          <w:i w:val="false"/>
+          <w:iCs w:val="false"/>
+          <w:sz w:val="20"/>
+          <w:szCs w:val="20"/>
+          <w:u w:val="none"/>
+        </w:rPr>
+        <w:tab/>
+        <w:tab/>
+        <w:tab/>
+        <w:t xml:space="preserve"> </w:t>
+        <w:tab/>
+        <w:t xml:space="preserve">  from list</w:t>
+      </w:r>
+    </w:p>
+    <w:p>
+      <w:pPr>
+        <w:pStyle w:val="Normal"/>
+        <w:rPr>
+          <w:sz w:val="20"/>
+          <w:szCs w:val="20"/>
+        </w:rPr>
+      </w:pPr>
+      <w:r>
+        <w:rPr>
+          <w:rFonts w:ascii="Georgia" w:hAnsi="Georgia"/>
+          <w:b/>
+          <w:bCs/>
+          <w:i w:val="false"/>
+          <w:iCs w:val="false"/>
+          <w:sz w:val="20"/>
+          <w:szCs w:val="20"/>
+          <w:u w:val="none"/>
+        </w:rPr>
+        <w:t xml:space="preserve"> </w:t>
+      </w:r>
+      <w:r>
+        <w:rPr>
+          <w:rFonts w:ascii="Georgia" w:hAnsi="Georgia"/>
+          <w:b/>
+          <w:bCs/>
+          <w:i w:val="false"/>
+          <w:iCs w:val="false"/>
+          <w:sz w:val="20"/>
+          <w:szCs w:val="20"/>
+          <w:u w:val="none"/>
+        </w:rPr>
+        <w:t>bit-vector-p</w:t>
+      </w:r>
+      <w:r>
+        <w:rPr>
+          <w:rFonts w:ascii="Georgia" w:hAnsi="Georgia"/>
+          <w:b w:val="false"/>
+          <w:bCs w:val="false"/>
+          <w:i w:val="false"/>
+          <w:iCs w:val="false"/>
+          <w:sz w:val="20"/>
+          <w:szCs w:val="20"/>
+          <w:u w:val="none"/>
+        </w:rPr>
+        <w:t xml:space="preserve"> </w:t>
+      </w:r>
+      <w:r>
+        <w:rPr>
+          <w:rFonts w:ascii="Georgia" w:hAnsi="Georgia"/>
+          <w:b w:val="false"/>
+          <w:bCs w:val="false"/>
+          <w:i/>
+          <w:iCs/>
+          <w:sz w:val="20"/>
+          <w:szCs w:val="20"/>
+          <w:u w:val="none"/>
+        </w:rPr>
+        <w:t>vector</w:t>
         <w:tab/>
         <w:t>bool</w:t>
       </w:r>
-    </w:p>
-    <w:p>
-      <w:pPr>
-        <w:pStyle w:val="Normal"/>
-        <w:rPr>
-          <w:rFonts w:ascii="Georgia" w:hAnsi="Georgia"/>
-          <w:b w:val="false"/>
-          <w:i w:val="false"/>
-          <w:i w:val="false"/>
-          <w:iCs w:val="false"/>
-          <w:sz w:val="16"/>
-          <w:szCs w:val="16"/>
-          <w:u w:val="none"/>
-        </w:rPr>
-      </w:pPr>
-      <w:r>
-        <w:rPr>
-          <w:rFonts w:ascii="Georgia" w:hAnsi="Georgia"/>
-          <w:b w:val="false"/>
-          <w:i w:val="false"/>
-          <w:iCs w:val="false"/>
-          <w:sz w:val="16"/>
-          <w:szCs w:val="16"/>
-          <w:u w:val="none"/>
-        </w:rPr>
-      </w:r>
-    </w:p>
-    <w:p>
-      <w:pPr>
-        <w:pStyle w:val="Normal"/>
-        <w:rPr>
-          <w:rFonts w:ascii="Georgia" w:hAnsi="Georgia"/>
-          <w:sz w:val="20"/>
-          <w:szCs w:val="20"/>
-        </w:rPr>
-      </w:pPr>
-      <w:r>
-        <w:rPr>
-          <w:rFonts w:ascii="Georgia" w:hAnsi="Georgia"/>
-          <w:b/>
-          <w:bCs/>
-          <w:i/>
-          <w:iCs/>
-          <w:sz w:val="20"/>
-          <w:szCs w:val="20"/>
-          <w:u w:val="none"/>
+      <w:r>
+        <w:rPr>
+          <w:rFonts w:ascii="Georgia" w:hAnsi="Georgia"/>
+          <w:b w:val="false"/>
+          <w:bCs w:val="false"/>
+          <w:i w:val="false"/>
+          <w:iCs w:val="false"/>
+          <w:sz w:val="20"/>
+          <w:szCs w:val="20"/>
+          <w:u w:val="none"/>
+        </w:rPr>
+        <w:t xml:space="preserve">         bit vector?</w:t>
+      </w:r>
+    </w:p>
+    <w:p>
+      <w:pPr>
+        <w:pStyle w:val="Normal"/>
+        <w:rPr>
+          <w:sz w:val="20"/>
+          <w:szCs w:val="20"/>
+        </w:rPr>
+      </w:pPr>
+      <w:r>
+        <w:rPr>
+          <w:rFonts w:ascii="Georgia" w:hAnsi="Georgia"/>
+          <w:b/>
+          <w:bCs/>
+          <w:i w:val="false"/>
+          <w:iCs w:val="false"/>
+          <w:sz w:val="20"/>
+          <w:szCs w:val="20"/>
+          <w:u w:val="none"/>
+        </w:rPr>
+        <w:t xml:space="preserve"> </w:t>
+      </w:r>
+      <w:r>
+        <w:rPr>
+          <w:rFonts w:ascii="Georgia" w:hAnsi="Georgia"/>
+          <w:b/>
+          <w:bCs/>
+          <w:i w:val="false"/>
+          <w:iCs w:val="false"/>
+          <w:sz w:val="20"/>
+          <w:szCs w:val="20"/>
+          <w:u w:val="none"/>
+        </w:rPr>
+        <w:t>vector-displaced-p</w:t>
+      </w:r>
+      <w:r>
+        <w:rPr>
+          <w:rFonts w:ascii="Georgia" w:hAnsi="Georgia"/>
+          <w:b w:val="false"/>
+          <w:bCs w:val="false"/>
+          <w:i w:val="false"/>
+          <w:iCs w:val="false"/>
+          <w:sz w:val="20"/>
+          <w:szCs w:val="20"/>
+          <w:u w:val="none"/>
+        </w:rPr>
+        <w:t xml:space="preserve"> </w:t>
+      </w:r>
+      <w:r>
+        <w:rPr>
+          <w:rFonts w:ascii="Georgia" w:hAnsi="Georgia"/>
+          <w:b w:val="false"/>
+          <w:bCs w:val="false"/>
+          <w:i/>
+          <w:iCs/>
+          <w:sz w:val="20"/>
+          <w:szCs w:val="20"/>
+          <w:u w:val="none"/>
+        </w:rPr>
+        <w:t>vector</w:t>
+        <w:tab/>
+        <w:t xml:space="preserve">  </w:t>
+      </w:r>
+      <w:r>
+        <w:rPr>
+          <w:rFonts w:ascii="Georgia" w:hAnsi="Georgia"/>
+          <w:b w:val="false"/>
+          <w:bCs w:val="false"/>
+          <w:i w:val="false"/>
+          <w:iCs w:val="false"/>
+          <w:sz w:val="20"/>
+          <w:szCs w:val="20"/>
+          <w:u w:val="none"/>
+        </w:rPr>
+        <w:t>a displaced</w:t>
+      </w:r>
+    </w:p>
+    <w:p>
+      <w:pPr>
+        <w:pStyle w:val="Normal"/>
+        <w:rPr>
+          <w:sz w:val="20"/>
+          <w:szCs w:val="20"/>
+        </w:rPr>
+      </w:pPr>
+      <w:r>
+        <w:rPr>
+          <w:rFonts w:ascii="Georgia" w:hAnsi="Georgia"/>
+          <w:b w:val="false"/>
+          <w:bCs w:val="false"/>
+          <w:i/>
+          <w:iCs/>
+          <w:sz w:val="20"/>
+          <w:szCs w:val="20"/>
+          <w:u w:val="none"/>
+        </w:rPr>
+        <w:tab/>
+        <w:tab/>
+        <w:tab/>
+        <w:t>bool</w:t>
+      </w:r>
+      <w:r>
+        <w:rPr>
+          <w:rFonts w:ascii="Georgia" w:hAnsi="Georgia"/>
+          <w:b w:val="false"/>
+          <w:bCs w:val="false"/>
+          <w:i w:val="false"/>
+          <w:iCs w:val="false"/>
+          <w:sz w:val="20"/>
+          <w:szCs w:val="20"/>
+          <w:u w:val="none"/>
+        </w:rPr>
+        <w:t xml:space="preserve">         vector?</w:t>
+      </w:r>
+    </w:p>
+    <w:p>
+      <w:pPr>
+        <w:pStyle w:val="Normal"/>
+        <w:rPr>
+          <w:sz w:val="20"/>
+          <w:szCs w:val="20"/>
+        </w:rPr>
+      </w:pPr>
+      <w:r>
+        <w:rPr>
+          <w:rFonts w:ascii="Georgia" w:hAnsi="Georgia"/>
+          <w:b/>
+          <w:bCs/>
+          <w:i w:val="false"/>
+          <w:iCs w:val="false"/>
+          <w:sz w:val="20"/>
+          <w:szCs w:val="20"/>
+          <w:u w:val="none"/>
+        </w:rPr>
+        <w:t xml:space="preserve"> </w:t>
+      </w:r>
+      <w:r>
+        <w:rPr>
+          <w:rFonts w:ascii="Georgia" w:hAnsi="Georgia"/>
+          <w:b/>
+          <w:bCs/>
+          <w:i w:val="false"/>
+          <w:iCs w:val="false"/>
+          <w:sz w:val="20"/>
+          <w:szCs w:val="20"/>
+          <w:u w:val="none"/>
+        </w:rPr>
+        <w:t>vector-length</w:t>
+      </w:r>
+      <w:r>
+        <w:rPr>
+          <w:rFonts w:ascii="Georgia" w:hAnsi="Georgia"/>
+          <w:b w:val="false"/>
+          <w:bCs w:val="false"/>
+          <w:i w:val="false"/>
+          <w:iCs w:val="false"/>
+          <w:sz w:val="20"/>
+          <w:szCs w:val="20"/>
+          <w:u w:val="none"/>
+        </w:rPr>
+        <w:t xml:space="preserve"> </w:t>
+      </w:r>
+      <w:r>
+        <w:rPr>
+          <w:rFonts w:ascii="Georgia" w:hAnsi="Georgia"/>
+          <w:b w:val="false"/>
+          <w:bCs w:val="false"/>
+          <w:i/>
+          <w:iCs/>
+          <w:sz w:val="20"/>
+          <w:szCs w:val="20"/>
+          <w:u w:val="none"/>
+        </w:rPr>
+        <w:t>vector</w:t>
+        <w:tab/>
+        <w:t>fix</w:t>
+      </w:r>
+      <w:r>
+        <w:rPr>
+          <w:rFonts w:ascii="Georgia" w:hAnsi="Georgia"/>
+          <w:b w:val="false"/>
+          <w:bCs w:val="false"/>
+          <w:i w:val="false"/>
+          <w:iCs w:val="false"/>
+          <w:sz w:val="20"/>
+          <w:szCs w:val="20"/>
+          <w:u w:val="none"/>
+        </w:rPr>
+        <w:t xml:space="preserve">            length of </w:t>
+      </w:r>
+      <w:r>
+        <w:rPr>
+          <w:rFonts w:ascii="Georgia" w:hAnsi="Georgia"/>
+          <w:b w:val="false"/>
+          <w:bCs w:val="false"/>
+          <w:i/>
+          <w:iCs/>
+          <w:sz w:val="20"/>
+          <w:szCs w:val="20"/>
+          <w:u w:val="none"/>
+        </w:rPr>
+        <w:t>vector</w:t>
+      </w:r>
+    </w:p>
+    <w:p>
+      <w:pPr>
+        <w:pStyle w:val="Normal"/>
+        <w:rPr>
+          <w:sz w:val="20"/>
+          <w:szCs w:val="20"/>
+        </w:rPr>
+      </w:pPr>
+      <w:r>
+        <w:rPr>
+          <w:rFonts w:ascii="Georgia" w:hAnsi="Georgia"/>
+          <w:b w:val="false"/>
+          <w:bCs w:val="false"/>
+          <w:i w:val="false"/>
+          <w:iCs w:val="false"/>
+          <w:sz w:val="20"/>
+          <w:szCs w:val="20"/>
+          <w:u w:val="none"/>
+        </w:rPr>
+        <w:t xml:space="preserve"> </w:t>
+      </w:r>
+      <w:r>
+        <w:rPr>
+          <w:rFonts w:ascii="Georgia" w:hAnsi="Georgia"/>
+          <w:b/>
+          <w:bCs/>
+          <w:i w:val="false"/>
+          <w:iCs w:val="false"/>
+          <w:sz w:val="20"/>
+          <w:szCs w:val="20"/>
+          <w:u w:val="none"/>
+        </w:rPr>
+        <w:t>vector-ref</w:t>
+      </w:r>
+      <w:r>
+        <w:rPr>
+          <w:rFonts w:ascii="Georgia" w:hAnsi="Georgia"/>
+          <w:b w:val="false"/>
+          <w:bCs w:val="false"/>
+          <w:i w:val="false"/>
+          <w:iCs w:val="false"/>
+          <w:sz w:val="20"/>
+          <w:szCs w:val="20"/>
+          <w:u w:val="none"/>
+        </w:rPr>
+        <w:t xml:space="preserve"> </w:t>
+      </w:r>
+      <w:r>
+        <w:rPr>
+          <w:rFonts w:ascii="Georgia" w:hAnsi="Georgia"/>
+          <w:b w:val="false"/>
+          <w:bCs w:val="false"/>
+          <w:i/>
+          <w:iCs/>
+          <w:sz w:val="20"/>
+          <w:szCs w:val="20"/>
+          <w:u w:val="none"/>
+        </w:rPr>
+        <w:t>vector</w:t>
+      </w:r>
+      <w:r>
+        <w:rPr>
+          <w:rFonts w:ascii="Georgia" w:hAnsi="Georgia"/>
+          <w:b w:val="false"/>
+          <w:bCs w:val="false"/>
+          <w:i w:val="false"/>
+          <w:iCs w:val="false"/>
+          <w:sz w:val="20"/>
+          <w:szCs w:val="20"/>
+          <w:u w:val="none"/>
+        </w:rPr>
+        <w:t xml:space="preserve"> </w:t>
+      </w:r>
+      <w:r>
+        <w:rPr>
+          <w:rFonts w:ascii="Georgia" w:hAnsi="Georgia"/>
+          <w:b w:val="false"/>
+          <w:bCs w:val="false"/>
+          <w:i/>
+          <w:iCs/>
+          <w:sz w:val="20"/>
+          <w:szCs w:val="20"/>
+          <w:u w:val="none"/>
+        </w:rPr>
+        <w:t>fix</w:t>
+        <w:tab/>
+        <w:t>T</w:t>
+      </w:r>
+      <w:r>
+        <w:rPr>
+          <w:rFonts w:ascii="Georgia" w:hAnsi="Georgia"/>
+          <w:b w:val="false"/>
+          <w:bCs w:val="false"/>
+          <w:i w:val="false"/>
+          <w:iCs w:val="false"/>
+          <w:sz w:val="20"/>
+          <w:szCs w:val="20"/>
+          <w:u w:val="none"/>
+        </w:rPr>
+        <w:t xml:space="preserve">              element of </w:t>
+      </w:r>
+      <w:r>
+        <w:rPr>
+          <w:rFonts w:ascii="Georgia" w:hAnsi="Georgia"/>
+          <w:b w:val="false"/>
+          <w:bCs w:val="false"/>
+          <w:i/>
+          <w:iCs/>
+          <w:sz w:val="20"/>
+          <w:szCs w:val="20"/>
+          <w:u w:val="none"/>
+        </w:rPr>
+        <w:t>vector</w:t>
+      </w:r>
+    </w:p>
+    <w:p>
+      <w:pPr>
+        <w:pStyle w:val="Normal"/>
+        <w:rPr>
+          <w:sz w:val="20"/>
+          <w:szCs w:val="20"/>
+        </w:rPr>
+      </w:pPr>
+      <w:r>
+        <w:rPr>
+          <w:rFonts w:ascii="Georgia" w:hAnsi="Georgia"/>
+          <w:b w:val="false"/>
+          <w:bCs w:val="false"/>
+          <w:i/>
+          <w:iCs/>
+          <w:sz w:val="20"/>
+          <w:szCs w:val="20"/>
+          <w:u w:val="none"/>
+        </w:rPr>
+        <w:tab/>
+        <w:tab/>
+        <w:tab/>
+        <w:tab/>
+        <w:t xml:space="preserve">  </w:t>
+      </w:r>
+      <w:r>
+        <w:rPr>
+          <w:rFonts w:ascii="Georgia" w:hAnsi="Georgia"/>
+          <w:b w:val="false"/>
+          <w:bCs w:val="false"/>
+          <w:i w:val="false"/>
+          <w:iCs w:val="false"/>
+          <w:sz w:val="20"/>
+          <w:szCs w:val="20"/>
+          <w:u w:val="none"/>
+        </w:rPr>
+        <w:t xml:space="preserve">at index </w:t>
+      </w:r>
+      <w:r>
+        <w:rPr>
+          <w:rFonts w:ascii="Georgia" w:hAnsi="Georgia"/>
+          <w:b w:val="false"/>
+          <w:bCs w:val="false"/>
+          <w:i/>
+          <w:iCs/>
+          <w:sz w:val="20"/>
+          <w:szCs w:val="20"/>
+          <w:u w:val="none"/>
+        </w:rPr>
+        <w:t>fix</w:t>
+      </w:r>
+    </w:p>
+    <w:p>
+      <w:pPr>
+        <w:pStyle w:val="Normal"/>
+        <w:rPr>
+          <w:sz w:val="20"/>
+          <w:szCs w:val="20"/>
+        </w:rPr>
+      </w:pPr>
+      <w:r>
+        <w:rPr>
+          <w:rFonts w:ascii="Georgia" w:hAnsi="Georgia"/>
+          <w:b/>
+          <w:bCs/>
+          <w:i w:val="false"/>
+          <w:iCs w:val="false"/>
+          <w:sz w:val="20"/>
+          <w:szCs w:val="20"/>
+          <w:u w:val="none"/>
+        </w:rPr>
+        <w:t xml:space="preserve"> </w:t>
+      </w:r>
+      <w:r>
+        <w:rPr>
+          <w:rFonts w:ascii="Georgia" w:hAnsi="Georgia"/>
+          <w:b/>
+          <w:bCs/>
+          <w:i w:val="false"/>
+          <w:iCs w:val="false"/>
+          <w:sz w:val="20"/>
+          <w:szCs w:val="20"/>
+          <w:u w:val="none"/>
+        </w:rPr>
+        <w:t>vector-slice</w:t>
+      </w:r>
+      <w:r>
+        <w:rPr>
+          <w:rFonts w:ascii="Georgia" w:hAnsi="Georgia"/>
+          <w:b w:val="false"/>
+          <w:bCs w:val="false"/>
+          <w:i w:val="false"/>
+          <w:iCs w:val="false"/>
+          <w:sz w:val="20"/>
+          <w:szCs w:val="20"/>
+          <w:u w:val="none"/>
+        </w:rPr>
+        <w:t xml:space="preserve"> </w:t>
+      </w:r>
+      <w:r>
+        <w:rPr>
+          <w:rFonts w:ascii="Georgia" w:hAnsi="Georgia"/>
+          <w:b w:val="false"/>
+          <w:bCs w:val="false"/>
+          <w:i/>
+          <w:iCs/>
+          <w:sz w:val="20"/>
+          <w:szCs w:val="20"/>
+          <w:u w:val="none"/>
+        </w:rPr>
+        <w:t>vector</w:t>
+      </w:r>
+      <w:r>
+        <w:rPr>
+          <w:rFonts w:ascii="Georgia" w:hAnsi="Georgia"/>
+          <w:b w:val="false"/>
+          <w:bCs w:val="false"/>
+          <w:i w:val="false"/>
+          <w:iCs w:val="false"/>
+          <w:sz w:val="20"/>
+          <w:szCs w:val="20"/>
+          <w:u w:val="none"/>
+        </w:rPr>
+        <w:t xml:space="preserve"> </w:t>
+      </w:r>
+      <w:r>
+        <w:rPr>
+          <w:rFonts w:ascii="Georgia" w:hAnsi="Georgia"/>
+          <w:b w:val="false"/>
+          <w:bCs w:val="false"/>
+          <w:i/>
+          <w:iCs/>
+          <w:sz w:val="20"/>
+          <w:szCs w:val="20"/>
+          <w:u w:val="none"/>
+        </w:rPr>
+        <w:t>fix</w:t>
+      </w:r>
+      <w:r>
+        <w:rPr>
+          <w:rFonts w:ascii="Georgia" w:hAnsi="Georgia"/>
+          <w:b w:val="false"/>
+          <w:bCs w:val="false"/>
+          <w:i w:val="false"/>
+          <w:iCs w:val="false"/>
+          <w:sz w:val="20"/>
+          <w:szCs w:val="20"/>
+          <w:u w:val="none"/>
+        </w:rPr>
+        <w:t xml:space="preserve"> '</w:t>
+      </w:r>
+      <w:r>
+        <w:rPr>
+          <w:rFonts w:ascii="Georgia" w:hAnsi="Georgia"/>
+          <w:b w:val="false"/>
+          <w:bCs w:val="false"/>
+          <w:i/>
+          <w:iCs/>
+          <w:sz w:val="20"/>
+          <w:szCs w:val="20"/>
+          <w:u w:val="none"/>
+        </w:rPr>
+        <w:t>fix</w:t>
+        <w:tab/>
+        <w:t xml:space="preserve">  </w:t>
+      </w:r>
+      <w:r>
+        <w:rPr>
+          <w:rFonts w:ascii="Georgia" w:hAnsi="Georgia"/>
+          <w:b w:val="false"/>
+          <w:bCs w:val="false"/>
+          <w:i w:val="false"/>
+          <w:iCs w:val="false"/>
+          <w:sz w:val="20"/>
+          <w:szCs w:val="20"/>
+          <w:u w:val="none"/>
+        </w:rPr>
+        <w:t xml:space="preserve">displaced vector </w:t>
+      </w:r>
+    </w:p>
+    <w:p>
+      <w:pPr>
+        <w:pStyle w:val="Normal"/>
+        <w:rPr>
+          <w:sz w:val="20"/>
+          <w:szCs w:val="20"/>
+        </w:rPr>
+      </w:pPr>
+      <w:r>
+        <w:rPr>
+          <w:rFonts w:ascii="Georgia" w:hAnsi="Georgia"/>
+          <w:b w:val="false"/>
+          <w:bCs w:val="false"/>
+          <w:i/>
+          <w:iCs/>
+          <w:sz w:val="20"/>
+          <w:szCs w:val="20"/>
+          <w:u w:val="none"/>
+        </w:rPr>
+        <w:tab/>
+        <w:tab/>
+        <w:tab/>
+        <w:t>vector</w:t>
+      </w:r>
+      <w:r>
+        <w:rPr>
+          <w:rFonts w:ascii="Georgia" w:hAnsi="Georgia"/>
+          <w:b w:val="false"/>
+          <w:bCs w:val="false"/>
+          <w:i w:val="false"/>
+          <w:iCs w:val="false"/>
+          <w:sz w:val="20"/>
+          <w:szCs w:val="20"/>
+          <w:u w:val="none"/>
+        </w:rPr>
+        <w:t xml:space="preserve">      from start for </w:t>
+        <w:tab/>
+        <w:tab/>
+        <w:tab/>
+        <w:tab/>
+        <w:tab/>
+        <w:t xml:space="preserve">   length</w:t>
+      </w:r>
+    </w:p>
+    <w:p>
+      <w:pPr>
+        <w:pStyle w:val="Normal"/>
+        <w:rPr>
+          <w:sz w:val="20"/>
+          <w:szCs w:val="20"/>
+        </w:rPr>
+      </w:pPr>
+      <w:r>
+        <w:rPr>
+          <w:rFonts w:ascii="Georgia" w:hAnsi="Georgia"/>
+          <w:b w:val="false"/>
+          <w:bCs w:val="false"/>
+          <w:i w:val="false"/>
+          <w:iCs w:val="false"/>
+          <w:sz w:val="20"/>
+          <w:szCs w:val="20"/>
+          <w:u w:val="none"/>
+        </w:rPr>
+        <w:t xml:space="preserve"> </w:t>
+      </w:r>
+      <w:r>
+        <w:rPr>
+          <w:rFonts w:ascii="Georgia" w:hAnsi="Georgia"/>
+          <w:b/>
+          <w:bCs/>
+          <w:i w:val="false"/>
+          <w:iCs w:val="false"/>
+          <w:sz w:val="20"/>
+          <w:szCs w:val="20"/>
+          <w:u w:val="none"/>
+        </w:rPr>
+        <w:t>vector-type</w:t>
+      </w:r>
+      <w:r>
+        <w:rPr>
+          <w:rFonts w:ascii="Georgia" w:hAnsi="Georgia"/>
+          <w:b w:val="false"/>
+          <w:bCs w:val="false"/>
+          <w:i w:val="false"/>
+          <w:iCs w:val="false"/>
+          <w:sz w:val="20"/>
+          <w:szCs w:val="20"/>
+          <w:u w:val="none"/>
+        </w:rPr>
+        <w:t xml:space="preserve"> </w:t>
+      </w:r>
+      <w:r>
+        <w:rPr>
+          <w:rFonts w:ascii="Georgia" w:hAnsi="Georgia"/>
+          <w:b w:val="false"/>
+          <w:bCs w:val="false"/>
+          <w:i/>
+          <w:iCs/>
+          <w:sz w:val="20"/>
+          <w:szCs w:val="20"/>
+          <w:u w:val="none"/>
+        </w:rPr>
+        <w:t>vector</w:t>
+        <w:tab/>
+        <w:t>symbol</w:t>
+      </w:r>
+      <w:r>
+        <w:rPr>
+          <w:rFonts w:ascii="Georgia" w:hAnsi="Georgia"/>
+          <w:b w:val="false"/>
+          <w:bCs w:val="false"/>
+          <w:i w:val="false"/>
+          <w:iCs w:val="false"/>
+          <w:sz w:val="20"/>
+          <w:szCs w:val="20"/>
+          <w:u w:val="none"/>
+        </w:rPr>
+        <w:t xml:space="preserve">    vector type</w:t>
+      </w:r>
+    </w:p>
+    <w:p>
+      <w:pPr>
+        <w:pStyle w:val="Normal"/>
+        <w:rPr>
+          <w:rFonts w:ascii="Georgia" w:hAnsi="Georgia"/>
+          <w:sz w:val="16"/>
+          <w:szCs w:val="16"/>
+        </w:rPr>
+      </w:pPr>
+      <w:r>
+        <w:rPr>
+          <w:rFonts w:ascii="Georgia" w:hAnsi="Georgia"/>
+          <w:sz w:val="16"/>
+          <w:szCs w:val="16"/>
+        </w:rPr>
+      </w:r>
+    </w:p>
+    <w:p>
+      <w:pPr>
+        <w:pStyle w:val="Normal"/>
+        <w:rPr>
+          <w:rFonts w:ascii="Georgia" w:hAnsi="Georgia"/>
+          <w:sz w:val="20"/>
+          <w:szCs w:val="20"/>
+        </w:rPr>
+      </w:pPr>
+      <w:r>
+        <w:rPr>
+          <w:rFonts w:ascii="Georgia" w:hAnsi="Georgia"/>
+          <w:b w:val="false"/>
+          <w:bCs/>
+          <w:i w:val="false"/>
+          <w:iCs/>
+          <w:sz w:val="20"/>
+          <w:szCs w:val="20"/>
           <w:shd w:fill="333333" w:val="clear"/>
         </w:rPr>
-        <w:t xml:space="preserve">                           </w:t>
-      </w:r>
-      <w:r>
-        <w:rPr>
-          <w:rFonts w:ascii="Georgia" w:hAnsi="Georgia"/>
-          <w:b/>
-          <w:bCs/>
-          <w:i/>
+        <w:t xml:space="preserve"> </w:t>
+      </w:r>
+      <w:r>
+        <w:rPr>
+          <w:rFonts w:ascii="Georgia" w:hAnsi="Georgia"/>
+          <w:b w:val="false"/>
+          <w:bCs/>
+          <w:i w:val="false"/>
           <w:iCs/>
           <w:sz w:val="20"/>
           <w:szCs w:val="20"/>
           <w:u w:val="none"/>
           <w:shd w:fill="333333" w:val="clear"/>
         </w:rPr>
-        <w:t xml:space="preserve">Vector                                             </w:t>
+        <w:t xml:space="preserve">                            </w:t>
+      </w:r>
+      <w:r>
+        <w:rPr>
+          <w:rFonts w:ascii="Georgia" w:hAnsi="Georgia"/>
+          <w:b/>
+          <w:bCs/>
+          <w:i/>
+          <w:iCs/>
+          <w:sz w:val="20"/>
+          <w:szCs w:val="20"/>
+          <w:u w:val="none"/>
+          <w:shd w:fill="333333" w:val="clear"/>
+        </w:rPr>
+        <w:t xml:space="preserve">Macro  </w:t>
+      </w:r>
+      <w:r>
+        <w:rPr>
+          <w:rFonts w:ascii="Georgia" w:hAnsi="Georgia"/>
+          <w:b w:val="false"/>
+          <w:bCs/>
+          <w:i w:val="false"/>
+          <w:iCs/>
+          <w:sz w:val="20"/>
+          <w:szCs w:val="20"/>
+          <w:u w:val="none"/>
+          <w:shd w:fill="333333" w:val="clear"/>
+        </w:rPr>
+        <w:t xml:space="preserve">                  </w:t>
+      </w:r>
+      <w:r>
+        <w:rPr>
+          <w:rFonts w:ascii="Georgia" w:hAnsi="Georgia"/>
+          <w:b/>
+          <w:bCs/>
+          <w:i/>
+          <w:iCs/>
+          <w:sz w:val="20"/>
+          <w:szCs w:val="20"/>
+          <w:u w:val="none"/>
+          <w:shd w:fill="333333" w:val="clear"/>
+        </w:rPr>
+        <w:t xml:space="preserve">                         </w:t>
       </w:r>
       <w:r>
         <w:rPr>
@@ -5926,1451 +7211,261 @@
         </w:rPr>
         <w:t>s</w:t>
       </w:r>
-      <w:r>
-        <w:rPr>
-          <w:rFonts w:ascii="Georgia" w:hAnsi="Georgia"/>
-          <w:b/>
-          <w:bCs/>
-          <w:i/>
-          <w:iCs/>
-          <w:sz w:val="20"/>
-          <w:szCs w:val="20"/>
-          <w:u w:val="none"/>
-          <w:shd w:fill="000000" w:val="clear"/>
-        </w:rPr>
-        <w:t xml:space="preserve">                 </w:t>
-      </w:r>
-      <w:r>
-        <w:rPr>
-          <w:rFonts w:ascii="Georgia" w:hAnsi="Georgia"/>
-          <w:b/>
-          <w:bCs/>
-          <w:i/>
-          <w:iCs/>
-          <w:color w:val="000000"/>
-          <w:sz w:val="20"/>
-          <w:szCs w:val="20"/>
-          <w:u w:val="none"/>
-          <w:shd w:fill="000000" w:val="clear"/>
-        </w:rPr>
-        <w:t xml:space="preserve"> </w:t>
-      </w:r>
-      <w:r>
-        <w:rPr>
-          <w:rFonts w:ascii="Georgia" w:hAnsi="Georgia"/>
-          <w:b/>
-          <w:bCs/>
-          <w:i/>
-          <w:iCs/>
-          <w:sz w:val="20"/>
-          <w:szCs w:val="20"/>
-          <w:u w:val="none"/>
-          <w:shd w:fill="000000" w:val="clear"/>
-        </w:rPr>
-        <w:t xml:space="preserve"> </w:t>
-      </w:r>
-    </w:p>
-    <w:p>
-      <w:pPr>
-        <w:pStyle w:val="Normal"/>
-        <w:rPr>
-          <w:rFonts w:ascii="Georgia" w:hAnsi="Georgia"/>
-          <w:b w:val="false"/>
-          <w:bCs w:val="false"/>
-          <w:i w:val="false"/>
-          <w:i w:val="false"/>
-          <w:iCs w:val="false"/>
-          <w:sz w:val="16"/>
-          <w:szCs w:val="16"/>
-          <w:u w:val="none"/>
-        </w:rPr>
-      </w:pPr>
-      <w:r>
-        <w:rPr>
-          <w:rFonts w:ascii="Georgia" w:hAnsi="Georgia"/>
-          <w:b w:val="false"/>
-          <w:bCs w:val="false"/>
-          <w:i w:val="false"/>
-          <w:iCs w:val="false"/>
-          <w:sz w:val="16"/>
-          <w:szCs w:val="16"/>
-          <w:u w:val="none"/>
-        </w:rPr>
-      </w:r>
-    </w:p>
-    <w:p>
-      <w:pPr>
-        <w:pStyle w:val="Normal"/>
-        <w:rPr>
-          <w:sz w:val="20"/>
-          <w:szCs w:val="20"/>
-        </w:rPr>
-      </w:pPr>
-      <w:r>
-        <w:rPr>
-          <w:rFonts w:ascii="Georgia" w:hAnsi="Georgia"/>
-          <w:b w:val="false"/>
-          <w:bCs w:val="false"/>
-          <w:i w:val="false"/>
-          <w:iCs w:val="false"/>
-          <w:sz w:val="20"/>
-          <w:szCs w:val="20"/>
-          <w:u w:val="none"/>
-        </w:rPr>
-        <w:t xml:space="preserve"> </w:t>
-      </w:r>
-      <w:r>
-        <w:rPr>
-          <w:rFonts w:ascii="Georgia" w:hAnsi="Georgia"/>
-          <w:b/>
-          <w:bCs/>
-          <w:i w:val="false"/>
-          <w:iCs w:val="false"/>
-          <w:sz w:val="20"/>
-          <w:szCs w:val="20"/>
-          <w:u w:val="none"/>
-        </w:rPr>
-        <w:t>%make-vector</w:t>
-      </w:r>
-      <w:r>
-        <w:rPr>
-          <w:rFonts w:ascii="Georgia" w:hAnsi="Georgia"/>
-          <w:b w:val="false"/>
-          <w:bCs w:val="false"/>
-          <w:i w:val="false"/>
-          <w:iCs w:val="false"/>
-          <w:sz w:val="20"/>
-          <w:szCs w:val="20"/>
-          <w:u w:val="none"/>
-        </w:rPr>
-        <w:t xml:space="preserve"> </w:t>
-      </w:r>
-      <w:r>
-        <w:rPr>
-          <w:rFonts w:ascii="Georgia" w:hAnsi="Georgia"/>
-          <w:b w:val="false"/>
-          <w:bCs w:val="false"/>
-          <w:i/>
-          <w:iCs/>
-          <w:sz w:val="20"/>
-          <w:szCs w:val="20"/>
-          <w:u w:val="none"/>
-        </w:rPr>
-        <w:t>list</w:t>
-      </w:r>
-      <w:r>
-        <w:rPr>
-          <w:rFonts w:ascii="Georgia" w:hAnsi="Georgia"/>
-          <w:b w:val="false"/>
-          <w:bCs w:val="false"/>
-          <w:i w:val="false"/>
-          <w:iCs w:val="false"/>
-          <w:sz w:val="20"/>
-          <w:szCs w:val="20"/>
-          <w:u w:val="none"/>
-        </w:rPr>
-        <w:t xml:space="preserve"> </w:t>
-        <w:tab/>
-      </w:r>
-      <w:r>
-        <w:rPr>
-          <w:rFonts w:ascii="Georgia" w:hAnsi="Georgia"/>
-          <w:b w:val="false"/>
-          <w:bCs w:val="false"/>
-          <w:i/>
-          <w:iCs/>
-          <w:sz w:val="20"/>
-          <w:szCs w:val="20"/>
-          <w:u w:val="none"/>
-        </w:rPr>
-        <w:t>vector</w:t>
-        <w:tab/>
-      </w:r>
-      <w:r>
-        <w:rPr>
-          <w:rFonts w:ascii="Georgia" w:hAnsi="Georgia"/>
-          <w:b w:val="false"/>
-          <w:bCs w:val="false"/>
-          <w:i w:val="false"/>
-          <w:iCs w:val="false"/>
-          <w:sz w:val="20"/>
-          <w:szCs w:val="20"/>
-          <w:u w:val="none"/>
-        </w:rPr>
-        <w:t xml:space="preserve">  specialized</w:t>
-      </w:r>
-    </w:p>
-    <w:p>
-      <w:pPr>
-        <w:pStyle w:val="Normal"/>
-        <w:rPr>
-          <w:sz w:val="20"/>
-          <w:szCs w:val="20"/>
-        </w:rPr>
-      </w:pPr>
-      <w:r>
-        <w:rPr>
-          <w:rFonts w:ascii="Georgia" w:hAnsi="Georgia"/>
-          <w:b w:val="false"/>
-          <w:bCs w:val="false"/>
-          <w:i w:val="false"/>
-          <w:iCs w:val="false"/>
-          <w:sz w:val="20"/>
-          <w:szCs w:val="20"/>
-          <w:u w:val="none"/>
-        </w:rPr>
-        <w:tab/>
-        <w:tab/>
-        <w:tab/>
-        <w:tab/>
-        <w:t xml:space="preserve">  vector from list</w:t>
-      </w:r>
-    </w:p>
-    <w:p>
-      <w:pPr>
-        <w:pStyle w:val="Normal"/>
-        <w:rPr>
-          <w:sz w:val="20"/>
-          <w:szCs w:val="20"/>
-        </w:rPr>
-      </w:pPr>
-      <w:r>
-        <w:rPr>
-          <w:rFonts w:ascii="Georgia" w:hAnsi="Georgia"/>
-          <w:b w:val="false"/>
-          <w:bCs w:val="false"/>
-          <w:i w:val="false"/>
-          <w:iCs w:val="false"/>
-          <w:sz w:val="20"/>
-          <w:szCs w:val="20"/>
-          <w:u w:val="none"/>
-        </w:rPr>
-        <w:t xml:space="preserve"> </w:t>
-      </w:r>
-      <w:r>
-        <w:rPr>
-          <w:rFonts w:ascii="Georgia" w:hAnsi="Georgia"/>
-          <w:b/>
-          <w:bCs/>
-          <w:i w:val="false"/>
-          <w:iCs w:val="false"/>
-          <w:sz w:val="20"/>
-          <w:szCs w:val="20"/>
-          <w:u w:val="none"/>
-        </w:rPr>
-        <w:t>%map-vector</w:t>
-      </w:r>
-      <w:r>
-        <w:rPr>
-          <w:rFonts w:ascii="Georgia" w:hAnsi="Georgia"/>
-          <w:b w:val="false"/>
-          <w:bCs w:val="false"/>
-          <w:i w:val="false"/>
-          <w:iCs w:val="false"/>
-          <w:sz w:val="20"/>
-          <w:szCs w:val="20"/>
-          <w:u w:val="none"/>
-        </w:rPr>
-        <w:t xml:space="preserve"> </w:t>
-      </w:r>
-      <w:r>
-        <w:rPr>
-          <w:rFonts w:ascii="Georgia" w:hAnsi="Georgia"/>
-          <w:b w:val="false"/>
-          <w:bCs w:val="false"/>
-          <w:i/>
-          <w:iCs/>
-          <w:sz w:val="20"/>
-          <w:szCs w:val="20"/>
-          <w:u w:val="none"/>
-        </w:rPr>
-        <w:t>fn vector</w:t>
-        <w:tab/>
-        <w:t xml:space="preserve">  </w:t>
-      </w:r>
-      <w:r>
-        <w:rPr>
-          <w:rFonts w:ascii="Georgia" w:hAnsi="Georgia"/>
-          <w:b w:val="false"/>
-          <w:bCs w:val="false"/>
-          <w:i w:val="false"/>
-          <w:iCs w:val="false"/>
-          <w:sz w:val="20"/>
-          <w:szCs w:val="20"/>
-          <w:u w:val="none"/>
-        </w:rPr>
-        <w:t>mapc for vectors</w:t>
-      </w:r>
-    </w:p>
-    <w:p>
-      <w:pPr>
-        <w:pStyle w:val="Normal"/>
-        <w:rPr>
-          <w:sz w:val="20"/>
-          <w:szCs w:val="20"/>
-        </w:rPr>
-      </w:pPr>
-      <w:r>
-        <w:rPr>
-          <w:rFonts w:ascii="Georgia" w:hAnsi="Georgia"/>
-          <w:b w:val="false"/>
-          <w:bCs w:val="false"/>
-          <w:i/>
-          <w:iCs/>
-          <w:sz w:val="20"/>
-          <w:szCs w:val="20"/>
-          <w:u w:val="none"/>
-        </w:rPr>
-        <w:tab/>
-        <w:tab/>
-        <w:tab/>
-        <w:t xml:space="preserve">vector   </w:t>
-      </w:r>
-      <w:r>
-        <w:rPr>
-          <w:rFonts w:ascii="Georgia" w:hAnsi="Georgia"/>
-          <w:b w:val="false"/>
-          <w:bCs w:val="false"/>
-          <w:i w:val="false"/>
-          <w:iCs w:val="false"/>
-          <w:sz w:val="20"/>
-          <w:szCs w:val="20"/>
-          <w:u w:val="none"/>
-        </w:rPr>
-        <w:t xml:space="preserve">  </w:t>
-      </w:r>
-    </w:p>
-    <w:p>
-      <w:pPr>
-        <w:pStyle w:val="Normal"/>
-        <w:rPr>
-          <w:rFonts w:ascii="Georgia" w:hAnsi="Georgia"/>
-          <w:sz w:val="20"/>
-          <w:szCs w:val="20"/>
-        </w:rPr>
-      </w:pPr>
-      <w:r>
-        <w:rPr>
-          <w:rFonts w:ascii="Georgia" w:hAnsi="Georgia"/>
-          <w:b/>
-          <w:bCs/>
-          <w:i w:val="false"/>
-          <w:iCs w:val="false"/>
-          <w:sz w:val="20"/>
-          <w:szCs w:val="20"/>
-          <w:u w:val="none"/>
-        </w:rPr>
-        <w:t xml:space="preserve"> </w:t>
-      </w:r>
-      <w:r>
-        <w:rPr>
-          <w:rFonts w:ascii="Georgia" w:hAnsi="Georgia"/>
-          <w:b/>
-          <w:bCs/>
-          <w:i w:val="false"/>
-          <w:iCs w:val="false"/>
-          <w:sz w:val="20"/>
-          <w:szCs w:val="20"/>
-          <w:u w:val="none"/>
-        </w:rPr>
-        <w:t>make-vector</w:t>
-      </w:r>
-      <w:r>
-        <w:rPr>
-          <w:rFonts w:ascii="Georgia" w:hAnsi="Georgia"/>
-          <w:b w:val="false"/>
-          <w:bCs w:val="false"/>
-          <w:i w:val="false"/>
-          <w:iCs/>
-          <w:sz w:val="20"/>
-          <w:szCs w:val="20"/>
-          <w:u w:val="none"/>
-        </w:rPr>
-        <w:t xml:space="preserve"> </w:t>
-      </w:r>
-      <w:r>
-        <w:rPr>
-          <w:rFonts w:ascii="Georgia" w:hAnsi="Georgia"/>
-          <w:b w:val="false"/>
-          <w:bCs w:val="false"/>
-          <w:i/>
-          <w:iCs/>
-          <w:sz w:val="20"/>
-          <w:szCs w:val="20"/>
-          <w:u w:val="none"/>
-        </w:rPr>
-        <w:t>list</w:t>
-      </w:r>
-      <w:r>
-        <w:rPr>
-          <w:rFonts w:ascii="Georgia" w:hAnsi="Georgia"/>
-          <w:b w:val="false"/>
-          <w:bCs w:val="false"/>
-          <w:i w:val="false"/>
-          <w:iCs/>
-          <w:sz w:val="20"/>
-          <w:szCs w:val="20"/>
-          <w:u w:val="none"/>
-        </w:rPr>
-        <w:tab/>
-      </w:r>
-      <w:r>
-        <w:rPr>
-          <w:rFonts w:ascii="Georgia" w:hAnsi="Georgia"/>
-          <w:b w:val="false"/>
-          <w:bCs w:val="false"/>
-          <w:i/>
-          <w:iCs/>
-          <w:sz w:val="20"/>
-          <w:szCs w:val="20"/>
-          <w:u w:val="none"/>
-        </w:rPr>
-        <w:t>vector</w:t>
-      </w:r>
-      <w:r>
-        <w:rPr>
-          <w:rFonts w:ascii="Georgia" w:hAnsi="Georgia"/>
-          <w:b w:val="false"/>
-          <w:bCs w:val="false"/>
-          <w:i w:val="false"/>
-          <w:iCs/>
-          <w:sz w:val="20"/>
-          <w:szCs w:val="20"/>
-          <w:u w:val="none"/>
-        </w:rPr>
-        <w:tab/>
-        <w:t xml:space="preserve">  general </w:t>
-      </w:r>
-      <w:r>
-        <w:rPr>
-          <w:rFonts w:ascii="Georgia" w:hAnsi="Georgia"/>
-          <w:b w:val="false"/>
-          <w:bCs w:val="false"/>
-          <w:i w:val="false"/>
-          <w:iCs w:val="false"/>
-          <w:sz w:val="20"/>
-          <w:szCs w:val="20"/>
-          <w:u w:val="none"/>
-        </w:rPr>
-        <w:t>vector</w:t>
-      </w:r>
-    </w:p>
-    <w:p>
-      <w:pPr>
-        <w:pStyle w:val="Normal"/>
-        <w:rPr>
-          <w:sz w:val="20"/>
-          <w:szCs w:val="20"/>
-        </w:rPr>
-      </w:pPr>
-      <w:r>
-        <w:rPr>
-          <w:rFonts w:ascii="Georgia" w:hAnsi="Georgia"/>
-          <w:b w:val="false"/>
-          <w:bCs w:val="false"/>
-          <w:i w:val="false"/>
-          <w:iCs w:val="false"/>
-          <w:sz w:val="20"/>
-          <w:szCs w:val="20"/>
-          <w:u w:val="none"/>
-        </w:rPr>
-        <w:tab/>
-        <w:tab/>
-        <w:tab/>
-        <w:t xml:space="preserve"> </w:t>
-        <w:tab/>
-        <w:t xml:space="preserve">  from list</w:t>
-      </w:r>
-    </w:p>
-    <w:p>
-      <w:pPr>
-        <w:pStyle w:val="Normal"/>
-        <w:rPr>
-          <w:sz w:val="20"/>
-          <w:szCs w:val="20"/>
-        </w:rPr>
-      </w:pPr>
-      <w:r>
-        <w:rPr>
-          <w:rFonts w:ascii="Georgia" w:hAnsi="Georgia"/>
-          <w:b/>
-          <w:bCs/>
-          <w:i w:val="false"/>
-          <w:iCs w:val="false"/>
-          <w:sz w:val="20"/>
-          <w:szCs w:val="20"/>
-          <w:u w:val="none"/>
-        </w:rPr>
-        <w:t xml:space="preserve"> </w:t>
-      </w:r>
-      <w:r>
-        <w:rPr>
-          <w:rFonts w:ascii="Georgia" w:hAnsi="Georgia"/>
-          <w:b/>
-          <w:bCs/>
-          <w:i w:val="false"/>
-          <w:iCs w:val="false"/>
-          <w:sz w:val="20"/>
-          <w:szCs w:val="20"/>
-          <w:u w:val="none"/>
-        </w:rPr>
-        <w:t>bit-vector-p</w:t>
-      </w:r>
-      <w:r>
-        <w:rPr>
-          <w:rFonts w:ascii="Georgia" w:hAnsi="Georgia"/>
-          <w:b w:val="false"/>
-          <w:bCs w:val="false"/>
-          <w:i w:val="false"/>
-          <w:iCs w:val="false"/>
-          <w:sz w:val="20"/>
-          <w:szCs w:val="20"/>
-          <w:u w:val="none"/>
-        </w:rPr>
-        <w:t xml:space="preserve"> </w:t>
-      </w:r>
-      <w:r>
-        <w:rPr>
-          <w:rFonts w:ascii="Georgia" w:hAnsi="Georgia"/>
-          <w:b w:val="false"/>
-          <w:bCs w:val="false"/>
-          <w:i/>
-          <w:iCs/>
-          <w:sz w:val="20"/>
-          <w:szCs w:val="20"/>
-          <w:u w:val="none"/>
-        </w:rPr>
-        <w:t>vector</w:t>
-        <w:tab/>
-        <w:t>bool</w:t>
-      </w:r>
-      <w:r>
-        <w:rPr>
-          <w:rFonts w:ascii="Georgia" w:hAnsi="Georgia"/>
-          <w:b w:val="false"/>
-          <w:bCs w:val="false"/>
-          <w:i w:val="false"/>
-          <w:iCs w:val="false"/>
-          <w:sz w:val="20"/>
-          <w:szCs w:val="20"/>
-          <w:u w:val="none"/>
-        </w:rPr>
-        <w:t xml:space="preserve">         bit vector?</w:t>
-      </w:r>
-    </w:p>
-    <w:p>
-      <w:pPr>
-        <w:pStyle w:val="Normal"/>
-        <w:rPr>
-          <w:sz w:val="20"/>
-          <w:szCs w:val="20"/>
-        </w:rPr>
-      </w:pPr>
-      <w:r>
-        <w:rPr>
-          <w:rFonts w:ascii="Georgia" w:hAnsi="Georgia"/>
-          <w:b/>
-          <w:bCs/>
-          <w:i w:val="false"/>
-          <w:iCs w:val="false"/>
-          <w:sz w:val="20"/>
-          <w:szCs w:val="20"/>
-          <w:u w:val="none"/>
-        </w:rPr>
-        <w:t xml:space="preserve"> </w:t>
-      </w:r>
-      <w:r>
-        <w:rPr>
-          <w:rFonts w:ascii="Georgia" w:hAnsi="Georgia"/>
-          <w:b/>
-          <w:bCs/>
-          <w:i w:val="false"/>
-          <w:iCs w:val="false"/>
-          <w:sz w:val="20"/>
-          <w:szCs w:val="20"/>
-          <w:u w:val="none"/>
-        </w:rPr>
-        <w:t>vector-displaced-p</w:t>
-      </w:r>
-      <w:r>
-        <w:rPr>
-          <w:rFonts w:ascii="Georgia" w:hAnsi="Georgia"/>
-          <w:b w:val="false"/>
-          <w:bCs w:val="false"/>
-          <w:i w:val="false"/>
-          <w:iCs w:val="false"/>
-          <w:sz w:val="20"/>
-          <w:szCs w:val="20"/>
-          <w:u w:val="none"/>
-        </w:rPr>
-        <w:t xml:space="preserve"> </w:t>
-      </w:r>
-      <w:r>
-        <w:rPr>
-          <w:rFonts w:ascii="Georgia" w:hAnsi="Georgia"/>
-          <w:b w:val="false"/>
-          <w:bCs w:val="false"/>
-          <w:i/>
-          <w:iCs/>
-          <w:sz w:val="20"/>
-          <w:szCs w:val="20"/>
-          <w:u w:val="none"/>
-        </w:rPr>
-        <w:t>vector</w:t>
-        <w:tab/>
-        <w:t xml:space="preserve">  </w:t>
-      </w:r>
-      <w:r>
-        <w:rPr>
-          <w:rFonts w:ascii="Georgia" w:hAnsi="Georgia"/>
-          <w:b w:val="false"/>
-          <w:bCs w:val="false"/>
-          <w:i w:val="false"/>
-          <w:iCs w:val="false"/>
-          <w:sz w:val="20"/>
-          <w:szCs w:val="20"/>
-          <w:u w:val="none"/>
-        </w:rPr>
-        <w:t>a displaced</w:t>
-      </w:r>
-    </w:p>
-    <w:p>
-      <w:pPr>
-        <w:pStyle w:val="Normal"/>
-        <w:rPr>
-          <w:sz w:val="20"/>
-          <w:szCs w:val="20"/>
-        </w:rPr>
-      </w:pPr>
-      <w:r>
-        <w:rPr>
-          <w:rFonts w:ascii="Georgia" w:hAnsi="Georgia"/>
-          <w:b w:val="false"/>
-          <w:bCs w:val="false"/>
-          <w:i/>
-          <w:iCs/>
-          <w:sz w:val="20"/>
-          <w:szCs w:val="20"/>
-          <w:u w:val="none"/>
-        </w:rPr>
-        <w:tab/>
-        <w:tab/>
-        <w:tab/>
-        <w:t>bool</w:t>
-      </w:r>
-      <w:r>
-        <w:rPr>
-          <w:rFonts w:ascii="Georgia" w:hAnsi="Georgia"/>
-          <w:b w:val="false"/>
-          <w:bCs w:val="false"/>
-          <w:i w:val="false"/>
-          <w:iCs w:val="false"/>
-          <w:sz w:val="20"/>
-          <w:szCs w:val="20"/>
-          <w:u w:val="none"/>
-        </w:rPr>
-        <w:t xml:space="preserve">         vector?</w:t>
-      </w:r>
-    </w:p>
-    <w:p>
-      <w:pPr>
-        <w:pStyle w:val="Normal"/>
-        <w:rPr>
-          <w:sz w:val="20"/>
-          <w:szCs w:val="20"/>
-        </w:rPr>
-      </w:pPr>
-      <w:r>
-        <w:rPr>
-          <w:rFonts w:ascii="Georgia" w:hAnsi="Georgia"/>
-          <w:b/>
-          <w:bCs/>
-          <w:i w:val="false"/>
-          <w:iCs w:val="false"/>
-          <w:sz w:val="20"/>
-          <w:szCs w:val="20"/>
-          <w:u w:val="none"/>
-        </w:rPr>
-        <w:t xml:space="preserve"> </w:t>
-      </w:r>
-      <w:r>
-        <w:rPr>
-          <w:rFonts w:ascii="Georgia" w:hAnsi="Georgia"/>
-          <w:b/>
-          <w:bCs/>
-          <w:i w:val="false"/>
-          <w:iCs w:val="false"/>
-          <w:sz w:val="20"/>
-          <w:szCs w:val="20"/>
-          <w:u w:val="none"/>
-        </w:rPr>
-        <w:t>vector-length</w:t>
-      </w:r>
-      <w:r>
-        <w:rPr>
-          <w:rFonts w:ascii="Georgia" w:hAnsi="Georgia"/>
-          <w:b w:val="false"/>
-          <w:bCs w:val="false"/>
-          <w:i w:val="false"/>
-          <w:iCs w:val="false"/>
-          <w:sz w:val="20"/>
-          <w:szCs w:val="20"/>
-          <w:u w:val="none"/>
-        </w:rPr>
-        <w:t xml:space="preserve"> </w:t>
-      </w:r>
-      <w:r>
-        <w:rPr>
-          <w:rFonts w:ascii="Georgia" w:hAnsi="Georgia"/>
-          <w:b w:val="false"/>
-          <w:bCs w:val="false"/>
-          <w:i/>
-          <w:iCs/>
-          <w:sz w:val="20"/>
-          <w:szCs w:val="20"/>
-          <w:u w:val="none"/>
-        </w:rPr>
-        <w:t>vector</w:t>
-        <w:tab/>
-        <w:t>fix</w:t>
-      </w:r>
-      <w:r>
-        <w:rPr>
-          <w:rFonts w:ascii="Georgia" w:hAnsi="Georgia"/>
-          <w:b w:val="false"/>
-          <w:bCs w:val="false"/>
-          <w:i w:val="false"/>
-          <w:iCs w:val="false"/>
-          <w:sz w:val="20"/>
-          <w:szCs w:val="20"/>
-          <w:u w:val="none"/>
-        </w:rPr>
-        <w:t xml:space="preserve">            length of </w:t>
-      </w:r>
-      <w:r>
-        <w:rPr>
-          <w:rFonts w:ascii="Georgia" w:hAnsi="Georgia"/>
-          <w:b w:val="false"/>
-          <w:bCs w:val="false"/>
-          <w:i/>
-          <w:iCs/>
-          <w:sz w:val="20"/>
-          <w:szCs w:val="20"/>
-          <w:u w:val="none"/>
-        </w:rPr>
-        <w:t>vector</w:t>
-      </w:r>
-    </w:p>
-    <w:p>
-      <w:pPr>
-        <w:pStyle w:val="Normal"/>
-        <w:rPr>
-          <w:sz w:val="20"/>
-          <w:szCs w:val="20"/>
-        </w:rPr>
-      </w:pPr>
-      <w:r>
-        <w:rPr>
-          <w:rFonts w:ascii="Georgia" w:hAnsi="Georgia"/>
-          <w:b w:val="false"/>
-          <w:bCs w:val="false"/>
-          <w:i w:val="false"/>
-          <w:iCs w:val="false"/>
-          <w:sz w:val="20"/>
-          <w:szCs w:val="20"/>
-          <w:u w:val="none"/>
-        </w:rPr>
-        <w:t xml:space="preserve"> </w:t>
-      </w:r>
-      <w:r>
-        <w:rPr>
-          <w:rFonts w:ascii="Georgia" w:hAnsi="Georgia"/>
-          <w:b/>
-          <w:bCs/>
-          <w:i w:val="false"/>
-          <w:iCs w:val="false"/>
-          <w:sz w:val="20"/>
-          <w:szCs w:val="20"/>
-          <w:u w:val="none"/>
-        </w:rPr>
-        <w:t>vector-ref</w:t>
-      </w:r>
-      <w:r>
-        <w:rPr>
-          <w:rFonts w:ascii="Georgia" w:hAnsi="Georgia"/>
-          <w:b w:val="false"/>
-          <w:bCs w:val="false"/>
-          <w:i w:val="false"/>
-          <w:iCs w:val="false"/>
-          <w:sz w:val="20"/>
-          <w:szCs w:val="20"/>
-          <w:u w:val="none"/>
-        </w:rPr>
-        <w:t xml:space="preserve"> </w:t>
-      </w:r>
-      <w:r>
-        <w:rPr>
-          <w:rFonts w:ascii="Georgia" w:hAnsi="Georgia"/>
-          <w:b w:val="false"/>
-          <w:bCs w:val="false"/>
-          <w:i/>
-          <w:iCs/>
-          <w:sz w:val="20"/>
-          <w:szCs w:val="20"/>
-          <w:u w:val="none"/>
-        </w:rPr>
-        <w:t>vector</w:t>
-      </w:r>
-      <w:r>
-        <w:rPr>
-          <w:rFonts w:ascii="Georgia" w:hAnsi="Georgia"/>
-          <w:b w:val="false"/>
-          <w:bCs w:val="false"/>
-          <w:i w:val="false"/>
-          <w:iCs w:val="false"/>
-          <w:sz w:val="20"/>
-          <w:szCs w:val="20"/>
-          <w:u w:val="none"/>
-        </w:rPr>
-        <w:t xml:space="preserve"> </w:t>
-      </w:r>
-      <w:r>
-        <w:rPr>
-          <w:rFonts w:ascii="Georgia" w:hAnsi="Georgia"/>
-          <w:b w:val="false"/>
-          <w:bCs w:val="false"/>
-          <w:i/>
-          <w:iCs/>
-          <w:sz w:val="20"/>
-          <w:szCs w:val="20"/>
-          <w:u w:val="none"/>
-        </w:rPr>
-        <w:t>fix</w:t>
-        <w:tab/>
+    </w:p>
+    <w:p>
+      <w:pPr>
+        <w:pStyle w:val="Normal"/>
+        <w:rPr>
+          <w:rFonts w:ascii="Georgia" w:hAnsi="Georgia"/>
+          <w:sz w:val="16"/>
+          <w:szCs w:val="16"/>
+        </w:rPr>
+      </w:pPr>
+      <w:r>
+        <w:rPr>
+          <w:rFonts w:ascii="Georgia" w:hAnsi="Georgia"/>
+          <w:sz w:val="16"/>
+          <w:szCs w:val="16"/>
+        </w:rPr>
+      </w:r>
+    </w:p>
+    <w:p>
+      <w:pPr>
+        <w:pStyle w:val="Normal"/>
+        <w:rPr>
+          <w:rFonts w:ascii="Georgia" w:hAnsi="Georgia"/>
+          <w:sz w:val="20"/>
+          <w:szCs w:val="20"/>
+        </w:rPr>
+      </w:pPr>
+      <w:r>
+        <w:rPr>
+          <w:rFonts w:ascii="Georgia" w:hAnsi="Georgia"/>
+          <w:sz w:val="20"/>
+          <w:szCs w:val="20"/>
+        </w:rPr>
+        <w:t xml:space="preserve"> </w:t>
+      </w:r>
+      <w:r>
+        <w:rPr>
+          <w:rFonts w:ascii="Georgia" w:hAnsi="Georgia"/>
+          <w:b/>
+          <w:bCs/>
+          <w:sz w:val="20"/>
+          <w:szCs w:val="20"/>
+        </w:rPr>
+        <w:t>define-symbol-macro</w:t>
+      </w:r>
+      <w:r>
+        <w:rPr>
+          <w:rFonts w:ascii="Georgia" w:hAnsi="Georgia"/>
+          <w:sz w:val="20"/>
+          <w:szCs w:val="20"/>
+        </w:rPr>
+        <w:t xml:space="preserve"> </w:t>
+      </w:r>
+      <w:r>
+        <w:rPr>
+          <w:rFonts w:ascii="Georgia" w:hAnsi="Georgia"/>
+          <w:i/>
+          <w:iCs/>
+          <w:sz w:val="20"/>
+          <w:szCs w:val="20"/>
+        </w:rPr>
+        <w:t>sym T</w:t>
+      </w:r>
+      <w:r>
+        <w:rPr>
+          <w:rFonts w:ascii="Georgia" w:hAnsi="Georgia"/>
+          <w:sz w:val="20"/>
+          <w:szCs w:val="20"/>
+        </w:rPr>
+        <w:t xml:space="preserve">   define symbol</w:t>
+      </w:r>
+    </w:p>
+    <w:p>
+      <w:pPr>
+        <w:pStyle w:val="Normal"/>
+        <w:rPr>
+          <w:rFonts w:ascii="Georgia" w:hAnsi="Georgia"/>
+          <w:sz w:val="20"/>
+          <w:szCs w:val="20"/>
+        </w:rPr>
+      </w:pPr>
+      <w:r>
+        <w:rPr>
+          <w:rFonts w:ascii="Georgia" w:hAnsi="Georgia"/>
+          <w:sz w:val="20"/>
+          <w:szCs w:val="20"/>
+        </w:rPr>
+        <w:tab/>
+        <w:tab/>
+        <w:tab/>
+      </w:r>
+      <w:r>
+        <w:rPr>
+          <w:rFonts w:ascii="Georgia" w:hAnsi="Georgia"/>
+          <w:i/>
+          <w:iCs/>
+          <w:sz w:val="20"/>
+          <w:szCs w:val="20"/>
+        </w:rPr>
+        <w:t>symbol</w:t>
+      </w:r>
+      <w:r>
+        <w:rPr>
+          <w:rFonts w:ascii="Georgia" w:hAnsi="Georgia"/>
+          <w:sz w:val="20"/>
+          <w:szCs w:val="20"/>
+        </w:rPr>
+        <w:t xml:space="preserve">     macro</w:t>
+      </w:r>
+    </w:p>
+    <w:p>
+      <w:pPr>
+        <w:pStyle w:val="Normal"/>
+        <w:rPr>
+          <w:rFonts w:ascii="Georgia" w:hAnsi="Georgia"/>
+        </w:rPr>
+      </w:pPr>
+      <w:r>
+        <w:rPr>
+          <w:rFonts w:ascii="Georgia" w:hAnsi="Georgia"/>
+          <w:sz w:val="20"/>
+          <w:szCs w:val="20"/>
+        </w:rPr>
+        <w:t xml:space="preserve"> </w:t>
+      </w:r>
+      <w:r>
+        <w:rPr>
+          <w:rFonts w:ascii="Georgia" w:hAnsi="Georgia"/>
+          <w:b/>
+          <w:bCs/>
+          <w:sz w:val="20"/>
+          <w:szCs w:val="20"/>
+        </w:rPr>
+        <w:t>macro-function</w:t>
+      </w:r>
+      <w:r>
+        <w:rPr>
+          <w:rFonts w:ascii="Georgia" w:hAnsi="Georgia"/>
+          <w:sz w:val="20"/>
+          <w:szCs w:val="20"/>
+        </w:rPr>
+        <w:t xml:space="preserve"> </w:t>
+      </w:r>
+      <w:r>
+        <w:rPr>
+          <w:rFonts w:ascii="Georgia" w:hAnsi="Georgia"/>
+          <w:i/>
+          <w:iCs/>
+          <w:sz w:val="20"/>
+          <w:szCs w:val="20"/>
+        </w:rPr>
+        <w:t>sym list</w:t>
+      </w:r>
+      <w:r>
+        <w:rPr>
+          <w:rFonts w:ascii="Georgia" w:hAnsi="Georgia"/>
+          <w:sz w:val="20"/>
+          <w:szCs w:val="20"/>
+        </w:rPr>
+        <w:t xml:space="preserve">             extract macro</w:t>
+      </w:r>
+    </w:p>
+    <w:p>
+      <w:pPr>
+        <w:pStyle w:val="Normal"/>
+        <w:rPr>
+          <w:rFonts w:ascii="Georgia" w:hAnsi="Georgia"/>
+        </w:rPr>
+      </w:pPr>
+      <w:r>
+        <w:rPr>
+          <w:rFonts w:ascii="Georgia" w:hAnsi="Georgia"/>
+          <w:sz w:val="20"/>
+          <w:szCs w:val="20"/>
+        </w:rPr>
+        <w:t xml:space="preserve">                                             </w:t>
+      </w:r>
+      <w:r>
+        <w:rPr>
+          <w:rFonts w:ascii="Georgia" w:hAnsi="Georgia"/>
+          <w:i/>
+          <w:iCs/>
+          <w:sz w:val="20"/>
+          <w:szCs w:val="20"/>
+        </w:rPr>
         <w:t>T</w:t>
       </w:r>
       <w:r>
         <w:rPr>
           <w:rFonts w:ascii="Georgia" w:hAnsi="Georgia"/>
-          <w:b w:val="false"/>
-          <w:bCs w:val="false"/>
-          <w:i w:val="false"/>
-          <w:iCs w:val="false"/>
-          <w:sz w:val="20"/>
-          <w:szCs w:val="20"/>
-          <w:u w:val="none"/>
-        </w:rPr>
-        <w:t xml:space="preserve">              element of </w:t>
-      </w:r>
-      <w:r>
-        <w:rPr>
-          <w:rFonts w:ascii="Georgia" w:hAnsi="Georgia"/>
-          <w:b w:val="false"/>
-          <w:bCs w:val="false"/>
-          <w:i/>
-          <w:iCs/>
-          <w:sz w:val="20"/>
-          <w:szCs w:val="20"/>
-          <w:u w:val="none"/>
-        </w:rPr>
-        <w:t>vector</w:t>
-      </w:r>
-    </w:p>
-    <w:p>
-      <w:pPr>
-        <w:pStyle w:val="Normal"/>
-        <w:rPr>
-          <w:sz w:val="20"/>
-          <w:szCs w:val="20"/>
-        </w:rPr>
-      </w:pPr>
-      <w:r>
-        <w:rPr>
-          <w:rFonts w:ascii="Georgia" w:hAnsi="Georgia"/>
-          <w:b w:val="false"/>
-          <w:bCs w:val="false"/>
-          <w:i/>
-          <w:iCs/>
-          <w:sz w:val="20"/>
-          <w:szCs w:val="20"/>
-          <w:u w:val="none"/>
-        </w:rPr>
-        <w:tab/>
-        <w:tab/>
-        <w:tab/>
-        <w:tab/>
-        <w:t xml:space="preserve">  </w:t>
-      </w:r>
-      <w:r>
-        <w:rPr>
-          <w:rFonts w:ascii="Georgia" w:hAnsi="Georgia"/>
-          <w:b w:val="false"/>
-          <w:bCs w:val="false"/>
-          <w:i w:val="false"/>
-          <w:iCs w:val="false"/>
-          <w:sz w:val="20"/>
-          <w:szCs w:val="20"/>
-          <w:u w:val="none"/>
-        </w:rPr>
-        <w:t xml:space="preserve">at index </w:t>
-      </w:r>
-      <w:r>
-        <w:rPr>
-          <w:rFonts w:ascii="Georgia" w:hAnsi="Georgia"/>
-          <w:b w:val="false"/>
-          <w:bCs w:val="false"/>
-          <w:i/>
-          <w:iCs/>
-          <w:sz w:val="20"/>
-          <w:szCs w:val="20"/>
-          <w:u w:val="none"/>
-        </w:rPr>
-        <w:t>fix</w:t>
-      </w:r>
-    </w:p>
-    <w:p>
-      <w:pPr>
-        <w:pStyle w:val="Normal"/>
-        <w:rPr>
-          <w:sz w:val="20"/>
-          <w:szCs w:val="20"/>
-        </w:rPr>
-      </w:pPr>
-      <w:r>
-        <w:rPr>
-          <w:rFonts w:ascii="Georgia" w:hAnsi="Georgia"/>
-          <w:b/>
-          <w:bCs/>
-          <w:i w:val="false"/>
-          <w:iCs w:val="false"/>
-          <w:sz w:val="20"/>
-          <w:szCs w:val="20"/>
-          <w:u w:val="none"/>
-        </w:rPr>
-        <w:t xml:space="preserve"> </w:t>
-      </w:r>
-      <w:r>
-        <w:rPr>
-          <w:rFonts w:ascii="Georgia" w:hAnsi="Georgia"/>
-          <w:b/>
-          <w:bCs/>
-          <w:i w:val="false"/>
-          <w:iCs w:val="false"/>
-          <w:sz w:val="20"/>
-          <w:szCs w:val="20"/>
-          <w:u w:val="none"/>
-        </w:rPr>
-        <w:t>vector-slice</w:t>
-      </w:r>
-      <w:r>
-        <w:rPr>
-          <w:rFonts w:ascii="Georgia" w:hAnsi="Georgia"/>
-          <w:b w:val="false"/>
-          <w:bCs w:val="false"/>
-          <w:i w:val="false"/>
-          <w:iCs w:val="false"/>
-          <w:sz w:val="20"/>
-          <w:szCs w:val="20"/>
-          <w:u w:val="none"/>
-        </w:rPr>
-        <w:t xml:space="preserve"> </w:t>
-      </w:r>
-      <w:r>
-        <w:rPr>
-          <w:rFonts w:ascii="Georgia" w:hAnsi="Georgia"/>
-          <w:b w:val="false"/>
-          <w:bCs w:val="false"/>
-          <w:i/>
-          <w:iCs/>
-          <w:sz w:val="20"/>
-          <w:szCs w:val="20"/>
-          <w:u w:val="none"/>
-        </w:rPr>
-        <w:t>vector</w:t>
-      </w:r>
-      <w:r>
-        <w:rPr>
-          <w:rFonts w:ascii="Georgia" w:hAnsi="Georgia"/>
-          <w:b w:val="false"/>
-          <w:bCs w:val="false"/>
-          <w:i w:val="false"/>
-          <w:iCs w:val="false"/>
-          <w:sz w:val="20"/>
-          <w:szCs w:val="20"/>
-          <w:u w:val="none"/>
-        </w:rPr>
-        <w:t xml:space="preserve"> </w:t>
-      </w:r>
-      <w:r>
-        <w:rPr>
-          <w:rFonts w:ascii="Georgia" w:hAnsi="Georgia"/>
-          <w:b w:val="false"/>
-          <w:bCs w:val="false"/>
-          <w:i/>
-          <w:iCs/>
-          <w:sz w:val="20"/>
-          <w:szCs w:val="20"/>
-          <w:u w:val="none"/>
-        </w:rPr>
-        <w:t>fix</w:t>
-      </w:r>
-      <w:r>
-        <w:rPr>
-          <w:rFonts w:ascii="Georgia" w:hAnsi="Georgia"/>
-          <w:b w:val="false"/>
-          <w:bCs w:val="false"/>
-          <w:i w:val="false"/>
-          <w:iCs w:val="false"/>
-          <w:sz w:val="20"/>
-          <w:szCs w:val="20"/>
-          <w:u w:val="none"/>
-        </w:rPr>
-        <w:t xml:space="preserve"> '</w:t>
-      </w:r>
-      <w:r>
-        <w:rPr>
-          <w:rFonts w:ascii="Georgia" w:hAnsi="Georgia"/>
-          <w:b w:val="false"/>
-          <w:bCs w:val="false"/>
-          <w:i/>
-          <w:iCs/>
-          <w:sz w:val="20"/>
-          <w:szCs w:val="20"/>
-          <w:u w:val="none"/>
-        </w:rPr>
-        <w:t>fix</w:t>
-        <w:tab/>
-        <w:t xml:space="preserve">  </w:t>
-      </w:r>
-      <w:r>
-        <w:rPr>
-          <w:rFonts w:ascii="Georgia" w:hAnsi="Georgia"/>
-          <w:b w:val="false"/>
-          <w:bCs w:val="false"/>
-          <w:i w:val="false"/>
-          <w:iCs w:val="false"/>
-          <w:sz w:val="20"/>
-          <w:szCs w:val="20"/>
-          <w:u w:val="none"/>
-        </w:rPr>
-        <w:t xml:space="preserve">displaced vector </w:t>
-      </w:r>
-    </w:p>
-    <w:p>
-      <w:pPr>
-        <w:pStyle w:val="Normal"/>
-        <w:rPr>
-          <w:sz w:val="20"/>
-          <w:szCs w:val="20"/>
-        </w:rPr>
-      </w:pPr>
-      <w:r>
-        <w:rPr>
-          <w:rFonts w:ascii="Georgia" w:hAnsi="Georgia"/>
-          <w:b w:val="false"/>
-          <w:bCs w:val="false"/>
-          <w:i/>
-          <w:iCs/>
-          <w:sz w:val="20"/>
-          <w:szCs w:val="20"/>
-          <w:u w:val="none"/>
-        </w:rPr>
-        <w:tab/>
-        <w:tab/>
-        <w:tab/>
-        <w:t>vector</w:t>
-      </w:r>
-      <w:r>
-        <w:rPr>
-          <w:rFonts w:ascii="Georgia" w:hAnsi="Georgia"/>
-          <w:b w:val="false"/>
-          <w:bCs w:val="false"/>
-          <w:i w:val="false"/>
-          <w:iCs w:val="false"/>
-          <w:sz w:val="20"/>
-          <w:szCs w:val="20"/>
-          <w:u w:val="none"/>
-        </w:rPr>
-        <w:t xml:space="preserve">      from start for </w:t>
-        <w:tab/>
-        <w:tab/>
-        <w:tab/>
-        <w:tab/>
-        <w:tab/>
-        <w:t xml:space="preserve">   length</w:t>
-      </w:r>
-    </w:p>
-    <w:p>
-      <w:pPr>
-        <w:pStyle w:val="Normal"/>
-        <w:rPr>
-          <w:sz w:val="20"/>
-          <w:szCs w:val="20"/>
-        </w:rPr>
-      </w:pPr>
-      <w:r>
-        <w:rPr>
-          <w:rFonts w:ascii="Georgia" w:hAnsi="Georgia"/>
-          <w:b w:val="false"/>
-          <w:bCs w:val="false"/>
-          <w:i w:val="false"/>
-          <w:iCs w:val="false"/>
-          <w:sz w:val="20"/>
-          <w:szCs w:val="20"/>
-          <w:u w:val="none"/>
-        </w:rPr>
-        <w:t xml:space="preserve"> </w:t>
-      </w:r>
-      <w:r>
-        <w:rPr>
-          <w:rFonts w:ascii="Georgia" w:hAnsi="Georgia"/>
-          <w:b/>
-          <w:bCs/>
-          <w:i w:val="false"/>
-          <w:iCs w:val="false"/>
-          <w:sz w:val="20"/>
-          <w:szCs w:val="20"/>
-          <w:u w:val="none"/>
-        </w:rPr>
-        <w:t>vector-type</w:t>
-      </w:r>
-      <w:r>
-        <w:rPr>
-          <w:rFonts w:ascii="Georgia" w:hAnsi="Georgia"/>
-          <w:b w:val="false"/>
-          <w:bCs w:val="false"/>
-          <w:i w:val="false"/>
-          <w:iCs w:val="false"/>
-          <w:sz w:val="20"/>
-          <w:szCs w:val="20"/>
-          <w:u w:val="none"/>
-        </w:rPr>
-        <w:t xml:space="preserve"> </w:t>
-      </w:r>
-      <w:r>
-        <w:rPr>
-          <w:rFonts w:ascii="Georgia" w:hAnsi="Georgia"/>
-          <w:b w:val="false"/>
-          <w:bCs w:val="false"/>
-          <w:i/>
-          <w:iCs/>
-          <w:sz w:val="20"/>
-          <w:szCs w:val="20"/>
-          <w:u w:val="none"/>
-        </w:rPr>
-        <w:t>vector</w:t>
-        <w:tab/>
-        <w:t>symbol</w:t>
-      </w:r>
-      <w:r>
-        <w:rPr>
-          <w:rFonts w:ascii="Georgia" w:hAnsi="Georgia"/>
-          <w:b w:val="false"/>
-          <w:bCs w:val="false"/>
-          <w:i w:val="false"/>
-          <w:iCs w:val="false"/>
-          <w:sz w:val="20"/>
-          <w:szCs w:val="20"/>
-          <w:u w:val="none"/>
-        </w:rPr>
-        <w:t xml:space="preserve">    vector type</w:t>
-      </w:r>
-    </w:p>
-    <w:p>
-      <w:pPr>
-        <w:pStyle w:val="Normal"/>
-        <w:rPr>
-          <w:rFonts w:ascii="Georgia" w:hAnsi="Georgia"/>
-          <w:sz w:val="16"/>
-          <w:szCs w:val="16"/>
-        </w:rPr>
-      </w:pPr>
-      <w:r>
-        <w:rPr>
-          <w:rFonts w:ascii="Georgia" w:hAnsi="Georgia"/>
-          <w:sz w:val="16"/>
-          <w:szCs w:val="16"/>
-        </w:rPr>
-      </w:r>
-    </w:p>
-    <w:p>
-      <w:pPr>
-        <w:pStyle w:val="Normal"/>
-        <w:rPr>
-          <w:rFonts w:ascii="Georgia" w:hAnsi="Georgia"/>
-          <w:sz w:val="20"/>
-          <w:szCs w:val="20"/>
-        </w:rPr>
-      </w:pPr>
-      <w:r>
-        <w:rPr>
-          <w:rFonts w:ascii="Georgia" w:hAnsi="Georgia"/>
-          <w:b w:val="false"/>
-          <w:bCs/>
-          <w:i w:val="false"/>
-          <w:iCs/>
-          <w:sz w:val="20"/>
-          <w:szCs w:val="20"/>
-          <w:shd w:fill="333333" w:val="clear"/>
-        </w:rPr>
-        <w:t xml:space="preserve"> </w:t>
-      </w:r>
-      <w:r>
-        <w:rPr>
-          <w:rFonts w:ascii="Georgia" w:hAnsi="Georgia"/>
-          <w:b w:val="false"/>
-          <w:bCs/>
-          <w:i w:val="false"/>
-          <w:iCs/>
-          <w:sz w:val="20"/>
-          <w:szCs w:val="20"/>
-          <w:u w:val="none"/>
-          <w:shd w:fill="333333" w:val="clear"/>
-        </w:rPr>
-        <w:t xml:space="preserve">                            </w:t>
-      </w:r>
-      <w:r>
-        <w:rPr>
-          <w:rFonts w:ascii="Georgia" w:hAnsi="Georgia"/>
-          <w:b/>
-          <w:bCs/>
-          <w:i/>
-          <w:iCs/>
-          <w:sz w:val="20"/>
-          <w:szCs w:val="20"/>
-          <w:u w:val="none"/>
-          <w:shd w:fill="333333" w:val="clear"/>
-        </w:rPr>
-        <w:t xml:space="preserve">Macro  </w:t>
-      </w:r>
-      <w:r>
-        <w:rPr>
-          <w:rFonts w:ascii="Georgia" w:hAnsi="Georgia"/>
-          <w:b w:val="false"/>
-          <w:bCs/>
-          <w:i w:val="false"/>
-          <w:iCs/>
-          <w:sz w:val="20"/>
-          <w:szCs w:val="20"/>
-          <w:u w:val="none"/>
-          <w:shd w:fill="333333" w:val="clear"/>
-        </w:rPr>
-        <w:t xml:space="preserve">                  </w:t>
-      </w:r>
-      <w:r>
-        <w:rPr>
-          <w:rFonts w:ascii="Georgia" w:hAnsi="Georgia"/>
-          <w:b/>
-          <w:bCs/>
-          <w:i/>
-          <w:iCs/>
-          <w:sz w:val="20"/>
-          <w:szCs w:val="20"/>
-          <w:u w:val="none"/>
-          <w:shd w:fill="333333" w:val="clear"/>
-        </w:rPr>
-        <w:t xml:space="preserve">                         </w:t>
-      </w:r>
-      <w:r>
-        <w:rPr>
-          <w:rFonts w:ascii="Georgia" w:hAnsi="Georgia"/>
-          <w:b/>
-          <w:bCs/>
-          <w:i/>
-          <w:iCs/>
-          <w:color w:val="000000"/>
-          <w:sz w:val="20"/>
-          <w:szCs w:val="20"/>
-          <w:u w:val="none"/>
-          <w:shd w:fill="333333" w:val="clear"/>
-        </w:rPr>
-        <w:t>s</w:t>
-      </w:r>
-    </w:p>
-    <w:p>
-      <w:pPr>
-        <w:pStyle w:val="Normal"/>
-        <w:rPr>
-          <w:rFonts w:ascii="Georgia" w:hAnsi="Georgia"/>
-          <w:sz w:val="16"/>
-          <w:szCs w:val="16"/>
-        </w:rPr>
-      </w:pPr>
-      <w:r>
-        <w:rPr>
-          <w:rFonts w:ascii="Georgia" w:hAnsi="Georgia"/>
-          <w:sz w:val="16"/>
-          <w:szCs w:val="16"/>
-        </w:rPr>
-      </w:r>
-    </w:p>
-    <w:p>
-      <w:pPr>
-        <w:pStyle w:val="Normal"/>
-        <w:rPr>
-          <w:rFonts w:ascii="Georgia" w:hAnsi="Georgia"/>
-          <w:sz w:val="20"/>
-          <w:szCs w:val="20"/>
-        </w:rPr>
-      </w:pPr>
-      <w:r>
-        <w:rPr>
-          <w:rFonts w:ascii="Georgia" w:hAnsi="Georgia"/>
-          <w:sz w:val="20"/>
-          <w:szCs w:val="20"/>
-        </w:rPr>
-        <w:t xml:space="preserve"> </w:t>
-      </w:r>
-      <w:r>
-        <w:rPr>
-          <w:rFonts w:ascii="Georgia" w:hAnsi="Georgia"/>
-          <w:b/>
-          <w:bCs/>
-          <w:sz w:val="20"/>
-          <w:szCs w:val="20"/>
-        </w:rPr>
-        <w:t>define-symbol-macro</w:t>
-      </w:r>
-      <w:r>
-        <w:rPr>
-          <w:rFonts w:ascii="Georgia" w:hAnsi="Georgia"/>
-          <w:sz w:val="20"/>
-          <w:szCs w:val="20"/>
-        </w:rPr>
-        <w:t xml:space="preserve"> </w:t>
-      </w:r>
-      <w:r>
-        <w:rPr>
-          <w:rFonts w:ascii="Georgia" w:hAnsi="Georgia"/>
-          <w:i/>
-          <w:iCs/>
-          <w:sz w:val="20"/>
-          <w:szCs w:val="20"/>
-        </w:rPr>
-        <w:t>sym T</w:t>
-      </w:r>
-      <w:r>
-        <w:rPr>
-          <w:rFonts w:ascii="Georgia" w:hAnsi="Georgia"/>
-          <w:sz w:val="20"/>
-          <w:szCs w:val="20"/>
-        </w:rPr>
-        <w:t xml:space="preserve">   define symbol</w:t>
-      </w:r>
-    </w:p>
-    <w:p>
-      <w:pPr>
-        <w:pStyle w:val="Normal"/>
-        <w:rPr>
-          <w:rFonts w:ascii="Georgia" w:hAnsi="Georgia"/>
-          <w:sz w:val="20"/>
-          <w:szCs w:val="20"/>
-        </w:rPr>
-      </w:pPr>
-      <w:r>
-        <w:rPr>
-          <w:rFonts w:ascii="Georgia" w:hAnsi="Georgia"/>
-          <w:sz w:val="20"/>
-          <w:szCs w:val="20"/>
-        </w:rPr>
-        <w:tab/>
-        <w:tab/>
-        <w:tab/>
-      </w:r>
-      <w:r>
-        <w:rPr>
-          <w:rFonts w:ascii="Georgia" w:hAnsi="Georgia"/>
-          <w:i/>
-          <w:iCs/>
-          <w:sz w:val="20"/>
-          <w:szCs w:val="20"/>
-        </w:rPr>
-        <w:t>symbol</w:t>
-      </w:r>
-      <w:r>
-        <w:rPr>
-          <w:rFonts w:ascii="Georgia" w:hAnsi="Georgia"/>
-          <w:sz w:val="20"/>
-          <w:szCs w:val="20"/>
-        </w:rPr>
-        <w:t xml:space="preserve">     macro</w:t>
-      </w:r>
-    </w:p>
-    <w:p>
-      <w:pPr>
-        <w:pStyle w:val="Normal"/>
-        <w:rPr>
-          <w:rFonts w:ascii="Georgia" w:hAnsi="Georgia"/>
-        </w:rPr>
-      </w:pPr>
-      <w:r>
-        <w:rPr>
-          <w:rFonts w:ascii="Georgia" w:hAnsi="Georgia"/>
-          <w:sz w:val="20"/>
-          <w:szCs w:val="20"/>
-        </w:rPr>
-        <w:t xml:space="preserve"> </w:t>
-      </w:r>
-      <w:r>
-        <w:rPr>
-          <w:rFonts w:ascii="Georgia" w:hAnsi="Georgia"/>
-          <w:b/>
-          <w:bCs/>
-          <w:sz w:val="20"/>
-          <w:szCs w:val="20"/>
-        </w:rPr>
-        <w:t>macro-function</w:t>
-      </w:r>
-      <w:r>
-        <w:rPr>
-          <w:rFonts w:ascii="Georgia" w:hAnsi="Georgia"/>
-          <w:sz w:val="20"/>
-          <w:szCs w:val="20"/>
-        </w:rPr>
-        <w:t xml:space="preserve"> </w:t>
-      </w:r>
-      <w:r>
-        <w:rPr>
-          <w:rFonts w:ascii="Georgia" w:hAnsi="Georgia"/>
-          <w:i/>
-          <w:iCs/>
-          <w:sz w:val="20"/>
-          <w:szCs w:val="20"/>
-        </w:rPr>
-        <w:t>sym list</w:t>
-      </w:r>
-      <w:r>
-        <w:rPr>
-          <w:rFonts w:ascii="Georgia" w:hAnsi="Georgia"/>
-          <w:sz w:val="20"/>
-          <w:szCs w:val="20"/>
-        </w:rPr>
-        <w:t xml:space="preserve">             extract macro</w:t>
-      </w:r>
-    </w:p>
-    <w:p>
-      <w:pPr>
-        <w:pStyle w:val="Normal"/>
-        <w:rPr>
-          <w:rFonts w:ascii="Georgia" w:hAnsi="Georgia"/>
-        </w:rPr>
-      </w:pPr>
-      <w:r>
-        <w:rPr>
-          <w:rFonts w:ascii="Georgia" w:hAnsi="Georgia"/>
-          <w:sz w:val="20"/>
-          <w:szCs w:val="20"/>
-        </w:rPr>
-        <w:t xml:space="preserve">                                             </w:t>
-      </w:r>
-      <w:r>
-        <w:rPr>
-          <w:rFonts w:ascii="Georgia" w:hAnsi="Georgia"/>
-          <w:i/>
-          <w:iCs/>
-          <w:sz w:val="20"/>
-          <w:szCs w:val="20"/>
-        </w:rPr>
+          <w:sz w:val="20"/>
+          <w:szCs w:val="20"/>
+        </w:rPr>
+        <w:t xml:space="preserve">               function with</w:t>
+      </w:r>
+    </w:p>
+    <w:p>
+      <w:pPr>
+        <w:pStyle w:val="Normal"/>
+        <w:rPr>
+          <w:rFonts w:ascii="Georgia" w:hAnsi="Georgia"/>
+        </w:rPr>
+      </w:pPr>
+      <w:r>
+        <w:rPr>
+          <w:rFonts w:ascii="Georgia" w:hAnsi="Georgia"/>
+          <w:sz w:val="20"/>
+          <w:szCs w:val="20"/>
+        </w:rPr>
+        <w:t xml:space="preserve">                                                               </w:t>
+      </w:r>
+      <w:r>
+        <w:rPr>
+          <w:rFonts w:ascii="Georgia" w:hAnsi="Georgia"/>
+          <w:sz w:val="20"/>
+          <w:szCs w:val="20"/>
+        </w:rPr>
+        <w:t>environment</w:t>
+      </w:r>
+    </w:p>
+    <w:p>
+      <w:pPr>
+        <w:pStyle w:val="Normal"/>
+        <w:rPr>
+          <w:rFonts w:ascii="Georgia" w:hAnsi="Georgia"/>
+        </w:rPr>
+      </w:pPr>
+      <w:r>
+        <w:rPr>
+          <w:rFonts w:ascii="Georgia" w:hAnsi="Georgia"/>
+          <w:sz w:val="20"/>
+          <w:szCs w:val="20"/>
+        </w:rPr>
+        <w:t xml:space="preserve"> </w:t>
+      </w:r>
+      <w:r>
+        <w:rPr>
+          <w:rFonts w:ascii="Georgia" w:hAnsi="Georgia"/>
+          <w:b/>
+          <w:bCs/>
+          <w:sz w:val="20"/>
+          <w:szCs w:val="20"/>
+        </w:rPr>
+        <w:t xml:space="preserve">macroexpand </w:t>
+      </w:r>
+      <w:r>
+        <w:rPr>
+          <w:rFonts w:ascii="Georgia" w:hAnsi="Georgia"/>
+          <w:i/>
+          <w:iCs/>
+          <w:sz w:val="20"/>
+          <w:szCs w:val="20"/>
+        </w:rPr>
+        <w:t>T list</w:t>
+        <w:tab/>
         <w:t>T</w:t>
       </w:r>
       <w:r>
@@ -7379,7 +7474,7 @@
           <w:sz w:val="20"/>
           <w:szCs w:val="20"/>
         </w:rPr>
-        <w:t xml:space="preserve">               function with</w:t>
+        <w:t xml:space="preserve">                expand macro</w:t>
       </w:r>
     </w:p>
     <w:p>
@@ -7403,6 +7498,30 @@
           <w:sz w:val="20"/>
           <w:szCs w:val="20"/>
         </w:rPr>
+        <w:t>expression in</w:t>
+      </w:r>
+    </w:p>
+    <w:p>
+      <w:pPr>
+        <w:pStyle w:val="Normal"/>
+        <w:rPr>
+          <w:rFonts w:ascii="Georgia" w:hAnsi="Georgia"/>
+        </w:rPr>
+      </w:pPr>
+      <w:r>
+        <w:rPr>
+          <w:rFonts w:ascii="Georgia" w:hAnsi="Georgia"/>
+          <w:sz w:val="20"/>
+          <w:szCs w:val="20"/>
+        </w:rPr>
+        <w:t xml:space="preserve">                                                               </w:t>
+      </w:r>
+      <w:r>
+        <w:rPr>
+          <w:rFonts w:ascii="Georgia" w:hAnsi="Georgia"/>
+          <w:sz w:val="20"/>
+          <w:szCs w:val="20"/>
+        </w:rPr>
         <w:t>environment</w:t>
       </w:r>
     </w:p>
@@ -7429,17 +7548,68 @@
           <w:sz w:val="20"/>
           <w:szCs w:val="20"/>
         </w:rPr>
-        <w:t xml:space="preserve">macroexpand </w:t>
-      </w:r>
-      <w:r>
-        <w:rPr>
-          <w:rFonts w:ascii="Georgia" w:hAnsi="Georgia"/>
-          <w:i/>
-          <w:iCs/>
-          <w:sz w:val="20"/>
-          <w:szCs w:val="20"/>
-        </w:rPr>
-        <w:t>T list</w:t>
+        <w:t>macroexpand-1</w:t>
+      </w:r>
+      <w:r>
+        <w:rPr>
+          <w:rFonts w:ascii="Georgia" w:hAnsi="Georgia"/>
+          <w:b/>
+          <w:bCs/>
+          <w:i/>
+          <w:iCs/>
+          <w:sz w:val="20"/>
+          <w:szCs w:val="20"/>
+        </w:rPr>
+        <w:t xml:space="preserve"> </w:t>
+      </w:r>
+      <w:r>
+        <w:rPr>
+          <w:rFonts w:ascii="Georgia" w:hAnsi="Georgia"/>
+          <w:i/>
+          <w:iCs/>
+          <w:sz w:val="20"/>
+          <w:szCs w:val="20"/>
+        </w:rPr>
+        <w:t xml:space="preserve">T list                   </w:t>
+      </w:r>
+      <w:r>
+        <w:rPr>
+          <w:rFonts w:ascii="Georgia" w:hAnsi="Georgia"/>
+          <w:i w:val="false"/>
+          <w:iCs w:val="false"/>
+          <w:sz w:val="20"/>
+          <w:szCs w:val="20"/>
+        </w:rPr>
+        <w:t>expand macro</w:t>
+      </w:r>
+      <w:r>
+        <w:rPr>
+          <w:rFonts w:ascii="Georgia" w:hAnsi="Georgia"/>
+          <w:i/>
+          <w:iCs/>
+          <w:sz w:val="20"/>
+          <w:szCs w:val="20"/>
+        </w:rPr>
+        <w:tab/>
+      </w:r>
+    </w:p>
+    <w:p>
+      <w:pPr>
+        <w:pStyle w:val="Normal"/>
+        <w:rPr>
+          <w:rFonts w:ascii="Georgia" w:hAnsi="Georgia"/>
+        </w:rPr>
+      </w:pPr>
+      <w:r>
+        <w:rPr>
+          <w:rFonts w:ascii="Georgia" w:hAnsi="Georgia"/>
+          <w:i/>
+          <w:iCs/>
+          <w:sz w:val="20"/>
+          <w:szCs w:val="20"/>
+        </w:rPr>
+        <w:tab/>
+        <w:tab/>
         <w:tab/>
         <w:t>T</w:t>
       </w:r>
@@ -7449,7 +7619,7 @@
           <w:sz w:val="20"/>
           <w:szCs w:val="20"/>
         </w:rPr>
-        <w:t xml:space="preserve">                expand macro</w:t>
+        <w:t xml:space="preserve">                 expression once</w:t>
       </w:r>
     </w:p>
     <w:p>
@@ -7473,152 +7643,24 @@
           <w:sz w:val="20"/>
           <w:szCs w:val="20"/>
         </w:rPr>
-        <w:t>expression in</w:t>
-      </w:r>
-    </w:p>
-    <w:p>
-      <w:pPr>
-        <w:pStyle w:val="Normal"/>
-        <w:rPr>
-          <w:rFonts w:ascii="Georgia" w:hAnsi="Georgia"/>
-        </w:rPr>
-      </w:pPr>
-      <w:r>
-        <w:rPr>
-          <w:rFonts w:ascii="Georgia" w:hAnsi="Georgia"/>
-          <w:sz w:val="20"/>
-          <w:szCs w:val="20"/>
-        </w:rPr>
-        <w:t xml:space="preserve">                                                               </w:t>
-      </w:r>
-      <w:r>
-        <w:rPr>
-          <w:rFonts w:ascii="Georgia" w:hAnsi="Georgia"/>
-          <w:sz w:val="20"/>
-          <w:szCs w:val="20"/>
-        </w:rPr>
-        <w:t>environment</w:t>
-      </w:r>
-    </w:p>
-    <w:p>
-      <w:pPr>
-        <w:pStyle w:val="Normal"/>
-        <w:rPr>
-          <w:rFonts w:ascii="Georgia" w:hAnsi="Georgia"/>
-        </w:rPr>
-      </w:pPr>
-      <w:r>
-        <w:rPr>
-          <w:rFonts w:ascii="Georgia" w:hAnsi="Georgia"/>
-          <w:sz w:val="20"/>
-          <w:szCs w:val="20"/>
-        </w:rPr>
-        <w:t xml:space="preserve"> </w:t>
-      </w:r>
-      <w:r>
-        <w:rPr>
-          <w:rFonts w:ascii="Georgia" w:hAnsi="Georgia"/>
-          <w:b/>
-          <w:bCs/>
-          <w:sz w:val="20"/>
-          <w:szCs w:val="20"/>
-        </w:rPr>
-        <w:t>macroexpand-1</w:t>
-      </w:r>
-      <w:r>
-        <w:rPr>
-          <w:rFonts w:ascii="Georgia" w:hAnsi="Georgia"/>
-          <w:b/>
-          <w:bCs/>
-          <w:i/>
-          <w:iCs/>
-          <w:sz w:val="20"/>
-          <w:szCs w:val="20"/>
-        </w:rPr>
-        <w:t xml:space="preserve"> </w:t>
-      </w:r>
-      <w:r>
-        <w:rPr>
-          <w:rFonts w:ascii="Georgia" w:hAnsi="Georgia"/>
-          <w:i/>
-          <w:iCs/>
-          <w:sz w:val="20"/>
-          <w:szCs w:val="20"/>
-        </w:rPr>
-        <w:t xml:space="preserve">T list                   </w:t>
-      </w:r>
-      <w:r>
-        <w:rPr>
-          <w:rFonts w:ascii="Georgia" w:hAnsi="Georgia"/>
-          <w:i w:val="false"/>
-          <w:iCs w:val="false"/>
-          <w:sz w:val="20"/>
-          <w:szCs w:val="20"/>
-        </w:rPr>
-        <w:t>expand macro</w:t>
-      </w:r>
-      <w:r>
-        <w:rPr>
-          <w:rFonts w:ascii="Georgia" w:hAnsi="Georgia"/>
-          <w:i/>
-          <w:iCs/>
-          <w:sz w:val="20"/>
-          <w:szCs w:val="20"/>
-        </w:rPr>
-        <w:tab/>
-      </w:r>
-    </w:p>
-    <w:p>
-      <w:pPr>
-        <w:pStyle w:val="Normal"/>
-        <w:rPr>
-          <w:rFonts w:ascii="Georgia" w:hAnsi="Georgia"/>
-        </w:rPr>
-      </w:pPr>
-      <w:r>
-        <w:rPr>
-          <w:rFonts w:ascii="Georgia" w:hAnsi="Georgia"/>
-          <w:i/>
-          <w:iCs/>
-          <w:sz w:val="20"/>
-          <w:szCs w:val="20"/>
-        </w:rPr>
-        <w:tab/>
-        <w:tab/>
-        <w:tab/>
-        <w:t>T</w:t>
-      </w:r>
-      <w:r>
-        <w:rPr>
-          <w:rFonts w:ascii="Georgia" w:hAnsi="Georgia"/>
-          <w:sz w:val="20"/>
-          <w:szCs w:val="20"/>
-        </w:rPr>
-        <w:t xml:space="preserve">                 expression once</w:t>
-      </w:r>
-    </w:p>
-    <w:p>
-      <w:pPr>
-        <w:pStyle w:val="Normal"/>
-        <w:rPr>
-          <w:rFonts w:ascii="Georgia" w:hAnsi="Georgia"/>
-        </w:rPr>
-      </w:pPr>
-      <w:r>
-        <w:rPr>
-          <w:rFonts w:ascii="Georgia" w:hAnsi="Georgia"/>
-          <w:sz w:val="20"/>
-          <w:szCs w:val="20"/>
-        </w:rPr>
-        <w:t xml:space="preserve">                                                               </w:t>
-      </w:r>
-      <w:r>
-        <w:rPr>
-          <w:rFonts w:ascii="Georgia" w:hAnsi="Georgia"/>
-          <w:sz w:val="20"/>
-          <w:szCs w:val="20"/>
-        </w:rPr>
         <w:t>in environment</w:t>
+      </w:r>
+    </w:p>
+    <w:p>
+      <w:pPr>
+        <w:pStyle w:val="Normal"/>
+        <w:rPr>
+          <w:rFonts w:ascii="Georgia" w:hAnsi="Georgia"/>
+          <w:sz w:val="16"/>
+          <w:szCs w:val="16"/>
+        </w:rPr>
+      </w:pPr>
+      <w:r>
+        <w:rPr>
+          <w:rFonts w:ascii="Georgia" w:hAnsi="Georgia"/>
+          <w:sz w:val="16"/>
+          <w:szCs w:val="16"/>
+        </w:rPr>
       </w:r>
     </w:p>
     <w:p>
@@ -7718,7 +7760,7 @@
           <w:tab w:val="left" w:pos="4110" w:leader="none"/>
         </w:tabs>
         <w:suppressAutoHyphens w:val="true"/>
-        <w:overflowPunct w:val="false"/>
+        <w:overflowPunct w:val="true"/>
         <w:bidi w:val="0"/>
         <w:spacing w:before="0" w:after="0"/>
         <w:ind w:hanging="0" w:start="0" w:end="0"/>
@@ -7747,7 +7789,7 @@
           <w:tab w:val="left" w:pos="4110" w:leader="none"/>
         </w:tabs>
         <w:suppressAutoHyphens w:val="true"/>
-        <w:overflowPunct w:val="false"/>
+        <w:overflowPunct w:val="true"/>
         <w:bidi w:val="0"/>
         <w:spacing w:before="0" w:after="0"/>
         <w:ind w:hanging="0" w:start="0" w:end="0"/>
@@ -7841,7 +7883,7 @@
           <w:tab w:val="left" w:pos="4110" w:leader="none"/>
         </w:tabs>
         <w:suppressAutoHyphens w:val="true"/>
-        <w:overflowPunct w:val="false"/>
+        <w:overflowPunct w:val="true"/>
         <w:bidi w:val="0"/>
         <w:spacing w:before="0" w:after="0"/>
         <w:ind w:hanging="0" w:start="0" w:end="0"/>
@@ -7963,7 +8005,7 @@
           <w:tab w:val="left" w:pos="4110" w:leader="none"/>
         </w:tabs>
         <w:suppressAutoHyphens w:val="true"/>
-        <w:overflowPunct w:val="false"/>
+        <w:overflowPunct w:val="true"/>
         <w:bidi w:val="0"/>
         <w:spacing w:before="0" w:after="0"/>
         <w:ind w:hanging="0" w:start="0" w:end="0"/>
@@ -8049,7 +8091,7 @@
           <w:tab w:val="left" w:pos="4110" w:leader="none"/>
         </w:tabs>
         <w:suppressAutoHyphens w:val="true"/>
-        <w:overflowPunct w:val="false"/>
+        <w:overflowPunct w:val="true"/>
         <w:bidi w:val="0"/>
         <w:spacing w:before="0" w:after="0"/>
         <w:ind w:hanging="0" w:start="0" w:end="0"/>
@@ -8127,7 +8169,7 @@
           <w:tab w:val="left" w:pos="4110" w:leader="none"/>
         </w:tabs>
         <w:suppressAutoHyphens w:val="true"/>
-        <w:overflowPunct w:val="false"/>
+        <w:overflowPunct w:val="true"/>
         <w:bidi w:val="0"/>
         <w:spacing w:before="0" w:after="0"/>
         <w:ind w:hanging="0" w:start="0" w:end="0"/>
@@ -8205,7 +8247,7 @@
           <w:tab w:val="left" w:pos="4110" w:leader="none"/>
         </w:tabs>
         <w:suppressAutoHyphens w:val="true"/>
-        <w:overflowPunct w:val="false"/>
+        <w:overflowPunct w:val="true"/>
         <w:bidi w:val="0"/>
         <w:spacing w:before="0" w:after="0"/>
         <w:ind w:hanging="0" w:start="0" w:end="0"/>
@@ -8301,7 +8343,7 @@
           <w:tab w:val="left" w:pos="4110" w:leader="none"/>
         </w:tabs>
         <w:suppressAutoHyphens w:val="true"/>
-        <w:overflowPunct w:val="false"/>
+        <w:overflowPunct w:val="true"/>
         <w:bidi w:val="0"/>
         <w:spacing w:before="0" w:after="0"/>
         <w:ind w:hanging="0" w:start="0" w:end="0"/>
@@ -8397,7 +8439,7 @@
           <w:tab w:val="left" w:pos="4110" w:leader="none"/>
         </w:tabs>
         <w:suppressAutoHyphens w:val="true"/>
-        <w:overflowPunct w:val="false"/>
+        <w:overflowPunct w:val="true"/>
         <w:bidi w:val="0"/>
         <w:spacing w:before="0" w:after="0"/>
         <w:ind w:hanging="0" w:start="0" w:end="0"/>
@@ -8483,7 +8525,7 @@
           <w:tab w:val="left" w:pos="4110" w:leader="none"/>
         </w:tabs>
         <w:suppressAutoHyphens w:val="true"/>
-        <w:overflowPunct w:val="false"/>
+        <w:overflowPunct w:val="true"/>
         <w:bidi w:val="0"/>
         <w:spacing w:before="0" w:after="0"/>
         <w:ind w:hanging="0" w:start="0" w:end="0"/>
@@ -8569,7 +8611,7 @@
           <w:tab w:val="left" w:pos="4110" w:leader="none"/>
         </w:tabs>
         <w:suppressAutoHyphens w:val="true"/>
-        <w:overflowPunct w:val="false"/>
+        <w:overflowPunct w:val="true"/>
         <w:bidi w:val="0"/>
         <w:spacing w:before="0" w:after="0"/>
         <w:ind w:hanging="0" w:start="0" w:end="0"/>
@@ -8671,7 +8713,7 @@
           <w:tab w:val="left" w:pos="4110" w:leader="none"/>
         </w:tabs>
         <w:suppressAutoHyphens w:val="true"/>
-        <w:overflowPunct w:val="false"/>
+        <w:overflowPunct w:val="true"/>
         <w:bidi w:val="0"/>
         <w:spacing w:before="0" w:after="0"/>
         <w:ind w:hanging="0" w:start="0" w:end="0"/>
@@ -8767,7 +8809,7 @@
           <w:tab w:val="left" w:pos="4110" w:leader="none"/>
         </w:tabs>
         <w:suppressAutoHyphens w:val="true"/>
-        <w:overflowPunct w:val="false"/>
+        <w:overflowPunct w:val="true"/>
         <w:bidi w:val="0"/>
         <w:spacing w:before="0" w:after="0"/>
         <w:ind w:hanging="0" w:start="0" w:end="0"/>
@@ -8851,7 +8893,7 @@
           <w:tab w:val="left" w:pos="4110" w:leader="none"/>
         </w:tabs>
         <w:suppressAutoHyphens w:val="true"/>
-        <w:overflowPunct w:val="false"/>
+        <w:overflowPunct w:val="true"/>
         <w:bidi w:val="0"/>
         <w:spacing w:before="0" w:after="0"/>
         <w:ind w:hanging="0" w:start="0" w:end="0"/>
@@ -8947,7 +8989,7 @@
           <w:tab w:val="left" w:pos="4110" w:leader="none"/>
         </w:tabs>
         <w:suppressAutoHyphens w:val="true"/>
-        <w:overflowPunct w:val="false"/>
+        <w:overflowPunct w:val="true"/>
         <w:bidi w:val="0"/>
         <w:spacing w:before="0" w:after="0"/>
         <w:ind w:hanging="0" w:start="0" w:end="0"/>
@@ -9043,7 +9085,7 @@
           <w:tab w:val="left" w:pos="4110" w:leader="none"/>
         </w:tabs>
         <w:suppressAutoHyphens w:val="true"/>
-        <w:overflowPunct w:val="false"/>
+        <w:overflowPunct w:val="true"/>
         <w:bidi w:val="0"/>
         <w:spacing w:before="0" w:after="0"/>
         <w:ind w:hanging="0" w:start="0" w:end="0"/>
@@ -9139,7 +9181,7 @@
           <w:tab w:val="left" w:pos="4110" w:leader="none"/>
         </w:tabs>
         <w:suppressAutoHyphens w:val="true"/>
-        <w:overflowPunct w:val="false"/>
+        <w:overflowPunct w:val="true"/>
         <w:bidi w:val="0"/>
         <w:spacing w:before="0" w:after="0"/>
         <w:ind w:hanging="0" w:start="0" w:end="0"/>
@@ -9235,7 +9277,7 @@
           <w:tab w:val="left" w:pos="4110" w:leader="none"/>
         </w:tabs>
         <w:suppressAutoHyphens w:val="true"/>
-        <w:overflowPunct w:val="false"/>
+        <w:overflowPunct w:val="true"/>
         <w:bidi w:val="0"/>
         <w:spacing w:before="0" w:after="0"/>
         <w:ind w:hanging="0" w:start="0" w:end="0"/>
@@ -9320,7 +9362,7 @@
           <w:tab w:val="left" w:pos="4110" w:leader="none"/>
         </w:tabs>
         <w:suppressAutoHyphens w:val="true"/>
-        <w:overflowPunct w:val="false"/>
+        <w:overflowPunct w:val="true"/>
         <w:bidi w:val="0"/>
         <w:spacing w:before="0" w:after="0"/>
         <w:ind w:hanging="0" w:start="0" w:end="0"/>
@@ -9742,168 +9784,6 @@
         <w:pStyle w:val="Normal"/>
         <w:rPr>
           <w:rFonts w:ascii="Georgia" w:hAnsi="Georgia"/>
-        </w:rPr>
-      </w:pPr>
-      <w:r>
-        <w:rPr>
-          <w:rFonts w:ascii="Georgia" w:hAnsi="Georgia"/>
-          <w:b w:val="false"/>
-          <w:bCs w:val="false"/>
-          <w:i/>
-          <w:iCs/>
-          <w:sz w:val="20"/>
-          <w:szCs w:val="20"/>
-          <w:u w:val="none"/>
-        </w:rPr>
-        <w:t xml:space="preserve"> </w:t>
-      </w:r>
-      <w:r>
-        <w:rPr>
-          <w:rFonts w:ascii="Georgia" w:hAnsi="Georgia"/>
-          <w:b/>
-          <w:bCs/>
-          <w:i w:val="false"/>
-          <w:iCs w:val="false"/>
-          <w:sz w:val="20"/>
-          <w:szCs w:val="20"/>
-          <w:u w:val="none"/>
-        </w:rPr>
-        <w:t>typep</w:t>
-      </w:r>
-      <w:r>
-        <w:rPr>
-          <w:rFonts w:ascii="Georgia" w:hAnsi="Georgia"/>
-          <w:b w:val="false"/>
-          <w:bCs w:val="false"/>
-          <w:i/>
-          <w:iCs/>
-          <w:sz w:val="20"/>
-          <w:szCs w:val="20"/>
-          <w:u w:val="none"/>
-        </w:rPr>
-        <w:t xml:space="preserve"> T typespec</w:t>
-        <w:tab/>
-        <w:t xml:space="preserve">bool        </w:t>
-      </w:r>
-      <w:r>
-        <w:rPr>
-          <w:rFonts w:ascii="Georgia" w:hAnsi="Georgia"/>
-          <w:b w:val="false"/>
-          <w:bCs w:val="false"/>
-          <w:i w:val="false"/>
-          <w:iCs w:val="false"/>
-          <w:sz w:val="20"/>
-          <w:szCs w:val="20"/>
-          <w:u w:val="none"/>
-        </w:rPr>
-        <w:t>does</w:t>
-      </w:r>
-      <w:r>
-        <w:rPr>
-          <w:rFonts w:ascii="Georgia" w:hAnsi="Georgia"/>
-          <w:b w:val="false"/>
-          <w:bCs w:val="false"/>
-          <w:i/>
-          <w:iCs/>
-          <w:sz w:val="20"/>
-          <w:szCs w:val="20"/>
-          <w:u w:val="none"/>
-        </w:rPr>
-        <w:t xml:space="preserve"> T </w:t>
-      </w:r>
-      <w:r>
-        <w:rPr>
-          <w:rFonts w:ascii="Georgia" w:hAnsi="Georgia"/>
-          <w:b w:val="false"/>
-          <w:bCs w:val="false"/>
-          <w:i w:val="false"/>
-          <w:iCs w:val="false"/>
-          <w:sz w:val="20"/>
-          <w:szCs w:val="20"/>
-          <w:u w:val="none"/>
-        </w:rPr>
-        <w:t>conform</w:t>
-      </w:r>
-      <w:r>
-        <w:rPr>
-          <w:rFonts w:ascii="Georgia" w:hAnsi="Georgia"/>
-          <w:b w:val="false"/>
-          <w:bCs w:val="false"/>
-          <w:i/>
-          <w:iCs/>
-          <w:sz w:val="20"/>
-          <w:szCs w:val="20"/>
-          <w:u w:val="none"/>
-        </w:rPr>
-        <w:t xml:space="preserve"> </w:t>
-      </w:r>
-      <w:r>
-        <w:rPr>
-          <w:rFonts w:ascii="Georgia" w:hAnsi="Georgia"/>
-          <w:b w:val="false"/>
-          <w:bCs w:val="false"/>
-          <w:i w:val="false"/>
-          <w:iCs w:val="false"/>
-          <w:sz w:val="20"/>
-          <w:szCs w:val="20"/>
-          <w:u w:val="none"/>
-        </w:rPr>
-        <w:t>to</w:t>
-      </w:r>
-    </w:p>
-    <w:p>
-      <w:pPr>
-        <w:pStyle w:val="Normal"/>
-        <w:rPr>
-          <w:rFonts w:ascii="Georgia" w:hAnsi="Georgia"/>
-        </w:rPr>
-      </w:pPr>
-      <w:r>
-        <w:rPr>
-          <w:rFonts w:ascii="Georgia" w:hAnsi="Georgia"/>
-          <w:b w:val="false"/>
-          <w:bCs w:val="false"/>
-          <w:i w:val="false"/>
-          <w:iCs w:val="false"/>
-          <w:sz w:val="20"/>
-          <w:szCs w:val="20"/>
-          <w:u w:val="none"/>
-        </w:rPr>
-        <w:tab/>
-        <w:tab/>
-        <w:tab/>
-        <w:tab/>
-        <w:t xml:space="preserve"> typespec</w:t>
-      </w:r>
-      <w:r>
-        <w:rPr>
-          <w:rFonts w:ascii="Georgia" w:hAnsi="Georgia"/>
-          <w:b w:val="false"/>
-          <w:bCs w:val="false"/>
-          <w:i/>
-          <w:iCs/>
-          <w:sz w:val="20"/>
-          <w:szCs w:val="20"/>
-          <w:u w:val="none"/>
-        </w:rPr>
-        <w:t>?</w:t>
-      </w:r>
-      <w:r>
-        <w:rPr>
-          <w:rFonts w:ascii="Georgia" w:hAnsi="Georgia"/>
-          <w:b/>
-          <w:bCs/>
-          <w:sz w:val="20"/>
-          <w:szCs w:val="20"/>
-        </w:rPr>
-        <w:t xml:space="preserve">  </w:t>
-      </w:r>
-    </w:p>
-    <w:p>
-      <w:pPr>
-        <w:pStyle w:val="Normal"/>
-        <w:rPr>
-          <w:rFonts w:ascii="Georgia" w:hAnsi="Georgia"/>
           <w:sz w:val="18"/>
           <w:szCs w:val="18"/>
         </w:rPr>
@@ -10416,6 +10296,19 @@
           <w:szCs w:val="20"/>
         </w:rPr>
         <w:t>object to stream</w:t>
+      </w:r>
+    </w:p>
+    <w:p>
+      <w:pPr>
+        <w:pStyle w:val="Normal"/>
+        <w:rPr>
+          <w:rFonts w:ascii="Georgia" w:hAnsi="Georgia"/>
+        </w:rPr>
+      </w:pPr>
+      <w:r>
+        <w:rPr>
+          <w:rFonts w:ascii="Georgia" w:hAnsi="Georgia"/>
+        </w:rPr>
       </w:r>
     </w:p>
     <w:p>
@@ -16683,7 +16576,7 @@
     <w:pPr>
       <w:widowControl/>
       <w:suppressAutoHyphens w:val="true"/>
-      <w:overflowPunct w:val="false"/>
+      <w:overflowPunct w:val="true"/>
       <w:bidi w:val="0"/>
       <w:spacing w:before="0" w:after="0"/>
       <w:jc w:val="start"/>

</xml_diff>

<commit_message>
#652 - mu: rationalize namespace names
</commit_message>
<xml_diff>
--- a/doc/refcards/core-ref.docx
+++ b/doc/refcards/core-ref.docx
@@ -66,7 +66,7 @@
           <w:tab w:val="left" w:pos="4110" w:leader="none"/>
         </w:tabs>
         <w:suppressAutoHyphens w:val="true"/>
-        <w:overflowPunct w:val="true"/>
+        <w:overflowPunct w:val="false"/>
         <w:bidi w:val="0"/>
         <w:spacing w:before="0" w:after="0"/>
         <w:ind w:hanging="0" w:start="0" w:end="0"/>
@@ -327,19 +327,7 @@
           <w:sz w:val="16"/>
           <w:szCs w:val="16"/>
         </w:rPr>
-        <w:t>0.0.</w:t>
-      </w:r>
-      <w:r>
-        <w:rPr>
-          <w:rFonts w:ascii="Georgia" w:hAnsi="Georgia"/>
-          <w:b/>
-          <w:bCs/>
-          <w:i/>
-          <w:iCs/>
-          <w:sz w:val="16"/>
-          <w:szCs w:val="16"/>
-        </w:rPr>
-        <w:t>10</w:t>
+        <w:t>0.0.10</w:t>
       </w:r>
     </w:p>
     <w:p>
@@ -715,7 +703,27 @@
           <w:sz w:val="20"/>
           <w:szCs w:val="20"/>
         </w:rPr>
-        <w:t>false if (), otherwise true</w:t>
+        <w:t xml:space="preserve">false if </w:t>
+      </w:r>
+      <w:r>
+        <w:rPr>
+          <w:rFonts w:ascii="Georgia" w:hAnsi="Georgia"/>
+          <w:i/>
+          <w:iCs/>
+          <w:sz w:val="20"/>
+          <w:szCs w:val="20"/>
+        </w:rPr>
+        <w:t>()</w:t>
+      </w:r>
+      <w:r>
+        <w:rPr>
+          <w:rFonts w:ascii="Georgia" w:hAnsi="Georgia"/>
+          <w:i w:val="false"/>
+          <w:iCs w:val="false"/>
+          <w:sz w:val="20"/>
+          <w:szCs w:val="20"/>
+        </w:rPr>
+        <w:t>, otherwise true</w:t>
       </w:r>
     </w:p>
     <w:p>
@@ -945,6 +953,21 @@
           <w:u w:val="none"/>
         </w:rPr>
         <w:t>keyword</w:t>
+        <w:tab/>
+        <w:tab/>
+      </w:r>
+      <w:r>
+        <w:rPr>
+          <w:rFonts w:ascii="Georgia" w:hAnsi="Georgia"/>
+          <w:b w:val="false"/>
+          <w:bCs w:val="false"/>
+          <w:i/>
+          <w:iCs/>
+          <w:sz w:val="20"/>
+          <w:szCs w:val="20"/>
+          <w:u w:val="none"/>
+        </w:rPr>
+        <w:t>key</w:t>
       </w:r>
     </w:p>
     <w:p>
@@ -1096,18 +1119,6 @@
         <w:tab/>
         <w:tab/>
         <w:tab/>
-      </w:r>
-      <w:r>
-        <w:rPr>
-          <w:rFonts w:ascii="Georgia" w:hAnsi="Georgia"/>
-          <w:b w:val="false"/>
-          <w:bCs w:val="false"/>
-          <w:i/>
-          <w:iCs/>
-          <w:sz w:val="20"/>
-          <w:szCs w:val="20"/>
-          <w:u w:val="none"/>
-        </w:rPr>
         <w:t>str</w:t>
       </w:r>
     </w:p>
@@ -1657,24 +1668,15 @@
           <w:u w:val="none"/>
           <w:lang w:val="en-US" w:eastAsia="zh-CN" w:bidi="hi-IN"/>
         </w:rPr>
-        <w:t xml:space="preserve"> string           make keyword</w:t>
-      </w:r>
-    </w:p>
-    <w:p>
-      <w:pPr>
-        <w:pStyle w:val="Normal"/>
-        <w:rPr>
-          <w:sz w:val="20"/>
-          <w:szCs w:val="20"/>
-        </w:rPr>
-      </w:pPr>
+        <w:t xml:space="preserve"> </w:t>
+      </w:r>
       <w:r>
         <w:rPr>
           <w:rFonts w:eastAsia="Songti SC" w:cs="Arial Unicode MS" w:ascii="Georgia" w:hAnsi="Georgia"/>
           <w:b w:val="false"/>
           <w:bCs w:val="false"/>
-          <w:i w:val="false"/>
-          <w:iCs w:val="false"/>
+          <w:i/>
+          <w:iCs/>
           <w:color w:val="auto"/>
           <w:kern w:val="2"/>
           <w:sz w:val="20"/>
@@ -1682,13 +1684,13 @@
           <w:u w:val="none"/>
           <w:lang w:val="en-US" w:eastAsia="zh-CN" w:bidi="hi-IN"/>
         </w:rPr>
-        <w:t xml:space="preserve"> </w:t>
+        <w:t>string</w:t>
       </w:r>
       <w:r>
         <w:rPr>
           <w:rFonts w:eastAsia="Songti SC" w:cs="Arial Unicode MS" w:ascii="Georgia" w:hAnsi="Georgia"/>
-          <w:b/>
-          <w:bCs/>
+          <w:b w:val="false"/>
+          <w:bCs w:val="false"/>
           <w:i w:val="false"/>
           <w:iCs w:val="false"/>
           <w:color w:val="auto"/>
@@ -1698,8 +1700,17 @@
           <w:u w:val="none"/>
           <w:lang w:val="en-US" w:eastAsia="zh-CN" w:bidi="hi-IN"/>
         </w:rPr>
-        <w:t>%quote</w:t>
-      </w:r>
+        <w:t xml:space="preserve">           make keyword</w:t>
+      </w:r>
+    </w:p>
+    <w:p>
+      <w:pPr>
+        <w:pStyle w:val="Normal"/>
+        <w:rPr>
+          <w:sz w:val="20"/>
+          <w:szCs w:val="20"/>
+        </w:rPr>
+      </w:pPr>
       <w:r>
         <w:rPr>
           <w:rFonts w:eastAsia="Songti SC" w:cs="Arial Unicode MS" w:ascii="Georgia" w:hAnsi="Georgia"/>
@@ -1714,7 +1725,9 @@
           <w:u w:val="none"/>
           <w:lang w:val="en-US" w:eastAsia="zh-CN" w:bidi="hi-IN"/>
         </w:rPr>
-        <w:t xml:space="preserve"> </w:t>
+        <w:tab/>
+        <w:tab/>
+        <w:tab/>
       </w:r>
       <w:r>
         <w:rPr>
@@ -1730,8 +1743,17 @@
           <w:u w:val="none"/>
           <w:lang w:val="en-US" w:eastAsia="zh-CN" w:bidi="hi-IN"/>
         </w:rPr>
-        <w:t>T</w:t>
-      </w:r>
+        <w:t>keyword</w:t>
+      </w:r>
+    </w:p>
+    <w:p>
+      <w:pPr>
+        <w:pStyle w:val="Normal"/>
+        <w:rPr>
+          <w:sz w:val="20"/>
+          <w:szCs w:val="20"/>
+        </w:rPr>
+      </w:pPr>
       <w:r>
         <w:rPr>
           <w:rFonts w:eastAsia="Songti SC" w:cs="Arial Unicode MS" w:ascii="Georgia" w:hAnsi="Georgia"/>
@@ -1746,15 +1768,15 @@
           <w:u w:val="none"/>
           <w:lang w:val="en-US" w:eastAsia="zh-CN" w:bidi="hi-IN"/>
         </w:rPr>
-        <w:t xml:space="preserve">                       </w:t>
+        <w:t xml:space="preserve"> </w:t>
       </w:r>
       <w:r>
         <w:rPr>
           <w:rFonts w:eastAsia="Songti SC" w:cs="Arial Unicode MS" w:ascii="Georgia" w:hAnsi="Georgia"/>
-          <w:b w:val="false"/>
-          <w:bCs w:val="false"/>
-          <w:i/>
-          <w:iCs/>
+          <w:b/>
+          <w:bCs/>
+          <w:i w:val="false"/>
+          <w:iCs w:val="false"/>
           <w:color w:val="auto"/>
           <w:kern w:val="2"/>
           <w:sz w:val="20"/>
@@ -1762,7 +1784,7 @@
           <w:u w:val="none"/>
           <w:lang w:val="en-US" w:eastAsia="zh-CN" w:bidi="hi-IN"/>
         </w:rPr>
-        <w:t>cons</w:t>
+        <w:t>%quote</w:t>
       </w:r>
       <w:r>
         <w:rPr>
@@ -1778,24 +1800,15 @@
           <w:u w:val="none"/>
           <w:lang w:val="en-US" w:eastAsia="zh-CN" w:bidi="hi-IN"/>
         </w:rPr>
-        <w:t xml:space="preserve">       quote form</w:t>
-      </w:r>
-    </w:p>
-    <w:p>
-      <w:pPr>
-        <w:pStyle w:val="Normal"/>
-        <w:rPr>
-          <w:sz w:val="20"/>
-          <w:szCs w:val="20"/>
-        </w:rPr>
-      </w:pPr>
+        <w:t xml:space="preserve"> </w:t>
+      </w:r>
       <w:r>
         <w:rPr>
           <w:rFonts w:eastAsia="Songti SC" w:cs="Arial Unicode MS" w:ascii="Georgia" w:hAnsi="Georgia"/>
-          <w:b/>
-          <w:bCs/>
-          <w:i w:val="false"/>
-          <w:iCs w:val="false"/>
+          <w:b w:val="false"/>
+          <w:bCs w:val="false"/>
+          <w:i/>
+          <w:iCs/>
           <w:color w:val="auto"/>
           <w:kern w:val="2"/>
           <w:sz w:val="20"/>
@@ -1803,13 +1816,13 @@
           <w:u w:val="none"/>
           <w:lang w:val="en-US" w:eastAsia="zh-CN" w:bidi="hi-IN"/>
         </w:rPr>
-        <w:t xml:space="preserve"> </w:t>
+        <w:t>T</w:t>
       </w:r>
       <w:r>
         <w:rPr>
           <w:rFonts w:eastAsia="Songti SC" w:cs="Arial Unicode MS" w:ascii="Georgia" w:hAnsi="Georgia"/>
-          <w:b/>
-          <w:bCs/>
+          <w:b w:val="false"/>
+          <w:bCs w:val="false"/>
           <w:i w:val="false"/>
           <w:iCs w:val="false"/>
           <w:color w:val="auto"/>
@@ -1819,14 +1832,14 @@
           <w:u w:val="none"/>
           <w:lang w:val="en-US" w:eastAsia="zh-CN" w:bidi="hi-IN"/>
         </w:rPr>
-        <w:t>eval</w:t>
+        <w:t xml:space="preserve">                       </w:t>
       </w:r>
       <w:r>
         <w:rPr>
           <w:rFonts w:eastAsia="Songti SC" w:cs="Arial Unicode MS" w:ascii="Georgia" w:hAnsi="Georgia"/>
           <w:b w:val="false"/>
-          <w:bCs/>
-          <w:i w:val="false"/>
+          <w:bCs w:val="false"/>
+          <w:i/>
           <w:iCs/>
           <w:color w:val="auto"/>
           <w:kern w:val="2"/>
@@ -1835,15 +1848,15 @@
           <w:u w:val="none"/>
           <w:lang w:val="en-US" w:eastAsia="zh-CN" w:bidi="hi-IN"/>
         </w:rPr>
-        <w:t xml:space="preserve"> </w:t>
+        <w:t>cons</w:t>
       </w:r>
       <w:r>
         <w:rPr>
           <w:rFonts w:eastAsia="Songti SC" w:cs="Arial Unicode MS" w:ascii="Georgia" w:hAnsi="Georgia"/>
           <w:b w:val="false"/>
           <w:bCs w:val="false"/>
-          <w:i/>
-          <w:iCs/>
+          <w:i w:val="false"/>
+          <w:iCs w:val="false"/>
           <w:color w:val="auto"/>
           <w:kern w:val="2"/>
           <w:sz w:val="20"/>
@@ -1851,15 +1864,22 @@
           <w:u w:val="none"/>
           <w:lang w:val="en-US" w:eastAsia="zh-CN" w:bidi="hi-IN"/>
         </w:rPr>
-        <w:t>T</w:t>
-        <w:tab/>
-        <w:tab/>
-      </w:r>
+        <w:t xml:space="preserve">       quote form</w:t>
+      </w:r>
+    </w:p>
+    <w:p>
+      <w:pPr>
+        <w:pStyle w:val="Normal"/>
+        <w:rPr>
+          <w:sz w:val="20"/>
+          <w:szCs w:val="20"/>
+        </w:rPr>
+      </w:pPr>
       <w:r>
         <w:rPr>
           <w:rFonts w:eastAsia="Songti SC" w:cs="Arial Unicode MS" w:ascii="Georgia" w:hAnsi="Georgia"/>
-          <w:b w:val="false"/>
-          <w:bCs w:val="false"/>
+          <w:b/>
+          <w:bCs/>
           <w:i w:val="false"/>
           <w:iCs w:val="false"/>
           <w:color w:val="auto"/>
@@ -1869,15 +1889,15 @@
           <w:u w:val="none"/>
           <w:lang w:val="en-US" w:eastAsia="zh-CN" w:bidi="hi-IN"/>
         </w:rPr>
-        <w:tab/>
+        <w:t xml:space="preserve"> </w:t>
       </w:r>
       <w:r>
         <w:rPr>
           <w:rFonts w:eastAsia="Songti SC" w:cs="Arial Unicode MS" w:ascii="Georgia" w:hAnsi="Georgia"/>
-          <w:b w:val="false"/>
-          <w:bCs w:val="false"/>
-          <w:i/>
-          <w:iCs/>
+          <w:b/>
+          <w:bCs/>
+          <w:i w:val="false"/>
+          <w:iCs w:val="false"/>
           <w:color w:val="auto"/>
           <w:kern w:val="2"/>
           <w:sz w:val="20"/>
@@ -1885,14 +1905,14 @@
           <w:u w:val="none"/>
           <w:lang w:val="en-US" w:eastAsia="zh-CN" w:bidi="hi-IN"/>
         </w:rPr>
-        <w:t>T</w:t>
+        <w:t>eval</w:t>
       </w:r>
       <w:r>
         <w:rPr>
           <w:rFonts w:eastAsia="Songti SC" w:cs="Arial Unicode MS" w:ascii="Georgia" w:hAnsi="Georgia"/>
-          <w:b/>
-          <w:bCs/>
-          <w:i/>
+          <w:b w:val="false"/>
+          <w:bCs/>
+          <w:i w:val="false"/>
           <w:iCs/>
           <w:color w:val="auto"/>
           <w:kern w:val="2"/>
@@ -1901,15 +1921,15 @@
           <w:u w:val="none"/>
           <w:lang w:val="en-US" w:eastAsia="zh-CN" w:bidi="hi-IN"/>
         </w:rPr>
-        <w:tab/>
+        <w:t xml:space="preserve"> </w:t>
       </w:r>
       <w:r>
         <w:rPr>
           <w:rFonts w:eastAsia="Songti SC" w:cs="Arial Unicode MS" w:ascii="Georgia" w:hAnsi="Georgia"/>
           <w:b w:val="false"/>
           <w:bCs w:val="false"/>
-          <w:i w:val="false"/>
-          <w:iCs w:val="false"/>
+          <w:i/>
+          <w:iCs/>
           <w:color w:val="auto"/>
           <w:kern w:val="2"/>
           <w:sz w:val="20"/>
@@ -1917,22 +1937,15 @@
           <w:u w:val="none"/>
           <w:lang w:val="en-US" w:eastAsia="zh-CN" w:bidi="hi-IN"/>
         </w:rPr>
-        <w:t>eval form</w:t>
-      </w:r>
-    </w:p>
-    <w:p>
-      <w:pPr>
-        <w:pStyle w:val="Normal"/>
-        <w:rPr>
-          <w:sz w:val="20"/>
-          <w:szCs w:val="20"/>
-        </w:rPr>
-      </w:pPr>
+        <w:t>T</w:t>
+        <w:tab/>
+        <w:tab/>
+      </w:r>
       <w:r>
         <w:rPr>
           <w:rFonts w:eastAsia="Songti SC" w:cs="Arial Unicode MS" w:ascii="Georgia" w:hAnsi="Georgia"/>
-          <w:b/>
-          <w:bCs/>
+          <w:b w:val="false"/>
+          <w:bCs w:val="false"/>
           <w:i w:val="false"/>
           <w:iCs w:val="false"/>
           <w:color w:val="auto"/>
@@ -1942,15 +1955,15 @@
           <w:u w:val="none"/>
           <w:lang w:val="en-US" w:eastAsia="zh-CN" w:bidi="hi-IN"/>
         </w:rPr>
-        <w:t xml:space="preserve"> </w:t>
+        <w:tab/>
       </w:r>
       <w:r>
         <w:rPr>
           <w:rFonts w:eastAsia="Songti SC" w:cs="Arial Unicode MS" w:ascii="Georgia" w:hAnsi="Georgia"/>
-          <w:b/>
-          <w:bCs/>
-          <w:i w:val="false"/>
-          <w:iCs w:val="false"/>
+          <w:b w:val="false"/>
+          <w:bCs w:val="false"/>
+          <w:i/>
+          <w:iCs/>
           <w:color w:val="auto"/>
           <w:kern w:val="2"/>
           <w:sz w:val="20"/>
@@ -1958,14 +1971,14 @@
           <w:u w:val="none"/>
           <w:lang w:val="en-US" w:eastAsia="zh-CN" w:bidi="hi-IN"/>
         </w:rPr>
-        <w:t>apply</w:t>
+        <w:t>T</w:t>
       </w:r>
       <w:r>
         <w:rPr>
           <w:rFonts w:eastAsia="Songti SC" w:cs="Arial Unicode MS" w:ascii="Georgia" w:hAnsi="Georgia"/>
-          <w:b w:val="false"/>
-          <w:bCs/>
-          <w:i w:val="false"/>
+          <w:b/>
+          <w:bCs/>
+          <w:i/>
           <w:iCs/>
           <w:color w:val="auto"/>
           <w:kern w:val="2"/>
@@ -1974,15 +1987,15 @@
           <w:u w:val="none"/>
           <w:lang w:val="en-US" w:eastAsia="zh-CN" w:bidi="hi-IN"/>
         </w:rPr>
-        <w:t xml:space="preserve"> </w:t>
+        <w:tab/>
       </w:r>
       <w:r>
         <w:rPr>
           <w:rFonts w:eastAsia="Songti SC" w:cs="Arial Unicode MS" w:ascii="Georgia" w:hAnsi="Georgia"/>
           <w:b w:val="false"/>
           <w:bCs w:val="false"/>
-          <w:i/>
-          <w:iCs/>
+          <w:i w:val="false"/>
+          <w:iCs w:val="false"/>
           <w:color w:val="auto"/>
           <w:kern w:val="2"/>
           <w:sz w:val="20"/>
@@ -1990,15 +2003,24 @@
           <w:u w:val="none"/>
           <w:lang w:val="en-US" w:eastAsia="zh-CN" w:bidi="hi-IN"/>
         </w:rPr>
-        <w:t>fn</w:t>
-      </w:r>
+        <w:t>eval form</w:t>
+      </w:r>
+    </w:p>
+    <w:p>
+      <w:pPr>
+        <w:pStyle w:val="Normal"/>
+        <w:rPr>
+          <w:sz w:val="20"/>
+          <w:szCs w:val="20"/>
+        </w:rPr>
+      </w:pPr>
       <w:r>
         <w:rPr>
           <w:rFonts w:eastAsia="Songti SC" w:cs="Arial Unicode MS" w:ascii="Georgia" w:hAnsi="Georgia"/>
-          <w:b w:val="false"/>
-          <w:bCs/>
-          <w:i w:val="false"/>
-          <w:iCs/>
+          <w:b/>
+          <w:bCs/>
+          <w:i w:val="false"/>
+          <w:iCs w:val="false"/>
           <w:color w:val="auto"/>
           <w:kern w:val="2"/>
           <w:sz w:val="20"/>
@@ -2011,10 +2033,10 @@
       <w:r>
         <w:rPr>
           <w:rFonts w:eastAsia="Songti SC" w:cs="Arial Unicode MS" w:ascii="Georgia" w:hAnsi="Georgia"/>
-          <w:b w:val="false"/>
-          <w:bCs w:val="false"/>
-          <w:i/>
-          <w:iCs/>
+          <w:b/>
+          <w:bCs/>
+          <w:i w:val="false"/>
+          <w:iCs w:val="false"/>
           <w:color w:val="auto"/>
           <w:kern w:val="2"/>
           <w:sz w:val="20"/>
@@ -2022,15 +2044,15 @@
           <w:u w:val="none"/>
           <w:lang w:val="en-US" w:eastAsia="zh-CN" w:bidi="hi-IN"/>
         </w:rPr>
-        <w:t>list</w:t>
+        <w:t>apply</w:t>
       </w:r>
       <w:r>
         <w:rPr>
           <w:rFonts w:eastAsia="Songti SC" w:cs="Arial Unicode MS" w:ascii="Georgia" w:hAnsi="Georgia"/>
           <w:b w:val="false"/>
-          <w:bCs w:val="false"/>
-          <w:i w:val="false"/>
-          <w:iCs w:val="false"/>
+          <w:bCs/>
+          <w:i w:val="false"/>
+          <w:iCs/>
           <w:color w:val="auto"/>
           <w:kern w:val="2"/>
           <w:sz w:val="20"/>
@@ -2038,8 +2060,7 @@
           <w:u w:val="none"/>
           <w:lang w:val="en-US" w:eastAsia="zh-CN" w:bidi="hi-IN"/>
         </w:rPr>
-        <w:tab/>
-        <w:tab/>
+        <w:t xml:space="preserve"> </w:t>
       </w:r>
       <w:r>
         <w:rPr>
@@ -2055,14 +2076,14 @@
           <w:u w:val="none"/>
           <w:lang w:val="en-US" w:eastAsia="zh-CN" w:bidi="hi-IN"/>
         </w:rPr>
-        <w:t>T</w:t>
+        <w:t>fn</w:t>
       </w:r>
       <w:r>
         <w:rPr>
           <w:rFonts w:eastAsia="Songti SC" w:cs="Arial Unicode MS" w:ascii="Georgia" w:hAnsi="Georgia"/>
-          <w:b/>
-          <w:bCs/>
-          <w:i/>
+          <w:b w:val="false"/>
+          <w:bCs/>
+          <w:i w:val="false"/>
           <w:iCs/>
           <w:color w:val="auto"/>
           <w:kern w:val="2"/>
@@ -2071,15 +2092,15 @@
           <w:u w:val="none"/>
           <w:lang w:val="en-US" w:eastAsia="zh-CN" w:bidi="hi-IN"/>
         </w:rPr>
-        <w:tab/>
+        <w:t xml:space="preserve"> </w:t>
       </w:r>
       <w:r>
         <w:rPr>
           <w:rFonts w:eastAsia="Songti SC" w:cs="Arial Unicode MS" w:ascii="Georgia" w:hAnsi="Georgia"/>
           <w:b w:val="false"/>
           <w:bCs w:val="false"/>
-          <w:i w:val="false"/>
-          <w:iCs w:val="false"/>
+          <w:i/>
+          <w:iCs/>
           <w:color w:val="auto"/>
           <w:kern w:val="2"/>
           <w:sz w:val="20"/>
@@ -2087,15 +2108,15 @@
           <w:u w:val="none"/>
           <w:lang w:val="en-US" w:eastAsia="zh-CN" w:bidi="hi-IN"/>
         </w:rPr>
-        <w:t xml:space="preserve">apply </w:t>
+        <w:t>list</w:t>
       </w:r>
       <w:r>
         <w:rPr>
           <w:rFonts w:eastAsia="Songti SC" w:cs="Arial Unicode MS" w:ascii="Georgia" w:hAnsi="Georgia"/>
           <w:b w:val="false"/>
           <w:bCs w:val="false"/>
-          <w:i/>
-          <w:iCs/>
+          <w:i w:val="false"/>
+          <w:iCs w:val="false"/>
           <w:color w:val="auto"/>
           <w:kern w:val="2"/>
           <w:sz w:val="20"/>
@@ -2103,14 +2124,15 @@
           <w:u w:val="none"/>
           <w:lang w:val="en-US" w:eastAsia="zh-CN" w:bidi="hi-IN"/>
         </w:rPr>
-        <w:t>fn</w:t>
+        <w:tab/>
+        <w:tab/>
       </w:r>
       <w:r>
         <w:rPr>
           <w:rFonts w:eastAsia="Songti SC" w:cs="Arial Unicode MS" w:ascii="Georgia" w:hAnsi="Georgia"/>
           <w:b w:val="false"/>
           <w:bCs w:val="false"/>
-          <w:i w:val="false"/>
+          <w:i/>
           <w:iCs/>
           <w:color w:val="auto"/>
           <w:kern w:val="2"/>
@@ -2119,15 +2141,15 @@
           <w:u w:val="none"/>
           <w:lang w:val="en-US" w:eastAsia="zh-CN" w:bidi="hi-IN"/>
         </w:rPr>
-        <w:t xml:space="preserve"> </w:t>
+        <w:t>T</w:t>
       </w:r>
       <w:r>
         <w:rPr>
           <w:rFonts w:eastAsia="Songti SC" w:cs="Arial Unicode MS" w:ascii="Georgia" w:hAnsi="Georgia"/>
-          <w:b w:val="false"/>
-          <w:bCs w:val="false"/>
-          <w:i w:val="false"/>
-          <w:iCs w:val="false"/>
+          <w:b/>
+          <w:bCs/>
+          <w:i/>
+          <w:iCs/>
           <w:color w:val="auto"/>
           <w:kern w:val="2"/>
           <w:sz w:val="20"/>
@@ -2135,15 +2157,15 @@
           <w:u w:val="none"/>
           <w:lang w:val="en-US" w:eastAsia="zh-CN" w:bidi="hi-IN"/>
         </w:rPr>
-        <w:t xml:space="preserve">to </w:t>
+        <w:tab/>
       </w:r>
       <w:r>
         <w:rPr>
           <w:rFonts w:eastAsia="Songti SC" w:cs="Arial Unicode MS" w:ascii="Georgia" w:hAnsi="Georgia"/>
           <w:b w:val="false"/>
           <w:bCs w:val="false"/>
-          <w:i/>
-          <w:iCs/>
+          <w:i w:val="false"/>
+          <w:iCs w:val="false"/>
           <w:color w:val="auto"/>
           <w:kern w:val="2"/>
           <w:sz w:val="20"/>
@@ -2151,24 +2173,15 @@
           <w:u w:val="none"/>
           <w:lang w:val="en-US" w:eastAsia="zh-CN" w:bidi="hi-IN"/>
         </w:rPr>
-        <w:t>list</w:t>
-      </w:r>
-    </w:p>
-    <w:p>
-      <w:pPr>
-        <w:pStyle w:val="Normal"/>
-        <w:rPr>
-          <w:sz w:val="20"/>
-          <w:szCs w:val="20"/>
-        </w:rPr>
-      </w:pPr>
+        <w:t xml:space="preserve">apply </w:t>
+      </w:r>
       <w:r>
         <w:rPr>
           <w:rFonts w:eastAsia="Songti SC" w:cs="Arial Unicode MS" w:ascii="Georgia" w:hAnsi="Georgia"/>
           <w:b w:val="false"/>
           <w:bCs w:val="false"/>
-          <w:i w:val="false"/>
-          <w:iCs w:val="false"/>
+          <w:i/>
+          <w:iCs/>
           <w:color w:val="auto"/>
           <w:kern w:val="2"/>
           <w:sz w:val="20"/>
@@ -2176,15 +2189,15 @@
           <w:u w:val="none"/>
           <w:lang w:val="en-US" w:eastAsia="zh-CN" w:bidi="hi-IN"/>
         </w:rPr>
-        <w:t xml:space="preserve"> </w:t>
+        <w:t>fn</w:t>
       </w:r>
       <w:r>
         <w:rPr>
           <w:rFonts w:eastAsia="Songti SC" w:cs="Arial Unicode MS" w:ascii="Georgia" w:hAnsi="Georgia"/>
-          <w:b/>
-          <w:bCs/>
-          <w:i w:val="false"/>
-          <w:iCs w:val="false"/>
+          <w:b w:val="false"/>
+          <w:bCs w:val="false"/>
+          <w:i w:val="false"/>
+          <w:iCs/>
           <w:color w:val="auto"/>
           <w:kern w:val="2"/>
           <w:sz w:val="20"/>
@@ -2192,7 +2205,7 @@
           <w:u w:val="none"/>
           <w:lang w:val="en-US" w:eastAsia="zh-CN" w:bidi="hi-IN"/>
         </w:rPr>
-        <w:t>compile</w:t>
+        <w:t xml:space="preserve"> </w:t>
       </w:r>
       <w:r>
         <w:rPr>
@@ -2208,7 +2221,7 @@
           <w:u w:val="none"/>
           <w:lang w:val="en-US" w:eastAsia="zh-CN" w:bidi="hi-IN"/>
         </w:rPr>
-        <w:t xml:space="preserve"> </w:t>
+        <w:t xml:space="preserve">to </w:t>
       </w:r>
       <w:r>
         <w:rPr>
@@ -2224,11 +2237,17 @@
           <w:u w:val="none"/>
           <w:lang w:val="en-US" w:eastAsia="zh-CN" w:bidi="hi-IN"/>
         </w:rPr>
-        <w:t>T</w:t>
-        <w:tab/>
-        <w:tab/>
-        <w:t>T</w:t>
-      </w:r>
+        <w:t>list</w:t>
+      </w:r>
+    </w:p>
+    <w:p>
+      <w:pPr>
+        <w:pStyle w:val="Normal"/>
+        <w:rPr>
+          <w:sz w:val="20"/>
+          <w:szCs w:val="20"/>
+        </w:rPr>
+      </w:pPr>
       <w:r>
         <w:rPr>
           <w:rFonts w:eastAsia="Songti SC" w:cs="Arial Unicode MS" w:ascii="Georgia" w:hAnsi="Georgia"/>
@@ -2243,22 +2262,13 @@
           <w:u w:val="none"/>
           <w:lang w:val="en-US" w:eastAsia="zh-CN" w:bidi="hi-IN"/>
         </w:rPr>
-        <w:t xml:space="preserve">            compile T in null</w:t>
-      </w:r>
-    </w:p>
-    <w:p>
-      <w:pPr>
-        <w:pStyle w:val="Normal"/>
-        <w:rPr>
-          <w:sz w:val="20"/>
-          <w:szCs w:val="20"/>
-        </w:rPr>
-      </w:pPr>
+        <w:t xml:space="preserve"> </w:t>
+      </w:r>
       <w:r>
         <w:rPr>
           <w:rFonts w:eastAsia="Songti SC" w:cs="Arial Unicode MS" w:ascii="Georgia" w:hAnsi="Georgia"/>
-          <w:b w:val="false"/>
-          <w:bCs w:val="false"/>
+          <w:b/>
+          <w:bCs/>
           <w:i w:val="false"/>
           <w:iCs w:val="false"/>
           <w:color w:val="auto"/>
@@ -2268,7 +2278,7 @@
           <w:u w:val="none"/>
           <w:lang w:val="en-US" w:eastAsia="zh-CN" w:bidi="hi-IN"/>
         </w:rPr>
-        <w:t xml:space="preserve">                                                           </w:t>
+        <w:t>compile</w:t>
       </w:r>
       <w:r>
         <w:rPr>
@@ -2284,24 +2294,15 @@
           <w:u w:val="none"/>
           <w:lang w:val="en-US" w:eastAsia="zh-CN" w:bidi="hi-IN"/>
         </w:rPr>
-        <w:t>environment</w:t>
-      </w:r>
-    </w:p>
-    <w:p>
-      <w:pPr>
-        <w:pStyle w:val="Normal"/>
-        <w:rPr>
-          <w:sz w:val="20"/>
-          <w:szCs w:val="20"/>
-        </w:rPr>
-      </w:pPr>
+        <w:t xml:space="preserve"> </w:t>
+      </w:r>
       <w:r>
         <w:rPr>
           <w:rFonts w:eastAsia="Songti SC" w:cs="Arial Unicode MS" w:ascii="Georgia" w:hAnsi="Georgia"/>
           <w:b w:val="false"/>
           <w:bCs w:val="false"/>
-          <w:i w:val="false"/>
-          <w:iCs w:val="false"/>
+          <w:i/>
+          <w:iCs/>
           <w:color w:val="auto"/>
           <w:kern w:val="2"/>
           <w:sz w:val="20"/>
@@ -2309,13 +2310,16 @@
           <w:u w:val="none"/>
           <w:lang w:val="en-US" w:eastAsia="zh-CN" w:bidi="hi-IN"/>
         </w:rPr>
-        <w:t xml:space="preserve"> </w:t>
+        <w:t>T</w:t>
+        <w:tab/>
+        <w:tab/>
+        <w:t>T</w:t>
       </w:r>
       <w:r>
         <w:rPr>
           <w:rFonts w:eastAsia="Songti SC" w:cs="Arial Unicode MS" w:ascii="Georgia" w:hAnsi="Georgia"/>
-          <w:b/>
-          <w:bCs/>
+          <w:b w:val="false"/>
+          <w:bCs w:val="false"/>
           <w:i w:val="false"/>
           <w:iCs w:val="false"/>
           <w:color w:val="auto"/>
@@ -2325,9 +2329,7 @@
           <w:u w:val="none"/>
           <w:lang w:val="en-US" w:eastAsia="zh-CN" w:bidi="hi-IN"/>
         </w:rPr>
-        <w:t>gensym</w:t>
-        <w:tab/>
-        <w:tab/>
+        <w:t xml:space="preserve">            compile </w:t>
       </w:r>
       <w:r>
         <w:rPr>
@@ -2343,7 +2345,7 @@
           <w:u w:val="none"/>
           <w:lang w:val="en-US" w:eastAsia="zh-CN" w:bidi="hi-IN"/>
         </w:rPr>
-        <w:t>sym</w:t>
+        <w:t>T</w:t>
       </w:r>
       <w:r>
         <w:rPr>
@@ -2359,7 +2361,7 @@
           <w:u w:val="none"/>
           <w:lang w:val="en-US" w:eastAsia="zh-CN" w:bidi="hi-IN"/>
         </w:rPr>
-        <w:t xml:space="preserve">       create unique</w:t>
+        <w:t xml:space="preserve"> in null</w:t>
       </w:r>
     </w:p>
     <w:p>
@@ -2400,26 +2402,28 @@
           <w:u w:val="none"/>
           <w:lang w:val="en-US" w:eastAsia="zh-CN" w:bidi="hi-IN"/>
         </w:rPr>
-        <w:t>uninterned symbol</w:t>
-      </w:r>
-    </w:p>
-    <w:p>
-      <w:pPr>
-        <w:pStyle w:val="Normal"/>
-        <w:rPr>
-          <w:sz w:val="20"/>
-          <w:szCs w:val="20"/>
-        </w:rPr>
-      </w:pPr>
-      <w:r>
-        <w:rPr>
-          <w:rFonts w:eastAsia="Songti SC" w:cs="Arial Unicode MS"/>
+        <w:t>environment</w:t>
+      </w:r>
+    </w:p>
+    <w:p>
+      <w:pPr>
+        <w:pStyle w:val="Normal"/>
+        <w:rPr>
+          <w:sz w:val="20"/>
+          <w:szCs w:val="20"/>
+        </w:rPr>
+      </w:pPr>
+      <w:r>
+        <w:rPr>
+          <w:rFonts w:eastAsia="Songti SC" w:cs="Arial Unicode MS" w:ascii="Georgia" w:hAnsi="Georgia"/>
           <w:b w:val="false"/>
           <w:bCs w:val="false"/>
           <w:i w:val="false"/>
           <w:iCs w:val="false"/>
           <w:color w:val="auto"/>
           <w:kern w:val="2"/>
+          <w:sz w:val="20"/>
+          <w:szCs w:val="20"/>
           <w:u w:val="none"/>
           <w:lang w:val="en-US" w:eastAsia="zh-CN" w:bidi="hi-IN"/>
         </w:rPr>
@@ -2427,99 +2431,240 @@
       </w:r>
       <w:r>
         <w:rPr>
-          <w:rFonts w:eastAsia="Songti SC" w:cs="Arial Unicode MS"/>
+          <w:rFonts w:eastAsia="Songti SC" w:cs="Arial Unicode MS" w:ascii="Georgia" w:hAnsi="Georgia"/>
           <w:b/>
           <w:bCs/>
           <w:i w:val="false"/>
           <w:iCs w:val="false"/>
           <w:color w:val="auto"/>
           <w:kern w:val="2"/>
+          <w:sz w:val="20"/>
+          <w:szCs w:val="20"/>
           <w:u w:val="none"/>
           <w:lang w:val="en-US" w:eastAsia="zh-CN" w:bidi="hi-IN"/>
         </w:rPr>
-        <w:t>eql</w:t>
-      </w:r>
-      <w:r>
-        <w:rPr>
-          <w:rFonts w:eastAsia="Songti SC" w:cs="Arial Unicode MS"/>
-          <w:b w:val="false"/>
-          <w:bCs w:val="false"/>
-          <w:i w:val="false"/>
-          <w:iCs w:val="false"/>
+        <w:t>gensym</w:t>
+        <w:tab/>
+        <w:tab/>
+      </w:r>
+      <w:r>
+        <w:rPr>
+          <w:rFonts w:eastAsia="Songti SC" w:cs="Arial Unicode MS" w:ascii="Georgia" w:hAnsi="Georgia"/>
+          <w:b w:val="false"/>
+          <w:bCs w:val="false"/>
+          <w:i/>
+          <w:iCs/>
           <w:color w:val="auto"/>
           <w:kern w:val="2"/>
+          <w:sz w:val="20"/>
+          <w:szCs w:val="20"/>
           <w:u w:val="none"/>
           <w:lang w:val="en-US" w:eastAsia="zh-CN" w:bidi="hi-IN"/>
         </w:rPr>
-        <w:t xml:space="preserve"> </w:t>
-      </w:r>
-      <w:r>
-        <w:rPr>
-          <w:rFonts w:eastAsia="Songti SC" w:cs="Arial Unicode MS"/>
-          <w:b w:val="false"/>
-          <w:bCs w:val="false"/>
-          <w:i/>
-          <w:iCs/>
+        <w:t>sym</w:t>
+      </w:r>
+      <w:r>
+        <w:rPr>
+          <w:rFonts w:eastAsia="Songti SC" w:cs="Arial Unicode MS" w:ascii="Georgia" w:hAnsi="Georgia"/>
+          <w:b w:val="false"/>
+          <w:bCs w:val="false"/>
+          <w:i w:val="false"/>
+          <w:iCs w:val="false"/>
           <w:color w:val="auto"/>
           <w:kern w:val="2"/>
+          <w:sz w:val="20"/>
+          <w:szCs w:val="20"/>
           <w:u w:val="none"/>
           <w:lang w:val="en-US" w:eastAsia="zh-CN" w:bidi="hi-IN"/>
         </w:rPr>
-        <w:t>T T</w:t>
-      </w:r>
-      <w:r>
-        <w:rPr>
-          <w:rFonts w:eastAsia="Songti SC" w:cs="Arial Unicode MS"/>
+        <w:t xml:space="preserve">       create unique</w:t>
+      </w:r>
+    </w:p>
+    <w:p>
+      <w:pPr>
+        <w:pStyle w:val="Normal"/>
+        <w:rPr>
+          <w:sz w:val="20"/>
+          <w:szCs w:val="20"/>
+        </w:rPr>
+      </w:pPr>
+      <w:r>
+        <w:rPr>
+          <w:rFonts w:eastAsia="Songti SC" w:cs="Arial Unicode MS" w:ascii="Georgia" w:hAnsi="Georgia"/>
           <w:b w:val="false"/>
           <w:bCs w:val="false"/>
           <w:i w:val="false"/>
           <w:iCs w:val="false"/>
           <w:color w:val="auto"/>
           <w:kern w:val="2"/>
+          <w:sz w:val="20"/>
+          <w:szCs w:val="20"/>
           <w:u w:val="none"/>
           <w:lang w:val="en-US" w:eastAsia="zh-CN" w:bidi="hi-IN"/>
         </w:rPr>
-        <w:t xml:space="preserve">                       </w:t>
-      </w:r>
-      <w:r>
-        <w:rPr>
-          <w:rFonts w:eastAsia="Songti SC" w:cs="Arial Unicode MS"/>
-          <w:b w:val="false"/>
-          <w:bCs w:val="false"/>
-          <w:i/>
-          <w:iCs/>
+        <w:t xml:space="preserve">                                                           </w:t>
+      </w:r>
+      <w:r>
+        <w:rPr>
+          <w:rFonts w:eastAsia="Songti SC" w:cs="Arial Unicode MS" w:ascii="Georgia" w:hAnsi="Georgia"/>
+          <w:b w:val="false"/>
+          <w:bCs w:val="false"/>
+          <w:i w:val="false"/>
+          <w:iCs w:val="false"/>
           <w:color w:val="auto"/>
           <w:kern w:val="2"/>
+          <w:sz w:val="20"/>
+          <w:szCs w:val="20"/>
           <w:u w:val="none"/>
           <w:lang w:val="en-US" w:eastAsia="zh-CN" w:bidi="hi-IN"/>
         </w:rPr>
-        <w:t>bool</w:t>
-      </w:r>
-      <w:r>
-        <w:rPr>
-          <w:rFonts w:eastAsia="Songti SC" w:cs="Arial Unicode MS"/>
+        <w:t>uninterned symbol</w:t>
+      </w:r>
+    </w:p>
+    <w:p>
+      <w:pPr>
+        <w:pStyle w:val="Normal"/>
+        <w:rPr>
+          <w:rFonts w:ascii="Georgia" w:hAnsi="Georgia"/>
+          <w:sz w:val="20"/>
+          <w:szCs w:val="20"/>
+        </w:rPr>
+      </w:pPr>
+      <w:r>
+        <w:rPr>
+          <w:rFonts w:eastAsia="Songti SC" w:cs="Arial Unicode MS" w:ascii="Georgia" w:hAnsi="Georgia"/>
           <w:b w:val="false"/>
           <w:bCs w:val="false"/>
           <w:i w:val="false"/>
           <w:iCs w:val="false"/>
           <w:color w:val="auto"/>
           <w:kern w:val="2"/>
+          <w:sz w:val="20"/>
+          <w:szCs w:val="20"/>
           <w:u w:val="none"/>
           <w:lang w:val="en-US" w:eastAsia="zh-CN" w:bidi="hi-IN"/>
         </w:rPr>
-        <w:t xml:space="preserve">     eql predicate</w:t>
-      </w:r>
-    </w:p>
-    <w:p>
-      <w:pPr>
-        <w:pStyle w:val="Normal"/>
-        <w:rPr>
-          <w:sz w:val="20"/>
-          <w:szCs w:val="20"/>
-        </w:rPr>
-      </w:pPr>
-      <w:r>
-        <w:rPr>
+        <w:t xml:space="preserve"> </w:t>
+      </w:r>
+      <w:r>
+        <w:rPr>
+          <w:rFonts w:eastAsia="Songti SC" w:cs="Arial Unicode MS" w:ascii="Georgia" w:hAnsi="Georgia"/>
+          <w:b/>
+          <w:bCs/>
+          <w:i w:val="false"/>
+          <w:iCs w:val="false"/>
+          <w:color w:val="auto"/>
+          <w:kern w:val="2"/>
+          <w:sz w:val="20"/>
+          <w:szCs w:val="20"/>
+          <w:u w:val="none"/>
+          <w:lang w:val="en-US" w:eastAsia="zh-CN" w:bidi="hi-IN"/>
+        </w:rPr>
+        <w:t>eql</w:t>
+      </w:r>
+      <w:r>
+        <w:rPr>
+          <w:rFonts w:eastAsia="Songti SC" w:cs="Arial Unicode MS" w:ascii="Georgia" w:hAnsi="Georgia"/>
+          <w:b w:val="false"/>
+          <w:bCs w:val="false"/>
+          <w:i w:val="false"/>
+          <w:iCs w:val="false"/>
+          <w:color w:val="auto"/>
+          <w:kern w:val="2"/>
+          <w:sz w:val="20"/>
+          <w:szCs w:val="20"/>
+          <w:u w:val="none"/>
+          <w:lang w:val="en-US" w:eastAsia="zh-CN" w:bidi="hi-IN"/>
+        </w:rPr>
+        <w:t xml:space="preserve"> </w:t>
+      </w:r>
+      <w:r>
+        <w:rPr>
+          <w:rFonts w:eastAsia="Songti SC" w:cs="Arial Unicode MS" w:ascii="Georgia" w:hAnsi="Georgia"/>
+          <w:b w:val="false"/>
+          <w:bCs w:val="false"/>
+          <w:i/>
+          <w:iCs/>
+          <w:color w:val="auto"/>
+          <w:kern w:val="2"/>
+          <w:sz w:val="20"/>
+          <w:szCs w:val="20"/>
+          <w:u w:val="none"/>
+          <w:lang w:val="en-US" w:eastAsia="zh-CN" w:bidi="hi-IN"/>
+        </w:rPr>
+        <w:t>T T</w:t>
+      </w:r>
+      <w:r>
+        <w:rPr>
+          <w:rFonts w:eastAsia="Songti SC" w:cs="Arial Unicode MS" w:ascii="Georgia" w:hAnsi="Georgia"/>
+          <w:b w:val="false"/>
+          <w:bCs w:val="false"/>
+          <w:i w:val="false"/>
+          <w:iCs w:val="false"/>
+          <w:color w:val="auto"/>
+          <w:kern w:val="2"/>
+          <w:sz w:val="20"/>
+          <w:szCs w:val="20"/>
+          <w:u w:val="none"/>
+          <w:lang w:val="en-US" w:eastAsia="zh-CN" w:bidi="hi-IN"/>
+        </w:rPr>
+        <w:t xml:space="preserve">                       </w:t>
+        <w:tab/>
+      </w:r>
+      <w:r>
+        <w:rPr>
+          <w:rFonts w:eastAsia="Songti SC" w:cs="Arial Unicode MS" w:ascii="Georgia" w:hAnsi="Georgia"/>
+          <w:b w:val="false"/>
+          <w:bCs w:val="false"/>
+          <w:i/>
+          <w:iCs/>
+          <w:color w:val="auto"/>
+          <w:kern w:val="2"/>
+          <w:sz w:val="20"/>
+          <w:szCs w:val="20"/>
+          <w:u w:val="none"/>
+          <w:lang w:val="en-US" w:eastAsia="zh-CN" w:bidi="hi-IN"/>
+        </w:rPr>
+        <w:t>bool</w:t>
+      </w:r>
+      <w:r>
+        <w:rPr>
+          <w:rFonts w:eastAsia="Songti SC" w:cs="Arial Unicode MS" w:ascii="Georgia" w:hAnsi="Georgia"/>
+          <w:b w:val="false"/>
+          <w:bCs w:val="false"/>
+          <w:i w:val="false"/>
+          <w:iCs w:val="false"/>
+          <w:color w:val="auto"/>
+          <w:kern w:val="2"/>
+          <w:sz w:val="20"/>
+          <w:szCs w:val="20"/>
+          <w:u w:val="none"/>
+          <w:lang w:val="en-US" w:eastAsia="zh-CN" w:bidi="hi-IN"/>
+        </w:rPr>
+        <w:t xml:space="preserve">     </w:t>
+        <w:tab/>
+        <w:t>eql predicate</w:t>
+      </w:r>
+    </w:p>
+    <w:p>
+      <w:pPr>
+        <w:pStyle w:val="Normal"/>
+        <w:rPr>
+          <w:rFonts w:eastAsia="Songti SC" w:cs="Arial Unicode MS"/>
+          <w:b w:val="false"/>
+          <w:bCs w:val="false"/>
+          <w:i w:val="false"/>
+          <w:i w:val="false"/>
+          <w:iCs w:val="false"/>
+          <w:color w:val="auto"/>
+          <w:kern w:val="2"/>
+          <w:u w:val="none"/>
+          <w:lang w:val="en-US" w:eastAsia="zh-CN" w:bidi="hi-IN"/>
+        </w:rPr>
+      </w:pPr>
+      <w:r>
+        <w:rPr>
+          <w:rFonts w:ascii="Georgia" w:hAnsi="Georgia"/>
           <w:sz w:val="20"/>
           <w:szCs w:val="20"/>
         </w:rPr>
@@ -2939,7 +3084,7 @@
         <w:pStyle w:val="Normal"/>
         <w:widowControl/>
         <w:suppressAutoHyphens w:val="true"/>
-        <w:overflowPunct w:val="true"/>
+        <w:overflowPunct w:val="false"/>
         <w:bidi w:val="0"/>
         <w:spacing w:before="0" w:after="0"/>
         <w:ind w:hanging="0" w:start="0" w:end="0"/>
@@ -3987,13 +4132,37 @@
         <w:rPr>
           <w:rFonts w:ascii="Georgia" w:hAnsi="Georgia"/>
           <w:b w:val="false"/>
-          <w:i w:val="false"/>
-          <w:iCs w:val="false"/>
-          <w:sz w:val="20"/>
-          <w:szCs w:val="20"/>
-          <w:u w:val="none"/>
-        </w:rPr>
-        <w:t>function returns</w:t>
+          <w:i/>
+          <w:iCs/>
+          <w:sz w:val="20"/>
+          <w:szCs w:val="20"/>
+          <w:u w:val="none"/>
+        </w:rPr>
+        <w:t>f</w:t>
+      </w:r>
+      <w:r>
+        <w:rPr>
+          <w:rFonts w:ascii="Georgia" w:hAnsi="Georgia"/>
+          <w:b w:val="false"/>
+          <w:i/>
+          <w:iCs/>
+          <w:sz w:val="20"/>
+          <w:szCs w:val="20"/>
+          <w:u w:val="none"/>
+        </w:rPr>
+        <w:t>n</w:t>
+      </w:r>
+      <w:r>
+        <w:rPr>
+          <w:rFonts w:ascii="Georgia" w:hAnsi="Georgia"/>
+          <w:b w:val="false"/>
+          <w:i w:val="false"/>
+          <w:iCs w:val="false"/>
+          <w:sz w:val="20"/>
+          <w:szCs w:val="20"/>
+          <w:u w:val="none"/>
+        </w:rPr>
+        <w:t xml:space="preserve"> returns</w:t>
       </w:r>
     </w:p>
     <w:p>
@@ -4026,7 +4195,43 @@
           <w:szCs w:val="20"/>
           <w:u w:val="none"/>
         </w:rPr>
-        <w:t>an atom, ()</w:t>
+        <w:t xml:space="preserve">an </w:t>
+      </w:r>
+      <w:r>
+        <w:rPr>
+          <w:rFonts w:ascii="Georgia" w:hAnsi="Georgia"/>
+          <w:b w:val="false"/>
+          <w:i/>
+          <w:iCs/>
+          <w:sz w:val="20"/>
+          <w:szCs w:val="20"/>
+          <w:u w:val="none"/>
+        </w:rPr>
+        <w:t>atom</w:t>
+      </w:r>
+      <w:r>
+        <w:rPr>
+          <w:rFonts w:ascii="Georgia" w:hAnsi="Georgia"/>
+          <w:b w:val="false"/>
+          <w:i w:val="false"/>
+          <w:iCs w:val="false"/>
+          <w:sz w:val="20"/>
+          <w:szCs w:val="20"/>
+          <w:u w:val="none"/>
+        </w:rPr>
+        <w:t>,</w:t>
+      </w:r>
+      <w:r>
+        <w:rPr>
+          <w:rFonts w:ascii="Georgia" w:hAnsi="Georgia"/>
+          <w:b w:val="false"/>
+          <w:i/>
+          <w:iCs/>
+          <w:sz w:val="20"/>
+          <w:szCs w:val="20"/>
+          <w:u w:val="none"/>
+        </w:rPr>
+        <w:t xml:space="preserve"> ()</w:t>
       </w:r>
     </w:p>
     <w:p>
@@ -5146,38 +5351,74 @@
         <w:rPr>
           <w:rFonts w:ascii="Georgia" w:hAnsi="Georgia"/>
           <w:b w:val="false"/>
-          <w:i w:val="false"/>
-          <w:iCs w:val="false"/>
-          <w:sz w:val="20"/>
-          <w:szCs w:val="20"/>
-          <w:u w:val="none"/>
-        </w:rPr>
-        <w:t>atom, otherwise</w:t>
-      </w:r>
-    </w:p>
-    <w:p>
-      <w:pPr>
-        <w:pStyle w:val="Normal"/>
-        <w:rPr>
-          <w:sz w:val="20"/>
-          <w:szCs w:val="20"/>
-        </w:rPr>
-      </w:pPr>
-      <w:r>
-        <w:rPr>
-          <w:rFonts w:ascii="Georgia" w:hAnsi="Georgia"/>
-          <w:b w:val="false"/>
-          <w:i w:val="false"/>
-          <w:iCs w:val="false"/>
-          <w:sz w:val="20"/>
-          <w:szCs w:val="20"/>
-          <w:u w:val="none"/>
-        </w:rPr>
-        <w:tab/>
-        <w:tab/>
-        <w:tab/>
-        <w:tab/>
-        <w:t xml:space="preserve">  () </w:t>
+          <w:i/>
+          <w:iCs/>
+          <w:sz w:val="20"/>
+          <w:szCs w:val="20"/>
+          <w:u w:val="none"/>
+        </w:rPr>
+        <w:t>atom</w:t>
+      </w:r>
+      <w:r>
+        <w:rPr>
+          <w:rFonts w:ascii="Georgia" w:hAnsi="Georgia"/>
+          <w:b w:val="false"/>
+          <w:i w:val="false"/>
+          <w:iCs w:val="false"/>
+          <w:sz w:val="20"/>
+          <w:szCs w:val="20"/>
+          <w:u w:val="none"/>
+        </w:rPr>
+        <w:t>, otherwise</w:t>
+      </w:r>
+    </w:p>
+    <w:p>
+      <w:pPr>
+        <w:pStyle w:val="Normal"/>
+        <w:rPr>
+          <w:sz w:val="20"/>
+          <w:szCs w:val="20"/>
+        </w:rPr>
+      </w:pPr>
+      <w:r>
+        <w:rPr>
+          <w:rFonts w:ascii="Georgia" w:hAnsi="Georgia"/>
+          <w:b w:val="false"/>
+          <w:i w:val="false"/>
+          <w:iCs w:val="false"/>
+          <w:sz w:val="20"/>
+          <w:szCs w:val="20"/>
+          <w:u w:val="none"/>
+        </w:rPr>
+        <w:tab/>
+        <w:tab/>
+        <w:tab/>
+        <w:tab/>
+        <w:t xml:space="preserve"> </w:t>
+      </w:r>
+      <w:r>
+        <w:rPr>
+          <w:rFonts w:ascii="Georgia" w:hAnsi="Georgia"/>
+          <w:b w:val="false"/>
+          <w:i/>
+          <w:iCs/>
+          <w:sz w:val="20"/>
+          <w:szCs w:val="20"/>
+          <w:u w:val="none"/>
+        </w:rPr>
+        <w:t xml:space="preserve"> ()</w:t>
+      </w:r>
+      <w:r>
+        <w:rPr>
+          <w:rFonts w:ascii="Georgia" w:hAnsi="Georgia"/>
+          <w:b w:val="false"/>
+          <w:i w:val="false"/>
+          <w:iCs w:val="false"/>
+          <w:sz w:val="20"/>
+          <w:szCs w:val="20"/>
+          <w:u w:val="none"/>
+        </w:rPr>
+        <w:t xml:space="preserve"> </w:t>
         <w:tab/>
         <w:tab/>
       </w:r>
@@ -5691,14 +5932,26 @@
           <w:szCs w:val="20"/>
           <w:u w:val="none"/>
         </w:rPr>
-        <w:t>string fix 'fix</w:t>
-        <w:tab/>
         <w:t>str</w:t>
       </w:r>
       <w:r>
         <w:rPr>
           <w:rFonts w:ascii="Georgia" w:hAnsi="Georgia"/>
           <w:b w:val="false"/>
+          <w:i/>
+          <w:iCs/>
+          <w:sz w:val="20"/>
+          <w:szCs w:val="20"/>
+          <w:u w:val="none"/>
+        </w:rPr>
+        <w:t xml:space="preserve"> fix 'fix</w:t>
+        <w:tab/>
+        <w:t>str</w:t>
+      </w:r>
+      <w:r>
+        <w:rPr>
+          <w:rFonts w:ascii="Georgia" w:hAnsi="Georgia"/>
+          <w:b w:val="false"/>
           <w:i w:val="false"/>
           <w:iCs w:val="false"/>
           <w:sz w:val="20"/>
@@ -5840,29 +6093,7 @@
         </w:rPr>
         <w:t>str str’</w:t>
         <w:tab/>
-      </w:r>
-      <w:r>
-        <w:rPr>
-          <w:rFonts w:ascii="Georgia" w:hAnsi="Georgia"/>
-          <w:b w:val="false"/>
-          <w:i/>
-          <w:iCs/>
-          <w:sz w:val="20"/>
-          <w:szCs w:val="20"/>
-          <w:u w:val="none"/>
-        </w:rPr>
         <w:t>bool</w:t>
-      </w:r>
-      <w:r>
-        <w:rPr>
-          <w:rFonts w:ascii="Georgia" w:hAnsi="Georgia"/>
-          <w:b w:val="false"/>
-          <w:i/>
-          <w:iCs/>
-          <w:sz w:val="20"/>
-          <w:szCs w:val="20"/>
-          <w:u w:val="none"/>
-        </w:rPr>
         <w:tab/>
         <w:t xml:space="preserve">  </w:t>
       </w:r>
@@ -5889,13 +6120,8 @@
       </w:pPr>
       <w:r>
         <w:rPr>
-          <w:rFonts w:ascii="Georgia" w:hAnsi="Georgia"/>
-          <w:b w:val="false"/>
-          <w:i w:val="false"/>
-          <w:iCs w:val="false"/>
-          <w:sz w:val="16"/>
-          <w:szCs w:val="16"/>
-          <w:u w:val="none"/>
+          <w:sz w:val="20"/>
+          <w:szCs w:val="20"/>
         </w:rPr>
       </w:r>
     </w:p>
@@ -6148,7 +6374,20 @@
         <w:tab/>
         <w:tab/>
         <w:tab/>
-        <w:t xml:space="preserve">  vector from list</w:t>
+        <w:t xml:space="preserve">  vector from </w:t>
+      </w:r>
+      <w:r>
+        <w:rPr>
+          <w:rFonts w:ascii="Georgia" w:hAnsi="Georgia"/>
+          <w:b w:val="false"/>
+          <w:bCs w:val="false"/>
+          <w:i/>
+          <w:iCs/>
+          <w:sz w:val="20"/>
+          <w:szCs w:val="20"/>
+          <w:u w:val="none"/>
+        </w:rPr>
+        <w:t>list</w:t>
       </w:r>
     </w:p>
     <w:p>
@@ -7760,7 +7999,7 @@
           <w:tab w:val="left" w:pos="4110" w:leader="none"/>
         </w:tabs>
         <w:suppressAutoHyphens w:val="true"/>
-        <w:overflowPunct w:val="true"/>
+        <w:overflowPunct w:val="false"/>
         <w:bidi w:val="0"/>
         <w:spacing w:before="0" w:after="0"/>
         <w:ind w:hanging="0" w:start="0" w:end="0"/>
@@ -7789,7 +8028,7 @@
           <w:tab w:val="left" w:pos="4110" w:leader="none"/>
         </w:tabs>
         <w:suppressAutoHyphens w:val="true"/>
-        <w:overflowPunct w:val="true"/>
+        <w:overflowPunct w:val="false"/>
         <w:bidi w:val="0"/>
         <w:spacing w:before="0" w:after="0"/>
         <w:ind w:hanging="0" w:start="0" w:end="0"/>
@@ -7883,13 +8122,12 @@
           <w:tab w:val="left" w:pos="4110" w:leader="none"/>
         </w:tabs>
         <w:suppressAutoHyphens w:val="true"/>
-        <w:overflowPunct w:val="true"/>
+        <w:overflowPunct w:val="false"/>
         <w:bidi w:val="0"/>
         <w:spacing w:before="0" w:after="0"/>
         <w:ind w:hanging="0" w:start="0" w:end="0"/>
         <w:jc w:val="start"/>
         <w:rPr>
-          <w:rFonts w:ascii="Georgia" w:hAnsi="Georgia"/>
           <w:sz w:val="20"/>
           <w:szCs w:val="20"/>
         </w:rPr>
@@ -8005,13 +8243,12 @@
           <w:tab w:val="left" w:pos="4110" w:leader="none"/>
         </w:tabs>
         <w:suppressAutoHyphens w:val="true"/>
-        <w:overflowPunct w:val="true"/>
+        <w:overflowPunct w:val="false"/>
         <w:bidi w:val="0"/>
         <w:spacing w:before="0" w:after="0"/>
         <w:ind w:hanging="0" w:start="0" w:end="0"/>
         <w:jc w:val="start"/>
         <w:rPr>
-          <w:rFonts w:ascii="Georgia" w:hAnsi="Georgia"/>
           <w:sz w:val="20"/>
           <w:szCs w:val="20"/>
         </w:rPr>
@@ -8052,25 +8289,7 @@
           <w:sz w:val="20"/>
           <w:szCs w:val="20"/>
         </w:rPr>
-        <w:t>sym    bool</w:t>
-      </w:r>
-      <w:r>
-        <w:rPr>
-          <w:rFonts w:ascii="Georgia" w:hAnsi="Georgia"/>
-          <w:sz w:val="20"/>
-          <w:szCs w:val="20"/>
-        </w:rPr>
-        <w:t xml:space="preserve">     </w:t>
-      </w:r>
-      <w:r>
-        <w:rPr>
-          <w:rFonts w:ascii="Georgia" w:hAnsi="Georgia"/>
-          <w:i/>
-          <w:iCs/>
-          <w:sz w:val="20"/>
-          <w:szCs w:val="20"/>
-        </w:rPr>
-        <w:t>symbol</w:t>
+        <w:t>sym    bool      symbol</w:t>
       </w:r>
       <w:r>
         <w:rPr>
@@ -8091,13 +8310,12 @@
           <w:tab w:val="left" w:pos="4110" w:leader="none"/>
         </w:tabs>
         <w:suppressAutoHyphens w:val="true"/>
-        <w:overflowPunct w:val="true"/>
+        <w:overflowPunct w:val="false"/>
         <w:bidi w:val="0"/>
         <w:spacing w:before="0" w:after="0"/>
         <w:ind w:hanging="0" w:start="0" w:end="0"/>
         <w:jc w:val="start"/>
         <w:rPr>
-          <w:rFonts w:ascii="Georgia" w:hAnsi="Georgia"/>
           <w:sz w:val="20"/>
           <w:szCs w:val="20"/>
         </w:rPr>
@@ -8169,13 +8387,12 @@
           <w:tab w:val="left" w:pos="4110" w:leader="none"/>
         </w:tabs>
         <w:suppressAutoHyphens w:val="true"/>
-        <w:overflowPunct w:val="true"/>
+        <w:overflowPunct w:val="false"/>
         <w:bidi w:val="0"/>
         <w:spacing w:before="0" w:after="0"/>
         <w:ind w:hanging="0" w:start="0" w:end="0"/>
         <w:jc w:val="start"/>
         <w:rPr>
-          <w:rFonts w:ascii="Georgia" w:hAnsi="Georgia"/>
           <w:sz w:val="20"/>
           <w:szCs w:val="20"/>
         </w:rPr>
@@ -8247,13 +8464,12 @@
           <w:tab w:val="left" w:pos="4110" w:leader="none"/>
         </w:tabs>
         <w:suppressAutoHyphens w:val="true"/>
-        <w:overflowPunct w:val="true"/>
+        <w:overflowPunct w:val="false"/>
         <w:bidi w:val="0"/>
         <w:spacing w:before="0" w:after="0"/>
         <w:ind w:hanging="0" w:start="0" w:end="0"/>
         <w:jc w:val="start"/>
         <w:rPr>
-          <w:rFonts w:ascii="Georgia" w:hAnsi="Georgia"/>
           <w:sz w:val="20"/>
           <w:szCs w:val="20"/>
         </w:rPr>
@@ -8343,13 +8559,12 @@
           <w:tab w:val="left" w:pos="4110" w:leader="none"/>
         </w:tabs>
         <w:suppressAutoHyphens w:val="true"/>
-        <w:overflowPunct w:val="true"/>
+        <w:overflowPunct w:val="false"/>
         <w:bidi w:val="0"/>
         <w:spacing w:before="0" w:after="0"/>
         <w:ind w:hanging="0" w:start="0" w:end="0"/>
         <w:jc w:val="start"/>
         <w:rPr>
-          <w:rFonts w:ascii="Georgia" w:hAnsi="Georgia"/>
           <w:sz w:val="20"/>
           <w:szCs w:val="20"/>
         </w:rPr>
@@ -8439,13 +8654,12 @@
           <w:tab w:val="left" w:pos="4110" w:leader="none"/>
         </w:tabs>
         <w:suppressAutoHyphens w:val="true"/>
-        <w:overflowPunct w:val="true"/>
+        <w:overflowPunct w:val="false"/>
         <w:bidi w:val="0"/>
         <w:spacing w:before="0" w:after="0"/>
         <w:ind w:hanging="0" w:start="0" w:end="0"/>
         <w:jc w:val="start"/>
         <w:rPr>
-          <w:rFonts w:ascii="Georgia" w:hAnsi="Georgia"/>
           <w:sz w:val="20"/>
           <w:szCs w:val="20"/>
         </w:rPr>
@@ -8525,13 +8739,12 @@
           <w:tab w:val="left" w:pos="4110" w:leader="none"/>
         </w:tabs>
         <w:suppressAutoHyphens w:val="true"/>
-        <w:overflowPunct w:val="true"/>
+        <w:overflowPunct w:val="false"/>
         <w:bidi w:val="0"/>
         <w:spacing w:before="0" w:after="0"/>
         <w:ind w:hanging="0" w:start="0" w:end="0"/>
         <w:jc w:val="start"/>
         <w:rPr>
-          <w:rFonts w:ascii="Georgia" w:hAnsi="Georgia"/>
           <w:sz w:val="20"/>
           <w:szCs w:val="20"/>
         </w:rPr>
@@ -8611,13 +8824,12 @@
           <w:tab w:val="left" w:pos="4110" w:leader="none"/>
         </w:tabs>
         <w:suppressAutoHyphens w:val="true"/>
-        <w:overflowPunct w:val="true"/>
+        <w:overflowPunct w:val="false"/>
         <w:bidi w:val="0"/>
         <w:spacing w:before="0" w:after="0"/>
         <w:ind w:hanging="0" w:start="0" w:end="0"/>
         <w:jc w:val="start"/>
         <w:rPr>
-          <w:rFonts w:ascii="Georgia" w:hAnsi="Georgia"/>
           <w:sz w:val="20"/>
           <w:szCs w:val="20"/>
         </w:rPr>
@@ -8713,13 +8925,12 @@
           <w:tab w:val="left" w:pos="4110" w:leader="none"/>
         </w:tabs>
         <w:suppressAutoHyphens w:val="true"/>
-        <w:overflowPunct w:val="true"/>
+        <w:overflowPunct w:val="false"/>
         <w:bidi w:val="0"/>
         <w:spacing w:before="0" w:after="0"/>
         <w:ind w:hanging="0" w:start="0" w:end="0"/>
         <w:jc w:val="start"/>
         <w:rPr>
-          <w:rFonts w:ascii="Georgia" w:hAnsi="Georgia"/>
           <w:sz w:val="20"/>
           <w:szCs w:val="20"/>
         </w:rPr>
@@ -8809,13 +9020,12 @@
           <w:tab w:val="left" w:pos="4110" w:leader="none"/>
         </w:tabs>
         <w:suppressAutoHyphens w:val="true"/>
-        <w:overflowPunct w:val="true"/>
+        <w:overflowPunct w:val="false"/>
         <w:bidi w:val="0"/>
         <w:spacing w:before="0" w:after="0"/>
         <w:ind w:hanging="0" w:start="0" w:end="0"/>
         <w:jc w:val="start"/>
         <w:rPr>
-          <w:rFonts w:ascii="Georgia" w:hAnsi="Georgia"/>
           <w:sz w:val="20"/>
           <w:szCs w:val="20"/>
         </w:rPr>
@@ -8893,13 +9103,12 @@
           <w:tab w:val="left" w:pos="4110" w:leader="none"/>
         </w:tabs>
         <w:suppressAutoHyphens w:val="true"/>
-        <w:overflowPunct w:val="true"/>
+        <w:overflowPunct w:val="false"/>
         <w:bidi w:val="0"/>
         <w:spacing w:before="0" w:after="0"/>
         <w:ind w:hanging="0" w:start="0" w:end="0"/>
         <w:jc w:val="start"/>
         <w:rPr>
-          <w:rFonts w:ascii="Georgia" w:hAnsi="Georgia"/>
           <w:sz w:val="20"/>
           <w:szCs w:val="20"/>
         </w:rPr>
@@ -8948,7 +9157,7 @@
           <w:sz w:val="20"/>
           <w:szCs w:val="20"/>
         </w:rPr>
-        <w:t xml:space="preserve">                        </w:t>
+        <w:t xml:space="preserve">                       </w:t>
       </w:r>
       <w:r>
         <w:rPr>
@@ -8989,13 +9198,12 @@
           <w:tab w:val="left" w:pos="4110" w:leader="none"/>
         </w:tabs>
         <w:suppressAutoHyphens w:val="true"/>
-        <w:overflowPunct w:val="true"/>
+        <w:overflowPunct w:val="false"/>
         <w:bidi w:val="0"/>
         <w:spacing w:before="0" w:after="0"/>
         <w:ind w:hanging="0" w:start="0" w:end="0"/>
         <w:jc w:val="start"/>
         <w:rPr>
-          <w:rFonts w:ascii="Georgia" w:hAnsi="Georgia"/>
           <w:sz w:val="20"/>
           <w:szCs w:val="20"/>
         </w:rPr>
@@ -9085,13 +9293,12 @@
           <w:tab w:val="left" w:pos="4110" w:leader="none"/>
         </w:tabs>
         <w:suppressAutoHyphens w:val="true"/>
-        <w:overflowPunct w:val="true"/>
+        <w:overflowPunct w:val="false"/>
         <w:bidi w:val="0"/>
         <w:spacing w:before="0" w:after="0"/>
         <w:ind w:hanging="0" w:start="0" w:end="0"/>
         <w:jc w:val="start"/>
         <w:rPr>
-          <w:rFonts w:ascii="Georgia" w:hAnsi="Georgia"/>
           <w:sz w:val="20"/>
           <w:szCs w:val="20"/>
         </w:rPr>
@@ -9181,13 +9388,12 @@
           <w:tab w:val="left" w:pos="4110" w:leader="none"/>
         </w:tabs>
         <w:suppressAutoHyphens w:val="true"/>
-        <w:overflowPunct w:val="true"/>
+        <w:overflowPunct w:val="false"/>
         <w:bidi w:val="0"/>
         <w:spacing w:before="0" w:after="0"/>
         <w:ind w:hanging="0" w:start="0" w:end="0"/>
         <w:jc w:val="start"/>
         <w:rPr>
-          <w:rFonts w:ascii="Georgia" w:hAnsi="Georgia"/>
           <w:sz w:val="20"/>
           <w:szCs w:val="20"/>
         </w:rPr>
@@ -9277,7 +9483,7 @@
           <w:tab w:val="left" w:pos="4110" w:leader="none"/>
         </w:tabs>
         <w:suppressAutoHyphens w:val="true"/>
-        <w:overflowPunct w:val="true"/>
+        <w:overflowPunct w:val="false"/>
         <w:bidi w:val="0"/>
         <w:spacing w:before="0" w:after="0"/>
         <w:ind w:hanging="0" w:start="0" w:end="0"/>
@@ -9362,22 +9568,22 @@
           <w:tab w:val="left" w:pos="4110" w:leader="none"/>
         </w:tabs>
         <w:suppressAutoHyphens w:val="true"/>
-        <w:overflowPunct w:val="true"/>
+        <w:overflowPunct w:val="false"/>
         <w:bidi w:val="0"/>
         <w:spacing w:before="0" w:after="0"/>
         <w:ind w:hanging="0" w:start="0" w:end="0"/>
         <w:jc w:val="start"/>
         <w:rPr>
           <w:rFonts w:ascii="Georgia" w:hAnsi="Georgia"/>
-          <w:sz w:val="16"/>
-          <w:szCs w:val="16"/>
-        </w:rPr>
-      </w:pPr>
-      <w:r>
-        <w:rPr>
-          <w:rFonts w:ascii="Georgia" w:hAnsi="Georgia"/>
-          <w:sz w:val="16"/>
-          <w:szCs w:val="16"/>
+          <w:sz w:val="20"/>
+          <w:szCs w:val="20"/>
+        </w:rPr>
+      </w:pPr>
+      <w:r>
+        <w:rPr>
+          <w:rFonts w:ascii="Georgia" w:hAnsi="Georgia"/>
+          <w:sz w:val="20"/>
+          <w:szCs w:val="20"/>
         </w:rPr>
       </w:r>
     </w:p>
@@ -10903,17 +11109,15 @@
           <w:u w:val="none"/>
           <w:lang w:val="en-US" w:eastAsia="zh-CN" w:bidi="hi-IN"/>
         </w:rPr>
-        <w:t>T symbol list</w:t>
-        <w:tab/>
-        <w:t xml:space="preserve">              </w:t>
+        <w:t xml:space="preserve">T sym </w:t>
       </w:r>
       <w:r>
         <w:rPr>
           <w:rFonts w:eastAsia="Songti SC" w:cs="Arial Unicode MS" w:ascii="Georgia" w:hAnsi="Georgia"/>
           <w:b w:val="false"/>
           <w:bCs w:val="false"/>
-          <w:i w:val="false"/>
-          <w:iCs w:val="false"/>
+          <w:i/>
+          <w:iCs/>
           <w:color w:val="auto"/>
           <w:kern w:val="2"/>
           <w:sz w:val="20"/>
@@ -10921,23 +11125,15 @@
           <w:u w:val="none"/>
           <w:lang w:val="en-US" w:eastAsia="zh-CN" w:bidi="hi-IN"/>
         </w:rPr>
-        <w:t xml:space="preserve">raise exception                             </w:t>
-      </w:r>
-    </w:p>
-    <w:p>
-      <w:pPr>
-        <w:pStyle w:val="Normal"/>
-        <w:rPr>
-          <w:rFonts w:ascii="Georgia" w:hAnsi="Georgia"/>
-        </w:rPr>
-      </w:pPr>
+        <w:t>str</w:t>
+      </w:r>
       <w:r>
         <w:rPr>
           <w:rFonts w:eastAsia="Songti SC" w:cs="Arial Unicode MS" w:ascii="Georgia" w:hAnsi="Georgia"/>
           <w:b w:val="false"/>
           <w:bCs w:val="false"/>
-          <w:i w:val="false"/>
-          <w:iCs w:val="false"/>
+          <w:i/>
+          <w:iCs/>
           <w:color w:val="auto"/>
           <w:kern w:val="2"/>
           <w:sz w:val="20"/>
@@ -10945,13 +11141,14 @@
           <w:u w:val="none"/>
           <w:lang w:val="en-US" w:eastAsia="zh-CN" w:bidi="hi-IN"/>
         </w:rPr>
-        <w:t xml:space="preserve"> </w:t>
+        <w:tab/>
+        <w:t xml:space="preserve">              </w:t>
       </w:r>
       <w:r>
         <w:rPr>
           <w:rFonts w:eastAsia="Songti SC" w:cs="Arial Unicode MS" w:ascii="Georgia" w:hAnsi="Georgia"/>
-          <w:b/>
-          <w:bCs/>
+          <w:b w:val="false"/>
+          <w:bCs w:val="false"/>
           <w:i w:val="false"/>
           <w:iCs w:val="false"/>
           <w:color w:val="auto"/>
@@ -10961,8 +11158,16 @@
           <w:u w:val="none"/>
           <w:lang w:val="en-US" w:eastAsia="zh-CN" w:bidi="hi-IN"/>
         </w:rPr>
-        <w:t>raise-env</w:t>
-      </w:r>
+        <w:t xml:space="preserve">raise exception                             </w:t>
+      </w:r>
+    </w:p>
+    <w:p>
+      <w:pPr>
+        <w:pStyle w:val="Normal"/>
+        <w:rPr>
+          <w:rFonts w:ascii="Georgia" w:hAnsi="Georgia"/>
+        </w:rPr>
+      </w:pPr>
       <w:r>
         <w:rPr>
           <w:rFonts w:eastAsia="Songti SC" w:cs="Arial Unicode MS" w:ascii="Georgia" w:hAnsi="Georgia"/>
@@ -10993,15 +11198,15 @@
           <w:u w:val="none"/>
           <w:lang w:val="en-US" w:eastAsia="zh-CN" w:bidi="hi-IN"/>
         </w:rPr>
-        <w:t xml:space="preserve"> </w:t>
+        <w:t>raise-env</w:t>
       </w:r>
       <w:r>
         <w:rPr>
           <w:rFonts w:eastAsia="Songti SC" w:cs="Arial Unicode MS" w:ascii="Georgia" w:hAnsi="Georgia"/>
           <w:b w:val="false"/>
           <w:bCs w:val="false"/>
-          <w:i/>
-          <w:iCs/>
+          <w:i w:val="false"/>
+          <w:iCs w:val="false"/>
           <w:color w:val="auto"/>
           <w:kern w:val="2"/>
           <w:sz w:val="20"/>
@@ -11009,13 +11214,13 @@
           <w:u w:val="none"/>
           <w:lang w:val="en-US" w:eastAsia="zh-CN" w:bidi="hi-IN"/>
         </w:rPr>
-        <w:t xml:space="preserve">T symbol list         </w:t>
+        <w:t xml:space="preserve"> </w:t>
       </w:r>
       <w:r>
         <w:rPr>
           <w:rFonts w:eastAsia="Songti SC" w:cs="Arial Unicode MS" w:ascii="Georgia" w:hAnsi="Georgia"/>
-          <w:b w:val="false"/>
-          <w:bCs w:val="false"/>
+          <w:b/>
+          <w:bCs/>
           <w:i w:val="false"/>
           <w:iCs w:val="false"/>
           <w:color w:val="auto"/>
@@ -11025,23 +11230,15 @@
           <w:u w:val="none"/>
           <w:lang w:val="en-US" w:eastAsia="zh-CN" w:bidi="hi-IN"/>
         </w:rPr>
-        <w:t xml:space="preserve">  raise exception                          </w:t>
-      </w:r>
-    </w:p>
-    <w:p>
-      <w:pPr>
-        <w:pStyle w:val="Normal"/>
-        <w:rPr>
-          <w:rFonts w:ascii="Georgia" w:hAnsi="Georgia"/>
-        </w:rPr>
-      </w:pPr>
+        <w:t xml:space="preserve"> </w:t>
+      </w:r>
       <w:r>
         <w:rPr>
           <w:rFonts w:eastAsia="Songti SC" w:cs="Arial Unicode MS" w:ascii="Georgia" w:hAnsi="Georgia"/>
           <w:b w:val="false"/>
           <w:bCs w:val="false"/>
-          <w:i w:val="false"/>
-          <w:iCs w:val="false"/>
+          <w:i/>
+          <w:iCs/>
           <w:color w:val="auto"/>
           <w:kern w:val="2"/>
           <w:sz w:val="20"/>
@@ -11049,15 +11246,15 @@
           <w:u w:val="none"/>
           <w:lang w:val="en-US" w:eastAsia="zh-CN" w:bidi="hi-IN"/>
         </w:rPr>
-        <w:t xml:space="preserve"> </w:t>
+        <w:t xml:space="preserve">T sym </w:t>
       </w:r>
       <w:r>
         <w:rPr>
           <w:rFonts w:eastAsia="Songti SC" w:cs="Arial Unicode MS" w:ascii="Georgia" w:hAnsi="Georgia"/>
-          <w:b/>
-          <w:bCs/>
-          <w:i w:val="false"/>
-          <w:iCs w:val="false"/>
+          <w:b w:val="false"/>
+          <w:bCs w:val="false"/>
+          <w:i/>
+          <w:iCs/>
           <w:color w:val="auto"/>
           <w:kern w:val="2"/>
           <w:sz w:val="20"/>
@@ -11065,15 +11262,15 @@
           <w:u w:val="none"/>
           <w:lang w:val="en-US" w:eastAsia="zh-CN" w:bidi="hi-IN"/>
         </w:rPr>
-        <w:t>warn</w:t>
+        <w:t>str</w:t>
       </w:r>
       <w:r>
         <w:rPr>
           <w:rFonts w:eastAsia="Songti SC" w:cs="Arial Unicode MS" w:ascii="Georgia" w:hAnsi="Georgia"/>
           <w:b w:val="false"/>
           <w:bCs w:val="false"/>
-          <w:i w:val="false"/>
-          <w:iCs w:val="false"/>
+          <w:i/>
+          <w:iCs/>
           <w:color w:val="auto"/>
           <w:kern w:val="2"/>
           <w:sz w:val="20"/>
@@ -11081,15 +11278,15 @@
           <w:u w:val="none"/>
           <w:lang w:val="en-US" w:eastAsia="zh-CN" w:bidi="hi-IN"/>
         </w:rPr>
-        <w:t xml:space="preserve">  </w:t>
+        <w:t xml:space="preserve">         </w:t>
       </w:r>
       <w:r>
         <w:rPr>
           <w:rFonts w:eastAsia="Songti SC" w:cs="Arial Unicode MS" w:ascii="Georgia" w:hAnsi="Georgia"/>
           <w:b w:val="false"/>
           <w:bCs w:val="false"/>
-          <w:i/>
-          <w:iCs/>
+          <w:i w:val="false"/>
+          <w:iCs w:val="false"/>
           <w:color w:val="auto"/>
           <w:kern w:val="2"/>
           <w:sz w:val="20"/>
@@ -11097,8 +11294,18 @@
           <w:u w:val="none"/>
           <w:lang w:val="en-US" w:eastAsia="zh-CN" w:bidi="hi-IN"/>
         </w:rPr>
-        <w:t>T string</w:t>
-      </w:r>
+        <w:t xml:space="preserve">  </w:t>
+        <w:tab/>
+        <w:t xml:space="preserve">raise exception                          </w:t>
+      </w:r>
+    </w:p>
+    <w:p>
+      <w:pPr>
+        <w:pStyle w:val="Normal"/>
+        <w:rPr>
+          <w:rFonts w:ascii="Georgia" w:hAnsi="Georgia"/>
+        </w:rPr>
+      </w:pPr>
       <w:r>
         <w:rPr>
           <w:rFonts w:eastAsia="Songti SC" w:cs="Arial Unicode MS" w:ascii="Georgia" w:hAnsi="Georgia"/>
@@ -11113,15 +11320,15 @@
           <w:u w:val="none"/>
           <w:lang w:val="en-US" w:eastAsia="zh-CN" w:bidi="hi-IN"/>
         </w:rPr>
-        <w:t xml:space="preserve">               </w:t>
+        <w:t xml:space="preserve"> </w:t>
       </w:r>
       <w:r>
         <w:rPr>
           <w:rFonts w:eastAsia="Songti SC" w:cs="Arial Unicode MS" w:ascii="Georgia" w:hAnsi="Georgia"/>
-          <w:b w:val="false"/>
-          <w:bCs w:val="false"/>
-          <w:i/>
-          <w:iCs/>
+          <w:b/>
+          <w:bCs/>
+          <w:i w:val="false"/>
+          <w:iCs w:val="false"/>
           <w:color w:val="auto"/>
           <w:kern w:val="2"/>
           <w:sz w:val="20"/>
@@ -11129,7 +11336,7 @@
           <w:u w:val="none"/>
           <w:lang w:val="en-US" w:eastAsia="zh-CN" w:bidi="hi-IN"/>
         </w:rPr>
-        <w:t xml:space="preserve">T           </w:t>
+        <w:t>warn</w:t>
       </w:r>
       <w:r>
         <w:rPr>
@@ -11145,23 +11352,15 @@
           <w:u w:val="none"/>
           <w:lang w:val="en-US" w:eastAsia="zh-CN" w:bidi="hi-IN"/>
         </w:rPr>
-        <w:t>warning</w:t>
-      </w:r>
-    </w:p>
-    <w:p>
-      <w:pPr>
-        <w:pStyle w:val="Normal"/>
-        <w:rPr>
-          <w:rFonts w:ascii="Georgia" w:hAnsi="Georgia"/>
-        </w:rPr>
-      </w:pPr>
+        <w:t xml:space="preserve">  </w:t>
+      </w:r>
       <w:r>
         <w:rPr>
           <w:rFonts w:eastAsia="Songti SC" w:cs="Arial Unicode MS" w:ascii="Georgia" w:hAnsi="Georgia"/>
           <w:b w:val="false"/>
           <w:bCs w:val="false"/>
-          <w:i w:val="false"/>
-          <w:iCs w:val="false"/>
+          <w:i/>
+          <w:iCs/>
           <w:color w:val="auto"/>
           <w:kern w:val="2"/>
           <w:sz w:val="20"/>
@@ -11169,13 +11368,13 @@
           <w:u w:val="none"/>
           <w:lang w:val="en-US" w:eastAsia="zh-CN" w:bidi="hi-IN"/>
         </w:rPr>
-        <w:t xml:space="preserve"> </w:t>
+        <w:t>T string</w:t>
       </w:r>
       <w:r>
         <w:rPr>
           <w:rFonts w:eastAsia="Songti SC" w:cs="Arial Unicode MS" w:ascii="Georgia" w:hAnsi="Georgia"/>
-          <w:b/>
-          <w:bCs/>
+          <w:b w:val="false"/>
+          <w:bCs w:val="false"/>
           <w:i w:val="false"/>
           <w:iCs w:val="false"/>
           <w:color w:val="auto"/>
@@ -11185,7 +11384,7 @@
           <w:u w:val="none"/>
           <w:lang w:val="en-US" w:eastAsia="zh-CN" w:bidi="hi-IN"/>
         </w:rPr>
-        <w:t xml:space="preserve">with-exception </w:t>
+        <w:t xml:space="preserve">               </w:t>
       </w:r>
       <w:r>
         <w:rPr>
@@ -11201,9 +11400,8 @@
           <w:u w:val="none"/>
           <w:lang w:val="en-US" w:eastAsia="zh-CN" w:bidi="hi-IN"/>
         </w:rPr>
-        <w:t>fn fn</w:t>
-        <w:tab/>
-        <w:t xml:space="preserve">T   </w:t>
+        <w:t xml:space="preserve">T           </w:t>
+        <w:tab/>
       </w:r>
       <w:r>
         <w:rPr>
@@ -11219,6 +11417,81 @@
           <w:u w:val="none"/>
           <w:lang w:val="en-US" w:eastAsia="zh-CN" w:bidi="hi-IN"/>
         </w:rPr>
+        <w:t>warning</w:t>
+      </w:r>
+    </w:p>
+    <w:p>
+      <w:pPr>
+        <w:pStyle w:val="Normal"/>
+        <w:rPr>
+          <w:rFonts w:ascii="Georgia" w:hAnsi="Georgia"/>
+        </w:rPr>
+      </w:pPr>
+      <w:r>
+        <w:rPr>
+          <w:rFonts w:eastAsia="Songti SC" w:cs="Arial Unicode MS" w:ascii="Georgia" w:hAnsi="Georgia"/>
+          <w:b w:val="false"/>
+          <w:bCs w:val="false"/>
+          <w:i w:val="false"/>
+          <w:iCs w:val="false"/>
+          <w:color w:val="auto"/>
+          <w:kern w:val="2"/>
+          <w:sz w:val="20"/>
+          <w:szCs w:val="20"/>
+          <w:u w:val="none"/>
+          <w:lang w:val="en-US" w:eastAsia="zh-CN" w:bidi="hi-IN"/>
+        </w:rPr>
+        <w:t xml:space="preserve"> </w:t>
+      </w:r>
+      <w:r>
+        <w:rPr>
+          <w:rFonts w:eastAsia="Songti SC" w:cs="Arial Unicode MS" w:ascii="Georgia" w:hAnsi="Georgia"/>
+          <w:b/>
+          <w:bCs/>
+          <w:i w:val="false"/>
+          <w:iCs w:val="false"/>
+          <w:color w:val="auto"/>
+          <w:kern w:val="2"/>
+          <w:sz w:val="20"/>
+          <w:szCs w:val="20"/>
+          <w:u w:val="none"/>
+          <w:lang w:val="en-US" w:eastAsia="zh-CN" w:bidi="hi-IN"/>
+        </w:rPr>
+        <w:t xml:space="preserve">with-exception </w:t>
+      </w:r>
+      <w:r>
+        <w:rPr>
+          <w:rFonts w:eastAsia="Songti SC" w:cs="Arial Unicode MS" w:ascii="Georgia" w:hAnsi="Georgia"/>
+          <w:b w:val="false"/>
+          <w:bCs w:val="false"/>
+          <w:i/>
+          <w:iCs/>
+          <w:color w:val="auto"/>
+          <w:kern w:val="2"/>
+          <w:sz w:val="20"/>
+          <w:szCs w:val="20"/>
+          <w:u w:val="none"/>
+          <w:lang w:val="en-US" w:eastAsia="zh-CN" w:bidi="hi-IN"/>
+        </w:rPr>
+        <w:t>fn fn</w:t>
+        <w:tab/>
+        <w:t xml:space="preserve">T   </w:t>
+        <w:tab/>
+      </w:r>
+      <w:r>
+        <w:rPr>
+          <w:rFonts w:eastAsia="Songti SC" w:cs="Arial Unicode MS" w:ascii="Georgia" w:hAnsi="Georgia"/>
+          <w:b w:val="false"/>
+          <w:bCs w:val="false"/>
+          <w:i w:val="false"/>
+          <w:iCs w:val="false"/>
+          <w:color w:val="auto"/>
+          <w:kern w:val="2"/>
+          <w:sz w:val="20"/>
+          <w:szCs w:val="20"/>
+          <w:u w:val="none"/>
+          <w:lang w:val="en-US" w:eastAsia="zh-CN" w:bidi="hi-IN"/>
+        </w:rPr>
         <w:t>catch exception</w:t>
       </w:r>
     </w:p>
@@ -11892,13 +12165,71 @@
           <w:sz w:val="20"/>
           <w:szCs w:val="20"/>
         </w:rPr>
-        <w:t xml:space="preserve">      if T is (), (</w:t>
-      </w:r>
-      <w:r>
-        <w:rPr>
-          <w:rFonts w:ascii="Georgia" w:hAnsi="Georgia"/>
-          <w:b/>
-          <w:bCs/>
+        <w:t xml:space="preserve">      if </w:t>
+      </w:r>
+      <w:r>
+        <w:rPr>
+          <w:rFonts w:ascii="Georgia" w:hAnsi="Georgia"/>
+          <w:b w:val="false"/>
+          <w:bCs w:val="false"/>
+          <w:i/>
+          <w:iCs/>
+          <w:sz w:val="20"/>
+          <w:szCs w:val="20"/>
+        </w:rPr>
+        <w:t>T</w:t>
+      </w:r>
+      <w:r>
+        <w:rPr>
+          <w:rFonts w:ascii="Georgia" w:hAnsi="Georgia"/>
+          <w:b w:val="false"/>
+          <w:bCs w:val="false"/>
+          <w:sz w:val="20"/>
+          <w:szCs w:val="20"/>
+        </w:rPr>
+        <w:t xml:space="preserve"> is</w:t>
+      </w:r>
+      <w:r>
+        <w:rPr>
+          <w:rFonts w:ascii="Georgia" w:hAnsi="Georgia"/>
+          <w:b w:val="false"/>
+          <w:bCs w:val="false"/>
+          <w:i/>
+          <w:iCs/>
+          <w:sz w:val="20"/>
+          <w:szCs w:val="20"/>
+        </w:rPr>
+        <w:t xml:space="preserve"> ()</w:t>
+      </w:r>
+      <w:r>
+        <w:rPr>
+          <w:rFonts w:ascii="Georgia" w:hAnsi="Georgia"/>
+          <w:b w:val="false"/>
+          <w:bCs w:val="false"/>
+          <w:sz w:val="20"/>
+          <w:szCs w:val="20"/>
+        </w:rPr>
+        <w:t xml:space="preserve">, </w:t>
+      </w:r>
+      <w:r>
+        <w:rPr>
+          <w:rFonts w:ascii="Georgia" w:hAnsi="Georgia"/>
+          <w:b w:val="false"/>
+          <w:bCs w:val="false"/>
+          <w:i/>
+          <w:iCs/>
+          <w:sz w:val="20"/>
+          <w:szCs w:val="20"/>
+        </w:rPr>
+        <w:t>(</w:t>
+      </w:r>
+      <w:r>
+        <w:rPr>
+          <w:rFonts w:ascii="Georgia" w:hAnsi="Georgia"/>
+          <w:b/>
+          <w:bCs/>
+          <w:i/>
+          <w:iCs/>
           <w:sz w:val="20"/>
           <w:szCs w:val="20"/>
         </w:rPr>
@@ -11909,6 +12240,8 @@
           <w:rFonts w:ascii="Georgia" w:hAnsi="Georgia"/>
           <w:b w:val="false"/>
           <w:bCs w:val="false"/>
+          <w:i/>
+          <w:iCs/>
           <w:sz w:val="20"/>
           <w:szCs w:val="20"/>
         </w:rPr>
@@ -11942,7 +12275,19 @@
           <w:sz w:val="20"/>
           <w:szCs w:val="20"/>
         </w:rPr>
-        <w:t>otherwise ()</w:t>
+        <w:t xml:space="preserve">otherwise </w:t>
+      </w:r>
+      <w:r>
+        <w:rPr>
+          <w:rFonts w:ascii="Georgia" w:hAnsi="Georgia"/>
+          <w:b w:val="false"/>
+          <w:bCs w:val="false"/>
+          <w:i/>
+          <w:iCs/>
+          <w:sz w:val="20"/>
+          <w:szCs w:val="20"/>
+        </w:rPr>
+        <w:t>()</w:t>
       </w:r>
     </w:p>
     <w:p>
@@ -12026,7 +12371,29 @@
           <w:sz w:val="20"/>
           <w:szCs w:val="20"/>
         </w:rPr>
-        <w:t xml:space="preserve">      if T is an </w:t>
+        <w:t xml:space="preserve">      if </w:t>
+      </w:r>
+      <w:r>
+        <w:rPr>
+          <w:rFonts w:ascii="Georgia" w:hAnsi="Georgia"/>
+          <w:b w:val="false"/>
+          <w:bCs w:val="false"/>
+          <w:i/>
+          <w:iCs/>
+          <w:sz w:val="20"/>
+          <w:szCs w:val="20"/>
+        </w:rPr>
+        <w:t>T</w:t>
+      </w:r>
+      <w:r>
+        <w:rPr>
+          <w:rFonts w:ascii="Georgia" w:hAnsi="Georgia"/>
+          <w:b w:val="false"/>
+          <w:bCs w:val="false"/>
+          <w:sz w:val="20"/>
+          <w:szCs w:val="20"/>
+        </w:rPr>
+        <w:t xml:space="preserve"> is an </w:t>
       </w:r>
       <w:r>
         <w:rPr>
@@ -12075,6 +12442,8 @@
           <w:rFonts w:ascii="Georgia" w:hAnsi="Georgia"/>
           <w:b w:val="false"/>
           <w:bCs w:val="false"/>
+          <w:i/>
+          <w:iCs/>
           <w:sz w:val="20"/>
           <w:szCs w:val="20"/>
         </w:rPr>
@@ -12085,6 +12454,8 @@
           <w:rFonts w:ascii="Georgia" w:hAnsi="Georgia"/>
           <w:b/>
           <w:bCs/>
+          <w:i/>
+          <w:iCs/>
           <w:sz w:val="20"/>
           <w:szCs w:val="20"/>
         </w:rPr>
@@ -12095,10 +12466,22 @@
           <w:rFonts w:ascii="Georgia" w:hAnsi="Georgia"/>
           <w:b w:val="false"/>
           <w:bCs w:val="false"/>
-          <w:sz w:val="20"/>
-          <w:szCs w:val="20"/>
-        </w:rPr>
-        <w:t xml:space="preserve"> ...) </w:t>
+          <w:i/>
+          <w:iCs/>
+          <w:sz w:val="20"/>
+          <w:szCs w:val="20"/>
+        </w:rPr>
+        <w:t xml:space="preserve"> ...)</w:t>
+      </w:r>
+      <w:r>
+        <w:rPr>
+          <w:rFonts w:ascii="Georgia" w:hAnsi="Georgia"/>
+          <w:b w:val="false"/>
+          <w:bCs w:val="false"/>
+          <w:sz w:val="20"/>
+          <w:szCs w:val="20"/>
+        </w:rPr>
+        <w:t xml:space="preserve"> </w:t>
       </w:r>
     </w:p>
     <w:p>
@@ -13306,12 +13689,14 @@
       <w:pPr>
         <w:pStyle w:val="Normal"/>
         <w:rPr>
-          <w:sz w:val="16"/>
-          <w:szCs w:val="16"/>
-        </w:rPr>
-      </w:pPr>
-      <w:r>
-        <w:rPr>
+          <w:rFonts w:ascii="Georgia" w:hAnsi="Georgia"/>
+          <w:sz w:val="16"/>
+          <w:szCs w:val="16"/>
+        </w:rPr>
+      </w:pPr>
+      <w:r>
+        <w:rPr>
+          <w:rFonts w:ascii="Georgia" w:hAnsi="Georgia"/>
           <w:sz w:val="16"/>
           <w:szCs w:val="16"/>
         </w:rPr>
@@ -16576,7 +16961,7 @@
     <w:pPr>
       <w:widowControl/>
       <w:suppressAutoHyphens w:val="true"/>
-      <w:overflowPunct w:val="true"/>
+      <w:overflowPunct w:val="false"/>
       <w:bidi w:val="0"/>
       <w:spacing w:before="0" w:after="0"/>
       <w:jc w:val="start"/>

</xml_diff>

<commit_message>
#722 - tests: fix perf core %defmacro botch
</commit_message>
<xml_diff>
--- a/doc/refcards/core-ref.docx
+++ b/doc/refcards/core-ref.docx
@@ -66,7 +66,7 @@
           <w:tab w:val="left" w:pos="4110" w:leader="none"/>
         </w:tabs>
         <w:suppressAutoHyphens w:val="true"/>
-        <w:overflowPunct w:val="false"/>
+        <w:overflowPunct w:val="true"/>
         <w:bidi w:val="0"/>
         <w:spacing w:before="0" w:after="0"/>
         <w:ind w:hanging="0" w:start="0" w:end="0"/>
@@ -955,18 +955,6 @@
         <w:t>keyword</w:t>
         <w:tab/>
         <w:tab/>
-      </w:r>
-      <w:r>
-        <w:rPr>
-          <w:rFonts w:ascii="Georgia" w:hAnsi="Georgia"/>
-          <w:b w:val="false"/>
-          <w:bCs w:val="false"/>
-          <w:i/>
-          <w:iCs/>
-          <w:sz w:val="20"/>
-          <w:szCs w:val="20"/>
-          <w:u w:val="none"/>
-        </w:rPr>
         <w:t>key</w:t>
       </w:r>
     </w:p>
@@ -2650,24 +2638,13 @@
       <w:pPr>
         <w:pStyle w:val="Normal"/>
         <w:rPr>
-          <w:rFonts w:eastAsia="Songti SC" w:cs="Arial Unicode MS"/>
-          <w:b w:val="false"/>
-          <w:bCs w:val="false"/>
-          <w:i w:val="false"/>
-          <w:i w:val="false"/>
-          <w:iCs w:val="false"/>
-          <w:color w:val="auto"/>
-          <w:kern w:val="2"/>
-          <w:u w:val="none"/>
-          <w:lang w:val="en-US" w:eastAsia="zh-CN" w:bidi="hi-IN"/>
-        </w:rPr>
-      </w:pPr>
-      <w:r>
-        <w:rPr>
-          <w:rFonts w:ascii="Georgia" w:hAnsi="Georgia"/>
-          <w:sz w:val="20"/>
-          <w:szCs w:val="20"/>
-        </w:rPr>
+          <w:rFonts w:ascii="Georgia" w:hAnsi="Georgia"/>
+          <w:sz w:val="20"/>
+          <w:szCs w:val="20"/>
+        </w:rPr>
+      </w:pPr>
+      <w:r>
+        <w:rPr/>
       </w:r>
     </w:p>
     <w:p>
@@ -3084,7 +3061,7 @@
         <w:pStyle w:val="Normal"/>
         <w:widowControl/>
         <w:suppressAutoHyphens w:val="true"/>
-        <w:overflowPunct w:val="false"/>
+        <w:overflowPunct w:val="true"/>
         <w:bidi w:val="0"/>
         <w:spacing w:before="0" w:after="0"/>
         <w:ind w:hanging="0" w:start="0" w:end="0"/>
@@ -4138,19 +4115,7 @@
           <w:szCs w:val="20"/>
           <w:u w:val="none"/>
         </w:rPr>
-        <w:t>f</w:t>
-      </w:r>
-      <w:r>
-        <w:rPr>
-          <w:rFonts w:ascii="Georgia" w:hAnsi="Georgia"/>
-          <w:b w:val="false"/>
-          <w:i/>
-          <w:iCs/>
-          <w:sz w:val="20"/>
-          <w:szCs w:val="20"/>
-          <w:u w:val="none"/>
-        </w:rPr>
-        <w:t>n</w:t>
+        <w:t>fn</w:t>
       </w:r>
       <w:r>
         <w:rPr>
@@ -5932,19 +5897,7 @@
           <w:szCs w:val="20"/>
           <w:u w:val="none"/>
         </w:rPr>
-        <w:t>str</w:t>
-      </w:r>
-      <w:r>
-        <w:rPr>
-          <w:rFonts w:ascii="Georgia" w:hAnsi="Georgia"/>
-          <w:b w:val="false"/>
-          <w:i/>
-          <w:iCs/>
-          <w:sz w:val="20"/>
-          <w:szCs w:val="20"/>
-          <w:u w:val="none"/>
-        </w:rPr>
-        <w:t xml:space="preserve"> fix 'fix</w:t>
+        <w:t>str fix 'fix</w:t>
         <w:tab/>
         <w:t>str</w:t>
       </w:r>
@@ -7999,7 +7952,7 @@
           <w:tab w:val="left" w:pos="4110" w:leader="none"/>
         </w:tabs>
         <w:suppressAutoHyphens w:val="true"/>
-        <w:overflowPunct w:val="false"/>
+        <w:overflowPunct w:val="true"/>
         <w:bidi w:val="0"/>
         <w:spacing w:before="0" w:after="0"/>
         <w:ind w:hanging="0" w:start="0" w:end="0"/>
@@ -8028,7 +7981,7 @@
           <w:tab w:val="left" w:pos="4110" w:leader="none"/>
         </w:tabs>
         <w:suppressAutoHyphens w:val="true"/>
-        <w:overflowPunct w:val="false"/>
+        <w:overflowPunct w:val="true"/>
         <w:bidi w:val="0"/>
         <w:spacing w:before="0" w:after="0"/>
         <w:ind w:hanging="0" w:start="0" w:end="0"/>
@@ -8122,7 +8075,7 @@
           <w:tab w:val="left" w:pos="4110" w:leader="none"/>
         </w:tabs>
         <w:suppressAutoHyphens w:val="true"/>
-        <w:overflowPunct w:val="false"/>
+        <w:overflowPunct w:val="true"/>
         <w:bidi w:val="0"/>
         <w:spacing w:before="0" w:after="0"/>
         <w:ind w:hanging="0" w:start="0" w:end="0"/>
@@ -8243,7 +8196,7 @@
           <w:tab w:val="left" w:pos="4110" w:leader="none"/>
         </w:tabs>
         <w:suppressAutoHyphens w:val="true"/>
-        <w:overflowPunct w:val="false"/>
+        <w:overflowPunct w:val="true"/>
         <w:bidi w:val="0"/>
         <w:spacing w:before="0" w:after="0"/>
         <w:ind w:hanging="0" w:start="0" w:end="0"/>
@@ -8310,7 +8263,7 @@
           <w:tab w:val="left" w:pos="4110" w:leader="none"/>
         </w:tabs>
         <w:suppressAutoHyphens w:val="true"/>
-        <w:overflowPunct w:val="false"/>
+        <w:overflowPunct w:val="true"/>
         <w:bidi w:val="0"/>
         <w:spacing w:before="0" w:after="0"/>
         <w:ind w:hanging="0" w:start="0" w:end="0"/>
@@ -8387,7 +8340,7 @@
           <w:tab w:val="left" w:pos="4110" w:leader="none"/>
         </w:tabs>
         <w:suppressAutoHyphens w:val="true"/>
-        <w:overflowPunct w:val="false"/>
+        <w:overflowPunct w:val="true"/>
         <w:bidi w:val="0"/>
         <w:spacing w:before="0" w:after="0"/>
         <w:ind w:hanging="0" w:start="0" w:end="0"/>
@@ -8464,7 +8417,7 @@
           <w:tab w:val="left" w:pos="4110" w:leader="none"/>
         </w:tabs>
         <w:suppressAutoHyphens w:val="true"/>
-        <w:overflowPunct w:val="false"/>
+        <w:overflowPunct w:val="true"/>
         <w:bidi w:val="0"/>
         <w:spacing w:before="0" w:after="0"/>
         <w:ind w:hanging="0" w:start="0" w:end="0"/>
@@ -8559,7 +8512,7 @@
           <w:tab w:val="left" w:pos="4110" w:leader="none"/>
         </w:tabs>
         <w:suppressAutoHyphens w:val="true"/>
-        <w:overflowPunct w:val="false"/>
+        <w:overflowPunct w:val="true"/>
         <w:bidi w:val="0"/>
         <w:spacing w:before="0" w:after="0"/>
         <w:ind w:hanging="0" w:start="0" w:end="0"/>
@@ -8654,7 +8607,7 @@
           <w:tab w:val="left" w:pos="4110" w:leader="none"/>
         </w:tabs>
         <w:suppressAutoHyphens w:val="true"/>
-        <w:overflowPunct w:val="false"/>
+        <w:overflowPunct w:val="true"/>
         <w:bidi w:val="0"/>
         <w:spacing w:before="0" w:after="0"/>
         <w:ind w:hanging="0" w:start="0" w:end="0"/>
@@ -8739,7 +8692,7 @@
           <w:tab w:val="left" w:pos="4110" w:leader="none"/>
         </w:tabs>
         <w:suppressAutoHyphens w:val="true"/>
-        <w:overflowPunct w:val="false"/>
+        <w:overflowPunct w:val="true"/>
         <w:bidi w:val="0"/>
         <w:spacing w:before="0" w:after="0"/>
         <w:ind w:hanging="0" w:start="0" w:end="0"/>
@@ -8824,7 +8777,7 @@
           <w:tab w:val="left" w:pos="4110" w:leader="none"/>
         </w:tabs>
         <w:suppressAutoHyphens w:val="true"/>
-        <w:overflowPunct w:val="false"/>
+        <w:overflowPunct w:val="true"/>
         <w:bidi w:val="0"/>
         <w:spacing w:before="0" w:after="0"/>
         <w:ind w:hanging="0" w:start="0" w:end="0"/>
@@ -8925,7 +8878,7 @@
           <w:tab w:val="left" w:pos="4110" w:leader="none"/>
         </w:tabs>
         <w:suppressAutoHyphens w:val="true"/>
-        <w:overflowPunct w:val="false"/>
+        <w:overflowPunct w:val="true"/>
         <w:bidi w:val="0"/>
         <w:spacing w:before="0" w:after="0"/>
         <w:ind w:hanging="0" w:start="0" w:end="0"/>
@@ -9020,7 +8973,7 @@
           <w:tab w:val="left" w:pos="4110" w:leader="none"/>
         </w:tabs>
         <w:suppressAutoHyphens w:val="true"/>
-        <w:overflowPunct w:val="false"/>
+        <w:overflowPunct w:val="true"/>
         <w:bidi w:val="0"/>
         <w:spacing w:before="0" w:after="0"/>
         <w:ind w:hanging="0" w:start="0" w:end="0"/>
@@ -9103,7 +9056,7 @@
           <w:tab w:val="left" w:pos="4110" w:leader="none"/>
         </w:tabs>
         <w:suppressAutoHyphens w:val="true"/>
-        <w:overflowPunct w:val="false"/>
+        <w:overflowPunct w:val="true"/>
         <w:bidi w:val="0"/>
         <w:spacing w:before="0" w:after="0"/>
         <w:ind w:hanging="0" w:start="0" w:end="0"/>
@@ -9198,7 +9151,7 @@
           <w:tab w:val="left" w:pos="4110" w:leader="none"/>
         </w:tabs>
         <w:suppressAutoHyphens w:val="true"/>
-        <w:overflowPunct w:val="false"/>
+        <w:overflowPunct w:val="true"/>
         <w:bidi w:val="0"/>
         <w:spacing w:before="0" w:after="0"/>
         <w:ind w:hanging="0" w:start="0" w:end="0"/>
@@ -9293,7 +9246,7 @@
           <w:tab w:val="left" w:pos="4110" w:leader="none"/>
         </w:tabs>
         <w:suppressAutoHyphens w:val="true"/>
-        <w:overflowPunct w:val="false"/>
+        <w:overflowPunct w:val="true"/>
         <w:bidi w:val="0"/>
         <w:spacing w:before="0" w:after="0"/>
         <w:ind w:hanging="0" w:start="0" w:end="0"/>
@@ -9388,7 +9341,7 @@
           <w:tab w:val="left" w:pos="4110" w:leader="none"/>
         </w:tabs>
         <w:suppressAutoHyphens w:val="true"/>
-        <w:overflowPunct w:val="false"/>
+        <w:overflowPunct w:val="true"/>
         <w:bidi w:val="0"/>
         <w:spacing w:before="0" w:after="0"/>
         <w:ind w:hanging="0" w:start="0" w:end="0"/>
@@ -9483,7 +9436,7 @@
           <w:tab w:val="left" w:pos="4110" w:leader="none"/>
         </w:tabs>
         <w:suppressAutoHyphens w:val="true"/>
-        <w:overflowPunct w:val="false"/>
+        <w:overflowPunct w:val="true"/>
         <w:bidi w:val="0"/>
         <w:spacing w:before="0" w:after="0"/>
         <w:ind w:hanging="0" w:start="0" w:end="0"/>
@@ -9568,7 +9521,7 @@
           <w:tab w:val="left" w:pos="4110" w:leader="none"/>
         </w:tabs>
         <w:suppressAutoHyphens w:val="true"/>
-        <w:overflowPunct w:val="false"/>
+        <w:overflowPunct w:val="true"/>
         <w:bidi w:val="0"/>
         <w:spacing w:before="0" w:after="0"/>
         <w:ind w:hanging="0" w:start="0" w:end="0"/>
@@ -11109,15 +11062,17 @@
           <w:u w:val="none"/>
           <w:lang w:val="en-US" w:eastAsia="zh-CN" w:bidi="hi-IN"/>
         </w:rPr>
-        <w:t xml:space="preserve">T sym </w:t>
+        <w:t>T sym str</w:t>
+        <w:tab/>
+        <w:t xml:space="preserve">              </w:t>
       </w:r>
       <w:r>
         <w:rPr>
           <w:rFonts w:eastAsia="Songti SC" w:cs="Arial Unicode MS" w:ascii="Georgia" w:hAnsi="Georgia"/>
           <w:b w:val="false"/>
           <w:bCs w:val="false"/>
-          <w:i/>
-          <w:iCs/>
+          <w:i w:val="false"/>
+          <w:iCs w:val="false"/>
           <w:color w:val="auto"/>
           <w:kern w:val="2"/>
           <w:sz w:val="20"/>
@@ -11125,15 +11080,23 @@
           <w:u w:val="none"/>
           <w:lang w:val="en-US" w:eastAsia="zh-CN" w:bidi="hi-IN"/>
         </w:rPr>
-        <w:t>str</w:t>
-      </w:r>
+        <w:t xml:space="preserve">raise exception                             </w:t>
+      </w:r>
+    </w:p>
+    <w:p>
+      <w:pPr>
+        <w:pStyle w:val="Normal"/>
+        <w:rPr>
+          <w:rFonts w:ascii="Georgia" w:hAnsi="Georgia"/>
+        </w:rPr>
+      </w:pPr>
       <w:r>
         <w:rPr>
           <w:rFonts w:eastAsia="Songti SC" w:cs="Arial Unicode MS" w:ascii="Georgia" w:hAnsi="Georgia"/>
           <w:b w:val="false"/>
           <w:bCs w:val="false"/>
-          <w:i/>
-          <w:iCs/>
+          <w:i w:val="false"/>
+          <w:iCs w:val="false"/>
           <w:color w:val="auto"/>
           <w:kern w:val="2"/>
           <w:sz w:val="20"/>
@@ -11141,14 +11104,13 @@
           <w:u w:val="none"/>
           <w:lang w:val="en-US" w:eastAsia="zh-CN" w:bidi="hi-IN"/>
         </w:rPr>
-        <w:tab/>
-        <w:t xml:space="preserve">              </w:t>
+        <w:t xml:space="preserve"> </w:t>
       </w:r>
       <w:r>
         <w:rPr>
           <w:rFonts w:eastAsia="Songti SC" w:cs="Arial Unicode MS" w:ascii="Georgia" w:hAnsi="Georgia"/>
-          <w:b w:val="false"/>
-          <w:bCs w:val="false"/>
+          <w:b/>
+          <w:bCs/>
           <w:i w:val="false"/>
           <w:iCs w:val="false"/>
           <w:color w:val="auto"/>
@@ -11158,16 +11120,8 @@
           <w:u w:val="none"/>
           <w:lang w:val="en-US" w:eastAsia="zh-CN" w:bidi="hi-IN"/>
         </w:rPr>
-        <w:t xml:space="preserve">raise exception                             </w:t>
-      </w:r>
-    </w:p>
-    <w:p>
-      <w:pPr>
-        <w:pStyle w:val="Normal"/>
-        <w:rPr>
-          <w:rFonts w:ascii="Georgia" w:hAnsi="Georgia"/>
-        </w:rPr>
-      </w:pPr>
+        <w:t>raise-env</w:t>
+      </w:r>
       <w:r>
         <w:rPr>
           <w:rFonts w:eastAsia="Songti SC" w:cs="Arial Unicode MS" w:ascii="Georgia" w:hAnsi="Georgia"/>
@@ -11198,15 +11152,15 @@
           <w:u w:val="none"/>
           <w:lang w:val="en-US" w:eastAsia="zh-CN" w:bidi="hi-IN"/>
         </w:rPr>
-        <w:t>raise-env</w:t>
+        <w:t xml:space="preserve"> </w:t>
       </w:r>
       <w:r>
         <w:rPr>
           <w:rFonts w:eastAsia="Songti SC" w:cs="Arial Unicode MS" w:ascii="Georgia" w:hAnsi="Georgia"/>
           <w:b w:val="false"/>
           <w:bCs w:val="false"/>
-          <w:i w:val="false"/>
-          <w:iCs w:val="false"/>
+          <w:i/>
+          <w:iCs/>
           <w:color w:val="auto"/>
           <w:kern w:val="2"/>
           <w:sz w:val="20"/>
@@ -11214,71 +11168,7 @@
           <w:u w:val="none"/>
           <w:lang w:val="en-US" w:eastAsia="zh-CN" w:bidi="hi-IN"/>
         </w:rPr>
-        <w:t xml:space="preserve"> </w:t>
-      </w:r>
-      <w:r>
-        <w:rPr>
-          <w:rFonts w:eastAsia="Songti SC" w:cs="Arial Unicode MS" w:ascii="Georgia" w:hAnsi="Georgia"/>
-          <w:b/>
-          <w:bCs/>
-          <w:i w:val="false"/>
-          <w:iCs w:val="false"/>
-          <w:color w:val="auto"/>
-          <w:kern w:val="2"/>
-          <w:sz w:val="20"/>
-          <w:szCs w:val="20"/>
-          <w:u w:val="none"/>
-          <w:lang w:val="en-US" w:eastAsia="zh-CN" w:bidi="hi-IN"/>
-        </w:rPr>
-        <w:t xml:space="preserve"> </w:t>
-      </w:r>
-      <w:r>
-        <w:rPr>
-          <w:rFonts w:eastAsia="Songti SC" w:cs="Arial Unicode MS" w:ascii="Georgia" w:hAnsi="Georgia"/>
-          <w:b w:val="false"/>
-          <w:bCs w:val="false"/>
-          <w:i/>
-          <w:iCs/>
-          <w:color w:val="auto"/>
-          <w:kern w:val="2"/>
-          <w:sz w:val="20"/>
-          <w:szCs w:val="20"/>
-          <w:u w:val="none"/>
-          <w:lang w:val="en-US" w:eastAsia="zh-CN" w:bidi="hi-IN"/>
-        </w:rPr>
-        <w:t xml:space="preserve">T sym </w:t>
-      </w:r>
-      <w:r>
-        <w:rPr>
-          <w:rFonts w:eastAsia="Songti SC" w:cs="Arial Unicode MS" w:ascii="Georgia" w:hAnsi="Georgia"/>
-          <w:b w:val="false"/>
-          <w:bCs w:val="false"/>
-          <w:i/>
-          <w:iCs/>
-          <w:color w:val="auto"/>
-          <w:kern w:val="2"/>
-          <w:sz w:val="20"/>
-          <w:szCs w:val="20"/>
-          <w:u w:val="none"/>
-          <w:lang w:val="en-US" w:eastAsia="zh-CN" w:bidi="hi-IN"/>
-        </w:rPr>
-        <w:t>str</w:t>
-      </w:r>
-      <w:r>
-        <w:rPr>
-          <w:rFonts w:eastAsia="Songti SC" w:cs="Arial Unicode MS" w:ascii="Georgia" w:hAnsi="Georgia"/>
-          <w:b w:val="false"/>
-          <w:bCs w:val="false"/>
-          <w:i/>
-          <w:iCs/>
-          <w:color w:val="auto"/>
-          <w:kern w:val="2"/>
-          <w:sz w:val="20"/>
-          <w:szCs w:val="20"/>
-          <w:u w:val="none"/>
-          <w:lang w:val="en-US" w:eastAsia="zh-CN" w:bidi="hi-IN"/>
-        </w:rPr>
-        <w:t xml:space="preserve">         </w:t>
+        <w:t xml:space="preserve">T sym str         </w:t>
       </w:r>
       <w:r>
         <w:rPr>
@@ -16961,7 +16851,7 @@
     <w:pPr>
       <w:widowControl/>
       <w:suppressAutoHyphens w:val="true"/>
-      <w:overflowPunct w:val="false"/>
+      <w:overflowPunct w:val="true"/>
       <w:bidi w:val="0"/>
       <w:spacing w:before="0" w:after="0"/>
       <w:jc w:val="start"/>

</xml_diff>

<commit_message>
#1013 - core: extended character syntax
</commit_message>
<xml_diff>
--- a/doc/refcards/core-ref.docx
+++ b/doc/refcards/core-ref.docx
@@ -66,7 +66,7 @@
           <w:tab w:val="left" w:pos="4110" w:leader="none"/>
         </w:tabs>
         <w:suppressAutoHyphens w:val="true"/>
-        <w:overflowPunct w:val="false"/>
+        <w:overflowPunct w:val="true"/>
         <w:bidi w:val="0"/>
         <w:spacing w:before="0" w:after="0"/>
         <w:ind w:hanging="0" w:start="0" w:end="0"/>
@@ -327,19 +327,7 @@
           <w:sz w:val="16"/>
           <w:szCs w:val="16"/>
         </w:rPr>
-        <w:t>0.0.1</w:t>
-      </w:r>
-      <w:r>
-        <w:rPr>
-          <w:rFonts w:ascii="Georgia" w:hAnsi="Georgia"/>
-          <w:b/>
-          <w:bCs/>
-          <w:i/>
-          <w:iCs/>
-          <w:sz w:val="16"/>
-          <w:szCs w:val="16"/>
-        </w:rPr>
-        <w:t>4</w:t>
+        <w:t>0.0.14</w:t>
       </w:r>
     </w:p>
     <w:p>
@@ -1030,20 +1018,7 @@
           <w:szCs w:val="18"/>
           <w:u w:val="none"/>
         </w:rPr>
-        <w:t>n</w:t>
-      </w:r>
-      <w:r>
-        <w:rPr>
-          <w:rFonts w:ascii="Georgia" w:hAnsi="Georgia"/>
-          <w:b w:val="false"/>
-          <w:bCs w:val="false"/>
-          <w:i/>
-          <w:iCs/>
-          <w:sz w:val="18"/>
-          <w:szCs w:val="18"/>
-          <w:u w:val="none"/>
-        </w:rPr>
-        <w:t>amespace</w:t>
+        <w:t>namespace</w:t>
         <w:tab/>
         <w:tab/>
         <w:t>ns</w:t>
@@ -1330,21 +1305,7 @@
           <w:u w:val="none"/>
           <w:shd w:fill="333333" w:val="clear"/>
         </w:rPr>
-        <w:t>c</w:t>
-      </w:r>
-      <w:r>
-        <w:rPr>
-          <w:rFonts w:ascii="Georgia" w:hAnsi="Georgia"/>
-          <w:b/>
-          <w:bCs/>
-          <w:i/>
-          <w:iCs/>
-          <w:sz w:val="20"/>
-          <w:szCs w:val="20"/>
-          <w:u w:val="none"/>
-          <w:shd w:fill="333333" w:val="clear"/>
-        </w:rPr>
-        <w:t xml:space="preserve">ore                                            </w:t>
+        <w:t xml:space="preserve">core                                            </w:t>
       </w:r>
       <w:r>
         <w:rPr>
@@ -2239,12 +2200,13 @@
         <w:t>T</w:t>
         <w:tab/>
         <w:tab/>
+        <w:t>symbol</w:t>
       </w:r>
       <w:r>
         <w:rPr>
           <w:rFonts w:eastAsia="Songti SC" w:cs="Arial Unicode MS" w:ascii="Georgia" w:hAnsi="Georgia"/>
-          <w:b w:val="false"/>
-          <w:bCs w:val="false"/>
+          <w:b/>
+          <w:bCs/>
           <w:i/>
           <w:iCs/>
           <w:color w:val="auto"/>
@@ -2254,15 +2216,15 @@
           <w:u w:val="none"/>
           <w:lang w:val="en-US" w:eastAsia="zh-CN" w:bidi="hi-IN"/>
         </w:rPr>
-        <w:t>symbol</w:t>
+        <w:tab/>
       </w:r>
       <w:r>
         <w:rPr>
           <w:rFonts w:eastAsia="Songti SC" w:cs="Arial Unicode MS" w:ascii="Georgia" w:hAnsi="Georgia"/>
-          <w:b/>
-          <w:bCs/>
-          <w:i/>
-          <w:iCs/>
+          <w:b w:val="false"/>
+          <w:bCs w:val="false"/>
+          <w:i w:val="false"/>
+          <w:iCs w:val="false"/>
           <w:color w:val="auto"/>
           <w:kern w:val="2"/>
           <w:sz w:val="18"/>
@@ -2270,8 +2232,17 @@
           <w:u w:val="none"/>
           <w:lang w:val="en-US" w:eastAsia="zh-CN" w:bidi="hi-IN"/>
         </w:rPr>
-        <w:tab/>
-      </w:r>
+        <w:t>object type</w:t>
+      </w:r>
+    </w:p>
+    <w:p>
+      <w:pPr>
+        <w:pStyle w:val="Normal"/>
+        <w:rPr>
+          <w:sz w:val="18"/>
+          <w:szCs w:val="18"/>
+        </w:rPr>
+      </w:pPr>
       <w:r>
         <w:rPr>
           <w:rFonts w:eastAsia="Songti SC" w:cs="Arial Unicode MS" w:ascii="Georgia" w:hAnsi="Georgia"/>
@@ -2286,22 +2257,13 @@
           <w:u w:val="none"/>
           <w:lang w:val="en-US" w:eastAsia="zh-CN" w:bidi="hi-IN"/>
         </w:rPr>
-        <w:t>object type</w:t>
-      </w:r>
-    </w:p>
-    <w:p>
-      <w:pPr>
-        <w:pStyle w:val="Normal"/>
-        <w:rPr>
-          <w:sz w:val="18"/>
-          <w:szCs w:val="18"/>
-        </w:rPr>
-      </w:pPr>
+        <w:t xml:space="preserve"> </w:t>
+      </w:r>
       <w:r>
         <w:rPr>
           <w:rFonts w:eastAsia="Songti SC" w:cs="Arial Unicode MS" w:ascii="Georgia" w:hAnsi="Georgia"/>
-          <w:b w:val="false"/>
-          <w:bCs w:val="false"/>
+          <w:b/>
+          <w:bCs/>
           <w:i w:val="false"/>
           <w:iCs w:val="false"/>
           <w:color w:val="auto"/>
@@ -2311,13 +2273,13 @@
           <w:u w:val="none"/>
           <w:lang w:val="en-US" w:eastAsia="zh-CN" w:bidi="hi-IN"/>
         </w:rPr>
-        <w:t xml:space="preserve"> </w:t>
+        <w:t>eql</w:t>
       </w:r>
       <w:r>
         <w:rPr>
           <w:rFonts w:eastAsia="Songti SC" w:cs="Arial Unicode MS" w:ascii="Georgia" w:hAnsi="Georgia"/>
-          <w:b/>
-          <w:bCs/>
+          <w:b w:val="false"/>
+          <w:bCs w:val="false"/>
           <w:i w:val="false"/>
           <w:iCs w:val="false"/>
           <w:color w:val="auto"/>
@@ -2327,15 +2289,15 @@
           <w:u w:val="none"/>
           <w:lang w:val="en-US" w:eastAsia="zh-CN" w:bidi="hi-IN"/>
         </w:rPr>
-        <w:t>eql</w:t>
+        <w:t xml:space="preserve"> </w:t>
       </w:r>
       <w:r>
         <w:rPr>
           <w:rFonts w:eastAsia="Songti SC" w:cs="Arial Unicode MS" w:ascii="Georgia" w:hAnsi="Georgia"/>
           <w:b w:val="false"/>
           <w:bCs w:val="false"/>
-          <w:i w:val="false"/>
-          <w:iCs w:val="false"/>
+          <w:i/>
+          <w:iCs/>
           <w:color w:val="auto"/>
           <w:kern w:val="2"/>
           <w:sz w:val="18"/>
@@ -2343,15 +2305,15 @@
           <w:u w:val="none"/>
           <w:lang w:val="en-US" w:eastAsia="zh-CN" w:bidi="hi-IN"/>
         </w:rPr>
-        <w:t xml:space="preserve"> </w:t>
+        <w:t>T T</w:t>
       </w:r>
       <w:r>
         <w:rPr>
           <w:rFonts w:eastAsia="Songti SC" w:cs="Arial Unicode MS" w:ascii="Georgia" w:hAnsi="Georgia"/>
           <w:b w:val="false"/>
           <w:bCs w:val="false"/>
-          <w:i/>
-          <w:iCs/>
+          <w:i w:val="false"/>
+          <w:iCs w:val="false"/>
           <w:color w:val="auto"/>
           <w:kern w:val="2"/>
           <w:sz w:val="18"/>
@@ -2359,15 +2321,16 @@
           <w:u w:val="none"/>
           <w:lang w:val="en-US" w:eastAsia="zh-CN" w:bidi="hi-IN"/>
         </w:rPr>
-        <w:t>T T</w:t>
+        <w:t xml:space="preserve">                       </w:t>
+        <w:tab/>
       </w:r>
       <w:r>
         <w:rPr>
           <w:rFonts w:eastAsia="Songti SC" w:cs="Arial Unicode MS" w:ascii="Georgia" w:hAnsi="Georgia"/>
           <w:b w:val="false"/>
           <w:bCs w:val="false"/>
-          <w:i w:val="false"/>
-          <w:iCs w:val="false"/>
+          <w:i/>
+          <w:iCs/>
           <w:color w:val="auto"/>
           <w:kern w:val="2"/>
           <w:sz w:val="18"/>
@@ -2375,7 +2338,7 @@
           <w:u w:val="none"/>
           <w:lang w:val="en-US" w:eastAsia="zh-CN" w:bidi="hi-IN"/>
         </w:rPr>
-        <w:t xml:space="preserve">                       </w:t>
+        <w:t>bool</w:t>
         <w:tab/>
       </w:r>
       <w:r>
@@ -2383,8 +2346,8 @@
           <w:rFonts w:eastAsia="Songti SC" w:cs="Arial Unicode MS" w:ascii="Georgia" w:hAnsi="Georgia"/>
           <w:b w:val="false"/>
           <w:bCs w:val="false"/>
-          <w:i/>
-          <w:iCs/>
+          <w:i w:val="false"/>
+          <w:iCs w:val="false"/>
           <w:color w:val="auto"/>
           <w:kern w:val="2"/>
           <w:sz w:val="18"/>
@@ -2392,23 +2355,6 @@
           <w:u w:val="none"/>
           <w:lang w:val="en-US" w:eastAsia="zh-CN" w:bidi="hi-IN"/>
         </w:rPr>
-        <w:t>bool</w:t>
-        <w:tab/>
-      </w:r>
-      <w:r>
-        <w:rPr>
-          <w:rFonts w:eastAsia="Songti SC" w:cs="Arial Unicode MS" w:ascii="Georgia" w:hAnsi="Georgia"/>
-          <w:b w:val="false"/>
-          <w:bCs w:val="false"/>
-          <w:i w:val="false"/>
-          <w:iCs w:val="false"/>
-          <w:color w:val="auto"/>
-          <w:kern w:val="2"/>
-          <w:sz w:val="18"/>
-          <w:szCs w:val="18"/>
-          <w:u w:val="none"/>
-          <w:lang w:val="en-US" w:eastAsia="zh-CN" w:bidi="hi-IN"/>
-        </w:rPr>
         <w:t>eql predicate</w:t>
       </w:r>
     </w:p>
@@ -2421,31 +2367,40 @@
         </w:rPr>
       </w:pPr>
       <w:r>
-        <w:rPr/>
-      </w:r>
-    </w:p>
-    <w:p>
-      <w:pPr>
-        <w:pStyle w:val="Normal"/>
-        <w:rPr>
-          <w:sz w:val="18"/>
-          <w:szCs w:val="18"/>
-        </w:rPr>
-      </w:pPr>
-      <w:r>
-        <w:rPr/>
-      </w:r>
-    </w:p>
-    <w:p>
-      <w:pPr>
-        <w:pStyle w:val="Normal"/>
-        <w:rPr>
-          <w:sz w:val="18"/>
-          <w:szCs w:val="18"/>
-        </w:rPr>
-      </w:pPr>
-      <w:r>
-        <w:rPr/>
+        <w:rPr>
+          <w:sz w:val="18"/>
+          <w:szCs w:val="18"/>
+        </w:rPr>
+      </w:r>
+    </w:p>
+    <w:p>
+      <w:pPr>
+        <w:pStyle w:val="Normal"/>
+        <w:rPr>
+          <w:sz w:val="18"/>
+          <w:szCs w:val="18"/>
+        </w:rPr>
+      </w:pPr>
+      <w:r>
+        <w:rPr>
+          <w:sz w:val="18"/>
+          <w:szCs w:val="18"/>
+        </w:rPr>
+      </w:r>
+    </w:p>
+    <w:p>
+      <w:pPr>
+        <w:pStyle w:val="Normal"/>
+        <w:rPr>
+          <w:sz w:val="18"/>
+          <w:szCs w:val="18"/>
+        </w:rPr>
+      </w:pPr>
+      <w:r>
+        <w:rPr>
+          <w:sz w:val="18"/>
+          <w:szCs w:val="18"/>
+        </w:rPr>
       </w:r>
     </w:p>
     <w:p>
@@ -2566,59 +2521,33 @@
           <w:szCs w:val="20"/>
           <w:shd w:fill="333333" w:val="clear"/>
         </w:rPr>
-        <w:t>s</w:t>
-      </w:r>
-      <w:r>
-        <w:rPr>
-          <w:rFonts w:ascii="Georgia" w:hAnsi="Georgia"/>
-          <w:b/>
-          <w:bCs/>
-          <w:i/>
+        <w:t>special</w:t>
+      </w:r>
+      <w:r>
+        <w:rPr>
+          <w:rFonts w:ascii="Georgia" w:hAnsi="Georgia"/>
+          <w:b w:val="false"/>
+          <w:bCs/>
+          <w:i w:val="false"/>
           <w:iCs/>
           <w:sz w:val="20"/>
           <w:szCs w:val="20"/>
           <w:shd w:fill="333333" w:val="clear"/>
         </w:rPr>
-        <w:t>pecial</w:t>
-      </w:r>
-      <w:r>
-        <w:rPr>
-          <w:rFonts w:ascii="Georgia" w:hAnsi="Georgia"/>
-          <w:b w:val="false"/>
-          <w:bCs/>
-          <w:i w:val="false"/>
+        <w:t xml:space="preserve"> </w:t>
+      </w:r>
+      <w:r>
+        <w:rPr>
+          <w:rFonts w:ascii="Georgia" w:hAnsi="Georgia"/>
+          <w:b/>
+          <w:bCs/>
+          <w:i/>
           <w:iCs/>
           <w:sz w:val="20"/>
           <w:szCs w:val="20"/>
           <w:shd w:fill="333333" w:val="clear"/>
         </w:rPr>
-        <w:t xml:space="preserve"> </w:t>
-      </w:r>
-      <w:r>
-        <w:rPr>
-          <w:rFonts w:ascii="Georgia" w:hAnsi="Georgia"/>
-          <w:b/>
-          <w:bCs/>
-          <w:i/>
-          <w:iCs/>
-          <w:sz w:val="20"/>
-          <w:szCs w:val="20"/>
-          <w:shd w:fill="333333" w:val="clear"/>
-        </w:rPr>
-        <w:t>f</w:t>
-      </w:r>
-      <w:r>
-        <w:rPr>
-          <w:rFonts w:ascii="Georgia" w:hAnsi="Georgia"/>
-          <w:b/>
-          <w:bCs/>
-          <w:i/>
-          <w:iCs/>
-          <w:sz w:val="20"/>
-          <w:szCs w:val="20"/>
-          <w:shd w:fill="333333" w:val="clear"/>
-        </w:rPr>
-        <w:t xml:space="preserve">orms                             </w:t>
+        <w:t xml:space="preserve">forms                             </w:t>
       </w:r>
       <w:r>
         <w:rPr>
@@ -2996,49 +2925,7 @@
           <w:u w:val="none"/>
           <w:shd w:fill="333333" w:val="clear"/>
         </w:rPr>
-        <w:t>l</w:t>
-      </w:r>
-      <w:r>
-        <w:rPr>
-          <w:rFonts w:ascii="Georgia" w:hAnsi="Georgia"/>
-          <w:b/>
-          <w:bCs/>
-          <w:i/>
-          <w:iCs/>
-          <w:sz w:val="20"/>
-          <w:szCs w:val="20"/>
-          <w:u w:val="none"/>
-          <w:shd w:fill="333333" w:val="clear"/>
-        </w:rPr>
-        <w:t>ist</w:t>
-      </w:r>
-      <w:r>
-        <w:rPr>
-          <w:rFonts w:ascii="Georgia" w:hAnsi="Georgia"/>
-          <w:b/>
-          <w:bCs/>
-          <w:i/>
-          <w:iCs/>
-          <w:sz w:val="20"/>
-          <w:szCs w:val="20"/>
-          <w:u w:val="none"/>
-          <w:shd w:fill="333333" w:val="clear"/>
-        </w:rPr>
-        <w:t>s</w:t>
-      </w:r>
-      <w:r>
-        <w:rPr>
-          <w:rFonts w:ascii="Georgia" w:hAnsi="Georgia"/>
-          <w:b/>
-          <w:bCs/>
-          <w:i/>
-          <w:iCs/>
-          <w:sz w:val="20"/>
-          <w:szCs w:val="20"/>
-          <w:u w:val="none"/>
-          <w:shd w:fill="333333" w:val="clear"/>
-        </w:rPr>
-        <w:t xml:space="preserve">                                                 </w:t>
+        <w:t xml:space="preserve">lists                                                 </w:t>
       </w:r>
       <w:r>
         <w:rPr>
@@ -3189,19 +3076,7 @@
           <w:szCs w:val="18"/>
           <w:u w:val="none"/>
         </w:rPr>
-        <w:t xml:space="preserve">           </w:t>
-      </w:r>
-      <w:r>
-        <w:rPr>
-          <w:rFonts w:ascii="Georgia" w:hAnsi="Georgia"/>
-          <w:b w:val="false"/>
-          <w:i w:val="false"/>
-          <w:iCs w:val="false"/>
-          <w:sz w:val="18"/>
-          <w:szCs w:val="18"/>
-          <w:u w:val="none"/>
-        </w:rPr>
-        <w:t>assoc</w:t>
+        <w:t xml:space="preserve">           assoc</w:t>
       </w:r>
     </w:p>
     <w:p>
@@ -3313,36 +3188,28 @@
           <w:szCs w:val="18"/>
           <w:u w:val="none"/>
         </w:rPr>
-        <w:t xml:space="preserve">           </w:t>
-      </w:r>
-      <w:r>
-        <w:rPr>
-          <w:b w:val="false"/>
-          <w:i w:val="false"/>
-          <w:iCs w:val="false"/>
-          <w:sz w:val="18"/>
-          <w:szCs w:val="18"/>
-          <w:u w:val="none"/>
-        </w:rPr>
-        <w:t>reverse assoc</w:t>
-      </w:r>
-    </w:p>
-    <w:p>
-      <w:pPr>
-        <w:pStyle w:val="Normal"/>
-        <w:rPr>
-          <w:rFonts w:ascii="Georgia" w:hAnsi="Georgia"/>
-          <w:b w:val="false"/>
-          <w:i w:val="false"/>
-          <w:i w:val="false"/>
-          <w:iCs w:val="false"/>
-          <w:u w:val="none"/>
-        </w:rPr>
-      </w:pPr>
-      <w:r>
-        <w:rPr>
-          <w:sz w:val="16"/>
-          <w:szCs w:val="16"/>
+        <w:t xml:space="preserve">           reverse assoc</w:t>
+      </w:r>
+    </w:p>
+    <w:p>
+      <w:pPr>
+        <w:pStyle w:val="Normal"/>
+        <w:rPr>
+          <w:rFonts w:ascii="Georgia" w:hAnsi="Georgia"/>
+          <w:b w:val="false"/>
+          <w:i w:val="false"/>
+          <w:i w:val="false"/>
+          <w:iCs w:val="false"/>
+          <w:u w:val="none"/>
+        </w:rPr>
+      </w:pPr>
+      <w:r>
+        <w:rPr>
+          <w:rFonts w:ascii="Georgia" w:hAnsi="Georgia"/>
+          <w:b w:val="false"/>
+          <w:i w:val="false"/>
+          <w:iCs w:val="false"/>
+          <w:u w:val="none"/>
         </w:rPr>
       </w:r>
     </w:p>
@@ -3550,19 +3417,7 @@
           <w:szCs w:val="18"/>
           <w:u w:val="none"/>
         </w:rPr>
-        <w:t xml:space="preserve">, </w:t>
-      </w:r>
-      <w:r>
-        <w:rPr>
-          <w:rFonts w:ascii="Georgia" w:hAnsi="Georgia"/>
-          <w:b w:val="false"/>
-          <w:i w:val="false"/>
-          <w:iCs w:val="false"/>
-          <w:sz w:val="18"/>
-          <w:szCs w:val="18"/>
-          <w:u w:val="none"/>
-        </w:rPr>
-        <w:t>else</w:t>
+        <w:t>, else</w:t>
       </w:r>
       <w:r>
         <w:rPr>
@@ -3768,19 +3623,7 @@
           <w:szCs w:val="18"/>
           <w:u w:val="none"/>
         </w:rPr>
-        <w:t xml:space="preserve">, </w:t>
-      </w:r>
-      <w:r>
-        <w:rPr>
-          <w:rFonts w:ascii="Georgia" w:hAnsi="Georgia"/>
-          <w:b w:val="false"/>
-          <w:i w:val="false"/>
-          <w:iCs w:val="false"/>
-          <w:sz w:val="18"/>
-          <w:szCs w:val="18"/>
-          <w:u w:val="none"/>
-        </w:rPr>
-        <w:t xml:space="preserve">else </w:t>
+        <w:t xml:space="preserve">, else </w:t>
       </w:r>
       <w:r>
         <w:rPr>
@@ -5202,21 +5045,7 @@
           <w:u w:val="none"/>
           <w:shd w:fill="333333" w:val="clear"/>
         </w:rPr>
-        <w:t>vector</w:t>
-      </w:r>
-      <w:r>
-        <w:rPr>
-          <w:rFonts w:ascii="Georgia" w:hAnsi="Georgia"/>
-          <w:b/>
-          <w:bCs/>
-          <w:i/>
-          <w:iCs/>
-          <w:sz w:val="20"/>
-          <w:szCs w:val="20"/>
-          <w:u w:val="none"/>
-          <w:shd w:fill="333333" w:val="clear"/>
-        </w:rPr>
-        <w:t>s</w:t>
+        <w:t>vectors</w:t>
       </w:r>
       <w:r>
         <w:rPr>
@@ -5276,8 +5105,11 @@
       </w:pPr>
       <w:r>
         <w:rPr>
-          <w:sz w:val="16"/>
-          <w:szCs w:val="16"/>
+          <w:rFonts w:ascii="Georgia" w:hAnsi="Georgia"/>
+          <w:b w:val="false"/>
+          <w:i w:val="false"/>
+          <w:iCs w:val="false"/>
+          <w:u w:val="none"/>
         </w:rPr>
       </w:r>
     </w:p>
@@ -5424,41 +5256,8 @@
           <w:u w:val="none"/>
         </w:rPr>
         <w:t>vec</w:t>
-      </w:r>
-      <w:r>
-        <w:rPr>
-          <w:rFonts w:ascii="Georgia" w:hAnsi="Georgia"/>
-          <w:b w:val="false"/>
-          <w:i/>
-          <w:iCs/>
-          <w:sz w:val="18"/>
-          <w:szCs w:val="18"/>
-          <w:u w:val="none"/>
-        </w:rPr>
-        <w:tab/>
-      </w:r>
-      <w:r>
-        <w:rPr>
-          <w:rFonts w:ascii="Georgia" w:hAnsi="Georgia"/>
-          <w:b w:val="false"/>
-          <w:i/>
-          <w:iCs/>
-          <w:sz w:val="18"/>
-          <w:szCs w:val="18"/>
-          <w:u w:val="none"/>
-        </w:rPr>
+        <w:tab/>
         <w:t>bool</w:t>
-      </w:r>
-      <w:r>
-        <w:rPr>
-          <w:rFonts w:ascii="Georgia" w:hAnsi="Georgia"/>
-          <w:b w:val="false"/>
-          <w:i/>
-          <w:iCs/>
-          <w:sz w:val="18"/>
-          <w:szCs w:val="18"/>
-          <w:u w:val="none"/>
-        </w:rPr>
         <w:tab/>
       </w:r>
       <w:r>
@@ -5530,41 +5329,8 @@
           <w:u w:val="none"/>
         </w:rPr>
         <w:t>vec</w:t>
-      </w:r>
-      <w:r>
-        <w:rPr>
-          <w:rFonts w:ascii="Georgia" w:hAnsi="Georgia"/>
-          <w:b w:val="false"/>
-          <w:i/>
-          <w:iCs/>
-          <w:sz w:val="18"/>
-          <w:szCs w:val="18"/>
-          <w:u w:val="none"/>
-        </w:rPr>
-        <w:tab/>
-      </w:r>
-      <w:r>
-        <w:rPr>
-          <w:rFonts w:ascii="Georgia" w:hAnsi="Georgia"/>
-          <w:b w:val="false"/>
-          <w:i/>
-          <w:iCs/>
-          <w:sz w:val="18"/>
-          <w:szCs w:val="18"/>
-          <w:u w:val="none"/>
-        </w:rPr>
+        <w:tab/>
         <w:t>bool</w:t>
-      </w:r>
-      <w:r>
-        <w:rPr>
-          <w:rFonts w:ascii="Georgia" w:hAnsi="Georgia"/>
-          <w:b w:val="false"/>
-          <w:i/>
-          <w:iCs/>
-          <w:sz w:val="18"/>
-          <w:szCs w:val="18"/>
-          <w:u w:val="none"/>
-        </w:rPr>
         <w:tab/>
       </w:r>
       <w:r>
@@ -5660,41 +5426,8 @@
           <w:u w:val="none"/>
         </w:rPr>
         <w:t>fixnum</w:t>
-      </w:r>
-      <w:r>
-        <w:rPr>
-          <w:rFonts w:ascii="Georgia" w:hAnsi="Georgia"/>
-          <w:b w:val="false"/>
-          <w:i/>
-          <w:iCs/>
-          <w:sz w:val="18"/>
-          <w:szCs w:val="18"/>
-          <w:u w:val="none"/>
-        </w:rPr>
-        <w:tab/>
-      </w:r>
-      <w:r>
-        <w:rPr>
-          <w:rFonts w:ascii="Georgia" w:hAnsi="Georgia"/>
-          <w:b w:val="false"/>
-          <w:i/>
-          <w:iCs/>
-          <w:sz w:val="18"/>
-          <w:szCs w:val="18"/>
-          <w:u w:val="none"/>
-        </w:rPr>
+        <w:tab/>
         <w:t>T</w:t>
-      </w:r>
-      <w:r>
-        <w:rPr>
-          <w:rFonts w:ascii="Georgia" w:hAnsi="Georgia"/>
-          <w:b w:val="false"/>
-          <w:i/>
-          <w:iCs/>
-          <w:sz w:val="18"/>
-          <w:szCs w:val="18"/>
-          <w:u w:val="none"/>
-        </w:rPr>
         <w:tab/>
       </w:r>
       <w:r>
@@ -5780,17 +5513,6 @@
         <w:t>vec fix ‘fix</w:t>
         <w:tab/>
         <w:t>vec</w:t>
-      </w:r>
-      <w:r>
-        <w:rPr>
-          <w:rFonts w:ascii="Georgia" w:hAnsi="Georgia"/>
-          <w:b w:val="false"/>
-          <w:i/>
-          <w:iCs/>
-          <w:sz w:val="18"/>
-          <w:szCs w:val="18"/>
-          <w:u w:val="none"/>
-        </w:rPr>
         <w:tab/>
       </w:r>
       <w:r>
@@ -5887,42 +5609,9 @@
           <w:u w:val="none"/>
         </w:rPr>
         <w:t>vec</w:t>
-      </w:r>
-      <w:r>
-        <w:rPr>
-          <w:rFonts w:ascii="Georgia" w:hAnsi="Georgia"/>
-          <w:b w:val="false"/>
-          <w:i/>
-          <w:iCs/>
-          <w:sz w:val="18"/>
-          <w:szCs w:val="18"/>
-          <w:u w:val="none"/>
-        </w:rPr>
-        <w:tab/>
-        <w:tab/>
-      </w:r>
-      <w:r>
-        <w:rPr>
-          <w:rFonts w:ascii="Georgia" w:hAnsi="Georgia"/>
-          <w:b w:val="false"/>
-          <w:i/>
-          <w:iCs/>
-          <w:sz w:val="18"/>
-          <w:szCs w:val="18"/>
-          <w:u w:val="none"/>
-        </w:rPr>
+        <w:tab/>
+        <w:tab/>
         <w:t>symbol</w:t>
-      </w:r>
-      <w:r>
-        <w:rPr>
-          <w:rFonts w:ascii="Georgia" w:hAnsi="Georgia"/>
-          <w:b w:val="false"/>
-          <w:i/>
-          <w:iCs/>
-          <w:sz w:val="18"/>
-          <w:szCs w:val="18"/>
-          <w:u w:val="none"/>
-        </w:rPr>
         <w:tab/>
       </w:r>
       <w:r>
@@ -5961,21 +5650,6 @@
         <w:tab/>
         <w:tab/>
         <w:t>type</w:t>
-      </w:r>
-    </w:p>
-    <w:p>
-      <w:pPr>
-        <w:pStyle w:val="Normal"/>
-        <w:rPr>
-          <w:sz w:val="16"/>
-          <w:szCs w:val="16"/>
-        </w:rPr>
-      </w:pPr>
-      <w:r>
-        <w:rPr>
-          <w:sz w:val="16"/>
-          <w:szCs w:val="16"/>
-        </w:rPr>
       </w:r>
     </w:p>
     <w:p>
@@ -6025,35 +5699,7 @@
           <w:u w:val="none"/>
           <w:shd w:fill="333333" w:val="clear"/>
         </w:rPr>
-        <w:t>macro</w:t>
-      </w:r>
-      <w:r>
-        <w:rPr>
-          <w:rFonts w:ascii="Georgia" w:hAnsi="Georgia"/>
-          <w:b/>
-          <w:bCs/>
-          <w:i/>
-          <w:iCs/>
-          <w:sz w:val="20"/>
-          <w:szCs w:val="20"/>
-          <w:u w:val="none"/>
-          <w:shd w:fill="333333" w:val="clear"/>
-        </w:rPr>
-        <w:t>s</w:t>
-      </w:r>
-      <w:r>
-        <w:rPr>
-          <w:rFonts w:ascii="Georgia" w:hAnsi="Georgia"/>
-          <w:b/>
-          <w:bCs/>
-          <w:i/>
-          <w:iCs/>
-          <w:sz w:val="20"/>
-          <w:szCs w:val="20"/>
-          <w:u w:val="none"/>
-          <w:shd w:fill="333333" w:val="clear"/>
-        </w:rPr>
-        <w:t xml:space="preserve">                                        </w:t>
+        <w:t xml:space="preserve">macros                                        </w:t>
       </w:r>
       <w:r>
         <w:rPr>
@@ -6189,44 +5835,8 @@
         </w:rPr>
         <w:tab/>
         <w:tab/>
-      </w:r>
-      <w:r>
-        <w:rPr>
-          <w:rFonts w:ascii="Georgia" w:hAnsi="Georgia"/>
-          <w:b w:val="false"/>
-          <w:bCs w:val="false"/>
-          <w:i/>
-          <w:iCs/>
-          <w:sz w:val="18"/>
-          <w:szCs w:val="18"/>
-          <w:u w:val="none"/>
-        </w:rPr>
-        <w:tab/>
-      </w:r>
-      <w:r>
-        <w:rPr>
-          <w:rFonts w:ascii="Georgia" w:hAnsi="Georgia"/>
-          <w:b w:val="false"/>
-          <w:bCs w:val="false"/>
-          <w:i/>
-          <w:iCs/>
-          <w:sz w:val="18"/>
-          <w:szCs w:val="18"/>
-          <w:u w:val="none"/>
-        </w:rPr>
+        <w:tab/>
         <w:t>symbol</w:t>
-      </w:r>
-      <w:r>
-        <w:rPr>
-          <w:rFonts w:ascii="Georgia" w:hAnsi="Georgia"/>
-          <w:b w:val="false"/>
-          <w:bCs w:val="false"/>
-          <w:i/>
-          <w:iCs/>
-          <w:sz w:val="18"/>
-          <w:szCs w:val="18"/>
-          <w:u w:val="none"/>
-        </w:rPr>
         <w:tab/>
       </w:r>
       <w:r>
@@ -6310,68 +5920,32 @@
           <w:u w:val="none"/>
         </w:rPr>
         <w:t>char</w:t>
-      </w:r>
-      <w:r>
-        <w:rPr>
-          <w:rFonts w:ascii="Georgia" w:hAnsi="Georgia"/>
-          <w:b w:val="false"/>
-          <w:bCs w:val="false"/>
-          <w:i/>
-          <w:iCs/>
-          <w:sz w:val="18"/>
-          <w:szCs w:val="18"/>
-          <w:u w:val="none"/>
-        </w:rPr>
-        <w:tab/>
-      </w:r>
-    </w:p>
-    <w:p>
-      <w:pPr>
-        <w:pStyle w:val="Normal"/>
-        <w:rPr>
-          <w:sz w:val="18"/>
-          <w:szCs w:val="18"/>
-        </w:rPr>
-      </w:pPr>
-      <w:r>
-        <w:rPr>
-          <w:rFonts w:ascii="Georgia" w:hAnsi="Georgia"/>
-          <w:b w:val="false"/>
-          <w:bCs w:val="false"/>
-          <w:i/>
-          <w:iCs/>
-          <w:sz w:val="18"/>
-          <w:szCs w:val="18"/>
-          <w:u w:val="none"/>
-        </w:rPr>
-        <w:tab/>
-        <w:tab/>
-        <w:tab/>
-      </w:r>
-      <w:r>
-        <w:rPr>
-          <w:rFonts w:ascii="Georgia" w:hAnsi="Georgia"/>
-          <w:b w:val="false"/>
-          <w:bCs w:val="false"/>
-          <w:i/>
-          <w:iCs/>
-          <w:sz w:val="18"/>
-          <w:szCs w:val="18"/>
-          <w:u w:val="none"/>
-        </w:rPr>
+        <w:tab/>
+      </w:r>
+    </w:p>
+    <w:p>
+      <w:pPr>
+        <w:pStyle w:val="Normal"/>
+        <w:rPr>
+          <w:sz w:val="18"/>
+          <w:szCs w:val="18"/>
+        </w:rPr>
+      </w:pPr>
+      <w:r>
+        <w:rPr>
+          <w:rFonts w:ascii="Georgia" w:hAnsi="Georgia"/>
+          <w:b w:val="false"/>
+          <w:bCs w:val="false"/>
+          <w:i/>
+          <w:iCs/>
+          <w:sz w:val="18"/>
+          <w:szCs w:val="18"/>
+          <w:u w:val="none"/>
+        </w:rPr>
+        <w:tab/>
+        <w:tab/>
+        <w:tab/>
         <w:t>T</w:t>
-      </w:r>
-      <w:r>
-        <w:rPr>
-          <w:rFonts w:ascii="Georgia" w:hAnsi="Georgia"/>
-          <w:b w:val="false"/>
-          <w:bCs w:val="false"/>
-          <w:i/>
-          <w:iCs/>
-          <w:sz w:val="18"/>
-          <w:szCs w:val="18"/>
-          <w:u w:val="none"/>
-        </w:rPr>
         <w:tab/>
       </w:r>
       <w:r>
@@ -6541,44 +6115,8 @@
         </w:rPr>
         <w:tab/>
         <w:tab/>
-      </w:r>
-      <w:r>
-        <w:rPr>
-          <w:rFonts w:ascii="Georgia" w:hAnsi="Georgia"/>
-          <w:b w:val="false"/>
-          <w:bCs w:val="false"/>
-          <w:i/>
-          <w:iCs/>
-          <w:sz w:val="18"/>
-          <w:szCs w:val="18"/>
-          <w:u w:val="none"/>
-        </w:rPr>
-        <w:tab/>
-      </w:r>
-      <w:r>
-        <w:rPr>
-          <w:rFonts w:ascii="Georgia" w:hAnsi="Georgia"/>
-          <w:b w:val="false"/>
-          <w:bCs w:val="false"/>
-          <w:i/>
-          <w:iCs/>
-          <w:sz w:val="18"/>
-          <w:szCs w:val="18"/>
-          <w:u w:val="none"/>
-        </w:rPr>
+        <w:tab/>
         <w:t>symbol</w:t>
-      </w:r>
-      <w:r>
-        <w:rPr>
-          <w:rFonts w:ascii="Georgia" w:hAnsi="Georgia"/>
-          <w:b w:val="false"/>
-          <w:bCs w:val="false"/>
-          <w:i/>
-          <w:iCs/>
-          <w:sz w:val="18"/>
-          <w:szCs w:val="18"/>
-          <w:u w:val="none"/>
-        </w:rPr>
         <w:tab/>
       </w:r>
       <w:r>
@@ -6738,45 +6276,9 @@
           <w:u w:val="none"/>
         </w:rPr>
         <w:tab/>
-      </w:r>
-      <w:r>
-        <w:rPr>
-          <w:rFonts w:ascii="Georgia" w:hAnsi="Georgia"/>
-          <w:b w:val="false"/>
-          <w:bCs w:val="false"/>
-          <w:i/>
-          <w:iCs/>
-          <w:sz w:val="18"/>
-          <w:szCs w:val="18"/>
-          <w:u w:val="none"/>
-        </w:rPr>
-        <w:tab/>
-        <w:tab/>
-      </w:r>
-      <w:r>
-        <w:rPr>
-          <w:rFonts w:ascii="Georgia" w:hAnsi="Georgia"/>
-          <w:b w:val="false"/>
-          <w:bCs w:val="false"/>
-          <w:i/>
-          <w:iCs/>
-          <w:sz w:val="18"/>
-          <w:szCs w:val="18"/>
-          <w:u w:val="none"/>
-        </w:rPr>
+        <w:tab/>
+        <w:tab/>
         <w:t>fn</w:t>
-      </w:r>
-      <w:r>
-        <w:rPr>
-          <w:rFonts w:ascii="Georgia" w:hAnsi="Georgia"/>
-          <w:b w:val="false"/>
-          <w:bCs w:val="false"/>
-          <w:i/>
-          <w:iCs/>
-          <w:sz w:val="18"/>
-          <w:szCs w:val="18"/>
-          <w:u w:val="none"/>
-        </w:rPr>
         <w:tab/>
       </w:r>
       <w:r>
@@ -6884,44 +6386,8 @@
           <w:u w:val="none"/>
         </w:rPr>
         <w:t>T env</w:t>
-      </w:r>
-      <w:r>
-        <w:rPr>
-          <w:rFonts w:ascii="Georgia" w:hAnsi="Georgia"/>
-          <w:b w:val="false"/>
-          <w:bCs w:val="false"/>
-          <w:i/>
-          <w:iCs/>
-          <w:sz w:val="18"/>
-          <w:szCs w:val="18"/>
-          <w:u w:val="none"/>
-        </w:rPr>
-        <w:tab/>
-      </w:r>
-      <w:r>
-        <w:rPr>
-          <w:rFonts w:ascii="Georgia" w:hAnsi="Georgia"/>
-          <w:b w:val="false"/>
-          <w:bCs w:val="false"/>
-          <w:i/>
-          <w:iCs/>
-          <w:sz w:val="18"/>
-          <w:szCs w:val="18"/>
-          <w:u w:val="none"/>
-        </w:rPr>
+        <w:tab/>
         <w:t>T</w:t>
-      </w:r>
-      <w:r>
-        <w:rPr>
-          <w:rFonts w:ascii="Georgia" w:hAnsi="Georgia"/>
-          <w:b w:val="false"/>
-          <w:bCs w:val="false"/>
-          <w:i/>
-          <w:iCs/>
-          <w:sz w:val="18"/>
-          <w:szCs w:val="18"/>
-          <w:u w:val="none"/>
-        </w:rPr>
         <w:tab/>
       </w:r>
       <w:r>
@@ -7002,58 +6468,9 @@
           <w:szCs w:val="18"/>
           <w:u w:val="none"/>
         </w:rPr>
-        <w:t xml:space="preserve"> </w:t>
-      </w:r>
-      <w:r>
-        <w:rPr>
-          <w:rFonts w:ascii="Georgia" w:hAnsi="Georgia"/>
-          <w:b w:val="false"/>
-          <w:bCs w:val="false"/>
-          <w:i/>
-          <w:iCs/>
-          <w:sz w:val="18"/>
-          <w:szCs w:val="18"/>
-          <w:u w:val="none"/>
-        </w:rPr>
-        <w:t>T env</w:t>
-      </w:r>
-      <w:r>
-        <w:rPr>
-          <w:rFonts w:ascii="Georgia" w:hAnsi="Georgia"/>
-          <w:b w:val="false"/>
-          <w:bCs w:val="false"/>
-          <w:i/>
-          <w:iCs/>
-          <w:sz w:val="18"/>
-          <w:szCs w:val="18"/>
-          <w:u w:val="none"/>
-        </w:rPr>
-        <w:tab/>
-      </w:r>
-      <w:r>
-        <w:rPr>
-          <w:rFonts w:ascii="Georgia" w:hAnsi="Georgia"/>
-          <w:b w:val="false"/>
-          <w:bCs w:val="false"/>
-          <w:i/>
-          <w:iCs/>
-          <w:sz w:val="18"/>
-          <w:szCs w:val="18"/>
-          <w:u w:val="none"/>
-        </w:rPr>
+        <w:t xml:space="preserve"> T env</w:t>
+        <w:tab/>
         <w:t>T</w:t>
-      </w:r>
-      <w:r>
-        <w:rPr>
-          <w:rFonts w:ascii="Georgia" w:hAnsi="Georgia"/>
-          <w:b w:val="false"/>
-          <w:bCs w:val="false"/>
-          <w:i/>
-          <w:iCs/>
-          <w:sz w:val="18"/>
-          <w:szCs w:val="18"/>
-          <w:u w:val="none"/>
-        </w:rPr>
         <w:tab/>
       </w:r>
       <w:r>
@@ -7080,9 +6497,8 @@
       </w:pPr>
       <w:r>
         <w:rPr>
-          <w:rFonts w:ascii="Georgia" w:hAnsi="Georgia"/>
-          <w:sz w:val="16"/>
-          <w:szCs w:val="16"/>
+          <w:sz w:val="18"/>
+          <w:szCs w:val="18"/>
         </w:rPr>
       </w:r>
     </w:p>
@@ -7133,49 +6549,7 @@
           <w:u w:val="none"/>
           <w:shd w:fill="333333" w:val="clear"/>
         </w:rPr>
-        <w:t>s</w:t>
-      </w:r>
-      <w:r>
-        <w:rPr>
-          <w:rFonts w:ascii="Georgia" w:hAnsi="Georgia"/>
-          <w:b/>
-          <w:bCs/>
-          <w:i/>
-          <w:iCs/>
-          <w:sz w:val="20"/>
-          <w:szCs w:val="20"/>
-          <w:u w:val="none"/>
-          <w:shd w:fill="333333" w:val="clear"/>
-        </w:rPr>
-        <w:t>ymbol</w:t>
-      </w:r>
-      <w:r>
-        <w:rPr>
-          <w:rFonts w:ascii="Georgia" w:hAnsi="Georgia"/>
-          <w:b/>
-          <w:bCs/>
-          <w:i/>
-          <w:iCs/>
-          <w:sz w:val="20"/>
-          <w:szCs w:val="20"/>
-          <w:u w:val="none"/>
-          <w:shd w:fill="333333" w:val="clear"/>
-        </w:rPr>
-        <w:t>s</w:t>
-      </w:r>
-      <w:r>
-        <w:rPr>
-          <w:rFonts w:ascii="Georgia" w:hAnsi="Georgia"/>
-          <w:b/>
-          <w:bCs/>
-          <w:i/>
-          <w:iCs/>
-          <w:sz w:val="20"/>
-          <w:szCs w:val="20"/>
-          <w:u w:val="none"/>
-          <w:shd w:fill="333333" w:val="clear"/>
-        </w:rPr>
-        <w:t xml:space="preserve">                                    </w:t>
+        <w:t xml:space="preserve">symbols                                    </w:t>
       </w:r>
       <w:r>
         <w:rPr>
@@ -7390,15 +6764,6 @@
           <w:szCs w:val="18"/>
         </w:rPr>
         <w:tab/>
-      </w:r>
-      <w:r>
-        <w:rPr>
-          <w:rFonts w:ascii="Georgia" w:hAnsi="Georgia"/>
-          <w:b w:val="false"/>
-          <w:bCs w:val="false"/>
-          <w:sz w:val="18"/>
-          <w:szCs w:val="18"/>
-        </w:rPr>
         <w:t>create unique</w:t>
       </w:r>
     </w:p>
@@ -7491,35 +6856,7 @@
           <w:u w:val="none"/>
           <w:shd w:fill="333333" w:val="clear"/>
         </w:rPr>
-        <w:t>tr</w:t>
-      </w:r>
-      <w:r>
-        <w:rPr>
-          <w:rFonts w:ascii="Georgia" w:hAnsi="Georgia"/>
-          <w:b/>
-          <w:bCs/>
-          <w:i/>
-          <w:iCs/>
-          <w:sz w:val="20"/>
-          <w:szCs w:val="20"/>
-          <w:u w:val="none"/>
-          <w:shd w:fill="333333" w:val="clear"/>
-        </w:rPr>
-        <w:t>eam</w:t>
-      </w:r>
-      <w:r>
-        <w:rPr>
-          <w:rFonts w:ascii="Georgia" w:hAnsi="Georgia"/>
-          <w:b/>
-          <w:bCs/>
-          <w:i/>
-          <w:iCs/>
-          <w:sz w:val="20"/>
-          <w:szCs w:val="20"/>
-          <w:u w:val="none"/>
-          <w:shd w:fill="333333" w:val="clear"/>
-        </w:rPr>
-        <w:t>s</w:t>
+        <w:t>treams</w:t>
       </w:r>
       <w:r>
         <w:rPr>
@@ -8173,21 +7510,7 @@
           <w:u w:val="none"/>
           <w:shd w:fill="333333" w:val="clear"/>
         </w:rPr>
-        <w:t>p</w:t>
-      </w:r>
-      <w:r>
-        <w:rPr>
-          <w:rFonts w:ascii="Georgia" w:hAnsi="Georgia"/>
-          <w:b/>
-          <w:bCs/>
-          <w:i/>
-          <w:iCs/>
-          <w:sz w:val="20"/>
-          <w:szCs w:val="20"/>
-          <w:u w:val="none"/>
-          <w:shd w:fill="333333" w:val="clear"/>
-        </w:rPr>
-        <w:t xml:space="preserve">redicates                                </w:t>
+        <w:t xml:space="preserve">predicates                                </w:t>
       </w:r>
       <w:r>
         <w:rPr>
@@ -9490,49 +8813,7 @@
           <w:u w:val="none"/>
           <w:shd w:fill="333333" w:val="clear"/>
         </w:rPr>
-        <w:t>s</w:t>
-      </w:r>
-      <w:r>
-        <w:rPr>
-          <w:rFonts w:ascii="Georgia" w:hAnsi="Georgia"/>
-          <w:b/>
-          <w:bCs/>
-          <w:i/>
-          <w:iCs/>
-          <w:sz w:val="20"/>
-          <w:szCs w:val="20"/>
-          <w:u w:val="none"/>
-          <w:shd w:fill="333333" w:val="clear"/>
-        </w:rPr>
-        <w:t>tream</w:t>
-      </w:r>
-      <w:r>
-        <w:rPr>
-          <w:rFonts w:ascii="Georgia" w:hAnsi="Georgia"/>
-          <w:b/>
-          <w:bCs/>
-          <w:i/>
-          <w:iCs/>
-          <w:sz w:val="20"/>
-          <w:szCs w:val="20"/>
-          <w:u w:val="none"/>
-          <w:shd w:fill="333333" w:val="clear"/>
-        </w:rPr>
-        <w:t>s</w:t>
-      </w:r>
-      <w:r>
-        <w:rPr>
-          <w:rFonts w:ascii="Georgia" w:hAnsi="Georgia"/>
-          <w:b/>
-          <w:bCs/>
-          <w:i/>
-          <w:iCs/>
-          <w:sz w:val="20"/>
-          <w:szCs w:val="20"/>
-          <w:u w:val="none"/>
-          <w:shd w:fill="333333" w:val="clear"/>
-        </w:rPr>
-        <w:t xml:space="preserve">                                       </w:t>
+        <w:t xml:space="preserve">streams                                       </w:t>
       </w:r>
       <w:r>
         <w:rPr>
@@ -9871,33 +9152,7 @@
           <w:szCs w:val="20"/>
           <w:shd w:fill="333333" w:val="clear"/>
         </w:rPr>
-        <w:t>xception</w:t>
-      </w:r>
-      <w:r>
-        <w:rPr>
-          <w:rFonts w:ascii="Georgia" w:hAnsi="Georgia"/>
-          <w:b/>
-          <w:bCs/>
-          <w:i/>
-          <w:iCs/>
-          <w:sz w:val="20"/>
-          <w:szCs w:val="20"/>
-          <w:shd w:fill="333333" w:val="clear"/>
-        </w:rPr>
-        <w:t>s</w:t>
-      </w:r>
-      <w:r>
-        <w:rPr>
-          <w:rFonts w:ascii="Georgia" w:hAnsi="Georgia"/>
-          <w:b/>
-          <w:bCs/>
-          <w:i/>
-          <w:iCs/>
-          <w:sz w:val="20"/>
-          <w:szCs w:val="20"/>
-          <w:shd w:fill="333333" w:val="clear"/>
-        </w:rPr>
-        <w:t xml:space="preserve">                                   </w:t>
+        <w:t xml:space="preserve">xceptions                                   </w:t>
       </w:r>
       <w:r>
         <w:rPr>
@@ -10851,49 +10106,7 @@
           <w:u w:val="none"/>
           <w:shd w:fill="333333" w:val="clear"/>
         </w:rPr>
-        <w:t>m</w:t>
-      </w:r>
-      <w:r>
-        <w:rPr>
-          <w:rFonts w:ascii="Georgia" w:hAnsi="Georgia"/>
-          <w:b/>
-          <w:bCs/>
-          <w:i/>
-          <w:iCs/>
-          <w:sz w:val="20"/>
-          <w:szCs w:val="20"/>
-          <w:u w:val="none"/>
-          <w:shd w:fill="333333" w:val="clear"/>
-        </w:rPr>
-        <w:t xml:space="preserve">acro </w:t>
-      </w:r>
-      <w:r>
-        <w:rPr>
-          <w:rFonts w:ascii="Georgia" w:hAnsi="Georgia"/>
-          <w:b/>
-          <w:bCs/>
-          <w:i/>
-          <w:iCs/>
-          <w:sz w:val="20"/>
-          <w:szCs w:val="20"/>
-          <w:u w:val="none"/>
-          <w:shd w:fill="333333" w:val="clear"/>
-        </w:rPr>
-        <w:t>d</w:t>
-      </w:r>
-      <w:r>
-        <w:rPr>
-          <w:rFonts w:ascii="Georgia" w:hAnsi="Georgia"/>
-          <w:b/>
-          <w:bCs/>
-          <w:i/>
-          <w:iCs/>
-          <w:sz w:val="20"/>
-          <w:szCs w:val="20"/>
-          <w:u w:val="none"/>
-          <w:shd w:fill="333333" w:val="clear"/>
-        </w:rPr>
-        <w:t xml:space="preserve">efinitions </w:t>
+        <w:t xml:space="preserve">macro definitions </w:t>
       </w:r>
       <w:r>
         <w:rPr>
@@ -11717,26 +10930,7 @@
         <w:tab/>
         <w:tab/>
         <w:tab/>
-      </w:r>
-      <w:r>
-        <w:rPr>
-          <w:rFonts w:ascii="Georgia" w:hAnsi="Georgia"/>
-          <w:b w:val="false"/>
-          <w:bCs w:val="false"/>
-          <w:sz w:val="18"/>
-          <w:szCs w:val="18"/>
-        </w:rPr>
-        <w:t>else</w:t>
-      </w:r>
-      <w:r>
-        <w:rPr>
-          <w:rFonts w:ascii="Georgia" w:hAnsi="Georgia"/>
-          <w:b w:val="false"/>
-          <w:bCs w:val="false"/>
-          <w:sz w:val="18"/>
-          <w:szCs w:val="18"/>
-        </w:rPr>
-        <w:t xml:space="preserve"> </w:t>
+        <w:t xml:space="preserve">else </w:t>
       </w:r>
       <w:r>
         <w:rPr>
@@ -11957,27 +11151,7 @@
           <w:sz w:val="18"/>
           <w:szCs w:val="18"/>
         </w:rPr>
-        <w:t xml:space="preserve"> </w:t>
-      </w:r>
-      <w:r>
-        <w:rPr>
-          <w:rFonts w:ascii="Georgia" w:hAnsi="Georgia"/>
-          <w:b w:val="false"/>
-          <w:bCs w:val="false"/>
-          <w:sz w:val="18"/>
-          <w:szCs w:val="18"/>
-        </w:rPr>
-        <w:t>else</w:t>
-      </w:r>
-      <w:r>
-        <w:rPr>
-          <w:rFonts w:ascii="Georgia" w:hAnsi="Georgia"/>
-          <w:b w:val="false"/>
-          <w:bCs w:val="false"/>
-          <w:sz w:val="18"/>
-          <w:szCs w:val="18"/>
-        </w:rPr>
-        <w:t xml:space="preserve"> ()</w:t>
+        <w:t xml:space="preserve"> else ()</w:t>
       </w:r>
     </w:p>
     <w:p>
@@ -12619,17 +11793,6 @@
         </w:rPr>
         <w:t>list</w:t>
         <w:tab/>
-      </w:r>
-      <w:r>
-        <w:rPr>
-          <w:rFonts w:ascii="Georgia" w:hAnsi="Georgia"/>
-          <w:b w:val="false"/>
-          <w:bCs w:val="false"/>
-          <w:i/>
-          <w:iCs/>
-          <w:sz w:val="18"/>
-          <w:szCs w:val="18"/>
-        </w:rPr>
         <w:t xml:space="preserve">list dot </w:t>
       </w:r>
       <w:r>
@@ -13151,58 +12314,21 @@
         </w:rPr>
         <w:tab/>
         <w:tab/>
-      </w:r>
-      <w:r>
-        <w:rPr>
-          <w:rFonts w:ascii="Georgia" w:hAnsi="Georgia"/>
-          <w:b w:val="false"/>
-          <w:bCs w:val="false"/>
-          <w:i/>
-          <w:iCs/>
-          <w:sz w:val="18"/>
-          <w:szCs w:val="18"/>
-          <w:u w:val="none"/>
-        </w:rPr>
         <w:t>vec</w:t>
-      </w:r>
-      <w:r>
-        <w:rPr>
-          <w:rFonts w:ascii="Georgia" w:hAnsi="Georgia"/>
-          <w:b w:val="false"/>
-          <w:bCs w:val="false"/>
-          <w:i/>
-          <w:iCs/>
-          <w:sz w:val="18"/>
-          <w:szCs w:val="18"/>
-          <w:u w:val="none"/>
-        </w:rPr>
-        <w:tab/>
-      </w:r>
-      <w:r>
-        <w:rPr>
-          <w:rFonts w:ascii="Georgia" w:hAnsi="Georgia"/>
-          <w:b w:val="false"/>
-          <w:bCs w:val="false"/>
-          <w:i w:val="false"/>
-          <w:iCs w:val="false"/>
-          <w:sz w:val="18"/>
-          <w:szCs w:val="18"/>
-          <w:u w:val="none"/>
-        </w:rPr>
-        <w:t xml:space="preserve">make </w:t>
-      </w:r>
-      <w:r>
-        <w:rPr>
-          <w:rFonts w:ascii="Georgia" w:hAnsi="Georgia"/>
-          <w:b w:val="false"/>
-          <w:bCs w:val="false"/>
-          <w:i w:val="false"/>
-          <w:iCs w:val="false"/>
-          <w:sz w:val="18"/>
-          <w:szCs w:val="18"/>
-          <w:u w:val="none"/>
-        </w:rPr>
-        <w:t>general vector</w:t>
+        <w:tab/>
+      </w:r>
+      <w:r>
+        <w:rPr>
+          <w:rFonts w:ascii="Georgia" w:hAnsi="Georgia"/>
+          <w:b w:val="false"/>
+          <w:bCs w:val="false"/>
+          <w:i w:val="false"/>
+          <w:iCs w:val="false"/>
+          <w:sz w:val="18"/>
+          <w:szCs w:val="18"/>
+          <w:u w:val="none"/>
+        </w:rPr>
+        <w:t>make general vector</w:t>
       </w:r>
     </w:p>
     <w:p>
@@ -13240,211 +12366,265 @@
         </w:rPr>
       </w:pPr>
       <w:r>
-        <w:rPr/>
-      </w:r>
-    </w:p>
-    <w:p>
-      <w:pPr>
-        <w:pStyle w:val="Normal"/>
-        <w:rPr>
-          <w:sz w:val="18"/>
-          <w:szCs w:val="18"/>
-        </w:rPr>
-      </w:pPr>
-      <w:r>
-        <w:rPr/>
-      </w:r>
-    </w:p>
-    <w:p>
-      <w:pPr>
-        <w:pStyle w:val="Normal"/>
-        <w:rPr>
-          <w:sz w:val="18"/>
-          <w:szCs w:val="18"/>
-        </w:rPr>
-      </w:pPr>
-      <w:r>
-        <w:rPr/>
-      </w:r>
-    </w:p>
-    <w:p>
-      <w:pPr>
-        <w:pStyle w:val="Normal"/>
-        <w:rPr>
-          <w:sz w:val="18"/>
-          <w:szCs w:val="18"/>
-        </w:rPr>
-      </w:pPr>
-      <w:r>
-        <w:rPr/>
-      </w:r>
-    </w:p>
-    <w:p>
-      <w:pPr>
-        <w:pStyle w:val="Normal"/>
-        <w:rPr>
-          <w:sz w:val="18"/>
-          <w:szCs w:val="18"/>
-        </w:rPr>
-      </w:pPr>
-      <w:r>
-        <w:rPr/>
-      </w:r>
-    </w:p>
-    <w:p>
-      <w:pPr>
-        <w:pStyle w:val="Normal"/>
-        <w:rPr>
-          <w:sz w:val="18"/>
-          <w:szCs w:val="18"/>
-        </w:rPr>
-      </w:pPr>
-      <w:r>
-        <w:rPr/>
-      </w:r>
-    </w:p>
-    <w:p>
-      <w:pPr>
-        <w:pStyle w:val="Normal"/>
-        <w:rPr>
-          <w:sz w:val="18"/>
-          <w:szCs w:val="18"/>
-        </w:rPr>
-      </w:pPr>
-      <w:r>
-        <w:rPr/>
-      </w:r>
-    </w:p>
-    <w:p>
-      <w:pPr>
-        <w:pStyle w:val="Normal"/>
-        <w:rPr>
-          <w:sz w:val="18"/>
-          <w:szCs w:val="18"/>
-        </w:rPr>
-      </w:pPr>
-      <w:r>
-        <w:rPr/>
-      </w:r>
-    </w:p>
-    <w:p>
-      <w:pPr>
-        <w:pStyle w:val="Normal"/>
-        <w:rPr>
-          <w:sz w:val="18"/>
-          <w:szCs w:val="18"/>
-        </w:rPr>
-      </w:pPr>
-      <w:r>
-        <w:rPr/>
-      </w:r>
-    </w:p>
-    <w:p>
-      <w:pPr>
-        <w:pStyle w:val="Normal"/>
-        <w:rPr>
-          <w:sz w:val="18"/>
-          <w:szCs w:val="18"/>
-        </w:rPr>
-      </w:pPr>
-      <w:r>
-        <w:rPr/>
-      </w:r>
-    </w:p>
-    <w:p>
-      <w:pPr>
-        <w:pStyle w:val="Normal"/>
-        <w:rPr>
-          <w:sz w:val="18"/>
-          <w:szCs w:val="18"/>
-        </w:rPr>
-      </w:pPr>
-      <w:r>
-        <w:rPr/>
-      </w:r>
-    </w:p>
-    <w:p>
-      <w:pPr>
-        <w:pStyle w:val="Normal"/>
-        <w:rPr>
-          <w:sz w:val="18"/>
-          <w:szCs w:val="18"/>
-        </w:rPr>
-      </w:pPr>
-      <w:r>
-        <w:rPr/>
-      </w:r>
-    </w:p>
-    <w:p>
-      <w:pPr>
-        <w:pStyle w:val="Normal"/>
-        <w:rPr>
-          <w:sz w:val="18"/>
-          <w:szCs w:val="18"/>
-        </w:rPr>
-      </w:pPr>
-      <w:r>
-        <w:rPr/>
-      </w:r>
-    </w:p>
-    <w:p>
-      <w:pPr>
-        <w:pStyle w:val="Normal"/>
-        <w:rPr>
-          <w:sz w:val="18"/>
-          <w:szCs w:val="18"/>
-        </w:rPr>
-      </w:pPr>
-      <w:r>
-        <w:rPr/>
-      </w:r>
-    </w:p>
-    <w:p>
-      <w:pPr>
-        <w:pStyle w:val="Normal"/>
-        <w:rPr>
-          <w:sz w:val="18"/>
-          <w:szCs w:val="18"/>
-        </w:rPr>
-      </w:pPr>
-      <w:r>
-        <w:rPr/>
-      </w:r>
-    </w:p>
-    <w:p>
-      <w:pPr>
-        <w:pStyle w:val="Normal"/>
-        <w:rPr>
-          <w:sz w:val="18"/>
-          <w:szCs w:val="18"/>
-        </w:rPr>
-      </w:pPr>
-      <w:r>
-        <w:rPr/>
-      </w:r>
-    </w:p>
-    <w:p>
-      <w:pPr>
-        <w:pStyle w:val="Normal"/>
-        <w:rPr>
-          <w:sz w:val="18"/>
-          <w:szCs w:val="18"/>
-        </w:rPr>
-      </w:pPr>
-      <w:r>
-        <w:rPr/>
-      </w:r>
-    </w:p>
-    <w:p>
-      <w:pPr>
-        <w:pStyle w:val="Normal"/>
-        <w:rPr>
-          <w:sz w:val="18"/>
-          <w:szCs w:val="18"/>
-        </w:rPr>
-      </w:pPr>
-      <w:r>
-        <w:rPr/>
+        <w:rPr>
+          <w:sz w:val="18"/>
+          <w:szCs w:val="18"/>
+        </w:rPr>
+      </w:r>
+    </w:p>
+    <w:p>
+      <w:pPr>
+        <w:pStyle w:val="Normal"/>
+        <w:rPr>
+          <w:sz w:val="18"/>
+          <w:szCs w:val="18"/>
+        </w:rPr>
+      </w:pPr>
+      <w:r>
+        <w:rPr>
+          <w:sz w:val="18"/>
+          <w:szCs w:val="18"/>
+        </w:rPr>
+      </w:r>
+    </w:p>
+    <w:p>
+      <w:pPr>
+        <w:pStyle w:val="Normal"/>
+        <w:rPr>
+          <w:sz w:val="18"/>
+          <w:szCs w:val="18"/>
+        </w:rPr>
+      </w:pPr>
+      <w:r>
+        <w:rPr>
+          <w:sz w:val="18"/>
+          <w:szCs w:val="18"/>
+        </w:rPr>
+      </w:r>
+    </w:p>
+    <w:p>
+      <w:pPr>
+        <w:pStyle w:val="Normal"/>
+        <w:rPr>
+          <w:sz w:val="18"/>
+          <w:szCs w:val="18"/>
+        </w:rPr>
+      </w:pPr>
+      <w:r>
+        <w:rPr>
+          <w:sz w:val="18"/>
+          <w:szCs w:val="18"/>
+        </w:rPr>
+      </w:r>
+    </w:p>
+    <w:p>
+      <w:pPr>
+        <w:pStyle w:val="Normal"/>
+        <w:rPr>
+          <w:sz w:val="18"/>
+          <w:szCs w:val="18"/>
+        </w:rPr>
+      </w:pPr>
+      <w:r>
+        <w:rPr>
+          <w:sz w:val="18"/>
+          <w:szCs w:val="18"/>
+        </w:rPr>
+      </w:r>
+    </w:p>
+    <w:p>
+      <w:pPr>
+        <w:pStyle w:val="Normal"/>
+        <w:rPr>
+          <w:sz w:val="18"/>
+          <w:szCs w:val="18"/>
+        </w:rPr>
+      </w:pPr>
+      <w:r>
+        <w:rPr>
+          <w:sz w:val="18"/>
+          <w:szCs w:val="18"/>
+        </w:rPr>
+      </w:r>
+    </w:p>
+    <w:p>
+      <w:pPr>
+        <w:pStyle w:val="Normal"/>
+        <w:rPr>
+          <w:sz w:val="18"/>
+          <w:szCs w:val="18"/>
+        </w:rPr>
+      </w:pPr>
+      <w:r>
+        <w:rPr>
+          <w:sz w:val="18"/>
+          <w:szCs w:val="18"/>
+        </w:rPr>
+      </w:r>
+    </w:p>
+    <w:p>
+      <w:pPr>
+        <w:pStyle w:val="Normal"/>
+        <w:rPr>
+          <w:sz w:val="18"/>
+          <w:szCs w:val="18"/>
+        </w:rPr>
+      </w:pPr>
+      <w:r>
+        <w:rPr>
+          <w:sz w:val="18"/>
+          <w:szCs w:val="18"/>
+        </w:rPr>
+      </w:r>
+    </w:p>
+    <w:p>
+      <w:pPr>
+        <w:pStyle w:val="Normal"/>
+        <w:rPr>
+          <w:sz w:val="18"/>
+          <w:szCs w:val="18"/>
+        </w:rPr>
+      </w:pPr>
+      <w:r>
+        <w:rPr>
+          <w:sz w:val="18"/>
+          <w:szCs w:val="18"/>
+        </w:rPr>
+      </w:r>
+    </w:p>
+    <w:p>
+      <w:pPr>
+        <w:pStyle w:val="Normal"/>
+        <w:rPr>
+          <w:sz w:val="18"/>
+          <w:szCs w:val="18"/>
+        </w:rPr>
+      </w:pPr>
+      <w:r>
+        <w:rPr>
+          <w:sz w:val="18"/>
+          <w:szCs w:val="18"/>
+        </w:rPr>
+      </w:r>
+    </w:p>
+    <w:p>
+      <w:pPr>
+        <w:pStyle w:val="Normal"/>
+        <w:rPr>
+          <w:sz w:val="18"/>
+          <w:szCs w:val="18"/>
+        </w:rPr>
+      </w:pPr>
+      <w:r>
+        <w:rPr>
+          <w:sz w:val="18"/>
+          <w:szCs w:val="18"/>
+        </w:rPr>
+      </w:r>
+    </w:p>
+    <w:p>
+      <w:pPr>
+        <w:pStyle w:val="Normal"/>
+        <w:rPr>
+          <w:sz w:val="18"/>
+          <w:szCs w:val="18"/>
+        </w:rPr>
+      </w:pPr>
+      <w:r>
+        <w:rPr>
+          <w:sz w:val="18"/>
+          <w:szCs w:val="18"/>
+        </w:rPr>
+      </w:r>
+    </w:p>
+    <w:p>
+      <w:pPr>
+        <w:pStyle w:val="Normal"/>
+        <w:rPr>
+          <w:sz w:val="18"/>
+          <w:szCs w:val="18"/>
+        </w:rPr>
+      </w:pPr>
+      <w:r>
+        <w:rPr>
+          <w:sz w:val="18"/>
+          <w:szCs w:val="18"/>
+        </w:rPr>
+      </w:r>
+    </w:p>
+    <w:p>
+      <w:pPr>
+        <w:pStyle w:val="Normal"/>
+        <w:rPr>
+          <w:sz w:val="18"/>
+          <w:szCs w:val="18"/>
+        </w:rPr>
+      </w:pPr>
+      <w:r>
+        <w:rPr>
+          <w:sz w:val="18"/>
+          <w:szCs w:val="18"/>
+        </w:rPr>
+      </w:r>
+    </w:p>
+    <w:p>
+      <w:pPr>
+        <w:pStyle w:val="Normal"/>
+        <w:rPr>
+          <w:sz w:val="18"/>
+          <w:szCs w:val="18"/>
+        </w:rPr>
+      </w:pPr>
+      <w:r>
+        <w:rPr>
+          <w:sz w:val="18"/>
+          <w:szCs w:val="18"/>
+        </w:rPr>
+      </w:r>
+    </w:p>
+    <w:p>
+      <w:pPr>
+        <w:pStyle w:val="Normal"/>
+        <w:rPr>
+          <w:sz w:val="18"/>
+          <w:szCs w:val="18"/>
+        </w:rPr>
+      </w:pPr>
+      <w:r>
+        <w:rPr>
+          <w:sz w:val="18"/>
+          <w:szCs w:val="18"/>
+        </w:rPr>
+      </w:r>
+    </w:p>
+    <w:p>
+      <w:pPr>
+        <w:pStyle w:val="Normal"/>
+        <w:rPr>
+          <w:sz w:val="18"/>
+          <w:szCs w:val="18"/>
+        </w:rPr>
+      </w:pPr>
+      <w:r>
+        <w:rPr>
+          <w:sz w:val="18"/>
+          <w:szCs w:val="18"/>
+        </w:rPr>
+      </w:r>
+    </w:p>
+    <w:p>
+      <w:pPr>
+        <w:pStyle w:val="Normal"/>
+        <w:rPr>
+          <w:sz w:val="18"/>
+          <w:szCs w:val="18"/>
+        </w:rPr>
+      </w:pPr>
+      <w:r>
+        <w:rPr>
+          <w:sz w:val="18"/>
+          <w:szCs w:val="18"/>
+        </w:rPr>
       </w:r>
     </w:p>
     <w:p>
@@ -16085,7 +15265,7 @@
     <w:pPr>
       <w:widowControl/>
       <w:suppressAutoHyphens w:val="true"/>
-      <w:overflowPunct w:val="false"/>
+      <w:overflowPunct w:val="true"/>
       <w:bidi w:val="0"/>
       <w:spacing w:before="0" w:after="0"/>
       <w:jc w:val="start"/>

</xml_diff>

<commit_message>
#1015 - core: format module
</commit_message>
<xml_diff>
--- a/doc/refcards/core-ref.docx
+++ b/doc/refcards/core-ref.docx
@@ -66,7 +66,7 @@
           <w:tab w:val="left" w:pos="4110" w:leader="none"/>
         </w:tabs>
         <w:suppressAutoHyphens w:val="true"/>
-        <w:overflowPunct w:val="true"/>
+        <w:overflowPunct w:val="false"/>
         <w:bidi w:val="0"/>
         <w:spacing w:before="0" w:after="0"/>
         <w:ind w:hanging="0" w:start="0" w:end="0"/>
@@ -327,7 +327,19 @@
           <w:sz w:val="16"/>
           <w:szCs w:val="16"/>
         </w:rPr>
-        <w:t>0.0.14</w:t>
+        <w:t>0.0.1</w:t>
+      </w:r>
+      <w:r>
+        <w:rPr>
+          <w:rFonts w:ascii="Georgia" w:hAnsi="Georgia"/>
+          <w:b/>
+          <w:bCs/>
+          <w:i/>
+          <w:iCs/>
+          <w:sz w:val="16"/>
+          <w:szCs w:val="16"/>
+        </w:rPr>
+        <w:t>5</w:t>
       </w:r>
     </w:p>
     <w:p>
@@ -457,15 +469,15 @@
         <w:pStyle w:val="Normal"/>
         <w:rPr>
           <w:rFonts w:ascii="Georgia" w:hAnsi="Georgia"/>
-          <w:sz w:val="16"/>
-          <w:szCs w:val="16"/>
-        </w:rPr>
-      </w:pPr>
-      <w:r>
-        <w:rPr>
-          <w:rFonts w:ascii="Georgia" w:hAnsi="Georgia"/>
-          <w:sz w:val="16"/>
-          <w:szCs w:val="16"/>
+          <w:sz w:val="12"/>
+          <w:szCs w:val="12"/>
+        </w:rPr>
+      </w:pPr>
+      <w:r>
+        <w:rPr>
+          <w:rFonts w:ascii="Georgia" w:hAnsi="Georgia"/>
+          <w:sz w:val="12"/>
+          <w:szCs w:val="12"/>
         </w:rPr>
       </w:r>
     </w:p>
@@ -651,16 +663,15 @@
         <w:pStyle w:val="Normal"/>
         <w:ind w:hanging="0" w:start="0" w:end="0"/>
         <w:rPr>
-          <w:sz w:val="16"/>
-          <w:szCs w:val="16"/>
-        </w:rPr>
-      </w:pPr>
-      <w:r>
-        <w:rPr>
-          <w:sz w:val="16"/>
-          <w:szCs w:val="16"/>
-        </w:rPr>
-        <w:t xml:space="preserve"> </w:t>
+          <w:sz w:val="12"/>
+          <w:szCs w:val="12"/>
+        </w:rPr>
+      </w:pPr>
+      <w:r>
+        <w:rPr>
+          <w:sz w:val="12"/>
+          <w:szCs w:val="12"/>
+        </w:rPr>
       </w:r>
     </w:p>
     <w:p>
@@ -1258,15 +1269,15 @@
         <w:ind w:hanging="0" w:start="0" w:end="0"/>
         <w:rPr>
           <w:rFonts w:ascii="Georgia" w:hAnsi="Georgia"/>
-          <w:sz w:val="16"/>
-          <w:szCs w:val="16"/>
-        </w:rPr>
-      </w:pPr>
-      <w:r>
-        <w:rPr>
-          <w:rFonts w:ascii="Georgia" w:hAnsi="Georgia"/>
-          <w:sz w:val="16"/>
-          <w:szCs w:val="16"/>
+          <w:sz w:val="12"/>
+          <w:szCs w:val="12"/>
+        </w:rPr>
+      </w:pPr>
+      <w:r>
+        <w:rPr>
+          <w:rFonts w:ascii="Georgia" w:hAnsi="Georgia"/>
+          <w:sz w:val="12"/>
+          <w:szCs w:val="12"/>
         </w:rPr>
       </w:r>
     </w:p>
@@ -1328,15 +1339,15 @@
         <w:pStyle w:val="Normal"/>
         <w:rPr>
           <w:rFonts w:ascii="Georgia" w:hAnsi="Georgia"/>
-          <w:sz w:val="16"/>
-          <w:szCs w:val="16"/>
-        </w:rPr>
-      </w:pPr>
-      <w:r>
-        <w:rPr>
-          <w:rFonts w:ascii="Georgia" w:hAnsi="Georgia"/>
-          <w:sz w:val="16"/>
-          <w:szCs w:val="16"/>
+          <w:sz w:val="12"/>
+          <w:szCs w:val="12"/>
+        </w:rPr>
+      </w:pPr>
+      <w:r>
+        <w:rPr>
+          <w:rFonts w:ascii="Georgia" w:hAnsi="Georgia"/>
+          <w:sz w:val="12"/>
+          <w:szCs w:val="12"/>
         </w:rPr>
       </w:r>
     </w:p>
@@ -2400,6 +2411,23 @@
         <w:rPr>
           <w:sz w:val="18"/>
           <w:szCs w:val="18"/>
+        </w:rPr>
+      </w:r>
+    </w:p>
+    <w:p>
+      <w:pPr>
+        <w:pStyle w:val="Normal"/>
+        <w:rPr>
+          <w:rFonts w:ascii="Georgia" w:hAnsi="Georgia"/>
+          <w:sz w:val="16"/>
+          <w:szCs w:val="16"/>
+        </w:rPr>
+      </w:pPr>
+      <w:r>
+        <w:rPr>
+          <w:rFonts w:ascii="Georgia" w:hAnsi="Georgia"/>
+          <w:sz w:val="16"/>
+          <w:szCs w:val="16"/>
         </w:rPr>
       </w:r>
     </w:p>
@@ -2569,15 +2597,15 @@
         <w:pStyle w:val="Normal"/>
         <w:rPr>
           <w:rFonts w:ascii="Georgia" w:hAnsi="Georgia"/>
-          <w:sz w:val="16"/>
-          <w:szCs w:val="16"/>
-        </w:rPr>
-      </w:pPr>
-      <w:r>
-        <w:rPr>
-          <w:rFonts w:ascii="Georgia" w:hAnsi="Georgia"/>
-          <w:sz w:val="16"/>
-          <w:szCs w:val="16"/>
+          <w:sz w:val="12"/>
+          <w:szCs w:val="12"/>
+        </w:rPr>
+      </w:pPr>
+      <w:r>
+        <w:rPr>
+          <w:rFonts w:ascii="Georgia" w:hAnsi="Georgia"/>
+          <w:sz w:val="12"/>
+          <w:szCs w:val="12"/>
         </w:rPr>
       </w:r>
     </w:p>
@@ -2878,15 +2906,15 @@
         <w:pStyle w:val="Normal"/>
         <w:rPr>
           <w:rFonts w:ascii="Georgia" w:hAnsi="Georgia"/>
-          <w:sz w:val="16"/>
-          <w:szCs w:val="16"/>
-        </w:rPr>
-      </w:pPr>
-      <w:r>
-        <w:rPr>
-          <w:rFonts w:ascii="Georgia" w:hAnsi="Georgia"/>
-          <w:sz w:val="16"/>
-          <w:szCs w:val="16"/>
+          <w:sz w:val="12"/>
+          <w:szCs w:val="12"/>
+        </w:rPr>
+      </w:pPr>
+      <w:r>
+        <w:rPr>
+          <w:rFonts w:ascii="Georgia" w:hAnsi="Georgia"/>
+          <w:sz w:val="12"/>
+          <w:szCs w:val="12"/>
         </w:rPr>
       </w:r>
     </w:p>
@@ -2948,15 +2976,15 @@
         <w:pStyle w:val="Normal"/>
         <w:rPr>
           <w:rFonts w:ascii="Georgia" w:hAnsi="Georgia"/>
-          <w:sz w:val="16"/>
-          <w:szCs w:val="16"/>
-        </w:rPr>
-      </w:pPr>
-      <w:r>
-        <w:rPr>
-          <w:rFonts w:ascii="Georgia" w:hAnsi="Georgia"/>
-          <w:sz w:val="16"/>
-          <w:szCs w:val="16"/>
+          <w:sz w:val="12"/>
+          <w:szCs w:val="12"/>
+        </w:rPr>
+      </w:pPr>
+      <w:r>
+        <w:rPr>
+          <w:rFonts w:ascii="Georgia" w:hAnsi="Georgia"/>
+          <w:sz w:val="12"/>
+          <w:szCs w:val="12"/>
         </w:rPr>
       </w:r>
     </w:p>
@@ -3200,15 +3228,19 @@
           <w:i w:val="false"/>
           <w:i w:val="false"/>
           <w:iCs w:val="false"/>
-          <w:u w:val="none"/>
-        </w:rPr>
-      </w:pPr>
-      <w:r>
-        <w:rPr>
-          <w:rFonts w:ascii="Georgia" w:hAnsi="Georgia"/>
-          <w:b w:val="false"/>
-          <w:i w:val="false"/>
-          <w:iCs w:val="false"/>
+          <w:sz w:val="12"/>
+          <w:szCs w:val="12"/>
+          <w:u w:val="none"/>
+        </w:rPr>
+      </w:pPr>
+      <w:r>
+        <w:rPr>
+          <w:rFonts w:ascii="Georgia" w:hAnsi="Georgia"/>
+          <w:b w:val="false"/>
+          <w:i w:val="false"/>
+          <w:iCs w:val="false"/>
+          <w:sz w:val="12"/>
+          <w:szCs w:val="12"/>
           <w:u w:val="none"/>
         </w:rPr>
       </w:r>
@@ -4004,14 +4036,16 @@
       <w:pPr>
         <w:pStyle w:val="Normal"/>
         <w:rPr>
-          <w:sz w:val="16"/>
-          <w:szCs w:val="16"/>
-        </w:rPr>
-      </w:pPr>
-      <w:r>
-        <w:rPr>
-          <w:sz w:val="16"/>
-          <w:szCs w:val="16"/>
+          <w:rFonts w:ascii="Georgia" w:hAnsi="Georgia"/>
+          <w:sz w:val="12"/>
+          <w:szCs w:val="12"/>
+        </w:rPr>
+      </w:pPr>
+      <w:r>
+        <w:rPr>
+          <w:rFonts w:ascii="Georgia" w:hAnsi="Georgia"/>
+          <w:sz w:val="12"/>
+          <w:szCs w:val="12"/>
         </w:rPr>
       </w:r>
     </w:p>
@@ -4792,21 +4826,15 @@
       <w:pPr>
         <w:pStyle w:val="Normal"/>
         <w:rPr>
-          <w:sz w:val="18"/>
-          <w:szCs w:val="18"/>
-        </w:rPr>
-      </w:pPr>
-      <w:r>
-        <w:rPr>
-          <w:rFonts w:ascii="Georgia" w:hAnsi="Georgia"/>
-          <w:b w:val="false"/>
-          <w:i w:val="false"/>
-          <w:iCs w:val="false"/>
-          <w:sz w:val="18"/>
-          <w:szCs w:val="18"/>
-          <w:u w:val="none"/>
-        </w:rPr>
-        <w:t xml:space="preserve"> </w:t>
+          <w:sz w:val="12"/>
+          <w:szCs w:val="12"/>
+        </w:rPr>
+      </w:pPr>
+      <w:r>
+        <w:rPr>
+          <w:sz w:val="12"/>
+          <w:szCs w:val="12"/>
+        </w:rPr>
       </w:r>
     </w:p>
     <w:p>
@@ -4998,15 +5026,15 @@
         <w:pStyle w:val="Normal"/>
         <w:rPr>
           <w:rFonts w:ascii="Georgia" w:hAnsi="Georgia"/>
-          <w:sz w:val="16"/>
-          <w:szCs w:val="16"/>
-        </w:rPr>
-      </w:pPr>
-      <w:r>
-        <w:rPr>
-          <w:rFonts w:ascii="Georgia" w:hAnsi="Georgia"/>
-          <w:sz w:val="16"/>
-          <w:szCs w:val="16"/>
+          <w:sz w:val="12"/>
+          <w:szCs w:val="12"/>
+        </w:rPr>
+      </w:pPr>
+      <w:r>
+        <w:rPr>
+          <w:rFonts w:ascii="Georgia" w:hAnsi="Georgia"/>
+          <w:sz w:val="12"/>
+          <w:szCs w:val="12"/>
         </w:rPr>
       </w:r>
     </w:p>
@@ -5100,15 +5128,19 @@
           <w:i w:val="false"/>
           <w:i w:val="false"/>
           <w:iCs w:val="false"/>
-          <w:u w:val="none"/>
-        </w:rPr>
-      </w:pPr>
-      <w:r>
-        <w:rPr>
-          <w:rFonts w:ascii="Georgia" w:hAnsi="Georgia"/>
-          <w:b w:val="false"/>
-          <w:i w:val="false"/>
-          <w:iCs w:val="false"/>
+          <w:sz w:val="12"/>
+          <w:szCs w:val="12"/>
+          <w:u w:val="none"/>
+        </w:rPr>
+      </w:pPr>
+      <w:r>
+        <w:rPr>
+          <w:rFonts w:ascii="Georgia" w:hAnsi="Georgia"/>
+          <w:b w:val="false"/>
+          <w:i w:val="false"/>
+          <w:iCs w:val="false"/>
+          <w:sz w:val="12"/>
+          <w:szCs w:val="12"/>
           <w:u w:val="none"/>
         </w:rPr>
       </w:r>
@@ -5650,6 +5682,51 @@
         <w:tab/>
         <w:tab/>
         <w:t>type</w:t>
+      </w:r>
+    </w:p>
+    <w:p>
+      <w:pPr>
+        <w:pStyle w:val="Normal"/>
+        <w:rPr>
+          <w:sz w:val="12"/>
+          <w:szCs w:val="12"/>
+        </w:rPr>
+      </w:pPr>
+      <w:r>
+        <w:rPr>
+          <w:sz w:val="12"/>
+          <w:szCs w:val="12"/>
+        </w:rPr>
+      </w:r>
+    </w:p>
+    <w:p>
+      <w:pPr>
+        <w:pStyle w:val="Normal"/>
+        <w:rPr>
+          <w:sz w:val="12"/>
+          <w:szCs w:val="12"/>
+        </w:rPr>
+      </w:pPr>
+      <w:r>
+        <w:rPr>
+          <w:sz w:val="12"/>
+          <w:szCs w:val="12"/>
+        </w:rPr>
+      </w:r>
+    </w:p>
+    <w:p>
+      <w:pPr>
+        <w:pStyle w:val="Normal"/>
+        <w:rPr>
+          <w:sz w:val="12"/>
+          <w:szCs w:val="12"/>
+        </w:rPr>
+      </w:pPr>
+      <w:r>
+        <w:rPr>
+          <w:sz w:val="12"/>
+          <w:szCs w:val="12"/>
+        </w:rPr>
       </w:r>
     </w:p>
     <w:p>
@@ -5722,15 +5799,15 @@
         <w:pStyle w:val="Normal"/>
         <w:rPr>
           <w:rFonts w:ascii="Georgia" w:hAnsi="Georgia"/>
-          <w:sz w:val="16"/>
-          <w:szCs w:val="16"/>
-        </w:rPr>
-      </w:pPr>
-      <w:r>
-        <w:rPr>
-          <w:rFonts w:ascii="Georgia" w:hAnsi="Georgia"/>
-          <w:sz w:val="16"/>
-          <w:szCs w:val="16"/>
+          <w:sz w:val="12"/>
+          <w:szCs w:val="12"/>
+        </w:rPr>
+      </w:pPr>
+      <w:r>
+        <w:rPr>
+          <w:rFonts w:ascii="Georgia" w:hAnsi="Georgia"/>
+          <w:sz w:val="12"/>
+          <w:szCs w:val="12"/>
         </w:rPr>
       </w:r>
     </w:p>
@@ -5857,14 +5934,14 @@
       <w:pPr>
         <w:pStyle w:val="Normal"/>
         <w:rPr>
-          <w:sz w:val="16"/>
-          <w:szCs w:val="16"/>
-        </w:rPr>
-      </w:pPr>
-      <w:r>
-        <w:rPr>
-          <w:sz w:val="16"/>
-          <w:szCs w:val="16"/>
+          <w:sz w:val="12"/>
+          <w:szCs w:val="12"/>
+        </w:rPr>
+      </w:pPr>
+      <w:r>
+        <w:rPr>
+          <w:sz w:val="12"/>
+          <w:szCs w:val="12"/>
         </w:rPr>
       </w:r>
     </w:p>
@@ -6164,15 +6241,15 @@
         <w:pStyle w:val="Normal"/>
         <w:rPr>
           <w:rFonts w:ascii="Georgia" w:hAnsi="Georgia"/>
-          <w:sz w:val="16"/>
-          <w:szCs w:val="16"/>
-        </w:rPr>
-      </w:pPr>
-      <w:r>
-        <w:rPr>
-          <w:rFonts w:ascii="Georgia" w:hAnsi="Georgia"/>
-          <w:sz w:val="16"/>
-          <w:szCs w:val="16"/>
+          <w:sz w:val="12"/>
+          <w:szCs w:val="12"/>
+        </w:rPr>
+      </w:pPr>
+      <w:r>
+        <w:rPr>
+          <w:rFonts w:ascii="Georgia" w:hAnsi="Georgia"/>
+          <w:sz w:val="12"/>
+          <w:szCs w:val="12"/>
         </w:rPr>
       </w:r>
     </w:p>
@@ -6491,14 +6568,16 @@
       <w:pPr>
         <w:pStyle w:val="Normal"/>
         <w:rPr>
-          <w:sz w:val="18"/>
-          <w:szCs w:val="18"/>
-        </w:rPr>
-      </w:pPr>
-      <w:r>
-        <w:rPr>
-          <w:sz w:val="18"/>
-          <w:szCs w:val="18"/>
+          <w:rFonts w:ascii="Georgia" w:hAnsi="Georgia"/>
+          <w:sz w:val="12"/>
+          <w:szCs w:val="12"/>
+        </w:rPr>
+      </w:pPr>
+      <w:r>
+        <w:rPr>
+          <w:rFonts w:ascii="Georgia" w:hAnsi="Georgia"/>
+          <w:sz w:val="12"/>
+          <w:szCs w:val="12"/>
         </w:rPr>
       </w:r>
     </w:p>
@@ -6572,15 +6651,15 @@
         <w:pStyle w:val="Normal"/>
         <w:rPr>
           <w:rFonts w:ascii="Georgia" w:hAnsi="Georgia"/>
-          <w:sz w:val="16"/>
-          <w:szCs w:val="16"/>
-        </w:rPr>
-      </w:pPr>
-      <w:r>
-        <w:rPr>
-          <w:rFonts w:ascii="Georgia" w:hAnsi="Georgia"/>
-          <w:sz w:val="16"/>
-          <w:szCs w:val="16"/>
+          <w:sz w:val="12"/>
+          <w:szCs w:val="12"/>
+        </w:rPr>
+      </w:pPr>
+      <w:r>
+        <w:rPr>
+          <w:rFonts w:ascii="Georgia" w:hAnsi="Georgia"/>
+          <w:sz w:val="12"/>
+          <w:szCs w:val="12"/>
         </w:rPr>
       </w:r>
     </w:p>
@@ -6795,15 +6874,15 @@
         <w:pStyle w:val="Normal"/>
         <w:rPr>
           <w:rFonts w:ascii="Georgia" w:hAnsi="Georgia"/>
-          <w:sz w:val="16"/>
-          <w:szCs w:val="16"/>
-        </w:rPr>
-      </w:pPr>
-      <w:r>
-        <w:rPr>
-          <w:rFonts w:ascii="Georgia" w:hAnsi="Georgia"/>
-          <w:sz w:val="16"/>
-          <w:szCs w:val="16"/>
+          <w:sz w:val="12"/>
+          <w:szCs w:val="12"/>
+        </w:rPr>
+      </w:pPr>
+      <w:r>
+        <w:rPr>
+          <w:rFonts w:ascii="Georgia" w:hAnsi="Georgia"/>
+          <w:sz w:val="12"/>
+          <w:szCs w:val="12"/>
         </w:rPr>
       </w:r>
     </w:p>
@@ -6906,14 +6985,16 @@
       <w:pPr>
         <w:pStyle w:val="Normal"/>
         <w:rPr>
-          <w:sz w:val="16"/>
-          <w:szCs w:val="16"/>
-        </w:rPr>
-      </w:pPr>
-      <w:r>
-        <w:rPr>
-          <w:sz w:val="16"/>
-          <w:szCs w:val="16"/>
+          <w:rFonts w:ascii="Georgia" w:hAnsi="Georgia"/>
+          <w:sz w:val="12"/>
+          <w:szCs w:val="12"/>
+        </w:rPr>
+      </w:pPr>
+      <w:r>
+        <w:rPr>
+          <w:rFonts w:ascii="Georgia" w:hAnsi="Georgia"/>
+          <w:sz w:val="12"/>
+          <w:szCs w:val="12"/>
         </w:rPr>
       </w:r>
     </w:p>
@@ -7472,6 +7553,57 @@
           <w:rFonts w:ascii="Georgia" w:hAnsi="Georgia"/>
           <w:sz w:val="16"/>
           <w:szCs w:val="16"/>
+        </w:rPr>
+      </w:r>
+    </w:p>
+    <w:p>
+      <w:pPr>
+        <w:pStyle w:val="Normal"/>
+        <w:rPr>
+          <w:rFonts w:ascii="Georgia" w:hAnsi="Georgia"/>
+          <w:sz w:val="12"/>
+          <w:szCs w:val="12"/>
+        </w:rPr>
+      </w:pPr>
+      <w:r>
+        <w:rPr>
+          <w:rFonts w:ascii="Georgia" w:hAnsi="Georgia"/>
+          <w:sz w:val="12"/>
+          <w:szCs w:val="12"/>
+        </w:rPr>
+      </w:r>
+    </w:p>
+    <w:p>
+      <w:pPr>
+        <w:pStyle w:val="Normal"/>
+        <w:rPr>
+          <w:rFonts w:ascii="Georgia" w:hAnsi="Georgia"/>
+          <w:sz w:val="12"/>
+          <w:szCs w:val="12"/>
+        </w:rPr>
+      </w:pPr>
+      <w:r>
+        <w:rPr>
+          <w:rFonts w:ascii="Georgia" w:hAnsi="Georgia"/>
+          <w:sz w:val="12"/>
+          <w:szCs w:val="12"/>
+        </w:rPr>
+      </w:r>
+    </w:p>
+    <w:p>
+      <w:pPr>
+        <w:pStyle w:val="Normal"/>
+        <w:rPr>
+          <w:rFonts w:ascii="Georgia" w:hAnsi="Georgia"/>
+          <w:sz w:val="12"/>
+          <w:szCs w:val="12"/>
+        </w:rPr>
+      </w:pPr>
+      <w:r>
+        <w:rPr>
+          <w:rFonts w:ascii="Georgia" w:hAnsi="Georgia"/>
+          <w:sz w:val="12"/>
+          <w:szCs w:val="12"/>
         </w:rPr>
       </w:r>
     </w:p>
@@ -7533,15 +7665,15 @@
         <w:pStyle w:val="Normal"/>
         <w:rPr>
           <w:rFonts w:ascii="Georgia" w:hAnsi="Georgia"/>
-          <w:sz w:val="16"/>
-          <w:szCs w:val="16"/>
-        </w:rPr>
-      </w:pPr>
-      <w:r>
-        <w:rPr>
-          <w:rFonts w:ascii="Georgia" w:hAnsi="Georgia"/>
-          <w:sz w:val="16"/>
-          <w:szCs w:val="16"/>
+          <w:sz w:val="12"/>
+          <w:szCs w:val="12"/>
+        </w:rPr>
+      </w:pPr>
+      <w:r>
+        <w:rPr>
+          <w:rFonts w:ascii="Georgia" w:hAnsi="Georgia"/>
+          <w:sz w:val="12"/>
+          <w:szCs w:val="12"/>
         </w:rPr>
       </w:r>
     </w:p>
@@ -8754,15 +8886,15 @@
         <w:pStyle w:val="Normal"/>
         <w:rPr>
           <w:rFonts w:ascii="Georgia" w:hAnsi="Georgia"/>
-          <w:sz w:val="16"/>
-          <w:szCs w:val="16"/>
-        </w:rPr>
-      </w:pPr>
-      <w:r>
-        <w:rPr>
-          <w:rFonts w:ascii="Georgia" w:hAnsi="Georgia"/>
-          <w:sz w:val="16"/>
-          <w:szCs w:val="16"/>
+          <w:sz w:val="12"/>
+          <w:szCs w:val="12"/>
+        </w:rPr>
+      </w:pPr>
+      <w:r>
+        <w:rPr>
+          <w:rFonts w:ascii="Georgia" w:hAnsi="Georgia"/>
+          <w:sz w:val="12"/>
+          <w:szCs w:val="12"/>
         </w:rPr>
       </w:r>
     </w:p>
@@ -8836,15 +8968,15 @@
         <w:pStyle w:val="Normal"/>
         <w:rPr>
           <w:rFonts w:ascii="Georgia" w:hAnsi="Georgia"/>
-          <w:sz w:val="16"/>
-          <w:szCs w:val="16"/>
-        </w:rPr>
-      </w:pPr>
-      <w:r>
-        <w:rPr>
-          <w:rFonts w:ascii="Georgia" w:hAnsi="Georgia"/>
-          <w:sz w:val="16"/>
-          <w:szCs w:val="16"/>
+          <w:sz w:val="12"/>
+          <w:szCs w:val="12"/>
+        </w:rPr>
+      </w:pPr>
+      <w:r>
+        <w:rPr>
+          <w:rFonts w:ascii="Georgia" w:hAnsi="Georgia"/>
+          <w:sz w:val="12"/>
+          <w:szCs w:val="12"/>
         </w:rPr>
       </w:r>
     </w:p>
@@ -9096,15 +9228,32 @@
         <w:pStyle w:val="Normal"/>
         <w:rPr>
           <w:rFonts w:ascii="Georgia" w:hAnsi="Georgia"/>
-          <w:sz w:val="16"/>
-          <w:szCs w:val="16"/>
-        </w:rPr>
-      </w:pPr>
-      <w:r>
-        <w:rPr>
-          <w:rFonts w:ascii="Georgia" w:hAnsi="Georgia"/>
-          <w:sz w:val="16"/>
-          <w:szCs w:val="16"/>
+          <w:sz w:val="12"/>
+          <w:szCs w:val="12"/>
+        </w:rPr>
+      </w:pPr>
+      <w:r>
+        <w:rPr>
+          <w:rFonts w:ascii="Georgia" w:hAnsi="Georgia"/>
+          <w:sz w:val="12"/>
+          <w:szCs w:val="12"/>
+        </w:rPr>
+      </w:r>
+    </w:p>
+    <w:p>
+      <w:pPr>
+        <w:pStyle w:val="Normal"/>
+        <w:rPr>
+          <w:rFonts w:ascii="Georgia" w:hAnsi="Georgia"/>
+          <w:sz w:val="12"/>
+          <w:szCs w:val="12"/>
+        </w:rPr>
+      </w:pPr>
+      <w:r>
+        <w:rPr>
+          <w:rFonts w:ascii="Georgia" w:hAnsi="Georgia"/>
+          <w:sz w:val="12"/>
+          <w:szCs w:val="12"/>
         </w:rPr>
       </w:r>
     </w:p>
@@ -9173,6 +9322,21 @@
       <w:pPr>
         <w:pStyle w:val="Normal"/>
         <w:rPr>
+          <w:sz w:val="12"/>
+          <w:szCs w:val="12"/>
+        </w:rPr>
+      </w:pPr>
+      <w:r>
+        <w:rPr>
+          <w:sz w:val="12"/>
+          <w:szCs w:val="12"/>
+        </w:rPr>
+      </w:r>
+    </w:p>
+    <w:p>
+      <w:pPr>
+        <w:pStyle w:val="Normal"/>
+        <w:rPr>
           <w:sz w:val="18"/>
           <w:szCs w:val="18"/>
         </w:rPr>
@@ -9193,20 +9357,11 @@
         </w:rPr>
         <w:t xml:space="preserve"> </w:t>
       </w:r>
-    </w:p>
-    <w:p>
-      <w:pPr>
-        <w:pStyle w:val="Normal"/>
-        <w:rPr>
-          <w:sz w:val="18"/>
-          <w:szCs w:val="18"/>
-        </w:rPr>
-      </w:pPr>
       <w:r>
         <w:rPr>
           <w:rFonts w:eastAsia="Songti SC" w:cs="Arial Unicode MS" w:ascii="Georgia" w:hAnsi="Georgia"/>
-          <w:b w:val="false"/>
-          <w:bCs w:val="false"/>
+          <w:b/>
+          <w:bCs/>
           <w:i w:val="false"/>
           <w:iCs w:val="false"/>
           <w:color w:val="auto"/>
@@ -9216,15 +9371,15 @@
           <w:u w:val="none"/>
           <w:lang w:val="en-US" w:eastAsia="zh-CN" w:bidi="hi-IN"/>
         </w:rPr>
-        <w:t xml:space="preserve"> </w:t>
+        <w:t xml:space="preserve">exceptionp </w:t>
       </w:r>
       <w:r>
         <w:rPr>
           <w:rFonts w:eastAsia="Songti SC" w:cs="Arial Unicode MS" w:ascii="Georgia" w:hAnsi="Georgia"/>
-          <w:b/>
-          <w:bCs/>
-          <w:i w:val="false"/>
-          <w:iCs w:val="false"/>
+          <w:b w:val="false"/>
+          <w:bCs w:val="false"/>
+          <w:i/>
+          <w:iCs/>
           <w:color w:val="auto"/>
           <w:kern w:val="2"/>
           <w:sz w:val="18"/>
@@ -9232,15 +9387,15 @@
           <w:u w:val="none"/>
           <w:lang w:val="en-US" w:eastAsia="zh-CN" w:bidi="hi-IN"/>
         </w:rPr>
-        <w:t xml:space="preserve">error </w:t>
+        <w:t>struct</w:t>
       </w:r>
       <w:r>
         <w:rPr>
           <w:rFonts w:eastAsia="Songti SC" w:cs="Arial Unicode MS" w:ascii="Georgia" w:hAnsi="Georgia"/>
           <w:b w:val="false"/>
           <w:bCs w:val="false"/>
-          <w:i/>
-          <w:iCs/>
+          <w:i w:val="false"/>
+          <w:iCs w:val="false"/>
           <w:color w:val="auto"/>
           <w:kern w:val="2"/>
           <w:sz w:val="18"/>
@@ -9248,9 +9403,7 @@
           <w:u w:val="none"/>
           <w:lang w:val="en-US" w:eastAsia="zh-CN" w:bidi="hi-IN"/>
         </w:rPr>
-        <w:t>T symbol list</w:t>
-        <w:tab/>
-        <w:t>string</w:t>
+        <w:t xml:space="preserve">   </w:t>
         <w:tab/>
       </w:r>
       <w:r>
@@ -9258,8 +9411,8 @@
           <w:rFonts w:eastAsia="Songti SC" w:cs="Arial Unicode MS" w:ascii="Georgia" w:hAnsi="Georgia"/>
           <w:b w:val="false"/>
           <w:bCs w:val="false"/>
-          <w:i w:val="false"/>
-          <w:iCs w:val="false"/>
+          <w:i/>
+          <w:iCs/>
           <w:color w:val="auto"/>
           <w:kern w:val="2"/>
           <w:sz w:val="18"/>
@@ -9267,17 +9420,9 @@
           <w:u w:val="none"/>
           <w:lang w:val="en-US" w:eastAsia="zh-CN" w:bidi="hi-IN"/>
         </w:rPr>
-        <w:t xml:space="preserve">error format                            </w:t>
-      </w:r>
-    </w:p>
-    <w:p>
-      <w:pPr>
-        <w:pStyle w:val="Normal"/>
-        <w:rPr>
-          <w:sz w:val="18"/>
-          <w:szCs w:val="18"/>
-        </w:rPr>
-      </w:pPr>
+        <w:t>bool</w:t>
+        <w:tab/>
+      </w:r>
       <w:r>
         <w:rPr>
           <w:rFonts w:eastAsia="Songti SC" w:cs="Arial Unicode MS" w:ascii="Georgia" w:hAnsi="Georgia"/>
@@ -9292,13 +9437,22 @@
           <w:u w:val="none"/>
           <w:lang w:val="en-US" w:eastAsia="zh-CN" w:bidi="hi-IN"/>
         </w:rPr>
-        <w:t xml:space="preserve"> </w:t>
-      </w:r>
+        <w:t xml:space="preserve">predicate        </w:t>
+      </w:r>
+    </w:p>
+    <w:p>
+      <w:pPr>
+        <w:pStyle w:val="Normal"/>
+        <w:rPr>
+          <w:sz w:val="18"/>
+          <w:szCs w:val="18"/>
+        </w:rPr>
+      </w:pPr>
       <w:r>
         <w:rPr>
           <w:rFonts w:eastAsia="Songti SC" w:cs="Arial Unicode MS" w:ascii="Georgia" w:hAnsi="Georgia"/>
-          <w:b/>
-          <w:bCs/>
+          <w:b w:val="false"/>
+          <w:bCs w:val="false"/>
           <w:i w:val="false"/>
           <w:iCs w:val="false"/>
           <w:color w:val="auto"/>
@@ -9308,15 +9462,15 @@
           <w:u w:val="none"/>
           <w:lang w:val="en-US" w:eastAsia="zh-CN" w:bidi="hi-IN"/>
         </w:rPr>
-        <w:t xml:space="preserve">exceptionp </w:t>
+        <w:t xml:space="preserve"> </w:t>
       </w:r>
       <w:r>
         <w:rPr>
           <w:rFonts w:eastAsia="Songti SC" w:cs="Arial Unicode MS" w:ascii="Georgia" w:hAnsi="Georgia"/>
-          <w:b w:val="false"/>
-          <w:bCs w:val="false"/>
-          <w:i/>
-          <w:iCs/>
+          <w:b/>
+          <w:bCs/>
+          <w:i w:val="false"/>
+          <w:iCs w:val="false"/>
           <w:color w:val="auto"/>
           <w:kern w:val="2"/>
           <w:sz w:val="18"/>
@@ -9324,15 +9478,15 @@
           <w:u w:val="none"/>
           <w:lang w:val="en-US" w:eastAsia="zh-CN" w:bidi="hi-IN"/>
         </w:rPr>
-        <w:t>struct</w:t>
+        <w:t xml:space="preserve">raise </w:t>
       </w:r>
       <w:r>
         <w:rPr>
           <w:rFonts w:eastAsia="Songti SC" w:cs="Arial Unicode MS" w:ascii="Georgia" w:hAnsi="Georgia"/>
           <w:b w:val="false"/>
           <w:bCs w:val="false"/>
-          <w:i w:val="false"/>
-          <w:iCs w:val="false"/>
+          <w:i/>
+          <w:iCs/>
           <w:color w:val="auto"/>
           <w:kern w:val="2"/>
           <w:sz w:val="18"/>
@@ -9340,7 +9494,10 @@
           <w:u w:val="none"/>
           <w:lang w:val="en-US" w:eastAsia="zh-CN" w:bidi="hi-IN"/>
         </w:rPr>
-        <w:t xml:space="preserve">   </w:t>
+        <w:t>T sym str</w:t>
+        <w:tab/>
+        <w:t xml:space="preserve">              </w:t>
+        <w:tab/>
         <w:tab/>
       </w:r>
       <w:r>
@@ -9348,8 +9505,8 @@
           <w:rFonts w:eastAsia="Songti SC" w:cs="Arial Unicode MS" w:ascii="Georgia" w:hAnsi="Georgia"/>
           <w:b w:val="false"/>
           <w:bCs w:val="false"/>
-          <w:i/>
-          <w:iCs/>
+          <w:i w:val="false"/>
+          <w:iCs w:val="false"/>
           <w:color w:val="auto"/>
           <w:kern w:val="2"/>
           <w:sz w:val="18"/>
@@ -9357,9 +9514,17 @@
           <w:u w:val="none"/>
           <w:lang w:val="en-US" w:eastAsia="zh-CN" w:bidi="hi-IN"/>
         </w:rPr>
-        <w:t>bool</w:t>
-        <w:tab/>
-      </w:r>
+        <w:t xml:space="preserve">raise exception                             </w:t>
+      </w:r>
+    </w:p>
+    <w:p>
+      <w:pPr>
+        <w:pStyle w:val="Normal"/>
+        <w:rPr>
+          <w:sz w:val="18"/>
+          <w:szCs w:val="18"/>
+        </w:rPr>
+      </w:pPr>
       <w:r>
         <w:rPr>
           <w:rFonts w:eastAsia="Songti SC" w:cs="Arial Unicode MS" w:ascii="Georgia" w:hAnsi="Georgia"/>
@@ -9374,22 +9539,13 @@
           <w:u w:val="none"/>
           <w:lang w:val="en-US" w:eastAsia="zh-CN" w:bidi="hi-IN"/>
         </w:rPr>
-        <w:t xml:space="preserve">predicate        </w:t>
-      </w:r>
-    </w:p>
-    <w:p>
-      <w:pPr>
-        <w:pStyle w:val="Normal"/>
-        <w:rPr>
-          <w:sz w:val="18"/>
-          <w:szCs w:val="18"/>
-        </w:rPr>
-      </w:pPr>
+        <w:t xml:space="preserve"> </w:t>
+      </w:r>
       <w:r>
         <w:rPr>
           <w:rFonts w:eastAsia="Songti SC" w:cs="Arial Unicode MS" w:ascii="Georgia" w:hAnsi="Georgia"/>
-          <w:b w:val="false"/>
-          <w:bCs w:val="false"/>
+          <w:b/>
+          <w:bCs/>
           <w:i w:val="false"/>
           <w:iCs w:val="false"/>
           <w:color w:val="auto"/>
@@ -9399,13 +9555,13 @@
           <w:u w:val="none"/>
           <w:lang w:val="en-US" w:eastAsia="zh-CN" w:bidi="hi-IN"/>
         </w:rPr>
-        <w:t xml:space="preserve"> </w:t>
+        <w:t>raise-env</w:t>
       </w:r>
       <w:r>
         <w:rPr>
           <w:rFonts w:eastAsia="Songti SC" w:cs="Arial Unicode MS" w:ascii="Georgia" w:hAnsi="Georgia"/>
-          <w:b/>
-          <w:bCs/>
+          <w:b w:val="false"/>
+          <w:bCs w:val="false"/>
           <w:i w:val="false"/>
           <w:iCs w:val="false"/>
           <w:color w:val="auto"/>
@@ -9415,15 +9571,15 @@
           <w:u w:val="none"/>
           <w:lang w:val="en-US" w:eastAsia="zh-CN" w:bidi="hi-IN"/>
         </w:rPr>
-        <w:t xml:space="preserve">raise </w:t>
+        <w:t xml:space="preserve"> </w:t>
       </w:r>
       <w:r>
         <w:rPr>
           <w:rFonts w:eastAsia="Songti SC" w:cs="Arial Unicode MS" w:ascii="Georgia" w:hAnsi="Georgia"/>
-          <w:b w:val="false"/>
-          <w:bCs w:val="false"/>
-          <w:i/>
-          <w:iCs/>
+          <w:b/>
+          <w:bCs/>
+          <w:i w:val="false"/>
+          <w:iCs w:val="false"/>
           <w:color w:val="auto"/>
           <w:kern w:val="2"/>
           <w:sz w:val="18"/>
@@ -9431,19 +9587,15 @@
           <w:u w:val="none"/>
           <w:lang w:val="en-US" w:eastAsia="zh-CN" w:bidi="hi-IN"/>
         </w:rPr>
-        <w:t>T sym str</w:t>
-        <w:tab/>
-        <w:t xml:space="preserve">              </w:t>
-        <w:tab/>
-        <w:tab/>
+        <w:t xml:space="preserve"> </w:t>
       </w:r>
       <w:r>
         <w:rPr>
           <w:rFonts w:eastAsia="Songti SC" w:cs="Arial Unicode MS" w:ascii="Georgia" w:hAnsi="Georgia"/>
           <w:b w:val="false"/>
           <w:bCs w:val="false"/>
-          <w:i w:val="false"/>
-          <w:iCs w:val="false"/>
+          <w:i/>
+          <w:iCs/>
           <w:color w:val="auto"/>
           <w:kern w:val="2"/>
           <w:sz w:val="18"/>
@@ -9451,17 +9603,8 @@
           <w:u w:val="none"/>
           <w:lang w:val="en-US" w:eastAsia="zh-CN" w:bidi="hi-IN"/>
         </w:rPr>
-        <w:t xml:space="preserve">raise exception                             </w:t>
-      </w:r>
-    </w:p>
-    <w:p>
-      <w:pPr>
-        <w:pStyle w:val="Normal"/>
-        <w:rPr>
-          <w:sz w:val="18"/>
-          <w:szCs w:val="18"/>
-        </w:rPr>
-      </w:pPr>
+        <w:t xml:space="preserve">T sym str         </w:t>
+      </w:r>
       <w:r>
         <w:rPr>
           <w:rFonts w:eastAsia="Songti SC" w:cs="Arial Unicode MS" w:ascii="Georgia" w:hAnsi="Georgia"/>
@@ -9476,13 +9619,24 @@
           <w:u w:val="none"/>
           <w:lang w:val="en-US" w:eastAsia="zh-CN" w:bidi="hi-IN"/>
         </w:rPr>
-        <w:t xml:space="preserve"> </w:t>
-      </w:r>
+        <w:t xml:space="preserve">  </w:t>
+        <w:tab/>
+        <w:t xml:space="preserve">raise exception                          </w:t>
+      </w:r>
+    </w:p>
+    <w:p>
+      <w:pPr>
+        <w:pStyle w:val="Normal"/>
+        <w:rPr>
+          <w:sz w:val="18"/>
+          <w:szCs w:val="18"/>
+        </w:rPr>
+      </w:pPr>
       <w:r>
         <w:rPr>
           <w:rFonts w:eastAsia="Songti SC" w:cs="Arial Unicode MS" w:ascii="Georgia" w:hAnsi="Georgia"/>
-          <w:b/>
-          <w:bCs/>
+          <w:b w:val="false"/>
+          <w:bCs w:val="false"/>
           <w:i w:val="false"/>
           <w:iCs w:val="false"/>
           <w:color w:val="auto"/>
@@ -9492,13 +9646,13 @@
           <w:u w:val="none"/>
           <w:lang w:val="en-US" w:eastAsia="zh-CN" w:bidi="hi-IN"/>
         </w:rPr>
-        <w:t>raise-env</w:t>
+        <w:t xml:space="preserve"> </w:t>
       </w:r>
       <w:r>
         <w:rPr>
           <w:rFonts w:eastAsia="Songti SC" w:cs="Arial Unicode MS" w:ascii="Georgia" w:hAnsi="Georgia"/>
-          <w:b w:val="false"/>
-          <w:bCs w:val="false"/>
+          <w:b/>
+          <w:bCs/>
           <w:i w:val="false"/>
           <w:iCs w:val="false"/>
           <w:color w:val="auto"/>
@@ -9508,13 +9662,13 @@
           <w:u w:val="none"/>
           <w:lang w:val="en-US" w:eastAsia="zh-CN" w:bidi="hi-IN"/>
         </w:rPr>
-        <w:t xml:space="preserve"> </w:t>
+        <w:t>warn</w:t>
       </w:r>
       <w:r>
         <w:rPr>
           <w:rFonts w:eastAsia="Songti SC" w:cs="Arial Unicode MS" w:ascii="Georgia" w:hAnsi="Georgia"/>
-          <w:b/>
-          <w:bCs/>
+          <w:b w:val="false"/>
+          <w:bCs w:val="false"/>
           <w:i w:val="false"/>
           <w:iCs w:val="false"/>
           <w:color w:val="auto"/>
@@ -9524,7 +9678,7 @@
           <w:u w:val="none"/>
           <w:lang w:val="en-US" w:eastAsia="zh-CN" w:bidi="hi-IN"/>
         </w:rPr>
-        <w:t xml:space="preserve"> </w:t>
+        <w:t xml:space="preserve">  </w:t>
       </w:r>
       <w:r>
         <w:rPr>
@@ -9540,7 +9694,7 @@
           <w:u w:val="none"/>
           <w:lang w:val="en-US" w:eastAsia="zh-CN" w:bidi="hi-IN"/>
         </w:rPr>
-        <w:t xml:space="preserve">T sym str         </w:t>
+        <w:t>T string</w:t>
       </w:r>
       <w:r>
         <w:rPr>
@@ -9556,26 +9710,16 @@
           <w:u w:val="none"/>
           <w:lang w:val="en-US" w:eastAsia="zh-CN" w:bidi="hi-IN"/>
         </w:rPr>
-        <w:t xml:space="preserve">  </w:t>
-        <w:tab/>
-        <w:t xml:space="preserve">raise exception                          </w:t>
-      </w:r>
-    </w:p>
-    <w:p>
-      <w:pPr>
-        <w:pStyle w:val="Normal"/>
-        <w:rPr>
-          <w:sz w:val="18"/>
-          <w:szCs w:val="18"/>
-        </w:rPr>
-      </w:pPr>
+        <w:t xml:space="preserve">               </w:t>
+        <w:tab/>
+      </w:r>
       <w:r>
         <w:rPr>
           <w:rFonts w:eastAsia="Songti SC" w:cs="Arial Unicode MS" w:ascii="Georgia" w:hAnsi="Georgia"/>
           <w:b w:val="false"/>
           <w:bCs w:val="false"/>
-          <w:i w:val="false"/>
-          <w:iCs w:val="false"/>
+          <w:i/>
+          <w:iCs/>
           <w:color w:val="auto"/>
           <w:kern w:val="2"/>
           <w:sz w:val="18"/>
@@ -9583,13 +9727,14 @@
           <w:u w:val="none"/>
           <w:lang w:val="en-US" w:eastAsia="zh-CN" w:bidi="hi-IN"/>
         </w:rPr>
-        <w:t xml:space="preserve"> </w:t>
+        <w:t>T</w:t>
+        <w:tab/>
       </w:r>
       <w:r>
         <w:rPr>
           <w:rFonts w:eastAsia="Songti SC" w:cs="Arial Unicode MS" w:ascii="Georgia" w:hAnsi="Georgia"/>
-          <w:b/>
-          <w:bCs/>
+          <w:b w:val="false"/>
+          <w:bCs w:val="false"/>
           <w:i w:val="false"/>
           <w:iCs w:val="false"/>
           <w:color w:val="auto"/>
@@ -9599,8 +9744,17 @@
           <w:u w:val="none"/>
           <w:lang w:val="en-US" w:eastAsia="zh-CN" w:bidi="hi-IN"/>
         </w:rPr>
-        <w:t>warn</w:t>
-      </w:r>
+        <w:t>warning</w:t>
+      </w:r>
+    </w:p>
+    <w:p>
+      <w:pPr>
+        <w:pStyle w:val="Normal"/>
+        <w:rPr>
+          <w:sz w:val="18"/>
+          <w:szCs w:val="18"/>
+        </w:rPr>
+      </w:pPr>
       <w:r>
         <w:rPr>
           <w:rFonts w:eastAsia="Songti SC" w:cs="Arial Unicode MS" w:ascii="Georgia" w:hAnsi="Georgia"/>
@@ -9615,15 +9769,15 @@
           <w:u w:val="none"/>
           <w:lang w:val="en-US" w:eastAsia="zh-CN" w:bidi="hi-IN"/>
         </w:rPr>
-        <w:t xml:space="preserve">  </w:t>
+        <w:t xml:space="preserve"> </w:t>
       </w:r>
       <w:r>
         <w:rPr>
           <w:rFonts w:eastAsia="Songti SC" w:cs="Arial Unicode MS" w:ascii="Georgia" w:hAnsi="Georgia"/>
-          <w:b w:val="false"/>
-          <w:bCs w:val="false"/>
-          <w:i/>
-          <w:iCs/>
+          <w:b/>
+          <w:bCs/>
+          <w:i w:val="false"/>
+          <w:iCs w:val="false"/>
           <w:color w:val="auto"/>
           <w:kern w:val="2"/>
           <w:sz w:val="18"/>
@@ -9631,15 +9785,15 @@
           <w:u w:val="none"/>
           <w:lang w:val="en-US" w:eastAsia="zh-CN" w:bidi="hi-IN"/>
         </w:rPr>
-        <w:t>T string</w:t>
+        <w:t xml:space="preserve">with-exception </w:t>
       </w:r>
       <w:r>
         <w:rPr>
           <w:rFonts w:eastAsia="Songti SC" w:cs="Arial Unicode MS" w:ascii="Georgia" w:hAnsi="Georgia"/>
           <w:b w:val="false"/>
           <w:bCs w:val="false"/>
-          <w:i w:val="false"/>
-          <w:iCs w:val="false"/>
+          <w:i/>
+          <w:iCs/>
           <w:color w:val="auto"/>
           <w:kern w:val="2"/>
           <w:sz w:val="18"/>
@@ -9647,7 +9801,9 @@
           <w:u w:val="none"/>
           <w:lang w:val="en-US" w:eastAsia="zh-CN" w:bidi="hi-IN"/>
         </w:rPr>
-        <w:t xml:space="preserve">               </w:t>
+        <w:t>fn fn</w:t>
+        <w:tab/>
+        <w:t>T</w:t>
         <w:tab/>
       </w:r>
       <w:r>
@@ -9655,8 +9811,8 @@
           <w:rFonts w:eastAsia="Songti SC" w:cs="Arial Unicode MS" w:ascii="Georgia" w:hAnsi="Georgia"/>
           <w:b w:val="false"/>
           <w:bCs w:val="false"/>
-          <w:i/>
-          <w:iCs/>
+          <w:i w:val="false"/>
+          <w:iCs w:val="false"/>
           <w:color w:val="auto"/>
           <w:kern w:val="2"/>
           <w:sz w:val="18"/>
@@ -9664,99 +9820,6 @@
           <w:u w:val="none"/>
           <w:lang w:val="en-US" w:eastAsia="zh-CN" w:bidi="hi-IN"/>
         </w:rPr>
-        <w:t>T</w:t>
-        <w:tab/>
-      </w:r>
-      <w:r>
-        <w:rPr>
-          <w:rFonts w:eastAsia="Songti SC" w:cs="Arial Unicode MS" w:ascii="Georgia" w:hAnsi="Georgia"/>
-          <w:b w:val="false"/>
-          <w:bCs w:val="false"/>
-          <w:i w:val="false"/>
-          <w:iCs w:val="false"/>
-          <w:color w:val="auto"/>
-          <w:kern w:val="2"/>
-          <w:sz w:val="18"/>
-          <w:szCs w:val="18"/>
-          <w:u w:val="none"/>
-          <w:lang w:val="en-US" w:eastAsia="zh-CN" w:bidi="hi-IN"/>
-        </w:rPr>
-        <w:t>warning</w:t>
-      </w:r>
-    </w:p>
-    <w:p>
-      <w:pPr>
-        <w:pStyle w:val="Normal"/>
-        <w:rPr>
-          <w:sz w:val="18"/>
-          <w:szCs w:val="18"/>
-        </w:rPr>
-      </w:pPr>
-      <w:r>
-        <w:rPr>
-          <w:rFonts w:eastAsia="Songti SC" w:cs="Arial Unicode MS" w:ascii="Georgia" w:hAnsi="Georgia"/>
-          <w:b w:val="false"/>
-          <w:bCs w:val="false"/>
-          <w:i w:val="false"/>
-          <w:iCs w:val="false"/>
-          <w:color w:val="auto"/>
-          <w:kern w:val="2"/>
-          <w:sz w:val="18"/>
-          <w:szCs w:val="18"/>
-          <w:u w:val="none"/>
-          <w:lang w:val="en-US" w:eastAsia="zh-CN" w:bidi="hi-IN"/>
-        </w:rPr>
-        <w:t xml:space="preserve"> </w:t>
-      </w:r>
-      <w:r>
-        <w:rPr>
-          <w:rFonts w:eastAsia="Songti SC" w:cs="Arial Unicode MS" w:ascii="Georgia" w:hAnsi="Georgia"/>
-          <w:b/>
-          <w:bCs/>
-          <w:i w:val="false"/>
-          <w:iCs w:val="false"/>
-          <w:color w:val="auto"/>
-          <w:kern w:val="2"/>
-          <w:sz w:val="18"/>
-          <w:szCs w:val="18"/>
-          <w:u w:val="none"/>
-          <w:lang w:val="en-US" w:eastAsia="zh-CN" w:bidi="hi-IN"/>
-        </w:rPr>
-        <w:t xml:space="preserve">with-exception </w:t>
-      </w:r>
-      <w:r>
-        <w:rPr>
-          <w:rFonts w:eastAsia="Songti SC" w:cs="Arial Unicode MS" w:ascii="Georgia" w:hAnsi="Georgia"/>
-          <w:b w:val="false"/>
-          <w:bCs w:val="false"/>
-          <w:i/>
-          <w:iCs/>
-          <w:color w:val="auto"/>
-          <w:kern w:val="2"/>
-          <w:sz w:val="18"/>
-          <w:szCs w:val="18"/>
-          <w:u w:val="none"/>
-          <w:lang w:val="en-US" w:eastAsia="zh-CN" w:bidi="hi-IN"/>
-        </w:rPr>
-        <w:t>fn fn</w:t>
-        <w:tab/>
-        <w:t>T</w:t>
-        <w:tab/>
-      </w:r>
-      <w:r>
-        <w:rPr>
-          <w:rFonts w:eastAsia="Songti SC" w:cs="Arial Unicode MS" w:ascii="Georgia" w:hAnsi="Georgia"/>
-          <w:b w:val="false"/>
-          <w:bCs w:val="false"/>
-          <w:i w:val="false"/>
-          <w:iCs w:val="false"/>
-          <w:color w:val="auto"/>
-          <w:kern w:val="2"/>
-          <w:sz w:val="18"/>
-          <w:szCs w:val="18"/>
-          <w:u w:val="none"/>
-          <w:lang w:val="en-US" w:eastAsia="zh-CN" w:bidi="hi-IN"/>
-        </w:rPr>
         <w:t>catch exception</w:t>
       </w:r>
     </w:p>
@@ -10061,17 +10124,59 @@
           <w:rFonts w:ascii="Georgia" w:hAnsi="Georgia"/>
           <w:b/>
           <w:bCs/>
-          <w:sz w:val="16"/>
-          <w:szCs w:val="16"/>
-        </w:rPr>
-      </w:pPr>
-      <w:r>
-        <w:rPr>
-          <w:rFonts w:ascii="Georgia" w:hAnsi="Georgia"/>
-          <w:b/>
-          <w:bCs/>
-          <w:sz w:val="16"/>
-          <w:szCs w:val="16"/>
+          <w:sz w:val="12"/>
+          <w:szCs w:val="12"/>
+        </w:rPr>
+      </w:pPr>
+      <w:r>
+        <w:rPr>
+          <w:rFonts w:ascii="Georgia" w:hAnsi="Georgia"/>
+          <w:b/>
+          <w:bCs/>
+          <w:sz w:val="12"/>
+          <w:szCs w:val="12"/>
+        </w:rPr>
+      </w:r>
+    </w:p>
+    <w:p>
+      <w:pPr>
+        <w:pStyle w:val="Normal"/>
+        <w:rPr>
+          <w:rFonts w:ascii="Georgia" w:hAnsi="Georgia"/>
+          <w:b/>
+          <w:bCs/>
+          <w:sz w:val="12"/>
+          <w:szCs w:val="12"/>
+        </w:rPr>
+      </w:pPr>
+      <w:r>
+        <w:rPr>
+          <w:rFonts w:ascii="Georgia" w:hAnsi="Georgia"/>
+          <w:b/>
+          <w:bCs/>
+          <w:sz w:val="12"/>
+          <w:szCs w:val="12"/>
+        </w:rPr>
+      </w:r>
+    </w:p>
+    <w:p>
+      <w:pPr>
+        <w:pStyle w:val="Normal"/>
+        <w:rPr>
+          <w:rFonts w:ascii="Georgia" w:hAnsi="Georgia"/>
+          <w:b/>
+          <w:bCs/>
+          <w:sz w:val="12"/>
+          <w:szCs w:val="12"/>
+        </w:rPr>
+      </w:pPr>
+      <w:r>
+        <w:rPr>
+          <w:rFonts w:ascii="Georgia" w:hAnsi="Georgia"/>
+          <w:b/>
+          <w:bCs/>
+          <w:sz w:val="12"/>
+          <w:szCs w:val="12"/>
         </w:rPr>
       </w:r>
     </w:p>
@@ -10153,17 +10258,17 @@
           <w:rFonts w:ascii="Georgia" w:hAnsi="Georgia"/>
           <w:b/>
           <w:bCs/>
-          <w:sz w:val="16"/>
-          <w:szCs w:val="16"/>
-        </w:rPr>
-      </w:pPr>
-      <w:r>
-        <w:rPr>
-          <w:rFonts w:ascii="Georgia" w:hAnsi="Georgia"/>
-          <w:b/>
-          <w:bCs/>
-          <w:sz w:val="16"/>
-          <w:szCs w:val="16"/>
+          <w:sz w:val="12"/>
+          <w:szCs w:val="12"/>
+        </w:rPr>
+      </w:pPr>
+      <w:r>
+        <w:rPr>
+          <w:rFonts w:ascii="Georgia" w:hAnsi="Georgia"/>
+          <w:b/>
+          <w:bCs/>
+          <w:sz w:val="12"/>
+          <w:szCs w:val="12"/>
         </w:rPr>
       </w:r>
     </w:p>
@@ -11159,15 +11264,15 @@
         <w:pStyle w:val="Normal"/>
         <w:rPr>
           <w:rFonts w:ascii="Georgia" w:hAnsi="Georgia"/>
-          <w:sz w:val="16"/>
-          <w:szCs w:val="16"/>
-        </w:rPr>
-      </w:pPr>
-      <w:r>
-        <w:rPr>
-          <w:rFonts w:ascii="Georgia" w:hAnsi="Georgia"/>
-          <w:sz w:val="16"/>
-          <w:szCs w:val="16"/>
+          <w:sz w:val="12"/>
+          <w:szCs w:val="12"/>
+        </w:rPr>
+      </w:pPr>
+      <w:r>
+        <w:rPr>
+          <w:rFonts w:ascii="Georgia" w:hAnsi="Georgia"/>
+          <w:sz w:val="12"/>
+          <w:szCs w:val="12"/>
         </w:rPr>
       </w:r>
     </w:p>
@@ -11249,17 +11354,17 @@
           <w:rFonts w:ascii="Georgia" w:hAnsi="Georgia"/>
           <w:b w:val="false"/>
           <w:bCs w:val="false"/>
-          <w:sz w:val="16"/>
-          <w:szCs w:val="16"/>
-        </w:rPr>
-      </w:pPr>
-      <w:r>
-        <w:rPr>
-          <w:rFonts w:ascii="Georgia" w:hAnsi="Georgia"/>
-          <w:b w:val="false"/>
-          <w:bCs w:val="false"/>
-          <w:sz w:val="16"/>
-          <w:szCs w:val="16"/>
+          <w:sz w:val="12"/>
+          <w:szCs w:val="12"/>
+        </w:rPr>
+      </w:pPr>
+      <w:r>
+        <w:rPr>
+          <w:rFonts w:ascii="Georgia" w:hAnsi="Georgia"/>
+          <w:b w:val="false"/>
+          <w:bCs w:val="false"/>
+          <w:sz w:val="12"/>
+          <w:szCs w:val="12"/>
         </w:rPr>
       </w:r>
     </w:p>
@@ -11470,6 +11575,16 @@
         </w:rPr>
         <w:t xml:space="preserve"> fn to ... </w:t>
       </w:r>
+      <w:r>
+        <w:rPr>
+          <w:rFonts w:ascii="Georgia" w:hAnsi="Georgia"/>
+          <w:b w:val="false"/>
+          <w:bCs w:val="false"/>
+          <w:sz w:val="18"/>
+          <w:szCs w:val="18"/>
+        </w:rPr>
+        <w:t xml:space="preserve">            </w:t>
+      </w:r>
     </w:p>
     <w:p>
       <w:pPr>
@@ -11497,8 +11612,86 @@
           <w:sz w:val="18"/>
           <w:szCs w:val="18"/>
         </w:rPr>
-        <w:t>format</w:t>
-      </w:r>
+        <w:t>funcall</w:t>
+      </w:r>
+      <w:r>
+        <w:rPr>
+          <w:rFonts w:ascii="Georgia" w:hAnsi="Georgia"/>
+          <w:b w:val="false"/>
+          <w:bCs w:val="false"/>
+          <w:sz w:val="18"/>
+          <w:szCs w:val="18"/>
+        </w:rPr>
+        <w:t xml:space="preserve"> </w:t>
+      </w:r>
+      <w:r>
+        <w:rPr>
+          <w:rFonts w:ascii="Georgia" w:hAnsi="Georgia"/>
+          <w:b w:val="false"/>
+          <w:bCs w:val="false"/>
+          <w:i/>
+          <w:iCs/>
+          <w:sz w:val="18"/>
+          <w:szCs w:val="18"/>
+        </w:rPr>
+        <w:t>fn</w:t>
+      </w:r>
+      <w:r>
+        <w:rPr>
+          <w:rFonts w:ascii="Georgia" w:hAnsi="Georgia"/>
+          <w:b w:val="false"/>
+          <w:bCs w:val="false"/>
+          <w:sz w:val="18"/>
+          <w:szCs w:val="18"/>
+        </w:rPr>
+        <w:t xml:space="preserve"> …</w:t>
+        <w:tab/>
+        <w:tab/>
+      </w:r>
+      <w:r>
+        <w:rPr>
+          <w:rFonts w:ascii="Georgia" w:hAnsi="Georgia"/>
+          <w:b w:val="false"/>
+          <w:bCs w:val="false"/>
+          <w:i/>
+          <w:iCs/>
+          <w:sz w:val="18"/>
+          <w:szCs w:val="18"/>
+        </w:rPr>
+        <w:t>T</w:t>
+        <w:tab/>
+      </w:r>
+      <w:r>
+        <w:rPr>
+          <w:rFonts w:ascii="Georgia" w:hAnsi="Georgia"/>
+          <w:b w:val="false"/>
+          <w:bCs w:val="false"/>
+          <w:sz w:val="18"/>
+          <w:szCs w:val="18"/>
+        </w:rPr>
+        <w:t>apply</w:t>
+      </w:r>
+      <w:r>
+        <w:rPr>
+          <w:rFonts w:ascii="Georgia" w:hAnsi="Georgia"/>
+          <w:b w:val="false"/>
+          <w:bCs w:val="false"/>
+          <w:i/>
+          <w:iCs/>
+          <w:sz w:val="18"/>
+          <w:szCs w:val="18"/>
+        </w:rPr>
+        <w:t xml:space="preserve"> fn to ...                     </w:t>
+      </w:r>
+    </w:p>
+    <w:p>
+      <w:pPr>
+        <w:pStyle w:val="Normal"/>
+        <w:rPr>
+          <w:sz w:val="18"/>
+          <w:szCs w:val="18"/>
+        </w:rPr>
+      </w:pPr>
       <w:r>
         <w:rPr>
           <w:rFonts w:ascii="Georgia" w:hAnsi="Georgia"/>
@@ -11512,70 +11705,49 @@
       <w:r>
         <w:rPr>
           <w:rFonts w:ascii="Georgia" w:hAnsi="Georgia"/>
-          <w:b w:val="false"/>
-          <w:bCs w:val="false"/>
-          <w:i/>
-          <w:iCs/>
-          <w:sz w:val="18"/>
-          <w:szCs w:val="18"/>
-        </w:rPr>
-        <w:t>T</w:t>
-      </w:r>
-      <w:r>
-        <w:rPr>
-          <w:rFonts w:ascii="Georgia" w:hAnsi="Georgia"/>
-          <w:b w:val="false"/>
-          <w:bCs w:val="false"/>
-          <w:sz w:val="18"/>
-          <w:szCs w:val="18"/>
-        </w:rPr>
-        <w:t xml:space="preserve"> </w:t>
-      </w:r>
-      <w:r>
-        <w:rPr>
-          <w:rFonts w:ascii="Georgia" w:hAnsi="Georgia"/>
-          <w:b w:val="false"/>
-          <w:bCs w:val="false"/>
-          <w:i/>
-          <w:iCs/>
-          <w:sz w:val="18"/>
-          <w:szCs w:val="18"/>
-        </w:rPr>
-        <w:t>string</w:t>
-      </w:r>
-      <w:r>
-        <w:rPr>
-          <w:rFonts w:ascii="Georgia" w:hAnsi="Georgia"/>
-          <w:b w:val="false"/>
-          <w:bCs w:val="false"/>
-          <w:sz w:val="18"/>
-          <w:szCs w:val="18"/>
-        </w:rPr>
-        <w:t xml:space="preserve"> ... </w:t>
-        <w:tab/>
-      </w:r>
-      <w:r>
-        <w:rPr>
-          <w:rFonts w:ascii="Georgia" w:hAnsi="Georgia"/>
-          <w:b w:val="false"/>
-          <w:bCs w:val="false"/>
-          <w:i/>
-          <w:iCs/>
-          <w:sz w:val="18"/>
-          <w:szCs w:val="18"/>
-        </w:rPr>
-        <w:t>T</w:t>
-      </w:r>
-      <w:r>
-        <w:rPr>
-          <w:rFonts w:ascii="Georgia" w:hAnsi="Georgia"/>
-          <w:b w:val="false"/>
-          <w:bCs w:val="false"/>
-          <w:sz w:val="18"/>
-          <w:szCs w:val="18"/>
-        </w:rPr>
-        <w:tab/>
-        <w:t xml:space="preserve">formatted output              </w:t>
+          <w:b/>
+          <w:bCs/>
+          <w:sz w:val="18"/>
+          <w:szCs w:val="18"/>
+        </w:rPr>
+        <w:t>list</w:t>
+      </w:r>
+      <w:r>
+        <w:rPr>
+          <w:rFonts w:ascii="Georgia" w:hAnsi="Georgia"/>
+          <w:b w:val="false"/>
+          <w:bCs w:val="false"/>
+          <w:sz w:val="18"/>
+          <w:szCs w:val="18"/>
+        </w:rPr>
+        <w:t xml:space="preserve"> …</w:t>
+        <w:tab/>
+        <w:tab/>
+        <w:tab/>
+      </w:r>
+      <w:r>
+        <w:rPr>
+          <w:rFonts w:ascii="Georgia" w:hAnsi="Georgia"/>
+          <w:b w:val="false"/>
+          <w:bCs w:val="false"/>
+          <w:i/>
+          <w:iCs/>
+          <w:sz w:val="18"/>
+          <w:szCs w:val="18"/>
+        </w:rPr>
+        <w:t>list</w:t>
+        <w:tab/>
+        <w:t>list of ...</w:t>
+      </w:r>
+      <w:r>
+        <w:rPr>
+          <w:rFonts w:ascii="Georgia" w:hAnsi="Georgia"/>
+          <w:b w:val="false"/>
+          <w:bCs w:val="false"/>
+          <w:sz w:val="18"/>
+          <w:szCs w:val="18"/>
+        </w:rPr>
+        <w:t xml:space="preserve">                           </w:t>
       </w:r>
     </w:p>
     <w:p>
@@ -11604,17 +11776,81 @@
           <w:sz w:val="18"/>
           <w:szCs w:val="18"/>
         </w:rPr>
-        <w:t>funcall</w:t>
-      </w:r>
-      <w:r>
-        <w:rPr>
-          <w:rFonts w:ascii="Georgia" w:hAnsi="Georgia"/>
-          <w:b w:val="false"/>
-          <w:bCs w:val="false"/>
-          <w:sz w:val="18"/>
-          <w:szCs w:val="18"/>
-        </w:rPr>
-        <w:t xml:space="preserve"> </w:t>
+        <w:t>list*</w:t>
+      </w:r>
+      <w:r>
+        <w:rPr>
+          <w:rFonts w:ascii="Georgia" w:hAnsi="Georgia"/>
+          <w:b w:val="false"/>
+          <w:bCs w:val="false"/>
+          <w:sz w:val="18"/>
+          <w:szCs w:val="18"/>
+        </w:rPr>
+        <w:t xml:space="preserve"> ...                   </w:t>
+        <w:tab/>
+      </w:r>
+      <w:r>
+        <w:rPr>
+          <w:rFonts w:ascii="Georgia" w:hAnsi="Georgia"/>
+          <w:b w:val="false"/>
+          <w:bCs w:val="false"/>
+          <w:i/>
+          <w:iCs/>
+          <w:sz w:val="18"/>
+          <w:szCs w:val="18"/>
+        </w:rPr>
+        <w:t>list</w:t>
+        <w:tab/>
+        <w:t xml:space="preserve">list dot </w:t>
+      </w:r>
+      <w:r>
+        <w:rPr>
+          <w:rFonts w:ascii="Georgia" w:hAnsi="Georgia"/>
+          <w:b w:val="false"/>
+          <w:bCs w:val="false"/>
+          <w:sz w:val="18"/>
+          <w:szCs w:val="18"/>
+        </w:rPr>
+        <w:t>...</w:t>
+      </w:r>
+    </w:p>
+    <w:p>
+      <w:pPr>
+        <w:pStyle w:val="Normal"/>
+        <w:rPr>
+          <w:sz w:val="18"/>
+          <w:szCs w:val="18"/>
+        </w:rPr>
+      </w:pPr>
+      <w:r>
+        <w:rPr>
+          <w:rFonts w:ascii="Georgia" w:hAnsi="Georgia"/>
+          <w:b w:val="false"/>
+          <w:bCs w:val="false"/>
+          <w:sz w:val="18"/>
+          <w:szCs w:val="18"/>
+        </w:rPr>
+        <w:t xml:space="preserve">  </w:t>
+      </w:r>
+      <w:r>
+        <w:rPr>
+          <w:rFonts w:ascii="Georgia" w:hAnsi="Georgia"/>
+          <w:b/>
+          <w:bCs/>
+          <w:sz w:val="18"/>
+          <w:szCs w:val="18"/>
+        </w:rPr>
+        <w:t>mapc</w:t>
+      </w:r>
+      <w:r>
+        <w:rPr>
+          <w:rFonts w:ascii="Georgia" w:hAnsi="Georgia"/>
+          <w:b w:val="false"/>
+          <w:bCs w:val="false"/>
+          <w:sz w:val="18"/>
+          <w:szCs w:val="18"/>
+        </w:rPr>
+        <w:t xml:space="preserve">  </w:t>
       </w:r>
       <w:r>
         <w:rPr>
@@ -11636,59 +11872,73 @@
           <w:sz w:val="18"/>
           <w:szCs w:val="18"/>
         </w:rPr>
-        <w:t xml:space="preserve"> …</w:t>
-        <w:tab/>
-        <w:tab/>
-      </w:r>
-      <w:r>
-        <w:rPr>
-          <w:rFonts w:ascii="Georgia" w:hAnsi="Georgia"/>
-          <w:b w:val="false"/>
-          <w:bCs w:val="false"/>
-          <w:i/>
-          <w:iCs/>
-          <w:sz w:val="18"/>
-          <w:szCs w:val="18"/>
-        </w:rPr>
-        <w:t>T</w:t>
-        <w:tab/>
-      </w:r>
-      <w:r>
-        <w:rPr>
-          <w:rFonts w:ascii="Georgia" w:hAnsi="Georgia"/>
-          <w:b w:val="false"/>
-          <w:bCs w:val="false"/>
-          <w:sz w:val="18"/>
-          <w:szCs w:val="18"/>
-        </w:rPr>
-        <w:t>apply</w:t>
-      </w:r>
-      <w:r>
-        <w:rPr>
-          <w:rFonts w:ascii="Georgia" w:hAnsi="Georgia"/>
-          <w:b w:val="false"/>
-          <w:bCs w:val="false"/>
-          <w:i/>
-          <w:iCs/>
-          <w:sz w:val="18"/>
-          <w:szCs w:val="18"/>
-        </w:rPr>
-        <w:t xml:space="preserve"> fn to ...                     </w:t>
-      </w:r>
-    </w:p>
-    <w:p>
-      <w:pPr>
-        <w:pStyle w:val="Normal"/>
-        <w:rPr>
-          <w:sz w:val="18"/>
-          <w:szCs w:val="18"/>
-        </w:rPr>
-      </w:pPr>
-      <w:r>
-        <w:rPr>
-          <w:rFonts w:ascii="Georgia" w:hAnsi="Georgia"/>
-          <w:b w:val="false"/>
-          <w:bCs w:val="false"/>
+        <w:t xml:space="preserve"> ...</w:t>
+        <w:tab/>
+        <w:tab/>
+      </w:r>
+      <w:r>
+        <w:rPr>
+          <w:rFonts w:ascii="Georgia" w:hAnsi="Georgia"/>
+          <w:b w:val="false"/>
+          <w:bCs w:val="false"/>
+          <w:i/>
+          <w:iCs/>
+          <w:sz w:val="18"/>
+          <w:szCs w:val="18"/>
+        </w:rPr>
+        <w:t>list</w:t>
+        <w:tab/>
+      </w:r>
+      <w:r>
+        <w:rPr>
+          <w:rFonts w:ascii="Georgia" w:hAnsi="Georgia"/>
+          <w:b w:val="false"/>
+          <w:bCs w:val="false"/>
+          <w:i w:val="false"/>
+          <w:iCs w:val="false"/>
+          <w:sz w:val="18"/>
+          <w:szCs w:val="18"/>
+        </w:rPr>
+        <w:t>mapc</w:t>
+      </w:r>
+      <w:r>
+        <w:rPr>
+          <w:rFonts w:ascii="Georgia" w:hAnsi="Georgia"/>
+          <w:b w:val="false"/>
+          <w:bCs w:val="false"/>
+          <w:i/>
+          <w:iCs/>
+          <w:sz w:val="18"/>
+          <w:szCs w:val="18"/>
+        </w:rPr>
+        <w:t xml:space="preserve"> </w:t>
+      </w:r>
+      <w:r>
+        <w:rPr>
+          <w:rFonts w:ascii="Georgia" w:hAnsi="Georgia"/>
+          <w:b w:val="false"/>
+          <w:bCs w:val="false"/>
+          <w:i w:val="false"/>
+          <w:iCs w:val="false"/>
+          <w:sz w:val="18"/>
+          <w:szCs w:val="18"/>
+        </w:rPr>
+        <w:t>of ...</w:t>
+      </w:r>
+    </w:p>
+    <w:p>
+      <w:pPr>
+        <w:pStyle w:val="Normal"/>
+        <w:rPr>
+          <w:sz w:val="18"/>
+          <w:szCs w:val="18"/>
+        </w:rPr>
+      </w:pPr>
+      <w:r>
+        <w:rPr>
+          <w:rFonts w:ascii="Georgia" w:hAnsi="Georgia"/>
+          <w:b/>
+          <w:bCs/>
           <w:sz w:val="18"/>
           <w:szCs w:val="18"/>
         </w:rPr>
@@ -11702,18 +11952,263 @@
           <w:sz w:val="18"/>
           <w:szCs w:val="18"/>
         </w:rPr>
+        <w:t>mapcar</w:t>
+      </w:r>
+      <w:r>
+        <w:rPr>
+          <w:rFonts w:ascii="Georgia" w:hAnsi="Georgia"/>
+          <w:b w:val="false"/>
+          <w:bCs w:val="false"/>
+          <w:sz w:val="18"/>
+          <w:szCs w:val="18"/>
+        </w:rPr>
+        <w:t xml:space="preserve">  </w:t>
+      </w:r>
+      <w:r>
+        <w:rPr>
+          <w:rFonts w:ascii="Georgia" w:hAnsi="Georgia"/>
+          <w:b w:val="false"/>
+          <w:bCs w:val="false"/>
+          <w:i/>
+          <w:iCs/>
+          <w:sz w:val="18"/>
+          <w:szCs w:val="18"/>
+        </w:rPr>
+        <w:t>fn</w:t>
+      </w:r>
+      <w:r>
+        <w:rPr>
+          <w:rFonts w:ascii="Georgia" w:hAnsi="Georgia"/>
+          <w:b w:val="false"/>
+          <w:bCs w:val="false"/>
+          <w:sz w:val="18"/>
+          <w:szCs w:val="18"/>
+        </w:rPr>
+        <w:t xml:space="preserve"> ...</w:t>
+        <w:tab/>
+        <w:tab/>
+      </w:r>
+      <w:r>
+        <w:rPr>
+          <w:rFonts w:ascii="Georgia" w:hAnsi="Georgia"/>
+          <w:b w:val="false"/>
+          <w:bCs w:val="false"/>
+          <w:i/>
+          <w:iCs/>
+          <w:sz w:val="18"/>
+          <w:szCs w:val="18"/>
+        </w:rPr>
+        <w:t xml:space="preserve">list </w:t>
+        <w:tab/>
+      </w:r>
+      <w:r>
+        <w:rPr>
+          <w:rFonts w:ascii="Georgia" w:hAnsi="Georgia"/>
+          <w:b w:val="false"/>
+          <w:bCs w:val="false"/>
+          <w:i w:val="false"/>
+          <w:iCs w:val="false"/>
+          <w:sz w:val="18"/>
+          <w:szCs w:val="18"/>
+        </w:rPr>
+        <w:t>mapcar</w:t>
+      </w:r>
+      <w:r>
+        <w:rPr>
+          <w:rFonts w:ascii="Georgia" w:hAnsi="Georgia"/>
+          <w:b w:val="false"/>
+          <w:bCs w:val="false"/>
+          <w:i/>
+          <w:iCs/>
+          <w:sz w:val="18"/>
+          <w:szCs w:val="18"/>
+        </w:rPr>
+        <w:t xml:space="preserve"> </w:t>
+      </w:r>
+      <w:r>
+        <w:rPr>
+          <w:rFonts w:ascii="Georgia" w:hAnsi="Georgia"/>
+          <w:b w:val="false"/>
+          <w:bCs w:val="false"/>
+          <w:i w:val="false"/>
+          <w:iCs w:val="false"/>
+          <w:sz w:val="18"/>
+          <w:szCs w:val="18"/>
+        </w:rPr>
+        <w:t>of …</w:t>
+      </w:r>
+    </w:p>
+    <w:p>
+      <w:pPr>
+        <w:pStyle w:val="Normal"/>
+        <w:rPr>
+          <w:sz w:val="18"/>
+          <w:szCs w:val="18"/>
+        </w:rPr>
+      </w:pPr>
+      <w:r>
+        <w:rPr>
+          <w:rFonts w:ascii="Georgia" w:hAnsi="Georgia"/>
+          <w:b/>
+          <w:bCs/>
+          <w:sz w:val="18"/>
+          <w:szCs w:val="18"/>
+        </w:rPr>
+        <w:t xml:space="preserve">  </w:t>
+      </w:r>
+      <w:r>
+        <w:rPr>
+          <w:rFonts w:ascii="Georgia" w:hAnsi="Georgia"/>
+          <w:b/>
+          <w:bCs/>
+          <w:sz w:val="18"/>
+          <w:szCs w:val="18"/>
+        </w:rPr>
+        <w:t>mapl</w:t>
+      </w:r>
+      <w:r>
+        <w:rPr>
+          <w:rFonts w:ascii="Georgia" w:hAnsi="Georgia"/>
+          <w:b w:val="false"/>
+          <w:bCs w:val="false"/>
+          <w:sz w:val="18"/>
+          <w:szCs w:val="18"/>
+        </w:rPr>
+        <w:t xml:space="preserve">  </w:t>
+      </w:r>
+      <w:r>
+        <w:rPr>
+          <w:rFonts w:ascii="Georgia" w:hAnsi="Georgia"/>
+          <w:b w:val="false"/>
+          <w:bCs w:val="false"/>
+          <w:i/>
+          <w:iCs/>
+          <w:sz w:val="18"/>
+          <w:szCs w:val="18"/>
+        </w:rPr>
+        <w:t>fn</w:t>
+      </w:r>
+      <w:r>
+        <w:rPr>
+          <w:rFonts w:ascii="Georgia" w:hAnsi="Georgia"/>
+          <w:b w:val="false"/>
+          <w:bCs w:val="false"/>
+          <w:sz w:val="18"/>
+          <w:szCs w:val="18"/>
+        </w:rPr>
+        <w:t xml:space="preserve"> ...</w:t>
+        <w:tab/>
+        <w:tab/>
+      </w:r>
+      <w:r>
+        <w:rPr>
+          <w:rFonts w:ascii="Georgia" w:hAnsi="Georgia"/>
+          <w:b w:val="false"/>
+          <w:bCs w:val="false"/>
+          <w:i/>
+          <w:iCs/>
+          <w:sz w:val="18"/>
+          <w:szCs w:val="18"/>
+        </w:rPr>
         <w:t>list</w:t>
-      </w:r>
-      <w:r>
-        <w:rPr>
-          <w:rFonts w:ascii="Georgia" w:hAnsi="Georgia"/>
-          <w:b w:val="false"/>
-          <w:bCs w:val="false"/>
-          <w:sz w:val="18"/>
-          <w:szCs w:val="18"/>
-        </w:rPr>
-        <w:t xml:space="preserve"> …</w:t>
-        <w:tab/>
+        <w:tab/>
+      </w:r>
+      <w:r>
+        <w:rPr>
+          <w:rFonts w:ascii="Georgia" w:hAnsi="Georgia"/>
+          <w:b w:val="false"/>
+          <w:bCs w:val="false"/>
+          <w:i w:val="false"/>
+          <w:iCs w:val="false"/>
+          <w:sz w:val="18"/>
+          <w:szCs w:val="18"/>
+        </w:rPr>
+        <w:t>mapl</w:t>
+      </w:r>
+      <w:r>
+        <w:rPr>
+          <w:rFonts w:ascii="Georgia" w:hAnsi="Georgia"/>
+          <w:b w:val="false"/>
+          <w:bCs w:val="false"/>
+          <w:i/>
+          <w:iCs/>
+          <w:sz w:val="18"/>
+          <w:szCs w:val="18"/>
+        </w:rPr>
+        <w:t xml:space="preserve"> </w:t>
+      </w:r>
+      <w:r>
+        <w:rPr>
+          <w:rFonts w:ascii="Georgia" w:hAnsi="Georgia"/>
+          <w:b w:val="false"/>
+          <w:bCs w:val="false"/>
+          <w:i w:val="false"/>
+          <w:iCs w:val="false"/>
+          <w:sz w:val="18"/>
+          <w:szCs w:val="18"/>
+        </w:rPr>
+        <w:t>of ...</w:t>
+      </w:r>
+    </w:p>
+    <w:p>
+      <w:pPr>
+        <w:pStyle w:val="Normal"/>
+        <w:rPr>
+          <w:sz w:val="18"/>
+          <w:szCs w:val="18"/>
+        </w:rPr>
+      </w:pPr>
+      <w:r>
+        <w:rPr>
+          <w:rFonts w:ascii="Georgia" w:hAnsi="Georgia"/>
+          <w:b/>
+          <w:bCs/>
+          <w:sz w:val="18"/>
+          <w:szCs w:val="18"/>
+        </w:rPr>
+        <w:t xml:space="preserve">  </w:t>
+      </w:r>
+      <w:r>
+        <w:rPr>
+          <w:rFonts w:ascii="Georgia" w:hAnsi="Georgia"/>
+          <w:b/>
+          <w:bCs/>
+          <w:sz w:val="18"/>
+          <w:szCs w:val="18"/>
+        </w:rPr>
+        <w:t>maplist</w:t>
+      </w:r>
+      <w:r>
+        <w:rPr>
+          <w:rFonts w:ascii="Georgia" w:hAnsi="Georgia"/>
+          <w:b w:val="false"/>
+          <w:bCs w:val="false"/>
+          <w:sz w:val="18"/>
+          <w:szCs w:val="18"/>
+        </w:rPr>
+        <w:t xml:space="preserve">  </w:t>
+      </w:r>
+      <w:r>
+        <w:rPr>
+          <w:rFonts w:ascii="Georgia" w:hAnsi="Georgia"/>
+          <w:b w:val="false"/>
+          <w:bCs w:val="false"/>
+          <w:i/>
+          <w:iCs/>
+          <w:sz w:val="18"/>
+          <w:szCs w:val="18"/>
+        </w:rPr>
+        <w:t>fn</w:t>
+      </w:r>
+      <w:r>
+        <w:rPr>
+          <w:rFonts w:ascii="Georgia" w:hAnsi="Georgia"/>
+          <w:b w:val="false"/>
+          <w:bCs w:val="false"/>
+          <w:sz w:val="18"/>
+          <w:szCs w:val="18"/>
+        </w:rPr>
+        <w:t xml:space="preserve"> ...</w:t>
         <w:tab/>
         <w:tab/>
       </w:r>
@@ -11729,34 +12224,62 @@
         </w:rPr>
         <w:t>list</w:t>
         <w:tab/>
-        <w:t>list of ...</w:t>
-      </w:r>
-      <w:r>
-        <w:rPr>
-          <w:rFonts w:ascii="Georgia" w:hAnsi="Georgia"/>
-          <w:b w:val="false"/>
-          <w:bCs w:val="false"/>
-          <w:sz w:val="18"/>
-          <w:szCs w:val="18"/>
-        </w:rPr>
-        <w:t xml:space="preserve">                           </w:t>
-      </w:r>
-    </w:p>
-    <w:p>
-      <w:pPr>
-        <w:pStyle w:val="Normal"/>
-        <w:rPr>
-          <w:sz w:val="18"/>
-          <w:szCs w:val="18"/>
-        </w:rPr>
-      </w:pPr>
-      <w:r>
-        <w:rPr>
-          <w:rFonts w:ascii="Georgia" w:hAnsi="Georgia"/>
-          <w:b w:val="false"/>
-          <w:bCs w:val="false"/>
-          <w:sz w:val="18"/>
-          <w:szCs w:val="18"/>
+      </w:r>
+      <w:r>
+        <w:rPr>
+          <w:rFonts w:ascii="Georgia" w:hAnsi="Georgia"/>
+          <w:b w:val="false"/>
+          <w:bCs w:val="false"/>
+          <w:i w:val="false"/>
+          <w:iCs w:val="false"/>
+          <w:sz w:val="18"/>
+          <w:szCs w:val="18"/>
+        </w:rPr>
+        <w:t>maplist</w:t>
+      </w:r>
+      <w:r>
+        <w:rPr>
+          <w:rFonts w:ascii="Georgia" w:hAnsi="Georgia"/>
+          <w:b w:val="false"/>
+          <w:bCs w:val="false"/>
+          <w:i/>
+          <w:iCs/>
+          <w:sz w:val="18"/>
+          <w:szCs w:val="18"/>
+        </w:rPr>
+        <w:t xml:space="preserve"> </w:t>
+      </w:r>
+      <w:r>
+        <w:rPr>
+          <w:rFonts w:ascii="Georgia" w:hAnsi="Georgia"/>
+          <w:b w:val="false"/>
+          <w:bCs w:val="false"/>
+          <w:i w:val="false"/>
+          <w:iCs w:val="false"/>
+          <w:sz w:val="18"/>
+          <w:szCs w:val="18"/>
+        </w:rPr>
+        <w:t>of …</w:t>
+      </w:r>
+    </w:p>
+    <w:p>
+      <w:pPr>
+        <w:pStyle w:val="Normal"/>
+        <w:rPr>
+          <w:sz w:val="18"/>
+          <w:szCs w:val="18"/>
+        </w:rPr>
+      </w:pPr>
+      <w:r>
+        <w:rPr>
+          <w:rFonts w:ascii="Georgia" w:hAnsi="Georgia"/>
+          <w:b/>
+          <w:bCs/>
+          <w:i w:val="false"/>
+          <w:iCs w:val="false"/>
+          <w:sz w:val="18"/>
+          <w:szCs w:val="18"/>
+          <w:u w:val="none"/>
         </w:rPr>
         <w:t xml:space="preserve">  </w:t>
       </w:r>
@@ -11765,156 +12288,80 @@
           <w:rFonts w:ascii="Georgia" w:hAnsi="Georgia"/>
           <w:b/>
           <w:bCs/>
-          <w:sz w:val="18"/>
-          <w:szCs w:val="18"/>
-        </w:rPr>
-        <w:t>list*</w:t>
-      </w:r>
-      <w:r>
-        <w:rPr>
-          <w:rFonts w:ascii="Georgia" w:hAnsi="Georgia"/>
-          <w:b w:val="false"/>
-          <w:bCs w:val="false"/>
-          <w:sz w:val="18"/>
-          <w:szCs w:val="18"/>
-        </w:rPr>
-        <w:t xml:space="preserve"> ...                   </w:t>
-        <w:tab/>
-      </w:r>
-      <w:r>
-        <w:rPr>
-          <w:rFonts w:ascii="Georgia" w:hAnsi="Georgia"/>
-          <w:b w:val="false"/>
-          <w:bCs w:val="false"/>
-          <w:i/>
-          <w:iCs/>
-          <w:sz w:val="18"/>
-          <w:szCs w:val="18"/>
-        </w:rPr>
-        <w:t>list</w:t>
-        <w:tab/>
-        <w:t xml:space="preserve">list dot </w:t>
-      </w:r>
-      <w:r>
-        <w:rPr>
-          <w:rFonts w:ascii="Georgia" w:hAnsi="Georgia"/>
-          <w:b w:val="false"/>
-          <w:bCs w:val="false"/>
-          <w:sz w:val="18"/>
-          <w:szCs w:val="18"/>
-        </w:rPr>
-        <w:t>...</w:t>
-      </w:r>
-    </w:p>
-    <w:p>
-      <w:pPr>
-        <w:pStyle w:val="Normal"/>
-        <w:rPr>
-          <w:sz w:val="18"/>
-          <w:szCs w:val="18"/>
-        </w:rPr>
-      </w:pPr>
-      <w:r>
-        <w:rPr>
-          <w:rFonts w:ascii="Georgia" w:hAnsi="Georgia"/>
-          <w:b w:val="false"/>
-          <w:bCs w:val="false"/>
-          <w:sz w:val="18"/>
-          <w:szCs w:val="18"/>
-        </w:rPr>
-        <w:t xml:space="preserve">  </w:t>
-      </w:r>
-      <w:r>
-        <w:rPr>
-          <w:rFonts w:ascii="Georgia" w:hAnsi="Georgia"/>
-          <w:b/>
-          <w:bCs/>
-          <w:sz w:val="18"/>
-          <w:szCs w:val="18"/>
-        </w:rPr>
-        <w:t>mapc</w:t>
-      </w:r>
-      <w:r>
-        <w:rPr>
-          <w:rFonts w:ascii="Georgia" w:hAnsi="Georgia"/>
-          <w:b w:val="false"/>
-          <w:bCs w:val="false"/>
-          <w:sz w:val="18"/>
-          <w:szCs w:val="18"/>
-        </w:rPr>
-        <w:t xml:space="preserve">  </w:t>
-      </w:r>
-      <w:r>
-        <w:rPr>
-          <w:rFonts w:ascii="Georgia" w:hAnsi="Georgia"/>
-          <w:b w:val="false"/>
-          <w:bCs w:val="false"/>
-          <w:i/>
-          <w:iCs/>
-          <w:sz w:val="18"/>
-          <w:szCs w:val="18"/>
-        </w:rPr>
-        <w:t>fn</w:t>
-      </w:r>
-      <w:r>
-        <w:rPr>
-          <w:rFonts w:ascii="Georgia" w:hAnsi="Georgia"/>
-          <w:b w:val="false"/>
-          <w:bCs w:val="false"/>
-          <w:sz w:val="18"/>
-          <w:szCs w:val="18"/>
+          <w:i w:val="false"/>
+          <w:iCs w:val="false"/>
+          <w:sz w:val="18"/>
+          <w:szCs w:val="18"/>
+          <w:u w:val="none"/>
+        </w:rPr>
+        <w:t>vector</w:t>
+      </w:r>
+      <w:r>
+        <w:rPr>
+          <w:rFonts w:ascii="Georgia" w:hAnsi="Georgia"/>
+          <w:b w:val="false"/>
+          <w:bCs w:val="false"/>
+          <w:i w:val="false"/>
+          <w:iCs w:val="false"/>
+          <w:sz w:val="18"/>
+          <w:szCs w:val="18"/>
+          <w:u w:val="none"/>
         </w:rPr>
         <w:t xml:space="preserve"> ...</w:t>
-        <w:tab/>
-        <w:tab/>
-      </w:r>
-      <w:r>
-        <w:rPr>
-          <w:rFonts w:ascii="Georgia" w:hAnsi="Georgia"/>
-          <w:b w:val="false"/>
-          <w:bCs w:val="false"/>
-          <w:i/>
-          <w:iCs/>
-          <w:sz w:val="18"/>
-          <w:szCs w:val="18"/>
-        </w:rPr>
-        <w:t>list</w:t>
-        <w:tab/>
-      </w:r>
-      <w:r>
-        <w:rPr>
-          <w:rFonts w:ascii="Georgia" w:hAnsi="Georgia"/>
-          <w:b w:val="false"/>
-          <w:bCs w:val="false"/>
-          <w:i w:val="false"/>
-          <w:iCs w:val="false"/>
-          <w:sz w:val="18"/>
-          <w:szCs w:val="18"/>
-        </w:rPr>
-        <w:t>mapc</w:t>
-      </w:r>
-      <w:r>
-        <w:rPr>
-          <w:rFonts w:ascii="Georgia" w:hAnsi="Georgia"/>
-          <w:b w:val="false"/>
-          <w:bCs w:val="false"/>
-          <w:i/>
-          <w:iCs/>
-          <w:sz w:val="18"/>
-          <w:szCs w:val="18"/>
-        </w:rPr>
-        <w:t xml:space="preserve"> </w:t>
-      </w:r>
-      <w:r>
-        <w:rPr>
-          <w:rFonts w:ascii="Georgia" w:hAnsi="Georgia"/>
-          <w:b w:val="false"/>
-          <w:bCs w:val="false"/>
-          <w:i w:val="false"/>
-          <w:iCs w:val="false"/>
-          <w:sz w:val="18"/>
-          <w:szCs w:val="18"/>
-        </w:rPr>
+      </w:r>
+      <w:r>
+        <w:rPr>
+          <w:rFonts w:ascii="Georgia" w:hAnsi="Georgia"/>
+          <w:b w:val="false"/>
+          <w:bCs w:val="false"/>
+          <w:i/>
+          <w:iCs/>
+          <w:sz w:val="18"/>
+          <w:szCs w:val="18"/>
+          <w:u w:val="none"/>
+        </w:rPr>
+        <w:tab/>
+        <w:tab/>
+        <w:t>vec</w:t>
+        <w:tab/>
+      </w:r>
+      <w:r>
+        <w:rPr>
+          <w:rFonts w:ascii="Georgia" w:hAnsi="Georgia"/>
+          <w:b w:val="false"/>
+          <w:bCs w:val="false"/>
+          <w:i w:val="false"/>
+          <w:iCs w:val="false"/>
+          <w:sz w:val="18"/>
+          <w:szCs w:val="18"/>
+          <w:u w:val="none"/>
+        </w:rPr>
+        <w:t>make general vector</w:t>
+      </w:r>
+    </w:p>
+    <w:p>
+      <w:pPr>
+        <w:pStyle w:val="Normal"/>
+        <w:rPr>
+          <w:sz w:val="18"/>
+          <w:szCs w:val="18"/>
+        </w:rPr>
+      </w:pPr>
+      <w:r>
+        <w:rPr>
+          <w:rFonts w:ascii="Georgia" w:hAnsi="Georgia"/>
+          <w:b w:val="false"/>
+          <w:bCs w:val="false"/>
+          <w:i w:val="false"/>
+          <w:iCs w:val="false"/>
+          <w:sz w:val="18"/>
+          <w:szCs w:val="18"/>
+          <w:u w:val="none"/>
+        </w:rPr>
+        <w:tab/>
+        <w:tab/>
+        <w:tab/>
+        <w:tab/>
         <w:t>of ...</w:t>
       </w:r>
     </w:p>
@@ -11922,708 +12369,492 @@
       <w:pPr>
         <w:pStyle w:val="Normal"/>
         <w:rPr>
-          <w:sz w:val="18"/>
-          <w:szCs w:val="18"/>
-        </w:rPr>
-      </w:pPr>
-      <w:r>
-        <w:rPr>
-          <w:rFonts w:ascii="Georgia" w:hAnsi="Georgia"/>
-          <w:b/>
-          <w:bCs/>
-          <w:sz w:val="18"/>
-          <w:szCs w:val="18"/>
-        </w:rPr>
-        <w:t xml:space="preserve">  </w:t>
-      </w:r>
-      <w:r>
-        <w:rPr>
-          <w:rFonts w:ascii="Georgia" w:hAnsi="Georgia"/>
-          <w:b/>
-          <w:bCs/>
-          <w:sz w:val="18"/>
-          <w:szCs w:val="18"/>
-        </w:rPr>
-        <w:t>mapcar</w:t>
-      </w:r>
-      <w:r>
-        <w:rPr>
-          <w:rFonts w:ascii="Georgia" w:hAnsi="Georgia"/>
-          <w:b w:val="false"/>
-          <w:bCs w:val="false"/>
-          <w:sz w:val="18"/>
-          <w:szCs w:val="18"/>
-        </w:rPr>
-        <w:t xml:space="preserve">  </w:t>
-      </w:r>
-      <w:r>
-        <w:rPr>
-          <w:rFonts w:ascii="Georgia" w:hAnsi="Georgia"/>
-          <w:b w:val="false"/>
-          <w:bCs w:val="false"/>
-          <w:i/>
-          <w:iCs/>
-          <w:sz w:val="18"/>
-          <w:szCs w:val="18"/>
-        </w:rPr>
-        <w:t>fn</w:t>
-      </w:r>
-      <w:r>
-        <w:rPr>
-          <w:rFonts w:ascii="Georgia" w:hAnsi="Georgia"/>
-          <w:b w:val="false"/>
-          <w:bCs w:val="false"/>
-          <w:sz w:val="18"/>
-          <w:szCs w:val="18"/>
-        </w:rPr>
-        <w:t xml:space="preserve"> ...</w:t>
-        <w:tab/>
-        <w:tab/>
-      </w:r>
-      <w:r>
-        <w:rPr>
-          <w:rFonts w:ascii="Georgia" w:hAnsi="Georgia"/>
-          <w:b w:val="false"/>
-          <w:bCs w:val="false"/>
-          <w:i/>
-          <w:iCs/>
-          <w:sz w:val="18"/>
-          <w:szCs w:val="18"/>
-        </w:rPr>
-        <w:t xml:space="preserve">list </w:t>
-        <w:tab/>
-      </w:r>
-      <w:r>
-        <w:rPr>
-          <w:rFonts w:ascii="Georgia" w:hAnsi="Georgia"/>
-          <w:b w:val="false"/>
-          <w:bCs w:val="false"/>
-          <w:i w:val="false"/>
-          <w:iCs w:val="false"/>
-          <w:sz w:val="18"/>
-          <w:szCs w:val="18"/>
-        </w:rPr>
-        <w:t>mapcar</w:t>
-      </w:r>
-      <w:r>
-        <w:rPr>
-          <w:rFonts w:ascii="Georgia" w:hAnsi="Georgia"/>
-          <w:b w:val="false"/>
-          <w:bCs w:val="false"/>
-          <w:i/>
-          <w:iCs/>
-          <w:sz w:val="18"/>
-          <w:szCs w:val="18"/>
-        </w:rPr>
-        <w:t xml:space="preserve"> </w:t>
-      </w:r>
-      <w:r>
-        <w:rPr>
-          <w:rFonts w:ascii="Georgia" w:hAnsi="Georgia"/>
-          <w:b w:val="false"/>
-          <w:bCs w:val="false"/>
-          <w:i w:val="false"/>
-          <w:iCs w:val="false"/>
-          <w:sz w:val="18"/>
-          <w:szCs w:val="18"/>
-        </w:rPr>
-        <w:t>of …</w:t>
-      </w:r>
-    </w:p>
-    <w:p>
-      <w:pPr>
-        <w:pStyle w:val="Normal"/>
-        <w:rPr>
-          <w:sz w:val="18"/>
-          <w:szCs w:val="18"/>
-        </w:rPr>
-      </w:pPr>
-      <w:r>
-        <w:rPr>
-          <w:rFonts w:ascii="Georgia" w:hAnsi="Georgia"/>
-          <w:b/>
-          <w:bCs/>
-          <w:sz w:val="18"/>
-          <w:szCs w:val="18"/>
-        </w:rPr>
-        <w:t xml:space="preserve">  </w:t>
-      </w:r>
-      <w:r>
-        <w:rPr>
-          <w:rFonts w:ascii="Georgia" w:hAnsi="Georgia"/>
-          <w:b/>
-          <w:bCs/>
-          <w:sz w:val="18"/>
-          <w:szCs w:val="18"/>
-        </w:rPr>
-        <w:t>mapl</w:t>
-      </w:r>
-      <w:r>
-        <w:rPr>
-          <w:rFonts w:ascii="Georgia" w:hAnsi="Georgia"/>
-          <w:b w:val="false"/>
-          <w:bCs w:val="false"/>
-          <w:sz w:val="18"/>
-          <w:szCs w:val="18"/>
-        </w:rPr>
-        <w:t xml:space="preserve">  </w:t>
-      </w:r>
-      <w:r>
-        <w:rPr>
-          <w:rFonts w:ascii="Georgia" w:hAnsi="Georgia"/>
-          <w:b w:val="false"/>
-          <w:bCs w:val="false"/>
-          <w:i/>
-          <w:iCs/>
-          <w:sz w:val="18"/>
-          <w:szCs w:val="18"/>
-        </w:rPr>
-        <w:t>fn</w:t>
-      </w:r>
-      <w:r>
-        <w:rPr>
-          <w:rFonts w:ascii="Georgia" w:hAnsi="Georgia"/>
-          <w:b w:val="false"/>
-          <w:bCs w:val="false"/>
-          <w:sz w:val="18"/>
-          <w:szCs w:val="18"/>
-        </w:rPr>
-        <w:t xml:space="preserve"> ...</w:t>
-        <w:tab/>
-        <w:tab/>
-      </w:r>
-      <w:r>
-        <w:rPr>
-          <w:rFonts w:ascii="Georgia" w:hAnsi="Georgia"/>
-          <w:b w:val="false"/>
-          <w:bCs w:val="false"/>
-          <w:i/>
-          <w:iCs/>
-          <w:sz w:val="18"/>
-          <w:szCs w:val="18"/>
-        </w:rPr>
-        <w:t>list</w:t>
-        <w:tab/>
-      </w:r>
-      <w:r>
-        <w:rPr>
-          <w:rFonts w:ascii="Georgia" w:hAnsi="Georgia"/>
-          <w:b w:val="false"/>
-          <w:bCs w:val="false"/>
-          <w:i w:val="false"/>
-          <w:iCs w:val="false"/>
-          <w:sz w:val="18"/>
-          <w:szCs w:val="18"/>
-        </w:rPr>
-        <w:t>mapl</w:t>
-      </w:r>
-      <w:r>
-        <w:rPr>
-          <w:rFonts w:ascii="Georgia" w:hAnsi="Georgia"/>
-          <w:b w:val="false"/>
-          <w:bCs w:val="false"/>
-          <w:i/>
-          <w:iCs/>
-          <w:sz w:val="18"/>
-          <w:szCs w:val="18"/>
-        </w:rPr>
-        <w:t xml:space="preserve"> </w:t>
-      </w:r>
-      <w:r>
-        <w:rPr>
-          <w:rFonts w:ascii="Georgia" w:hAnsi="Georgia"/>
-          <w:b w:val="false"/>
-          <w:bCs w:val="false"/>
-          <w:i w:val="false"/>
-          <w:iCs w:val="false"/>
-          <w:sz w:val="18"/>
-          <w:szCs w:val="18"/>
-        </w:rPr>
-        <w:t>of ...</w:t>
-      </w:r>
-    </w:p>
-    <w:p>
-      <w:pPr>
-        <w:pStyle w:val="Normal"/>
-        <w:rPr>
-          <w:sz w:val="18"/>
-          <w:szCs w:val="18"/>
-        </w:rPr>
-      </w:pPr>
-      <w:r>
-        <w:rPr>
-          <w:rFonts w:ascii="Georgia" w:hAnsi="Georgia"/>
-          <w:b/>
-          <w:bCs/>
-          <w:sz w:val="18"/>
-          <w:szCs w:val="18"/>
-        </w:rPr>
-        <w:t xml:space="preserve">  </w:t>
-      </w:r>
-      <w:r>
-        <w:rPr>
-          <w:rFonts w:ascii="Georgia" w:hAnsi="Georgia"/>
-          <w:b/>
-          <w:bCs/>
-          <w:sz w:val="18"/>
-          <w:szCs w:val="18"/>
-        </w:rPr>
-        <w:t>maplist</w:t>
-      </w:r>
-      <w:r>
-        <w:rPr>
-          <w:rFonts w:ascii="Georgia" w:hAnsi="Georgia"/>
-          <w:b w:val="false"/>
-          <w:bCs w:val="false"/>
-          <w:sz w:val="18"/>
-          <w:szCs w:val="18"/>
-        </w:rPr>
-        <w:t xml:space="preserve">  </w:t>
-      </w:r>
-      <w:r>
-        <w:rPr>
-          <w:rFonts w:ascii="Georgia" w:hAnsi="Georgia"/>
-          <w:b w:val="false"/>
-          <w:bCs w:val="false"/>
-          <w:i/>
-          <w:iCs/>
-          <w:sz w:val="18"/>
-          <w:szCs w:val="18"/>
-        </w:rPr>
-        <w:t>fn</w:t>
-      </w:r>
-      <w:r>
-        <w:rPr>
-          <w:rFonts w:ascii="Georgia" w:hAnsi="Georgia"/>
-          <w:b w:val="false"/>
-          <w:bCs w:val="false"/>
-          <w:sz w:val="18"/>
-          <w:szCs w:val="18"/>
-        </w:rPr>
-        <w:t xml:space="preserve"> ...</w:t>
-        <w:tab/>
-        <w:tab/>
-      </w:r>
-      <w:r>
-        <w:rPr>
-          <w:rFonts w:ascii="Georgia" w:hAnsi="Georgia"/>
-          <w:b w:val="false"/>
-          <w:bCs w:val="false"/>
-          <w:i/>
-          <w:iCs/>
-          <w:sz w:val="18"/>
-          <w:szCs w:val="18"/>
-        </w:rPr>
-        <w:t>list</w:t>
-        <w:tab/>
-      </w:r>
-      <w:r>
-        <w:rPr>
-          <w:rFonts w:ascii="Georgia" w:hAnsi="Georgia"/>
-          <w:b w:val="false"/>
-          <w:bCs w:val="false"/>
-          <w:i w:val="false"/>
-          <w:iCs w:val="false"/>
-          <w:sz w:val="18"/>
-          <w:szCs w:val="18"/>
-        </w:rPr>
-        <w:t>maplist</w:t>
-      </w:r>
-      <w:r>
-        <w:rPr>
-          <w:rFonts w:ascii="Georgia" w:hAnsi="Georgia"/>
-          <w:b w:val="false"/>
-          <w:bCs w:val="false"/>
-          <w:i/>
-          <w:iCs/>
-          <w:sz w:val="18"/>
-          <w:szCs w:val="18"/>
-        </w:rPr>
-        <w:t xml:space="preserve"> </w:t>
-      </w:r>
-      <w:r>
-        <w:rPr>
-          <w:rFonts w:ascii="Georgia" w:hAnsi="Georgia"/>
-          <w:b w:val="false"/>
-          <w:bCs w:val="false"/>
-          <w:i w:val="false"/>
-          <w:iCs w:val="false"/>
-          <w:sz w:val="18"/>
-          <w:szCs w:val="18"/>
-        </w:rPr>
-        <w:t>of …</w:t>
-      </w:r>
-    </w:p>
-    <w:p>
-      <w:pPr>
-        <w:pStyle w:val="Normal"/>
-        <w:rPr>
-          <w:sz w:val="18"/>
-          <w:szCs w:val="18"/>
-        </w:rPr>
-      </w:pPr>
-      <w:r>
-        <w:rPr>
-          <w:rFonts w:ascii="Georgia" w:hAnsi="Georgia"/>
-          <w:b/>
-          <w:bCs/>
-          <w:i w:val="false"/>
-          <w:iCs w:val="false"/>
-          <w:sz w:val="18"/>
-          <w:szCs w:val="18"/>
-          <w:u w:val="none"/>
-        </w:rPr>
-        <w:t xml:space="preserve">  </w:t>
-      </w:r>
-      <w:r>
-        <w:rPr>
-          <w:rFonts w:ascii="Georgia" w:hAnsi="Georgia"/>
-          <w:b/>
-          <w:bCs/>
-          <w:i w:val="false"/>
-          <w:iCs w:val="false"/>
-          <w:sz w:val="18"/>
-          <w:szCs w:val="18"/>
-          <w:u w:val="none"/>
-        </w:rPr>
-        <w:t>vector</w:t>
-      </w:r>
-      <w:r>
-        <w:rPr>
-          <w:rFonts w:ascii="Georgia" w:hAnsi="Georgia"/>
-          <w:b w:val="false"/>
-          <w:bCs w:val="false"/>
-          <w:i w:val="false"/>
-          <w:iCs w:val="false"/>
-          <w:sz w:val="18"/>
-          <w:szCs w:val="18"/>
-          <w:u w:val="none"/>
-        </w:rPr>
-        <w:t xml:space="preserve"> ...</w:t>
-      </w:r>
-      <w:r>
-        <w:rPr>
-          <w:rFonts w:ascii="Georgia" w:hAnsi="Georgia"/>
-          <w:b w:val="false"/>
-          <w:bCs w:val="false"/>
-          <w:i/>
-          <w:iCs/>
-          <w:sz w:val="18"/>
-          <w:szCs w:val="18"/>
-          <w:u w:val="none"/>
-        </w:rPr>
-        <w:tab/>
-        <w:tab/>
-        <w:t>vec</w:t>
-        <w:tab/>
-      </w:r>
-      <w:r>
-        <w:rPr>
-          <w:rFonts w:ascii="Georgia" w:hAnsi="Georgia"/>
-          <w:b w:val="false"/>
-          <w:bCs w:val="false"/>
-          <w:i w:val="false"/>
-          <w:iCs w:val="false"/>
-          <w:sz w:val="18"/>
-          <w:szCs w:val="18"/>
-          <w:u w:val="none"/>
-        </w:rPr>
-        <w:t>make general vector</w:t>
-      </w:r>
-    </w:p>
-    <w:p>
-      <w:pPr>
-        <w:pStyle w:val="Normal"/>
-        <w:rPr>
-          <w:sz w:val="18"/>
-          <w:szCs w:val="18"/>
-        </w:rPr>
-      </w:pPr>
-      <w:r>
-        <w:rPr>
-          <w:rFonts w:ascii="Georgia" w:hAnsi="Georgia"/>
-          <w:b w:val="false"/>
-          <w:bCs w:val="false"/>
-          <w:i w:val="false"/>
-          <w:iCs w:val="false"/>
-          <w:sz w:val="18"/>
-          <w:szCs w:val="18"/>
-          <w:u w:val="none"/>
-        </w:rPr>
-        <w:tab/>
-        <w:tab/>
-        <w:tab/>
-        <w:tab/>
-        <w:t>of ...</w:t>
-      </w:r>
-    </w:p>
-    <w:p>
-      <w:pPr>
-        <w:pStyle w:val="Normal"/>
-        <w:rPr>
-          <w:sz w:val="18"/>
-          <w:szCs w:val="18"/>
-        </w:rPr>
-      </w:pPr>
-      <w:r>
-        <w:rPr>
-          <w:sz w:val="18"/>
-          <w:szCs w:val="18"/>
-        </w:rPr>
-      </w:r>
-    </w:p>
-    <w:p>
-      <w:pPr>
-        <w:pStyle w:val="Normal"/>
-        <w:rPr>
-          <w:sz w:val="18"/>
-          <w:szCs w:val="18"/>
-        </w:rPr>
-      </w:pPr>
-      <w:r>
-        <w:rPr>
-          <w:sz w:val="18"/>
-          <w:szCs w:val="18"/>
-        </w:rPr>
-      </w:r>
-    </w:p>
-    <w:p>
-      <w:pPr>
-        <w:pStyle w:val="Normal"/>
-        <w:rPr>
-          <w:sz w:val="18"/>
-          <w:szCs w:val="18"/>
-        </w:rPr>
-      </w:pPr>
-      <w:r>
-        <w:rPr>
-          <w:sz w:val="18"/>
-          <w:szCs w:val="18"/>
-        </w:rPr>
-      </w:r>
-    </w:p>
-    <w:p>
-      <w:pPr>
-        <w:pStyle w:val="Normal"/>
-        <w:rPr>
-          <w:sz w:val="18"/>
-          <w:szCs w:val="18"/>
-        </w:rPr>
-      </w:pPr>
-      <w:r>
-        <w:rPr>
-          <w:sz w:val="18"/>
-          <w:szCs w:val="18"/>
-        </w:rPr>
-      </w:r>
-    </w:p>
-    <w:p>
-      <w:pPr>
-        <w:pStyle w:val="Normal"/>
-        <w:rPr>
-          <w:sz w:val="18"/>
-          <w:szCs w:val="18"/>
-        </w:rPr>
-      </w:pPr>
-      <w:r>
-        <w:rPr>
-          <w:sz w:val="18"/>
-          <w:szCs w:val="18"/>
-        </w:rPr>
-      </w:r>
-    </w:p>
-    <w:p>
-      <w:pPr>
-        <w:pStyle w:val="Normal"/>
-        <w:rPr>
-          <w:sz w:val="18"/>
-          <w:szCs w:val="18"/>
-        </w:rPr>
-      </w:pPr>
-      <w:r>
-        <w:rPr>
-          <w:sz w:val="18"/>
-          <w:szCs w:val="18"/>
-        </w:rPr>
-      </w:r>
-    </w:p>
-    <w:p>
-      <w:pPr>
-        <w:pStyle w:val="Normal"/>
-        <w:rPr>
-          <w:sz w:val="18"/>
-          <w:szCs w:val="18"/>
-        </w:rPr>
-      </w:pPr>
-      <w:r>
-        <w:rPr>
-          <w:sz w:val="18"/>
-          <w:szCs w:val="18"/>
-        </w:rPr>
-      </w:r>
-    </w:p>
-    <w:p>
-      <w:pPr>
-        <w:pStyle w:val="Normal"/>
-        <w:rPr>
-          <w:sz w:val="18"/>
-          <w:szCs w:val="18"/>
-        </w:rPr>
-      </w:pPr>
-      <w:r>
-        <w:rPr>
-          <w:sz w:val="18"/>
-          <w:szCs w:val="18"/>
-        </w:rPr>
-      </w:r>
-    </w:p>
-    <w:p>
-      <w:pPr>
-        <w:pStyle w:val="Normal"/>
-        <w:rPr>
-          <w:sz w:val="18"/>
-          <w:szCs w:val="18"/>
-        </w:rPr>
-      </w:pPr>
-      <w:r>
-        <w:rPr>
-          <w:sz w:val="18"/>
-          <w:szCs w:val="18"/>
-        </w:rPr>
-      </w:r>
-    </w:p>
-    <w:p>
-      <w:pPr>
-        <w:pStyle w:val="Normal"/>
-        <w:rPr>
-          <w:sz w:val="18"/>
-          <w:szCs w:val="18"/>
-        </w:rPr>
-      </w:pPr>
-      <w:r>
-        <w:rPr>
-          <w:sz w:val="18"/>
-          <w:szCs w:val="18"/>
-        </w:rPr>
-      </w:r>
-    </w:p>
-    <w:p>
-      <w:pPr>
-        <w:pStyle w:val="Normal"/>
-        <w:rPr>
-          <w:sz w:val="18"/>
-          <w:szCs w:val="18"/>
-        </w:rPr>
-      </w:pPr>
-      <w:r>
-        <w:rPr>
-          <w:sz w:val="18"/>
-          <w:szCs w:val="18"/>
-        </w:rPr>
-      </w:r>
-    </w:p>
-    <w:p>
-      <w:pPr>
-        <w:pStyle w:val="Normal"/>
-        <w:rPr>
-          <w:sz w:val="18"/>
-          <w:szCs w:val="18"/>
-        </w:rPr>
-      </w:pPr>
-      <w:r>
-        <w:rPr>
-          <w:sz w:val="18"/>
-          <w:szCs w:val="18"/>
-        </w:rPr>
-      </w:r>
-    </w:p>
-    <w:p>
-      <w:pPr>
-        <w:pStyle w:val="Normal"/>
-        <w:rPr>
-          <w:sz w:val="18"/>
-          <w:szCs w:val="18"/>
-        </w:rPr>
-      </w:pPr>
-      <w:r>
-        <w:rPr>
-          <w:sz w:val="18"/>
-          <w:szCs w:val="18"/>
-        </w:rPr>
-      </w:r>
-    </w:p>
-    <w:p>
-      <w:pPr>
-        <w:pStyle w:val="Normal"/>
-        <w:rPr>
-          <w:sz w:val="18"/>
-          <w:szCs w:val="18"/>
-        </w:rPr>
-      </w:pPr>
-      <w:r>
-        <w:rPr>
-          <w:sz w:val="18"/>
-          <w:szCs w:val="18"/>
-        </w:rPr>
-      </w:r>
-    </w:p>
-    <w:p>
-      <w:pPr>
-        <w:pStyle w:val="Normal"/>
-        <w:rPr>
-          <w:sz w:val="18"/>
-          <w:szCs w:val="18"/>
-        </w:rPr>
-      </w:pPr>
-      <w:r>
-        <w:rPr>
-          <w:sz w:val="18"/>
-          <w:szCs w:val="18"/>
-        </w:rPr>
-      </w:r>
-    </w:p>
-    <w:p>
-      <w:pPr>
-        <w:pStyle w:val="Normal"/>
-        <w:rPr>
-          <w:sz w:val="18"/>
-          <w:szCs w:val="18"/>
-        </w:rPr>
-      </w:pPr>
-      <w:r>
-        <w:rPr>
-          <w:sz w:val="18"/>
-          <w:szCs w:val="18"/>
-        </w:rPr>
-      </w:r>
-    </w:p>
-    <w:p>
-      <w:pPr>
-        <w:pStyle w:val="Normal"/>
-        <w:rPr>
-          <w:sz w:val="18"/>
-          <w:szCs w:val="18"/>
-        </w:rPr>
-      </w:pPr>
-      <w:r>
-        <w:rPr>
-          <w:sz w:val="18"/>
-          <w:szCs w:val="18"/>
-        </w:rPr>
-      </w:r>
-    </w:p>
-    <w:p>
-      <w:pPr>
-        <w:pStyle w:val="Normal"/>
-        <w:rPr>
-          <w:sz w:val="18"/>
-          <w:szCs w:val="18"/>
-        </w:rPr>
-      </w:pPr>
-      <w:r>
-        <w:rPr>
-          <w:sz w:val="18"/>
-          <w:szCs w:val="18"/>
+          <w:rFonts w:ascii="Georgia" w:hAnsi="Georgia"/>
+          <w:sz w:val="12"/>
+          <w:szCs w:val="12"/>
+        </w:rPr>
+      </w:pPr>
+      <w:r>
+        <w:rPr>
+          <w:rFonts w:ascii="Georgia" w:hAnsi="Georgia"/>
+          <w:sz w:val="12"/>
+          <w:szCs w:val="12"/>
+        </w:rPr>
+      </w:r>
+    </w:p>
+    <w:p>
+      <w:pPr>
+        <w:pStyle w:val="Normal"/>
+        <w:rPr>
+          <w:rFonts w:ascii="Georgia" w:hAnsi="Georgia"/>
+          <w:sz w:val="12"/>
+          <w:szCs w:val="12"/>
+        </w:rPr>
+      </w:pPr>
+      <w:r>
+        <w:rPr>
+          <w:rFonts w:ascii="Georgia" w:hAnsi="Georgia"/>
+          <w:sz w:val="12"/>
+          <w:szCs w:val="12"/>
+        </w:rPr>
+      </w:r>
+    </w:p>
+    <w:p>
+      <w:pPr>
+        <w:pStyle w:val="Normal"/>
+        <w:rPr>
+          <w:rFonts w:ascii="Georgia" w:hAnsi="Georgia"/>
+          <w:sz w:val="12"/>
+          <w:szCs w:val="12"/>
+        </w:rPr>
+      </w:pPr>
+      <w:r>
+        <w:rPr>
+          <w:rFonts w:ascii="Georgia" w:hAnsi="Georgia"/>
+          <w:sz w:val="12"/>
+          <w:szCs w:val="12"/>
+        </w:rPr>
+      </w:r>
+    </w:p>
+    <w:p>
+      <w:pPr>
+        <w:pStyle w:val="Normal"/>
+        <w:rPr>
+          <w:rFonts w:ascii="Georgia" w:hAnsi="Georgia"/>
+          <w:sz w:val="12"/>
+          <w:szCs w:val="12"/>
+        </w:rPr>
+      </w:pPr>
+      <w:r>
+        <w:rPr>
+          <w:rFonts w:ascii="Georgia" w:hAnsi="Georgia"/>
+          <w:sz w:val="12"/>
+          <w:szCs w:val="12"/>
+        </w:rPr>
+      </w:r>
+    </w:p>
+    <w:p>
+      <w:pPr>
+        <w:pStyle w:val="Normal"/>
+        <w:rPr>
+          <w:rFonts w:ascii="Georgia" w:hAnsi="Georgia"/>
+          <w:sz w:val="12"/>
+          <w:szCs w:val="12"/>
+        </w:rPr>
+      </w:pPr>
+      <w:r>
+        <w:rPr>
+          <w:rFonts w:ascii="Georgia" w:hAnsi="Georgia"/>
+          <w:sz w:val="12"/>
+          <w:szCs w:val="12"/>
+        </w:rPr>
+      </w:r>
+    </w:p>
+    <w:p>
+      <w:pPr>
+        <w:pStyle w:val="Normal"/>
+        <w:rPr>
+          <w:rFonts w:ascii="Georgia" w:hAnsi="Georgia"/>
+          <w:sz w:val="12"/>
+          <w:szCs w:val="12"/>
+        </w:rPr>
+      </w:pPr>
+      <w:r>
+        <w:rPr>
+          <w:rFonts w:ascii="Georgia" w:hAnsi="Georgia"/>
+          <w:sz w:val="12"/>
+          <w:szCs w:val="12"/>
+        </w:rPr>
+      </w:r>
+    </w:p>
+    <w:p>
+      <w:pPr>
+        <w:pStyle w:val="Normal"/>
+        <w:rPr>
+          <w:rFonts w:ascii="Georgia" w:hAnsi="Georgia"/>
+          <w:sz w:val="12"/>
+          <w:szCs w:val="12"/>
+        </w:rPr>
+      </w:pPr>
+      <w:r>
+        <w:rPr>
+          <w:rFonts w:ascii="Georgia" w:hAnsi="Georgia"/>
+          <w:sz w:val="12"/>
+          <w:szCs w:val="12"/>
+        </w:rPr>
+      </w:r>
+    </w:p>
+    <w:p>
+      <w:pPr>
+        <w:pStyle w:val="Normal"/>
+        <w:rPr>
+          <w:rFonts w:ascii="Georgia" w:hAnsi="Georgia"/>
+          <w:sz w:val="12"/>
+          <w:szCs w:val="12"/>
+        </w:rPr>
+      </w:pPr>
+      <w:r>
+        <w:rPr>
+          <w:rFonts w:ascii="Georgia" w:hAnsi="Georgia"/>
+          <w:sz w:val="12"/>
+          <w:szCs w:val="12"/>
+        </w:rPr>
+      </w:r>
+    </w:p>
+    <w:p>
+      <w:pPr>
+        <w:pStyle w:val="Normal"/>
+        <w:rPr>
+          <w:rFonts w:ascii="Georgia" w:hAnsi="Georgia"/>
+          <w:sz w:val="12"/>
+          <w:szCs w:val="12"/>
+        </w:rPr>
+      </w:pPr>
+      <w:r>
+        <w:rPr>
+          <w:rFonts w:ascii="Georgia" w:hAnsi="Georgia"/>
+          <w:sz w:val="12"/>
+          <w:szCs w:val="12"/>
+        </w:rPr>
+      </w:r>
+    </w:p>
+    <w:p>
+      <w:pPr>
+        <w:pStyle w:val="Normal"/>
+        <w:rPr>
+          <w:rFonts w:ascii="Georgia" w:hAnsi="Georgia"/>
+          <w:sz w:val="12"/>
+          <w:szCs w:val="12"/>
+        </w:rPr>
+      </w:pPr>
+      <w:r>
+        <w:rPr>
+          <w:rFonts w:ascii="Georgia" w:hAnsi="Georgia"/>
+          <w:sz w:val="12"/>
+          <w:szCs w:val="12"/>
+        </w:rPr>
+      </w:r>
+    </w:p>
+    <w:p>
+      <w:pPr>
+        <w:pStyle w:val="Normal"/>
+        <w:rPr>
+          <w:rFonts w:ascii="Georgia" w:hAnsi="Georgia"/>
+          <w:sz w:val="12"/>
+          <w:szCs w:val="12"/>
+        </w:rPr>
+      </w:pPr>
+      <w:r>
+        <w:rPr>
+          <w:rFonts w:ascii="Georgia" w:hAnsi="Georgia"/>
+          <w:sz w:val="12"/>
+          <w:szCs w:val="12"/>
+        </w:rPr>
+      </w:r>
+    </w:p>
+    <w:p>
+      <w:pPr>
+        <w:pStyle w:val="Normal"/>
+        <w:rPr>
+          <w:rFonts w:ascii="Georgia" w:hAnsi="Georgia"/>
+          <w:sz w:val="12"/>
+          <w:szCs w:val="12"/>
+        </w:rPr>
+      </w:pPr>
+      <w:r>
+        <w:rPr>
+          <w:rFonts w:ascii="Georgia" w:hAnsi="Georgia"/>
+          <w:sz w:val="12"/>
+          <w:szCs w:val="12"/>
+        </w:rPr>
+      </w:r>
+    </w:p>
+    <w:p>
+      <w:pPr>
+        <w:pStyle w:val="Normal"/>
+        <w:rPr>
+          <w:rFonts w:ascii="Georgia" w:hAnsi="Georgia"/>
+          <w:sz w:val="12"/>
+          <w:szCs w:val="12"/>
+        </w:rPr>
+      </w:pPr>
+      <w:r>
+        <w:rPr>
+          <w:rFonts w:ascii="Georgia" w:hAnsi="Georgia"/>
+          <w:sz w:val="12"/>
+          <w:szCs w:val="12"/>
+        </w:rPr>
+      </w:r>
+    </w:p>
+    <w:p>
+      <w:pPr>
+        <w:pStyle w:val="Normal"/>
+        <w:rPr>
+          <w:rFonts w:ascii="Georgia" w:hAnsi="Georgia"/>
+          <w:sz w:val="12"/>
+          <w:szCs w:val="12"/>
+        </w:rPr>
+      </w:pPr>
+      <w:r>
+        <w:rPr>
+          <w:rFonts w:ascii="Georgia" w:hAnsi="Georgia"/>
+          <w:sz w:val="12"/>
+          <w:szCs w:val="12"/>
+        </w:rPr>
+      </w:r>
+    </w:p>
+    <w:p>
+      <w:pPr>
+        <w:pStyle w:val="Normal"/>
+        <w:rPr>
+          <w:rFonts w:ascii="Georgia" w:hAnsi="Georgia"/>
+          <w:sz w:val="12"/>
+          <w:szCs w:val="12"/>
+        </w:rPr>
+      </w:pPr>
+      <w:r>
+        <w:rPr>
+          <w:rFonts w:ascii="Georgia" w:hAnsi="Georgia"/>
+          <w:sz w:val="12"/>
+          <w:szCs w:val="12"/>
+        </w:rPr>
+      </w:r>
+    </w:p>
+    <w:p>
+      <w:pPr>
+        <w:pStyle w:val="Normal"/>
+        <w:rPr>
+          <w:rFonts w:ascii="Georgia" w:hAnsi="Georgia"/>
+          <w:sz w:val="12"/>
+          <w:szCs w:val="12"/>
+        </w:rPr>
+      </w:pPr>
+      <w:r>
+        <w:rPr>
+          <w:rFonts w:ascii="Georgia" w:hAnsi="Georgia"/>
+          <w:sz w:val="12"/>
+          <w:szCs w:val="12"/>
+        </w:rPr>
+      </w:r>
+    </w:p>
+    <w:p>
+      <w:pPr>
+        <w:pStyle w:val="Normal"/>
+        <w:rPr>
+          <w:rFonts w:ascii="Georgia" w:hAnsi="Georgia"/>
+          <w:sz w:val="12"/>
+          <w:szCs w:val="12"/>
+        </w:rPr>
+      </w:pPr>
+      <w:r>
+        <w:rPr>
+          <w:rFonts w:ascii="Georgia" w:hAnsi="Georgia"/>
+          <w:sz w:val="12"/>
+          <w:szCs w:val="12"/>
+        </w:rPr>
+      </w:r>
+    </w:p>
+    <w:p>
+      <w:pPr>
+        <w:pStyle w:val="Normal"/>
+        <w:rPr>
+          <w:rFonts w:ascii="Georgia" w:hAnsi="Georgia"/>
+          <w:sz w:val="12"/>
+          <w:szCs w:val="12"/>
+        </w:rPr>
+      </w:pPr>
+      <w:r>
+        <w:rPr>
+          <w:rFonts w:ascii="Georgia" w:hAnsi="Georgia"/>
+          <w:sz w:val="12"/>
+          <w:szCs w:val="12"/>
+        </w:rPr>
+      </w:r>
+    </w:p>
+    <w:p>
+      <w:pPr>
+        <w:pStyle w:val="Normal"/>
+        <w:rPr>
+          <w:rFonts w:ascii="Georgia" w:hAnsi="Georgia"/>
+          <w:sz w:val="12"/>
+          <w:szCs w:val="12"/>
+        </w:rPr>
+      </w:pPr>
+      <w:r>
+        <w:rPr>
+          <w:rFonts w:ascii="Georgia" w:hAnsi="Georgia"/>
+          <w:sz w:val="12"/>
+          <w:szCs w:val="12"/>
+        </w:rPr>
+      </w:r>
+    </w:p>
+    <w:p>
+      <w:pPr>
+        <w:pStyle w:val="Normal"/>
+        <w:rPr>
+          <w:rFonts w:ascii="Georgia" w:hAnsi="Georgia"/>
+          <w:sz w:val="12"/>
+          <w:szCs w:val="12"/>
+        </w:rPr>
+      </w:pPr>
+      <w:r>
+        <w:rPr>
+          <w:rFonts w:ascii="Georgia" w:hAnsi="Georgia"/>
+          <w:sz w:val="12"/>
+          <w:szCs w:val="12"/>
+        </w:rPr>
+      </w:r>
+    </w:p>
+    <w:p>
+      <w:pPr>
+        <w:pStyle w:val="Normal"/>
+        <w:rPr>
+          <w:rFonts w:ascii="Georgia" w:hAnsi="Georgia"/>
+          <w:sz w:val="12"/>
+          <w:szCs w:val="12"/>
+        </w:rPr>
+      </w:pPr>
+      <w:r>
+        <w:rPr>
+          <w:rFonts w:ascii="Georgia" w:hAnsi="Georgia"/>
+          <w:sz w:val="12"/>
+          <w:szCs w:val="12"/>
+        </w:rPr>
+      </w:r>
+    </w:p>
+    <w:p>
+      <w:pPr>
+        <w:pStyle w:val="Normal"/>
+        <w:rPr>
+          <w:rFonts w:ascii="Georgia" w:hAnsi="Georgia"/>
+          <w:sz w:val="12"/>
+          <w:szCs w:val="12"/>
+        </w:rPr>
+      </w:pPr>
+      <w:r>
+        <w:rPr>
+          <w:rFonts w:ascii="Georgia" w:hAnsi="Georgia"/>
+          <w:sz w:val="12"/>
+          <w:szCs w:val="12"/>
+        </w:rPr>
+      </w:r>
+    </w:p>
+    <w:p>
+      <w:pPr>
+        <w:pStyle w:val="Normal"/>
+        <w:rPr>
+          <w:rFonts w:ascii="Georgia" w:hAnsi="Georgia"/>
+          <w:sz w:val="12"/>
+          <w:szCs w:val="12"/>
+        </w:rPr>
+      </w:pPr>
+      <w:r>
+        <w:rPr>
+          <w:rFonts w:ascii="Georgia" w:hAnsi="Georgia"/>
+          <w:sz w:val="12"/>
+          <w:szCs w:val="12"/>
+        </w:rPr>
+      </w:r>
+    </w:p>
+    <w:p>
+      <w:pPr>
+        <w:pStyle w:val="Normal"/>
+        <w:rPr>
+          <w:rFonts w:ascii="Georgia" w:hAnsi="Georgia"/>
+          <w:sz w:val="12"/>
+          <w:szCs w:val="12"/>
+        </w:rPr>
+      </w:pPr>
+      <w:r>
+        <w:rPr>
+          <w:rFonts w:ascii="Georgia" w:hAnsi="Georgia"/>
+          <w:sz w:val="12"/>
+          <w:szCs w:val="12"/>
+        </w:rPr>
+      </w:r>
+    </w:p>
+    <w:p>
+      <w:pPr>
+        <w:pStyle w:val="Normal"/>
+        <w:rPr>
+          <w:rFonts w:ascii="Georgia" w:hAnsi="Georgia"/>
+          <w:sz w:val="12"/>
+          <w:szCs w:val="12"/>
+        </w:rPr>
+      </w:pPr>
+      <w:r>
+        <w:rPr>
+          <w:rFonts w:ascii="Georgia" w:hAnsi="Georgia"/>
+          <w:sz w:val="12"/>
+          <w:szCs w:val="12"/>
+        </w:rPr>
+      </w:r>
+    </w:p>
+    <w:p>
+      <w:pPr>
+        <w:pStyle w:val="Normal"/>
+        <w:rPr>
+          <w:rFonts w:ascii="Georgia" w:hAnsi="Georgia"/>
+          <w:sz w:val="12"/>
+          <w:szCs w:val="12"/>
+        </w:rPr>
+      </w:pPr>
+      <w:r>
+        <w:rPr>
+          <w:rFonts w:ascii="Georgia" w:hAnsi="Georgia"/>
+          <w:sz w:val="12"/>
+          <w:szCs w:val="12"/>
+        </w:rPr>
+      </w:r>
+    </w:p>
+    <w:p>
+      <w:pPr>
+        <w:pStyle w:val="Normal"/>
+        <w:rPr>
+          <w:rFonts w:ascii="Georgia" w:hAnsi="Georgia"/>
+          <w:sz w:val="12"/>
+          <w:szCs w:val="12"/>
+        </w:rPr>
+      </w:pPr>
+      <w:r>
+        <w:rPr>
+          <w:rFonts w:ascii="Georgia" w:hAnsi="Georgia"/>
+          <w:sz w:val="12"/>
+          <w:szCs w:val="12"/>
+        </w:rPr>
+      </w:r>
+    </w:p>
+    <w:p>
+      <w:pPr>
+        <w:pStyle w:val="Normal"/>
+        <w:rPr>
+          <w:rFonts w:ascii="Georgia" w:hAnsi="Georgia"/>
+          <w:sz w:val="12"/>
+          <w:szCs w:val="12"/>
+        </w:rPr>
+      </w:pPr>
+      <w:r>
+        <w:rPr>
+          <w:rFonts w:ascii="Georgia" w:hAnsi="Georgia"/>
+          <w:sz w:val="12"/>
+          <w:szCs w:val="12"/>
+        </w:rPr>
+      </w:r>
+    </w:p>
+    <w:p>
+      <w:pPr>
+        <w:pStyle w:val="Normal"/>
+        <w:rPr>
+          <w:rFonts w:ascii="Georgia" w:hAnsi="Georgia"/>
+          <w:sz w:val="12"/>
+          <w:szCs w:val="12"/>
+        </w:rPr>
+      </w:pPr>
+      <w:r>
+        <w:rPr>
+          <w:rFonts w:ascii="Georgia" w:hAnsi="Georgia"/>
+          <w:sz w:val="12"/>
+          <w:szCs w:val="12"/>
         </w:rPr>
       </w:r>
     </w:p>
@@ -15265,7 +15496,7 @@
     <w:pPr>
       <w:widowControl/>
       <w:suppressAutoHyphens w:val="true"/>
-      <w:overflowPunct w:val="true"/>
+      <w:overflowPunct w:val="false"/>
       <w:bidi w:val="0"/>
       <w:spacing w:before="0" w:after="0"/>
       <w:jc w:val="start"/>

</xml_diff>

<commit_message>
#1020 - rethink exceptions
</commit_message>
<xml_diff>
--- a/doc/refcards/core-ref.docx
+++ b/doc/refcards/core-ref.docx
@@ -327,19 +327,7 @@
           <w:sz w:val="16"/>
           <w:szCs w:val="16"/>
         </w:rPr>
-        <w:t>0.0.1</w:t>
-      </w:r>
-      <w:r>
-        <w:rPr>
-          <w:rFonts w:ascii="Georgia" w:hAnsi="Georgia"/>
-          <w:b/>
-          <w:bCs/>
-          <w:i/>
-          <w:iCs/>
-          <w:sz w:val="16"/>
-          <w:szCs w:val="16"/>
-        </w:rPr>
-        <w:t>5</w:t>
+        <w:t>0.0.15</w:t>
       </w:r>
     </w:p>
     <w:p>
@@ -1380,8 +1368,8 @@
           <w:rFonts w:eastAsia="Songti SC" w:cs="Arial Unicode MS" w:ascii="Georgia" w:hAnsi="Georgia"/>
           <w:b/>
           <w:bCs/>
-          <w:i w:val="false"/>
-          <w:iCs w:val="false"/>
+          <w:i/>
+          <w:iCs/>
           <w:color w:val="auto"/>
           <w:kern w:val="2"/>
           <w:sz w:val="18"/>
@@ -1518,8 +1506,8 @@
           <w:rFonts w:eastAsia="Songti SC" w:cs="Arial Unicode MS" w:ascii="Georgia" w:hAnsi="Georgia"/>
           <w:b/>
           <w:bCs/>
-          <w:i w:val="false"/>
-          <w:iCs w:val="false"/>
+          <w:i/>
+          <w:iCs/>
           <w:color w:val="auto"/>
           <w:kern w:val="2"/>
           <w:sz w:val="18"/>
@@ -1657,8 +1645,8 @@
           <w:rFonts w:eastAsia="Songti SC" w:cs="Arial Unicode MS" w:ascii="Georgia" w:hAnsi="Georgia"/>
           <w:b/>
           <w:bCs/>
-          <w:i w:val="false"/>
-          <w:iCs w:val="false"/>
+          <w:i/>
+          <w:iCs/>
           <w:color w:val="auto"/>
           <w:kern w:val="2"/>
           <w:sz w:val="18"/>
@@ -1891,8 +1879,8 @@
           <w:rFonts w:eastAsia="Songti SC" w:cs="Arial Unicode MS" w:ascii="Georgia" w:hAnsi="Georgia"/>
           <w:b/>
           <w:bCs/>
-          <w:i w:val="false"/>
-          <w:iCs w:val="false"/>
+          <w:i/>
+          <w:iCs/>
           <w:color w:val="auto"/>
           <w:kern w:val="2"/>
           <w:sz w:val="18"/>
@@ -2059,8 +2047,8 @@
           <w:rFonts w:eastAsia="Songti SC" w:cs="Arial Unicode MS" w:ascii="Georgia" w:hAnsi="Georgia"/>
           <w:b/>
           <w:bCs/>
-          <w:i w:val="false"/>
-          <w:iCs w:val="false"/>
+          <w:i/>
+          <w:iCs/>
           <w:color w:val="auto"/>
           <w:kern w:val="2"/>
           <w:sz w:val="18"/>
@@ -2259,8 +2247,8 @@
           <w:rFonts w:eastAsia="Songti SC" w:cs="Arial Unicode MS" w:ascii="Georgia" w:hAnsi="Georgia"/>
           <w:b w:val="false"/>
           <w:bCs w:val="false"/>
-          <w:i w:val="false"/>
-          <w:iCs w:val="false"/>
+          <w:i/>
+          <w:iCs/>
           <w:color w:val="auto"/>
           <w:kern w:val="2"/>
           <w:sz w:val="18"/>
@@ -2275,8 +2263,8 @@
           <w:rFonts w:eastAsia="Songti SC" w:cs="Arial Unicode MS" w:ascii="Georgia" w:hAnsi="Georgia"/>
           <w:b/>
           <w:bCs/>
-          <w:i w:val="false"/>
-          <w:iCs w:val="false"/>
+          <w:i/>
+          <w:iCs/>
           <w:color w:val="auto"/>
           <w:kern w:val="2"/>
           <w:sz w:val="18"/>
@@ -3013,8 +3001,8 @@
           <w:rFonts w:ascii="Georgia" w:hAnsi="Georgia"/>
           <w:b/>
           <w:bCs/>
-          <w:i w:val="false"/>
-          <w:iCs w:val="false"/>
+          <w:i/>
+          <w:iCs/>
           <w:sz w:val="18"/>
           <w:szCs w:val="18"/>
           <w:u w:val="none"/>
@@ -3131,8 +3119,8 @@
           <w:rFonts w:ascii="Georgia" w:hAnsi="Georgia"/>
           <w:b/>
           <w:bCs/>
-          <w:i w:val="false"/>
-          <w:iCs w:val="false"/>
+          <w:i/>
+          <w:iCs/>
           <w:sz w:val="18"/>
           <w:szCs w:val="18"/>
           <w:u w:val="none"/>
@@ -3225,40 +3213,40 @@
         <w:rPr>
           <w:rFonts w:ascii="Georgia" w:hAnsi="Georgia"/>
           <w:b w:val="false"/>
-          <w:i w:val="false"/>
-          <w:i w:val="false"/>
-          <w:iCs w:val="false"/>
-          <w:sz w:val="12"/>
-          <w:szCs w:val="12"/>
-          <w:u w:val="none"/>
-        </w:rPr>
-      </w:pPr>
-      <w:r>
-        <w:rPr>
-          <w:rFonts w:ascii="Georgia" w:hAnsi="Georgia"/>
-          <w:b w:val="false"/>
-          <w:i w:val="false"/>
-          <w:iCs w:val="false"/>
-          <w:sz w:val="12"/>
-          <w:szCs w:val="12"/>
-          <w:u w:val="none"/>
-        </w:rPr>
-      </w:r>
-    </w:p>
-    <w:p>
-      <w:pPr>
-        <w:pStyle w:val="Normal"/>
-        <w:rPr>
-          <w:sz w:val="18"/>
-          <w:szCs w:val="18"/>
-        </w:rPr>
-      </w:pPr>
-      <w:r>
-        <w:rPr>
-          <w:rFonts w:ascii="Georgia" w:hAnsi="Georgia"/>
-          <w:b w:val="false"/>
-          <w:i w:val="false"/>
-          <w:iCs w:val="false"/>
+          <w:i/>
+          <w:i/>
+          <w:iCs/>
+          <w:sz w:val="12"/>
+          <w:szCs w:val="12"/>
+          <w:u w:val="none"/>
+        </w:rPr>
+      </w:pPr>
+      <w:r>
+        <w:rPr>
+          <w:rFonts w:ascii="Georgia" w:hAnsi="Georgia"/>
+          <w:b w:val="false"/>
+          <w:i/>
+          <w:iCs/>
+          <w:sz w:val="12"/>
+          <w:szCs w:val="12"/>
+          <w:u w:val="none"/>
+        </w:rPr>
+      </w:r>
+    </w:p>
+    <w:p>
+      <w:pPr>
+        <w:pStyle w:val="Normal"/>
+        <w:rPr>
+          <w:sz w:val="18"/>
+          <w:szCs w:val="18"/>
+        </w:rPr>
+      </w:pPr>
+      <w:r>
+        <w:rPr>
+          <w:rFonts w:ascii="Georgia" w:hAnsi="Georgia"/>
+          <w:b w:val="false"/>
+          <w:i/>
+          <w:iCs/>
           <w:sz w:val="18"/>
           <w:szCs w:val="18"/>
           <w:u w:val="none"/>
@@ -3270,13 +3258,26 @@
           <w:rFonts w:ascii="Georgia" w:hAnsi="Georgia"/>
           <w:b/>
           <w:bCs/>
-          <w:i w:val="false"/>
-          <w:iCs w:val="false"/>
-          <w:sz w:val="18"/>
-          <w:szCs w:val="18"/>
-          <w:u w:val="none"/>
-        </w:rPr>
-        <w:t xml:space="preserve">find-if </w:t>
+          <w:i/>
+          <w:iCs/>
+          <w:sz w:val="18"/>
+          <w:szCs w:val="18"/>
+          <w:u w:val="none"/>
+        </w:rPr>
+        <w:t>find-if</w:t>
+      </w:r>
+      <w:r>
+        <w:rPr>
+          <w:rFonts w:ascii="Georgia" w:hAnsi="Georgia"/>
+          <w:b/>
+          <w:bCs/>
+          <w:i w:val="false"/>
+          <w:iCs w:val="false"/>
+          <w:sz w:val="18"/>
+          <w:szCs w:val="18"/>
+          <w:u w:val="none"/>
+        </w:rPr>
+        <w:t xml:space="preserve"> </w:t>
       </w:r>
       <w:r>
         <w:rPr>
@@ -3489,13 +3490,26 @@
           <w:rFonts w:ascii="Georgia" w:hAnsi="Georgia"/>
           <w:b/>
           <w:bCs/>
-          <w:i w:val="false"/>
-          <w:iCs w:val="false"/>
-          <w:sz w:val="18"/>
-          <w:szCs w:val="18"/>
-          <w:u w:val="none"/>
-        </w:rPr>
-        <w:t xml:space="preserve">position-if </w:t>
+          <w:i/>
+          <w:iCs/>
+          <w:sz w:val="18"/>
+          <w:szCs w:val="18"/>
+          <w:u w:val="none"/>
+        </w:rPr>
+        <w:t>position-if</w:t>
+      </w:r>
+      <w:r>
+        <w:rPr>
+          <w:rFonts w:ascii="Georgia" w:hAnsi="Georgia"/>
+          <w:b/>
+          <w:bCs/>
+          <w:i w:val="false"/>
+          <w:iCs w:val="false"/>
+          <w:sz w:val="18"/>
+          <w:szCs w:val="18"/>
+          <w:u w:val="none"/>
+        </w:rPr>
+        <w:t xml:space="preserve"> </w:t>
       </w:r>
       <w:r>
         <w:rPr>
@@ -3695,8 +3709,8 @@
           <w:rFonts w:ascii="Georgia" w:hAnsi="Georgia"/>
           <w:b/>
           <w:bCs/>
-          <w:i w:val="false"/>
-          <w:iCs w:val="false"/>
+          <w:i/>
+          <w:iCs/>
           <w:sz w:val="18"/>
           <w:szCs w:val="18"/>
           <w:u w:val="none"/>
@@ -3813,8 +3827,8 @@
           <w:rFonts w:ascii="Georgia" w:hAnsi="Georgia"/>
           <w:b/>
           <w:bCs/>
-          <w:i w:val="false"/>
-          <w:iCs w:val="false"/>
+          <w:i/>
+          <w:iCs/>
           <w:sz w:val="18"/>
           <w:szCs w:val="18"/>
           <w:u w:val="none"/>
@@ -3909,8 +3923,8 @@
           <w:rFonts w:ascii="Georgia" w:hAnsi="Georgia"/>
           <w:b/>
           <w:bCs/>
-          <w:i w:val="false"/>
-          <w:iCs w:val="false"/>
+          <w:i/>
+          <w:iCs/>
           <w:sz w:val="18"/>
           <w:szCs w:val="18"/>
           <w:u w:val="none"/>
@@ -3983,8 +3997,8 @@
           <w:rFonts w:ascii="Georgia" w:hAnsi="Georgia"/>
           <w:b/>
           <w:bCs/>
-          <w:i w:val="false"/>
-          <w:iCs w:val="false"/>
+          <w:i/>
+          <w:iCs/>
           <w:sz w:val="18"/>
           <w:szCs w:val="18"/>
           <w:u w:val="none"/>
@@ -4074,8 +4088,8 @@
           <w:rFonts w:ascii="Georgia" w:hAnsi="Georgia"/>
           <w:b/>
           <w:bCs/>
-          <w:i w:val="false"/>
-          <w:iCs w:val="false"/>
+          <w:i/>
+          <w:iCs/>
           <w:sz w:val="18"/>
           <w:szCs w:val="18"/>
           <w:u w:val="none"/>
@@ -4254,8 +4268,8 @@
           <w:rFonts w:ascii="Georgia" w:hAnsi="Georgia"/>
           <w:b/>
           <w:bCs/>
-          <w:i w:val="false"/>
-          <w:iCs w:val="false"/>
+          <w:i/>
+          <w:iCs/>
           <w:sz w:val="18"/>
           <w:szCs w:val="18"/>
           <w:u w:val="none"/>
@@ -4448,8 +4462,8 @@
           <w:rFonts w:ascii="Georgia" w:hAnsi="Georgia"/>
           <w:b/>
           <w:bCs/>
-          <w:i w:val="false"/>
-          <w:iCs w:val="false"/>
+          <w:i/>
+          <w:iCs/>
           <w:sz w:val="18"/>
           <w:szCs w:val="18"/>
           <w:u w:val="none"/>
@@ -4641,8 +4655,8 @@
           <w:rFonts w:ascii="Georgia" w:hAnsi="Georgia"/>
           <w:b/>
           <w:bCs/>
-          <w:i w:val="false"/>
-          <w:iCs w:val="false"/>
+          <w:i/>
+          <w:iCs/>
           <w:sz w:val="18"/>
           <w:szCs w:val="18"/>
           <w:u w:val="none"/>
@@ -4863,8 +4877,8 @@
           <w:rFonts w:ascii="Georgia" w:hAnsi="Georgia"/>
           <w:b/>
           <w:bCs/>
-          <w:i w:val="false"/>
-          <w:iCs w:val="false"/>
+          <w:i/>
+          <w:iCs/>
           <w:sz w:val="18"/>
           <w:szCs w:val="18"/>
           <w:u w:val="none"/>
@@ -4960,8 +4974,8 @@
           <w:rFonts w:ascii="Georgia" w:hAnsi="Georgia"/>
           <w:b/>
           <w:bCs/>
-          <w:i w:val="false"/>
-          <w:iCs w:val="false"/>
+          <w:i/>
+          <w:iCs/>
           <w:sz w:val="18"/>
           <w:szCs w:val="18"/>
           <w:u w:val="none"/>
@@ -5171,8 +5185,8 @@
           <w:rFonts w:ascii="Georgia" w:hAnsi="Georgia"/>
           <w:b/>
           <w:bCs/>
-          <w:i w:val="false"/>
-          <w:iCs w:val="false"/>
+          <w:i/>
+          <w:iCs/>
           <w:sz w:val="18"/>
           <w:szCs w:val="18"/>
           <w:u w:val="none"/>
@@ -5257,8 +5271,8 @@
           <w:rFonts w:ascii="Georgia" w:hAnsi="Georgia"/>
           <w:b/>
           <w:bCs/>
-          <w:i w:val="false"/>
-          <w:iCs w:val="false"/>
+          <w:i/>
+          <w:iCs/>
           <w:sz w:val="18"/>
           <w:szCs w:val="18"/>
           <w:u w:val="none"/>
@@ -5330,8 +5344,8 @@
           <w:rFonts w:ascii="Georgia" w:hAnsi="Georgia"/>
           <w:b/>
           <w:bCs/>
-          <w:i w:val="false"/>
-          <w:iCs w:val="false"/>
+          <w:i/>
+          <w:iCs/>
           <w:sz w:val="18"/>
           <w:szCs w:val="18"/>
           <w:u w:val="none"/>
@@ -5403,8 +5417,8 @@
           <w:rFonts w:ascii="Georgia" w:hAnsi="Georgia"/>
           <w:b/>
           <w:bCs/>
-          <w:i w:val="false"/>
-          <w:iCs w:val="false"/>
+          <w:i/>
+          <w:iCs/>
           <w:sz w:val="18"/>
           <w:szCs w:val="18"/>
           <w:u w:val="none"/>
@@ -5415,233 +5429,220 @@
         <w:rPr>
           <w:rFonts w:ascii="Georgia" w:hAnsi="Georgia"/>
           <w:b w:val="false"/>
-          <w:i w:val="false"/>
-          <w:iCs w:val="false"/>
-          <w:sz w:val="18"/>
-          <w:szCs w:val="18"/>
-          <w:u w:val="none"/>
-        </w:rPr>
-        <w:t xml:space="preserve"> </w:t>
-      </w:r>
-      <w:r>
-        <w:rPr>
-          <w:rFonts w:ascii="Georgia" w:hAnsi="Georgia"/>
-          <w:b w:val="false"/>
-          <w:i/>
-          <w:iCs/>
-          <w:sz w:val="18"/>
-          <w:szCs w:val="18"/>
-          <w:u w:val="none"/>
-        </w:rPr>
+          <w:i/>
+          <w:iCs/>
+          <w:sz w:val="18"/>
+          <w:szCs w:val="18"/>
+          <w:u w:val="none"/>
+        </w:rPr>
+        <w:t xml:space="preserve"> vec</w:t>
+      </w:r>
+      <w:r>
+        <w:rPr>
+          <w:rFonts w:ascii="Georgia" w:hAnsi="Georgia"/>
+          <w:b w:val="false"/>
+          <w:i w:val="false"/>
+          <w:iCs w:val="false"/>
+          <w:sz w:val="18"/>
+          <w:szCs w:val="18"/>
+          <w:u w:val="none"/>
+        </w:rPr>
+        <w:t xml:space="preserve"> </w:t>
+      </w:r>
+      <w:r>
+        <w:rPr>
+          <w:rFonts w:ascii="Georgia" w:hAnsi="Georgia"/>
+          <w:b w:val="false"/>
+          <w:i/>
+          <w:iCs/>
+          <w:sz w:val="18"/>
+          <w:szCs w:val="18"/>
+          <w:u w:val="none"/>
+        </w:rPr>
+        <w:t>fixnum</w:t>
+        <w:tab/>
+        <w:t>T</w:t>
+        <w:tab/>
+      </w:r>
+      <w:r>
+        <w:rPr>
+          <w:rFonts w:ascii="Georgia" w:hAnsi="Georgia"/>
+          <w:b w:val="false"/>
+          <w:i w:val="false"/>
+          <w:iCs w:val="false"/>
+          <w:sz w:val="18"/>
+          <w:szCs w:val="18"/>
+          <w:u w:val="none"/>
+        </w:rPr>
+        <w:t>index</w:t>
+      </w:r>
+      <w:r>
+        <w:rPr>
+          <w:rFonts w:ascii="Georgia" w:hAnsi="Georgia"/>
+          <w:b w:val="false"/>
+          <w:i/>
+          <w:iCs/>
+          <w:sz w:val="18"/>
+          <w:szCs w:val="18"/>
+          <w:u w:val="none"/>
+        </w:rPr>
+        <w:t xml:space="preserve"> vec</w:t>
+      </w:r>
+    </w:p>
+    <w:p>
+      <w:pPr>
+        <w:pStyle w:val="Normal"/>
+        <w:rPr>
+          <w:sz w:val="18"/>
+          <w:szCs w:val="18"/>
+        </w:rPr>
+      </w:pPr>
+      <w:r>
+        <w:rPr>
+          <w:rFonts w:ascii="Georgia" w:hAnsi="Georgia"/>
+          <w:b w:val="false"/>
+          <w:i w:val="false"/>
+          <w:iCs w:val="false"/>
+          <w:sz w:val="18"/>
+          <w:szCs w:val="18"/>
+          <w:u w:val="none"/>
+        </w:rPr>
+        <w:t xml:space="preserve"> </w:t>
+      </w:r>
+      <w:r>
+        <w:rPr>
+          <w:rFonts w:ascii="Georgia" w:hAnsi="Georgia"/>
+          <w:b/>
+          <w:bCs/>
+          <w:i/>
+          <w:iCs/>
+          <w:sz w:val="18"/>
+          <w:szCs w:val="18"/>
+          <w:u w:val="none"/>
+        </w:rPr>
+        <w:t>vector-slice</w:t>
+      </w:r>
+      <w:r>
+        <w:rPr>
+          <w:rFonts w:ascii="Georgia" w:hAnsi="Georgia"/>
+          <w:b w:val="false"/>
+          <w:i w:val="false"/>
+          <w:iCs w:val="false"/>
+          <w:sz w:val="18"/>
+          <w:szCs w:val="18"/>
+          <w:u w:val="none"/>
+        </w:rPr>
+        <w:t xml:space="preserve"> </w:t>
+      </w:r>
+      <w:r>
+        <w:rPr>
+          <w:rFonts w:ascii="Georgia" w:hAnsi="Georgia"/>
+          <w:b w:val="false"/>
+          <w:i/>
+          <w:iCs/>
+          <w:sz w:val="18"/>
+          <w:szCs w:val="18"/>
+          <w:u w:val="none"/>
+        </w:rPr>
+        <w:t>vec fix ‘fix</w:t>
+        <w:tab/>
         <w:t>vec</w:t>
-      </w:r>
-      <w:r>
-        <w:rPr>
-          <w:rFonts w:ascii="Georgia" w:hAnsi="Georgia"/>
-          <w:b w:val="false"/>
-          <w:i w:val="false"/>
-          <w:iCs w:val="false"/>
-          <w:sz w:val="18"/>
-          <w:szCs w:val="18"/>
-          <w:u w:val="none"/>
-        </w:rPr>
-        <w:t xml:space="preserve"> </w:t>
-      </w:r>
-      <w:r>
-        <w:rPr>
-          <w:rFonts w:ascii="Georgia" w:hAnsi="Georgia"/>
-          <w:b w:val="false"/>
-          <w:i/>
-          <w:iCs/>
-          <w:sz w:val="18"/>
-          <w:szCs w:val="18"/>
-          <w:u w:val="none"/>
-        </w:rPr>
-        <w:t>fixnum</w:t>
-        <w:tab/>
-        <w:t>T</w:t>
-        <w:tab/>
-      </w:r>
-      <w:r>
-        <w:rPr>
-          <w:rFonts w:ascii="Georgia" w:hAnsi="Georgia"/>
-          <w:b w:val="false"/>
-          <w:i w:val="false"/>
-          <w:iCs w:val="false"/>
-          <w:sz w:val="18"/>
-          <w:szCs w:val="18"/>
-          <w:u w:val="none"/>
-        </w:rPr>
-        <w:t>index</w:t>
-      </w:r>
-      <w:r>
-        <w:rPr>
-          <w:rFonts w:ascii="Georgia" w:hAnsi="Georgia"/>
-          <w:b w:val="false"/>
-          <w:i/>
-          <w:iCs/>
-          <w:sz w:val="18"/>
-          <w:szCs w:val="18"/>
-          <w:u w:val="none"/>
-        </w:rPr>
-        <w:t xml:space="preserve"> vec</w:t>
-      </w:r>
-    </w:p>
-    <w:p>
-      <w:pPr>
-        <w:pStyle w:val="Normal"/>
-        <w:rPr>
-          <w:sz w:val="18"/>
-          <w:szCs w:val="18"/>
-        </w:rPr>
-      </w:pPr>
-      <w:r>
-        <w:rPr>
-          <w:rFonts w:ascii="Georgia" w:hAnsi="Georgia"/>
-          <w:b w:val="false"/>
-          <w:i w:val="false"/>
-          <w:iCs w:val="false"/>
-          <w:sz w:val="18"/>
-          <w:szCs w:val="18"/>
-          <w:u w:val="none"/>
-        </w:rPr>
-        <w:t xml:space="preserve"> </w:t>
-      </w:r>
-      <w:r>
-        <w:rPr>
-          <w:rFonts w:ascii="Georgia" w:hAnsi="Georgia"/>
-          <w:b/>
-          <w:bCs/>
-          <w:i w:val="false"/>
-          <w:iCs w:val="false"/>
-          <w:sz w:val="18"/>
-          <w:szCs w:val="18"/>
-          <w:u w:val="none"/>
-        </w:rPr>
-        <w:t>vector-slice</w:t>
-      </w:r>
-      <w:r>
-        <w:rPr>
-          <w:rFonts w:ascii="Georgia" w:hAnsi="Georgia"/>
-          <w:b w:val="false"/>
-          <w:i w:val="false"/>
-          <w:iCs w:val="false"/>
-          <w:sz w:val="18"/>
-          <w:szCs w:val="18"/>
-          <w:u w:val="none"/>
-        </w:rPr>
-        <w:t xml:space="preserve"> </w:t>
-      </w:r>
-      <w:r>
-        <w:rPr>
-          <w:rFonts w:ascii="Georgia" w:hAnsi="Georgia"/>
-          <w:b w:val="false"/>
-          <w:i/>
-          <w:iCs/>
-          <w:sz w:val="18"/>
-          <w:szCs w:val="18"/>
-          <w:u w:val="none"/>
-        </w:rPr>
-        <w:t>vec fix ‘fix</w:t>
-        <w:tab/>
+        <w:tab/>
+      </w:r>
+      <w:r>
+        <w:rPr>
+          <w:rFonts w:ascii="Georgia" w:hAnsi="Georgia"/>
+          <w:b w:val="false"/>
+          <w:i w:val="false"/>
+          <w:iCs w:val="false"/>
+          <w:sz w:val="18"/>
+          <w:szCs w:val="18"/>
+          <w:u w:val="none"/>
+        </w:rPr>
+        <w:t>displaced vector -</w:t>
+      </w:r>
+    </w:p>
+    <w:p>
+      <w:pPr>
+        <w:pStyle w:val="Normal"/>
+        <w:rPr>
+          <w:sz w:val="18"/>
+          <w:szCs w:val="18"/>
+        </w:rPr>
+      </w:pPr>
+      <w:r>
+        <w:rPr>
+          <w:rFonts w:ascii="Georgia" w:hAnsi="Georgia"/>
+          <w:b w:val="false"/>
+          <w:i w:val="false"/>
+          <w:iCs w:val="false"/>
+          <w:sz w:val="18"/>
+          <w:szCs w:val="18"/>
+          <w:u w:val="none"/>
+        </w:rPr>
+        <w:tab/>
+        <w:tab/>
+        <w:tab/>
+        <w:tab/>
+        <w:t>start, length</w:t>
+      </w:r>
+    </w:p>
+    <w:p>
+      <w:pPr>
+        <w:pStyle w:val="Normal"/>
+        <w:rPr>
+          <w:sz w:val="18"/>
+          <w:szCs w:val="18"/>
+        </w:rPr>
+      </w:pPr>
+      <w:r>
+        <w:rPr>
+          <w:rFonts w:ascii="Georgia" w:hAnsi="Georgia"/>
+          <w:b w:val="false"/>
+          <w:i w:val="false"/>
+          <w:iCs w:val="false"/>
+          <w:sz w:val="18"/>
+          <w:szCs w:val="18"/>
+          <w:u w:val="none"/>
+        </w:rPr>
+        <w:t xml:space="preserve"> </w:t>
+      </w:r>
+      <w:r>
+        <w:rPr>
+          <w:rFonts w:ascii="Georgia" w:hAnsi="Georgia"/>
+          <w:b/>
+          <w:bCs/>
+          <w:i/>
+          <w:iCs/>
+          <w:sz w:val="18"/>
+          <w:szCs w:val="18"/>
+          <w:u w:val="none"/>
+        </w:rPr>
+        <w:t>vector-type</w:t>
+      </w:r>
+      <w:r>
+        <w:rPr>
+          <w:rFonts w:ascii="Georgia" w:hAnsi="Georgia"/>
+          <w:b w:val="false"/>
+          <w:i w:val="false"/>
+          <w:iCs w:val="false"/>
+          <w:sz w:val="18"/>
+          <w:szCs w:val="18"/>
+          <w:u w:val="none"/>
+        </w:rPr>
+        <w:t xml:space="preserve"> </w:t>
+      </w:r>
+      <w:r>
+        <w:rPr>
+          <w:rFonts w:ascii="Georgia" w:hAnsi="Georgia"/>
+          <w:b w:val="false"/>
+          <w:i/>
+          <w:iCs/>
+          <w:sz w:val="18"/>
+          <w:szCs w:val="18"/>
+          <w:u w:val="none"/>
+        </w:rPr>
         <w:t>vec</w:t>
-        <w:tab/>
-      </w:r>
-      <w:r>
-        <w:rPr>
-          <w:rFonts w:ascii="Georgia" w:hAnsi="Georgia"/>
-          <w:b w:val="false"/>
-          <w:i w:val="false"/>
-          <w:iCs w:val="false"/>
-          <w:sz w:val="18"/>
-          <w:szCs w:val="18"/>
-          <w:u w:val="none"/>
-        </w:rPr>
-        <w:t>displaced vector -</w:t>
-      </w:r>
-    </w:p>
-    <w:p>
-      <w:pPr>
-        <w:pStyle w:val="Normal"/>
-        <w:rPr>
-          <w:sz w:val="18"/>
-          <w:szCs w:val="18"/>
-        </w:rPr>
-      </w:pPr>
-      <w:r>
-        <w:rPr>
-          <w:rFonts w:ascii="Georgia" w:hAnsi="Georgia"/>
-          <w:b w:val="false"/>
-          <w:i w:val="false"/>
-          <w:iCs w:val="false"/>
-          <w:sz w:val="18"/>
-          <w:szCs w:val="18"/>
-          <w:u w:val="none"/>
-        </w:rPr>
-        <w:tab/>
-        <w:tab/>
-        <w:tab/>
-        <w:tab/>
-        <w:t>start, length</w:t>
-      </w:r>
-    </w:p>
-    <w:p>
-      <w:pPr>
-        <w:pStyle w:val="Normal"/>
-        <w:rPr>
-          <w:sz w:val="18"/>
-          <w:szCs w:val="18"/>
-        </w:rPr>
-      </w:pPr>
-      <w:r>
-        <w:rPr>
-          <w:rFonts w:ascii="Georgia" w:hAnsi="Georgia"/>
-          <w:b w:val="false"/>
-          <w:i w:val="false"/>
-          <w:iCs w:val="false"/>
-          <w:sz w:val="18"/>
-          <w:szCs w:val="18"/>
-          <w:u w:val="none"/>
-        </w:rPr>
-        <w:t xml:space="preserve"> </w:t>
-      </w:r>
-      <w:r>
-        <w:rPr>
-          <w:rFonts w:ascii="Georgia" w:hAnsi="Georgia"/>
-          <w:b/>
-          <w:bCs/>
-          <w:i w:val="false"/>
-          <w:iCs w:val="false"/>
-          <w:sz w:val="18"/>
-          <w:szCs w:val="18"/>
-          <w:u w:val="none"/>
-        </w:rPr>
-        <w:t>vector-type</w:t>
-      </w:r>
-      <w:r>
-        <w:rPr>
-          <w:rFonts w:ascii="Georgia" w:hAnsi="Georgia"/>
-          <w:b w:val="false"/>
-          <w:i w:val="false"/>
-          <w:iCs w:val="false"/>
-          <w:sz w:val="18"/>
-          <w:szCs w:val="18"/>
-          <w:u w:val="none"/>
-        </w:rPr>
-        <w:t xml:space="preserve"> </w:t>
-      </w:r>
-      <w:r>
-        <w:rPr>
-          <w:rFonts w:ascii="Georgia" w:hAnsi="Georgia"/>
-          <w:b w:val="false"/>
-          <w:i/>
-          <w:iCs/>
-          <w:sz w:val="18"/>
-          <w:szCs w:val="18"/>
-          <w:u w:val="none"/>
-        </w:rPr>
-        <w:t>vec</w:t>
-        <w:tab/>
         <w:tab/>
         <w:t>symbol</w:t>
         <w:tab/>
@@ -5833,6 +5834,8 @@
           <w:rFonts w:ascii="Georgia" w:hAnsi="Georgia"/>
           <w:b/>
           <w:bCs/>
+          <w:i/>
+          <w:iCs/>
           <w:sz w:val="18"/>
           <w:szCs w:val="18"/>
         </w:rPr>
@@ -5967,6 +5970,8 @@
           <w:rFonts w:ascii="Georgia" w:hAnsi="Georgia"/>
           <w:b/>
           <w:bCs/>
+          <w:i/>
+          <w:iCs/>
           <w:sz w:val="18"/>
           <w:szCs w:val="18"/>
         </w:rPr>
@@ -6087,6 +6092,8 @@
           <w:rFonts w:ascii="Georgia" w:hAnsi="Georgia"/>
           <w:b/>
           <w:bCs/>
+          <w:i/>
+          <w:iCs/>
           <w:sz w:val="18"/>
           <w:szCs w:val="18"/>
         </w:rPr>
@@ -6275,6 +6282,8 @@
           <w:rFonts w:ascii="Georgia" w:hAnsi="Georgia"/>
           <w:b/>
           <w:bCs/>
+          <w:i/>
+          <w:iCs/>
           <w:sz w:val="18"/>
           <w:szCs w:val="18"/>
         </w:rPr>
@@ -6433,6 +6442,8 @@
           <w:rFonts w:ascii="Georgia" w:hAnsi="Georgia"/>
           <w:b/>
           <w:bCs/>
+          <w:i/>
+          <w:iCs/>
           <w:sz w:val="18"/>
           <w:szCs w:val="18"/>
         </w:rPr>
@@ -6529,6 +6540,8 @@
           <w:rFonts w:ascii="Georgia" w:hAnsi="Georgia"/>
           <w:b/>
           <w:bCs/>
+          <w:i/>
+          <w:iCs/>
           <w:sz w:val="18"/>
           <w:szCs w:val="18"/>
         </w:rPr>
@@ -6692,8 +6705,8 @@
           <w:rFonts w:eastAsia="Songti SC" w:cs="Arial Unicode MS" w:ascii="Georgia" w:hAnsi="Georgia"/>
           <w:b/>
           <w:bCs/>
-          <w:i w:val="false"/>
-          <w:iCs w:val="false"/>
+          <w:i/>
+          <w:iCs/>
           <w:color w:val="auto"/>
           <w:kern w:val="2"/>
           <w:sz w:val="18"/>
@@ -6702,16 +6715,14 @@
           <w:lang w:val="en-US" w:eastAsia="zh-CN" w:bidi="hi-IN"/>
         </w:rPr>
         <w:t>gensym</w:t>
-        <w:tab/>
-        <w:tab/>
       </w:r>
       <w:r>
         <w:rPr>
           <w:rFonts w:eastAsia="Songti SC" w:cs="Arial Unicode MS" w:ascii="Georgia" w:hAnsi="Georgia"/>
-          <w:b w:val="false"/>
-          <w:bCs w:val="false"/>
-          <w:i/>
-          <w:iCs/>
+          <w:b/>
+          <w:bCs/>
+          <w:i w:val="false"/>
+          <w:iCs w:val="false"/>
           <w:color w:val="auto"/>
           <w:kern w:val="2"/>
           <w:sz w:val="18"/>
@@ -6719,15 +6730,16 @@
           <w:u w:val="none"/>
           <w:lang w:val="en-US" w:eastAsia="zh-CN" w:bidi="hi-IN"/>
         </w:rPr>
-        <w:t>sym</w:t>
+        <w:tab/>
+        <w:tab/>
       </w:r>
       <w:r>
         <w:rPr>
           <w:rFonts w:eastAsia="Songti SC" w:cs="Arial Unicode MS" w:ascii="Georgia" w:hAnsi="Georgia"/>
           <w:b w:val="false"/>
           <w:bCs w:val="false"/>
-          <w:i w:val="false"/>
-          <w:iCs w:val="false"/>
+          <w:i/>
+          <w:iCs/>
           <w:color w:val="auto"/>
           <w:kern w:val="2"/>
           <w:sz w:val="18"/>
@@ -6735,19 +6747,8 @@
           <w:u w:val="none"/>
           <w:lang w:val="en-US" w:eastAsia="zh-CN" w:bidi="hi-IN"/>
         </w:rPr>
-        <w:t xml:space="preserve">       </w:t>
-        <w:tab/>
-        <w:t>create unique</w:t>
-      </w:r>
-    </w:p>
-    <w:p>
-      <w:pPr>
-        <w:pStyle w:val="Normal"/>
-        <w:rPr>
-          <w:sz w:val="18"/>
-          <w:szCs w:val="18"/>
-        </w:rPr>
-      </w:pPr>
+        <w:t>sym</w:t>
+      </w:r>
       <w:r>
         <w:rPr>
           <w:rFonts w:eastAsia="Songti SC" w:cs="Arial Unicode MS" w:ascii="Georgia" w:hAnsi="Georgia"/>
@@ -6762,8 +6763,19 @@
           <w:u w:val="none"/>
           <w:lang w:val="en-US" w:eastAsia="zh-CN" w:bidi="hi-IN"/>
         </w:rPr>
-        <w:t xml:space="preserve">                                                           </w:t>
-      </w:r>
+        <w:t xml:space="preserve">       </w:t>
+        <w:tab/>
+        <w:t>create unique</w:t>
+      </w:r>
+    </w:p>
+    <w:p>
+      <w:pPr>
+        <w:pStyle w:val="Normal"/>
+        <w:rPr>
+          <w:sz w:val="18"/>
+          <w:szCs w:val="18"/>
+        </w:rPr>
+      </w:pPr>
       <w:r>
         <w:rPr>
           <w:rFonts w:eastAsia="Songti SC" w:cs="Arial Unicode MS" w:ascii="Georgia" w:hAnsi="Georgia"/>
@@ -6778,6 +6790,22 @@
           <w:u w:val="none"/>
           <w:lang w:val="en-US" w:eastAsia="zh-CN" w:bidi="hi-IN"/>
         </w:rPr>
+        <w:t xml:space="preserve">                                                           </w:t>
+      </w:r>
+      <w:r>
+        <w:rPr>
+          <w:rFonts w:eastAsia="Songti SC" w:cs="Arial Unicode MS" w:ascii="Georgia" w:hAnsi="Georgia"/>
+          <w:b w:val="false"/>
+          <w:bCs w:val="false"/>
+          <w:i w:val="false"/>
+          <w:iCs w:val="false"/>
+          <w:color w:val="auto"/>
+          <w:kern w:val="2"/>
+          <w:sz w:val="18"/>
+          <w:szCs w:val="18"/>
+          <w:u w:val="none"/>
+          <w:lang w:val="en-US" w:eastAsia="zh-CN" w:bidi="hi-IN"/>
+        </w:rPr>
         <w:tab/>
         <w:t>uninterned symbol</w:t>
       </w:r>
@@ -6805,6 +6833,8 @@
           <w:rFonts w:ascii="Georgia" w:hAnsi="Georgia"/>
           <w:b/>
           <w:bCs/>
+          <w:i/>
+          <w:iCs/>
           <w:sz w:val="18"/>
           <w:szCs w:val="18"/>
         </w:rPr>
@@ -7021,6 +7051,8 @@
           <w:rFonts w:ascii="Georgia" w:hAnsi="Georgia"/>
           <w:b/>
           <w:bCs/>
+          <w:i/>
+          <w:iCs/>
           <w:sz w:val="18"/>
           <w:szCs w:val="18"/>
         </w:rPr>
@@ -7145,6 +7177,8 @@
           <w:rFonts w:ascii="Georgia" w:hAnsi="Georgia"/>
           <w:b/>
           <w:bCs/>
+          <w:i/>
+          <w:iCs/>
           <w:sz w:val="18"/>
           <w:szCs w:val="18"/>
         </w:rPr>
@@ -7699,8 +7733,8 @@
           <w:rFonts w:ascii="Georgia" w:hAnsi="Georgia"/>
           <w:b/>
           <w:bCs/>
-          <w:i w:val="false"/>
-          <w:iCs w:val="false"/>
+          <w:i/>
+          <w:iCs/>
           <w:sz w:val="18"/>
           <w:szCs w:val="18"/>
         </w:rPr>
@@ -7777,8 +7811,8 @@
           <w:rFonts w:ascii="Georgia" w:hAnsi="Georgia"/>
           <w:b/>
           <w:bCs/>
-          <w:i w:val="false"/>
-          <w:iCs w:val="false"/>
+          <w:i/>
+          <w:iCs/>
           <w:sz w:val="18"/>
           <w:szCs w:val="18"/>
         </w:rPr>
@@ -7853,8 +7887,8 @@
           <w:rFonts w:ascii="Georgia" w:hAnsi="Georgia"/>
           <w:b/>
           <w:bCs/>
-          <w:i w:val="false"/>
-          <w:iCs w:val="false"/>
+          <w:i/>
+          <w:iCs/>
           <w:sz w:val="18"/>
           <w:szCs w:val="18"/>
         </w:rPr>
@@ -7913,8 +7947,8 @@
           <w:rFonts w:ascii="Georgia" w:hAnsi="Georgia"/>
           <w:b/>
           <w:bCs/>
-          <w:i w:val="false"/>
-          <w:iCs w:val="false"/>
+          <w:i/>
+          <w:iCs/>
           <w:sz w:val="18"/>
           <w:szCs w:val="18"/>
         </w:rPr>
@@ -7989,8 +8023,8 @@
           <w:rFonts w:ascii="Georgia" w:hAnsi="Georgia"/>
           <w:b/>
           <w:bCs/>
-          <w:i w:val="false"/>
-          <w:iCs w:val="false"/>
+          <w:i/>
+          <w:iCs/>
           <w:sz w:val="18"/>
           <w:szCs w:val="18"/>
         </w:rPr>
@@ -8066,8 +8100,8 @@
           <w:rFonts w:ascii="Georgia" w:hAnsi="Georgia"/>
           <w:b/>
           <w:bCs/>
-          <w:i w:val="false"/>
-          <w:iCs w:val="false"/>
+          <w:i/>
+          <w:iCs/>
           <w:sz w:val="18"/>
           <w:szCs w:val="18"/>
         </w:rPr>
@@ -8143,6 +8177,8 @@
           <w:rFonts w:ascii="Georgia" w:hAnsi="Georgia"/>
           <w:b/>
           <w:bCs/>
+          <w:i/>
+          <w:iCs/>
           <w:sz w:val="18"/>
           <w:szCs w:val="18"/>
         </w:rPr>
@@ -8218,8 +8254,8 @@
           <w:rFonts w:ascii="Georgia" w:hAnsi="Georgia"/>
           <w:b/>
           <w:bCs/>
-          <w:i w:val="false"/>
-          <w:iCs w:val="false"/>
+          <w:i/>
+          <w:iCs/>
           <w:sz w:val="18"/>
           <w:szCs w:val="18"/>
         </w:rPr>
@@ -8294,8 +8330,8 @@
           <w:rFonts w:ascii="Georgia" w:hAnsi="Georgia"/>
           <w:b/>
           <w:bCs/>
-          <w:i w:val="false"/>
-          <w:iCs w:val="false"/>
+          <w:i/>
+          <w:iCs/>
           <w:sz w:val="18"/>
           <w:szCs w:val="18"/>
         </w:rPr>
@@ -8370,8 +8406,8 @@
           <w:rFonts w:ascii="Georgia" w:hAnsi="Georgia"/>
           <w:b/>
           <w:bCs/>
-          <w:i w:val="false"/>
-          <w:iCs w:val="false"/>
+          <w:i/>
+          <w:iCs/>
           <w:sz w:val="18"/>
           <w:szCs w:val="18"/>
         </w:rPr>
@@ -8446,8 +8482,8 @@
           <w:rFonts w:ascii="Georgia" w:hAnsi="Georgia"/>
           <w:b/>
           <w:bCs/>
-          <w:i w:val="false"/>
-          <w:iCs w:val="false"/>
+          <w:i/>
+          <w:iCs/>
           <w:sz w:val="18"/>
           <w:szCs w:val="18"/>
         </w:rPr>
@@ -8522,8 +8558,8 @@
           <w:rFonts w:ascii="Georgia" w:hAnsi="Georgia"/>
           <w:b/>
           <w:bCs/>
-          <w:i w:val="false"/>
-          <w:iCs w:val="false"/>
+          <w:i/>
+          <w:iCs/>
           <w:sz w:val="18"/>
           <w:szCs w:val="18"/>
         </w:rPr>
@@ -8598,8 +8634,8 @@
           <w:rFonts w:ascii="Georgia" w:hAnsi="Georgia"/>
           <w:b/>
           <w:bCs/>
-          <w:i w:val="false"/>
-          <w:iCs w:val="false"/>
+          <w:i/>
+          <w:iCs/>
           <w:sz w:val="18"/>
           <w:szCs w:val="18"/>
         </w:rPr>
@@ -8675,8 +8711,8 @@
           <w:rFonts w:ascii="Georgia" w:hAnsi="Georgia"/>
           <w:b/>
           <w:bCs/>
-          <w:i w:val="false"/>
-          <w:iCs w:val="false"/>
+          <w:i/>
+          <w:iCs/>
           <w:sz w:val="18"/>
           <w:szCs w:val="18"/>
         </w:rPr>
@@ -8751,8 +8787,8 @@
           <w:rFonts w:ascii="Georgia" w:hAnsi="Georgia"/>
           <w:b/>
           <w:bCs/>
-          <w:i w:val="false"/>
-          <w:iCs w:val="false"/>
+          <w:i/>
+          <w:iCs/>
           <w:sz w:val="18"/>
           <w:szCs w:val="18"/>
         </w:rPr>
@@ -8827,8 +8863,8 @@
           <w:rFonts w:ascii="Georgia" w:hAnsi="Georgia"/>
           <w:b/>
           <w:bCs/>
-          <w:i w:val="false"/>
-          <w:iCs w:val="false"/>
+          <w:i/>
+          <w:iCs/>
           <w:sz w:val="18"/>
           <w:szCs w:val="18"/>
         </w:rPr>
@@ -8879,365 +8915,6 @@
           <w:szCs w:val="18"/>
         </w:rPr>
         <w:t>vector</w:t>
-      </w:r>
-    </w:p>
-    <w:p>
-      <w:pPr>
-        <w:pStyle w:val="Normal"/>
-        <w:rPr>
-          <w:rFonts w:ascii="Georgia" w:hAnsi="Georgia"/>
-          <w:sz w:val="12"/>
-          <w:szCs w:val="12"/>
-        </w:rPr>
-      </w:pPr>
-      <w:r>
-        <w:rPr>
-          <w:rFonts w:ascii="Georgia" w:hAnsi="Georgia"/>
-          <w:sz w:val="12"/>
-          <w:szCs w:val="12"/>
-        </w:rPr>
-      </w:r>
-    </w:p>
-    <w:p>
-      <w:pPr>
-        <w:pStyle w:val="Normal"/>
-        <w:rPr>
-          <w:rFonts w:ascii="Georgia" w:hAnsi="Georgia"/>
-        </w:rPr>
-      </w:pPr>
-      <w:r>
-        <w:rPr>
-          <w:rFonts w:ascii="Georgia" w:hAnsi="Georgia"/>
-          <w:b/>
-          <w:bCs/>
-          <w:i w:val="false"/>
-          <w:iCs/>
-          <w:sz w:val="20"/>
-          <w:szCs w:val="20"/>
-          <w:u w:val="none"/>
-          <w:shd w:fill="333333" w:val="clear"/>
-        </w:rPr>
-        <w:t xml:space="preserve">                   </w:t>
-      </w:r>
-      <w:r>
-        <w:rPr>
-          <w:rFonts w:ascii="Georgia" w:hAnsi="Georgia"/>
-          <w:b/>
-          <w:bCs/>
-          <w:i/>
-          <w:iCs/>
-          <w:sz w:val="20"/>
-          <w:szCs w:val="20"/>
-          <w:u w:val="none"/>
-          <w:shd w:fill="333333" w:val="clear"/>
-        </w:rPr>
-        <w:t xml:space="preserve">         </w:t>
-      </w:r>
-      <w:r>
-        <w:rPr>
-          <w:rFonts w:ascii="Georgia" w:hAnsi="Georgia"/>
-          <w:b/>
-          <w:bCs/>
-          <w:i/>
-          <w:iCs/>
-          <w:sz w:val="20"/>
-          <w:szCs w:val="20"/>
-          <w:u w:val="none"/>
-          <w:shd w:fill="333333" w:val="clear"/>
-        </w:rPr>
-        <w:t xml:space="preserve">streams                                       </w:t>
-      </w:r>
-      <w:r>
-        <w:rPr>
-          <w:rFonts w:ascii="Georgia" w:hAnsi="Georgia"/>
-          <w:b/>
-          <w:bCs/>
-          <w:i/>
-          <w:iCs/>
-          <w:color w:val="000000"/>
-          <w:sz w:val="20"/>
-          <w:szCs w:val="20"/>
-          <w:u w:val="none"/>
-          <w:shd w:fill="333333" w:val="clear"/>
-        </w:rPr>
-        <w:t>xu</w:t>
-      </w:r>
-    </w:p>
-    <w:p>
-      <w:pPr>
-        <w:pStyle w:val="Normal"/>
-        <w:rPr>
-          <w:rFonts w:ascii="Georgia" w:hAnsi="Georgia"/>
-          <w:sz w:val="12"/>
-          <w:szCs w:val="12"/>
-        </w:rPr>
-      </w:pPr>
-      <w:r>
-        <w:rPr>
-          <w:rFonts w:ascii="Georgia" w:hAnsi="Georgia"/>
-          <w:sz w:val="12"/>
-          <w:szCs w:val="12"/>
-        </w:rPr>
-      </w:r>
-    </w:p>
-    <w:p>
-      <w:pPr>
-        <w:pStyle w:val="Normal"/>
-        <w:rPr>
-          <w:sz w:val="18"/>
-          <w:szCs w:val="18"/>
-        </w:rPr>
-      </w:pPr>
-      <w:r>
-        <w:rPr>
-          <w:rFonts w:ascii="Georgia" w:hAnsi="Georgia"/>
-          <w:b/>
-          <w:bCs/>
-          <w:sz w:val="18"/>
-          <w:szCs w:val="18"/>
-        </w:rPr>
-        <w:t xml:space="preserve"> </w:t>
-      </w:r>
-      <w:r>
-        <w:rPr>
-          <w:rFonts w:ascii="Georgia" w:hAnsi="Georgia"/>
-          <w:b/>
-          <w:bCs/>
-          <w:sz w:val="18"/>
-          <w:szCs w:val="18"/>
-        </w:rPr>
-        <w:t>read</w:t>
-      </w:r>
-      <w:r>
-        <w:rPr>
-          <w:rFonts w:ascii="Georgia" w:hAnsi="Georgia"/>
-          <w:b w:val="false"/>
-          <w:bCs w:val="false"/>
-          <w:sz w:val="18"/>
-          <w:szCs w:val="18"/>
-        </w:rPr>
-        <w:t xml:space="preserve"> </w:t>
-      </w:r>
-      <w:r>
-        <w:rPr>
-          <w:rFonts w:ascii="Georgia" w:hAnsi="Georgia"/>
-          <w:b w:val="false"/>
-          <w:bCs w:val="false"/>
-          <w:i/>
-          <w:iCs/>
-          <w:sz w:val="18"/>
-          <w:szCs w:val="18"/>
-        </w:rPr>
-        <w:t>stream bool T</w:t>
-      </w:r>
-      <w:r>
-        <w:rPr>
-          <w:rFonts w:ascii="Georgia" w:hAnsi="Georgia"/>
-          <w:b w:val="false"/>
-          <w:bCs w:val="false"/>
-          <w:sz w:val="18"/>
-          <w:szCs w:val="18"/>
-        </w:rPr>
-        <w:t xml:space="preserve"> </w:t>
-        <w:tab/>
-      </w:r>
-      <w:r>
-        <w:rPr>
-          <w:rFonts w:ascii="Georgia" w:hAnsi="Georgia"/>
-          <w:b w:val="false"/>
-          <w:bCs w:val="false"/>
-          <w:i/>
-          <w:iCs/>
-          <w:sz w:val="18"/>
-          <w:szCs w:val="18"/>
-        </w:rPr>
-        <w:t>T</w:t>
-        <w:tab/>
-      </w:r>
-      <w:r>
-        <w:rPr>
-          <w:rFonts w:ascii="Georgia" w:hAnsi="Georgia"/>
-          <w:b w:val="false"/>
-          <w:bCs w:val="false"/>
-          <w:sz w:val="18"/>
-          <w:szCs w:val="18"/>
-        </w:rPr>
-        <w:t>read from stream</w:t>
-      </w:r>
-    </w:p>
-    <w:p>
-      <w:pPr>
-        <w:pStyle w:val="Normal"/>
-        <w:rPr>
-          <w:sz w:val="18"/>
-          <w:szCs w:val="18"/>
-        </w:rPr>
-      </w:pPr>
-      <w:r>
-        <w:rPr>
-          <w:rFonts w:ascii="Georgia" w:hAnsi="Georgia"/>
-          <w:b w:val="false"/>
-          <w:bCs w:val="false"/>
-          <w:sz w:val="18"/>
-          <w:szCs w:val="18"/>
-        </w:rPr>
-        <w:t xml:space="preserve"> </w:t>
-      </w:r>
-      <w:r>
-        <w:rPr>
-          <w:rFonts w:ascii="Georgia" w:hAnsi="Georgia"/>
-          <w:b w:val="false"/>
-          <w:bCs w:val="false"/>
-          <w:sz w:val="18"/>
-          <w:szCs w:val="18"/>
-        </w:rPr>
-        <w:tab/>
-        <w:tab/>
-        <w:tab/>
-        <w:tab/>
-        <w:t xml:space="preserve">with EOF </w:t>
-        <w:tab/>
-        <w:tab/>
-        <w:tab/>
-        <w:tab/>
-        <w:tab/>
-        <w:t>handling</w:t>
-      </w:r>
-    </w:p>
-    <w:p>
-      <w:pPr>
-        <w:pStyle w:val="Normal"/>
-        <w:rPr>
-          <w:sz w:val="18"/>
-          <w:szCs w:val="18"/>
-        </w:rPr>
-      </w:pPr>
-      <w:r>
-        <w:rPr>
-          <w:rFonts w:ascii="Georgia" w:hAnsi="Georgia"/>
-          <w:b/>
-          <w:bCs/>
-          <w:sz w:val="18"/>
-          <w:szCs w:val="18"/>
-        </w:rPr>
-        <w:t xml:space="preserve"> </w:t>
-      </w:r>
-      <w:r>
-        <w:rPr>
-          <w:rFonts w:ascii="Georgia" w:hAnsi="Georgia"/>
-          <w:b/>
-          <w:bCs/>
-          <w:sz w:val="18"/>
-          <w:szCs w:val="18"/>
-        </w:rPr>
-        <w:t>write</w:t>
-      </w:r>
-      <w:r>
-        <w:rPr>
-          <w:rFonts w:ascii="Georgia" w:hAnsi="Georgia"/>
-          <w:b w:val="false"/>
-          <w:bCs w:val="false"/>
-          <w:sz w:val="18"/>
-          <w:szCs w:val="18"/>
-        </w:rPr>
-        <w:t xml:space="preserve"> </w:t>
-      </w:r>
-      <w:r>
-        <w:rPr>
-          <w:rFonts w:ascii="Georgia" w:hAnsi="Georgia"/>
-          <w:b w:val="false"/>
-          <w:bCs w:val="false"/>
-          <w:i/>
-          <w:iCs/>
-          <w:sz w:val="18"/>
-          <w:szCs w:val="18"/>
-        </w:rPr>
-        <w:t>T bool stream</w:t>
-      </w:r>
-      <w:r>
-        <w:rPr>
-          <w:rFonts w:ascii="Georgia" w:hAnsi="Georgia"/>
-          <w:b w:val="false"/>
-          <w:bCs w:val="false"/>
-          <w:sz w:val="18"/>
-          <w:szCs w:val="18"/>
-        </w:rPr>
-        <w:t xml:space="preserve"> </w:t>
-        <w:tab/>
-      </w:r>
-      <w:r>
-        <w:rPr>
-          <w:rFonts w:ascii="Georgia" w:hAnsi="Georgia"/>
-          <w:b w:val="false"/>
-          <w:bCs w:val="false"/>
-          <w:i/>
-          <w:iCs/>
-          <w:sz w:val="18"/>
-          <w:szCs w:val="18"/>
-        </w:rPr>
-        <w:t>T</w:t>
-      </w:r>
-      <w:r>
-        <w:rPr>
-          <w:rFonts w:ascii="Georgia" w:hAnsi="Georgia"/>
-          <w:b w:val="false"/>
-          <w:bCs w:val="false"/>
-          <w:sz w:val="18"/>
-          <w:szCs w:val="18"/>
-        </w:rPr>
-        <w:t xml:space="preserve"> </w:t>
-        <w:tab/>
-        <w:t>write escaped</w:t>
-      </w:r>
-    </w:p>
-    <w:p>
-      <w:pPr>
-        <w:pStyle w:val="Normal"/>
-        <w:rPr>
-          <w:sz w:val="18"/>
-          <w:szCs w:val="18"/>
-        </w:rPr>
-      </w:pPr>
-      <w:r>
-        <w:rPr>
-          <w:rFonts w:ascii="Georgia" w:hAnsi="Georgia"/>
-          <w:b w:val="false"/>
-          <w:bCs w:val="false"/>
-          <w:sz w:val="18"/>
-          <w:szCs w:val="18"/>
-        </w:rPr>
-        <w:t xml:space="preserve">  </w:t>
-      </w:r>
-      <w:r>
-        <w:rPr>
-          <w:rFonts w:ascii="Georgia" w:hAnsi="Georgia"/>
-          <w:b w:val="false"/>
-          <w:bCs w:val="false"/>
-          <w:sz w:val="18"/>
-          <w:szCs w:val="18"/>
-        </w:rPr>
-        <w:tab/>
-        <w:tab/>
-        <w:tab/>
-        <w:tab/>
-        <w:t>object to stream</w:t>
-      </w:r>
-    </w:p>
-    <w:p>
-      <w:pPr>
-        <w:pStyle w:val="Normal"/>
-        <w:rPr>
-          <w:rFonts w:ascii="Georgia" w:hAnsi="Georgia"/>
-          <w:sz w:val="12"/>
-          <w:szCs w:val="12"/>
-        </w:rPr>
-      </w:pPr>
-      <w:r>
-        <w:rPr>
-          <w:rFonts w:ascii="Georgia" w:hAnsi="Georgia"/>
-          <w:sz w:val="12"/>
-          <w:szCs w:val="12"/>
-        </w:rPr>
       </w:r>
     </w:p>
     <w:p>
@@ -9362,8 +9039,8 @@
           <w:rFonts w:eastAsia="Songti SC" w:cs="Arial Unicode MS" w:ascii="Georgia" w:hAnsi="Georgia"/>
           <w:b/>
           <w:bCs/>
-          <w:i w:val="false"/>
-          <w:iCs w:val="false"/>
+          <w:i/>
+          <w:iCs/>
           <w:color w:val="auto"/>
           <w:kern w:val="2"/>
           <w:sz w:val="18"/>
@@ -9371,15 +9048,15 @@
           <w:u w:val="none"/>
           <w:lang w:val="en-US" w:eastAsia="zh-CN" w:bidi="hi-IN"/>
         </w:rPr>
-        <w:t xml:space="preserve">exceptionp </w:t>
+        <w:t>exceptionp</w:t>
       </w:r>
       <w:r>
         <w:rPr>
           <w:rFonts w:eastAsia="Songti SC" w:cs="Arial Unicode MS" w:ascii="Georgia" w:hAnsi="Georgia"/>
-          <w:b w:val="false"/>
-          <w:bCs w:val="false"/>
-          <w:i/>
-          <w:iCs/>
+          <w:b/>
+          <w:bCs/>
+          <w:i w:val="false"/>
+          <w:iCs w:val="false"/>
           <w:color w:val="auto"/>
           <w:kern w:val="2"/>
           <w:sz w:val="18"/>
@@ -9387,15 +9064,15 @@
           <w:u w:val="none"/>
           <w:lang w:val="en-US" w:eastAsia="zh-CN" w:bidi="hi-IN"/>
         </w:rPr>
-        <w:t>struct</w:t>
+        <w:t xml:space="preserve"> </w:t>
       </w:r>
       <w:r>
         <w:rPr>
           <w:rFonts w:eastAsia="Songti SC" w:cs="Arial Unicode MS" w:ascii="Georgia" w:hAnsi="Georgia"/>
           <w:b w:val="false"/>
           <w:bCs w:val="false"/>
-          <w:i w:val="false"/>
-          <w:iCs w:val="false"/>
+          <w:i/>
+          <w:iCs/>
           <w:color w:val="auto"/>
           <w:kern w:val="2"/>
           <w:sz w:val="18"/>
@@ -9403,16 +9080,15 @@
           <w:u w:val="none"/>
           <w:lang w:val="en-US" w:eastAsia="zh-CN" w:bidi="hi-IN"/>
         </w:rPr>
-        <w:t xml:space="preserve">   </w:t>
-        <w:tab/>
+        <w:t>struct</w:t>
       </w:r>
       <w:r>
         <w:rPr>
           <w:rFonts w:eastAsia="Songti SC" w:cs="Arial Unicode MS" w:ascii="Georgia" w:hAnsi="Georgia"/>
           <w:b w:val="false"/>
           <w:bCs w:val="false"/>
-          <w:i/>
-          <w:iCs/>
+          <w:i w:val="false"/>
+          <w:iCs w:val="false"/>
           <w:color w:val="auto"/>
           <w:kern w:val="2"/>
           <w:sz w:val="18"/>
@@ -9420,7 +9096,7 @@
           <w:u w:val="none"/>
           <w:lang w:val="en-US" w:eastAsia="zh-CN" w:bidi="hi-IN"/>
         </w:rPr>
-        <w:t>bool</w:t>
+        <w:t xml:space="preserve">   </w:t>
         <w:tab/>
       </w:r>
       <w:r>
@@ -9428,8 +9104,8 @@
           <w:rFonts w:eastAsia="Songti SC" w:cs="Arial Unicode MS" w:ascii="Georgia" w:hAnsi="Georgia"/>
           <w:b w:val="false"/>
           <w:bCs w:val="false"/>
-          <w:i w:val="false"/>
-          <w:iCs w:val="false"/>
+          <w:i/>
+          <w:iCs/>
           <w:color w:val="auto"/>
           <w:kern w:val="2"/>
           <w:sz w:val="18"/>
@@ -9437,17 +9113,9 @@
           <w:u w:val="none"/>
           <w:lang w:val="en-US" w:eastAsia="zh-CN" w:bidi="hi-IN"/>
         </w:rPr>
-        <w:t xml:space="preserve">predicate        </w:t>
-      </w:r>
-    </w:p>
-    <w:p>
-      <w:pPr>
-        <w:pStyle w:val="Normal"/>
-        <w:rPr>
-          <w:sz w:val="18"/>
-          <w:szCs w:val="18"/>
-        </w:rPr>
-      </w:pPr>
+        <w:t>bool</w:t>
+        <w:tab/>
+      </w:r>
       <w:r>
         <w:rPr>
           <w:rFonts w:eastAsia="Songti SC" w:cs="Arial Unicode MS" w:ascii="Georgia" w:hAnsi="Georgia"/>
@@ -9462,8 +9130,17 @@
           <w:u w:val="none"/>
           <w:lang w:val="en-US" w:eastAsia="zh-CN" w:bidi="hi-IN"/>
         </w:rPr>
-        <w:t xml:space="preserve"> </w:t>
-      </w:r>
+        <w:t xml:space="preserve">predicate        </w:t>
+      </w:r>
+    </w:p>
+    <w:p>
+      <w:pPr>
+        <w:pStyle w:val="Normal"/>
+        <w:rPr>
+          <w:sz w:val="18"/>
+          <w:szCs w:val="18"/>
+        </w:rPr>
+      </w:pPr>
       <w:r>
         <w:rPr>
           <w:rFonts w:eastAsia="Songti SC" w:cs="Arial Unicode MS" w:ascii="Georgia" w:hAnsi="Georgia"/>
@@ -9478,13 +9155,13 @@
           <w:u w:val="none"/>
           <w:lang w:val="en-US" w:eastAsia="zh-CN" w:bidi="hi-IN"/>
         </w:rPr>
-        <w:t xml:space="preserve">raise </w:t>
+        <w:t xml:space="preserve"> </w:t>
       </w:r>
       <w:r>
         <w:rPr>
           <w:rFonts w:eastAsia="Songti SC" w:cs="Arial Unicode MS" w:ascii="Georgia" w:hAnsi="Georgia"/>
-          <w:b w:val="false"/>
-          <w:bCs w:val="false"/>
+          <w:b/>
+          <w:bCs/>
           <w:i/>
           <w:iCs/>
           <w:color w:val="auto"/>
@@ -9494,17 +9171,13 @@
           <w:u w:val="none"/>
           <w:lang w:val="en-US" w:eastAsia="zh-CN" w:bidi="hi-IN"/>
         </w:rPr>
-        <w:t>T sym str</w:t>
-        <w:tab/>
-        <w:t xml:space="preserve">              </w:t>
-        <w:tab/>
-        <w:tab/>
+        <w:t>%raise</w:t>
       </w:r>
       <w:r>
         <w:rPr>
           <w:rFonts w:eastAsia="Songti SC" w:cs="Arial Unicode MS" w:ascii="Georgia" w:hAnsi="Georgia"/>
-          <w:b w:val="false"/>
-          <w:bCs w:val="false"/>
+          <w:b/>
+          <w:bCs/>
           <w:i w:val="false"/>
           <w:iCs w:val="false"/>
           <w:color w:val="auto"/>
@@ -9514,24 +9187,15 @@
           <w:u w:val="none"/>
           <w:lang w:val="en-US" w:eastAsia="zh-CN" w:bidi="hi-IN"/>
         </w:rPr>
-        <w:t xml:space="preserve">raise exception                             </w:t>
-      </w:r>
-    </w:p>
-    <w:p>
-      <w:pPr>
-        <w:pStyle w:val="Normal"/>
-        <w:rPr>
-          <w:sz w:val="18"/>
-          <w:szCs w:val="18"/>
-        </w:rPr>
-      </w:pPr>
+        <w:t xml:space="preserve"> </w:t>
+      </w:r>
       <w:r>
         <w:rPr>
           <w:rFonts w:eastAsia="Songti SC" w:cs="Arial Unicode MS" w:ascii="Georgia" w:hAnsi="Georgia"/>
           <w:b w:val="false"/>
           <w:bCs w:val="false"/>
-          <w:i w:val="false"/>
-          <w:iCs w:val="false"/>
+          <w:i/>
+          <w:iCs/>
           <w:color w:val="auto"/>
           <w:kern w:val="2"/>
           <w:sz w:val="18"/>
@@ -9539,13 +9203,16 @@
           <w:u w:val="none"/>
           <w:lang w:val="en-US" w:eastAsia="zh-CN" w:bidi="hi-IN"/>
         </w:rPr>
-        <w:t xml:space="preserve"> </w:t>
+        <w:t>T sym str</w:t>
+        <w:tab/>
+        <w:t xml:space="preserve">              </w:t>
+        <w:tab/>
       </w:r>
       <w:r>
         <w:rPr>
           <w:rFonts w:eastAsia="Songti SC" w:cs="Arial Unicode MS" w:ascii="Georgia" w:hAnsi="Georgia"/>
-          <w:b/>
-          <w:bCs/>
+          <w:b w:val="false"/>
+          <w:bCs w:val="false"/>
           <w:i w:val="false"/>
           <w:iCs w:val="false"/>
           <w:color w:val="auto"/>
@@ -9555,15 +9222,24 @@
           <w:u w:val="none"/>
           <w:lang w:val="en-US" w:eastAsia="zh-CN" w:bidi="hi-IN"/>
         </w:rPr>
-        <w:t>raise-env</w:t>
-      </w:r>
+        <w:t xml:space="preserve">raise exception                             </w:t>
+      </w:r>
+    </w:p>
+    <w:p>
+      <w:pPr>
+        <w:pStyle w:val="Normal"/>
+        <w:rPr>
+          <w:sz w:val="18"/>
+          <w:szCs w:val="18"/>
+        </w:rPr>
+      </w:pPr>
       <w:r>
         <w:rPr>
           <w:rFonts w:eastAsia="Songti SC" w:cs="Arial Unicode MS" w:ascii="Georgia" w:hAnsi="Georgia"/>
           <w:b w:val="false"/>
           <w:bCs w:val="false"/>
-          <w:i w:val="false"/>
-          <w:iCs w:val="false"/>
+          <w:i/>
+          <w:iCs/>
           <w:color w:val="auto"/>
           <w:kern w:val="2"/>
           <w:sz w:val="18"/>
@@ -9578,8 +9254,8 @@
           <w:rFonts w:eastAsia="Songti SC" w:cs="Arial Unicode MS" w:ascii="Georgia" w:hAnsi="Georgia"/>
           <w:b/>
           <w:bCs/>
-          <w:i w:val="false"/>
-          <w:iCs w:val="false"/>
+          <w:i/>
+          <w:iCs/>
           <w:color w:val="auto"/>
           <w:kern w:val="2"/>
           <w:sz w:val="18"/>
@@ -9587,7 +9263,7 @@
           <w:u w:val="none"/>
           <w:lang w:val="en-US" w:eastAsia="zh-CN" w:bidi="hi-IN"/>
         </w:rPr>
-        <w:t xml:space="preserve"> </w:t>
+        <w:t>%raise-env</w:t>
       </w:r>
       <w:r>
         <w:rPr>
@@ -9603,13 +9279,13 @@
           <w:u w:val="none"/>
           <w:lang w:val="en-US" w:eastAsia="zh-CN" w:bidi="hi-IN"/>
         </w:rPr>
-        <w:t xml:space="preserve">T sym str         </w:t>
+        <w:t xml:space="preserve"> </w:t>
       </w:r>
       <w:r>
         <w:rPr>
           <w:rFonts w:eastAsia="Songti SC" w:cs="Arial Unicode MS" w:ascii="Georgia" w:hAnsi="Georgia"/>
-          <w:b w:val="false"/>
-          <w:bCs w:val="false"/>
+          <w:b/>
+          <w:bCs/>
           <w:i w:val="false"/>
           <w:iCs w:val="false"/>
           <w:color w:val="auto"/>
@@ -9619,26 +9295,15 @@
           <w:u w:val="none"/>
           <w:lang w:val="en-US" w:eastAsia="zh-CN" w:bidi="hi-IN"/>
         </w:rPr>
-        <w:t xml:space="preserve">  </w:t>
-        <w:tab/>
-        <w:t xml:space="preserve">raise exception                          </w:t>
-      </w:r>
-    </w:p>
-    <w:p>
-      <w:pPr>
-        <w:pStyle w:val="Normal"/>
-        <w:rPr>
-          <w:sz w:val="18"/>
-          <w:szCs w:val="18"/>
-        </w:rPr>
-      </w:pPr>
+        <w:t xml:space="preserve"> </w:t>
+      </w:r>
       <w:r>
         <w:rPr>
           <w:rFonts w:eastAsia="Songti SC" w:cs="Arial Unicode MS" w:ascii="Georgia" w:hAnsi="Georgia"/>
           <w:b w:val="false"/>
           <w:bCs w:val="false"/>
-          <w:i w:val="false"/>
-          <w:iCs w:val="false"/>
+          <w:i/>
+          <w:iCs/>
           <w:color w:val="auto"/>
           <w:kern w:val="2"/>
           <w:sz w:val="18"/>
@@ -9646,13 +9311,13 @@
           <w:u w:val="none"/>
           <w:lang w:val="en-US" w:eastAsia="zh-CN" w:bidi="hi-IN"/>
         </w:rPr>
-        <w:t xml:space="preserve"> </w:t>
+        <w:t xml:space="preserve">T sym str         </w:t>
       </w:r>
       <w:r>
         <w:rPr>
           <w:rFonts w:eastAsia="Songti SC" w:cs="Arial Unicode MS" w:ascii="Georgia" w:hAnsi="Georgia"/>
-          <w:b/>
-          <w:bCs/>
+          <w:b w:val="false"/>
+          <w:bCs w:val="false"/>
           <w:i w:val="false"/>
           <w:iCs w:val="false"/>
           <w:color w:val="auto"/>
@@ -9662,8 +9327,19 @@
           <w:u w:val="none"/>
           <w:lang w:val="en-US" w:eastAsia="zh-CN" w:bidi="hi-IN"/>
         </w:rPr>
-        <w:t>warn</w:t>
-      </w:r>
+        <w:t xml:space="preserve">  </w:t>
+        <w:tab/>
+        <w:t xml:space="preserve">raise exception                          </w:t>
+      </w:r>
+    </w:p>
+    <w:p>
+      <w:pPr>
+        <w:pStyle w:val="Normal"/>
+        <w:rPr>
+          <w:sz w:val="18"/>
+          <w:szCs w:val="18"/>
+        </w:rPr>
+      </w:pPr>
       <w:r>
         <w:rPr>
           <w:rFonts w:eastAsia="Songti SC" w:cs="Arial Unicode MS" w:ascii="Georgia" w:hAnsi="Georgia"/>
@@ -9678,13 +9354,13 @@
           <w:u w:val="none"/>
           <w:lang w:val="en-US" w:eastAsia="zh-CN" w:bidi="hi-IN"/>
         </w:rPr>
-        <w:t xml:space="preserve">  </w:t>
+        <w:t xml:space="preserve"> </w:t>
       </w:r>
       <w:r>
         <w:rPr>
           <w:rFonts w:eastAsia="Songti SC" w:cs="Arial Unicode MS" w:ascii="Georgia" w:hAnsi="Georgia"/>
-          <w:b w:val="false"/>
-          <w:bCs w:val="false"/>
+          <w:b/>
+          <w:bCs/>
           <w:i/>
           <w:iCs/>
           <w:color w:val="auto"/>
@@ -9694,7 +9370,7 @@
           <w:u w:val="none"/>
           <w:lang w:val="en-US" w:eastAsia="zh-CN" w:bidi="hi-IN"/>
         </w:rPr>
-        <w:t>T string</w:t>
+        <w:t>warn</w:t>
       </w:r>
       <w:r>
         <w:rPr>
@@ -9710,8 +9386,7 @@
           <w:u w:val="none"/>
           <w:lang w:val="en-US" w:eastAsia="zh-CN" w:bidi="hi-IN"/>
         </w:rPr>
-        <w:t xml:space="preserve">               </w:t>
-        <w:tab/>
+        <w:t xml:space="preserve">  </w:t>
       </w:r>
       <w:r>
         <w:rPr>
@@ -9727,8 +9402,7 @@
           <w:u w:val="none"/>
           <w:lang w:val="en-US" w:eastAsia="zh-CN" w:bidi="hi-IN"/>
         </w:rPr>
-        <w:t>T</w:t>
-        <w:tab/>
+        <w:t>T string</w:t>
       </w:r>
       <w:r>
         <w:rPr>
@@ -9744,24 +9418,16 @@
           <w:u w:val="none"/>
           <w:lang w:val="en-US" w:eastAsia="zh-CN" w:bidi="hi-IN"/>
         </w:rPr>
-        <w:t>warning</w:t>
-      </w:r>
-    </w:p>
-    <w:p>
-      <w:pPr>
-        <w:pStyle w:val="Normal"/>
-        <w:rPr>
-          <w:sz w:val="18"/>
-          <w:szCs w:val="18"/>
-        </w:rPr>
-      </w:pPr>
+        <w:t xml:space="preserve">               </w:t>
+        <w:tab/>
+      </w:r>
       <w:r>
         <w:rPr>
           <w:rFonts w:eastAsia="Songti SC" w:cs="Arial Unicode MS" w:ascii="Georgia" w:hAnsi="Georgia"/>
           <w:b w:val="false"/>
           <w:bCs w:val="false"/>
-          <w:i w:val="false"/>
-          <w:iCs w:val="false"/>
+          <w:i/>
+          <w:iCs/>
           <w:color w:val="auto"/>
           <w:kern w:val="2"/>
           <w:sz w:val="18"/>
@@ -9769,13 +9435,14 @@
           <w:u w:val="none"/>
           <w:lang w:val="en-US" w:eastAsia="zh-CN" w:bidi="hi-IN"/>
         </w:rPr>
-        <w:t xml:space="preserve"> </w:t>
+        <w:t>T</w:t>
+        <w:tab/>
       </w:r>
       <w:r>
         <w:rPr>
           <w:rFonts w:eastAsia="Songti SC" w:cs="Arial Unicode MS" w:ascii="Georgia" w:hAnsi="Georgia"/>
-          <w:b/>
-          <w:bCs/>
+          <w:b w:val="false"/>
+          <w:bCs w:val="false"/>
           <w:i w:val="false"/>
           <w:iCs w:val="false"/>
           <w:color w:val="auto"/>
@@ -9785,8 +9452,17 @@
           <w:u w:val="none"/>
           <w:lang w:val="en-US" w:eastAsia="zh-CN" w:bidi="hi-IN"/>
         </w:rPr>
-        <w:t xml:space="preserve">with-exception </w:t>
-      </w:r>
+        <w:t>warning</w:t>
+      </w:r>
+    </w:p>
+    <w:p>
+      <w:pPr>
+        <w:pStyle w:val="Normal"/>
+        <w:rPr>
+          <w:sz w:val="18"/>
+          <w:szCs w:val="18"/>
+        </w:rPr>
+      </w:pPr>
       <w:r>
         <w:rPr>
           <w:rFonts w:eastAsia="Songti SC" w:cs="Arial Unicode MS" w:ascii="Georgia" w:hAnsi="Georgia"/>
@@ -9801,18 +9477,15 @@
           <w:u w:val="none"/>
           <w:lang w:val="en-US" w:eastAsia="zh-CN" w:bidi="hi-IN"/>
         </w:rPr>
-        <w:t>fn fn</w:t>
-        <w:tab/>
-        <w:t>T</w:t>
-        <w:tab/>
+        <w:t xml:space="preserve"> </w:t>
       </w:r>
       <w:r>
         <w:rPr>
           <w:rFonts w:eastAsia="Songti SC" w:cs="Arial Unicode MS" w:ascii="Georgia" w:hAnsi="Georgia"/>
-          <w:b w:val="false"/>
-          <w:bCs w:val="false"/>
-          <w:i w:val="false"/>
-          <w:iCs w:val="false"/>
+          <w:b/>
+          <w:bCs/>
+          <w:i/>
+          <w:iCs/>
           <w:color w:val="auto"/>
           <w:kern w:val="2"/>
           <w:sz w:val="18"/>
@@ -9820,6 +9493,57 @@
           <w:u w:val="none"/>
           <w:lang w:val="en-US" w:eastAsia="zh-CN" w:bidi="hi-IN"/>
         </w:rPr>
+        <w:t>with-exception</w:t>
+      </w:r>
+      <w:r>
+        <w:rPr>
+          <w:rFonts w:eastAsia="Songti SC" w:cs="Arial Unicode MS" w:ascii="Georgia" w:hAnsi="Georgia"/>
+          <w:b/>
+          <w:bCs/>
+          <w:i w:val="false"/>
+          <w:iCs w:val="false"/>
+          <w:color w:val="auto"/>
+          <w:kern w:val="2"/>
+          <w:sz w:val="18"/>
+          <w:szCs w:val="18"/>
+          <w:u w:val="none"/>
+          <w:lang w:val="en-US" w:eastAsia="zh-CN" w:bidi="hi-IN"/>
+        </w:rPr>
+        <w:t xml:space="preserve"> </w:t>
+      </w:r>
+      <w:r>
+        <w:rPr>
+          <w:rFonts w:eastAsia="Songti SC" w:cs="Arial Unicode MS" w:ascii="Georgia" w:hAnsi="Georgia"/>
+          <w:b w:val="false"/>
+          <w:bCs w:val="false"/>
+          <w:i/>
+          <w:iCs/>
+          <w:color w:val="auto"/>
+          <w:kern w:val="2"/>
+          <w:sz w:val="18"/>
+          <w:szCs w:val="18"/>
+          <w:u w:val="none"/>
+          <w:lang w:val="en-US" w:eastAsia="zh-CN" w:bidi="hi-IN"/>
+        </w:rPr>
+        <w:t>fn fn</w:t>
+        <w:tab/>
+        <w:t>T</w:t>
+        <w:tab/>
+      </w:r>
+      <w:r>
+        <w:rPr>
+          <w:rFonts w:eastAsia="Songti SC" w:cs="Arial Unicode MS" w:ascii="Georgia" w:hAnsi="Georgia"/>
+          <w:b w:val="false"/>
+          <w:bCs w:val="false"/>
+          <w:i w:val="false"/>
+          <w:iCs w:val="false"/>
+          <w:color w:val="auto"/>
+          <w:kern w:val="2"/>
+          <w:sz w:val="18"/>
+          <w:szCs w:val="18"/>
+          <w:u w:val="none"/>
+          <w:lang w:val="en-US" w:eastAsia="zh-CN" w:bidi="hi-IN"/>
+        </w:rPr>
         <w:t>catch exception</w:t>
       </w:r>
     </w:p>
@@ -9830,290 +9554,647 @@
           <w:rFonts w:ascii="Georgia" w:hAnsi="Georgia"/>
           <w:b/>
           <w:bCs/>
-          <w:sz w:val="16"/>
-          <w:szCs w:val="16"/>
-        </w:rPr>
-      </w:pPr>
-      <w:r>
-        <w:rPr>
-          <w:rFonts w:ascii="Georgia" w:hAnsi="Georgia"/>
-          <w:b/>
-          <w:bCs/>
-          <w:sz w:val="16"/>
-          <w:szCs w:val="16"/>
-        </w:rPr>
-      </w:r>
-    </w:p>
-    <w:p>
-      <w:pPr>
-        <w:pStyle w:val="Normal"/>
-        <w:rPr>
-          <w:rFonts w:ascii="Georgia" w:hAnsi="Georgia"/>
-          <w:b/>
-          <w:bCs/>
-          <w:sz w:val="16"/>
-          <w:szCs w:val="16"/>
-        </w:rPr>
-      </w:pPr>
-      <w:r>
-        <w:rPr>
-          <w:rFonts w:ascii="Georgia" w:hAnsi="Georgia"/>
-          <w:b/>
-          <w:bCs/>
-          <w:sz w:val="16"/>
-          <w:szCs w:val="16"/>
-        </w:rPr>
-      </w:r>
-    </w:p>
-    <w:p>
-      <w:pPr>
-        <w:pStyle w:val="Normal"/>
-        <w:rPr>
-          <w:rFonts w:ascii="Georgia" w:hAnsi="Georgia"/>
-          <w:b/>
-          <w:bCs/>
-          <w:sz w:val="16"/>
-          <w:szCs w:val="16"/>
-        </w:rPr>
-      </w:pPr>
-      <w:r>
-        <w:rPr>
-          <w:rFonts w:ascii="Georgia" w:hAnsi="Georgia"/>
-          <w:b/>
-          <w:bCs/>
-          <w:sz w:val="16"/>
-          <w:szCs w:val="16"/>
-        </w:rPr>
-      </w:r>
-    </w:p>
-    <w:p>
-      <w:pPr>
-        <w:pStyle w:val="Normal"/>
-        <w:rPr>
-          <w:rFonts w:ascii="Georgia" w:hAnsi="Georgia"/>
-          <w:b/>
-          <w:bCs/>
-          <w:sz w:val="16"/>
-          <w:szCs w:val="16"/>
-        </w:rPr>
-      </w:pPr>
-      <w:r>
-        <w:rPr>
-          <w:rFonts w:ascii="Georgia" w:hAnsi="Georgia"/>
-          <w:b/>
-          <w:bCs/>
-          <w:sz w:val="16"/>
-          <w:szCs w:val="16"/>
-        </w:rPr>
-      </w:r>
-    </w:p>
-    <w:p>
-      <w:pPr>
-        <w:pStyle w:val="Normal"/>
-        <w:rPr>
-          <w:rFonts w:ascii="Georgia" w:hAnsi="Georgia"/>
-          <w:b/>
-          <w:bCs/>
-          <w:sz w:val="16"/>
-          <w:szCs w:val="16"/>
-        </w:rPr>
-      </w:pPr>
-      <w:r>
-        <w:rPr>
-          <w:rFonts w:ascii="Georgia" w:hAnsi="Georgia"/>
-          <w:b/>
-          <w:bCs/>
-          <w:sz w:val="16"/>
-          <w:szCs w:val="16"/>
-        </w:rPr>
-      </w:r>
-    </w:p>
-    <w:p>
-      <w:pPr>
-        <w:pStyle w:val="Normal"/>
-        <w:rPr>
-          <w:rFonts w:ascii="Georgia" w:hAnsi="Georgia"/>
-          <w:b/>
-          <w:bCs/>
-          <w:sz w:val="16"/>
-          <w:szCs w:val="16"/>
-        </w:rPr>
-      </w:pPr>
-      <w:r>
-        <w:rPr>
-          <w:rFonts w:ascii="Georgia" w:hAnsi="Georgia"/>
-          <w:b/>
-          <w:bCs/>
-          <w:sz w:val="16"/>
-          <w:szCs w:val="16"/>
-        </w:rPr>
-      </w:r>
-    </w:p>
-    <w:p>
-      <w:pPr>
-        <w:pStyle w:val="Normal"/>
-        <w:rPr>
-          <w:rFonts w:ascii="Georgia" w:hAnsi="Georgia"/>
-          <w:b/>
-          <w:bCs/>
-          <w:sz w:val="16"/>
-          <w:szCs w:val="16"/>
-        </w:rPr>
-      </w:pPr>
-      <w:r>
-        <w:rPr>
-          <w:rFonts w:ascii="Georgia" w:hAnsi="Georgia"/>
-          <w:b/>
-          <w:bCs/>
-          <w:sz w:val="16"/>
-          <w:szCs w:val="16"/>
-        </w:rPr>
-      </w:r>
-    </w:p>
-    <w:p>
-      <w:pPr>
-        <w:pStyle w:val="Normal"/>
-        <w:rPr>
-          <w:rFonts w:ascii="Georgia" w:hAnsi="Georgia"/>
-          <w:b/>
-          <w:bCs/>
-          <w:sz w:val="16"/>
-          <w:szCs w:val="16"/>
-        </w:rPr>
-      </w:pPr>
-      <w:r>
-        <w:rPr>
-          <w:rFonts w:ascii="Georgia" w:hAnsi="Georgia"/>
-          <w:b/>
-          <w:bCs/>
-          <w:sz w:val="16"/>
-          <w:szCs w:val="16"/>
-        </w:rPr>
-      </w:r>
-    </w:p>
-    <w:p>
-      <w:pPr>
-        <w:pStyle w:val="Normal"/>
-        <w:rPr>
-          <w:rFonts w:ascii="Georgia" w:hAnsi="Georgia"/>
-          <w:b/>
-          <w:bCs/>
-          <w:sz w:val="16"/>
-          <w:szCs w:val="16"/>
-        </w:rPr>
-      </w:pPr>
-      <w:r>
-        <w:rPr>
-          <w:rFonts w:ascii="Georgia" w:hAnsi="Georgia"/>
-          <w:b/>
-          <w:bCs/>
-          <w:sz w:val="16"/>
-          <w:szCs w:val="16"/>
-        </w:rPr>
-      </w:r>
-    </w:p>
-    <w:p>
-      <w:pPr>
-        <w:pStyle w:val="Normal"/>
-        <w:rPr>
-          <w:rFonts w:ascii="Georgia" w:hAnsi="Georgia"/>
-          <w:b/>
-          <w:bCs/>
-          <w:sz w:val="16"/>
-          <w:szCs w:val="16"/>
-        </w:rPr>
-      </w:pPr>
-      <w:r>
-        <w:rPr>
-          <w:rFonts w:ascii="Georgia" w:hAnsi="Georgia"/>
-          <w:b/>
-          <w:bCs/>
-          <w:sz w:val="16"/>
-          <w:szCs w:val="16"/>
-        </w:rPr>
-      </w:r>
-    </w:p>
-    <w:p>
-      <w:pPr>
-        <w:pStyle w:val="Normal"/>
-        <w:rPr>
-          <w:rFonts w:ascii="Georgia" w:hAnsi="Georgia"/>
-          <w:b/>
-          <w:bCs/>
-          <w:sz w:val="16"/>
-          <w:szCs w:val="16"/>
-        </w:rPr>
-      </w:pPr>
-      <w:r>
-        <w:rPr>
-          <w:rFonts w:ascii="Georgia" w:hAnsi="Georgia"/>
-          <w:b/>
-          <w:bCs/>
-          <w:sz w:val="16"/>
-          <w:szCs w:val="16"/>
-        </w:rPr>
-      </w:r>
-    </w:p>
-    <w:p>
-      <w:pPr>
-        <w:pStyle w:val="Normal"/>
-        <w:rPr>
-          <w:rFonts w:ascii="Georgia" w:hAnsi="Georgia"/>
-          <w:b/>
-          <w:bCs/>
-          <w:sz w:val="16"/>
-          <w:szCs w:val="16"/>
-        </w:rPr>
-      </w:pPr>
-      <w:r>
-        <w:rPr>
-          <w:rFonts w:ascii="Georgia" w:hAnsi="Georgia"/>
-          <w:b/>
-          <w:bCs/>
-          <w:sz w:val="16"/>
-          <w:szCs w:val="16"/>
-        </w:rPr>
-      </w:r>
-    </w:p>
-    <w:p>
-      <w:pPr>
-        <w:pStyle w:val="Normal"/>
-        <w:rPr>
-          <w:rFonts w:ascii="Georgia" w:hAnsi="Georgia"/>
-          <w:b/>
-          <w:bCs/>
-          <w:sz w:val="16"/>
-          <w:szCs w:val="16"/>
-        </w:rPr>
-      </w:pPr>
-      <w:r>
-        <w:rPr>
-          <w:rFonts w:ascii="Georgia" w:hAnsi="Georgia"/>
-          <w:b/>
-          <w:bCs/>
-          <w:sz w:val="16"/>
-          <w:szCs w:val="16"/>
-        </w:rPr>
-      </w:r>
-    </w:p>
-    <w:p>
-      <w:pPr>
-        <w:pStyle w:val="Normal"/>
-        <w:rPr>
-          <w:rFonts w:ascii="Georgia" w:hAnsi="Georgia"/>
-          <w:b/>
-          <w:bCs/>
-          <w:sz w:val="16"/>
-          <w:szCs w:val="16"/>
-        </w:rPr>
-      </w:pPr>
-      <w:r>
-        <w:rPr>
-          <w:rFonts w:ascii="Georgia" w:hAnsi="Georgia"/>
-          <w:b/>
-          <w:bCs/>
-          <w:sz w:val="16"/>
-          <w:szCs w:val="16"/>
+          <w:sz w:val="12"/>
+          <w:szCs w:val="12"/>
+        </w:rPr>
+      </w:pPr>
+      <w:r>
+        <w:rPr>
+          <w:rFonts w:ascii="Georgia" w:hAnsi="Georgia"/>
+          <w:b/>
+          <w:bCs/>
+          <w:sz w:val="12"/>
+          <w:szCs w:val="12"/>
+        </w:rPr>
+      </w:r>
+    </w:p>
+    <w:p>
+      <w:pPr>
+        <w:pStyle w:val="Normal"/>
+        <w:rPr>
+          <w:rFonts w:ascii="Georgia" w:hAnsi="Georgia"/>
+          <w:b/>
+          <w:bCs/>
+          <w:sz w:val="12"/>
+          <w:szCs w:val="12"/>
+        </w:rPr>
+      </w:pPr>
+      <w:r>
+        <w:rPr>
+          <w:rFonts w:ascii="Georgia" w:hAnsi="Georgia"/>
+          <w:b/>
+          <w:bCs/>
+          <w:sz w:val="12"/>
+          <w:szCs w:val="12"/>
+        </w:rPr>
+      </w:r>
+    </w:p>
+    <w:p>
+      <w:pPr>
+        <w:pStyle w:val="Normal"/>
+        <w:rPr>
+          <w:rFonts w:ascii="Georgia" w:hAnsi="Georgia"/>
+          <w:b/>
+          <w:bCs/>
+          <w:sz w:val="12"/>
+          <w:szCs w:val="12"/>
+        </w:rPr>
+      </w:pPr>
+      <w:r>
+        <w:rPr>
+          <w:rFonts w:ascii="Georgia" w:hAnsi="Georgia"/>
+          <w:b/>
+          <w:bCs/>
+          <w:sz w:val="12"/>
+          <w:szCs w:val="12"/>
+        </w:rPr>
+      </w:r>
+    </w:p>
+    <w:p>
+      <w:pPr>
+        <w:pStyle w:val="Normal"/>
+        <w:rPr>
+          <w:rFonts w:ascii="Georgia" w:hAnsi="Georgia"/>
+          <w:b/>
+          <w:bCs/>
+          <w:sz w:val="12"/>
+          <w:szCs w:val="12"/>
+        </w:rPr>
+      </w:pPr>
+      <w:r>
+        <w:rPr>
+          <w:rFonts w:ascii="Georgia" w:hAnsi="Georgia"/>
+          <w:b/>
+          <w:bCs/>
+          <w:sz w:val="12"/>
+          <w:szCs w:val="12"/>
+        </w:rPr>
+      </w:r>
+    </w:p>
+    <w:p>
+      <w:pPr>
+        <w:pStyle w:val="Normal"/>
+        <w:rPr>
+          <w:rFonts w:ascii="Georgia" w:hAnsi="Georgia"/>
+          <w:b/>
+          <w:bCs/>
+          <w:sz w:val="12"/>
+          <w:szCs w:val="12"/>
+        </w:rPr>
+      </w:pPr>
+      <w:r>
+        <w:rPr>
+          <w:rFonts w:ascii="Georgia" w:hAnsi="Georgia"/>
+          <w:b/>
+          <w:bCs/>
+          <w:sz w:val="12"/>
+          <w:szCs w:val="12"/>
+        </w:rPr>
+      </w:r>
+    </w:p>
+    <w:p>
+      <w:pPr>
+        <w:pStyle w:val="Normal"/>
+        <w:rPr>
+          <w:rFonts w:ascii="Georgia" w:hAnsi="Georgia"/>
+          <w:b/>
+          <w:bCs/>
+          <w:sz w:val="12"/>
+          <w:szCs w:val="12"/>
+        </w:rPr>
+      </w:pPr>
+      <w:r>
+        <w:rPr>
+          <w:rFonts w:ascii="Georgia" w:hAnsi="Georgia"/>
+          <w:b/>
+          <w:bCs/>
+          <w:sz w:val="12"/>
+          <w:szCs w:val="12"/>
+        </w:rPr>
+      </w:r>
+    </w:p>
+    <w:p>
+      <w:pPr>
+        <w:pStyle w:val="Normal"/>
+        <w:rPr>
+          <w:rFonts w:ascii="Georgia" w:hAnsi="Georgia"/>
+          <w:b/>
+          <w:bCs/>
+          <w:sz w:val="12"/>
+          <w:szCs w:val="12"/>
+        </w:rPr>
+      </w:pPr>
+      <w:r>
+        <w:rPr>
+          <w:rFonts w:ascii="Georgia" w:hAnsi="Georgia"/>
+          <w:b/>
+          <w:bCs/>
+          <w:sz w:val="12"/>
+          <w:szCs w:val="12"/>
+        </w:rPr>
+      </w:r>
+    </w:p>
+    <w:p>
+      <w:pPr>
+        <w:pStyle w:val="Normal"/>
+        <w:rPr>
+          <w:rFonts w:ascii="Georgia" w:hAnsi="Georgia"/>
+          <w:b/>
+          <w:bCs/>
+          <w:sz w:val="12"/>
+          <w:szCs w:val="12"/>
+        </w:rPr>
+      </w:pPr>
+      <w:r>
+        <w:rPr>
+          <w:rFonts w:ascii="Georgia" w:hAnsi="Georgia"/>
+          <w:b/>
+          <w:bCs/>
+          <w:sz w:val="12"/>
+          <w:szCs w:val="12"/>
+        </w:rPr>
+      </w:r>
+    </w:p>
+    <w:p>
+      <w:pPr>
+        <w:pStyle w:val="Normal"/>
+        <w:rPr>
+          <w:rFonts w:ascii="Georgia" w:hAnsi="Georgia"/>
+          <w:b/>
+          <w:bCs/>
+          <w:sz w:val="12"/>
+          <w:szCs w:val="12"/>
+        </w:rPr>
+      </w:pPr>
+      <w:r>
+        <w:rPr>
+          <w:rFonts w:ascii="Georgia" w:hAnsi="Georgia"/>
+          <w:b/>
+          <w:bCs/>
+          <w:sz w:val="12"/>
+          <w:szCs w:val="12"/>
+        </w:rPr>
+      </w:r>
+    </w:p>
+    <w:p>
+      <w:pPr>
+        <w:pStyle w:val="Normal"/>
+        <w:rPr>
+          <w:rFonts w:ascii="Georgia" w:hAnsi="Georgia"/>
+          <w:b/>
+          <w:bCs/>
+          <w:sz w:val="12"/>
+          <w:szCs w:val="12"/>
+        </w:rPr>
+      </w:pPr>
+      <w:r>
+        <w:rPr>
+          <w:rFonts w:ascii="Georgia" w:hAnsi="Georgia"/>
+          <w:b/>
+          <w:bCs/>
+          <w:sz w:val="12"/>
+          <w:szCs w:val="12"/>
+        </w:rPr>
+      </w:r>
+    </w:p>
+    <w:p>
+      <w:pPr>
+        <w:pStyle w:val="Normal"/>
+        <w:rPr>
+          <w:rFonts w:ascii="Georgia" w:hAnsi="Georgia"/>
+          <w:b/>
+          <w:bCs/>
+          <w:sz w:val="12"/>
+          <w:szCs w:val="12"/>
+        </w:rPr>
+      </w:pPr>
+      <w:r>
+        <w:rPr>
+          <w:rFonts w:ascii="Georgia" w:hAnsi="Georgia"/>
+          <w:b/>
+          <w:bCs/>
+          <w:sz w:val="12"/>
+          <w:szCs w:val="12"/>
+        </w:rPr>
+      </w:r>
+    </w:p>
+    <w:p>
+      <w:pPr>
+        <w:pStyle w:val="Normal"/>
+        <w:rPr>
+          <w:rFonts w:ascii="Georgia" w:hAnsi="Georgia"/>
+          <w:b/>
+          <w:bCs/>
+          <w:sz w:val="12"/>
+          <w:szCs w:val="12"/>
+        </w:rPr>
+      </w:pPr>
+      <w:r>
+        <w:rPr>
+          <w:rFonts w:ascii="Georgia" w:hAnsi="Georgia"/>
+          <w:b/>
+          <w:bCs/>
+          <w:sz w:val="12"/>
+          <w:szCs w:val="12"/>
+        </w:rPr>
+      </w:r>
+    </w:p>
+    <w:p>
+      <w:pPr>
+        <w:pStyle w:val="Normal"/>
+        <w:rPr>
+          <w:rFonts w:ascii="Georgia" w:hAnsi="Georgia"/>
+          <w:b/>
+          <w:bCs/>
+          <w:sz w:val="12"/>
+          <w:szCs w:val="12"/>
+        </w:rPr>
+      </w:pPr>
+      <w:r>
+        <w:rPr>
+          <w:rFonts w:ascii="Georgia" w:hAnsi="Georgia"/>
+          <w:b/>
+          <w:bCs/>
+          <w:sz w:val="12"/>
+          <w:szCs w:val="12"/>
+        </w:rPr>
+      </w:r>
+    </w:p>
+    <w:p>
+      <w:pPr>
+        <w:pStyle w:val="Normal"/>
+        <w:rPr>
+          <w:rFonts w:ascii="Georgia" w:hAnsi="Georgia"/>
+          <w:b/>
+          <w:bCs/>
+          <w:sz w:val="12"/>
+          <w:szCs w:val="12"/>
+        </w:rPr>
+      </w:pPr>
+      <w:r>
+        <w:rPr>
+          <w:rFonts w:ascii="Georgia" w:hAnsi="Georgia"/>
+          <w:b/>
+          <w:bCs/>
+          <w:sz w:val="12"/>
+          <w:szCs w:val="12"/>
+        </w:rPr>
+      </w:r>
+    </w:p>
+    <w:p>
+      <w:pPr>
+        <w:pStyle w:val="Normal"/>
+        <w:rPr>
+          <w:rFonts w:ascii="Georgia" w:hAnsi="Georgia"/>
+          <w:b/>
+          <w:bCs/>
+          <w:sz w:val="12"/>
+          <w:szCs w:val="12"/>
+        </w:rPr>
+      </w:pPr>
+      <w:r>
+        <w:rPr>
+          <w:rFonts w:ascii="Georgia" w:hAnsi="Georgia"/>
+          <w:b/>
+          <w:bCs/>
+          <w:sz w:val="12"/>
+          <w:szCs w:val="12"/>
+        </w:rPr>
+      </w:r>
+    </w:p>
+    <w:p>
+      <w:pPr>
+        <w:pStyle w:val="Normal"/>
+        <w:rPr>
+          <w:rFonts w:ascii="Georgia" w:hAnsi="Georgia"/>
+          <w:b/>
+          <w:bCs/>
+          <w:sz w:val="12"/>
+          <w:szCs w:val="12"/>
+        </w:rPr>
+      </w:pPr>
+      <w:r>
+        <w:rPr>
+          <w:rFonts w:ascii="Georgia" w:hAnsi="Georgia"/>
+          <w:b/>
+          <w:bCs/>
+          <w:sz w:val="12"/>
+          <w:szCs w:val="12"/>
+        </w:rPr>
+      </w:r>
+    </w:p>
+    <w:p>
+      <w:pPr>
+        <w:pStyle w:val="Normal"/>
+        <w:rPr>
+          <w:rFonts w:ascii="Georgia" w:hAnsi="Georgia"/>
+          <w:b/>
+          <w:bCs/>
+          <w:sz w:val="12"/>
+          <w:szCs w:val="12"/>
+        </w:rPr>
+      </w:pPr>
+      <w:r>
+        <w:rPr>
+          <w:rFonts w:ascii="Georgia" w:hAnsi="Georgia"/>
+          <w:b/>
+          <w:bCs/>
+          <w:sz w:val="12"/>
+          <w:szCs w:val="12"/>
+        </w:rPr>
+      </w:r>
+    </w:p>
+    <w:p>
+      <w:pPr>
+        <w:pStyle w:val="Normal"/>
+        <w:rPr>
+          <w:rFonts w:ascii="Georgia" w:hAnsi="Georgia"/>
+          <w:b/>
+          <w:bCs/>
+          <w:sz w:val="12"/>
+          <w:szCs w:val="12"/>
+        </w:rPr>
+      </w:pPr>
+      <w:r>
+        <w:rPr>
+          <w:rFonts w:ascii="Georgia" w:hAnsi="Georgia"/>
+          <w:b/>
+          <w:bCs/>
+          <w:sz w:val="12"/>
+          <w:szCs w:val="12"/>
+        </w:rPr>
+      </w:r>
+    </w:p>
+    <w:p>
+      <w:pPr>
+        <w:pStyle w:val="Normal"/>
+        <w:rPr>
+          <w:rFonts w:ascii="Georgia" w:hAnsi="Georgia"/>
+          <w:b/>
+          <w:bCs/>
+          <w:sz w:val="12"/>
+          <w:szCs w:val="12"/>
+        </w:rPr>
+      </w:pPr>
+      <w:r>
+        <w:rPr>
+          <w:rFonts w:ascii="Georgia" w:hAnsi="Georgia"/>
+          <w:b/>
+          <w:bCs/>
+          <w:sz w:val="12"/>
+          <w:szCs w:val="12"/>
+        </w:rPr>
+      </w:r>
+    </w:p>
+    <w:p>
+      <w:pPr>
+        <w:pStyle w:val="Normal"/>
+        <w:rPr>
+          <w:rFonts w:ascii="Georgia" w:hAnsi="Georgia"/>
+          <w:b/>
+          <w:bCs/>
+          <w:sz w:val="12"/>
+          <w:szCs w:val="12"/>
+        </w:rPr>
+      </w:pPr>
+      <w:r>
+        <w:rPr>
+          <w:rFonts w:ascii="Georgia" w:hAnsi="Georgia"/>
+          <w:b/>
+          <w:bCs/>
+          <w:sz w:val="12"/>
+          <w:szCs w:val="12"/>
+        </w:rPr>
+      </w:r>
+    </w:p>
+    <w:p>
+      <w:pPr>
+        <w:pStyle w:val="Normal"/>
+        <w:rPr>
+          <w:rFonts w:ascii="Georgia" w:hAnsi="Georgia"/>
+          <w:b/>
+          <w:bCs/>
+          <w:sz w:val="12"/>
+          <w:szCs w:val="12"/>
+        </w:rPr>
+      </w:pPr>
+      <w:r>
+        <w:rPr>
+          <w:rFonts w:ascii="Georgia" w:hAnsi="Georgia"/>
+          <w:b/>
+          <w:bCs/>
+          <w:sz w:val="12"/>
+          <w:szCs w:val="12"/>
+        </w:rPr>
+      </w:r>
+    </w:p>
+    <w:p>
+      <w:pPr>
+        <w:pStyle w:val="Normal"/>
+        <w:rPr>
+          <w:rFonts w:ascii="Georgia" w:hAnsi="Georgia"/>
+          <w:b/>
+          <w:bCs/>
+          <w:sz w:val="12"/>
+          <w:szCs w:val="12"/>
+        </w:rPr>
+      </w:pPr>
+      <w:r>
+        <w:rPr>
+          <w:rFonts w:ascii="Georgia" w:hAnsi="Georgia"/>
+          <w:b/>
+          <w:bCs/>
+          <w:sz w:val="12"/>
+          <w:szCs w:val="12"/>
+        </w:rPr>
+      </w:r>
+    </w:p>
+    <w:p>
+      <w:pPr>
+        <w:pStyle w:val="Normal"/>
+        <w:rPr>
+          <w:rFonts w:ascii="Georgia" w:hAnsi="Georgia"/>
+          <w:b/>
+          <w:bCs/>
+          <w:sz w:val="12"/>
+          <w:szCs w:val="12"/>
+        </w:rPr>
+      </w:pPr>
+      <w:r>
+        <w:rPr>
+          <w:rFonts w:ascii="Georgia" w:hAnsi="Georgia"/>
+          <w:b/>
+          <w:bCs/>
+          <w:sz w:val="12"/>
+          <w:szCs w:val="12"/>
+        </w:rPr>
+      </w:r>
+    </w:p>
+    <w:p>
+      <w:pPr>
+        <w:pStyle w:val="Normal"/>
+        <w:rPr>
+          <w:rFonts w:ascii="Georgia" w:hAnsi="Georgia"/>
+          <w:b/>
+          <w:bCs/>
+          <w:sz w:val="12"/>
+          <w:szCs w:val="12"/>
+        </w:rPr>
+      </w:pPr>
+      <w:r>
+        <w:rPr>
+          <w:rFonts w:ascii="Georgia" w:hAnsi="Georgia"/>
+          <w:b/>
+          <w:bCs/>
+          <w:sz w:val="12"/>
+          <w:szCs w:val="12"/>
+        </w:rPr>
+      </w:r>
+    </w:p>
+    <w:p>
+      <w:pPr>
+        <w:pStyle w:val="Normal"/>
+        <w:rPr>
+          <w:rFonts w:ascii="Georgia" w:hAnsi="Georgia"/>
+          <w:b/>
+          <w:bCs/>
+          <w:sz w:val="12"/>
+          <w:szCs w:val="12"/>
+        </w:rPr>
+      </w:pPr>
+      <w:r>
+        <w:rPr>
+          <w:rFonts w:ascii="Georgia" w:hAnsi="Georgia"/>
+          <w:b/>
+          <w:bCs/>
+          <w:sz w:val="12"/>
+          <w:szCs w:val="12"/>
+        </w:rPr>
+      </w:r>
+    </w:p>
+    <w:p>
+      <w:pPr>
+        <w:pStyle w:val="Normal"/>
+        <w:rPr>
+          <w:rFonts w:ascii="Georgia" w:hAnsi="Georgia"/>
+          <w:b/>
+          <w:bCs/>
+          <w:sz w:val="12"/>
+          <w:szCs w:val="12"/>
+        </w:rPr>
+      </w:pPr>
+      <w:r>
+        <w:rPr>
+          <w:rFonts w:ascii="Georgia" w:hAnsi="Georgia"/>
+          <w:b/>
+          <w:bCs/>
+          <w:sz w:val="12"/>
+          <w:szCs w:val="12"/>
+        </w:rPr>
+      </w:r>
+    </w:p>
+    <w:p>
+      <w:pPr>
+        <w:pStyle w:val="Normal"/>
+        <w:rPr>
+          <w:rFonts w:ascii="Georgia" w:hAnsi="Georgia"/>
+          <w:b/>
+          <w:bCs/>
+          <w:sz w:val="12"/>
+          <w:szCs w:val="12"/>
+        </w:rPr>
+      </w:pPr>
+      <w:r>
+        <w:rPr>
+          <w:rFonts w:ascii="Georgia" w:hAnsi="Georgia"/>
+          <w:b/>
+          <w:bCs/>
+          <w:sz w:val="12"/>
+          <w:szCs w:val="12"/>
+        </w:rPr>
+      </w:r>
+    </w:p>
+    <w:p>
+      <w:pPr>
+        <w:pStyle w:val="Normal"/>
+        <w:rPr>
+          <w:rFonts w:ascii="Georgia" w:hAnsi="Georgia"/>
+          <w:b/>
+          <w:bCs/>
+          <w:sz w:val="12"/>
+          <w:szCs w:val="12"/>
+        </w:rPr>
+      </w:pPr>
+      <w:r>
+        <w:rPr>
+          <w:rFonts w:ascii="Georgia" w:hAnsi="Georgia"/>
+          <w:b/>
+          <w:bCs/>
+          <w:sz w:val="12"/>
+          <w:szCs w:val="12"/>
+        </w:rPr>
+      </w:r>
+    </w:p>
+    <w:p>
+      <w:pPr>
+        <w:pStyle w:val="Normal"/>
+        <w:rPr>
+          <w:rFonts w:ascii="Georgia" w:hAnsi="Georgia"/>
+          <w:b/>
+          <w:bCs/>
+          <w:sz w:val="12"/>
+          <w:szCs w:val="12"/>
+        </w:rPr>
+      </w:pPr>
+      <w:r>
+        <w:rPr>
+          <w:rFonts w:ascii="Georgia" w:hAnsi="Georgia"/>
+          <w:b/>
+          <w:bCs/>
+          <w:sz w:val="12"/>
+          <w:szCs w:val="12"/>
+        </w:rPr>
+      </w:r>
+    </w:p>
+    <w:p>
+      <w:pPr>
+        <w:pStyle w:val="Normal"/>
+        <w:rPr>
+          <w:rFonts w:ascii="Georgia" w:hAnsi="Georgia"/>
+          <w:b/>
+          <w:bCs/>
+          <w:sz w:val="12"/>
+          <w:szCs w:val="12"/>
+        </w:rPr>
+      </w:pPr>
+      <w:r>
+        <w:rPr>
+          <w:rFonts w:ascii="Georgia" w:hAnsi="Georgia"/>
+          <w:b/>
+          <w:bCs/>
+          <w:sz w:val="12"/>
+          <w:szCs w:val="12"/>
+        </w:rPr>
+      </w:r>
+    </w:p>
+    <w:p>
+      <w:pPr>
+        <w:pStyle w:val="Normal"/>
+        <w:rPr>
+          <w:rFonts w:ascii="Georgia" w:hAnsi="Georgia"/>
+          <w:b/>
+          <w:bCs/>
+          <w:sz w:val="12"/>
+          <w:szCs w:val="12"/>
+        </w:rPr>
+      </w:pPr>
+      <w:r>
+        <w:rPr>
+          <w:rFonts w:ascii="Georgia" w:hAnsi="Georgia"/>
+          <w:b/>
+          <w:bCs/>
+          <w:sz w:val="12"/>
+          <w:szCs w:val="12"/>
         </w:rPr>
       </w:r>
     </w:p>
@@ -10295,6 +10376,8 @@
           <w:rFonts w:ascii="Georgia" w:hAnsi="Georgia"/>
           <w:b/>
           <w:bCs/>
+          <w:i/>
+          <w:iCs/>
           <w:sz w:val="18"/>
           <w:szCs w:val="18"/>
         </w:rPr>
@@ -10384,6 +10467,8 @@
           <w:rFonts w:ascii="Georgia" w:hAnsi="Georgia"/>
           <w:b/>
           <w:bCs/>
+          <w:i/>
+          <w:iCs/>
           <w:sz w:val="18"/>
           <w:szCs w:val="18"/>
         </w:rPr>
@@ -10447,6 +10532,8 @@
           <w:rFonts w:ascii="Georgia" w:hAnsi="Georgia"/>
           <w:b/>
           <w:bCs/>
+          <w:i/>
+          <w:iCs/>
           <w:sz w:val="18"/>
           <w:szCs w:val="18"/>
         </w:rPr>
@@ -10527,6 +10614,140 @@
           <w:sz w:val="18"/>
           <w:szCs w:val="18"/>
         </w:rPr>
+        <w:t xml:space="preserve"> </w:t>
+      </w:r>
+      <w:r>
+        <w:rPr>
+          <w:rFonts w:ascii="Georgia" w:hAnsi="Georgia"/>
+          <w:b w:val="false"/>
+          <w:bCs w:val="false"/>
+          <w:i/>
+          <w:iCs/>
+          <w:sz w:val="18"/>
+          <w:szCs w:val="18"/>
+        </w:rPr>
+        <w:t xml:space="preserve"> </w:t>
+      </w:r>
+      <w:r>
+        <w:rPr>
+          <w:rFonts w:ascii="Georgia" w:hAnsi="Georgia"/>
+          <w:b/>
+          <w:bCs/>
+          <w:i/>
+          <w:iCs/>
+          <w:sz w:val="18"/>
+          <w:szCs w:val="18"/>
+        </w:rPr>
+        <w:t>let*</w:t>
+      </w:r>
+      <w:r>
+        <w:rPr>
+          <w:rFonts w:ascii="Georgia" w:hAnsi="Georgia"/>
+          <w:b w:val="false"/>
+          <w:bCs w:val="false"/>
+          <w:sz w:val="18"/>
+          <w:szCs w:val="18"/>
+        </w:rPr>
+        <w:t xml:space="preserve"> </w:t>
+      </w:r>
+      <w:r>
+        <w:rPr>
+          <w:rFonts w:ascii="Georgia" w:hAnsi="Georgia"/>
+          <w:b w:val="false"/>
+          <w:bCs w:val="false"/>
+          <w:i/>
+          <w:iCs/>
+          <w:sz w:val="18"/>
+          <w:szCs w:val="18"/>
+        </w:rPr>
+        <w:t>list</w:t>
+      </w:r>
+      <w:r>
+        <w:rPr>
+          <w:rFonts w:ascii="Georgia" w:hAnsi="Georgia"/>
+          <w:b w:val="false"/>
+          <w:bCs w:val="false"/>
+          <w:sz w:val="18"/>
+          <w:szCs w:val="18"/>
+        </w:rPr>
+        <w:t xml:space="preserve"> ...          </w:t>
+        <w:tab/>
+        <w:t xml:space="preserve">   </w:t>
+        <w:tab/>
+      </w:r>
+      <w:r>
+        <w:rPr>
+          <w:rFonts w:ascii="Georgia" w:hAnsi="Georgia"/>
+          <w:b w:val="false"/>
+          <w:bCs w:val="false"/>
+          <w:i/>
+          <w:iCs/>
+          <w:sz w:val="18"/>
+          <w:szCs w:val="18"/>
+        </w:rPr>
+        <w:t>T</w:t>
+        <w:tab/>
+      </w:r>
+      <w:r>
+        <w:rPr>
+          <w:rFonts w:ascii="Georgia" w:hAnsi="Georgia"/>
+          <w:b w:val="false"/>
+          <w:bCs w:val="false"/>
+          <w:sz w:val="18"/>
+          <w:szCs w:val="18"/>
+        </w:rPr>
+        <w:t>dependent list</w:t>
+      </w:r>
+    </w:p>
+    <w:p>
+      <w:pPr>
+        <w:pStyle w:val="Normal"/>
+        <w:rPr>
+          <w:sz w:val="18"/>
+          <w:szCs w:val="18"/>
+        </w:rPr>
+      </w:pPr>
+      <w:r>
+        <w:rPr>
+          <w:rFonts w:ascii="Georgia" w:hAnsi="Georgia"/>
+          <w:b w:val="false"/>
+          <w:bCs w:val="false"/>
+          <w:sz w:val="18"/>
+          <w:szCs w:val="18"/>
+        </w:rPr>
+        <w:t xml:space="preserve"> </w:t>
+      </w:r>
+      <w:r>
+        <w:rPr>
+          <w:rFonts w:ascii="Georgia" w:hAnsi="Georgia"/>
+          <w:b w:val="false"/>
+          <w:bCs w:val="false"/>
+          <w:sz w:val="18"/>
+          <w:szCs w:val="18"/>
+        </w:rPr>
+        <w:tab/>
+        <w:tab/>
+        <w:tab/>
+        <w:tab/>
+        <w:t>of bindings</w:t>
+      </w:r>
+    </w:p>
+    <w:p>
+      <w:pPr>
+        <w:pStyle w:val="Normal"/>
+        <w:rPr>
+          <w:sz w:val="18"/>
+          <w:szCs w:val="18"/>
+        </w:rPr>
+      </w:pPr>
+      <w:r>
+        <w:rPr>
+          <w:rFonts w:ascii="Georgia" w:hAnsi="Georgia"/>
+          <w:b w:val="false"/>
+          <w:bCs w:val="false"/>
+          <w:sz w:val="18"/>
+          <w:szCs w:val="18"/>
+        </w:rPr>
         <w:t xml:space="preserve">  </w:t>
       </w:r>
       <w:r>
@@ -10534,44 +10755,24 @@
           <w:rFonts w:ascii="Georgia" w:hAnsi="Georgia"/>
           <w:b/>
           <w:bCs/>
-          <w:sz w:val="18"/>
-          <w:szCs w:val="18"/>
-        </w:rPr>
-        <w:t>let*</w:t>
-      </w:r>
-      <w:r>
-        <w:rPr>
-          <w:rFonts w:ascii="Georgia" w:hAnsi="Georgia"/>
-          <w:b w:val="false"/>
-          <w:bCs w:val="false"/>
-          <w:sz w:val="18"/>
-          <w:szCs w:val="18"/>
-        </w:rPr>
-        <w:t xml:space="preserve"> </w:t>
-      </w:r>
-      <w:r>
-        <w:rPr>
-          <w:rFonts w:ascii="Georgia" w:hAnsi="Georgia"/>
-          <w:b w:val="false"/>
-          <w:bCs w:val="false"/>
-          <w:i/>
-          <w:iCs/>
-          <w:sz w:val="18"/>
-          <w:szCs w:val="18"/>
-        </w:rPr>
-        <w:t>list</w:t>
-      </w:r>
-      <w:r>
-        <w:rPr>
-          <w:rFonts w:ascii="Georgia" w:hAnsi="Georgia"/>
-          <w:b w:val="false"/>
-          <w:bCs w:val="false"/>
-          <w:sz w:val="18"/>
-          <w:szCs w:val="18"/>
-        </w:rPr>
-        <w:t xml:space="preserve"> ...          </w:t>
-        <w:tab/>
-        <w:t xml:space="preserve">   </w:t>
+          <w:i/>
+          <w:iCs/>
+          <w:sz w:val="18"/>
+          <w:szCs w:val="18"/>
+        </w:rPr>
+        <w:t>or</w:t>
+      </w:r>
+      <w:r>
+        <w:rPr>
+          <w:rFonts w:ascii="Georgia" w:hAnsi="Georgia"/>
+          <w:b w:val="false"/>
+          <w:bCs w:val="false"/>
+          <w:sz w:val="18"/>
+          <w:szCs w:val="18"/>
+        </w:rPr>
+        <w:t xml:space="preserve"> ...                    </w:t>
+        <w:tab/>
+        <w:t xml:space="preserve">  </w:t>
         <w:tab/>
       </w:r>
       <w:r>
@@ -10592,43 +10793,34 @@
           <w:rFonts w:ascii="Georgia" w:hAnsi="Georgia"/>
           <w:b w:val="false"/>
           <w:bCs w:val="false"/>
-          <w:sz w:val="18"/>
-          <w:szCs w:val="18"/>
-        </w:rPr>
-        <w:t>dependent list</w:t>
-      </w:r>
-    </w:p>
-    <w:p>
-      <w:pPr>
-        <w:pStyle w:val="Normal"/>
-        <w:rPr>
-          <w:sz w:val="18"/>
-          <w:szCs w:val="18"/>
-        </w:rPr>
-      </w:pPr>
-      <w:r>
-        <w:rPr>
-          <w:rFonts w:ascii="Georgia" w:hAnsi="Georgia"/>
-          <w:b w:val="false"/>
-          <w:bCs w:val="false"/>
-          <w:sz w:val="18"/>
-          <w:szCs w:val="18"/>
-        </w:rPr>
-        <w:t xml:space="preserve"> </w:t>
-      </w:r>
-      <w:r>
-        <w:rPr>
-          <w:rFonts w:ascii="Georgia" w:hAnsi="Georgia"/>
-          <w:b w:val="false"/>
-          <w:bCs w:val="false"/>
-          <w:sz w:val="18"/>
-          <w:szCs w:val="18"/>
-        </w:rPr>
-        <w:tab/>
-        <w:tab/>
-        <w:tab/>
-        <w:tab/>
-        <w:t>of bindings</w:t>
+          <w:i w:val="false"/>
+          <w:iCs w:val="false"/>
+          <w:sz w:val="18"/>
+          <w:szCs w:val="18"/>
+        </w:rPr>
+        <w:t>logical</w:t>
+      </w:r>
+      <w:r>
+        <w:rPr>
+          <w:rFonts w:ascii="Georgia" w:hAnsi="Georgia"/>
+          <w:b w:val="false"/>
+          <w:bCs w:val="false"/>
+          <w:i/>
+          <w:iCs/>
+          <w:sz w:val="18"/>
+          <w:szCs w:val="18"/>
+        </w:rPr>
+        <w:t xml:space="preserve"> or</w:t>
+      </w:r>
+      <w:r>
+        <w:rPr>
+          <w:rFonts w:ascii="Georgia" w:hAnsi="Georgia"/>
+          <w:b w:val="false"/>
+          <w:bCs w:val="false"/>
+          <w:sz w:val="18"/>
+          <w:szCs w:val="18"/>
+        </w:rPr>
+        <w:t xml:space="preserve"> of ...</w:t>
       </w:r>
     </w:p>
     <w:p>
@@ -10654,23 +10846,142 @@
           <w:rFonts w:ascii="Georgia" w:hAnsi="Georgia"/>
           <w:b/>
           <w:bCs/>
-          <w:sz w:val="18"/>
-          <w:szCs w:val="18"/>
-        </w:rPr>
-        <w:t>or</w:t>
-      </w:r>
-      <w:r>
-        <w:rPr>
-          <w:rFonts w:ascii="Georgia" w:hAnsi="Georgia"/>
-          <w:b w:val="false"/>
-          <w:bCs w:val="false"/>
-          <w:sz w:val="18"/>
-          <w:szCs w:val="18"/>
-        </w:rPr>
-        <w:t xml:space="preserve"> ...                    </w:t>
-        <w:tab/>
+          <w:i/>
+          <w:iCs/>
+          <w:sz w:val="18"/>
+          <w:szCs w:val="18"/>
+        </w:rPr>
+        <w:t>progn</w:t>
+      </w:r>
+      <w:r>
+        <w:rPr>
+          <w:rFonts w:ascii="Georgia" w:hAnsi="Georgia"/>
+          <w:b w:val="false"/>
+          <w:bCs w:val="false"/>
+          <w:sz w:val="18"/>
+          <w:szCs w:val="18"/>
+        </w:rPr>
+        <w:t xml:space="preserve"> ...        </w:t>
+        <w:tab/>
+        <w:t xml:space="preserve">      </w:t>
+        <w:tab/>
+      </w:r>
+      <w:r>
+        <w:rPr>
+          <w:rFonts w:ascii="Georgia" w:hAnsi="Georgia"/>
+          <w:b w:val="false"/>
+          <w:bCs w:val="false"/>
+          <w:i/>
+          <w:iCs/>
+          <w:sz w:val="18"/>
+          <w:szCs w:val="18"/>
+        </w:rPr>
+        <w:t>T</w:t>
+        <w:tab/>
+      </w:r>
+      <w:r>
+        <w:rPr>
+          <w:rFonts w:ascii="Georgia" w:hAnsi="Georgia"/>
+          <w:b w:val="false"/>
+          <w:bCs w:val="false"/>
+          <w:sz w:val="18"/>
+          <w:szCs w:val="18"/>
+        </w:rPr>
+        <w:t>evaluate rest list,</w:t>
+      </w:r>
+    </w:p>
+    <w:p>
+      <w:pPr>
+        <w:pStyle w:val="Normal"/>
+        <w:rPr>
+          <w:sz w:val="18"/>
+          <w:szCs w:val="18"/>
+        </w:rPr>
+      </w:pPr>
+      <w:r>
+        <w:rPr>
+          <w:rFonts w:ascii="Georgia" w:hAnsi="Georgia"/>
+          <w:b w:val="false"/>
+          <w:bCs w:val="false"/>
+          <w:sz w:val="18"/>
+          <w:szCs w:val="18"/>
+        </w:rPr>
+        <w:t xml:space="preserve">                                                    </w:t>
+      </w:r>
+      <w:r>
+        <w:rPr>
+          <w:rFonts w:ascii="Georgia" w:hAnsi="Georgia"/>
+          <w:b w:val="false"/>
+          <w:bCs w:val="false"/>
+          <w:sz w:val="18"/>
+          <w:szCs w:val="18"/>
+        </w:rPr>
+        <w:tab/>
+        <w:t>return final</w:t>
+      </w:r>
+    </w:p>
+    <w:p>
+      <w:pPr>
+        <w:pStyle w:val="Normal"/>
+        <w:rPr>
+          <w:sz w:val="18"/>
+          <w:szCs w:val="18"/>
+        </w:rPr>
+      </w:pPr>
+      <w:r>
+        <w:rPr>
+          <w:rFonts w:ascii="Georgia" w:hAnsi="Georgia"/>
+          <w:b w:val="false"/>
+          <w:bCs w:val="false"/>
+          <w:sz w:val="18"/>
+          <w:szCs w:val="18"/>
+        </w:rPr>
+        <w:tab/>
+        <w:tab/>
+        <w:tab/>
+        <w:tab/>
+        <w:t>evaluation</w:t>
+      </w:r>
+    </w:p>
+    <w:p>
+      <w:pPr>
+        <w:pStyle w:val="Normal"/>
+        <w:rPr>
+          <w:sz w:val="18"/>
+          <w:szCs w:val="18"/>
+        </w:rPr>
+      </w:pPr>
+      <w:r>
+        <w:rPr>
+          <w:rFonts w:ascii="Georgia" w:hAnsi="Georgia"/>
+          <w:b w:val="false"/>
+          <w:bCs w:val="false"/>
+          <w:sz w:val="18"/>
+          <w:szCs w:val="18"/>
+        </w:rPr>
         <w:t xml:space="preserve">  </w:t>
-        <w:tab/>
+      </w:r>
+      <w:r>
+        <w:rPr>
+          <w:rFonts w:ascii="Georgia" w:hAnsi="Georgia"/>
+          <w:b/>
+          <w:bCs/>
+          <w:i/>
+          <w:iCs/>
+          <w:sz w:val="18"/>
+          <w:szCs w:val="18"/>
+        </w:rPr>
+        <w:t>unless</w:t>
+      </w:r>
+      <w:r>
+        <w:rPr>
+          <w:rFonts w:ascii="Georgia" w:hAnsi="Georgia"/>
+          <w:b w:val="false"/>
+          <w:bCs w:val="false"/>
+          <w:sz w:val="18"/>
+          <w:szCs w:val="18"/>
+        </w:rPr>
+        <w:t xml:space="preserve"> </w:t>
       </w:r>
       <w:r>
         <w:rPr>
@@ -10683,66 +10994,106 @@
           <w:szCs w:val="18"/>
         </w:rPr>
         <w:t>T</w:t>
-        <w:tab/>
-      </w:r>
-      <w:r>
-        <w:rPr>
-          <w:rFonts w:ascii="Georgia" w:hAnsi="Georgia"/>
-          <w:b w:val="false"/>
-          <w:bCs w:val="false"/>
-          <w:i w:val="false"/>
-          <w:iCs w:val="false"/>
-          <w:sz w:val="18"/>
-          <w:szCs w:val="18"/>
-        </w:rPr>
-        <w:t>logical</w:t>
-      </w:r>
-      <w:r>
-        <w:rPr>
-          <w:rFonts w:ascii="Georgia" w:hAnsi="Georgia"/>
-          <w:b w:val="false"/>
-          <w:bCs w:val="false"/>
-          <w:i/>
-          <w:iCs/>
-          <w:sz w:val="18"/>
-          <w:szCs w:val="18"/>
-        </w:rPr>
-        <w:t xml:space="preserve"> or</w:t>
-      </w:r>
-      <w:r>
-        <w:rPr>
-          <w:rFonts w:ascii="Georgia" w:hAnsi="Georgia"/>
-          <w:b w:val="false"/>
-          <w:bCs w:val="false"/>
-          <w:sz w:val="18"/>
-          <w:szCs w:val="18"/>
-        </w:rPr>
-        <w:t xml:space="preserve"> of ...</w:t>
-      </w:r>
-    </w:p>
-    <w:p>
-      <w:pPr>
-        <w:pStyle w:val="Normal"/>
-        <w:rPr>
-          <w:sz w:val="18"/>
-          <w:szCs w:val="18"/>
-        </w:rPr>
-      </w:pPr>
-      <w:r>
-        <w:rPr>
-          <w:rFonts w:ascii="Georgia" w:hAnsi="Georgia"/>
-          <w:b w:val="false"/>
-          <w:bCs w:val="false"/>
-          <w:sz w:val="18"/>
-          <w:szCs w:val="18"/>
-        </w:rPr>
+      </w:r>
+      <w:r>
+        <w:rPr>
+          <w:rFonts w:ascii="Georgia" w:hAnsi="Georgia"/>
+          <w:b w:val="false"/>
+          <w:bCs w:val="false"/>
+          <w:sz w:val="18"/>
+          <w:szCs w:val="18"/>
+        </w:rPr>
+        <w:t xml:space="preserve"> ...        </w:t>
+        <w:tab/>
         <w:t xml:space="preserve">  </w:t>
-      </w:r>
-      <w:r>
-        <w:rPr>
-          <w:rFonts w:ascii="Georgia" w:hAnsi="Georgia"/>
-          <w:b/>
-          <w:bCs/>
+        <w:tab/>
+      </w:r>
+      <w:r>
+        <w:rPr>
+          <w:rFonts w:ascii="Georgia" w:hAnsi="Georgia"/>
+          <w:b w:val="false"/>
+          <w:bCs w:val="false"/>
+          <w:i/>
+          <w:iCs/>
+          <w:sz w:val="18"/>
+          <w:szCs w:val="18"/>
+        </w:rPr>
+        <w:t>T</w:t>
+        <w:tab/>
+      </w:r>
+      <w:r>
+        <w:rPr>
+          <w:rFonts w:ascii="Georgia" w:hAnsi="Georgia"/>
+          <w:b w:val="false"/>
+          <w:bCs w:val="false"/>
+          <w:sz w:val="18"/>
+          <w:szCs w:val="18"/>
+        </w:rPr>
+        <w:t xml:space="preserve">if </w:t>
+      </w:r>
+      <w:r>
+        <w:rPr>
+          <w:rFonts w:ascii="Georgia" w:hAnsi="Georgia"/>
+          <w:b w:val="false"/>
+          <w:bCs w:val="false"/>
+          <w:i/>
+          <w:iCs/>
+          <w:sz w:val="18"/>
+          <w:szCs w:val="18"/>
+        </w:rPr>
+        <w:t>T</w:t>
+      </w:r>
+      <w:r>
+        <w:rPr>
+          <w:rFonts w:ascii="Georgia" w:hAnsi="Georgia"/>
+          <w:b w:val="false"/>
+          <w:bCs w:val="false"/>
+          <w:sz w:val="18"/>
+          <w:szCs w:val="18"/>
+        </w:rPr>
+        <w:t xml:space="preserve"> is</w:t>
+      </w:r>
+      <w:r>
+        <w:rPr>
+          <w:rFonts w:ascii="Georgia" w:hAnsi="Georgia"/>
+          <w:b w:val="false"/>
+          <w:bCs w:val="false"/>
+          <w:i/>
+          <w:iCs/>
+          <w:sz w:val="18"/>
+          <w:szCs w:val="18"/>
+        </w:rPr>
+        <w:t xml:space="preserve"> ()</w:t>
+      </w:r>
+      <w:r>
+        <w:rPr>
+          <w:rFonts w:ascii="Georgia" w:hAnsi="Georgia"/>
+          <w:b w:val="false"/>
+          <w:bCs w:val="false"/>
+          <w:sz w:val="18"/>
+          <w:szCs w:val="18"/>
+        </w:rPr>
+        <w:t xml:space="preserve">, </w:t>
+      </w:r>
+      <w:r>
+        <w:rPr>
+          <w:rFonts w:ascii="Georgia" w:hAnsi="Georgia"/>
+          <w:b w:val="false"/>
+          <w:bCs w:val="false"/>
+          <w:i/>
+          <w:iCs/>
+          <w:sz w:val="18"/>
+          <w:szCs w:val="18"/>
+        </w:rPr>
+        <w:t>(</w:t>
+      </w:r>
+      <w:r>
+        <w:rPr>
+          <w:rFonts w:ascii="Georgia" w:hAnsi="Georgia"/>
+          <w:b/>
+          <w:bCs/>
+          <w:i w:val="false"/>
+          <w:iCs w:val="false"/>
           <w:sz w:val="18"/>
           <w:szCs w:val="18"/>
         </w:rPr>
@@ -10753,89 +11104,57 @@
           <w:rFonts w:ascii="Georgia" w:hAnsi="Georgia"/>
           <w:b w:val="false"/>
           <w:bCs w:val="false"/>
-          <w:sz w:val="18"/>
-          <w:szCs w:val="18"/>
-        </w:rPr>
-        <w:t xml:space="preserve"> ...        </w:t>
-        <w:tab/>
-        <w:t xml:space="preserve">      </w:t>
-        <w:tab/>
-      </w:r>
-      <w:r>
-        <w:rPr>
-          <w:rFonts w:ascii="Georgia" w:hAnsi="Georgia"/>
-          <w:b w:val="false"/>
-          <w:bCs w:val="false"/>
-          <w:i/>
-          <w:iCs/>
-          <w:sz w:val="18"/>
-          <w:szCs w:val="18"/>
-        </w:rPr>
-        <w:t>T</w:t>
-        <w:tab/>
-      </w:r>
-      <w:r>
-        <w:rPr>
-          <w:rFonts w:ascii="Georgia" w:hAnsi="Georgia"/>
-          <w:b w:val="false"/>
-          <w:bCs w:val="false"/>
-          <w:sz w:val="18"/>
-          <w:szCs w:val="18"/>
-        </w:rPr>
-        <w:t>evaluate rest list,</w:t>
-      </w:r>
-    </w:p>
-    <w:p>
-      <w:pPr>
-        <w:pStyle w:val="Normal"/>
-        <w:rPr>
-          <w:sz w:val="18"/>
-          <w:szCs w:val="18"/>
-        </w:rPr>
-      </w:pPr>
-      <w:r>
-        <w:rPr>
-          <w:rFonts w:ascii="Georgia" w:hAnsi="Georgia"/>
-          <w:b w:val="false"/>
-          <w:bCs w:val="false"/>
-          <w:sz w:val="18"/>
-          <w:szCs w:val="18"/>
-        </w:rPr>
-        <w:t xml:space="preserve">                                                    </w:t>
-      </w:r>
-      <w:r>
-        <w:rPr>
-          <w:rFonts w:ascii="Georgia" w:hAnsi="Georgia"/>
-          <w:b w:val="false"/>
-          <w:bCs w:val="false"/>
-          <w:sz w:val="18"/>
-          <w:szCs w:val="18"/>
-        </w:rPr>
-        <w:tab/>
-        <w:t>return final</w:t>
-      </w:r>
-    </w:p>
-    <w:p>
-      <w:pPr>
-        <w:pStyle w:val="Normal"/>
-        <w:rPr>
-          <w:sz w:val="18"/>
-          <w:szCs w:val="18"/>
-        </w:rPr>
-      </w:pPr>
-      <w:r>
-        <w:rPr>
-          <w:rFonts w:ascii="Georgia" w:hAnsi="Georgia"/>
-          <w:b w:val="false"/>
-          <w:bCs w:val="false"/>
-          <w:sz w:val="18"/>
-          <w:szCs w:val="18"/>
-        </w:rPr>
-        <w:tab/>
-        <w:tab/>
-        <w:tab/>
-        <w:tab/>
-        <w:t>evaluation</w:t>
+          <w:i/>
+          <w:iCs/>
+          <w:sz w:val="18"/>
+          <w:szCs w:val="18"/>
+        </w:rPr>
+        <w:t xml:space="preserve"> …)</w:t>
+      </w:r>
+    </w:p>
+    <w:p>
+      <w:pPr>
+        <w:pStyle w:val="Normal"/>
+        <w:rPr>
+          <w:sz w:val="18"/>
+          <w:szCs w:val="18"/>
+        </w:rPr>
+      </w:pPr>
+      <w:r>
+        <w:rPr>
+          <w:rFonts w:ascii="Georgia" w:hAnsi="Georgia"/>
+          <w:b w:val="false"/>
+          <w:bCs w:val="false"/>
+          <w:sz w:val="18"/>
+          <w:szCs w:val="18"/>
+        </w:rPr>
+        <w:t xml:space="preserve"> </w:t>
+      </w:r>
+      <w:r>
+        <w:rPr>
+          <w:rFonts w:ascii="Georgia" w:hAnsi="Georgia"/>
+          <w:b w:val="false"/>
+          <w:bCs w:val="false"/>
+          <w:sz w:val="18"/>
+          <w:szCs w:val="18"/>
+        </w:rPr>
+        <w:tab/>
+        <w:tab/>
+        <w:tab/>
+        <w:tab/>
+        <w:t xml:space="preserve">else </w:t>
+      </w:r>
+      <w:r>
+        <w:rPr>
+          <w:rFonts w:ascii="Georgia" w:hAnsi="Georgia"/>
+          <w:b w:val="false"/>
+          <w:bCs w:val="false"/>
+          <w:i/>
+          <w:iCs/>
+          <w:sz w:val="18"/>
+          <w:szCs w:val="18"/>
+        </w:rPr>
+        <w:t>()</w:t>
       </w:r>
     </w:p>
     <w:p>
@@ -10861,218 +11180,8 @@
           <w:rFonts w:ascii="Georgia" w:hAnsi="Georgia"/>
           <w:b/>
           <w:bCs/>
-          <w:sz w:val="18"/>
-          <w:szCs w:val="18"/>
-        </w:rPr>
-        <w:t>unless</w:t>
-      </w:r>
-      <w:r>
-        <w:rPr>
-          <w:rFonts w:ascii="Georgia" w:hAnsi="Georgia"/>
-          <w:b w:val="false"/>
-          <w:bCs w:val="false"/>
-          <w:sz w:val="18"/>
-          <w:szCs w:val="18"/>
-        </w:rPr>
-        <w:t xml:space="preserve"> </w:t>
-      </w:r>
-      <w:r>
-        <w:rPr>
-          <w:rFonts w:ascii="Georgia" w:hAnsi="Georgia"/>
-          <w:b w:val="false"/>
-          <w:bCs w:val="false"/>
-          <w:i/>
-          <w:iCs/>
-          <w:sz w:val="18"/>
-          <w:szCs w:val="18"/>
-        </w:rPr>
-        <w:t>T</w:t>
-      </w:r>
-      <w:r>
-        <w:rPr>
-          <w:rFonts w:ascii="Georgia" w:hAnsi="Georgia"/>
-          <w:b w:val="false"/>
-          <w:bCs w:val="false"/>
-          <w:sz w:val="18"/>
-          <w:szCs w:val="18"/>
-        </w:rPr>
-        <w:t xml:space="preserve"> ...        </w:t>
-        <w:tab/>
-        <w:t xml:space="preserve">  </w:t>
-        <w:tab/>
-      </w:r>
-      <w:r>
-        <w:rPr>
-          <w:rFonts w:ascii="Georgia" w:hAnsi="Georgia"/>
-          <w:b w:val="false"/>
-          <w:bCs w:val="false"/>
-          <w:i/>
-          <w:iCs/>
-          <w:sz w:val="18"/>
-          <w:szCs w:val="18"/>
-        </w:rPr>
-        <w:t>T</w:t>
-        <w:tab/>
-      </w:r>
-      <w:r>
-        <w:rPr>
-          <w:rFonts w:ascii="Georgia" w:hAnsi="Georgia"/>
-          <w:b w:val="false"/>
-          <w:bCs w:val="false"/>
-          <w:sz w:val="18"/>
-          <w:szCs w:val="18"/>
-        </w:rPr>
-        <w:t xml:space="preserve">if </w:t>
-      </w:r>
-      <w:r>
-        <w:rPr>
-          <w:rFonts w:ascii="Georgia" w:hAnsi="Georgia"/>
-          <w:b w:val="false"/>
-          <w:bCs w:val="false"/>
-          <w:i/>
-          <w:iCs/>
-          <w:sz w:val="18"/>
-          <w:szCs w:val="18"/>
-        </w:rPr>
-        <w:t>T</w:t>
-      </w:r>
-      <w:r>
-        <w:rPr>
-          <w:rFonts w:ascii="Georgia" w:hAnsi="Georgia"/>
-          <w:b w:val="false"/>
-          <w:bCs w:val="false"/>
-          <w:sz w:val="18"/>
-          <w:szCs w:val="18"/>
-        </w:rPr>
-        <w:t xml:space="preserve"> is</w:t>
-      </w:r>
-      <w:r>
-        <w:rPr>
-          <w:rFonts w:ascii="Georgia" w:hAnsi="Georgia"/>
-          <w:b w:val="false"/>
-          <w:bCs w:val="false"/>
-          <w:i/>
-          <w:iCs/>
-          <w:sz w:val="18"/>
-          <w:szCs w:val="18"/>
-        </w:rPr>
-        <w:t xml:space="preserve"> ()</w:t>
-      </w:r>
-      <w:r>
-        <w:rPr>
-          <w:rFonts w:ascii="Georgia" w:hAnsi="Georgia"/>
-          <w:b w:val="false"/>
-          <w:bCs w:val="false"/>
-          <w:sz w:val="18"/>
-          <w:szCs w:val="18"/>
-        </w:rPr>
-        <w:t xml:space="preserve">, </w:t>
-      </w:r>
-      <w:r>
-        <w:rPr>
-          <w:rFonts w:ascii="Georgia" w:hAnsi="Georgia"/>
-          <w:b w:val="false"/>
-          <w:bCs w:val="false"/>
-          <w:i/>
-          <w:iCs/>
-          <w:sz w:val="18"/>
-          <w:szCs w:val="18"/>
-        </w:rPr>
-        <w:t>(</w:t>
-      </w:r>
-      <w:r>
-        <w:rPr>
-          <w:rFonts w:ascii="Georgia" w:hAnsi="Georgia"/>
-          <w:b/>
-          <w:bCs/>
-          <w:i w:val="false"/>
-          <w:iCs w:val="false"/>
-          <w:sz w:val="18"/>
-          <w:szCs w:val="18"/>
-        </w:rPr>
-        <w:t>progn</w:t>
-      </w:r>
-      <w:r>
-        <w:rPr>
-          <w:rFonts w:ascii="Georgia" w:hAnsi="Georgia"/>
-          <w:b w:val="false"/>
-          <w:bCs w:val="false"/>
-          <w:i/>
-          <w:iCs/>
-          <w:sz w:val="18"/>
-          <w:szCs w:val="18"/>
-        </w:rPr>
-        <w:t xml:space="preserve"> …)</w:t>
-      </w:r>
-    </w:p>
-    <w:p>
-      <w:pPr>
-        <w:pStyle w:val="Normal"/>
-        <w:rPr>
-          <w:sz w:val="18"/>
-          <w:szCs w:val="18"/>
-        </w:rPr>
-      </w:pPr>
-      <w:r>
-        <w:rPr>
-          <w:rFonts w:ascii="Georgia" w:hAnsi="Georgia"/>
-          <w:b w:val="false"/>
-          <w:bCs w:val="false"/>
-          <w:sz w:val="18"/>
-          <w:szCs w:val="18"/>
-        </w:rPr>
-        <w:t xml:space="preserve"> </w:t>
-      </w:r>
-      <w:r>
-        <w:rPr>
-          <w:rFonts w:ascii="Georgia" w:hAnsi="Georgia"/>
-          <w:b w:val="false"/>
-          <w:bCs w:val="false"/>
-          <w:sz w:val="18"/>
-          <w:szCs w:val="18"/>
-        </w:rPr>
-        <w:tab/>
-        <w:tab/>
-        <w:tab/>
-        <w:tab/>
-        <w:t xml:space="preserve">else </w:t>
-      </w:r>
-      <w:r>
-        <w:rPr>
-          <w:rFonts w:ascii="Georgia" w:hAnsi="Georgia"/>
-          <w:b w:val="false"/>
-          <w:bCs w:val="false"/>
-          <w:i/>
-          <w:iCs/>
-          <w:sz w:val="18"/>
-          <w:szCs w:val="18"/>
-        </w:rPr>
-        <w:t>()</w:t>
-      </w:r>
-    </w:p>
-    <w:p>
-      <w:pPr>
-        <w:pStyle w:val="Normal"/>
-        <w:rPr>
-          <w:sz w:val="18"/>
-          <w:szCs w:val="18"/>
-        </w:rPr>
-      </w:pPr>
-      <w:r>
-        <w:rPr>
-          <w:rFonts w:ascii="Georgia" w:hAnsi="Georgia"/>
-          <w:b w:val="false"/>
-          <w:bCs w:val="false"/>
-          <w:sz w:val="18"/>
-          <w:szCs w:val="18"/>
-        </w:rPr>
-        <w:t xml:space="preserve">  </w:t>
-      </w:r>
-      <w:r>
-        <w:rPr>
-          <w:rFonts w:ascii="Georgia" w:hAnsi="Georgia"/>
-          <w:b/>
-          <w:bCs/>
+          <w:i/>
+          <w:iCs/>
           <w:sz w:val="18"/>
           <w:szCs w:val="18"/>
         </w:rPr>
@@ -11394,8 +11503,8 @@
           <w:rFonts w:ascii="Georgia" w:hAnsi="Georgia"/>
           <w:b/>
           <w:bCs/>
-          <w:i w:val="false"/>
-          <w:iCs w:val="false"/>
+          <w:i/>
+          <w:iCs/>
           <w:sz w:val="18"/>
           <w:szCs w:val="18"/>
           <w:u w:val="none"/>
@@ -11486,8 +11595,8 @@
           <w:rFonts w:ascii="Georgia" w:hAnsi="Georgia"/>
           <w:b/>
           <w:bCs/>
-          <w:i w:val="false"/>
-          <w:iCs w:val="false"/>
+          <w:i/>
+          <w:iCs/>
           <w:sz w:val="18"/>
           <w:szCs w:val="18"/>
           <w:u w:val="none"/>
@@ -11609,6 +11718,8 @@
           <w:rFonts w:ascii="Georgia" w:hAnsi="Georgia"/>
           <w:b/>
           <w:bCs/>
+          <w:i/>
+          <w:iCs/>
           <w:sz w:val="18"/>
           <w:szCs w:val="18"/>
         </w:rPr>
@@ -11707,6 +11818,8 @@
           <w:rFonts w:ascii="Georgia" w:hAnsi="Georgia"/>
           <w:b/>
           <w:bCs/>
+          <w:i/>
+          <w:iCs/>
           <w:sz w:val="18"/>
           <w:szCs w:val="18"/>
         </w:rPr>
@@ -11773,6 +11886,8 @@
           <w:rFonts w:ascii="Georgia" w:hAnsi="Georgia"/>
           <w:b/>
           <w:bCs/>
+          <w:i/>
+          <w:iCs/>
           <w:sz w:val="18"/>
           <w:szCs w:val="18"/>
         </w:rPr>
@@ -11837,6 +11952,8 @@
           <w:rFonts w:ascii="Georgia" w:hAnsi="Georgia"/>
           <w:b/>
           <w:bCs/>
+          <w:i/>
+          <w:iCs/>
           <w:sz w:val="18"/>
           <w:szCs w:val="18"/>
         </w:rPr>
@@ -11949,6 +12066,8 @@
           <w:rFonts w:ascii="Georgia" w:hAnsi="Georgia"/>
           <w:b/>
           <w:bCs/>
+          <w:i/>
+          <w:iCs/>
           <w:sz w:val="18"/>
           <w:szCs w:val="18"/>
         </w:rPr>
@@ -12061,6 +12180,8 @@
           <w:rFonts w:ascii="Georgia" w:hAnsi="Georgia"/>
           <w:b/>
           <w:bCs/>
+          <w:i/>
+          <w:iCs/>
           <w:sz w:val="18"/>
           <w:szCs w:val="18"/>
         </w:rPr>
@@ -12173,6 +12294,8 @@
           <w:rFonts w:ascii="Georgia" w:hAnsi="Georgia"/>
           <w:b/>
           <w:bCs/>
+          <w:i/>
+          <w:iCs/>
           <w:sz w:val="18"/>
           <w:szCs w:val="18"/>
         </w:rPr>
@@ -12288,8 +12411,8 @@
           <w:rFonts w:ascii="Georgia" w:hAnsi="Georgia"/>
           <w:b/>
           <w:bCs/>
-          <w:i w:val="false"/>
-          <w:iCs w:val="false"/>
+          <w:i/>
+          <w:iCs/>
           <w:sz w:val="18"/>
           <w:szCs w:val="18"/>
           <w:u w:val="none"/>

</xml_diff>